<commit_message>
Story 6: Add a cursor, starting in the top-left corner
</commit_message>
<xml_diff>
--- a/Reversi/documentation/Stories.docx
+++ b/Reversi/documentation/Stories.docx
@@ -6717,8 +6717,6 @@
           <w:szCs w:val="19"/>
         </w:rPr>
       </w:pPr>
-      <w:bookmarkStart w:id="0" w:name="_GoBack"/>
-      <w:bookmarkEnd w:id="0"/>
       <w:proofErr w:type="gramStart"/>
       <w:r>
         <w:rPr>
@@ -9539,6 +9537,2953 @@
           <w:szCs w:val="19"/>
         </w:rPr>
         <w:t>;</w:t>
+      </w:r>
+    </w:p>
+    <w:p>
+      <w:pPr>
+        <w:pStyle w:val="Heading1"/>
+        <w:numPr>
+          <w:ilvl w:val="0"/>
+          <w:numId w:val="2"/>
+        </w:numPr>
+      </w:pPr>
+      <w:bookmarkStart w:id="0" w:name="_GoBack"/>
+      <w:r>
+        <w:t>Add</w:t>
+      </w:r>
+      <w:r>
+        <w:t xml:space="preserve"> a cursor, starting in the top-left corner</w:t>
+      </w:r>
+    </w:p>
+    <w:p>
+      <w:pPr>
+        <w:pStyle w:val="Heading2"/>
+      </w:pPr>
+      <w:r>
+        <w:t>Learnings: patterns &amp; techniques</w:t>
+      </w:r>
+    </w:p>
+    <w:p>
+      <w:pPr>
+        <w:pStyle w:val="Heading2"/>
+      </w:pPr>
+      <w:r>
+        <w:t>Code written</w:t>
+      </w:r>
+    </w:p>
+    <w:p>
+      <w:pPr>
+        <w:pStyle w:val="Heading3"/>
+      </w:pPr>
+      <w:r>
+        <w:t xml:space="preserve">Create a cursor location global variable on App &amp; initialise in the </w:t>
+      </w:r>
+      <w:proofErr w:type="spellStart"/>
+      <w:r>
+        <w:t>OnLoad</w:t>
+      </w:r>
+      <w:proofErr w:type="spellEnd"/>
+      <w:r>
+        <w:t xml:space="preserve"> &amp; draw it</w:t>
+      </w:r>
+    </w:p>
+    <w:p>
+      <w:pPr>
+        <w:rPr>
+          <w:rFonts w:ascii="Consolas" w:hAnsi="Consolas" w:cs="Consolas"/>
+          <w:color w:val="000000"/>
+          <w:sz w:val="19"/>
+          <w:szCs w:val="19"/>
+        </w:rPr>
+      </w:pPr>
+      <w:proofErr w:type="spellStart"/>
+      <w:proofErr w:type="gramStart"/>
+      <w:r>
+        <w:rPr>
+          <w:rFonts w:ascii="Consolas" w:hAnsi="Consolas" w:cs="Consolas"/>
+          <w:color w:val="0000FF"/>
+          <w:sz w:val="19"/>
+          <w:szCs w:val="19"/>
+        </w:rPr>
+        <w:t>var</w:t>
+      </w:r>
+      <w:proofErr w:type="spellEnd"/>
+      <w:proofErr w:type="gramEnd"/>
+      <w:r>
+        <w:rPr>
+          <w:rFonts w:ascii="Consolas" w:hAnsi="Consolas" w:cs="Consolas"/>
+          <w:color w:val="000000"/>
+          <w:sz w:val="19"/>
+          <w:szCs w:val="19"/>
+        </w:rPr>
+        <w:t xml:space="preserve"> </w:t>
+      </w:r>
+      <w:proofErr w:type="spellStart"/>
+      <w:r>
+        <w:rPr>
+          <w:rFonts w:ascii="Consolas" w:hAnsi="Consolas" w:cs="Consolas"/>
+          <w:color w:val="000000"/>
+          <w:sz w:val="19"/>
+          <w:szCs w:val="19"/>
+        </w:rPr>
+        <w:t>cursorLocation</w:t>
+      </w:r>
+      <w:proofErr w:type="spellEnd"/>
+      <w:r>
+        <w:rPr>
+          <w:rFonts w:ascii="Consolas" w:hAnsi="Consolas" w:cs="Consolas"/>
+          <w:color w:val="000000"/>
+          <w:sz w:val="19"/>
+          <w:szCs w:val="19"/>
+        </w:rPr>
+        <w:t>: Square;</w:t>
+      </w:r>
+    </w:p>
+    <w:p>
+      <w:pPr>
+        <w:rPr>
+          <w:rFonts w:ascii="Consolas" w:hAnsi="Consolas" w:cs="Consolas"/>
+          <w:color w:val="000000"/>
+          <w:sz w:val="19"/>
+          <w:szCs w:val="19"/>
+        </w:rPr>
+      </w:pPr>
+    </w:p>
+    <w:p>
+      <w:pPr>
+        <w:autoSpaceDE w:val="0"/>
+        <w:autoSpaceDN w:val="0"/>
+        <w:adjustRightInd w:val="0"/>
+        <w:spacing w:after="0" w:line="240" w:lineRule="auto"/>
+        <w:rPr>
+          <w:rFonts w:ascii="Consolas" w:hAnsi="Consolas" w:cs="Consolas"/>
+          <w:color w:val="000000"/>
+          <w:sz w:val="19"/>
+          <w:szCs w:val="19"/>
+        </w:rPr>
+      </w:pPr>
+      <w:proofErr w:type="spellStart"/>
+      <w:r>
+        <w:rPr>
+          <w:rFonts w:ascii="Consolas" w:hAnsi="Consolas" w:cs="Consolas"/>
+          <w:color w:val="000000"/>
+          <w:sz w:val="19"/>
+          <w:szCs w:val="19"/>
+        </w:rPr>
+        <w:t>window.onload</w:t>
+      </w:r>
+      <w:proofErr w:type="spellEnd"/>
+      <w:r>
+        <w:rPr>
+          <w:rFonts w:ascii="Consolas" w:hAnsi="Consolas" w:cs="Consolas"/>
+          <w:color w:val="000000"/>
+          <w:sz w:val="19"/>
+          <w:szCs w:val="19"/>
+        </w:rPr>
+        <w:t xml:space="preserve"> = </w:t>
+      </w:r>
+      <w:r>
+        <w:rPr>
+          <w:rFonts w:ascii="Consolas" w:hAnsi="Consolas" w:cs="Consolas"/>
+          <w:color w:val="0000FF"/>
+          <w:sz w:val="19"/>
+          <w:szCs w:val="19"/>
+        </w:rPr>
+        <w:t>function</w:t>
+      </w:r>
+      <w:r>
+        <w:rPr>
+          <w:rFonts w:ascii="Consolas" w:hAnsi="Consolas" w:cs="Consolas"/>
+          <w:color w:val="000000"/>
+          <w:sz w:val="19"/>
+          <w:szCs w:val="19"/>
+        </w:rPr>
+        <w:t xml:space="preserve"> () {</w:t>
+      </w:r>
+    </w:p>
+    <w:p>
+      <w:pPr>
+        <w:autoSpaceDE w:val="0"/>
+        <w:autoSpaceDN w:val="0"/>
+        <w:adjustRightInd w:val="0"/>
+        <w:spacing w:after="0" w:line="240" w:lineRule="auto"/>
+        <w:rPr>
+          <w:rFonts w:ascii="Consolas" w:hAnsi="Consolas" w:cs="Consolas"/>
+          <w:color w:val="000000"/>
+          <w:sz w:val="19"/>
+          <w:szCs w:val="19"/>
+        </w:rPr>
+      </w:pPr>
+      <w:r>
+        <w:rPr>
+          <w:rFonts w:ascii="Consolas" w:hAnsi="Consolas" w:cs="Consolas"/>
+          <w:color w:val="000000"/>
+          <w:sz w:val="19"/>
+          <w:szCs w:val="19"/>
+        </w:rPr>
+        <w:t xml:space="preserve">    </w:t>
+      </w:r>
+      <w:proofErr w:type="gramStart"/>
+      <w:r>
+        <w:rPr>
+          <w:rFonts w:ascii="Consolas" w:hAnsi="Consolas" w:cs="Consolas"/>
+          <w:color w:val="000000"/>
+          <w:sz w:val="19"/>
+          <w:szCs w:val="19"/>
+        </w:rPr>
+        <w:t>canvas</w:t>
+      </w:r>
+      <w:proofErr w:type="gramEnd"/>
+      <w:r>
+        <w:rPr>
+          <w:rFonts w:ascii="Consolas" w:hAnsi="Consolas" w:cs="Consolas"/>
+          <w:color w:val="000000"/>
+          <w:sz w:val="19"/>
+          <w:szCs w:val="19"/>
+        </w:rPr>
+        <w:t xml:space="preserve"> = </w:t>
+      </w:r>
+      <w:proofErr w:type="spellStart"/>
+      <w:r>
+        <w:rPr>
+          <w:rFonts w:ascii="Consolas" w:hAnsi="Consolas" w:cs="Consolas"/>
+          <w:color w:val="000000"/>
+          <w:sz w:val="19"/>
+          <w:szCs w:val="19"/>
+        </w:rPr>
+        <w:t>document.getElementsByTagName</w:t>
+      </w:r>
+      <w:proofErr w:type="spellEnd"/>
+      <w:r>
+        <w:rPr>
+          <w:rFonts w:ascii="Consolas" w:hAnsi="Consolas" w:cs="Consolas"/>
+          <w:color w:val="000000"/>
+          <w:sz w:val="19"/>
+          <w:szCs w:val="19"/>
+        </w:rPr>
+        <w:t>(</w:t>
+      </w:r>
+      <w:r>
+        <w:rPr>
+          <w:rFonts w:ascii="Consolas" w:hAnsi="Consolas" w:cs="Consolas"/>
+          <w:color w:val="A31515"/>
+          <w:sz w:val="19"/>
+          <w:szCs w:val="19"/>
+        </w:rPr>
+        <w:t>"canvas"</w:t>
+      </w:r>
+      <w:r>
+        <w:rPr>
+          <w:rFonts w:ascii="Consolas" w:hAnsi="Consolas" w:cs="Consolas"/>
+          <w:color w:val="000000"/>
+          <w:sz w:val="19"/>
+          <w:szCs w:val="19"/>
+        </w:rPr>
+        <w:t>)[0];</w:t>
+      </w:r>
+    </w:p>
+    <w:p>
+      <w:pPr>
+        <w:autoSpaceDE w:val="0"/>
+        <w:autoSpaceDN w:val="0"/>
+        <w:adjustRightInd w:val="0"/>
+        <w:spacing w:after="0" w:line="240" w:lineRule="auto"/>
+        <w:rPr>
+          <w:rFonts w:ascii="Consolas" w:hAnsi="Consolas" w:cs="Consolas"/>
+          <w:color w:val="000000"/>
+          <w:sz w:val="19"/>
+          <w:szCs w:val="19"/>
+        </w:rPr>
+      </w:pPr>
+      <w:r>
+        <w:rPr>
+          <w:rFonts w:ascii="Consolas" w:hAnsi="Consolas" w:cs="Consolas"/>
+          <w:color w:val="000000"/>
+          <w:sz w:val="19"/>
+          <w:szCs w:val="19"/>
+        </w:rPr>
+        <w:t xml:space="preserve">    </w:t>
+      </w:r>
+      <w:proofErr w:type="gramStart"/>
+      <w:r>
+        <w:rPr>
+          <w:rFonts w:ascii="Consolas" w:hAnsi="Consolas" w:cs="Consolas"/>
+          <w:color w:val="000000"/>
+          <w:sz w:val="19"/>
+          <w:szCs w:val="19"/>
+        </w:rPr>
+        <w:t>renderer</w:t>
+      </w:r>
+      <w:proofErr w:type="gramEnd"/>
+      <w:r>
+        <w:rPr>
+          <w:rFonts w:ascii="Consolas" w:hAnsi="Consolas" w:cs="Consolas"/>
+          <w:color w:val="000000"/>
+          <w:sz w:val="19"/>
+          <w:szCs w:val="19"/>
+        </w:rPr>
+        <w:t xml:space="preserve"> = </w:t>
+      </w:r>
+      <w:proofErr w:type="spellStart"/>
+      <w:r>
+        <w:rPr>
+          <w:rFonts w:ascii="Consolas" w:hAnsi="Consolas" w:cs="Consolas"/>
+          <w:color w:val="000000"/>
+          <w:sz w:val="19"/>
+          <w:szCs w:val="19"/>
+        </w:rPr>
+        <w:t>canvas.getContext</w:t>
+      </w:r>
+      <w:proofErr w:type="spellEnd"/>
+      <w:r>
+        <w:rPr>
+          <w:rFonts w:ascii="Consolas" w:hAnsi="Consolas" w:cs="Consolas"/>
+          <w:color w:val="000000"/>
+          <w:sz w:val="19"/>
+          <w:szCs w:val="19"/>
+        </w:rPr>
+        <w:t>(</w:t>
+      </w:r>
+      <w:r>
+        <w:rPr>
+          <w:rFonts w:ascii="Consolas" w:hAnsi="Consolas" w:cs="Consolas"/>
+          <w:color w:val="A31515"/>
+          <w:sz w:val="19"/>
+          <w:szCs w:val="19"/>
+        </w:rPr>
+        <w:t>"2d"</w:t>
+      </w:r>
+      <w:r>
+        <w:rPr>
+          <w:rFonts w:ascii="Consolas" w:hAnsi="Consolas" w:cs="Consolas"/>
+          <w:color w:val="000000"/>
+          <w:sz w:val="19"/>
+          <w:szCs w:val="19"/>
+        </w:rPr>
+        <w:t>);</w:t>
+      </w:r>
+    </w:p>
+    <w:p>
+      <w:pPr>
+        <w:autoSpaceDE w:val="0"/>
+        <w:autoSpaceDN w:val="0"/>
+        <w:adjustRightInd w:val="0"/>
+        <w:spacing w:after="0" w:line="240" w:lineRule="auto"/>
+        <w:rPr>
+          <w:rFonts w:ascii="Consolas" w:hAnsi="Consolas" w:cs="Consolas"/>
+          <w:color w:val="000000"/>
+          <w:sz w:val="19"/>
+          <w:szCs w:val="19"/>
+        </w:rPr>
+      </w:pPr>
+      <w:r>
+        <w:rPr>
+          <w:rFonts w:ascii="Consolas" w:hAnsi="Consolas" w:cs="Consolas"/>
+          <w:color w:val="000000"/>
+          <w:sz w:val="19"/>
+          <w:szCs w:val="19"/>
+        </w:rPr>
+        <w:t xml:space="preserve">    </w:t>
+      </w:r>
+      <w:proofErr w:type="spellStart"/>
+      <w:proofErr w:type="gramStart"/>
+      <w:r>
+        <w:rPr>
+          <w:rFonts w:ascii="Consolas" w:hAnsi="Consolas" w:cs="Consolas"/>
+          <w:color w:val="0000FF"/>
+          <w:sz w:val="19"/>
+          <w:szCs w:val="19"/>
+        </w:rPr>
+        <w:t>var</w:t>
+      </w:r>
+      <w:proofErr w:type="spellEnd"/>
+      <w:proofErr w:type="gramEnd"/>
+      <w:r>
+        <w:rPr>
+          <w:rFonts w:ascii="Consolas" w:hAnsi="Consolas" w:cs="Consolas"/>
+          <w:color w:val="000000"/>
+          <w:sz w:val="19"/>
+          <w:szCs w:val="19"/>
+        </w:rPr>
+        <w:t xml:space="preserve"> board = </w:t>
+      </w:r>
+      <w:r>
+        <w:rPr>
+          <w:rFonts w:ascii="Consolas" w:hAnsi="Consolas" w:cs="Consolas"/>
+          <w:color w:val="0000FF"/>
+          <w:sz w:val="19"/>
+          <w:szCs w:val="19"/>
+        </w:rPr>
+        <w:t>new</w:t>
+      </w:r>
+      <w:r>
+        <w:rPr>
+          <w:rFonts w:ascii="Consolas" w:hAnsi="Consolas" w:cs="Consolas"/>
+          <w:color w:val="000000"/>
+          <w:sz w:val="19"/>
+          <w:szCs w:val="19"/>
+        </w:rPr>
+        <w:t xml:space="preserve"> Board();</w:t>
+      </w:r>
+    </w:p>
+    <w:p>
+      <w:pPr>
+        <w:autoSpaceDE w:val="0"/>
+        <w:autoSpaceDN w:val="0"/>
+        <w:adjustRightInd w:val="0"/>
+        <w:spacing w:after="0" w:line="240" w:lineRule="auto"/>
+        <w:rPr>
+          <w:rFonts w:ascii="Consolas" w:hAnsi="Consolas" w:cs="Consolas"/>
+          <w:color w:val="000000"/>
+          <w:sz w:val="19"/>
+          <w:szCs w:val="19"/>
+        </w:rPr>
+      </w:pPr>
+      <w:r>
+        <w:rPr>
+          <w:rFonts w:ascii="Consolas" w:hAnsi="Consolas" w:cs="Consolas"/>
+          <w:color w:val="000000"/>
+          <w:sz w:val="19"/>
+          <w:szCs w:val="19"/>
+        </w:rPr>
+        <w:t xml:space="preserve">    </w:t>
+      </w:r>
+      <w:proofErr w:type="spellStart"/>
+      <w:proofErr w:type="gramStart"/>
+      <w:r>
+        <w:rPr>
+          <w:rFonts w:ascii="Consolas" w:hAnsi="Consolas" w:cs="Consolas"/>
+          <w:color w:val="000000"/>
+          <w:sz w:val="19"/>
+          <w:szCs w:val="19"/>
+        </w:rPr>
+        <w:t>drawing.drawBoard</w:t>
+      </w:r>
+      <w:proofErr w:type="spellEnd"/>
+      <w:r>
+        <w:rPr>
+          <w:rFonts w:ascii="Consolas" w:hAnsi="Consolas" w:cs="Consolas"/>
+          <w:color w:val="000000"/>
+          <w:sz w:val="19"/>
+          <w:szCs w:val="19"/>
+        </w:rPr>
+        <w:t>(</w:t>
+      </w:r>
+      <w:proofErr w:type="gramEnd"/>
+      <w:r>
+        <w:rPr>
+          <w:rFonts w:ascii="Consolas" w:hAnsi="Consolas" w:cs="Consolas"/>
+          <w:color w:val="000000"/>
+          <w:sz w:val="19"/>
+          <w:szCs w:val="19"/>
+        </w:rPr>
+        <w:t>board, renderer);</w:t>
+      </w:r>
+    </w:p>
+    <w:p>
+      <w:pPr>
+        <w:autoSpaceDE w:val="0"/>
+        <w:autoSpaceDN w:val="0"/>
+        <w:adjustRightInd w:val="0"/>
+        <w:spacing w:after="0" w:line="240" w:lineRule="auto"/>
+        <w:rPr>
+          <w:rFonts w:ascii="Consolas" w:hAnsi="Consolas" w:cs="Consolas"/>
+          <w:color w:val="000000"/>
+          <w:sz w:val="19"/>
+          <w:szCs w:val="19"/>
+        </w:rPr>
+      </w:pPr>
+      <w:r>
+        <w:rPr>
+          <w:rFonts w:ascii="Consolas" w:hAnsi="Consolas" w:cs="Consolas"/>
+          <w:color w:val="000000"/>
+          <w:sz w:val="19"/>
+          <w:szCs w:val="19"/>
+        </w:rPr>
+        <w:t xml:space="preserve">    </w:t>
+      </w:r>
+      <w:proofErr w:type="spellStart"/>
+      <w:proofErr w:type="gramStart"/>
+      <w:r>
+        <w:rPr>
+          <w:rFonts w:ascii="Consolas" w:hAnsi="Consolas" w:cs="Consolas"/>
+          <w:color w:val="000000"/>
+          <w:sz w:val="19"/>
+          <w:szCs w:val="19"/>
+        </w:rPr>
+        <w:t>cursorLocation</w:t>
+      </w:r>
+      <w:proofErr w:type="spellEnd"/>
+      <w:proofErr w:type="gramEnd"/>
+      <w:r>
+        <w:rPr>
+          <w:rFonts w:ascii="Consolas" w:hAnsi="Consolas" w:cs="Consolas"/>
+          <w:color w:val="000000"/>
+          <w:sz w:val="19"/>
+          <w:szCs w:val="19"/>
+        </w:rPr>
+        <w:t xml:space="preserve"> = </w:t>
+      </w:r>
+      <w:proofErr w:type="spellStart"/>
+      <w:r>
+        <w:rPr>
+          <w:rFonts w:ascii="Consolas" w:hAnsi="Consolas" w:cs="Consolas"/>
+          <w:color w:val="000000"/>
+          <w:sz w:val="19"/>
+          <w:szCs w:val="19"/>
+        </w:rPr>
+        <w:t>board.getSquare</w:t>
+      </w:r>
+      <w:proofErr w:type="spellEnd"/>
+      <w:r>
+        <w:rPr>
+          <w:rFonts w:ascii="Consolas" w:hAnsi="Consolas" w:cs="Consolas"/>
+          <w:color w:val="000000"/>
+          <w:sz w:val="19"/>
+          <w:szCs w:val="19"/>
+        </w:rPr>
+        <w:t>(0, 0);</w:t>
+      </w:r>
+    </w:p>
+    <w:p>
+      <w:pPr>
+        <w:autoSpaceDE w:val="0"/>
+        <w:autoSpaceDN w:val="0"/>
+        <w:adjustRightInd w:val="0"/>
+        <w:spacing w:after="0" w:line="240" w:lineRule="auto"/>
+        <w:rPr>
+          <w:rFonts w:ascii="Consolas" w:hAnsi="Consolas" w:cs="Consolas"/>
+          <w:color w:val="000000"/>
+          <w:sz w:val="19"/>
+          <w:szCs w:val="19"/>
+        </w:rPr>
+      </w:pPr>
+      <w:r>
+        <w:rPr>
+          <w:rFonts w:ascii="Consolas" w:hAnsi="Consolas" w:cs="Consolas"/>
+          <w:color w:val="000000"/>
+          <w:sz w:val="19"/>
+          <w:szCs w:val="19"/>
+        </w:rPr>
+        <w:t xml:space="preserve">    </w:t>
+      </w:r>
+      <w:proofErr w:type="spellStart"/>
+      <w:r>
+        <w:rPr>
+          <w:rFonts w:ascii="Consolas" w:hAnsi="Consolas" w:cs="Consolas"/>
+          <w:color w:val="000000"/>
+          <w:sz w:val="19"/>
+          <w:szCs w:val="19"/>
+        </w:rPr>
+        <w:t>renderer.strokeStyle</w:t>
+      </w:r>
+      <w:proofErr w:type="spellEnd"/>
+      <w:r>
+        <w:rPr>
+          <w:rFonts w:ascii="Consolas" w:hAnsi="Consolas" w:cs="Consolas"/>
+          <w:color w:val="000000"/>
+          <w:sz w:val="19"/>
+          <w:szCs w:val="19"/>
+        </w:rPr>
+        <w:t xml:space="preserve"> = </w:t>
+      </w:r>
+      <w:r>
+        <w:rPr>
+          <w:rFonts w:ascii="Consolas" w:hAnsi="Consolas" w:cs="Consolas"/>
+          <w:color w:val="A31515"/>
+          <w:sz w:val="19"/>
+          <w:szCs w:val="19"/>
+        </w:rPr>
+        <w:t>'yellow'</w:t>
+      </w:r>
+      <w:r>
+        <w:rPr>
+          <w:rFonts w:ascii="Consolas" w:hAnsi="Consolas" w:cs="Consolas"/>
+          <w:color w:val="000000"/>
+          <w:sz w:val="19"/>
+          <w:szCs w:val="19"/>
+        </w:rPr>
+        <w:t>;</w:t>
+      </w:r>
+    </w:p>
+    <w:p>
+      <w:pPr>
+        <w:autoSpaceDE w:val="0"/>
+        <w:autoSpaceDN w:val="0"/>
+        <w:adjustRightInd w:val="0"/>
+        <w:spacing w:after="0" w:line="240" w:lineRule="auto"/>
+        <w:rPr>
+          <w:rFonts w:ascii="Consolas" w:hAnsi="Consolas" w:cs="Consolas"/>
+          <w:color w:val="000000"/>
+          <w:sz w:val="19"/>
+          <w:szCs w:val="19"/>
+        </w:rPr>
+      </w:pPr>
+      <w:r>
+        <w:rPr>
+          <w:rFonts w:ascii="Consolas" w:hAnsi="Consolas" w:cs="Consolas"/>
+          <w:color w:val="000000"/>
+          <w:sz w:val="19"/>
+          <w:szCs w:val="19"/>
+        </w:rPr>
+        <w:t xml:space="preserve">    </w:t>
+      </w:r>
+      <w:proofErr w:type="spellStart"/>
+      <w:proofErr w:type="gramStart"/>
+      <w:r>
+        <w:rPr>
+          <w:rFonts w:ascii="Consolas" w:hAnsi="Consolas" w:cs="Consolas"/>
+          <w:color w:val="000000"/>
+          <w:sz w:val="19"/>
+          <w:szCs w:val="19"/>
+        </w:rPr>
+        <w:t>renderer.strokeRect</w:t>
+      </w:r>
+      <w:proofErr w:type="spellEnd"/>
+      <w:r>
+        <w:rPr>
+          <w:rFonts w:ascii="Consolas" w:hAnsi="Consolas" w:cs="Consolas"/>
+          <w:color w:val="000000"/>
+          <w:sz w:val="19"/>
+          <w:szCs w:val="19"/>
+        </w:rPr>
+        <w:t>(</w:t>
+      </w:r>
+      <w:proofErr w:type="spellStart"/>
+      <w:proofErr w:type="gramEnd"/>
+      <w:r>
+        <w:rPr>
+          <w:rFonts w:ascii="Consolas" w:hAnsi="Consolas" w:cs="Consolas"/>
+          <w:color w:val="000000"/>
+          <w:sz w:val="19"/>
+          <w:szCs w:val="19"/>
+        </w:rPr>
+        <w:t>cursorLocation.col</w:t>
+      </w:r>
+      <w:proofErr w:type="spellEnd"/>
+      <w:r>
+        <w:rPr>
+          <w:rFonts w:ascii="Consolas" w:hAnsi="Consolas" w:cs="Consolas"/>
+          <w:color w:val="000000"/>
+          <w:sz w:val="19"/>
+          <w:szCs w:val="19"/>
+        </w:rPr>
+        <w:t xml:space="preserve"> * </w:t>
+      </w:r>
+      <w:proofErr w:type="spellStart"/>
+      <w:r>
+        <w:rPr>
+          <w:rFonts w:ascii="Consolas" w:hAnsi="Consolas" w:cs="Consolas"/>
+          <w:color w:val="000000"/>
+          <w:sz w:val="19"/>
+          <w:szCs w:val="19"/>
+        </w:rPr>
+        <w:t>squareSide</w:t>
+      </w:r>
+      <w:proofErr w:type="spellEnd"/>
+      <w:r>
+        <w:rPr>
+          <w:rFonts w:ascii="Consolas" w:hAnsi="Consolas" w:cs="Consolas"/>
+          <w:color w:val="000000"/>
+          <w:sz w:val="19"/>
+          <w:szCs w:val="19"/>
+        </w:rPr>
+        <w:t xml:space="preserve">, </w:t>
+      </w:r>
+      <w:r>
+        <w:rPr>
+          <w:rFonts w:ascii="Consolas" w:hAnsi="Consolas" w:cs="Consolas"/>
+          <w:color w:val="000000"/>
+          <w:sz w:val="19"/>
+          <w:szCs w:val="19"/>
+        </w:rPr>
+        <w:t xml:space="preserve">     </w:t>
+      </w:r>
+      <w:proofErr w:type="spellStart"/>
+      <w:r>
+        <w:rPr>
+          <w:rFonts w:ascii="Consolas" w:hAnsi="Consolas" w:cs="Consolas"/>
+          <w:color w:val="000000"/>
+          <w:sz w:val="19"/>
+          <w:szCs w:val="19"/>
+        </w:rPr>
+        <w:t>cursorLocation.row</w:t>
+      </w:r>
+      <w:proofErr w:type="spellEnd"/>
+      <w:r>
+        <w:rPr>
+          <w:rFonts w:ascii="Consolas" w:hAnsi="Consolas" w:cs="Consolas"/>
+          <w:color w:val="000000"/>
+          <w:sz w:val="19"/>
+          <w:szCs w:val="19"/>
+        </w:rPr>
+        <w:t xml:space="preserve"> * </w:t>
+      </w:r>
+      <w:proofErr w:type="spellStart"/>
+      <w:r>
+        <w:rPr>
+          <w:rFonts w:ascii="Consolas" w:hAnsi="Consolas" w:cs="Consolas"/>
+          <w:color w:val="000000"/>
+          <w:sz w:val="19"/>
+          <w:szCs w:val="19"/>
+        </w:rPr>
+        <w:t>squareSide</w:t>
+      </w:r>
+      <w:proofErr w:type="spellEnd"/>
+      <w:r>
+        <w:rPr>
+          <w:rFonts w:ascii="Consolas" w:hAnsi="Consolas" w:cs="Consolas"/>
+          <w:color w:val="000000"/>
+          <w:sz w:val="19"/>
+          <w:szCs w:val="19"/>
+        </w:rPr>
+        <w:t xml:space="preserve">, </w:t>
+      </w:r>
+      <w:proofErr w:type="spellStart"/>
+      <w:r>
+        <w:rPr>
+          <w:rFonts w:ascii="Consolas" w:hAnsi="Consolas" w:cs="Consolas"/>
+          <w:color w:val="000000"/>
+          <w:sz w:val="19"/>
+          <w:szCs w:val="19"/>
+        </w:rPr>
+        <w:t>squareSide</w:t>
+      </w:r>
+      <w:proofErr w:type="spellEnd"/>
+      <w:r>
+        <w:rPr>
+          <w:rFonts w:ascii="Consolas" w:hAnsi="Consolas" w:cs="Consolas"/>
+          <w:color w:val="000000"/>
+          <w:sz w:val="19"/>
+          <w:szCs w:val="19"/>
+        </w:rPr>
+        <w:t xml:space="preserve">, </w:t>
+      </w:r>
+      <w:proofErr w:type="spellStart"/>
+      <w:r>
+        <w:rPr>
+          <w:rFonts w:ascii="Consolas" w:hAnsi="Consolas" w:cs="Consolas"/>
+          <w:color w:val="000000"/>
+          <w:sz w:val="19"/>
+          <w:szCs w:val="19"/>
+        </w:rPr>
+        <w:t>squareSide</w:t>
+      </w:r>
+      <w:proofErr w:type="spellEnd"/>
+      <w:r>
+        <w:rPr>
+          <w:rFonts w:ascii="Consolas" w:hAnsi="Consolas" w:cs="Consolas"/>
+          <w:color w:val="000000"/>
+          <w:sz w:val="19"/>
+          <w:szCs w:val="19"/>
+        </w:rPr>
+        <w:t>)</w:t>
+      </w:r>
+    </w:p>
+    <w:p>
+      <w:pPr>
+        <w:rPr>
+          <w:rFonts w:ascii="Consolas" w:hAnsi="Consolas" w:cs="Consolas"/>
+          <w:color w:val="000000"/>
+          <w:sz w:val="19"/>
+          <w:szCs w:val="19"/>
+        </w:rPr>
+      </w:pPr>
+      <w:r>
+        <w:rPr>
+          <w:rFonts w:ascii="Consolas" w:hAnsi="Consolas" w:cs="Consolas"/>
+          <w:color w:val="000000"/>
+          <w:sz w:val="19"/>
+          <w:szCs w:val="19"/>
+        </w:rPr>
+        <w:t>}</w:t>
+      </w:r>
+    </w:p>
+    <w:p>
+      <w:pPr>
+        <w:pStyle w:val="Heading3"/>
+      </w:pPr>
+      <w:r>
+        <w:t>Refactor by extracting a general function</w:t>
+      </w:r>
+      <w:r>
+        <w:t xml:space="preserve"> to draw square outline</w:t>
+      </w:r>
+      <w:r>
+        <w:t xml:space="preserve"> in any colour</w:t>
+      </w:r>
+    </w:p>
+    <w:p>
+      <w:pPr>
+        <w:autoSpaceDE w:val="0"/>
+        <w:autoSpaceDN w:val="0"/>
+        <w:adjustRightInd w:val="0"/>
+        <w:spacing w:after="0" w:line="240" w:lineRule="auto"/>
+        <w:rPr>
+          <w:rFonts w:ascii="Consolas" w:hAnsi="Consolas" w:cs="Consolas"/>
+          <w:color w:val="000000"/>
+          <w:sz w:val="19"/>
+          <w:szCs w:val="19"/>
+        </w:rPr>
+      </w:pPr>
+      <w:proofErr w:type="gramStart"/>
+      <w:r>
+        <w:rPr>
+          <w:rFonts w:ascii="Consolas" w:hAnsi="Consolas" w:cs="Consolas"/>
+          <w:color w:val="0000FF"/>
+          <w:sz w:val="19"/>
+          <w:szCs w:val="19"/>
+        </w:rPr>
+        <w:t>export</w:t>
+      </w:r>
+      <w:proofErr w:type="gramEnd"/>
+      <w:r>
+        <w:rPr>
+          <w:rFonts w:ascii="Consolas" w:hAnsi="Consolas" w:cs="Consolas"/>
+          <w:color w:val="000000"/>
+          <w:sz w:val="19"/>
+          <w:szCs w:val="19"/>
+        </w:rPr>
+        <w:t xml:space="preserve"> </w:t>
+      </w:r>
+      <w:r>
+        <w:rPr>
+          <w:rFonts w:ascii="Consolas" w:hAnsi="Consolas" w:cs="Consolas"/>
+          <w:color w:val="0000FF"/>
+          <w:sz w:val="19"/>
+          <w:szCs w:val="19"/>
+        </w:rPr>
+        <w:t>function</w:t>
+      </w:r>
+      <w:r>
+        <w:rPr>
+          <w:rFonts w:ascii="Consolas" w:hAnsi="Consolas" w:cs="Consolas"/>
+          <w:color w:val="000000"/>
+          <w:sz w:val="19"/>
+          <w:szCs w:val="19"/>
+        </w:rPr>
+        <w:t xml:space="preserve"> </w:t>
+      </w:r>
+      <w:proofErr w:type="spellStart"/>
+      <w:r>
+        <w:rPr>
+          <w:rFonts w:ascii="Consolas" w:hAnsi="Consolas" w:cs="Consolas"/>
+          <w:color w:val="000000"/>
+          <w:sz w:val="19"/>
+          <w:szCs w:val="19"/>
+        </w:rPr>
+        <w:t>drawSquareOutline</w:t>
+      </w:r>
+      <w:proofErr w:type="spellEnd"/>
+      <w:r>
+        <w:rPr>
+          <w:rFonts w:ascii="Consolas" w:hAnsi="Consolas" w:cs="Consolas"/>
+          <w:color w:val="000000"/>
+          <w:sz w:val="19"/>
+          <w:szCs w:val="19"/>
+        </w:rPr>
+        <w:t xml:space="preserve">(square: Square, colour: </w:t>
+      </w:r>
+      <w:r>
+        <w:rPr>
+          <w:rFonts w:ascii="Consolas" w:hAnsi="Consolas" w:cs="Consolas"/>
+          <w:color w:val="0000FF"/>
+          <w:sz w:val="19"/>
+          <w:szCs w:val="19"/>
+        </w:rPr>
+        <w:t>string</w:t>
+      </w:r>
+      <w:r>
+        <w:rPr>
+          <w:rFonts w:ascii="Consolas" w:hAnsi="Consolas" w:cs="Consolas"/>
+          <w:color w:val="000000"/>
+          <w:sz w:val="19"/>
+          <w:szCs w:val="19"/>
+        </w:rPr>
+        <w:t>, renderer: CanvasRenderingContext2D) {</w:t>
+      </w:r>
+    </w:p>
+    <w:p>
+      <w:pPr>
+        <w:autoSpaceDE w:val="0"/>
+        <w:autoSpaceDN w:val="0"/>
+        <w:adjustRightInd w:val="0"/>
+        <w:spacing w:after="0" w:line="240" w:lineRule="auto"/>
+        <w:rPr>
+          <w:rFonts w:ascii="Consolas" w:hAnsi="Consolas" w:cs="Consolas"/>
+          <w:color w:val="000000"/>
+          <w:sz w:val="19"/>
+          <w:szCs w:val="19"/>
+        </w:rPr>
+      </w:pPr>
+      <w:r>
+        <w:rPr>
+          <w:rFonts w:ascii="Consolas" w:hAnsi="Consolas" w:cs="Consolas"/>
+          <w:color w:val="000000"/>
+          <w:sz w:val="19"/>
+          <w:szCs w:val="19"/>
+        </w:rPr>
+        <w:lastRenderedPageBreak/>
+        <w:t xml:space="preserve">    </w:t>
+      </w:r>
+      <w:proofErr w:type="spellStart"/>
+      <w:r>
+        <w:rPr>
+          <w:rFonts w:ascii="Consolas" w:hAnsi="Consolas" w:cs="Consolas"/>
+          <w:color w:val="000000"/>
+          <w:sz w:val="19"/>
+          <w:szCs w:val="19"/>
+        </w:rPr>
+        <w:t>renderer.strokeStyle</w:t>
+      </w:r>
+      <w:proofErr w:type="spellEnd"/>
+      <w:r>
+        <w:rPr>
+          <w:rFonts w:ascii="Consolas" w:hAnsi="Consolas" w:cs="Consolas"/>
+          <w:color w:val="000000"/>
+          <w:sz w:val="19"/>
+          <w:szCs w:val="19"/>
+        </w:rPr>
+        <w:t xml:space="preserve"> = colour;</w:t>
+      </w:r>
+    </w:p>
+    <w:p>
+      <w:pPr>
+        <w:autoSpaceDE w:val="0"/>
+        <w:autoSpaceDN w:val="0"/>
+        <w:adjustRightInd w:val="0"/>
+        <w:spacing w:after="0" w:line="240" w:lineRule="auto"/>
+        <w:rPr>
+          <w:rFonts w:ascii="Consolas" w:hAnsi="Consolas" w:cs="Consolas"/>
+          <w:color w:val="000000"/>
+          <w:sz w:val="19"/>
+          <w:szCs w:val="19"/>
+        </w:rPr>
+      </w:pPr>
+      <w:r>
+        <w:rPr>
+          <w:rFonts w:ascii="Consolas" w:hAnsi="Consolas" w:cs="Consolas"/>
+          <w:color w:val="000000"/>
+          <w:sz w:val="19"/>
+          <w:szCs w:val="19"/>
+        </w:rPr>
+        <w:t xml:space="preserve">    </w:t>
+      </w:r>
+      <w:proofErr w:type="spellStart"/>
+      <w:proofErr w:type="gramStart"/>
+      <w:r>
+        <w:rPr>
+          <w:rFonts w:ascii="Consolas" w:hAnsi="Consolas" w:cs="Consolas"/>
+          <w:color w:val="000000"/>
+          <w:sz w:val="19"/>
+          <w:szCs w:val="19"/>
+        </w:rPr>
+        <w:t>renderer.strokeRect</w:t>
+      </w:r>
+      <w:proofErr w:type="spellEnd"/>
+      <w:r>
+        <w:rPr>
+          <w:rFonts w:ascii="Consolas" w:hAnsi="Consolas" w:cs="Consolas"/>
+          <w:color w:val="000000"/>
+          <w:sz w:val="19"/>
+          <w:szCs w:val="19"/>
+        </w:rPr>
+        <w:t>(</w:t>
+      </w:r>
+      <w:proofErr w:type="spellStart"/>
+      <w:proofErr w:type="gramEnd"/>
+      <w:r>
+        <w:rPr>
+          <w:rFonts w:ascii="Consolas" w:hAnsi="Consolas" w:cs="Consolas"/>
+          <w:color w:val="000000"/>
+          <w:sz w:val="19"/>
+          <w:szCs w:val="19"/>
+        </w:rPr>
+        <w:t>square.col</w:t>
+      </w:r>
+      <w:proofErr w:type="spellEnd"/>
+      <w:r>
+        <w:rPr>
+          <w:rFonts w:ascii="Consolas" w:hAnsi="Consolas" w:cs="Consolas"/>
+          <w:color w:val="000000"/>
+          <w:sz w:val="19"/>
+          <w:szCs w:val="19"/>
+        </w:rPr>
+        <w:t xml:space="preserve"> * </w:t>
+      </w:r>
+      <w:proofErr w:type="spellStart"/>
+      <w:r>
+        <w:rPr>
+          <w:rFonts w:ascii="Consolas" w:hAnsi="Consolas" w:cs="Consolas"/>
+          <w:color w:val="000000"/>
+          <w:sz w:val="19"/>
+          <w:szCs w:val="19"/>
+        </w:rPr>
+        <w:t>squareSide</w:t>
+      </w:r>
+      <w:proofErr w:type="spellEnd"/>
+      <w:r>
+        <w:rPr>
+          <w:rFonts w:ascii="Consolas" w:hAnsi="Consolas" w:cs="Consolas"/>
+          <w:color w:val="000000"/>
+          <w:sz w:val="19"/>
+          <w:szCs w:val="19"/>
+        </w:rPr>
+        <w:t xml:space="preserve">, </w:t>
+      </w:r>
+      <w:proofErr w:type="spellStart"/>
+      <w:r>
+        <w:rPr>
+          <w:rFonts w:ascii="Consolas" w:hAnsi="Consolas" w:cs="Consolas"/>
+          <w:color w:val="000000"/>
+          <w:sz w:val="19"/>
+          <w:szCs w:val="19"/>
+        </w:rPr>
+        <w:t>square.row</w:t>
+      </w:r>
+      <w:proofErr w:type="spellEnd"/>
+      <w:r>
+        <w:rPr>
+          <w:rFonts w:ascii="Consolas" w:hAnsi="Consolas" w:cs="Consolas"/>
+          <w:color w:val="000000"/>
+          <w:sz w:val="19"/>
+          <w:szCs w:val="19"/>
+        </w:rPr>
+        <w:t xml:space="preserve"> * </w:t>
+      </w:r>
+      <w:proofErr w:type="spellStart"/>
+      <w:r>
+        <w:rPr>
+          <w:rFonts w:ascii="Consolas" w:hAnsi="Consolas" w:cs="Consolas"/>
+          <w:color w:val="000000"/>
+          <w:sz w:val="19"/>
+          <w:szCs w:val="19"/>
+        </w:rPr>
+        <w:t>squareSide</w:t>
+      </w:r>
+      <w:proofErr w:type="spellEnd"/>
+      <w:r>
+        <w:rPr>
+          <w:rFonts w:ascii="Consolas" w:hAnsi="Consolas" w:cs="Consolas"/>
+          <w:color w:val="000000"/>
+          <w:sz w:val="19"/>
+          <w:szCs w:val="19"/>
+        </w:rPr>
+        <w:t xml:space="preserve">, </w:t>
+      </w:r>
+      <w:proofErr w:type="spellStart"/>
+      <w:r>
+        <w:rPr>
+          <w:rFonts w:ascii="Consolas" w:hAnsi="Consolas" w:cs="Consolas"/>
+          <w:color w:val="000000"/>
+          <w:sz w:val="19"/>
+          <w:szCs w:val="19"/>
+        </w:rPr>
+        <w:t>squareSide</w:t>
+      </w:r>
+      <w:proofErr w:type="spellEnd"/>
+      <w:r>
+        <w:rPr>
+          <w:rFonts w:ascii="Consolas" w:hAnsi="Consolas" w:cs="Consolas"/>
+          <w:color w:val="000000"/>
+          <w:sz w:val="19"/>
+          <w:szCs w:val="19"/>
+        </w:rPr>
+        <w:t xml:space="preserve">, </w:t>
+      </w:r>
+      <w:proofErr w:type="spellStart"/>
+      <w:r>
+        <w:rPr>
+          <w:rFonts w:ascii="Consolas" w:hAnsi="Consolas" w:cs="Consolas"/>
+          <w:color w:val="000000"/>
+          <w:sz w:val="19"/>
+          <w:szCs w:val="19"/>
+        </w:rPr>
+        <w:t>squareSide</w:t>
+      </w:r>
+      <w:proofErr w:type="spellEnd"/>
+      <w:r>
+        <w:rPr>
+          <w:rFonts w:ascii="Consolas" w:hAnsi="Consolas" w:cs="Consolas"/>
+          <w:color w:val="000000"/>
+          <w:sz w:val="19"/>
+          <w:szCs w:val="19"/>
+        </w:rPr>
+        <w:t>);</w:t>
+      </w:r>
+    </w:p>
+    <w:p>
+      <w:pPr>
+        <w:rPr>
+          <w:rFonts w:ascii="Consolas" w:hAnsi="Consolas" w:cs="Consolas"/>
+          <w:color w:val="000000"/>
+          <w:sz w:val="19"/>
+          <w:szCs w:val="19"/>
+        </w:rPr>
+      </w:pPr>
+      <w:r>
+        <w:rPr>
+          <w:rFonts w:ascii="Consolas" w:hAnsi="Consolas" w:cs="Consolas"/>
+          <w:color w:val="000000"/>
+          <w:sz w:val="19"/>
+          <w:szCs w:val="19"/>
+        </w:rPr>
+        <w:t>}</w:t>
+      </w:r>
+    </w:p>
+    <w:p>
+      <w:pPr>
+        <w:rPr>
+          <w:rFonts w:ascii="Consolas" w:hAnsi="Consolas" w:cs="Consolas"/>
+          <w:color w:val="000000"/>
+          <w:sz w:val="19"/>
+          <w:szCs w:val="19"/>
+        </w:rPr>
+      </w:pPr>
+    </w:p>
+    <w:p>
+      <w:r>
+        <w:t xml:space="preserve">Simplify the </w:t>
+      </w:r>
+      <w:proofErr w:type="spellStart"/>
+      <w:r>
+        <w:rPr>
+          <w:rFonts w:ascii="Consolas" w:hAnsi="Consolas" w:cs="Consolas"/>
+          <w:color w:val="000000"/>
+          <w:sz w:val="19"/>
+          <w:szCs w:val="19"/>
+        </w:rPr>
+        <w:t>onLoad</w:t>
+      </w:r>
+      <w:proofErr w:type="spellEnd"/>
+      <w:r>
+        <w:t xml:space="preserve"> function to:</w:t>
+      </w:r>
+    </w:p>
+    <w:p>
+      <w:pPr>
+        <w:rPr>
+          <w:rFonts w:ascii="Consolas" w:hAnsi="Consolas" w:cs="Consolas"/>
+          <w:color w:val="000000"/>
+          <w:sz w:val="19"/>
+          <w:szCs w:val="19"/>
+        </w:rPr>
+      </w:pPr>
+    </w:p>
+    <w:p>
+      <w:pPr>
+        <w:autoSpaceDE w:val="0"/>
+        <w:autoSpaceDN w:val="0"/>
+        <w:adjustRightInd w:val="0"/>
+        <w:spacing w:after="0" w:line="240" w:lineRule="auto"/>
+        <w:rPr>
+          <w:rFonts w:ascii="Consolas" w:hAnsi="Consolas" w:cs="Consolas"/>
+          <w:color w:val="000000"/>
+          <w:sz w:val="19"/>
+          <w:szCs w:val="19"/>
+        </w:rPr>
+      </w:pPr>
+      <w:proofErr w:type="spellStart"/>
+      <w:r>
+        <w:rPr>
+          <w:rFonts w:ascii="Consolas" w:hAnsi="Consolas" w:cs="Consolas"/>
+          <w:color w:val="000000"/>
+          <w:sz w:val="19"/>
+          <w:szCs w:val="19"/>
+        </w:rPr>
+        <w:t>window.onload</w:t>
+      </w:r>
+      <w:proofErr w:type="spellEnd"/>
+      <w:r>
+        <w:rPr>
+          <w:rFonts w:ascii="Consolas" w:hAnsi="Consolas" w:cs="Consolas"/>
+          <w:color w:val="000000"/>
+          <w:sz w:val="19"/>
+          <w:szCs w:val="19"/>
+        </w:rPr>
+        <w:t xml:space="preserve"> = </w:t>
+      </w:r>
+      <w:r>
+        <w:rPr>
+          <w:rFonts w:ascii="Consolas" w:hAnsi="Consolas" w:cs="Consolas"/>
+          <w:color w:val="0000FF"/>
+          <w:sz w:val="19"/>
+          <w:szCs w:val="19"/>
+        </w:rPr>
+        <w:t>function</w:t>
+      </w:r>
+      <w:r>
+        <w:rPr>
+          <w:rFonts w:ascii="Consolas" w:hAnsi="Consolas" w:cs="Consolas"/>
+          <w:color w:val="000000"/>
+          <w:sz w:val="19"/>
+          <w:szCs w:val="19"/>
+        </w:rPr>
+        <w:t xml:space="preserve"> () {</w:t>
+      </w:r>
+    </w:p>
+    <w:p>
+      <w:pPr>
+        <w:autoSpaceDE w:val="0"/>
+        <w:autoSpaceDN w:val="0"/>
+        <w:adjustRightInd w:val="0"/>
+        <w:spacing w:after="0" w:line="240" w:lineRule="auto"/>
+        <w:rPr>
+          <w:rFonts w:ascii="Consolas" w:hAnsi="Consolas" w:cs="Consolas"/>
+          <w:color w:val="000000"/>
+          <w:sz w:val="19"/>
+          <w:szCs w:val="19"/>
+        </w:rPr>
+      </w:pPr>
+      <w:r>
+        <w:rPr>
+          <w:rFonts w:ascii="Consolas" w:hAnsi="Consolas" w:cs="Consolas"/>
+          <w:color w:val="000000"/>
+          <w:sz w:val="19"/>
+          <w:szCs w:val="19"/>
+        </w:rPr>
+        <w:t xml:space="preserve">    </w:t>
+      </w:r>
+      <w:proofErr w:type="gramStart"/>
+      <w:r>
+        <w:rPr>
+          <w:rFonts w:ascii="Consolas" w:hAnsi="Consolas" w:cs="Consolas"/>
+          <w:color w:val="000000"/>
+          <w:sz w:val="19"/>
+          <w:szCs w:val="19"/>
+        </w:rPr>
+        <w:t>canvas</w:t>
+      </w:r>
+      <w:proofErr w:type="gramEnd"/>
+      <w:r>
+        <w:rPr>
+          <w:rFonts w:ascii="Consolas" w:hAnsi="Consolas" w:cs="Consolas"/>
+          <w:color w:val="000000"/>
+          <w:sz w:val="19"/>
+          <w:szCs w:val="19"/>
+        </w:rPr>
+        <w:t xml:space="preserve"> = </w:t>
+      </w:r>
+      <w:proofErr w:type="spellStart"/>
+      <w:r>
+        <w:rPr>
+          <w:rFonts w:ascii="Consolas" w:hAnsi="Consolas" w:cs="Consolas"/>
+          <w:color w:val="000000"/>
+          <w:sz w:val="19"/>
+          <w:szCs w:val="19"/>
+        </w:rPr>
+        <w:t>document.getElementsByTagName</w:t>
+      </w:r>
+      <w:proofErr w:type="spellEnd"/>
+      <w:r>
+        <w:rPr>
+          <w:rFonts w:ascii="Consolas" w:hAnsi="Consolas" w:cs="Consolas"/>
+          <w:color w:val="000000"/>
+          <w:sz w:val="19"/>
+          <w:szCs w:val="19"/>
+        </w:rPr>
+        <w:t>(</w:t>
+      </w:r>
+      <w:r>
+        <w:rPr>
+          <w:rFonts w:ascii="Consolas" w:hAnsi="Consolas" w:cs="Consolas"/>
+          <w:color w:val="A31515"/>
+          <w:sz w:val="19"/>
+          <w:szCs w:val="19"/>
+        </w:rPr>
+        <w:t>"canvas"</w:t>
+      </w:r>
+      <w:r>
+        <w:rPr>
+          <w:rFonts w:ascii="Consolas" w:hAnsi="Consolas" w:cs="Consolas"/>
+          <w:color w:val="000000"/>
+          <w:sz w:val="19"/>
+          <w:szCs w:val="19"/>
+        </w:rPr>
+        <w:t>)[0];</w:t>
+      </w:r>
+    </w:p>
+    <w:p>
+      <w:pPr>
+        <w:autoSpaceDE w:val="0"/>
+        <w:autoSpaceDN w:val="0"/>
+        <w:adjustRightInd w:val="0"/>
+        <w:spacing w:after="0" w:line="240" w:lineRule="auto"/>
+        <w:rPr>
+          <w:rFonts w:ascii="Consolas" w:hAnsi="Consolas" w:cs="Consolas"/>
+          <w:color w:val="000000"/>
+          <w:sz w:val="19"/>
+          <w:szCs w:val="19"/>
+        </w:rPr>
+      </w:pPr>
+      <w:r>
+        <w:rPr>
+          <w:rFonts w:ascii="Consolas" w:hAnsi="Consolas" w:cs="Consolas"/>
+          <w:color w:val="000000"/>
+          <w:sz w:val="19"/>
+          <w:szCs w:val="19"/>
+        </w:rPr>
+        <w:t xml:space="preserve">    </w:t>
+      </w:r>
+      <w:proofErr w:type="gramStart"/>
+      <w:r>
+        <w:rPr>
+          <w:rFonts w:ascii="Consolas" w:hAnsi="Consolas" w:cs="Consolas"/>
+          <w:color w:val="000000"/>
+          <w:sz w:val="19"/>
+          <w:szCs w:val="19"/>
+        </w:rPr>
+        <w:t>renderer</w:t>
+      </w:r>
+      <w:proofErr w:type="gramEnd"/>
+      <w:r>
+        <w:rPr>
+          <w:rFonts w:ascii="Consolas" w:hAnsi="Consolas" w:cs="Consolas"/>
+          <w:color w:val="000000"/>
+          <w:sz w:val="19"/>
+          <w:szCs w:val="19"/>
+        </w:rPr>
+        <w:t xml:space="preserve"> = </w:t>
+      </w:r>
+      <w:proofErr w:type="spellStart"/>
+      <w:r>
+        <w:rPr>
+          <w:rFonts w:ascii="Consolas" w:hAnsi="Consolas" w:cs="Consolas"/>
+          <w:color w:val="000000"/>
+          <w:sz w:val="19"/>
+          <w:szCs w:val="19"/>
+        </w:rPr>
+        <w:t>canvas.getContext</w:t>
+      </w:r>
+      <w:proofErr w:type="spellEnd"/>
+      <w:r>
+        <w:rPr>
+          <w:rFonts w:ascii="Consolas" w:hAnsi="Consolas" w:cs="Consolas"/>
+          <w:color w:val="000000"/>
+          <w:sz w:val="19"/>
+          <w:szCs w:val="19"/>
+        </w:rPr>
+        <w:t>(</w:t>
+      </w:r>
+      <w:r>
+        <w:rPr>
+          <w:rFonts w:ascii="Consolas" w:hAnsi="Consolas" w:cs="Consolas"/>
+          <w:color w:val="A31515"/>
+          <w:sz w:val="19"/>
+          <w:szCs w:val="19"/>
+        </w:rPr>
+        <w:t>"2d"</w:t>
+      </w:r>
+      <w:r>
+        <w:rPr>
+          <w:rFonts w:ascii="Consolas" w:hAnsi="Consolas" w:cs="Consolas"/>
+          <w:color w:val="000000"/>
+          <w:sz w:val="19"/>
+          <w:szCs w:val="19"/>
+        </w:rPr>
+        <w:t>);</w:t>
+      </w:r>
+    </w:p>
+    <w:p>
+      <w:pPr>
+        <w:autoSpaceDE w:val="0"/>
+        <w:autoSpaceDN w:val="0"/>
+        <w:adjustRightInd w:val="0"/>
+        <w:spacing w:after="0" w:line="240" w:lineRule="auto"/>
+        <w:rPr>
+          <w:rFonts w:ascii="Consolas" w:hAnsi="Consolas" w:cs="Consolas"/>
+          <w:color w:val="000000"/>
+          <w:sz w:val="19"/>
+          <w:szCs w:val="19"/>
+        </w:rPr>
+      </w:pPr>
+      <w:r>
+        <w:rPr>
+          <w:rFonts w:ascii="Consolas" w:hAnsi="Consolas" w:cs="Consolas"/>
+          <w:color w:val="000000"/>
+          <w:sz w:val="19"/>
+          <w:szCs w:val="19"/>
+        </w:rPr>
+        <w:t xml:space="preserve">    </w:t>
+      </w:r>
+      <w:proofErr w:type="spellStart"/>
+      <w:proofErr w:type="gramStart"/>
+      <w:r>
+        <w:rPr>
+          <w:rFonts w:ascii="Consolas" w:hAnsi="Consolas" w:cs="Consolas"/>
+          <w:color w:val="0000FF"/>
+          <w:sz w:val="19"/>
+          <w:szCs w:val="19"/>
+        </w:rPr>
+        <w:t>var</w:t>
+      </w:r>
+      <w:proofErr w:type="spellEnd"/>
+      <w:proofErr w:type="gramEnd"/>
+      <w:r>
+        <w:rPr>
+          <w:rFonts w:ascii="Consolas" w:hAnsi="Consolas" w:cs="Consolas"/>
+          <w:color w:val="000000"/>
+          <w:sz w:val="19"/>
+          <w:szCs w:val="19"/>
+        </w:rPr>
+        <w:t xml:space="preserve"> board = </w:t>
+      </w:r>
+      <w:r>
+        <w:rPr>
+          <w:rFonts w:ascii="Consolas" w:hAnsi="Consolas" w:cs="Consolas"/>
+          <w:color w:val="0000FF"/>
+          <w:sz w:val="19"/>
+          <w:szCs w:val="19"/>
+        </w:rPr>
+        <w:t>new</w:t>
+      </w:r>
+      <w:r>
+        <w:rPr>
+          <w:rFonts w:ascii="Consolas" w:hAnsi="Consolas" w:cs="Consolas"/>
+          <w:color w:val="000000"/>
+          <w:sz w:val="19"/>
+          <w:szCs w:val="19"/>
+        </w:rPr>
+        <w:t xml:space="preserve"> Board();</w:t>
+      </w:r>
+    </w:p>
+    <w:p>
+      <w:pPr>
+        <w:autoSpaceDE w:val="0"/>
+        <w:autoSpaceDN w:val="0"/>
+        <w:adjustRightInd w:val="0"/>
+        <w:spacing w:after="0" w:line="240" w:lineRule="auto"/>
+        <w:rPr>
+          <w:rFonts w:ascii="Consolas" w:hAnsi="Consolas" w:cs="Consolas"/>
+          <w:color w:val="000000"/>
+          <w:sz w:val="19"/>
+          <w:szCs w:val="19"/>
+        </w:rPr>
+      </w:pPr>
+      <w:r>
+        <w:rPr>
+          <w:rFonts w:ascii="Consolas" w:hAnsi="Consolas" w:cs="Consolas"/>
+          <w:color w:val="000000"/>
+          <w:sz w:val="19"/>
+          <w:szCs w:val="19"/>
+        </w:rPr>
+        <w:t xml:space="preserve">    </w:t>
+      </w:r>
+      <w:proofErr w:type="spellStart"/>
+      <w:proofErr w:type="gramStart"/>
+      <w:r>
+        <w:rPr>
+          <w:rFonts w:ascii="Consolas" w:hAnsi="Consolas" w:cs="Consolas"/>
+          <w:color w:val="000000"/>
+          <w:sz w:val="19"/>
+          <w:szCs w:val="19"/>
+        </w:rPr>
+        <w:t>drawing.drawBoard</w:t>
+      </w:r>
+      <w:proofErr w:type="spellEnd"/>
+      <w:r>
+        <w:rPr>
+          <w:rFonts w:ascii="Consolas" w:hAnsi="Consolas" w:cs="Consolas"/>
+          <w:color w:val="000000"/>
+          <w:sz w:val="19"/>
+          <w:szCs w:val="19"/>
+        </w:rPr>
+        <w:t>(</w:t>
+      </w:r>
+      <w:proofErr w:type="gramEnd"/>
+      <w:r>
+        <w:rPr>
+          <w:rFonts w:ascii="Consolas" w:hAnsi="Consolas" w:cs="Consolas"/>
+          <w:color w:val="000000"/>
+          <w:sz w:val="19"/>
+          <w:szCs w:val="19"/>
+        </w:rPr>
+        <w:t>board, renderer);</w:t>
+      </w:r>
+    </w:p>
+    <w:p>
+      <w:pPr>
+        <w:autoSpaceDE w:val="0"/>
+        <w:autoSpaceDN w:val="0"/>
+        <w:adjustRightInd w:val="0"/>
+        <w:spacing w:after="0" w:line="240" w:lineRule="auto"/>
+        <w:rPr>
+          <w:rFonts w:ascii="Consolas" w:hAnsi="Consolas" w:cs="Consolas"/>
+          <w:color w:val="000000"/>
+          <w:sz w:val="19"/>
+          <w:szCs w:val="19"/>
+        </w:rPr>
+      </w:pPr>
+      <w:r>
+        <w:rPr>
+          <w:rFonts w:ascii="Consolas" w:hAnsi="Consolas" w:cs="Consolas"/>
+          <w:color w:val="000000"/>
+          <w:sz w:val="19"/>
+          <w:szCs w:val="19"/>
+        </w:rPr>
+        <w:t xml:space="preserve">    </w:t>
+      </w:r>
+      <w:proofErr w:type="spellStart"/>
+      <w:proofErr w:type="gramStart"/>
+      <w:r>
+        <w:rPr>
+          <w:rFonts w:ascii="Consolas" w:hAnsi="Consolas" w:cs="Consolas"/>
+          <w:color w:val="000000"/>
+          <w:sz w:val="19"/>
+          <w:szCs w:val="19"/>
+        </w:rPr>
+        <w:t>cursorLocation</w:t>
+      </w:r>
+      <w:proofErr w:type="spellEnd"/>
+      <w:proofErr w:type="gramEnd"/>
+      <w:r>
+        <w:rPr>
+          <w:rFonts w:ascii="Consolas" w:hAnsi="Consolas" w:cs="Consolas"/>
+          <w:color w:val="000000"/>
+          <w:sz w:val="19"/>
+          <w:szCs w:val="19"/>
+        </w:rPr>
+        <w:t xml:space="preserve"> = </w:t>
+      </w:r>
+      <w:proofErr w:type="spellStart"/>
+      <w:r>
+        <w:rPr>
+          <w:rFonts w:ascii="Consolas" w:hAnsi="Consolas" w:cs="Consolas"/>
+          <w:color w:val="000000"/>
+          <w:sz w:val="19"/>
+          <w:szCs w:val="19"/>
+        </w:rPr>
+        <w:t>board.getSquare</w:t>
+      </w:r>
+      <w:proofErr w:type="spellEnd"/>
+      <w:r>
+        <w:rPr>
+          <w:rFonts w:ascii="Consolas" w:hAnsi="Consolas" w:cs="Consolas"/>
+          <w:color w:val="000000"/>
+          <w:sz w:val="19"/>
+          <w:szCs w:val="19"/>
+        </w:rPr>
+        <w:t>(0, 0);</w:t>
+      </w:r>
+    </w:p>
+    <w:p>
+      <w:pPr>
+        <w:autoSpaceDE w:val="0"/>
+        <w:autoSpaceDN w:val="0"/>
+        <w:adjustRightInd w:val="0"/>
+        <w:spacing w:after="0" w:line="240" w:lineRule="auto"/>
+        <w:rPr>
+          <w:rFonts w:ascii="Consolas" w:hAnsi="Consolas" w:cs="Consolas"/>
+          <w:strike/>
+          <w:color w:val="000000"/>
+          <w:sz w:val="19"/>
+          <w:szCs w:val="19"/>
+        </w:rPr>
+      </w:pPr>
+      <w:r>
+        <w:rPr>
+          <w:rFonts w:ascii="Consolas" w:hAnsi="Consolas" w:cs="Consolas"/>
+          <w:strike/>
+          <w:color w:val="000000"/>
+          <w:sz w:val="19"/>
+          <w:szCs w:val="19"/>
+        </w:rPr>
+        <w:t xml:space="preserve">    </w:t>
+      </w:r>
+      <w:proofErr w:type="spellStart"/>
+      <w:r>
+        <w:rPr>
+          <w:rFonts w:ascii="Consolas" w:hAnsi="Consolas" w:cs="Consolas"/>
+          <w:strike/>
+          <w:color w:val="000000"/>
+          <w:sz w:val="19"/>
+          <w:szCs w:val="19"/>
+        </w:rPr>
+        <w:t>renderer.strokeStyle</w:t>
+      </w:r>
+      <w:proofErr w:type="spellEnd"/>
+      <w:r>
+        <w:rPr>
+          <w:rFonts w:ascii="Consolas" w:hAnsi="Consolas" w:cs="Consolas"/>
+          <w:strike/>
+          <w:color w:val="000000"/>
+          <w:sz w:val="19"/>
+          <w:szCs w:val="19"/>
+        </w:rPr>
+        <w:t xml:space="preserve"> = </w:t>
+      </w:r>
+      <w:r>
+        <w:rPr>
+          <w:rFonts w:ascii="Consolas" w:hAnsi="Consolas" w:cs="Consolas"/>
+          <w:strike/>
+          <w:color w:val="A31515"/>
+          <w:sz w:val="19"/>
+          <w:szCs w:val="19"/>
+        </w:rPr>
+        <w:t>'yellow'</w:t>
+      </w:r>
+      <w:r>
+        <w:rPr>
+          <w:rFonts w:ascii="Consolas" w:hAnsi="Consolas" w:cs="Consolas"/>
+          <w:strike/>
+          <w:color w:val="000000"/>
+          <w:sz w:val="19"/>
+          <w:szCs w:val="19"/>
+        </w:rPr>
+        <w:t>;</w:t>
+      </w:r>
+    </w:p>
+    <w:p>
+      <w:pPr>
+        <w:autoSpaceDE w:val="0"/>
+        <w:autoSpaceDN w:val="0"/>
+        <w:adjustRightInd w:val="0"/>
+        <w:spacing w:after="0" w:line="240" w:lineRule="auto"/>
+        <w:rPr>
+          <w:rFonts w:ascii="Consolas" w:hAnsi="Consolas" w:cs="Consolas"/>
+          <w:strike/>
+          <w:color w:val="000000"/>
+          <w:sz w:val="19"/>
+          <w:szCs w:val="19"/>
+        </w:rPr>
+      </w:pPr>
+      <w:r>
+        <w:rPr>
+          <w:rFonts w:ascii="Consolas" w:hAnsi="Consolas" w:cs="Consolas"/>
+          <w:strike/>
+          <w:color w:val="000000"/>
+          <w:sz w:val="19"/>
+          <w:szCs w:val="19"/>
+        </w:rPr>
+        <w:t xml:space="preserve">    </w:t>
+      </w:r>
+      <w:proofErr w:type="spellStart"/>
+      <w:proofErr w:type="gramStart"/>
+      <w:r>
+        <w:rPr>
+          <w:rFonts w:ascii="Consolas" w:hAnsi="Consolas" w:cs="Consolas"/>
+          <w:strike/>
+          <w:color w:val="000000"/>
+          <w:sz w:val="19"/>
+          <w:szCs w:val="19"/>
+        </w:rPr>
+        <w:t>renderer.strokeRect</w:t>
+      </w:r>
+      <w:proofErr w:type="spellEnd"/>
+      <w:r>
+        <w:rPr>
+          <w:rFonts w:ascii="Consolas" w:hAnsi="Consolas" w:cs="Consolas"/>
+          <w:strike/>
+          <w:color w:val="000000"/>
+          <w:sz w:val="19"/>
+          <w:szCs w:val="19"/>
+        </w:rPr>
+        <w:t>(</w:t>
+      </w:r>
+      <w:proofErr w:type="spellStart"/>
+      <w:proofErr w:type="gramEnd"/>
+      <w:r>
+        <w:rPr>
+          <w:rFonts w:ascii="Consolas" w:hAnsi="Consolas" w:cs="Consolas"/>
+          <w:strike/>
+          <w:color w:val="000000"/>
+          <w:sz w:val="19"/>
+          <w:szCs w:val="19"/>
+        </w:rPr>
+        <w:t>cursorLocation.col</w:t>
+      </w:r>
+      <w:proofErr w:type="spellEnd"/>
+      <w:r>
+        <w:rPr>
+          <w:rFonts w:ascii="Consolas" w:hAnsi="Consolas" w:cs="Consolas"/>
+          <w:strike/>
+          <w:color w:val="000000"/>
+          <w:sz w:val="19"/>
+          <w:szCs w:val="19"/>
+        </w:rPr>
+        <w:t xml:space="preserve"> * </w:t>
+      </w:r>
+      <w:proofErr w:type="spellStart"/>
+      <w:r>
+        <w:rPr>
+          <w:rFonts w:ascii="Consolas" w:hAnsi="Consolas" w:cs="Consolas"/>
+          <w:strike/>
+          <w:color w:val="000000"/>
+          <w:sz w:val="19"/>
+          <w:szCs w:val="19"/>
+        </w:rPr>
+        <w:t>squareSide</w:t>
+      </w:r>
+      <w:proofErr w:type="spellEnd"/>
+      <w:r>
+        <w:rPr>
+          <w:rFonts w:ascii="Consolas" w:hAnsi="Consolas" w:cs="Consolas"/>
+          <w:strike/>
+          <w:color w:val="000000"/>
+          <w:sz w:val="19"/>
+          <w:szCs w:val="19"/>
+        </w:rPr>
+        <w:t xml:space="preserve">, </w:t>
+      </w:r>
+      <w:proofErr w:type="spellStart"/>
+      <w:r>
+        <w:rPr>
+          <w:rFonts w:ascii="Consolas" w:hAnsi="Consolas" w:cs="Consolas"/>
+          <w:strike/>
+          <w:color w:val="000000"/>
+          <w:sz w:val="19"/>
+          <w:szCs w:val="19"/>
+        </w:rPr>
+        <w:t>cursorLocation.row</w:t>
+      </w:r>
+      <w:proofErr w:type="spellEnd"/>
+      <w:r>
+        <w:rPr>
+          <w:rFonts w:ascii="Consolas" w:hAnsi="Consolas" w:cs="Consolas"/>
+          <w:strike/>
+          <w:color w:val="000000"/>
+          <w:sz w:val="19"/>
+          <w:szCs w:val="19"/>
+        </w:rPr>
+        <w:t xml:space="preserve"> * </w:t>
+      </w:r>
+      <w:proofErr w:type="spellStart"/>
+      <w:r>
+        <w:rPr>
+          <w:rFonts w:ascii="Consolas" w:hAnsi="Consolas" w:cs="Consolas"/>
+          <w:strike/>
+          <w:color w:val="000000"/>
+          <w:sz w:val="19"/>
+          <w:szCs w:val="19"/>
+        </w:rPr>
+        <w:t>squareSide</w:t>
+      </w:r>
+      <w:proofErr w:type="spellEnd"/>
+      <w:r>
+        <w:rPr>
+          <w:rFonts w:ascii="Consolas" w:hAnsi="Consolas" w:cs="Consolas"/>
+          <w:strike/>
+          <w:color w:val="000000"/>
+          <w:sz w:val="19"/>
+          <w:szCs w:val="19"/>
+        </w:rPr>
+        <w:t xml:space="preserve">, </w:t>
+      </w:r>
+      <w:proofErr w:type="spellStart"/>
+      <w:r>
+        <w:rPr>
+          <w:rFonts w:ascii="Consolas" w:hAnsi="Consolas" w:cs="Consolas"/>
+          <w:strike/>
+          <w:color w:val="000000"/>
+          <w:sz w:val="19"/>
+          <w:szCs w:val="19"/>
+        </w:rPr>
+        <w:t>squareSide</w:t>
+      </w:r>
+      <w:proofErr w:type="spellEnd"/>
+      <w:r>
+        <w:rPr>
+          <w:rFonts w:ascii="Consolas" w:hAnsi="Consolas" w:cs="Consolas"/>
+          <w:strike/>
+          <w:color w:val="000000"/>
+          <w:sz w:val="19"/>
+          <w:szCs w:val="19"/>
+        </w:rPr>
+        <w:t xml:space="preserve">, </w:t>
+      </w:r>
+      <w:proofErr w:type="spellStart"/>
+      <w:r>
+        <w:rPr>
+          <w:rFonts w:ascii="Consolas" w:hAnsi="Consolas" w:cs="Consolas"/>
+          <w:strike/>
+          <w:color w:val="000000"/>
+          <w:sz w:val="19"/>
+          <w:szCs w:val="19"/>
+        </w:rPr>
+        <w:t>squareSide</w:t>
+      </w:r>
+      <w:proofErr w:type="spellEnd"/>
+      <w:r>
+        <w:rPr>
+          <w:rFonts w:ascii="Consolas" w:hAnsi="Consolas" w:cs="Consolas"/>
+          <w:strike/>
+          <w:color w:val="000000"/>
+          <w:sz w:val="19"/>
+          <w:szCs w:val="19"/>
+        </w:rPr>
+        <w:t>);</w:t>
+      </w:r>
+    </w:p>
+    <w:p>
+      <w:pPr>
+        <w:autoSpaceDE w:val="0"/>
+        <w:autoSpaceDN w:val="0"/>
+        <w:adjustRightInd w:val="0"/>
+        <w:spacing w:after="0" w:line="240" w:lineRule="auto"/>
+        <w:rPr>
+          <w:rFonts w:ascii="Consolas" w:hAnsi="Consolas" w:cs="Consolas"/>
+          <w:color w:val="000000"/>
+          <w:sz w:val="19"/>
+          <w:szCs w:val="19"/>
+        </w:rPr>
+      </w:pPr>
+      <w:r>
+        <w:rPr>
+          <w:rFonts w:ascii="Consolas" w:hAnsi="Consolas" w:cs="Consolas"/>
+          <w:color w:val="000000"/>
+          <w:sz w:val="19"/>
+          <w:szCs w:val="19"/>
+        </w:rPr>
+        <w:t xml:space="preserve">    </w:t>
+      </w:r>
+      <w:proofErr w:type="spellStart"/>
+      <w:proofErr w:type="gramStart"/>
+      <w:r>
+        <w:rPr>
+          <w:rFonts w:ascii="Consolas" w:hAnsi="Consolas" w:cs="Consolas"/>
+          <w:color w:val="000000"/>
+          <w:sz w:val="19"/>
+          <w:szCs w:val="19"/>
+          <w:highlight w:val="yellow"/>
+        </w:rPr>
+        <w:t>drawing.drawSquareOutline</w:t>
+      </w:r>
+      <w:proofErr w:type="spellEnd"/>
+      <w:r>
+        <w:rPr>
+          <w:rFonts w:ascii="Consolas" w:hAnsi="Consolas" w:cs="Consolas"/>
+          <w:color w:val="000000"/>
+          <w:sz w:val="19"/>
+          <w:szCs w:val="19"/>
+          <w:highlight w:val="yellow"/>
+        </w:rPr>
+        <w:t>(</w:t>
+      </w:r>
+      <w:proofErr w:type="spellStart"/>
+      <w:proofErr w:type="gramEnd"/>
+      <w:r>
+        <w:rPr>
+          <w:rFonts w:ascii="Consolas" w:hAnsi="Consolas" w:cs="Consolas"/>
+          <w:color w:val="000000"/>
+          <w:sz w:val="19"/>
+          <w:szCs w:val="19"/>
+          <w:highlight w:val="yellow"/>
+        </w:rPr>
+        <w:t>cursorLocation</w:t>
+      </w:r>
+      <w:proofErr w:type="spellEnd"/>
+      <w:r>
+        <w:rPr>
+          <w:rFonts w:ascii="Consolas" w:hAnsi="Consolas" w:cs="Consolas"/>
+          <w:color w:val="000000"/>
+          <w:sz w:val="19"/>
+          <w:szCs w:val="19"/>
+          <w:highlight w:val="yellow"/>
+        </w:rPr>
+        <w:t xml:space="preserve">, </w:t>
+      </w:r>
+      <w:r>
+        <w:rPr>
+          <w:rFonts w:ascii="Consolas" w:hAnsi="Consolas" w:cs="Consolas"/>
+          <w:color w:val="A31515"/>
+          <w:sz w:val="19"/>
+          <w:szCs w:val="19"/>
+          <w:highlight w:val="yellow"/>
+        </w:rPr>
+        <w:t>'yellow'</w:t>
+      </w:r>
+      <w:r>
+        <w:rPr>
+          <w:rFonts w:ascii="Consolas" w:hAnsi="Consolas" w:cs="Consolas"/>
+          <w:color w:val="000000"/>
+          <w:sz w:val="19"/>
+          <w:szCs w:val="19"/>
+          <w:highlight w:val="yellow"/>
+        </w:rPr>
+        <w:t>, renderer);</w:t>
+      </w:r>
+    </w:p>
+    <w:p>
+      <w:r>
+        <w:rPr>
+          <w:rFonts w:ascii="Consolas" w:hAnsi="Consolas" w:cs="Consolas"/>
+          <w:color w:val="000000"/>
+          <w:sz w:val="19"/>
+          <w:szCs w:val="19"/>
+        </w:rPr>
+        <w:t>}</w:t>
+      </w:r>
+    </w:p>
+    <w:p/>
+    <w:p>
+      <w:r>
+        <w:t>And also re-</w:t>
+      </w:r>
+      <w:r>
+        <w:t xml:space="preserve">use it </w:t>
+      </w:r>
+      <w:r>
+        <w:t>to simplify the</w:t>
+      </w:r>
+      <w:r>
+        <w:t xml:space="preserve"> </w:t>
+      </w:r>
+      <w:proofErr w:type="spellStart"/>
+      <w:r>
+        <w:rPr>
+          <w:rFonts w:ascii="Consolas" w:hAnsi="Consolas" w:cs="Consolas"/>
+          <w:color w:val="000000"/>
+          <w:sz w:val="19"/>
+          <w:szCs w:val="19"/>
+        </w:rPr>
+        <w:t>drawSquare</w:t>
+      </w:r>
+      <w:proofErr w:type="spellEnd"/>
+      <w:r>
+        <w:t xml:space="preserve"> function</w:t>
+      </w:r>
+    </w:p>
+    <w:p>
+      <w:pPr>
+        <w:rPr>
+          <w:rFonts w:ascii="Consolas" w:hAnsi="Consolas" w:cs="Consolas"/>
+          <w:color w:val="000000"/>
+          <w:sz w:val="19"/>
+          <w:szCs w:val="19"/>
+        </w:rPr>
+      </w:pPr>
+    </w:p>
+    <w:p>
+      <w:pPr>
+        <w:autoSpaceDE w:val="0"/>
+        <w:autoSpaceDN w:val="0"/>
+        <w:adjustRightInd w:val="0"/>
+        <w:spacing w:after="0" w:line="240" w:lineRule="auto"/>
+        <w:rPr>
+          <w:rFonts w:ascii="Consolas" w:hAnsi="Consolas" w:cs="Consolas"/>
+          <w:color w:val="000000"/>
+          <w:sz w:val="19"/>
+          <w:szCs w:val="19"/>
+        </w:rPr>
+      </w:pPr>
+      <w:proofErr w:type="gramStart"/>
+      <w:r>
+        <w:rPr>
+          <w:rFonts w:ascii="Consolas" w:hAnsi="Consolas" w:cs="Consolas"/>
+          <w:color w:val="0000FF"/>
+          <w:sz w:val="19"/>
+          <w:szCs w:val="19"/>
+        </w:rPr>
+        <w:t>export</w:t>
+      </w:r>
+      <w:proofErr w:type="gramEnd"/>
+      <w:r>
+        <w:rPr>
+          <w:rFonts w:ascii="Consolas" w:hAnsi="Consolas" w:cs="Consolas"/>
+          <w:color w:val="000000"/>
+          <w:sz w:val="19"/>
+          <w:szCs w:val="19"/>
+        </w:rPr>
+        <w:t xml:space="preserve"> </w:t>
+      </w:r>
+      <w:r>
+        <w:rPr>
+          <w:rFonts w:ascii="Consolas" w:hAnsi="Consolas" w:cs="Consolas"/>
+          <w:color w:val="0000FF"/>
+          <w:sz w:val="19"/>
+          <w:szCs w:val="19"/>
+        </w:rPr>
+        <w:t>function</w:t>
+      </w:r>
+      <w:r>
+        <w:rPr>
+          <w:rFonts w:ascii="Consolas" w:hAnsi="Consolas" w:cs="Consolas"/>
+          <w:color w:val="000000"/>
+          <w:sz w:val="19"/>
+          <w:szCs w:val="19"/>
+        </w:rPr>
+        <w:t xml:space="preserve"> </w:t>
+      </w:r>
+      <w:proofErr w:type="spellStart"/>
+      <w:r>
+        <w:rPr>
+          <w:rFonts w:ascii="Consolas" w:hAnsi="Consolas" w:cs="Consolas"/>
+          <w:color w:val="000000"/>
+          <w:sz w:val="19"/>
+          <w:szCs w:val="19"/>
+        </w:rPr>
+        <w:t>drawSquare</w:t>
+      </w:r>
+      <w:proofErr w:type="spellEnd"/>
+      <w:r>
+        <w:rPr>
+          <w:rFonts w:ascii="Consolas" w:hAnsi="Consolas" w:cs="Consolas"/>
+          <w:color w:val="000000"/>
+          <w:sz w:val="19"/>
+          <w:szCs w:val="19"/>
+        </w:rPr>
+        <w:t>(</w:t>
+      </w:r>
+      <w:proofErr w:type="spellStart"/>
+      <w:r>
+        <w:rPr>
+          <w:rFonts w:ascii="Consolas" w:hAnsi="Consolas" w:cs="Consolas"/>
+          <w:color w:val="000000"/>
+          <w:sz w:val="19"/>
+          <w:szCs w:val="19"/>
+        </w:rPr>
+        <w:t>sq</w:t>
+      </w:r>
+      <w:proofErr w:type="spellEnd"/>
+      <w:r>
+        <w:rPr>
+          <w:rFonts w:ascii="Consolas" w:hAnsi="Consolas" w:cs="Consolas"/>
+          <w:color w:val="000000"/>
+          <w:sz w:val="19"/>
+          <w:szCs w:val="19"/>
+        </w:rPr>
+        <w:t>: Square, renderer: CanvasRenderingContext2D) {</w:t>
+      </w:r>
+    </w:p>
+    <w:p>
+      <w:pPr>
+        <w:autoSpaceDE w:val="0"/>
+        <w:autoSpaceDN w:val="0"/>
+        <w:adjustRightInd w:val="0"/>
+        <w:spacing w:after="0" w:line="240" w:lineRule="auto"/>
+        <w:rPr>
+          <w:rFonts w:ascii="Consolas" w:hAnsi="Consolas" w:cs="Consolas"/>
+          <w:color w:val="000000"/>
+          <w:sz w:val="19"/>
+          <w:szCs w:val="19"/>
+        </w:rPr>
+      </w:pPr>
+      <w:r>
+        <w:rPr>
+          <w:rFonts w:ascii="Consolas" w:hAnsi="Consolas" w:cs="Consolas"/>
+          <w:color w:val="000000"/>
+          <w:sz w:val="19"/>
+          <w:szCs w:val="19"/>
+        </w:rPr>
+        <w:t xml:space="preserve">    </w:t>
+      </w:r>
+      <w:r>
+        <w:rPr>
+          <w:rFonts w:ascii="Consolas" w:hAnsi="Consolas" w:cs="Consolas"/>
+          <w:color w:val="008000"/>
+          <w:sz w:val="19"/>
+          <w:szCs w:val="19"/>
+        </w:rPr>
+        <w:t>//Draw background</w:t>
+      </w:r>
+    </w:p>
+    <w:p>
+      <w:pPr>
+        <w:autoSpaceDE w:val="0"/>
+        <w:autoSpaceDN w:val="0"/>
+        <w:adjustRightInd w:val="0"/>
+        <w:spacing w:after="0" w:line="240" w:lineRule="auto"/>
+        <w:rPr>
+          <w:rFonts w:ascii="Consolas" w:hAnsi="Consolas" w:cs="Consolas"/>
+          <w:color w:val="000000"/>
+          <w:sz w:val="19"/>
+          <w:szCs w:val="19"/>
+        </w:rPr>
+      </w:pPr>
+      <w:r>
+        <w:rPr>
+          <w:rFonts w:ascii="Consolas" w:hAnsi="Consolas" w:cs="Consolas"/>
+          <w:color w:val="000000"/>
+          <w:sz w:val="19"/>
+          <w:szCs w:val="19"/>
+        </w:rPr>
+        <w:t xml:space="preserve">    </w:t>
+      </w:r>
+      <w:proofErr w:type="spellStart"/>
+      <w:r>
+        <w:rPr>
+          <w:rFonts w:ascii="Consolas" w:hAnsi="Consolas" w:cs="Consolas"/>
+          <w:color w:val="000000"/>
+          <w:sz w:val="19"/>
+          <w:szCs w:val="19"/>
+        </w:rPr>
+        <w:t>renderer.fillStyle</w:t>
+      </w:r>
+      <w:proofErr w:type="spellEnd"/>
+      <w:r>
+        <w:rPr>
+          <w:rFonts w:ascii="Consolas" w:hAnsi="Consolas" w:cs="Consolas"/>
+          <w:color w:val="000000"/>
+          <w:sz w:val="19"/>
+          <w:szCs w:val="19"/>
+        </w:rPr>
+        <w:t xml:space="preserve"> = </w:t>
+      </w:r>
+      <w:r>
+        <w:rPr>
+          <w:rFonts w:ascii="Consolas" w:hAnsi="Consolas" w:cs="Consolas"/>
+          <w:color w:val="A31515"/>
+          <w:sz w:val="19"/>
+          <w:szCs w:val="19"/>
+        </w:rPr>
+        <w:t>'green'</w:t>
+      </w:r>
+      <w:r>
+        <w:rPr>
+          <w:rFonts w:ascii="Consolas" w:hAnsi="Consolas" w:cs="Consolas"/>
+          <w:color w:val="000000"/>
+          <w:sz w:val="19"/>
+          <w:szCs w:val="19"/>
+        </w:rPr>
+        <w:t>;</w:t>
+      </w:r>
+    </w:p>
+    <w:p>
+      <w:pPr>
+        <w:autoSpaceDE w:val="0"/>
+        <w:autoSpaceDN w:val="0"/>
+        <w:adjustRightInd w:val="0"/>
+        <w:spacing w:after="0" w:line="240" w:lineRule="auto"/>
+        <w:rPr>
+          <w:rFonts w:ascii="Consolas" w:hAnsi="Consolas" w:cs="Consolas"/>
+          <w:color w:val="000000"/>
+          <w:sz w:val="19"/>
+          <w:szCs w:val="19"/>
+        </w:rPr>
+      </w:pPr>
+      <w:r>
+        <w:rPr>
+          <w:rFonts w:ascii="Consolas" w:hAnsi="Consolas" w:cs="Consolas"/>
+          <w:color w:val="000000"/>
+          <w:sz w:val="19"/>
+          <w:szCs w:val="19"/>
+        </w:rPr>
+        <w:t xml:space="preserve">    </w:t>
+      </w:r>
+      <w:proofErr w:type="spellStart"/>
+      <w:proofErr w:type="gramStart"/>
+      <w:r>
+        <w:rPr>
+          <w:rFonts w:ascii="Consolas" w:hAnsi="Consolas" w:cs="Consolas"/>
+          <w:color w:val="000000"/>
+          <w:sz w:val="19"/>
+          <w:szCs w:val="19"/>
+        </w:rPr>
+        <w:t>renderer.fillRect</w:t>
+      </w:r>
+      <w:proofErr w:type="spellEnd"/>
+      <w:r>
+        <w:rPr>
+          <w:rFonts w:ascii="Consolas" w:hAnsi="Consolas" w:cs="Consolas"/>
+          <w:color w:val="000000"/>
+          <w:sz w:val="19"/>
+          <w:szCs w:val="19"/>
+        </w:rPr>
+        <w:t>(</w:t>
+      </w:r>
+      <w:proofErr w:type="spellStart"/>
+      <w:proofErr w:type="gramEnd"/>
+      <w:r>
+        <w:rPr>
+          <w:rFonts w:ascii="Consolas" w:hAnsi="Consolas" w:cs="Consolas"/>
+          <w:color w:val="000000"/>
+          <w:sz w:val="19"/>
+          <w:szCs w:val="19"/>
+        </w:rPr>
+        <w:t>sq.col</w:t>
+      </w:r>
+      <w:proofErr w:type="spellEnd"/>
+      <w:r>
+        <w:rPr>
+          <w:rFonts w:ascii="Consolas" w:hAnsi="Consolas" w:cs="Consolas"/>
+          <w:color w:val="000000"/>
+          <w:sz w:val="19"/>
+          <w:szCs w:val="19"/>
+        </w:rPr>
+        <w:t xml:space="preserve"> * </w:t>
+      </w:r>
+      <w:proofErr w:type="spellStart"/>
+      <w:r>
+        <w:rPr>
+          <w:rFonts w:ascii="Consolas" w:hAnsi="Consolas" w:cs="Consolas"/>
+          <w:color w:val="000000"/>
+          <w:sz w:val="19"/>
+          <w:szCs w:val="19"/>
+        </w:rPr>
+        <w:t>squareSide</w:t>
+      </w:r>
+      <w:proofErr w:type="spellEnd"/>
+      <w:r>
+        <w:rPr>
+          <w:rFonts w:ascii="Consolas" w:hAnsi="Consolas" w:cs="Consolas"/>
+          <w:color w:val="000000"/>
+          <w:sz w:val="19"/>
+          <w:szCs w:val="19"/>
+        </w:rPr>
+        <w:t xml:space="preserve">, </w:t>
+      </w:r>
+      <w:proofErr w:type="spellStart"/>
+      <w:r>
+        <w:rPr>
+          <w:rFonts w:ascii="Consolas" w:hAnsi="Consolas" w:cs="Consolas"/>
+          <w:color w:val="000000"/>
+          <w:sz w:val="19"/>
+          <w:szCs w:val="19"/>
+        </w:rPr>
+        <w:t>sq.row</w:t>
+      </w:r>
+      <w:proofErr w:type="spellEnd"/>
+      <w:r>
+        <w:rPr>
+          <w:rFonts w:ascii="Consolas" w:hAnsi="Consolas" w:cs="Consolas"/>
+          <w:color w:val="000000"/>
+          <w:sz w:val="19"/>
+          <w:szCs w:val="19"/>
+        </w:rPr>
+        <w:t xml:space="preserve"> * </w:t>
+      </w:r>
+      <w:proofErr w:type="spellStart"/>
+      <w:r>
+        <w:rPr>
+          <w:rFonts w:ascii="Consolas" w:hAnsi="Consolas" w:cs="Consolas"/>
+          <w:color w:val="000000"/>
+          <w:sz w:val="19"/>
+          <w:szCs w:val="19"/>
+        </w:rPr>
+        <w:t>squareSide</w:t>
+      </w:r>
+      <w:proofErr w:type="spellEnd"/>
+      <w:r>
+        <w:rPr>
+          <w:rFonts w:ascii="Consolas" w:hAnsi="Consolas" w:cs="Consolas"/>
+          <w:color w:val="000000"/>
+          <w:sz w:val="19"/>
+          <w:szCs w:val="19"/>
+        </w:rPr>
+        <w:t xml:space="preserve">, </w:t>
+      </w:r>
+      <w:proofErr w:type="spellStart"/>
+      <w:r>
+        <w:rPr>
+          <w:rFonts w:ascii="Consolas" w:hAnsi="Consolas" w:cs="Consolas"/>
+          <w:color w:val="000000"/>
+          <w:sz w:val="19"/>
+          <w:szCs w:val="19"/>
+        </w:rPr>
+        <w:t>squareSide</w:t>
+      </w:r>
+      <w:proofErr w:type="spellEnd"/>
+      <w:r>
+        <w:rPr>
+          <w:rFonts w:ascii="Consolas" w:hAnsi="Consolas" w:cs="Consolas"/>
+          <w:color w:val="000000"/>
+          <w:sz w:val="19"/>
+          <w:szCs w:val="19"/>
+        </w:rPr>
+        <w:t xml:space="preserve">, </w:t>
+      </w:r>
+      <w:proofErr w:type="spellStart"/>
+      <w:r>
+        <w:rPr>
+          <w:rFonts w:ascii="Consolas" w:hAnsi="Consolas" w:cs="Consolas"/>
+          <w:color w:val="000000"/>
+          <w:sz w:val="19"/>
+          <w:szCs w:val="19"/>
+        </w:rPr>
+        <w:t>squareSide</w:t>
+      </w:r>
+      <w:proofErr w:type="spellEnd"/>
+      <w:r>
+        <w:rPr>
+          <w:rFonts w:ascii="Consolas" w:hAnsi="Consolas" w:cs="Consolas"/>
+          <w:color w:val="000000"/>
+          <w:sz w:val="19"/>
+          <w:szCs w:val="19"/>
+        </w:rPr>
+        <w:t>);</w:t>
+      </w:r>
+    </w:p>
+    <w:p>
+      <w:pPr>
+        <w:autoSpaceDE w:val="0"/>
+        <w:autoSpaceDN w:val="0"/>
+        <w:adjustRightInd w:val="0"/>
+        <w:spacing w:after="0" w:line="240" w:lineRule="auto"/>
+        <w:rPr>
+          <w:rFonts w:ascii="Consolas" w:hAnsi="Consolas" w:cs="Consolas"/>
+          <w:color w:val="000000"/>
+          <w:sz w:val="19"/>
+          <w:szCs w:val="19"/>
+        </w:rPr>
+      </w:pPr>
+      <w:r>
+        <w:rPr>
+          <w:rFonts w:ascii="Consolas" w:hAnsi="Consolas" w:cs="Consolas"/>
+          <w:color w:val="000000"/>
+          <w:sz w:val="19"/>
+          <w:szCs w:val="19"/>
+        </w:rPr>
+        <w:t xml:space="preserve">    </w:t>
+      </w:r>
+      <w:r>
+        <w:rPr>
+          <w:rFonts w:ascii="Consolas" w:hAnsi="Consolas" w:cs="Consolas"/>
+          <w:color w:val="008000"/>
+          <w:sz w:val="19"/>
+          <w:szCs w:val="19"/>
+        </w:rPr>
+        <w:t>//Draw outline</w:t>
+      </w:r>
+    </w:p>
+    <w:p>
+      <w:pPr>
+        <w:autoSpaceDE w:val="0"/>
+        <w:autoSpaceDN w:val="0"/>
+        <w:adjustRightInd w:val="0"/>
+        <w:spacing w:after="0" w:line="240" w:lineRule="auto"/>
+        <w:rPr>
+          <w:rFonts w:ascii="Consolas" w:hAnsi="Consolas" w:cs="Consolas"/>
+          <w:strike/>
+          <w:color w:val="000000"/>
+          <w:sz w:val="19"/>
+          <w:szCs w:val="19"/>
+        </w:rPr>
+      </w:pPr>
+      <w:r>
+        <w:rPr>
+          <w:rFonts w:ascii="Consolas" w:hAnsi="Consolas" w:cs="Consolas"/>
+          <w:strike/>
+          <w:color w:val="000000"/>
+          <w:sz w:val="19"/>
+          <w:szCs w:val="19"/>
+        </w:rPr>
+        <w:t xml:space="preserve">    </w:t>
+      </w:r>
+      <w:proofErr w:type="spellStart"/>
+      <w:r>
+        <w:rPr>
+          <w:rFonts w:ascii="Consolas" w:hAnsi="Consolas" w:cs="Consolas"/>
+          <w:strike/>
+          <w:color w:val="000000"/>
+          <w:sz w:val="19"/>
+          <w:szCs w:val="19"/>
+        </w:rPr>
+        <w:t>renderer.strokeStyle</w:t>
+      </w:r>
+      <w:proofErr w:type="spellEnd"/>
+      <w:r>
+        <w:rPr>
+          <w:rFonts w:ascii="Consolas" w:hAnsi="Consolas" w:cs="Consolas"/>
+          <w:strike/>
+          <w:color w:val="000000"/>
+          <w:sz w:val="19"/>
+          <w:szCs w:val="19"/>
+        </w:rPr>
+        <w:t xml:space="preserve"> = </w:t>
+      </w:r>
+      <w:r>
+        <w:rPr>
+          <w:rFonts w:ascii="Consolas" w:hAnsi="Consolas" w:cs="Consolas"/>
+          <w:strike/>
+          <w:color w:val="A31515"/>
+          <w:sz w:val="19"/>
+          <w:szCs w:val="19"/>
+        </w:rPr>
+        <w:t>'black'</w:t>
+      </w:r>
+      <w:r>
+        <w:rPr>
+          <w:rFonts w:ascii="Consolas" w:hAnsi="Consolas" w:cs="Consolas"/>
+          <w:strike/>
+          <w:color w:val="000000"/>
+          <w:sz w:val="19"/>
+          <w:szCs w:val="19"/>
+        </w:rPr>
+        <w:t>;</w:t>
+      </w:r>
+    </w:p>
+    <w:p>
+      <w:pPr>
+        <w:autoSpaceDE w:val="0"/>
+        <w:autoSpaceDN w:val="0"/>
+        <w:adjustRightInd w:val="0"/>
+        <w:spacing w:after="0" w:line="240" w:lineRule="auto"/>
+        <w:rPr>
+          <w:rFonts w:ascii="Consolas" w:hAnsi="Consolas" w:cs="Consolas"/>
+          <w:strike/>
+          <w:color w:val="000000"/>
+          <w:sz w:val="19"/>
+          <w:szCs w:val="19"/>
+        </w:rPr>
+      </w:pPr>
+      <w:r>
+        <w:rPr>
+          <w:rFonts w:ascii="Consolas" w:hAnsi="Consolas" w:cs="Consolas"/>
+          <w:strike/>
+          <w:color w:val="000000"/>
+          <w:sz w:val="19"/>
+          <w:szCs w:val="19"/>
+        </w:rPr>
+        <w:t xml:space="preserve">    </w:t>
+      </w:r>
+      <w:proofErr w:type="spellStart"/>
+      <w:proofErr w:type="gramStart"/>
+      <w:r>
+        <w:rPr>
+          <w:rFonts w:ascii="Consolas" w:hAnsi="Consolas" w:cs="Consolas"/>
+          <w:strike/>
+          <w:color w:val="000000"/>
+          <w:sz w:val="19"/>
+          <w:szCs w:val="19"/>
+        </w:rPr>
+        <w:t>renderer.strokeRect</w:t>
+      </w:r>
+      <w:proofErr w:type="spellEnd"/>
+      <w:r>
+        <w:rPr>
+          <w:rFonts w:ascii="Consolas" w:hAnsi="Consolas" w:cs="Consolas"/>
+          <w:strike/>
+          <w:color w:val="000000"/>
+          <w:sz w:val="19"/>
+          <w:szCs w:val="19"/>
+        </w:rPr>
+        <w:t>(</w:t>
+      </w:r>
+      <w:proofErr w:type="spellStart"/>
+      <w:proofErr w:type="gramEnd"/>
+      <w:r>
+        <w:rPr>
+          <w:rFonts w:ascii="Consolas" w:hAnsi="Consolas" w:cs="Consolas"/>
+          <w:strike/>
+          <w:color w:val="000000"/>
+          <w:sz w:val="19"/>
+          <w:szCs w:val="19"/>
+        </w:rPr>
+        <w:t>sq.col</w:t>
+      </w:r>
+      <w:proofErr w:type="spellEnd"/>
+      <w:r>
+        <w:rPr>
+          <w:rFonts w:ascii="Consolas" w:hAnsi="Consolas" w:cs="Consolas"/>
+          <w:strike/>
+          <w:color w:val="000000"/>
+          <w:sz w:val="19"/>
+          <w:szCs w:val="19"/>
+        </w:rPr>
+        <w:t xml:space="preserve"> * </w:t>
+      </w:r>
+      <w:proofErr w:type="spellStart"/>
+      <w:r>
+        <w:rPr>
+          <w:rFonts w:ascii="Consolas" w:hAnsi="Consolas" w:cs="Consolas"/>
+          <w:strike/>
+          <w:color w:val="000000"/>
+          <w:sz w:val="19"/>
+          <w:szCs w:val="19"/>
+        </w:rPr>
+        <w:t>squareSide</w:t>
+      </w:r>
+      <w:proofErr w:type="spellEnd"/>
+      <w:r>
+        <w:rPr>
+          <w:rFonts w:ascii="Consolas" w:hAnsi="Consolas" w:cs="Consolas"/>
+          <w:strike/>
+          <w:color w:val="000000"/>
+          <w:sz w:val="19"/>
+          <w:szCs w:val="19"/>
+        </w:rPr>
+        <w:t xml:space="preserve">, </w:t>
+      </w:r>
+      <w:proofErr w:type="spellStart"/>
+      <w:r>
+        <w:rPr>
+          <w:rFonts w:ascii="Consolas" w:hAnsi="Consolas" w:cs="Consolas"/>
+          <w:strike/>
+          <w:color w:val="000000"/>
+          <w:sz w:val="19"/>
+          <w:szCs w:val="19"/>
+        </w:rPr>
+        <w:t>sq.row</w:t>
+      </w:r>
+      <w:proofErr w:type="spellEnd"/>
+      <w:r>
+        <w:rPr>
+          <w:rFonts w:ascii="Consolas" w:hAnsi="Consolas" w:cs="Consolas"/>
+          <w:strike/>
+          <w:color w:val="000000"/>
+          <w:sz w:val="19"/>
+          <w:szCs w:val="19"/>
+        </w:rPr>
+        <w:t xml:space="preserve"> * </w:t>
+      </w:r>
+      <w:proofErr w:type="spellStart"/>
+      <w:r>
+        <w:rPr>
+          <w:rFonts w:ascii="Consolas" w:hAnsi="Consolas" w:cs="Consolas"/>
+          <w:strike/>
+          <w:color w:val="000000"/>
+          <w:sz w:val="19"/>
+          <w:szCs w:val="19"/>
+        </w:rPr>
+        <w:t>squareSide</w:t>
+      </w:r>
+      <w:proofErr w:type="spellEnd"/>
+      <w:r>
+        <w:rPr>
+          <w:rFonts w:ascii="Consolas" w:hAnsi="Consolas" w:cs="Consolas"/>
+          <w:strike/>
+          <w:color w:val="000000"/>
+          <w:sz w:val="19"/>
+          <w:szCs w:val="19"/>
+        </w:rPr>
+        <w:t xml:space="preserve">, </w:t>
+      </w:r>
+      <w:proofErr w:type="spellStart"/>
+      <w:r>
+        <w:rPr>
+          <w:rFonts w:ascii="Consolas" w:hAnsi="Consolas" w:cs="Consolas"/>
+          <w:strike/>
+          <w:color w:val="000000"/>
+          <w:sz w:val="19"/>
+          <w:szCs w:val="19"/>
+        </w:rPr>
+        <w:t>squareSide</w:t>
+      </w:r>
+      <w:proofErr w:type="spellEnd"/>
+      <w:r>
+        <w:rPr>
+          <w:rFonts w:ascii="Consolas" w:hAnsi="Consolas" w:cs="Consolas"/>
+          <w:strike/>
+          <w:color w:val="000000"/>
+          <w:sz w:val="19"/>
+          <w:szCs w:val="19"/>
+        </w:rPr>
+        <w:t xml:space="preserve">, </w:t>
+      </w:r>
+      <w:proofErr w:type="spellStart"/>
+      <w:r>
+        <w:rPr>
+          <w:rFonts w:ascii="Consolas" w:hAnsi="Consolas" w:cs="Consolas"/>
+          <w:strike/>
+          <w:color w:val="000000"/>
+          <w:sz w:val="19"/>
+          <w:szCs w:val="19"/>
+        </w:rPr>
+        <w:t>squareSide</w:t>
+      </w:r>
+      <w:proofErr w:type="spellEnd"/>
+      <w:r>
+        <w:rPr>
+          <w:rFonts w:ascii="Consolas" w:hAnsi="Consolas" w:cs="Consolas"/>
+          <w:strike/>
+          <w:color w:val="000000"/>
+          <w:sz w:val="19"/>
+          <w:szCs w:val="19"/>
+        </w:rPr>
+        <w:t>);</w:t>
+      </w:r>
+    </w:p>
+    <w:p>
+      <w:pPr>
+        <w:autoSpaceDE w:val="0"/>
+        <w:autoSpaceDN w:val="0"/>
+        <w:adjustRightInd w:val="0"/>
+        <w:spacing w:after="0" w:line="240" w:lineRule="auto"/>
+        <w:rPr>
+          <w:rFonts w:ascii="Consolas" w:hAnsi="Consolas" w:cs="Consolas"/>
+          <w:color w:val="000000"/>
+          <w:sz w:val="19"/>
+          <w:szCs w:val="19"/>
+        </w:rPr>
+      </w:pPr>
+      <w:r>
+        <w:rPr>
+          <w:rFonts w:ascii="Consolas" w:hAnsi="Consolas" w:cs="Consolas"/>
+          <w:color w:val="000000"/>
+          <w:sz w:val="19"/>
+          <w:szCs w:val="19"/>
+        </w:rPr>
+        <w:t xml:space="preserve">    </w:t>
+      </w:r>
+      <w:proofErr w:type="spellStart"/>
+      <w:proofErr w:type="gramStart"/>
+      <w:r>
+        <w:rPr>
+          <w:rFonts w:ascii="Consolas" w:hAnsi="Consolas" w:cs="Consolas"/>
+          <w:color w:val="000000"/>
+          <w:sz w:val="19"/>
+          <w:szCs w:val="19"/>
+          <w:highlight w:val="yellow"/>
+        </w:rPr>
+        <w:t>drawSquareOutline</w:t>
+      </w:r>
+      <w:proofErr w:type="spellEnd"/>
+      <w:r>
+        <w:rPr>
+          <w:rFonts w:ascii="Consolas" w:hAnsi="Consolas" w:cs="Consolas"/>
+          <w:color w:val="000000"/>
+          <w:sz w:val="19"/>
+          <w:szCs w:val="19"/>
+          <w:highlight w:val="yellow"/>
+        </w:rPr>
+        <w:t>(</w:t>
+      </w:r>
+      <w:proofErr w:type="spellStart"/>
+      <w:proofErr w:type="gramEnd"/>
+      <w:r>
+        <w:rPr>
+          <w:rFonts w:ascii="Consolas" w:hAnsi="Consolas" w:cs="Consolas"/>
+          <w:color w:val="000000"/>
+          <w:sz w:val="19"/>
+          <w:szCs w:val="19"/>
+          <w:highlight w:val="yellow"/>
+        </w:rPr>
+        <w:t>sq</w:t>
+      </w:r>
+      <w:proofErr w:type="spellEnd"/>
+      <w:r>
+        <w:rPr>
+          <w:rFonts w:ascii="Consolas" w:hAnsi="Consolas" w:cs="Consolas"/>
+          <w:color w:val="000000"/>
+          <w:sz w:val="19"/>
+          <w:szCs w:val="19"/>
+          <w:highlight w:val="yellow"/>
+        </w:rPr>
+        <w:t xml:space="preserve">, </w:t>
+      </w:r>
+      <w:r>
+        <w:rPr>
+          <w:rFonts w:ascii="Consolas" w:hAnsi="Consolas" w:cs="Consolas"/>
+          <w:color w:val="A31515"/>
+          <w:sz w:val="19"/>
+          <w:szCs w:val="19"/>
+          <w:highlight w:val="yellow"/>
+        </w:rPr>
+        <w:t>'black'</w:t>
+      </w:r>
+      <w:r>
+        <w:rPr>
+          <w:rFonts w:ascii="Consolas" w:hAnsi="Consolas" w:cs="Consolas"/>
+          <w:color w:val="000000"/>
+          <w:sz w:val="19"/>
+          <w:szCs w:val="19"/>
+          <w:highlight w:val="yellow"/>
+        </w:rPr>
+        <w:t>, renderer);</w:t>
+      </w:r>
+    </w:p>
+    <w:p>
+      <w:pPr>
+        <w:autoSpaceDE w:val="0"/>
+        <w:autoSpaceDN w:val="0"/>
+        <w:adjustRightInd w:val="0"/>
+        <w:spacing w:after="0" w:line="240" w:lineRule="auto"/>
+        <w:rPr>
+          <w:rFonts w:ascii="Consolas" w:hAnsi="Consolas" w:cs="Consolas"/>
+          <w:color w:val="000000"/>
+          <w:sz w:val="19"/>
+          <w:szCs w:val="19"/>
+        </w:rPr>
+      </w:pPr>
+      <w:r>
+        <w:rPr>
+          <w:rFonts w:ascii="Consolas" w:hAnsi="Consolas" w:cs="Consolas"/>
+          <w:color w:val="000000"/>
+          <w:sz w:val="19"/>
+          <w:szCs w:val="19"/>
+        </w:rPr>
+        <w:t xml:space="preserve">    </w:t>
+      </w:r>
+      <w:proofErr w:type="gramStart"/>
+      <w:r>
+        <w:rPr>
+          <w:rFonts w:ascii="Consolas" w:hAnsi="Consolas" w:cs="Consolas"/>
+          <w:color w:val="0000FF"/>
+          <w:sz w:val="19"/>
+          <w:szCs w:val="19"/>
+        </w:rPr>
+        <w:t>if</w:t>
+      </w:r>
+      <w:proofErr w:type="gramEnd"/>
+      <w:r>
+        <w:rPr>
+          <w:rFonts w:ascii="Consolas" w:hAnsi="Consolas" w:cs="Consolas"/>
+          <w:color w:val="000000"/>
+          <w:sz w:val="19"/>
+          <w:szCs w:val="19"/>
+        </w:rPr>
+        <w:t xml:space="preserve"> (</w:t>
+      </w:r>
+      <w:proofErr w:type="spellStart"/>
+      <w:r>
+        <w:rPr>
+          <w:rFonts w:ascii="Consolas" w:hAnsi="Consolas" w:cs="Consolas"/>
+          <w:color w:val="000000"/>
+          <w:sz w:val="19"/>
+          <w:szCs w:val="19"/>
+        </w:rPr>
+        <w:t>sq.occupiedBy</w:t>
+      </w:r>
+      <w:proofErr w:type="spellEnd"/>
+      <w:r>
+        <w:rPr>
+          <w:rFonts w:ascii="Consolas" w:hAnsi="Consolas" w:cs="Consolas"/>
+          <w:color w:val="000000"/>
+          <w:sz w:val="19"/>
+          <w:szCs w:val="19"/>
+        </w:rPr>
+        <w:t xml:space="preserve"> != </w:t>
+      </w:r>
+      <w:r>
+        <w:rPr>
+          <w:rFonts w:ascii="Consolas" w:hAnsi="Consolas" w:cs="Consolas"/>
+          <w:color w:val="0000FF"/>
+          <w:sz w:val="19"/>
+          <w:szCs w:val="19"/>
+        </w:rPr>
+        <w:t>null</w:t>
+      </w:r>
+      <w:r>
+        <w:rPr>
+          <w:rFonts w:ascii="Consolas" w:hAnsi="Consolas" w:cs="Consolas"/>
+          <w:color w:val="000000"/>
+          <w:sz w:val="19"/>
+          <w:szCs w:val="19"/>
+        </w:rPr>
+        <w:t>) {</w:t>
+      </w:r>
+    </w:p>
+    <w:p>
+      <w:pPr>
+        <w:autoSpaceDE w:val="0"/>
+        <w:autoSpaceDN w:val="0"/>
+        <w:adjustRightInd w:val="0"/>
+        <w:spacing w:after="0" w:line="240" w:lineRule="auto"/>
+        <w:rPr>
+          <w:rFonts w:ascii="Consolas" w:hAnsi="Consolas" w:cs="Consolas"/>
+          <w:color w:val="000000"/>
+          <w:sz w:val="19"/>
+          <w:szCs w:val="19"/>
+        </w:rPr>
+      </w:pPr>
+      <w:r>
+        <w:rPr>
+          <w:rFonts w:ascii="Consolas" w:hAnsi="Consolas" w:cs="Consolas"/>
+          <w:color w:val="000000"/>
+          <w:sz w:val="19"/>
+          <w:szCs w:val="19"/>
+        </w:rPr>
+        <w:t xml:space="preserve">        </w:t>
+      </w:r>
+      <w:proofErr w:type="spellStart"/>
+      <w:proofErr w:type="gramStart"/>
+      <w:r>
+        <w:rPr>
+          <w:rFonts w:ascii="Consolas" w:hAnsi="Consolas" w:cs="Consolas"/>
+          <w:color w:val="0000FF"/>
+          <w:sz w:val="19"/>
+          <w:szCs w:val="19"/>
+        </w:rPr>
+        <w:t>var</w:t>
+      </w:r>
+      <w:proofErr w:type="spellEnd"/>
+      <w:proofErr w:type="gramEnd"/>
+      <w:r>
+        <w:rPr>
+          <w:rFonts w:ascii="Consolas" w:hAnsi="Consolas" w:cs="Consolas"/>
+          <w:color w:val="000000"/>
+          <w:sz w:val="19"/>
+          <w:szCs w:val="19"/>
+        </w:rPr>
+        <w:t xml:space="preserve"> colour: </w:t>
+      </w:r>
+      <w:r>
+        <w:rPr>
+          <w:rFonts w:ascii="Consolas" w:hAnsi="Consolas" w:cs="Consolas"/>
+          <w:color w:val="0000FF"/>
+          <w:sz w:val="19"/>
+          <w:szCs w:val="19"/>
+        </w:rPr>
+        <w:t>string</w:t>
+      </w:r>
+      <w:r>
+        <w:rPr>
+          <w:rFonts w:ascii="Consolas" w:hAnsi="Consolas" w:cs="Consolas"/>
+          <w:color w:val="000000"/>
+          <w:sz w:val="19"/>
+          <w:szCs w:val="19"/>
+        </w:rPr>
+        <w:t xml:space="preserve"> = </w:t>
+      </w:r>
+      <w:proofErr w:type="spellStart"/>
+      <w:r>
+        <w:rPr>
+          <w:rFonts w:ascii="Consolas" w:hAnsi="Consolas" w:cs="Consolas"/>
+          <w:color w:val="000000"/>
+          <w:sz w:val="19"/>
+          <w:szCs w:val="19"/>
+        </w:rPr>
+        <w:t>getColourForSide</w:t>
+      </w:r>
+      <w:proofErr w:type="spellEnd"/>
+      <w:r>
+        <w:rPr>
+          <w:rFonts w:ascii="Consolas" w:hAnsi="Consolas" w:cs="Consolas"/>
+          <w:color w:val="000000"/>
+          <w:sz w:val="19"/>
+          <w:szCs w:val="19"/>
+        </w:rPr>
+        <w:t>(</w:t>
+      </w:r>
+      <w:proofErr w:type="spellStart"/>
+      <w:r>
+        <w:rPr>
+          <w:rFonts w:ascii="Consolas" w:hAnsi="Consolas" w:cs="Consolas"/>
+          <w:color w:val="000000"/>
+          <w:sz w:val="19"/>
+          <w:szCs w:val="19"/>
+        </w:rPr>
+        <w:t>sq.occupiedBy</w:t>
+      </w:r>
+      <w:proofErr w:type="spellEnd"/>
+      <w:r>
+        <w:rPr>
+          <w:rFonts w:ascii="Consolas" w:hAnsi="Consolas" w:cs="Consolas"/>
+          <w:color w:val="000000"/>
+          <w:sz w:val="19"/>
+          <w:szCs w:val="19"/>
+        </w:rPr>
+        <w:t>);</w:t>
+      </w:r>
+    </w:p>
+    <w:p>
+      <w:pPr>
+        <w:autoSpaceDE w:val="0"/>
+        <w:autoSpaceDN w:val="0"/>
+        <w:adjustRightInd w:val="0"/>
+        <w:spacing w:after="0" w:line="240" w:lineRule="auto"/>
+        <w:rPr>
+          <w:rFonts w:ascii="Consolas" w:hAnsi="Consolas" w:cs="Consolas"/>
+          <w:color w:val="000000"/>
+          <w:sz w:val="19"/>
+          <w:szCs w:val="19"/>
+        </w:rPr>
+      </w:pPr>
+      <w:r>
+        <w:rPr>
+          <w:rFonts w:ascii="Consolas" w:hAnsi="Consolas" w:cs="Consolas"/>
+          <w:color w:val="000000"/>
+          <w:sz w:val="19"/>
+          <w:szCs w:val="19"/>
+        </w:rPr>
+        <w:t xml:space="preserve">        </w:t>
+      </w:r>
+      <w:proofErr w:type="spellStart"/>
+      <w:proofErr w:type="gramStart"/>
+      <w:r>
+        <w:rPr>
+          <w:rFonts w:ascii="Consolas" w:hAnsi="Consolas" w:cs="Consolas"/>
+          <w:color w:val="000000"/>
+          <w:sz w:val="19"/>
+          <w:szCs w:val="19"/>
+        </w:rPr>
+        <w:t>drawPiece</w:t>
+      </w:r>
+      <w:proofErr w:type="spellEnd"/>
+      <w:r>
+        <w:rPr>
+          <w:rFonts w:ascii="Consolas" w:hAnsi="Consolas" w:cs="Consolas"/>
+          <w:color w:val="000000"/>
+          <w:sz w:val="19"/>
+          <w:szCs w:val="19"/>
+        </w:rPr>
+        <w:t>(</w:t>
+      </w:r>
+      <w:proofErr w:type="spellStart"/>
+      <w:proofErr w:type="gramEnd"/>
+      <w:r>
+        <w:rPr>
+          <w:rFonts w:ascii="Consolas" w:hAnsi="Consolas" w:cs="Consolas"/>
+          <w:color w:val="000000"/>
+          <w:sz w:val="19"/>
+          <w:szCs w:val="19"/>
+        </w:rPr>
+        <w:t>sq</w:t>
+      </w:r>
+      <w:proofErr w:type="spellEnd"/>
+      <w:r>
+        <w:rPr>
+          <w:rFonts w:ascii="Consolas" w:hAnsi="Consolas" w:cs="Consolas"/>
+          <w:color w:val="000000"/>
+          <w:sz w:val="19"/>
+          <w:szCs w:val="19"/>
+        </w:rPr>
+        <w:t>, colour, renderer);</w:t>
+      </w:r>
+    </w:p>
+    <w:p>
+      <w:pPr>
+        <w:autoSpaceDE w:val="0"/>
+        <w:autoSpaceDN w:val="0"/>
+        <w:adjustRightInd w:val="0"/>
+        <w:spacing w:after="0" w:line="240" w:lineRule="auto"/>
+        <w:rPr>
+          <w:rFonts w:ascii="Consolas" w:hAnsi="Consolas" w:cs="Consolas"/>
+          <w:color w:val="000000"/>
+          <w:sz w:val="19"/>
+          <w:szCs w:val="19"/>
+        </w:rPr>
+      </w:pPr>
+      <w:r>
+        <w:rPr>
+          <w:rFonts w:ascii="Consolas" w:hAnsi="Consolas" w:cs="Consolas"/>
+          <w:color w:val="000000"/>
+          <w:sz w:val="19"/>
+          <w:szCs w:val="19"/>
+        </w:rPr>
+        <w:t xml:space="preserve">    }</w:t>
+      </w:r>
+    </w:p>
+    <w:p>
+      <w:pPr>
+        <w:rPr>
+          <w:rFonts w:ascii="Consolas" w:hAnsi="Consolas" w:cs="Consolas"/>
+          <w:color w:val="000000"/>
+          <w:sz w:val="19"/>
+          <w:szCs w:val="19"/>
+        </w:rPr>
+      </w:pPr>
+      <w:r>
+        <w:rPr>
+          <w:rFonts w:ascii="Consolas" w:hAnsi="Consolas" w:cs="Consolas"/>
+          <w:color w:val="000000"/>
+          <w:sz w:val="19"/>
+          <w:szCs w:val="19"/>
+        </w:rPr>
+        <w:t>}</w:t>
+      </w:r>
+    </w:p>
+    <w:p>
+      <w:pPr>
+        <w:rPr>
+          <w:rFonts w:ascii="Consolas" w:hAnsi="Consolas" w:cs="Consolas"/>
+          <w:color w:val="000000"/>
+          <w:sz w:val="19"/>
+          <w:szCs w:val="19"/>
+        </w:rPr>
+      </w:pPr>
+    </w:p>
+    <w:bookmarkEnd w:id="0"/>
+    <w:p>
+      <w:pPr>
+        <w:pStyle w:val="Heading1"/>
+        <w:numPr>
+          <w:ilvl w:val="0"/>
+          <w:numId w:val="2"/>
+        </w:numPr>
+      </w:pPr>
+      <w:r>
+        <w:t>Move the cursor around using the arrow keys</w:t>
       </w:r>
     </w:p>
     <w:p>
@@ -9550,100 +12495,7 @@
         </w:numPr>
       </w:pPr>
       <w:r>
-        <w:t>Move a cursor around the board</w:t>
-      </w:r>
-    </w:p>
-    <w:p>
-      <w:pPr>
-        <w:pStyle w:val="Heading2"/>
-      </w:pPr>
-      <w:r>
-        <w:t>Learnings: patterns &amp; techniques</w:t>
-      </w:r>
-    </w:p>
-    <w:p>
-      <w:r>
-        <w:t>Reacting to events (we already did this with on-load but less consciously)</w:t>
-      </w:r>
-    </w:p>
-    <w:p>
-      <w:r>
-        <w:t>Using an external library (</w:t>
-      </w:r>
-      <w:proofErr w:type="spellStart"/>
-      <w:r>
-        <w:t>LoDash</w:t>
-      </w:r>
-      <w:proofErr w:type="spellEnd"/>
-      <w:r>
-        <w:t>)</w:t>
-      </w:r>
-    </w:p>
-    <w:p>
-      <w:r>
-        <w:t xml:space="preserve">Using </w:t>
-      </w:r>
-      <w:proofErr w:type="spellStart"/>
-      <w:r>
-        <w:t>NuGet</w:t>
-      </w:r>
-      <w:proofErr w:type="spellEnd"/>
-    </w:p>
-    <w:p>
-      <w:r>
-        <w:t>Writing automated test</w:t>
-      </w:r>
-    </w:p>
-    <w:p>
-      <w:r>
-        <w:t>Switch Case statement</w:t>
-      </w:r>
-    </w:p>
-    <w:p>
-      <w:r>
-        <w:t>Functional programming</w:t>
-      </w:r>
-    </w:p>
-    <w:p>
-      <w:pPr>
-        <w:pStyle w:val="Heading2"/>
-      </w:pPr>
-      <w:r>
-        <w:t>Code written</w:t>
-      </w:r>
-    </w:p>
-    <w:p>
-      <w:r>
-        <w:t xml:space="preserve">Separate drawing, </w:t>
-      </w:r>
-      <w:proofErr w:type="spellStart"/>
-      <w:r>
-        <w:t>eventManagement</w:t>
-      </w:r>
-      <w:proofErr w:type="spellEnd"/>
-      <w:r>
-        <w:t xml:space="preserve"> and model files</w:t>
-      </w:r>
-    </w:p>
-    <w:p>
-      <w:r>
-        <w:t>Draw a cursor</w:t>
-      </w:r>
-    </w:p>
-    <w:p>
-      <w:r>
-        <w:t>Function to locate square within board</w:t>
-      </w:r>
-    </w:p>
-    <w:p>
-      <w:r>
-        <w:t>Unit test for that function</w:t>
-      </w:r>
-    </w:p>
-    <w:p>
-      <w:r>
-        <w:lastRenderedPageBreak/>
-        <w:t>Add instructions into Index page</w:t>
+        <w:t>Place a piece on the board</w:t>
       </w:r>
     </w:p>
     <w:p>
@@ -9655,7 +12507,63 @@
         </w:numPr>
       </w:pPr>
       <w:r>
-        <w:t>Place a piece on the board</w:t>
+        <w:t xml:space="preserve">Manage </w:t>
+      </w:r>
+      <w:r>
+        <w:t xml:space="preserve">players and </w:t>
+      </w:r>
+      <w:r>
+        <w:t>turns</w:t>
+      </w:r>
+      <w:r>
+        <w:t xml:space="preserve"> - </w:t>
+      </w:r>
+    </w:p>
+    <w:p>
+      <w:pPr>
+        <w:pStyle w:val="Heading2"/>
+      </w:pPr>
+      <w:r>
+        <w:t>Learnings: patterns &amp; techniques</w:t>
+      </w:r>
+    </w:p>
+    <w:p>
+      <w:r>
+        <w:t>Refactoring?</w:t>
+      </w:r>
+    </w:p>
+    <w:p>
+      <w:r>
+        <w:t>Placing text into a web-page</w:t>
+      </w:r>
+    </w:p>
+    <w:p>
+      <w:pPr>
+        <w:pStyle w:val="Heading2"/>
+      </w:pPr>
+      <w:r>
+        <w:t>Code written</w:t>
+      </w:r>
+    </w:p>
+    <w:p>
+      <w:proofErr w:type="spellStart"/>
+      <w:r>
+        <w:t>GameManager</w:t>
+      </w:r>
+      <w:proofErr w:type="spellEnd"/>
+      <w:r>
+        <w:t xml:space="preserve"> class</w:t>
+      </w:r>
+    </w:p>
+    <w:p>
+      <w:r>
+        <w:lastRenderedPageBreak/>
+        <w:t>Drawing functions</w:t>
+      </w:r>
+    </w:p>
+    <w:p>
+      <w:r>
+        <w:t>Status section on Index</w:t>
       </w:r>
     </w:p>
     <w:p>
@@ -9667,16 +12575,7 @@
         </w:numPr>
       </w:pPr>
       <w:r>
-        <w:t xml:space="preserve">Manage </w:t>
-      </w:r>
-      <w:r>
-        <w:t xml:space="preserve">players and </w:t>
-      </w:r>
-      <w:r>
-        <w:t>turns</w:t>
-      </w:r>
-      <w:r>
-        <w:t xml:space="preserve"> - </w:t>
+        <w:t>Can only move onto an empty square</w:t>
       </w:r>
     </w:p>
     <w:p>
@@ -9689,12 +12588,7 @@
     </w:p>
     <w:p>
       <w:r>
-        <w:t>Refactoring?</w:t>
-      </w:r>
-    </w:p>
-    <w:p>
-      <w:r>
-        <w:t>Placing text into a web-page</w:t>
+        <w:t>Rules and constraints</w:t>
       </w:r>
     </w:p>
     <w:p>
@@ -9706,23 +12600,13 @@
       </w:r>
     </w:p>
     <w:p>
-      <w:proofErr w:type="spellStart"/>
-      <w:r>
-        <w:t>GameManager</w:t>
-      </w:r>
-      <w:proofErr w:type="spellEnd"/>
-      <w:r>
-        <w:t xml:space="preserve"> class</w:t>
-      </w:r>
-    </w:p>
-    <w:p>
-      <w:r>
-        <w:t>Drawing functions</w:t>
-      </w:r>
-    </w:p>
-    <w:p>
-      <w:r>
-        <w:t>Status section on Index</w:t>
+      <w:r>
+        <w:t>Function for is valid move</w:t>
+      </w:r>
+    </w:p>
+    <w:p>
+      <w:r>
+        <w:t>Changing the colour of the cursor</w:t>
       </w:r>
     </w:p>
     <w:p>
@@ -9734,38 +12618,7 @@
         </w:numPr>
       </w:pPr>
       <w:r>
-        <w:t>Can only move onto an empty square</w:t>
-      </w:r>
-    </w:p>
-    <w:p>
-      <w:pPr>
-        <w:pStyle w:val="Heading2"/>
-      </w:pPr>
-      <w:r>
-        <w:t>Learnings: patterns &amp; techniques</w:t>
-      </w:r>
-    </w:p>
-    <w:p>
-      <w:r>
-        <w:t>Rules and constraints</w:t>
-      </w:r>
-    </w:p>
-    <w:p>
-      <w:pPr>
-        <w:pStyle w:val="Heading2"/>
-      </w:pPr>
-      <w:r>
-        <w:t>Code written</w:t>
-      </w:r>
-    </w:p>
-    <w:p>
-      <w:r>
-        <w:t>Function for is valid move</w:t>
-      </w:r>
-    </w:p>
-    <w:p>
-      <w:r>
-        <w:t>Changing the colour of the cursor</w:t>
+        <w:t>New piece must be adjacent to a piece of opposite colour</w:t>
       </w:r>
     </w:p>
     <w:p>
@@ -9777,25 +12630,32 @@
         </w:numPr>
       </w:pPr>
       <w:r>
-        <w:t>New piece must be adjacent to a piece of opposite colour</w:t>
+        <w:t xml:space="preserve">Flip </w:t>
+      </w:r>
+      <w:r>
+        <w:t xml:space="preserve">any </w:t>
+      </w:r>
+      <w:r>
+        <w:t>captured pieces</w:t>
       </w:r>
     </w:p>
     <w:p>
       <w:pPr>
         <w:pStyle w:val="Heading1"/>
-        <w:numPr>
-          <w:ilvl w:val="0"/>
-          <w:numId w:val="4"/>
-        </w:numPr>
-      </w:pPr>
-      <w:r>
-        <w:t xml:space="preserve">Flip </w:t>
-      </w:r>
-      <w:r>
-        <w:t xml:space="preserve">any </w:t>
-      </w:r>
-      <w:r>
-        <w:t>captured pieces</w:t>
+      </w:pPr>
+      <w:r>
+        <w:t>12</w:t>
+      </w:r>
+      <w:proofErr w:type="gramStart"/>
+      <w:r>
+        <w:t>.</w:t>
+      </w:r>
+      <w:r>
+        <w:t>Move</w:t>
+      </w:r>
+      <w:proofErr w:type="gramEnd"/>
+      <w:r>
+        <w:t xml:space="preserve"> only valid if pieces are captured</w:t>
       </w:r>
     </w:p>
     <w:p>
@@ -9803,18 +12663,10 @@
         <w:pStyle w:val="Heading1"/>
       </w:pPr>
       <w:r>
-        <w:t>12</w:t>
-      </w:r>
-      <w:proofErr w:type="gramStart"/>
-      <w:r>
-        <w:t>.</w:t>
-      </w:r>
-      <w:r>
-        <w:t>Move</w:t>
-      </w:r>
-      <w:proofErr w:type="gramEnd"/>
-      <w:r>
-        <w:t xml:space="preserve"> only valid if pieces are captured</w:t>
+        <w:t xml:space="preserve">13. </w:t>
+      </w:r>
+      <w:r>
+        <w:t>Keep track of piece counts</w:t>
       </w:r>
     </w:p>
     <w:p>
@@ -9822,10 +12674,10 @@
         <w:pStyle w:val="Heading1"/>
       </w:pPr>
       <w:r>
-        <w:t xml:space="preserve">13. </w:t>
-      </w:r>
-      <w:r>
-        <w:t>Keep track of piece counts</w:t>
+        <w:t xml:space="preserve">14. </w:t>
+      </w:r>
+      <w:r>
+        <w:t>Allow move to be skipped</w:t>
       </w:r>
     </w:p>
     <w:p>
@@ -9833,10 +12685,10 @@
         <w:pStyle w:val="Heading1"/>
       </w:pPr>
       <w:r>
-        <w:t xml:space="preserve">14. </w:t>
-      </w:r>
-      <w:r>
-        <w:t>Allow move to be skipped</w:t>
+        <w:t xml:space="preserve">15. </w:t>
+      </w:r>
+      <w:r>
+        <w:t>Identify the end of the game</w:t>
       </w:r>
     </w:p>
     <w:p>
@@ -9844,91 +12696,80 @@
         <w:pStyle w:val="Heading1"/>
       </w:pPr>
       <w:r>
-        <w:t xml:space="preserve">15. </w:t>
-      </w:r>
-      <w:r>
-        <w:t>Identify the end of the game</w:t>
-      </w:r>
-    </w:p>
+        <w:t>16. Automated player</w:t>
+      </w:r>
+    </w:p>
+    <w:p>
+      <w:pPr>
+        <w:pStyle w:val="Heading2"/>
+      </w:pPr>
+      <w:r>
+        <w:t>Learnings: patterns &amp; techniques</w:t>
+      </w:r>
+    </w:p>
+    <w:p>
+      <w:r>
+        <w:t>Sub-classing: automated player and manual player</w:t>
+      </w:r>
+    </w:p>
+    <w:p>
+      <w:pPr>
+        <w:pStyle w:val="Heading2"/>
+      </w:pPr>
+      <w:r>
+        <w:t>Notes</w:t>
+      </w:r>
+    </w:p>
+    <w:p>
+      <w:r>
+        <w:t>Get list of valid moves.</w:t>
+      </w:r>
+    </w:p>
+    <w:p>
+      <w:r>
+        <w:t>First, pick one at random</w:t>
+      </w:r>
+    </w:p>
+    <w:p>
+      <w:r>
+        <w:t>Next option, go for move with highest number of pieces gained, otherwise random</w:t>
+      </w:r>
+    </w:p>
+    <w:p/>
     <w:p>
       <w:pPr>
         <w:pStyle w:val="Heading1"/>
       </w:pPr>
       <w:r>
-        <w:t>16. Automated player</w:t>
-      </w:r>
-    </w:p>
-    <w:p>
-      <w:pPr>
-        <w:pStyle w:val="Heading2"/>
-      </w:pPr>
-      <w:r>
-        <w:t>Learnings: patterns &amp; techniques</w:t>
-      </w:r>
-    </w:p>
-    <w:p>
-      <w:r>
-        <w:t>Sub-classing: automated player and manual player</w:t>
-      </w:r>
-    </w:p>
-    <w:p>
-      <w:pPr>
-        <w:pStyle w:val="Heading2"/>
-      </w:pPr>
-      <w:r>
-        <w:t>Notes</w:t>
-      </w:r>
-    </w:p>
-    <w:p>
-      <w:r>
-        <w:t>Get list of valid moves.</w:t>
-      </w:r>
-    </w:p>
-    <w:p>
-      <w:r>
-        <w:t>First, pick one at random</w:t>
-      </w:r>
-    </w:p>
-    <w:p>
+        <w:t>TO THINK ABOUT</w:t>
+      </w:r>
+    </w:p>
+    <w:p>
+      <w:r>
+        <w:t>When to introduce the idea of a Player object</w:t>
+      </w:r>
+    </w:p>
+    <w:p>
+      <w:r>
+        <w:t>Game master need to ask Players for next move</w:t>
+      </w:r>
+    </w:p>
+    <w:p>
+      <w:r>
+        <w:t>Introduce idea of an automated player</w:t>
+      </w:r>
+    </w:p>
+    <w:p>
+      <w:r>
+        <w:t>AutomatedPlayer1</w:t>
+      </w:r>
+    </w:p>
+    <w:p>
+      <w:pPr>
+        <w:pStyle w:val="Heading1"/>
+      </w:pPr>
       <w:r>
         <w:lastRenderedPageBreak/>
-        <w:t>Next option, go for move with highest number of pieces gained, otherwise random</w:t>
-      </w:r>
-    </w:p>
-    <w:p/>
-    <w:p>
-      <w:pPr>
-        <w:pStyle w:val="Heading1"/>
-      </w:pPr>
-      <w:r>
-        <w:t>TO THINK ABOUT</w:t>
-      </w:r>
-    </w:p>
-    <w:p>
-      <w:r>
-        <w:t>When to introduce the idea of a Player object</w:t>
-      </w:r>
-    </w:p>
-    <w:p>
-      <w:r>
-        <w:t>Game master need to ask Players for next move</w:t>
-      </w:r>
-    </w:p>
-    <w:p>
-      <w:r>
-        <w:t>Introduce idea of an automated player</w:t>
-      </w:r>
-    </w:p>
-    <w:p>
-      <w:r>
-        <w:t>AutomatedPlayer1</w:t>
-      </w:r>
-    </w:p>
-    <w:p>
-      <w:pPr>
-        <w:pStyle w:val="Heading1"/>
-      </w:pPr>
-      <w:r>
         <w:t>16. Match</w:t>
       </w:r>
     </w:p>

</xml_diff>

<commit_message>
Story 8: Place a piece on the board
</commit_message>
<xml_diff>
--- a/Reversi/documentation/Stories.docx
+++ b/Reversi/documentation/Stories.docx
@@ -10463,20 +10463,1443 @@
         <w:lastRenderedPageBreak/>
         <w:t>Test</w:t>
       </w:r>
+    </w:p>
+    <w:p>
+      <w:pPr>
+        <w:pStyle w:val="Heading1"/>
+      </w:pPr>
+      <w:r>
+        <w:t>Place a piece on the board</w:t>
+      </w:r>
+    </w:p>
+    <w:p>
+      <w:pPr>
+        <w:pStyle w:val="Heading2"/>
+      </w:pPr>
+      <w:r>
+        <w:t>Code written</w:t>
+      </w:r>
+    </w:p>
+    <w:p>
+      <w:pPr>
+        <w:pStyle w:val="Heading3"/>
+      </w:pPr>
+      <w:r>
+        <w:t>placePiece function</w:t>
+      </w:r>
+    </w:p>
+    <w:p>
+      <w:pPr>
+        <w:autoSpaceDE w:val="0"/>
+        <w:autoSpaceDN w:val="0"/>
+        <w:adjustRightInd w:val="0"/>
+        <w:spacing w:after="0" w:line="240" w:lineRule="auto"/>
+        <w:rPr>
+          <w:rFonts w:ascii="Consolas" w:hAnsi="Consolas" w:cs="Consolas"/>
+          <w:color w:val="000000"/>
+          <w:sz w:val="19"/>
+          <w:szCs w:val="19"/>
+        </w:rPr>
+      </w:pPr>
+      <w:r>
+        <w:rPr>
+          <w:rFonts w:ascii="Consolas" w:hAnsi="Consolas" w:cs="Consolas"/>
+          <w:color w:val="0000FF"/>
+          <w:sz w:val="19"/>
+          <w:szCs w:val="19"/>
+        </w:rPr>
+        <w:t>function</w:t>
+      </w:r>
+      <w:r>
+        <w:rPr>
+          <w:rFonts w:ascii="Consolas" w:hAnsi="Consolas" w:cs="Consolas"/>
+          <w:color w:val="000000"/>
+          <w:sz w:val="19"/>
+          <w:szCs w:val="19"/>
+        </w:rPr>
+        <w:t xml:space="preserve"> placePiece(side: Side) {</w:t>
+      </w:r>
+    </w:p>
+    <w:p>
+      <w:pPr>
+        <w:autoSpaceDE w:val="0"/>
+        <w:autoSpaceDN w:val="0"/>
+        <w:adjustRightInd w:val="0"/>
+        <w:spacing w:after="0" w:line="240" w:lineRule="auto"/>
+        <w:rPr>
+          <w:rFonts w:ascii="Consolas" w:hAnsi="Consolas" w:cs="Consolas"/>
+          <w:color w:val="000000"/>
+          <w:sz w:val="19"/>
+          <w:szCs w:val="19"/>
+        </w:rPr>
+      </w:pPr>
+      <w:r>
+        <w:rPr>
+          <w:rFonts w:ascii="Consolas" w:hAnsi="Consolas" w:cs="Consolas"/>
+          <w:color w:val="000000"/>
+          <w:sz w:val="19"/>
+          <w:szCs w:val="19"/>
+        </w:rPr>
+        <w:t xml:space="preserve">    cursorLocation.occupiedBy = side;</w:t>
+      </w:r>
+    </w:p>
+    <w:p>
+      <w:r>
+        <w:rPr>
+          <w:rFonts w:ascii="Consolas" w:hAnsi="Consolas" w:cs="Consolas"/>
+          <w:color w:val="000000"/>
+          <w:sz w:val="19"/>
+          <w:szCs w:val="19"/>
+        </w:rPr>
+        <w:t>}</w:t>
+      </w:r>
+    </w:p>
+    <w:p>
+      <w:r>
+        <w:t>you’ll also need (up with the other imports)</w:t>
+      </w:r>
+    </w:p>
+    <w:p/>
+    <w:p>
+      <w:pPr>
+        <w:rPr>
+          <w:rFonts w:ascii="Consolas" w:hAnsi="Consolas" w:cs="Consolas"/>
+          <w:color w:val="000000"/>
+          <w:sz w:val="19"/>
+          <w:szCs w:val="19"/>
+        </w:rPr>
+      </w:pPr>
+      <w:r>
+        <w:rPr>
+          <w:rFonts w:ascii="Consolas" w:hAnsi="Consolas" w:cs="Consolas"/>
+          <w:color w:val="0000FF"/>
+          <w:sz w:val="19"/>
+          <w:szCs w:val="19"/>
+        </w:rPr>
+        <w:t>import</w:t>
+      </w:r>
+      <w:r>
+        <w:rPr>
+          <w:rFonts w:ascii="Consolas" w:hAnsi="Consolas" w:cs="Consolas"/>
+          <w:color w:val="000000"/>
+          <w:sz w:val="19"/>
+          <w:szCs w:val="19"/>
+        </w:rPr>
+        <w:t xml:space="preserve"> Side = model.Side;</w:t>
+      </w:r>
+    </w:p>
+    <w:p>
+      <w:pPr>
+        <w:rPr>
+          <w:rFonts w:ascii="Consolas" w:hAnsi="Consolas" w:cs="Consolas"/>
+          <w:color w:val="000000"/>
+          <w:sz w:val="19"/>
+          <w:szCs w:val="19"/>
+        </w:rPr>
+      </w:pPr>
+    </w:p>
+    <w:p>
+      <w:pPr>
+        <w:rPr>
+          <w:rFonts w:ascii="Consolas" w:hAnsi="Consolas" w:cs="Consolas"/>
+          <w:color w:val="000000"/>
+          <w:sz w:val="19"/>
+          <w:szCs w:val="19"/>
+        </w:rPr>
+      </w:pPr>
+      <w:r>
+        <w:rPr>
+          <w:rFonts w:ascii="Consolas" w:hAnsi="Consolas" w:cs="Consolas"/>
+          <w:color w:val="000000"/>
+          <w:sz w:val="19"/>
+          <w:szCs w:val="19"/>
+        </w:rPr>
+        <w:t xml:space="preserve">test this by </w:t>
+      </w:r>
+      <w:r>
+        <w:rPr>
+          <w:rFonts w:ascii="Consolas" w:hAnsi="Consolas" w:cs="Consolas"/>
+          <w:i/>
+          <w:color w:val="000000"/>
+          <w:sz w:val="19"/>
+          <w:szCs w:val="19"/>
+        </w:rPr>
+        <w:t>temporarily</w:t>
+      </w:r>
+      <w:r>
+        <w:rPr>
+          <w:rFonts w:ascii="Consolas" w:hAnsi="Consolas" w:cs="Consolas"/>
+          <w:color w:val="000000"/>
+          <w:sz w:val="19"/>
+          <w:szCs w:val="19"/>
+        </w:rPr>
+        <w:t xml:space="preserve"> calling it within onload:</w:t>
+      </w:r>
+    </w:p>
+    <w:p>
+      <w:pPr>
+        <w:rPr>
+          <w:rFonts w:ascii="Consolas" w:hAnsi="Consolas" w:cs="Consolas"/>
+          <w:color w:val="000000"/>
+          <w:sz w:val="19"/>
+          <w:szCs w:val="19"/>
+        </w:rPr>
+      </w:pPr>
+    </w:p>
+    <w:p>
+      <w:pPr>
+        <w:autoSpaceDE w:val="0"/>
+        <w:autoSpaceDN w:val="0"/>
+        <w:adjustRightInd w:val="0"/>
+        <w:spacing w:after="0" w:line="240" w:lineRule="auto"/>
+        <w:rPr>
+          <w:rFonts w:ascii="Consolas" w:hAnsi="Consolas" w:cs="Consolas"/>
+          <w:color w:val="000000"/>
+          <w:sz w:val="19"/>
+          <w:szCs w:val="19"/>
+        </w:rPr>
+      </w:pPr>
+      <w:r>
+        <w:rPr>
+          <w:rFonts w:ascii="Consolas" w:hAnsi="Consolas" w:cs="Consolas"/>
+          <w:color w:val="000000"/>
+          <w:sz w:val="19"/>
+          <w:szCs w:val="19"/>
+        </w:rPr>
+        <w:t xml:space="preserve">window.onload = </w:t>
+      </w:r>
+      <w:r>
+        <w:rPr>
+          <w:rFonts w:ascii="Consolas" w:hAnsi="Consolas" w:cs="Consolas"/>
+          <w:color w:val="0000FF"/>
+          <w:sz w:val="19"/>
+          <w:szCs w:val="19"/>
+        </w:rPr>
+        <w:t>function</w:t>
+      </w:r>
+      <w:r>
+        <w:rPr>
+          <w:rFonts w:ascii="Consolas" w:hAnsi="Consolas" w:cs="Consolas"/>
+          <w:color w:val="000000"/>
+          <w:sz w:val="19"/>
+          <w:szCs w:val="19"/>
+        </w:rPr>
+        <w:t xml:space="preserve"> () {</w:t>
+      </w:r>
+    </w:p>
+    <w:p>
+      <w:pPr>
+        <w:autoSpaceDE w:val="0"/>
+        <w:autoSpaceDN w:val="0"/>
+        <w:adjustRightInd w:val="0"/>
+        <w:spacing w:after="0" w:line="240" w:lineRule="auto"/>
+        <w:rPr>
+          <w:rFonts w:ascii="Consolas" w:hAnsi="Consolas" w:cs="Consolas"/>
+          <w:color w:val="000000"/>
+          <w:sz w:val="19"/>
+          <w:szCs w:val="19"/>
+        </w:rPr>
+      </w:pPr>
+      <w:r>
+        <w:rPr>
+          <w:rFonts w:ascii="Consolas" w:hAnsi="Consolas" w:cs="Consolas"/>
+          <w:color w:val="000000"/>
+          <w:sz w:val="19"/>
+          <w:szCs w:val="19"/>
+        </w:rPr>
+        <w:t xml:space="preserve">    canvas = document.getElementsByTagName(</w:t>
+      </w:r>
+      <w:r>
+        <w:rPr>
+          <w:rFonts w:ascii="Consolas" w:hAnsi="Consolas" w:cs="Consolas"/>
+          <w:color w:val="A31515"/>
+          <w:sz w:val="19"/>
+          <w:szCs w:val="19"/>
+        </w:rPr>
+        <w:t>"canvas"</w:t>
+      </w:r>
+      <w:r>
+        <w:rPr>
+          <w:rFonts w:ascii="Consolas" w:hAnsi="Consolas" w:cs="Consolas"/>
+          <w:color w:val="000000"/>
+          <w:sz w:val="19"/>
+          <w:szCs w:val="19"/>
+        </w:rPr>
+        <w:t>)[0];</w:t>
+      </w:r>
+    </w:p>
+    <w:p>
+      <w:pPr>
+        <w:autoSpaceDE w:val="0"/>
+        <w:autoSpaceDN w:val="0"/>
+        <w:adjustRightInd w:val="0"/>
+        <w:spacing w:after="0" w:line="240" w:lineRule="auto"/>
+        <w:rPr>
+          <w:rFonts w:ascii="Consolas" w:hAnsi="Consolas" w:cs="Consolas"/>
+          <w:color w:val="000000"/>
+          <w:sz w:val="19"/>
+          <w:szCs w:val="19"/>
+        </w:rPr>
+      </w:pPr>
+      <w:r>
+        <w:rPr>
+          <w:rFonts w:ascii="Consolas" w:hAnsi="Consolas" w:cs="Consolas"/>
+          <w:color w:val="000000"/>
+          <w:sz w:val="19"/>
+          <w:szCs w:val="19"/>
+        </w:rPr>
+        <w:t xml:space="preserve">    renderer = canvas.getContext(</w:t>
+      </w:r>
+      <w:r>
+        <w:rPr>
+          <w:rFonts w:ascii="Consolas" w:hAnsi="Consolas" w:cs="Consolas"/>
+          <w:color w:val="A31515"/>
+          <w:sz w:val="19"/>
+          <w:szCs w:val="19"/>
+        </w:rPr>
+        <w:t>"2d"</w:t>
+      </w:r>
+      <w:r>
+        <w:rPr>
+          <w:rFonts w:ascii="Consolas" w:hAnsi="Consolas" w:cs="Consolas"/>
+          <w:color w:val="000000"/>
+          <w:sz w:val="19"/>
+          <w:szCs w:val="19"/>
+        </w:rPr>
+        <w:t>);</w:t>
+      </w:r>
+    </w:p>
+    <w:p>
+      <w:pPr>
+        <w:autoSpaceDE w:val="0"/>
+        <w:autoSpaceDN w:val="0"/>
+        <w:adjustRightInd w:val="0"/>
+        <w:spacing w:after="0" w:line="240" w:lineRule="auto"/>
+        <w:rPr>
+          <w:rFonts w:ascii="Consolas" w:hAnsi="Consolas" w:cs="Consolas"/>
+          <w:color w:val="000000"/>
+          <w:sz w:val="19"/>
+          <w:szCs w:val="19"/>
+        </w:rPr>
+      </w:pPr>
+      <w:r>
+        <w:rPr>
+          <w:rFonts w:ascii="Consolas" w:hAnsi="Consolas" w:cs="Consolas"/>
+          <w:color w:val="000000"/>
+          <w:sz w:val="19"/>
+          <w:szCs w:val="19"/>
+        </w:rPr>
+        <w:t xml:space="preserve">    board = </w:t>
+      </w:r>
+      <w:r>
+        <w:rPr>
+          <w:rFonts w:ascii="Consolas" w:hAnsi="Consolas" w:cs="Consolas"/>
+          <w:color w:val="0000FF"/>
+          <w:sz w:val="19"/>
+          <w:szCs w:val="19"/>
+        </w:rPr>
+        <w:t>new</w:t>
+      </w:r>
+      <w:r>
+        <w:rPr>
+          <w:rFonts w:ascii="Consolas" w:hAnsi="Consolas" w:cs="Consolas"/>
+          <w:color w:val="000000"/>
+          <w:sz w:val="19"/>
+          <w:szCs w:val="19"/>
+        </w:rPr>
+        <w:t xml:space="preserve"> Board();</w:t>
+      </w:r>
+    </w:p>
+    <w:p>
+      <w:pPr>
+        <w:autoSpaceDE w:val="0"/>
+        <w:autoSpaceDN w:val="0"/>
+        <w:adjustRightInd w:val="0"/>
+        <w:spacing w:after="0" w:line="240" w:lineRule="auto"/>
+        <w:rPr>
+          <w:rFonts w:ascii="Consolas" w:hAnsi="Consolas" w:cs="Consolas"/>
+          <w:color w:val="000000"/>
+          <w:sz w:val="19"/>
+          <w:szCs w:val="19"/>
+        </w:rPr>
+      </w:pPr>
+      <w:r>
+        <w:rPr>
+          <w:rFonts w:ascii="Consolas" w:hAnsi="Consolas" w:cs="Consolas"/>
+          <w:color w:val="000000"/>
+          <w:sz w:val="19"/>
+          <w:szCs w:val="19"/>
+        </w:rPr>
+        <w:t xml:space="preserve">    cursorLocation = board.getSquare(0, 0);</w:t>
+      </w:r>
+    </w:p>
+    <w:p>
+      <w:pPr>
+        <w:autoSpaceDE w:val="0"/>
+        <w:autoSpaceDN w:val="0"/>
+        <w:adjustRightInd w:val="0"/>
+        <w:spacing w:after="0" w:line="240" w:lineRule="auto"/>
+        <w:rPr>
+          <w:rFonts w:ascii="Consolas" w:hAnsi="Consolas" w:cs="Consolas"/>
+          <w:color w:val="000000"/>
+          <w:sz w:val="19"/>
+          <w:szCs w:val="19"/>
+        </w:rPr>
+      </w:pPr>
+      <w:r>
+        <w:rPr>
+          <w:rFonts w:ascii="Consolas" w:hAnsi="Consolas" w:cs="Consolas"/>
+          <w:color w:val="000000"/>
+          <w:sz w:val="19"/>
+          <w:szCs w:val="19"/>
+        </w:rPr>
+        <w:t xml:space="preserve">    moveCursorBy(3, 2);</w:t>
+      </w:r>
+    </w:p>
+    <w:p>
+      <w:pPr>
+        <w:autoSpaceDE w:val="0"/>
+        <w:autoSpaceDN w:val="0"/>
+        <w:adjustRightInd w:val="0"/>
+        <w:spacing w:after="0" w:line="240" w:lineRule="auto"/>
+        <w:rPr>
+          <w:rFonts w:ascii="Consolas" w:hAnsi="Consolas" w:cs="Consolas"/>
+          <w:color w:val="000000"/>
+          <w:sz w:val="19"/>
+          <w:szCs w:val="19"/>
+          <w:highlight w:val="yellow"/>
+        </w:rPr>
+      </w:pPr>
+      <w:r>
+        <w:rPr>
+          <w:rFonts w:ascii="Consolas" w:hAnsi="Consolas" w:cs="Consolas"/>
+          <w:color w:val="000000"/>
+          <w:sz w:val="19"/>
+          <w:szCs w:val="19"/>
+        </w:rPr>
+        <w:t xml:space="preserve">    </w:t>
+      </w:r>
+      <w:r>
+        <w:rPr>
+          <w:rFonts w:ascii="Consolas" w:hAnsi="Consolas" w:cs="Consolas"/>
+          <w:color w:val="000000"/>
+          <w:sz w:val="19"/>
+          <w:szCs w:val="19"/>
+          <w:highlight w:val="yellow"/>
+        </w:rPr>
+        <w:t>placePiece(Side.black);</w:t>
+      </w:r>
+    </w:p>
+    <w:p>
+      <w:pPr>
+        <w:autoSpaceDE w:val="0"/>
+        <w:autoSpaceDN w:val="0"/>
+        <w:adjustRightInd w:val="0"/>
+        <w:spacing w:after="0" w:line="240" w:lineRule="auto"/>
+        <w:rPr>
+          <w:rFonts w:ascii="Consolas" w:hAnsi="Consolas" w:cs="Consolas"/>
+          <w:color w:val="000000"/>
+          <w:sz w:val="19"/>
+          <w:szCs w:val="19"/>
+        </w:rPr>
+      </w:pPr>
+      <w:r>
+        <w:rPr>
+          <w:rFonts w:ascii="Consolas" w:hAnsi="Consolas" w:cs="Consolas"/>
+          <w:color w:val="000000"/>
+          <w:sz w:val="19"/>
+          <w:szCs w:val="19"/>
+          <w:highlight w:val="yellow"/>
+        </w:rPr>
+        <w:t xml:space="preserve">    drawing.drawBoard(board, renderer);</w:t>
+      </w:r>
+    </w:p>
+    <w:p>
+      <w:pPr>
+        <w:rPr>
+          <w:rFonts w:ascii="Consolas" w:hAnsi="Consolas" w:cs="Consolas"/>
+          <w:color w:val="000000"/>
+          <w:sz w:val="19"/>
+          <w:szCs w:val="19"/>
+        </w:rPr>
+      </w:pPr>
+      <w:r>
+        <w:rPr>
+          <w:rFonts w:ascii="Consolas" w:hAnsi="Consolas" w:cs="Consolas"/>
+          <w:color w:val="000000"/>
+          <w:sz w:val="19"/>
+          <w:szCs w:val="19"/>
+        </w:rPr>
+        <w:t>}</w:t>
+      </w:r>
+    </w:p>
+    <w:p>
+      <w:pPr>
+        <w:rPr>
+          <w:rFonts w:ascii="Consolas" w:hAnsi="Consolas" w:cs="Consolas"/>
+          <w:color w:val="000000"/>
+          <w:sz w:val="19"/>
+          <w:szCs w:val="19"/>
+        </w:rPr>
+      </w:pPr>
+      <w:r>
+        <w:rPr>
+          <w:rFonts w:ascii="Consolas" w:hAnsi="Consolas" w:cs="Consolas"/>
+          <w:color w:val="000000"/>
+          <w:sz w:val="19"/>
+          <w:szCs w:val="19"/>
+        </w:rPr>
+        <w:t xml:space="preserve">but </w:t>
+      </w:r>
+      <w:r>
+        <w:rPr>
+          <w:rFonts w:ascii="Consolas" w:hAnsi="Consolas" w:cs="Consolas"/>
+          <w:i/>
+          <w:color w:val="000000"/>
+          <w:sz w:val="19"/>
+          <w:szCs w:val="19"/>
+        </w:rPr>
+        <w:t>delete those last two lines again</w:t>
+      </w:r>
+      <w:r>
+        <w:rPr>
+          <w:rFonts w:ascii="Consolas" w:hAnsi="Consolas" w:cs="Consolas"/>
+          <w:color w:val="000000"/>
+          <w:sz w:val="19"/>
+          <w:szCs w:val="19"/>
+        </w:rPr>
+        <w:t xml:space="preserve"> as soon as you can see it is working</w:t>
+      </w:r>
+    </w:p>
+    <w:p>
+      <w:pPr>
+        <w:pStyle w:val="Heading3"/>
+        <w:rPr>
+          <w:rFonts w:ascii="Consolas" w:hAnsi="Consolas" w:cs="Consolas"/>
+          <w:color w:val="000000"/>
+          <w:sz w:val="19"/>
+          <w:szCs w:val="19"/>
+        </w:rPr>
+      </w:pPr>
+      <w:r>
+        <w:rPr>
+          <w:rFonts w:ascii="Consolas" w:hAnsi="Consolas" w:cs="Consolas"/>
+          <w:color w:val="000000"/>
+          <w:sz w:val="19"/>
+          <w:szCs w:val="19"/>
+        </w:rPr>
+        <w:t>M</w:t>
+      </w:r>
+      <w:r>
+        <w:rPr>
+          <w:rFonts w:ascii="Consolas" w:hAnsi="Consolas" w:cs="Consolas"/>
+          <w:color w:val="000000"/>
+          <w:sz w:val="19"/>
+          <w:szCs w:val="19"/>
+        </w:rPr>
+        <w:t xml:space="preserve">odify the </w:t>
+      </w:r>
+      <w:r>
+        <w:rPr>
+          <w:rFonts w:ascii="Consolas" w:hAnsi="Consolas" w:cs="Consolas"/>
+          <w:color w:val="000000"/>
+          <w:sz w:val="19"/>
+          <w:szCs w:val="19"/>
+        </w:rPr>
+        <w:t>onkeydown</w:t>
+      </w:r>
+      <w:r>
+        <w:rPr>
+          <w:rFonts w:ascii="Consolas" w:hAnsi="Consolas" w:cs="Consolas"/>
+          <w:color w:val="000000"/>
+          <w:sz w:val="19"/>
+          <w:szCs w:val="19"/>
+        </w:rPr>
+        <w:t xml:space="preserve"> function to recognise ‘b’ and ‘w’ keys</w:t>
+      </w:r>
+    </w:p>
+    <w:p>
+      <w:pPr>
+        <w:autoSpaceDE w:val="0"/>
+        <w:autoSpaceDN w:val="0"/>
+        <w:adjustRightInd w:val="0"/>
+        <w:spacing w:after="0" w:line="240" w:lineRule="auto"/>
+        <w:rPr>
+          <w:rFonts w:ascii="Consolas" w:hAnsi="Consolas" w:cs="Consolas"/>
+          <w:color w:val="000000"/>
+          <w:sz w:val="19"/>
+          <w:szCs w:val="19"/>
+        </w:rPr>
+      </w:pPr>
+      <w:r>
+        <w:rPr>
+          <w:rFonts w:ascii="Consolas" w:hAnsi="Consolas" w:cs="Consolas"/>
+          <w:color w:val="000000"/>
+          <w:sz w:val="19"/>
+          <w:szCs w:val="19"/>
+        </w:rPr>
+        <w:t xml:space="preserve">window.onkeydown = </w:t>
+      </w:r>
+      <w:r>
+        <w:rPr>
+          <w:rFonts w:ascii="Consolas" w:hAnsi="Consolas" w:cs="Consolas"/>
+          <w:color w:val="0000FF"/>
+          <w:sz w:val="19"/>
+          <w:szCs w:val="19"/>
+        </w:rPr>
+        <w:t>function</w:t>
+      </w:r>
+      <w:r>
+        <w:rPr>
+          <w:rFonts w:ascii="Consolas" w:hAnsi="Consolas" w:cs="Consolas"/>
+          <w:color w:val="000000"/>
+          <w:sz w:val="19"/>
+          <w:szCs w:val="19"/>
+        </w:rPr>
+        <w:t xml:space="preserve"> (ke: KeyboardEvent) {</w:t>
+      </w:r>
+    </w:p>
+    <w:p>
+      <w:pPr>
+        <w:autoSpaceDE w:val="0"/>
+        <w:autoSpaceDN w:val="0"/>
+        <w:adjustRightInd w:val="0"/>
+        <w:spacing w:after="0" w:line="240" w:lineRule="auto"/>
+        <w:rPr>
+          <w:rFonts w:ascii="Consolas" w:hAnsi="Consolas" w:cs="Consolas"/>
+          <w:color w:val="000000"/>
+          <w:sz w:val="19"/>
+          <w:szCs w:val="19"/>
+        </w:rPr>
+      </w:pPr>
+      <w:r>
+        <w:rPr>
+          <w:rFonts w:ascii="Consolas" w:hAnsi="Consolas" w:cs="Consolas"/>
+          <w:color w:val="000000"/>
+          <w:sz w:val="19"/>
+          <w:szCs w:val="19"/>
+        </w:rPr>
+        <w:t xml:space="preserve">    ke.preventDefault();</w:t>
+      </w:r>
+    </w:p>
+    <w:p>
+      <w:pPr>
+        <w:autoSpaceDE w:val="0"/>
+        <w:autoSpaceDN w:val="0"/>
+        <w:adjustRightInd w:val="0"/>
+        <w:spacing w:after="0" w:line="240" w:lineRule="auto"/>
+        <w:rPr>
+          <w:rFonts w:ascii="Consolas" w:hAnsi="Consolas" w:cs="Consolas"/>
+          <w:color w:val="000000"/>
+          <w:sz w:val="19"/>
+          <w:szCs w:val="19"/>
+        </w:rPr>
+      </w:pPr>
+      <w:r>
+        <w:rPr>
+          <w:rFonts w:ascii="Consolas" w:hAnsi="Consolas" w:cs="Consolas"/>
+          <w:color w:val="000000"/>
+          <w:sz w:val="19"/>
+          <w:szCs w:val="19"/>
+        </w:rPr>
+        <w:t xml:space="preserve">    </w:t>
+      </w:r>
+      <w:r>
+        <w:rPr>
+          <w:rFonts w:ascii="Consolas" w:hAnsi="Consolas" w:cs="Consolas"/>
+          <w:color w:val="0000FF"/>
+          <w:sz w:val="19"/>
+          <w:szCs w:val="19"/>
+        </w:rPr>
+        <w:t>switch</w:t>
+      </w:r>
+      <w:r>
+        <w:rPr>
+          <w:rFonts w:ascii="Consolas" w:hAnsi="Consolas" w:cs="Consolas"/>
+          <w:color w:val="000000"/>
+          <w:sz w:val="19"/>
+          <w:szCs w:val="19"/>
+        </w:rPr>
+        <w:t xml:space="preserve"> (ke.keyCode) {</w:t>
+      </w:r>
+    </w:p>
+    <w:p>
+      <w:pPr>
+        <w:autoSpaceDE w:val="0"/>
+        <w:autoSpaceDN w:val="0"/>
+        <w:adjustRightInd w:val="0"/>
+        <w:spacing w:after="0" w:line="240" w:lineRule="auto"/>
+        <w:rPr>
+          <w:rFonts w:ascii="Consolas" w:hAnsi="Consolas" w:cs="Consolas"/>
+          <w:color w:val="000000"/>
+          <w:sz w:val="19"/>
+          <w:szCs w:val="19"/>
+        </w:rPr>
+      </w:pPr>
+      <w:r>
+        <w:rPr>
+          <w:rFonts w:ascii="Consolas" w:hAnsi="Consolas" w:cs="Consolas"/>
+          <w:color w:val="000000"/>
+          <w:sz w:val="19"/>
+          <w:szCs w:val="19"/>
+        </w:rPr>
+        <w:t xml:space="preserve">        </w:t>
+      </w:r>
+      <w:r>
+        <w:rPr>
+          <w:rFonts w:ascii="Consolas" w:hAnsi="Consolas" w:cs="Consolas"/>
+          <w:color w:val="0000FF"/>
+          <w:sz w:val="19"/>
+          <w:szCs w:val="19"/>
+        </w:rPr>
+        <w:t>case</w:t>
+      </w:r>
+      <w:r>
+        <w:rPr>
+          <w:rFonts w:ascii="Consolas" w:hAnsi="Consolas" w:cs="Consolas"/>
+          <w:color w:val="000000"/>
+          <w:sz w:val="19"/>
+          <w:szCs w:val="19"/>
+        </w:rPr>
+        <w:t xml:space="preserve"> 37: </w:t>
+      </w:r>
+      <w:r>
+        <w:rPr>
+          <w:rFonts w:ascii="Consolas" w:hAnsi="Consolas" w:cs="Consolas"/>
+          <w:color w:val="008000"/>
+          <w:sz w:val="19"/>
+          <w:szCs w:val="19"/>
+        </w:rPr>
+        <w:t>// left arrow</w:t>
+      </w:r>
+    </w:p>
+    <w:p>
+      <w:pPr>
+        <w:autoSpaceDE w:val="0"/>
+        <w:autoSpaceDN w:val="0"/>
+        <w:adjustRightInd w:val="0"/>
+        <w:spacing w:after="0" w:line="240" w:lineRule="auto"/>
+        <w:rPr>
+          <w:rFonts w:ascii="Consolas" w:hAnsi="Consolas" w:cs="Consolas"/>
+          <w:color w:val="000000"/>
+          <w:sz w:val="19"/>
+          <w:szCs w:val="19"/>
+        </w:rPr>
+      </w:pPr>
+      <w:r>
+        <w:rPr>
+          <w:rFonts w:ascii="Consolas" w:hAnsi="Consolas" w:cs="Consolas"/>
+          <w:color w:val="000000"/>
+          <w:sz w:val="19"/>
+          <w:szCs w:val="19"/>
+        </w:rPr>
+        <w:t xml:space="preserve">            moveCursorBy(-1, 0);</w:t>
+      </w:r>
+    </w:p>
+    <w:p>
+      <w:pPr>
+        <w:autoSpaceDE w:val="0"/>
+        <w:autoSpaceDN w:val="0"/>
+        <w:adjustRightInd w:val="0"/>
+        <w:spacing w:after="0" w:line="240" w:lineRule="auto"/>
+        <w:rPr>
+          <w:rFonts w:ascii="Consolas" w:hAnsi="Consolas" w:cs="Consolas"/>
+          <w:color w:val="000000"/>
+          <w:sz w:val="19"/>
+          <w:szCs w:val="19"/>
+        </w:rPr>
+      </w:pPr>
+      <w:r>
+        <w:rPr>
+          <w:rFonts w:ascii="Consolas" w:hAnsi="Consolas" w:cs="Consolas"/>
+          <w:color w:val="000000"/>
+          <w:sz w:val="19"/>
+          <w:szCs w:val="19"/>
+        </w:rPr>
+        <w:t xml:space="preserve">            </w:t>
+      </w:r>
+      <w:r>
+        <w:rPr>
+          <w:rFonts w:ascii="Consolas" w:hAnsi="Consolas" w:cs="Consolas"/>
+          <w:color w:val="0000FF"/>
+          <w:sz w:val="19"/>
+          <w:szCs w:val="19"/>
+        </w:rPr>
+        <w:t>break</w:t>
+      </w:r>
+      <w:r>
+        <w:rPr>
+          <w:rFonts w:ascii="Consolas" w:hAnsi="Consolas" w:cs="Consolas"/>
+          <w:color w:val="000000"/>
+          <w:sz w:val="19"/>
+          <w:szCs w:val="19"/>
+        </w:rPr>
+        <w:t>;</w:t>
+      </w:r>
+    </w:p>
+    <w:p>
+      <w:pPr>
+        <w:autoSpaceDE w:val="0"/>
+        <w:autoSpaceDN w:val="0"/>
+        <w:adjustRightInd w:val="0"/>
+        <w:spacing w:after="0" w:line="240" w:lineRule="auto"/>
+        <w:rPr>
+          <w:rFonts w:ascii="Consolas" w:hAnsi="Consolas" w:cs="Consolas"/>
+          <w:color w:val="000000"/>
+          <w:sz w:val="19"/>
+          <w:szCs w:val="19"/>
+        </w:rPr>
+      </w:pPr>
+      <w:r>
+        <w:rPr>
+          <w:rFonts w:ascii="Consolas" w:hAnsi="Consolas" w:cs="Consolas"/>
+          <w:color w:val="000000"/>
+          <w:sz w:val="19"/>
+          <w:szCs w:val="19"/>
+        </w:rPr>
+        <w:t xml:space="preserve">        </w:t>
+      </w:r>
+      <w:r>
+        <w:rPr>
+          <w:rFonts w:ascii="Consolas" w:hAnsi="Consolas" w:cs="Consolas"/>
+          <w:color w:val="0000FF"/>
+          <w:sz w:val="19"/>
+          <w:szCs w:val="19"/>
+        </w:rPr>
+        <w:t>case</w:t>
+      </w:r>
+      <w:r>
+        <w:rPr>
+          <w:rFonts w:ascii="Consolas" w:hAnsi="Consolas" w:cs="Consolas"/>
+          <w:color w:val="000000"/>
+          <w:sz w:val="19"/>
+          <w:szCs w:val="19"/>
+        </w:rPr>
+        <w:t xml:space="preserve"> 38: </w:t>
+      </w:r>
+      <w:r>
+        <w:rPr>
+          <w:rFonts w:ascii="Consolas" w:hAnsi="Consolas" w:cs="Consolas"/>
+          <w:color w:val="008000"/>
+          <w:sz w:val="19"/>
+          <w:szCs w:val="19"/>
+        </w:rPr>
+        <w:t>// up arrow</w:t>
+      </w:r>
+    </w:p>
+    <w:p>
+      <w:pPr>
+        <w:autoSpaceDE w:val="0"/>
+        <w:autoSpaceDN w:val="0"/>
+        <w:adjustRightInd w:val="0"/>
+        <w:spacing w:after="0" w:line="240" w:lineRule="auto"/>
+        <w:rPr>
+          <w:rFonts w:ascii="Consolas" w:hAnsi="Consolas" w:cs="Consolas"/>
+          <w:color w:val="000000"/>
+          <w:sz w:val="19"/>
+          <w:szCs w:val="19"/>
+        </w:rPr>
+      </w:pPr>
+      <w:r>
+        <w:rPr>
+          <w:rFonts w:ascii="Consolas" w:hAnsi="Consolas" w:cs="Consolas"/>
+          <w:color w:val="000000"/>
+          <w:sz w:val="19"/>
+          <w:szCs w:val="19"/>
+        </w:rPr>
+        <w:t xml:space="preserve">            moveCursorBy(0, -1);</w:t>
+      </w:r>
+    </w:p>
+    <w:p>
+      <w:pPr>
+        <w:autoSpaceDE w:val="0"/>
+        <w:autoSpaceDN w:val="0"/>
+        <w:adjustRightInd w:val="0"/>
+        <w:spacing w:after="0" w:line="240" w:lineRule="auto"/>
+        <w:rPr>
+          <w:rFonts w:ascii="Consolas" w:hAnsi="Consolas" w:cs="Consolas"/>
+          <w:color w:val="000000"/>
+          <w:sz w:val="19"/>
+          <w:szCs w:val="19"/>
+        </w:rPr>
+      </w:pPr>
+      <w:r>
+        <w:rPr>
+          <w:rFonts w:ascii="Consolas" w:hAnsi="Consolas" w:cs="Consolas"/>
+          <w:color w:val="000000"/>
+          <w:sz w:val="19"/>
+          <w:szCs w:val="19"/>
+        </w:rPr>
+        <w:t xml:space="preserve">            </w:t>
+      </w:r>
+      <w:r>
+        <w:rPr>
+          <w:rFonts w:ascii="Consolas" w:hAnsi="Consolas" w:cs="Consolas"/>
+          <w:color w:val="0000FF"/>
+          <w:sz w:val="19"/>
+          <w:szCs w:val="19"/>
+        </w:rPr>
+        <w:t>break</w:t>
+      </w:r>
+      <w:r>
+        <w:rPr>
+          <w:rFonts w:ascii="Consolas" w:hAnsi="Consolas" w:cs="Consolas"/>
+          <w:color w:val="000000"/>
+          <w:sz w:val="19"/>
+          <w:szCs w:val="19"/>
+        </w:rPr>
+        <w:t>;</w:t>
+      </w:r>
+    </w:p>
+    <w:p>
+      <w:pPr>
+        <w:autoSpaceDE w:val="0"/>
+        <w:autoSpaceDN w:val="0"/>
+        <w:adjustRightInd w:val="0"/>
+        <w:spacing w:after="0" w:line="240" w:lineRule="auto"/>
+        <w:rPr>
+          <w:rFonts w:ascii="Consolas" w:hAnsi="Consolas" w:cs="Consolas"/>
+          <w:color w:val="000000"/>
+          <w:sz w:val="19"/>
+          <w:szCs w:val="19"/>
+        </w:rPr>
+      </w:pPr>
+      <w:r>
+        <w:rPr>
+          <w:rFonts w:ascii="Consolas" w:hAnsi="Consolas" w:cs="Consolas"/>
+          <w:color w:val="000000"/>
+          <w:sz w:val="19"/>
+          <w:szCs w:val="19"/>
+        </w:rPr>
+        <w:t xml:space="preserve">        </w:t>
+      </w:r>
+      <w:r>
+        <w:rPr>
+          <w:rFonts w:ascii="Consolas" w:hAnsi="Consolas" w:cs="Consolas"/>
+          <w:color w:val="0000FF"/>
+          <w:sz w:val="19"/>
+          <w:szCs w:val="19"/>
+        </w:rPr>
+        <w:t>case</w:t>
+      </w:r>
+      <w:r>
+        <w:rPr>
+          <w:rFonts w:ascii="Consolas" w:hAnsi="Consolas" w:cs="Consolas"/>
+          <w:color w:val="000000"/>
+          <w:sz w:val="19"/>
+          <w:szCs w:val="19"/>
+        </w:rPr>
+        <w:t xml:space="preserve"> 39: </w:t>
+      </w:r>
+      <w:r>
+        <w:rPr>
+          <w:rFonts w:ascii="Consolas" w:hAnsi="Consolas" w:cs="Consolas"/>
+          <w:color w:val="008000"/>
+          <w:sz w:val="19"/>
+          <w:szCs w:val="19"/>
+        </w:rPr>
+        <w:t>// right arrow</w:t>
+      </w:r>
+    </w:p>
+    <w:p>
+      <w:pPr>
+        <w:autoSpaceDE w:val="0"/>
+        <w:autoSpaceDN w:val="0"/>
+        <w:adjustRightInd w:val="0"/>
+        <w:spacing w:after="0" w:line="240" w:lineRule="auto"/>
+        <w:rPr>
+          <w:rFonts w:ascii="Consolas" w:hAnsi="Consolas" w:cs="Consolas"/>
+          <w:color w:val="000000"/>
+          <w:sz w:val="19"/>
+          <w:szCs w:val="19"/>
+        </w:rPr>
+      </w:pPr>
+      <w:r>
+        <w:rPr>
+          <w:rFonts w:ascii="Consolas" w:hAnsi="Consolas" w:cs="Consolas"/>
+          <w:color w:val="000000"/>
+          <w:sz w:val="19"/>
+          <w:szCs w:val="19"/>
+        </w:rPr>
+        <w:t xml:space="preserve">            moveCursorBy(1, 0);</w:t>
+      </w:r>
+    </w:p>
+    <w:p>
+      <w:pPr>
+        <w:autoSpaceDE w:val="0"/>
+        <w:autoSpaceDN w:val="0"/>
+        <w:adjustRightInd w:val="0"/>
+        <w:spacing w:after="0" w:line="240" w:lineRule="auto"/>
+        <w:rPr>
+          <w:rFonts w:ascii="Consolas" w:hAnsi="Consolas" w:cs="Consolas"/>
+          <w:color w:val="000000"/>
+          <w:sz w:val="19"/>
+          <w:szCs w:val="19"/>
+        </w:rPr>
+      </w:pPr>
+      <w:r>
+        <w:rPr>
+          <w:rFonts w:ascii="Consolas" w:hAnsi="Consolas" w:cs="Consolas"/>
+          <w:color w:val="000000"/>
+          <w:sz w:val="19"/>
+          <w:szCs w:val="19"/>
+        </w:rPr>
+        <w:t xml:space="preserve">            </w:t>
+      </w:r>
+      <w:r>
+        <w:rPr>
+          <w:rFonts w:ascii="Consolas" w:hAnsi="Consolas" w:cs="Consolas"/>
+          <w:color w:val="0000FF"/>
+          <w:sz w:val="19"/>
+          <w:szCs w:val="19"/>
+        </w:rPr>
+        <w:t>break</w:t>
+      </w:r>
+      <w:r>
+        <w:rPr>
+          <w:rFonts w:ascii="Consolas" w:hAnsi="Consolas" w:cs="Consolas"/>
+          <w:color w:val="000000"/>
+          <w:sz w:val="19"/>
+          <w:szCs w:val="19"/>
+        </w:rPr>
+        <w:t>;</w:t>
+      </w:r>
+    </w:p>
+    <w:p>
+      <w:pPr>
+        <w:autoSpaceDE w:val="0"/>
+        <w:autoSpaceDN w:val="0"/>
+        <w:adjustRightInd w:val="0"/>
+        <w:spacing w:after="0" w:line="240" w:lineRule="auto"/>
+        <w:rPr>
+          <w:rFonts w:ascii="Consolas" w:hAnsi="Consolas" w:cs="Consolas"/>
+          <w:color w:val="000000"/>
+          <w:sz w:val="19"/>
+          <w:szCs w:val="19"/>
+        </w:rPr>
+      </w:pPr>
+      <w:r>
+        <w:rPr>
+          <w:rFonts w:ascii="Consolas" w:hAnsi="Consolas" w:cs="Consolas"/>
+          <w:color w:val="000000"/>
+          <w:sz w:val="19"/>
+          <w:szCs w:val="19"/>
+        </w:rPr>
+        <w:t xml:space="preserve">        </w:t>
+      </w:r>
+      <w:r>
+        <w:rPr>
+          <w:rFonts w:ascii="Consolas" w:hAnsi="Consolas" w:cs="Consolas"/>
+          <w:color w:val="0000FF"/>
+          <w:sz w:val="19"/>
+          <w:szCs w:val="19"/>
+        </w:rPr>
+        <w:t>case</w:t>
+      </w:r>
+      <w:r>
+        <w:rPr>
+          <w:rFonts w:ascii="Consolas" w:hAnsi="Consolas" w:cs="Consolas"/>
+          <w:color w:val="000000"/>
+          <w:sz w:val="19"/>
+          <w:szCs w:val="19"/>
+        </w:rPr>
+        <w:t xml:space="preserve"> 40: </w:t>
+      </w:r>
+      <w:r>
+        <w:rPr>
+          <w:rFonts w:ascii="Consolas" w:hAnsi="Consolas" w:cs="Consolas"/>
+          <w:color w:val="008000"/>
+          <w:sz w:val="19"/>
+          <w:szCs w:val="19"/>
+        </w:rPr>
+        <w:t>// down arrow</w:t>
+      </w:r>
+    </w:p>
+    <w:p>
+      <w:pPr>
+        <w:autoSpaceDE w:val="0"/>
+        <w:autoSpaceDN w:val="0"/>
+        <w:adjustRightInd w:val="0"/>
+        <w:spacing w:after="0" w:line="240" w:lineRule="auto"/>
+        <w:rPr>
+          <w:rFonts w:ascii="Consolas" w:hAnsi="Consolas" w:cs="Consolas"/>
+          <w:color w:val="000000"/>
+          <w:sz w:val="19"/>
+          <w:szCs w:val="19"/>
+        </w:rPr>
+      </w:pPr>
+      <w:r>
+        <w:rPr>
+          <w:rFonts w:ascii="Consolas" w:hAnsi="Consolas" w:cs="Consolas"/>
+          <w:color w:val="000000"/>
+          <w:sz w:val="19"/>
+          <w:szCs w:val="19"/>
+        </w:rPr>
+        <w:t xml:space="preserve">            moveCursorBy(0, 1);</w:t>
+      </w:r>
+    </w:p>
+    <w:p>
+      <w:pPr>
+        <w:autoSpaceDE w:val="0"/>
+        <w:autoSpaceDN w:val="0"/>
+        <w:adjustRightInd w:val="0"/>
+        <w:spacing w:after="0" w:line="240" w:lineRule="auto"/>
+        <w:rPr>
+          <w:rFonts w:ascii="Consolas" w:hAnsi="Consolas" w:cs="Consolas"/>
+          <w:color w:val="000000"/>
+          <w:sz w:val="19"/>
+          <w:szCs w:val="19"/>
+        </w:rPr>
+      </w:pPr>
+      <w:r>
+        <w:rPr>
+          <w:rFonts w:ascii="Consolas" w:hAnsi="Consolas" w:cs="Consolas"/>
+          <w:color w:val="000000"/>
+          <w:sz w:val="19"/>
+          <w:szCs w:val="19"/>
+        </w:rPr>
+        <w:t xml:space="preserve">            </w:t>
+      </w:r>
+      <w:r>
+        <w:rPr>
+          <w:rFonts w:ascii="Consolas" w:hAnsi="Consolas" w:cs="Consolas"/>
+          <w:color w:val="0000FF"/>
+          <w:sz w:val="19"/>
+          <w:szCs w:val="19"/>
+        </w:rPr>
+        <w:t>break</w:t>
+      </w:r>
+      <w:r>
+        <w:rPr>
+          <w:rFonts w:ascii="Consolas" w:hAnsi="Consolas" w:cs="Consolas"/>
+          <w:color w:val="000000"/>
+          <w:sz w:val="19"/>
+          <w:szCs w:val="19"/>
+        </w:rPr>
+        <w:t>;</w:t>
+      </w:r>
+    </w:p>
+    <w:p>
+      <w:pPr>
+        <w:autoSpaceDE w:val="0"/>
+        <w:autoSpaceDN w:val="0"/>
+        <w:adjustRightInd w:val="0"/>
+        <w:spacing w:after="0" w:line="240" w:lineRule="auto"/>
+        <w:rPr>
+          <w:rFonts w:ascii="Consolas" w:hAnsi="Consolas" w:cs="Consolas"/>
+          <w:color w:val="000000"/>
+          <w:sz w:val="19"/>
+          <w:szCs w:val="19"/>
+          <w:highlight w:val="yellow"/>
+        </w:rPr>
+      </w:pPr>
+      <w:r>
+        <w:rPr>
+          <w:rFonts w:ascii="Consolas" w:hAnsi="Consolas" w:cs="Consolas"/>
+          <w:color w:val="000000"/>
+          <w:sz w:val="19"/>
+          <w:szCs w:val="19"/>
+        </w:rPr>
+        <w:t xml:space="preserve">        </w:t>
+      </w:r>
+      <w:r>
+        <w:rPr>
+          <w:rFonts w:ascii="Consolas" w:hAnsi="Consolas" w:cs="Consolas"/>
+          <w:color w:val="0000FF"/>
+          <w:sz w:val="19"/>
+          <w:szCs w:val="19"/>
+          <w:highlight w:val="yellow"/>
+        </w:rPr>
+        <w:t>case</w:t>
+      </w:r>
+      <w:r>
+        <w:rPr>
+          <w:rFonts w:ascii="Consolas" w:hAnsi="Consolas" w:cs="Consolas"/>
+          <w:color w:val="000000"/>
+          <w:sz w:val="19"/>
+          <w:szCs w:val="19"/>
+          <w:highlight w:val="yellow"/>
+        </w:rPr>
+        <w:t xml:space="preserve"> 66: </w:t>
+      </w:r>
+      <w:r>
+        <w:rPr>
+          <w:rFonts w:ascii="Consolas" w:hAnsi="Consolas" w:cs="Consolas"/>
+          <w:color w:val="008000"/>
+          <w:sz w:val="19"/>
+          <w:szCs w:val="19"/>
+          <w:highlight w:val="yellow"/>
+        </w:rPr>
+        <w:t>// 'b'</w:t>
+      </w:r>
+    </w:p>
+    <w:p>
+      <w:pPr>
+        <w:autoSpaceDE w:val="0"/>
+        <w:autoSpaceDN w:val="0"/>
+        <w:adjustRightInd w:val="0"/>
+        <w:spacing w:after="0" w:line="240" w:lineRule="auto"/>
+        <w:rPr>
+          <w:rFonts w:ascii="Consolas" w:hAnsi="Consolas" w:cs="Consolas"/>
+          <w:color w:val="000000"/>
+          <w:sz w:val="19"/>
+          <w:szCs w:val="19"/>
+          <w:highlight w:val="yellow"/>
+        </w:rPr>
+      </w:pPr>
+      <w:r>
+        <w:rPr>
+          <w:rFonts w:ascii="Consolas" w:hAnsi="Consolas" w:cs="Consolas"/>
+          <w:color w:val="000000"/>
+          <w:sz w:val="19"/>
+          <w:szCs w:val="19"/>
+          <w:highlight w:val="yellow"/>
+        </w:rPr>
+        <w:t xml:space="preserve">            placePiece(Side.black);</w:t>
+      </w:r>
+    </w:p>
+    <w:p>
+      <w:pPr>
+        <w:autoSpaceDE w:val="0"/>
+        <w:autoSpaceDN w:val="0"/>
+        <w:adjustRightInd w:val="0"/>
+        <w:spacing w:after="0" w:line="240" w:lineRule="auto"/>
+        <w:rPr>
+          <w:rFonts w:ascii="Consolas" w:hAnsi="Consolas" w:cs="Consolas"/>
+          <w:color w:val="000000"/>
+          <w:sz w:val="19"/>
+          <w:szCs w:val="19"/>
+          <w:highlight w:val="yellow"/>
+        </w:rPr>
+      </w:pPr>
+      <w:r>
+        <w:rPr>
+          <w:rFonts w:ascii="Consolas" w:hAnsi="Consolas" w:cs="Consolas"/>
+          <w:color w:val="000000"/>
+          <w:sz w:val="19"/>
+          <w:szCs w:val="19"/>
+          <w:highlight w:val="yellow"/>
+        </w:rPr>
+        <w:t xml:space="preserve">            </w:t>
+      </w:r>
+      <w:r>
+        <w:rPr>
+          <w:rFonts w:ascii="Consolas" w:hAnsi="Consolas" w:cs="Consolas"/>
+          <w:color w:val="0000FF"/>
+          <w:sz w:val="19"/>
+          <w:szCs w:val="19"/>
+          <w:highlight w:val="yellow"/>
+        </w:rPr>
+        <w:t>break</w:t>
+      </w:r>
+      <w:r>
+        <w:rPr>
+          <w:rFonts w:ascii="Consolas" w:hAnsi="Consolas" w:cs="Consolas"/>
+          <w:color w:val="000000"/>
+          <w:sz w:val="19"/>
+          <w:szCs w:val="19"/>
+          <w:highlight w:val="yellow"/>
+        </w:rPr>
+        <w:t>;</w:t>
+      </w:r>
+    </w:p>
+    <w:p>
+      <w:pPr>
+        <w:autoSpaceDE w:val="0"/>
+        <w:autoSpaceDN w:val="0"/>
+        <w:adjustRightInd w:val="0"/>
+        <w:spacing w:after="0" w:line="240" w:lineRule="auto"/>
+        <w:rPr>
+          <w:rFonts w:ascii="Consolas" w:hAnsi="Consolas" w:cs="Consolas"/>
+          <w:color w:val="000000"/>
+          <w:sz w:val="19"/>
+          <w:szCs w:val="19"/>
+          <w:highlight w:val="yellow"/>
+        </w:rPr>
+      </w:pPr>
+      <w:r>
+        <w:rPr>
+          <w:rFonts w:ascii="Consolas" w:hAnsi="Consolas" w:cs="Consolas"/>
+          <w:color w:val="000000"/>
+          <w:sz w:val="19"/>
+          <w:szCs w:val="19"/>
+          <w:highlight w:val="yellow"/>
+        </w:rPr>
+        <w:t xml:space="preserve">        </w:t>
+      </w:r>
+      <w:r>
+        <w:rPr>
+          <w:rFonts w:ascii="Consolas" w:hAnsi="Consolas" w:cs="Consolas"/>
+          <w:color w:val="0000FF"/>
+          <w:sz w:val="19"/>
+          <w:szCs w:val="19"/>
+          <w:highlight w:val="yellow"/>
+        </w:rPr>
+        <w:t>case</w:t>
+      </w:r>
+      <w:r>
+        <w:rPr>
+          <w:rFonts w:ascii="Consolas" w:hAnsi="Consolas" w:cs="Consolas"/>
+          <w:color w:val="000000"/>
+          <w:sz w:val="19"/>
+          <w:szCs w:val="19"/>
+          <w:highlight w:val="yellow"/>
+        </w:rPr>
+        <w:t xml:space="preserve"> 87: </w:t>
+      </w:r>
+      <w:r>
+        <w:rPr>
+          <w:rFonts w:ascii="Consolas" w:hAnsi="Consolas" w:cs="Consolas"/>
+          <w:color w:val="008000"/>
+          <w:sz w:val="19"/>
+          <w:szCs w:val="19"/>
+          <w:highlight w:val="yellow"/>
+        </w:rPr>
+        <w:t>// 'w'</w:t>
+      </w:r>
+    </w:p>
+    <w:p>
+      <w:pPr>
+        <w:autoSpaceDE w:val="0"/>
+        <w:autoSpaceDN w:val="0"/>
+        <w:adjustRightInd w:val="0"/>
+        <w:spacing w:after="0" w:line="240" w:lineRule="auto"/>
+        <w:rPr>
+          <w:rFonts w:ascii="Consolas" w:hAnsi="Consolas" w:cs="Consolas"/>
+          <w:color w:val="000000"/>
+          <w:sz w:val="19"/>
+          <w:szCs w:val="19"/>
+          <w:highlight w:val="yellow"/>
+        </w:rPr>
+      </w:pPr>
+      <w:r>
+        <w:rPr>
+          <w:rFonts w:ascii="Consolas" w:hAnsi="Consolas" w:cs="Consolas"/>
+          <w:color w:val="000000"/>
+          <w:sz w:val="19"/>
+          <w:szCs w:val="19"/>
+          <w:highlight w:val="yellow"/>
+        </w:rPr>
+        <w:t xml:space="preserve">            placePiece(Side.white);</w:t>
+      </w:r>
+    </w:p>
+    <w:p>
+      <w:pPr>
+        <w:autoSpaceDE w:val="0"/>
+        <w:autoSpaceDN w:val="0"/>
+        <w:adjustRightInd w:val="0"/>
+        <w:spacing w:after="0" w:line="240" w:lineRule="auto"/>
+        <w:rPr>
+          <w:rFonts w:ascii="Consolas" w:hAnsi="Consolas" w:cs="Consolas"/>
+          <w:color w:val="000000"/>
+          <w:sz w:val="19"/>
+          <w:szCs w:val="19"/>
+        </w:rPr>
+      </w:pPr>
+      <w:r>
+        <w:rPr>
+          <w:rFonts w:ascii="Consolas" w:hAnsi="Consolas" w:cs="Consolas"/>
+          <w:color w:val="000000"/>
+          <w:sz w:val="19"/>
+          <w:szCs w:val="19"/>
+          <w:highlight w:val="yellow"/>
+        </w:rPr>
+        <w:t xml:space="preserve">            </w:t>
+      </w:r>
+      <w:r>
+        <w:rPr>
+          <w:rFonts w:ascii="Consolas" w:hAnsi="Consolas" w:cs="Consolas"/>
+          <w:color w:val="0000FF"/>
+          <w:sz w:val="19"/>
+          <w:szCs w:val="19"/>
+          <w:highlight w:val="yellow"/>
+        </w:rPr>
+        <w:t>break</w:t>
+      </w:r>
+      <w:r>
+        <w:rPr>
+          <w:rFonts w:ascii="Consolas" w:hAnsi="Consolas" w:cs="Consolas"/>
+          <w:color w:val="000000"/>
+          <w:sz w:val="19"/>
+          <w:szCs w:val="19"/>
+          <w:highlight w:val="yellow"/>
+        </w:rPr>
+        <w:t>;</w:t>
+      </w:r>
+    </w:p>
+    <w:p>
+      <w:pPr>
+        <w:autoSpaceDE w:val="0"/>
+        <w:autoSpaceDN w:val="0"/>
+        <w:adjustRightInd w:val="0"/>
+        <w:spacing w:after="0" w:line="240" w:lineRule="auto"/>
+        <w:rPr>
+          <w:rFonts w:ascii="Consolas" w:hAnsi="Consolas" w:cs="Consolas"/>
+          <w:color w:val="000000"/>
+          <w:sz w:val="19"/>
+          <w:szCs w:val="19"/>
+        </w:rPr>
+      </w:pPr>
+      <w:r>
+        <w:rPr>
+          <w:rFonts w:ascii="Consolas" w:hAnsi="Consolas" w:cs="Consolas"/>
+          <w:color w:val="000000"/>
+          <w:sz w:val="19"/>
+          <w:szCs w:val="19"/>
+        </w:rPr>
+        <w:t xml:space="preserve">    }</w:t>
+      </w:r>
+    </w:p>
+    <w:p>
+      <w:pPr>
+        <w:rPr>
+          <w:rFonts w:ascii="Consolas" w:hAnsi="Consolas" w:cs="Consolas"/>
+          <w:color w:val="000000"/>
+          <w:sz w:val="19"/>
+          <w:szCs w:val="19"/>
+        </w:rPr>
+      </w:pPr>
+      <w:r>
+        <w:rPr>
+          <w:rFonts w:ascii="Consolas" w:hAnsi="Consolas" w:cs="Consolas"/>
+          <w:color w:val="000000"/>
+          <w:sz w:val="19"/>
+          <w:szCs w:val="19"/>
+        </w:rPr>
+        <w:t>}</w:t>
+      </w:r>
+    </w:p>
+    <w:p>
+      <w:pPr>
+        <w:rPr>
+          <w:rFonts w:ascii="Consolas" w:hAnsi="Consolas" w:cs="Consolas"/>
+          <w:color w:val="000000"/>
+          <w:sz w:val="19"/>
+          <w:szCs w:val="19"/>
+        </w:rPr>
+      </w:pPr>
+    </w:p>
+    <w:p>
+      <w:pPr>
+        <w:rPr>
+          <w:rFonts w:ascii="Consolas" w:hAnsi="Consolas" w:cs="Consolas"/>
+          <w:color w:val="000000"/>
+          <w:sz w:val="19"/>
+          <w:szCs w:val="19"/>
+        </w:rPr>
+      </w:pPr>
+      <w:r>
+        <w:rPr>
+          <w:rFonts w:ascii="Consolas" w:hAnsi="Consolas" w:cs="Consolas"/>
+          <w:color w:val="000000"/>
+          <w:sz w:val="19"/>
+          <w:szCs w:val="19"/>
+        </w:rPr>
+        <w:lastRenderedPageBreak/>
+        <w:t>Test it out.  You could play a game, but no rules are enforced and you have to turn over the captured piece by placing the other colour manually. Satisfying achievement as a programmer to get this far, but not very satisfying to another player.</w:t>
+      </w:r>
       <w:bookmarkStart w:id="0" w:name="_GoBack"/>
       <w:bookmarkEnd w:id="0"/>
-    </w:p>
-    <w:p>
-      <w:pPr>
-        <w:pStyle w:val="Heading1"/>
-        <w:numPr>
-          <w:ilvl w:val="0"/>
-          <w:numId w:val="4"/>
-        </w:numPr>
-      </w:pPr>
-      <w:r>
-        <w:t>Place a piece on the board</w:t>
-      </w:r>
     </w:p>
     <w:p>
       <w:pPr>

</xml_diff>

<commit_message>
Story 15: Count pieces
</commit_message>
<xml_diff>
--- a/Reversi/documentation/Stories.docx
+++ b/Reversi/documentation/Stories.docx
@@ -26056,24 +26056,1347 @@
       <w:r>
         <w:t xml:space="preserve">14: </w:t>
       </w:r>
+      <w:r>
+        <w:t xml:space="preserve">Captured pieces flipped automatically </w:t>
+      </w:r>
+    </w:p>
+    <w:p>
+      <w:pPr>
+        <w:pStyle w:val="Heading2"/>
+        <w:ind w:left="360"/>
+      </w:pPr>
+      <w:r>
+        <w:t>Add the rule that a move is only valid if at least one piece is going to be captured</w:t>
+      </w:r>
+    </w:p>
+    <w:p>
+      <w:r>
+        <w:t>In Board, change:</w:t>
+      </w:r>
+    </w:p>
+    <w:p>
+      <w:pPr>
+        <w:autoSpaceDE w:val="0"/>
+        <w:autoSpaceDN w:val="0"/>
+        <w:adjustRightInd w:val="0"/>
+        <w:spacing w:after="0" w:line="240" w:lineRule="auto"/>
+        <w:rPr>
+          <w:rFonts w:ascii="Consolas" w:hAnsi="Consolas" w:cs="Consolas"/>
+          <w:color w:val="000000"/>
+          <w:sz w:val="19"/>
+          <w:szCs w:val="19"/>
+        </w:rPr>
+      </w:pPr>
+      <w:r>
+        <w:rPr>
+          <w:rFonts w:ascii="Consolas" w:hAnsi="Consolas" w:cs="Consolas"/>
+          <w:color w:val="0000FF"/>
+          <w:sz w:val="19"/>
+          <w:szCs w:val="19"/>
+        </w:rPr>
+        <w:t>public</w:t>
+      </w:r>
+      <w:r>
+        <w:rPr>
+          <w:rFonts w:ascii="Consolas" w:hAnsi="Consolas" w:cs="Consolas"/>
+          <w:color w:val="000000"/>
+          <w:sz w:val="19"/>
+          <w:szCs w:val="19"/>
+        </w:rPr>
+        <w:t xml:space="preserve"> wouldBeValidMove(sq: Square, side: Side): </w:t>
+      </w:r>
+      <w:r>
+        <w:rPr>
+          <w:rFonts w:ascii="Consolas" w:hAnsi="Consolas" w:cs="Consolas"/>
+          <w:color w:val="0000FF"/>
+          <w:sz w:val="19"/>
+          <w:szCs w:val="19"/>
+        </w:rPr>
+        <w:t>boolean</w:t>
+      </w:r>
+      <w:r>
+        <w:rPr>
+          <w:rFonts w:ascii="Consolas" w:hAnsi="Consolas" w:cs="Consolas"/>
+          <w:color w:val="000000"/>
+          <w:sz w:val="19"/>
+          <w:szCs w:val="19"/>
+        </w:rPr>
+        <w:t xml:space="preserve"> {</w:t>
+      </w:r>
+    </w:p>
+    <w:p>
+      <w:pPr>
+        <w:autoSpaceDE w:val="0"/>
+        <w:autoSpaceDN w:val="0"/>
+        <w:adjustRightInd w:val="0"/>
+        <w:spacing w:after="0" w:line="240" w:lineRule="auto"/>
+        <w:rPr>
+          <w:rFonts w:ascii="Consolas" w:hAnsi="Consolas" w:cs="Consolas"/>
+          <w:color w:val="000000"/>
+          <w:sz w:val="19"/>
+          <w:szCs w:val="19"/>
+        </w:rPr>
+      </w:pPr>
+      <w:r>
+        <w:rPr>
+          <w:rFonts w:ascii="Consolas" w:hAnsi="Consolas" w:cs="Consolas"/>
+          <w:color w:val="000000"/>
+          <w:sz w:val="19"/>
+          <w:szCs w:val="19"/>
+        </w:rPr>
+        <w:t xml:space="preserve">    </w:t>
+      </w:r>
+      <w:r>
+        <w:rPr>
+          <w:rFonts w:ascii="Consolas" w:hAnsi="Consolas" w:cs="Consolas"/>
+          <w:color w:val="0000FF"/>
+          <w:sz w:val="19"/>
+          <w:szCs w:val="19"/>
+        </w:rPr>
+        <w:t>return</w:t>
+      </w:r>
+      <w:r>
+        <w:rPr>
+          <w:rFonts w:ascii="Consolas" w:hAnsi="Consolas" w:cs="Consolas"/>
+          <w:color w:val="000000"/>
+          <w:sz w:val="19"/>
+          <w:szCs w:val="19"/>
+        </w:rPr>
+        <w:t xml:space="preserve"> sq.occupiedBy == </w:t>
+      </w:r>
+      <w:r>
+        <w:rPr>
+          <w:rFonts w:ascii="Consolas" w:hAnsi="Consolas" w:cs="Consolas"/>
+          <w:color w:val="0000FF"/>
+          <w:sz w:val="19"/>
+          <w:szCs w:val="19"/>
+        </w:rPr>
+        <w:t>null</w:t>
+      </w:r>
+      <w:r>
+        <w:rPr>
+          <w:rFonts w:ascii="Consolas" w:hAnsi="Consolas" w:cs="Consolas"/>
+          <w:color w:val="000000"/>
+          <w:sz w:val="19"/>
+          <w:szCs w:val="19"/>
+        </w:rPr>
+        <w:t xml:space="preserve"> &amp;&amp;</w:t>
+      </w:r>
+    </w:p>
+    <w:p>
+      <w:pPr>
+        <w:autoSpaceDE w:val="0"/>
+        <w:autoSpaceDN w:val="0"/>
+        <w:adjustRightInd w:val="0"/>
+        <w:spacing w:after="0" w:line="240" w:lineRule="auto"/>
+        <w:rPr>
+          <w:rFonts w:ascii="Consolas" w:hAnsi="Consolas" w:cs="Consolas"/>
+          <w:color w:val="000000"/>
+          <w:sz w:val="19"/>
+          <w:szCs w:val="19"/>
+        </w:rPr>
+      </w:pPr>
+      <w:r>
+        <w:rPr>
+          <w:rFonts w:ascii="Consolas" w:hAnsi="Consolas" w:cs="Consolas"/>
+          <w:color w:val="000000"/>
+          <w:sz w:val="19"/>
+          <w:szCs w:val="19"/>
+        </w:rPr>
+        <w:t xml:space="preserve">        </w:t>
+      </w:r>
+      <w:r>
+        <w:rPr>
+          <w:rFonts w:ascii="Consolas" w:hAnsi="Consolas" w:cs="Consolas"/>
+          <w:color w:val="0000FF"/>
+          <w:sz w:val="19"/>
+          <w:szCs w:val="19"/>
+        </w:rPr>
+        <w:t>this</w:t>
+      </w:r>
+      <w:r>
+        <w:rPr>
+          <w:rFonts w:ascii="Consolas" w:hAnsi="Consolas" w:cs="Consolas"/>
+          <w:color w:val="000000"/>
+          <w:sz w:val="19"/>
+          <w:szCs w:val="19"/>
+        </w:rPr>
+        <w:t xml:space="preserve">.isAdjacentToPiece(sq, oppositeSideTo(side)) </w:t>
+      </w:r>
+      <w:r>
+        <w:rPr>
+          <w:rFonts w:ascii="Consolas" w:hAnsi="Consolas" w:cs="Consolas"/>
+          <w:color w:val="000000"/>
+          <w:sz w:val="19"/>
+          <w:szCs w:val="19"/>
+          <w:highlight w:val="yellow"/>
+        </w:rPr>
+        <w:t>&amp;&amp;</w:t>
+      </w:r>
+    </w:p>
+    <w:p>
+      <w:pPr>
+        <w:autoSpaceDE w:val="0"/>
+        <w:autoSpaceDN w:val="0"/>
+        <w:adjustRightInd w:val="0"/>
+        <w:spacing w:after="0" w:line="240" w:lineRule="auto"/>
+        <w:rPr>
+          <w:rFonts w:ascii="Consolas" w:hAnsi="Consolas" w:cs="Consolas"/>
+          <w:color w:val="000000"/>
+          <w:sz w:val="19"/>
+          <w:szCs w:val="19"/>
+        </w:rPr>
+      </w:pPr>
+      <w:r>
+        <w:rPr>
+          <w:rFonts w:ascii="Consolas" w:hAnsi="Consolas" w:cs="Consolas"/>
+          <w:color w:val="000000"/>
+          <w:sz w:val="19"/>
+          <w:szCs w:val="19"/>
+        </w:rPr>
+        <w:t xml:space="preserve">        </w:t>
+      </w:r>
+      <w:r>
+        <w:rPr>
+          <w:rFonts w:ascii="Consolas" w:hAnsi="Consolas" w:cs="Consolas"/>
+          <w:color w:val="0000FF"/>
+          <w:sz w:val="19"/>
+          <w:szCs w:val="19"/>
+          <w:highlight w:val="yellow"/>
+        </w:rPr>
+        <w:t>this</w:t>
+      </w:r>
+      <w:r>
+        <w:rPr>
+          <w:rFonts w:ascii="Consolas" w:hAnsi="Consolas" w:cs="Consolas"/>
+          <w:color w:val="000000"/>
+          <w:sz w:val="19"/>
+          <w:szCs w:val="19"/>
+          <w:highlight w:val="yellow"/>
+        </w:rPr>
+        <w:t>.allCapturedSquares(sq, side).length &gt; 0</w:t>
+      </w:r>
+      <w:r>
+        <w:rPr>
+          <w:rFonts w:ascii="Consolas" w:hAnsi="Consolas" w:cs="Consolas"/>
+          <w:color w:val="000000"/>
+          <w:sz w:val="19"/>
+          <w:szCs w:val="19"/>
+        </w:rPr>
+        <w:t>;</w:t>
+      </w:r>
+    </w:p>
+    <w:p>
+      <w:r>
+        <w:rPr>
+          <w:rFonts w:ascii="Consolas" w:hAnsi="Consolas" w:cs="Consolas"/>
+          <w:color w:val="000000"/>
+          <w:sz w:val="19"/>
+          <w:szCs w:val="19"/>
+        </w:rPr>
+        <w:t>}</w:t>
+      </w:r>
+    </w:p>
+    <w:p>
+      <w:r>
+        <w:t>Test this (checking that cursor shows red otherwise.</w:t>
+      </w:r>
+    </w:p>
+    <w:p>
+      <w:pPr>
+        <w:pStyle w:val="Heading2"/>
+      </w:pPr>
+      <w:r>
+        <w:t>Flip the captured pieces as part of the place piece function</w:t>
+      </w:r>
+    </w:p>
+    <w:p>
+      <w:pPr>
+        <w:autoSpaceDE w:val="0"/>
+        <w:autoSpaceDN w:val="0"/>
+        <w:adjustRightInd w:val="0"/>
+        <w:spacing w:after="0" w:line="240" w:lineRule="auto"/>
+        <w:rPr>
+          <w:rFonts w:ascii="Consolas" w:hAnsi="Consolas" w:cs="Consolas"/>
+          <w:color w:val="000000"/>
+          <w:sz w:val="19"/>
+          <w:szCs w:val="19"/>
+        </w:rPr>
+      </w:pPr>
+      <w:r>
+        <w:rPr>
+          <w:rFonts w:ascii="Consolas" w:hAnsi="Consolas" w:cs="Consolas"/>
+          <w:color w:val="0000FF"/>
+          <w:sz w:val="19"/>
+          <w:szCs w:val="19"/>
+        </w:rPr>
+        <w:t>public</w:t>
+      </w:r>
+      <w:r>
+        <w:rPr>
+          <w:rFonts w:ascii="Consolas" w:hAnsi="Consolas" w:cs="Consolas"/>
+          <w:color w:val="000000"/>
+          <w:sz w:val="19"/>
+          <w:szCs w:val="19"/>
+        </w:rPr>
+        <w:t xml:space="preserve"> placePiece(sq: Square): </w:t>
+      </w:r>
+      <w:r>
+        <w:rPr>
+          <w:rFonts w:ascii="Consolas" w:hAnsi="Consolas" w:cs="Consolas"/>
+          <w:color w:val="0000FF"/>
+          <w:sz w:val="19"/>
+          <w:szCs w:val="19"/>
+        </w:rPr>
+        <w:t>void</w:t>
+      </w:r>
+      <w:r>
+        <w:rPr>
+          <w:rFonts w:ascii="Consolas" w:hAnsi="Consolas" w:cs="Consolas"/>
+          <w:color w:val="000000"/>
+          <w:sz w:val="19"/>
+          <w:szCs w:val="19"/>
+        </w:rPr>
+        <w:t xml:space="preserve"> {</w:t>
+      </w:r>
+    </w:p>
+    <w:p>
+      <w:pPr>
+        <w:autoSpaceDE w:val="0"/>
+        <w:autoSpaceDN w:val="0"/>
+        <w:adjustRightInd w:val="0"/>
+        <w:spacing w:after="0" w:line="240" w:lineRule="auto"/>
+        <w:rPr>
+          <w:rFonts w:ascii="Consolas" w:hAnsi="Consolas" w:cs="Consolas"/>
+          <w:color w:val="000000"/>
+          <w:sz w:val="19"/>
+          <w:szCs w:val="19"/>
+        </w:rPr>
+      </w:pPr>
+      <w:r>
+        <w:rPr>
+          <w:rFonts w:ascii="Consolas" w:hAnsi="Consolas" w:cs="Consolas"/>
+          <w:color w:val="000000"/>
+          <w:sz w:val="19"/>
+          <w:szCs w:val="19"/>
+        </w:rPr>
+        <w:t xml:space="preserve">    </w:t>
+      </w:r>
+      <w:r>
+        <w:rPr>
+          <w:rFonts w:ascii="Consolas" w:hAnsi="Consolas" w:cs="Consolas"/>
+          <w:color w:val="0000FF"/>
+          <w:sz w:val="19"/>
+          <w:szCs w:val="19"/>
+        </w:rPr>
+        <w:t>if</w:t>
+      </w:r>
+      <w:r>
+        <w:rPr>
+          <w:rFonts w:ascii="Consolas" w:hAnsi="Consolas" w:cs="Consolas"/>
+          <w:color w:val="000000"/>
+          <w:sz w:val="19"/>
+          <w:szCs w:val="19"/>
+        </w:rPr>
+        <w:t xml:space="preserve"> (</w:t>
+      </w:r>
+      <w:r>
+        <w:rPr>
+          <w:rFonts w:ascii="Consolas" w:hAnsi="Consolas" w:cs="Consolas"/>
+          <w:color w:val="0000FF"/>
+          <w:sz w:val="19"/>
+          <w:szCs w:val="19"/>
+        </w:rPr>
+        <w:t>this</w:t>
+      </w:r>
+      <w:r>
+        <w:rPr>
+          <w:rFonts w:ascii="Consolas" w:hAnsi="Consolas" w:cs="Consolas"/>
+          <w:color w:val="000000"/>
+          <w:sz w:val="19"/>
+          <w:szCs w:val="19"/>
+        </w:rPr>
+        <w:t xml:space="preserve">.board.wouldBeValidMove(sq, </w:t>
+      </w:r>
+      <w:r>
+        <w:rPr>
+          <w:rFonts w:ascii="Consolas" w:hAnsi="Consolas" w:cs="Consolas"/>
+          <w:color w:val="0000FF"/>
+          <w:sz w:val="19"/>
+          <w:szCs w:val="19"/>
+        </w:rPr>
+        <w:t>this</w:t>
+      </w:r>
+      <w:r>
+        <w:rPr>
+          <w:rFonts w:ascii="Consolas" w:hAnsi="Consolas" w:cs="Consolas"/>
+          <w:color w:val="000000"/>
+          <w:sz w:val="19"/>
+          <w:szCs w:val="19"/>
+        </w:rPr>
+        <w:t>.turn)) {</w:t>
+      </w:r>
+    </w:p>
+    <w:p>
+      <w:pPr>
+        <w:autoSpaceDE w:val="0"/>
+        <w:autoSpaceDN w:val="0"/>
+        <w:adjustRightInd w:val="0"/>
+        <w:spacing w:after="0" w:line="240" w:lineRule="auto"/>
+        <w:rPr>
+          <w:rFonts w:ascii="Consolas" w:hAnsi="Consolas" w:cs="Consolas"/>
+          <w:color w:val="000000"/>
+          <w:sz w:val="19"/>
+          <w:szCs w:val="19"/>
+        </w:rPr>
+      </w:pPr>
+      <w:r>
+        <w:rPr>
+          <w:rFonts w:ascii="Consolas" w:hAnsi="Consolas" w:cs="Consolas"/>
+          <w:color w:val="000000"/>
+          <w:sz w:val="19"/>
+          <w:szCs w:val="19"/>
+        </w:rPr>
+        <w:t xml:space="preserve">        </w:t>
+      </w:r>
+      <w:r>
+        <w:rPr>
+          <w:rFonts w:ascii="Consolas" w:hAnsi="Consolas" w:cs="Consolas"/>
+          <w:color w:val="008000"/>
+          <w:sz w:val="19"/>
+          <w:szCs w:val="19"/>
+        </w:rPr>
+        <w:t>//Place new piece</w:t>
+      </w:r>
+    </w:p>
+    <w:p>
+      <w:pPr>
+        <w:autoSpaceDE w:val="0"/>
+        <w:autoSpaceDN w:val="0"/>
+        <w:adjustRightInd w:val="0"/>
+        <w:spacing w:after="0" w:line="240" w:lineRule="auto"/>
+        <w:rPr>
+          <w:rFonts w:ascii="Consolas" w:hAnsi="Consolas" w:cs="Consolas"/>
+          <w:color w:val="000000"/>
+          <w:sz w:val="19"/>
+          <w:szCs w:val="19"/>
+        </w:rPr>
+      </w:pPr>
+      <w:r>
+        <w:rPr>
+          <w:rFonts w:ascii="Consolas" w:hAnsi="Consolas" w:cs="Consolas"/>
+          <w:color w:val="000000"/>
+          <w:sz w:val="19"/>
+          <w:szCs w:val="19"/>
+        </w:rPr>
+        <w:t xml:space="preserve">        sq.occupiedBy = </w:t>
+      </w:r>
+      <w:r>
+        <w:rPr>
+          <w:rFonts w:ascii="Consolas" w:hAnsi="Consolas" w:cs="Consolas"/>
+          <w:color w:val="0000FF"/>
+          <w:sz w:val="19"/>
+          <w:szCs w:val="19"/>
+        </w:rPr>
+        <w:t>this</w:t>
+      </w:r>
+      <w:r>
+        <w:rPr>
+          <w:rFonts w:ascii="Consolas" w:hAnsi="Consolas" w:cs="Consolas"/>
+          <w:color w:val="000000"/>
+          <w:sz w:val="19"/>
+          <w:szCs w:val="19"/>
+        </w:rPr>
+        <w:t>.turn;</w:t>
+      </w:r>
+    </w:p>
+    <w:p>
+      <w:pPr>
+        <w:autoSpaceDE w:val="0"/>
+        <w:autoSpaceDN w:val="0"/>
+        <w:adjustRightInd w:val="0"/>
+        <w:spacing w:after="0" w:line="240" w:lineRule="auto"/>
+        <w:rPr>
+          <w:rFonts w:ascii="Consolas" w:hAnsi="Consolas" w:cs="Consolas"/>
+          <w:color w:val="000000"/>
+          <w:sz w:val="19"/>
+          <w:szCs w:val="19"/>
+          <w:highlight w:val="yellow"/>
+        </w:rPr>
+      </w:pPr>
+      <w:r>
+        <w:rPr>
+          <w:rFonts w:ascii="Consolas" w:hAnsi="Consolas" w:cs="Consolas"/>
+          <w:color w:val="000000"/>
+          <w:sz w:val="19"/>
+          <w:szCs w:val="19"/>
+        </w:rPr>
+        <w:t xml:space="preserve">        </w:t>
+      </w:r>
+      <w:r>
+        <w:rPr>
+          <w:rFonts w:ascii="Consolas" w:hAnsi="Consolas" w:cs="Consolas"/>
+          <w:color w:val="008000"/>
+          <w:sz w:val="19"/>
+          <w:szCs w:val="19"/>
+          <w:highlight w:val="yellow"/>
+        </w:rPr>
+        <w:t>//Flip captured pieces</w:t>
+      </w:r>
+    </w:p>
+    <w:p>
+      <w:pPr>
+        <w:autoSpaceDE w:val="0"/>
+        <w:autoSpaceDN w:val="0"/>
+        <w:adjustRightInd w:val="0"/>
+        <w:spacing w:after="0" w:line="240" w:lineRule="auto"/>
+        <w:rPr>
+          <w:rFonts w:ascii="Consolas" w:hAnsi="Consolas" w:cs="Consolas"/>
+          <w:color w:val="000000"/>
+          <w:sz w:val="19"/>
+          <w:szCs w:val="19"/>
+          <w:highlight w:val="yellow"/>
+        </w:rPr>
+      </w:pPr>
+      <w:r>
+        <w:rPr>
+          <w:rFonts w:ascii="Consolas" w:hAnsi="Consolas" w:cs="Consolas"/>
+          <w:color w:val="000000"/>
+          <w:sz w:val="19"/>
+          <w:szCs w:val="19"/>
+          <w:highlight w:val="yellow"/>
+        </w:rPr>
+        <w:t xml:space="preserve">        </w:t>
+      </w:r>
+      <w:r>
+        <w:rPr>
+          <w:rFonts w:ascii="Consolas" w:hAnsi="Consolas" w:cs="Consolas"/>
+          <w:color w:val="0000FF"/>
+          <w:sz w:val="19"/>
+          <w:szCs w:val="19"/>
+          <w:highlight w:val="yellow"/>
+        </w:rPr>
+        <w:t>var</w:t>
+      </w:r>
+      <w:r>
+        <w:rPr>
+          <w:rFonts w:ascii="Consolas" w:hAnsi="Consolas" w:cs="Consolas"/>
+          <w:color w:val="000000"/>
+          <w:sz w:val="19"/>
+          <w:szCs w:val="19"/>
+          <w:highlight w:val="yellow"/>
+        </w:rPr>
+        <w:t xml:space="preserve"> flips: Square[] = </w:t>
+      </w:r>
+      <w:r>
+        <w:rPr>
+          <w:rFonts w:ascii="Consolas" w:hAnsi="Consolas" w:cs="Consolas"/>
+          <w:color w:val="0000FF"/>
+          <w:sz w:val="19"/>
+          <w:szCs w:val="19"/>
+          <w:highlight w:val="yellow"/>
+        </w:rPr>
+        <w:t>this</w:t>
+      </w:r>
+      <w:r>
+        <w:rPr>
+          <w:rFonts w:ascii="Consolas" w:hAnsi="Consolas" w:cs="Consolas"/>
+          <w:color w:val="000000"/>
+          <w:sz w:val="19"/>
+          <w:szCs w:val="19"/>
+          <w:highlight w:val="yellow"/>
+        </w:rPr>
+        <w:t xml:space="preserve">.board.allCapturedSquares(sq, </w:t>
+      </w:r>
+      <w:r>
+        <w:rPr>
+          <w:rFonts w:ascii="Consolas" w:hAnsi="Consolas" w:cs="Consolas"/>
+          <w:color w:val="0000FF"/>
+          <w:sz w:val="19"/>
+          <w:szCs w:val="19"/>
+          <w:highlight w:val="yellow"/>
+        </w:rPr>
+        <w:t>this</w:t>
+      </w:r>
+      <w:r>
+        <w:rPr>
+          <w:rFonts w:ascii="Consolas" w:hAnsi="Consolas" w:cs="Consolas"/>
+          <w:color w:val="000000"/>
+          <w:sz w:val="19"/>
+          <w:szCs w:val="19"/>
+          <w:highlight w:val="yellow"/>
+        </w:rPr>
+        <w:t>.turn);</w:t>
+      </w:r>
+    </w:p>
+    <w:p>
+      <w:pPr>
+        <w:autoSpaceDE w:val="0"/>
+        <w:autoSpaceDN w:val="0"/>
+        <w:adjustRightInd w:val="0"/>
+        <w:spacing w:after="0" w:line="240" w:lineRule="auto"/>
+        <w:rPr>
+          <w:rFonts w:ascii="Consolas" w:hAnsi="Consolas" w:cs="Consolas"/>
+          <w:color w:val="000000"/>
+          <w:sz w:val="19"/>
+          <w:szCs w:val="19"/>
+        </w:rPr>
+      </w:pPr>
+      <w:r>
+        <w:rPr>
+          <w:rFonts w:ascii="Consolas" w:hAnsi="Consolas" w:cs="Consolas"/>
+          <w:color w:val="000000"/>
+          <w:sz w:val="19"/>
+          <w:szCs w:val="19"/>
+          <w:highlight w:val="yellow"/>
+        </w:rPr>
+        <w:t xml:space="preserve">        _.forEach(flips, sq =&gt; sq.occupiedBy = </w:t>
+      </w:r>
+      <w:r>
+        <w:rPr>
+          <w:rFonts w:ascii="Consolas" w:hAnsi="Consolas" w:cs="Consolas"/>
+          <w:color w:val="0000FF"/>
+          <w:sz w:val="19"/>
+          <w:szCs w:val="19"/>
+          <w:highlight w:val="yellow"/>
+        </w:rPr>
+        <w:t>this</w:t>
+      </w:r>
+      <w:r>
+        <w:rPr>
+          <w:rFonts w:ascii="Consolas" w:hAnsi="Consolas" w:cs="Consolas"/>
+          <w:color w:val="000000"/>
+          <w:sz w:val="19"/>
+          <w:szCs w:val="19"/>
+          <w:highlight w:val="yellow"/>
+        </w:rPr>
+        <w:t>.turn);</w:t>
+      </w:r>
+    </w:p>
+    <w:p>
+      <w:pPr>
+        <w:autoSpaceDE w:val="0"/>
+        <w:autoSpaceDN w:val="0"/>
+        <w:adjustRightInd w:val="0"/>
+        <w:spacing w:after="0" w:line="240" w:lineRule="auto"/>
+        <w:rPr>
+          <w:rFonts w:ascii="Consolas" w:hAnsi="Consolas" w:cs="Consolas"/>
+          <w:color w:val="000000"/>
+          <w:sz w:val="19"/>
+          <w:szCs w:val="19"/>
+        </w:rPr>
+      </w:pPr>
+      <w:r>
+        <w:rPr>
+          <w:rFonts w:ascii="Consolas" w:hAnsi="Consolas" w:cs="Consolas"/>
+          <w:color w:val="000000"/>
+          <w:sz w:val="19"/>
+          <w:szCs w:val="19"/>
+        </w:rPr>
+        <w:t xml:space="preserve">        </w:t>
+      </w:r>
+      <w:r>
+        <w:rPr>
+          <w:rFonts w:ascii="Consolas" w:hAnsi="Consolas" w:cs="Consolas"/>
+          <w:color w:val="008000"/>
+          <w:sz w:val="19"/>
+          <w:szCs w:val="19"/>
+        </w:rPr>
+        <w:t>//Now set the next turn</w:t>
+      </w:r>
+    </w:p>
+    <w:p>
+      <w:pPr>
+        <w:autoSpaceDE w:val="0"/>
+        <w:autoSpaceDN w:val="0"/>
+        <w:adjustRightInd w:val="0"/>
+        <w:spacing w:after="0" w:line="240" w:lineRule="auto"/>
+        <w:rPr>
+          <w:rFonts w:ascii="Consolas" w:hAnsi="Consolas" w:cs="Consolas"/>
+          <w:color w:val="000000"/>
+          <w:sz w:val="19"/>
+          <w:szCs w:val="19"/>
+        </w:rPr>
+      </w:pPr>
+      <w:r>
+        <w:rPr>
+          <w:rFonts w:ascii="Consolas" w:hAnsi="Consolas" w:cs="Consolas"/>
+          <w:color w:val="000000"/>
+          <w:sz w:val="19"/>
+          <w:szCs w:val="19"/>
+        </w:rPr>
+        <w:t xml:space="preserve">        </w:t>
+      </w:r>
+      <w:r>
+        <w:rPr>
+          <w:rFonts w:ascii="Consolas" w:hAnsi="Consolas" w:cs="Consolas"/>
+          <w:color w:val="0000FF"/>
+          <w:sz w:val="19"/>
+          <w:szCs w:val="19"/>
+        </w:rPr>
+        <w:t>this</w:t>
+      </w:r>
+      <w:r>
+        <w:rPr>
+          <w:rFonts w:ascii="Consolas" w:hAnsi="Consolas" w:cs="Consolas"/>
+          <w:color w:val="000000"/>
+          <w:sz w:val="19"/>
+          <w:szCs w:val="19"/>
+        </w:rPr>
+        <w:t>.turn = oppositeSideTo(</w:t>
+      </w:r>
+      <w:r>
+        <w:rPr>
+          <w:rFonts w:ascii="Consolas" w:hAnsi="Consolas" w:cs="Consolas"/>
+          <w:color w:val="0000FF"/>
+          <w:sz w:val="19"/>
+          <w:szCs w:val="19"/>
+        </w:rPr>
+        <w:t>this</w:t>
+      </w:r>
+      <w:r>
+        <w:rPr>
+          <w:rFonts w:ascii="Consolas" w:hAnsi="Consolas" w:cs="Consolas"/>
+          <w:color w:val="000000"/>
+          <w:sz w:val="19"/>
+          <w:szCs w:val="19"/>
+        </w:rPr>
+        <w:t>.turn);</w:t>
+      </w:r>
+    </w:p>
+    <w:p>
+      <w:pPr>
+        <w:autoSpaceDE w:val="0"/>
+        <w:autoSpaceDN w:val="0"/>
+        <w:adjustRightInd w:val="0"/>
+        <w:spacing w:after="0" w:line="240" w:lineRule="auto"/>
+        <w:rPr>
+          <w:rFonts w:ascii="Consolas" w:hAnsi="Consolas" w:cs="Consolas"/>
+          <w:color w:val="000000"/>
+          <w:sz w:val="19"/>
+          <w:szCs w:val="19"/>
+        </w:rPr>
+      </w:pPr>
+      <w:r>
+        <w:rPr>
+          <w:rFonts w:ascii="Consolas" w:hAnsi="Consolas" w:cs="Consolas"/>
+          <w:color w:val="000000"/>
+          <w:sz w:val="19"/>
+          <w:szCs w:val="19"/>
+        </w:rPr>
+        <w:t xml:space="preserve">        </w:t>
+      </w:r>
+      <w:r>
+        <w:rPr>
+          <w:rFonts w:ascii="Consolas" w:hAnsi="Consolas" w:cs="Consolas"/>
+          <w:color w:val="0000FF"/>
+          <w:sz w:val="19"/>
+          <w:szCs w:val="19"/>
+        </w:rPr>
+        <w:t>this</w:t>
+      </w:r>
+      <w:r>
+        <w:rPr>
+          <w:rFonts w:ascii="Consolas" w:hAnsi="Consolas" w:cs="Consolas"/>
+          <w:color w:val="000000"/>
+          <w:sz w:val="19"/>
+          <w:szCs w:val="19"/>
+        </w:rPr>
+        <w:t>.updateStatus();</w:t>
+      </w:r>
+    </w:p>
+    <w:p>
+      <w:pPr>
+        <w:autoSpaceDE w:val="0"/>
+        <w:autoSpaceDN w:val="0"/>
+        <w:adjustRightInd w:val="0"/>
+        <w:spacing w:after="0" w:line="240" w:lineRule="auto"/>
+        <w:rPr>
+          <w:rFonts w:ascii="Consolas" w:hAnsi="Consolas" w:cs="Consolas"/>
+          <w:color w:val="000000"/>
+          <w:sz w:val="19"/>
+          <w:szCs w:val="19"/>
+        </w:rPr>
+      </w:pPr>
+      <w:r>
+        <w:rPr>
+          <w:rFonts w:ascii="Consolas" w:hAnsi="Consolas" w:cs="Consolas"/>
+          <w:color w:val="000000"/>
+          <w:sz w:val="19"/>
+          <w:szCs w:val="19"/>
+        </w:rPr>
+        <w:t xml:space="preserve">    }</w:t>
+      </w:r>
+    </w:p>
+    <w:p>
+      <w:pPr>
+        <w:rPr>
+          <w:rFonts w:ascii="Consolas" w:hAnsi="Consolas" w:cs="Consolas"/>
+          <w:color w:val="000000"/>
+          <w:sz w:val="19"/>
+          <w:szCs w:val="19"/>
+        </w:rPr>
+      </w:pPr>
+      <w:r>
+        <w:rPr>
+          <w:rFonts w:ascii="Consolas" w:hAnsi="Consolas" w:cs="Consolas"/>
+          <w:color w:val="000000"/>
+          <w:sz w:val="19"/>
+          <w:szCs w:val="19"/>
+        </w:rPr>
+        <w:t>}</w:t>
+      </w:r>
+    </w:p>
+    <w:p>
+      <w:r>
+        <w:t>T</w:t>
+      </w:r>
       <w:bookmarkStart w:id="0" w:name="_GoBack"/>
       <w:bookmarkEnd w:id="0"/>
       <w:r>
-        <w:t xml:space="preserve">Captured pieces flipped automatically </w:t>
+        <w:t>est</w:t>
       </w:r>
     </w:p>
     <w:p>
       <w:pPr>
         <w:pStyle w:val="Heading2"/>
-        <w:ind w:left="360"/>
-      </w:pPr>
-      <w:r>
-        <w:t>Add the rule that a move is only valid if at least one piece is going to be captured</w:t>
-      </w:r>
-    </w:p>
-    <w:p>
-      <w:r>
-        <w:t>In Board, change:</w:t>
+      </w:pPr>
+      <w:r>
+        <w:t>Fix bug</w:t>
+      </w:r>
+    </w:p>
+    <w:p>
+      <w:r>
+        <w:t xml:space="preserve">note that squares may be highlighted blue even if move is invalid. </w:t>
+      </w:r>
+    </w:p>
+    <w:p>
+      <w:pPr>
+        <w:autoSpaceDE w:val="0"/>
+        <w:autoSpaceDN w:val="0"/>
+        <w:adjustRightInd w:val="0"/>
+        <w:spacing w:after="0" w:line="240" w:lineRule="auto"/>
+        <w:rPr>
+          <w:rFonts w:ascii="Consolas" w:hAnsi="Consolas" w:cs="Consolas"/>
+          <w:color w:val="000000"/>
+          <w:sz w:val="19"/>
+          <w:szCs w:val="19"/>
+        </w:rPr>
+      </w:pPr>
+      <w:r>
+        <w:rPr>
+          <w:rFonts w:ascii="Consolas" w:hAnsi="Consolas" w:cs="Consolas"/>
+          <w:color w:val="0000FF"/>
+          <w:sz w:val="19"/>
+          <w:szCs w:val="19"/>
+        </w:rPr>
+        <w:t>function</w:t>
+      </w:r>
+      <w:r>
+        <w:rPr>
+          <w:rFonts w:ascii="Consolas" w:hAnsi="Consolas" w:cs="Consolas"/>
+          <w:color w:val="000000"/>
+          <w:sz w:val="19"/>
+          <w:szCs w:val="19"/>
+        </w:rPr>
+        <w:t xml:space="preserve"> moveCursorBy(cols: </w:t>
+      </w:r>
+      <w:r>
+        <w:rPr>
+          <w:rFonts w:ascii="Consolas" w:hAnsi="Consolas" w:cs="Consolas"/>
+          <w:color w:val="0000FF"/>
+          <w:sz w:val="19"/>
+          <w:szCs w:val="19"/>
+        </w:rPr>
+        <w:t>number</w:t>
+      </w:r>
+      <w:r>
+        <w:rPr>
+          <w:rFonts w:ascii="Consolas" w:hAnsi="Consolas" w:cs="Consolas"/>
+          <w:color w:val="000000"/>
+          <w:sz w:val="19"/>
+          <w:szCs w:val="19"/>
+        </w:rPr>
+        <w:t xml:space="preserve">, rows: </w:t>
+      </w:r>
+      <w:r>
+        <w:rPr>
+          <w:rFonts w:ascii="Consolas" w:hAnsi="Consolas" w:cs="Consolas"/>
+          <w:color w:val="0000FF"/>
+          <w:sz w:val="19"/>
+          <w:szCs w:val="19"/>
+        </w:rPr>
+        <w:t>number</w:t>
+      </w:r>
+      <w:r>
+        <w:rPr>
+          <w:rFonts w:ascii="Consolas" w:hAnsi="Consolas" w:cs="Consolas"/>
+          <w:color w:val="000000"/>
+          <w:sz w:val="19"/>
+          <w:szCs w:val="19"/>
+        </w:rPr>
+        <w:t>) {</w:t>
+      </w:r>
+    </w:p>
+    <w:p>
+      <w:pPr>
+        <w:autoSpaceDE w:val="0"/>
+        <w:autoSpaceDN w:val="0"/>
+        <w:adjustRightInd w:val="0"/>
+        <w:spacing w:after="0" w:line="240" w:lineRule="auto"/>
+        <w:rPr>
+          <w:rFonts w:ascii="Consolas" w:hAnsi="Consolas" w:cs="Consolas"/>
+          <w:color w:val="000000"/>
+          <w:sz w:val="19"/>
+          <w:szCs w:val="19"/>
+        </w:rPr>
+      </w:pPr>
+      <w:r>
+        <w:rPr>
+          <w:rFonts w:ascii="Consolas" w:hAnsi="Consolas" w:cs="Consolas"/>
+          <w:color w:val="000000"/>
+          <w:sz w:val="19"/>
+          <w:szCs w:val="19"/>
+        </w:rPr>
+        <w:t xml:space="preserve">    </w:t>
+      </w:r>
+      <w:r>
+        <w:rPr>
+          <w:rFonts w:ascii="Consolas" w:hAnsi="Consolas" w:cs="Consolas"/>
+          <w:color w:val="0000FF"/>
+          <w:sz w:val="19"/>
+          <w:szCs w:val="19"/>
+        </w:rPr>
+        <w:t>var</w:t>
+      </w:r>
+      <w:r>
+        <w:rPr>
+          <w:rFonts w:ascii="Consolas" w:hAnsi="Consolas" w:cs="Consolas"/>
+          <w:color w:val="000000"/>
+          <w:sz w:val="19"/>
+          <w:szCs w:val="19"/>
+        </w:rPr>
+        <w:t xml:space="preserve"> col = board.keepWithinBounds(cursorLocation.col + cols);</w:t>
+      </w:r>
+    </w:p>
+    <w:p>
+      <w:pPr>
+        <w:autoSpaceDE w:val="0"/>
+        <w:autoSpaceDN w:val="0"/>
+        <w:adjustRightInd w:val="0"/>
+        <w:spacing w:after="0" w:line="240" w:lineRule="auto"/>
+        <w:rPr>
+          <w:rFonts w:ascii="Consolas" w:hAnsi="Consolas" w:cs="Consolas"/>
+          <w:color w:val="000000"/>
+          <w:sz w:val="19"/>
+          <w:szCs w:val="19"/>
+        </w:rPr>
+      </w:pPr>
+      <w:r>
+        <w:rPr>
+          <w:rFonts w:ascii="Consolas" w:hAnsi="Consolas" w:cs="Consolas"/>
+          <w:color w:val="000000"/>
+          <w:sz w:val="19"/>
+          <w:szCs w:val="19"/>
+        </w:rPr>
+        <w:t xml:space="preserve">    </w:t>
+      </w:r>
+      <w:r>
+        <w:rPr>
+          <w:rFonts w:ascii="Consolas" w:hAnsi="Consolas" w:cs="Consolas"/>
+          <w:color w:val="0000FF"/>
+          <w:sz w:val="19"/>
+          <w:szCs w:val="19"/>
+        </w:rPr>
+        <w:t>var</w:t>
+      </w:r>
+      <w:r>
+        <w:rPr>
+          <w:rFonts w:ascii="Consolas" w:hAnsi="Consolas" w:cs="Consolas"/>
+          <w:color w:val="000000"/>
+          <w:sz w:val="19"/>
+          <w:szCs w:val="19"/>
+        </w:rPr>
+        <w:t xml:space="preserve"> row = board.keepWithinBounds(cursorLocation.row + rows);</w:t>
+      </w:r>
+    </w:p>
+    <w:p>
+      <w:pPr>
+        <w:autoSpaceDE w:val="0"/>
+        <w:autoSpaceDN w:val="0"/>
+        <w:adjustRightInd w:val="0"/>
+        <w:spacing w:after="0" w:line="240" w:lineRule="auto"/>
+        <w:rPr>
+          <w:rFonts w:ascii="Consolas" w:hAnsi="Consolas" w:cs="Consolas"/>
+          <w:color w:val="000000"/>
+          <w:sz w:val="19"/>
+          <w:szCs w:val="19"/>
+        </w:rPr>
+      </w:pPr>
+      <w:r>
+        <w:rPr>
+          <w:rFonts w:ascii="Consolas" w:hAnsi="Consolas" w:cs="Consolas"/>
+          <w:color w:val="000000"/>
+          <w:sz w:val="19"/>
+          <w:szCs w:val="19"/>
+        </w:rPr>
+        <w:t xml:space="preserve">    cursorLocation = board.getSquare(col, row);</w:t>
+      </w:r>
+    </w:p>
+    <w:p>
+      <w:pPr>
+        <w:autoSpaceDE w:val="0"/>
+        <w:autoSpaceDN w:val="0"/>
+        <w:adjustRightInd w:val="0"/>
+        <w:spacing w:after="0" w:line="240" w:lineRule="auto"/>
+        <w:rPr>
+          <w:rFonts w:ascii="Consolas" w:hAnsi="Consolas" w:cs="Consolas"/>
+          <w:color w:val="000000"/>
+          <w:sz w:val="19"/>
+          <w:szCs w:val="19"/>
+        </w:rPr>
+      </w:pPr>
+      <w:r>
+        <w:rPr>
+          <w:rFonts w:ascii="Consolas" w:hAnsi="Consolas" w:cs="Consolas"/>
+          <w:color w:val="000000"/>
+          <w:sz w:val="19"/>
+          <w:szCs w:val="19"/>
+        </w:rPr>
+        <w:t xml:space="preserve">    drawing.drawBoard(board, renderer); </w:t>
+      </w:r>
+      <w:r>
+        <w:rPr>
+          <w:rFonts w:ascii="Consolas" w:hAnsi="Consolas" w:cs="Consolas"/>
+          <w:color w:val="008000"/>
+          <w:sz w:val="19"/>
+          <w:szCs w:val="19"/>
+        </w:rPr>
+        <w:t>//Re-drawing board clears the current cursor</w:t>
+      </w:r>
+    </w:p>
+    <w:p>
+      <w:pPr>
+        <w:autoSpaceDE w:val="0"/>
+        <w:autoSpaceDN w:val="0"/>
+        <w:adjustRightInd w:val="0"/>
+        <w:spacing w:after="0" w:line="240" w:lineRule="auto"/>
+        <w:rPr>
+          <w:rFonts w:ascii="Consolas" w:hAnsi="Consolas" w:cs="Consolas"/>
+          <w:color w:val="000000"/>
+          <w:sz w:val="19"/>
+          <w:szCs w:val="19"/>
+          <w:highlight w:val="yellow"/>
+        </w:rPr>
+      </w:pPr>
+      <w:r>
+        <w:rPr>
+          <w:rFonts w:ascii="Consolas" w:hAnsi="Consolas" w:cs="Consolas"/>
+          <w:color w:val="000000"/>
+          <w:sz w:val="19"/>
+          <w:szCs w:val="19"/>
+        </w:rPr>
+        <w:t xml:space="preserve">    </w:t>
+      </w:r>
+      <w:r>
+        <w:rPr>
+          <w:rFonts w:ascii="Consolas" w:hAnsi="Consolas" w:cs="Consolas"/>
+          <w:color w:val="0000FF"/>
+          <w:sz w:val="19"/>
+          <w:szCs w:val="19"/>
+          <w:highlight w:val="yellow"/>
+        </w:rPr>
+        <w:t>if</w:t>
+      </w:r>
+      <w:r>
+        <w:rPr>
+          <w:rFonts w:ascii="Consolas" w:hAnsi="Consolas" w:cs="Consolas"/>
+          <w:color w:val="000000"/>
+          <w:sz w:val="19"/>
+          <w:szCs w:val="19"/>
+          <w:highlight w:val="yellow"/>
+        </w:rPr>
+        <w:t xml:space="preserve"> (board.wouldBeValidMove(cursorLocation, game.turn)) {</w:t>
+      </w:r>
+    </w:p>
+    <w:p>
+      <w:pPr>
+        <w:autoSpaceDE w:val="0"/>
+        <w:autoSpaceDN w:val="0"/>
+        <w:adjustRightInd w:val="0"/>
+        <w:spacing w:after="0" w:line="240" w:lineRule="auto"/>
+        <w:rPr>
+          <w:rFonts w:ascii="Consolas" w:hAnsi="Consolas" w:cs="Consolas"/>
+          <w:color w:val="000000"/>
+          <w:sz w:val="19"/>
+          <w:szCs w:val="19"/>
+          <w:highlight w:val="yellow"/>
+        </w:rPr>
+      </w:pPr>
+      <w:r>
+        <w:rPr>
+          <w:rFonts w:ascii="Consolas" w:hAnsi="Consolas" w:cs="Consolas"/>
+          <w:color w:val="000000"/>
+          <w:sz w:val="19"/>
+          <w:szCs w:val="19"/>
+          <w:highlight w:val="yellow"/>
+        </w:rPr>
+        <w:lastRenderedPageBreak/>
+        <w:t xml:space="preserve">        drawing.drawSquareOutline(cursorLocation, </w:t>
+      </w:r>
+      <w:r>
+        <w:rPr>
+          <w:rFonts w:ascii="Consolas" w:hAnsi="Consolas" w:cs="Consolas"/>
+          <w:color w:val="A31515"/>
+          <w:sz w:val="19"/>
+          <w:szCs w:val="19"/>
+          <w:highlight w:val="yellow"/>
+        </w:rPr>
+        <w:t>'yellow'</w:t>
+      </w:r>
+      <w:r>
+        <w:rPr>
+          <w:rFonts w:ascii="Consolas" w:hAnsi="Consolas" w:cs="Consolas"/>
+          <w:color w:val="000000"/>
+          <w:sz w:val="19"/>
+          <w:szCs w:val="19"/>
+          <w:highlight w:val="yellow"/>
+        </w:rPr>
+        <w:t>, renderer);</w:t>
+      </w:r>
+    </w:p>
+    <w:p>
+      <w:pPr>
+        <w:autoSpaceDE w:val="0"/>
+        <w:autoSpaceDN w:val="0"/>
+        <w:adjustRightInd w:val="0"/>
+        <w:spacing w:after="0" w:line="240" w:lineRule="auto"/>
+        <w:rPr>
+          <w:rFonts w:ascii="Consolas" w:hAnsi="Consolas" w:cs="Consolas"/>
+          <w:color w:val="000000"/>
+          <w:sz w:val="19"/>
+          <w:szCs w:val="19"/>
+          <w:highlight w:val="yellow"/>
+        </w:rPr>
+      </w:pPr>
+      <w:r>
+        <w:rPr>
+          <w:rFonts w:ascii="Consolas" w:hAnsi="Consolas" w:cs="Consolas"/>
+          <w:color w:val="000000"/>
+          <w:sz w:val="19"/>
+          <w:szCs w:val="19"/>
+          <w:highlight w:val="yellow"/>
+        </w:rPr>
+        <w:t xml:space="preserve">        </w:t>
+      </w:r>
+      <w:r>
+        <w:rPr>
+          <w:rFonts w:ascii="Consolas" w:hAnsi="Consolas" w:cs="Consolas"/>
+          <w:color w:val="0000FF"/>
+          <w:sz w:val="19"/>
+          <w:szCs w:val="19"/>
+          <w:highlight w:val="yellow"/>
+        </w:rPr>
+        <w:t>var</w:t>
+      </w:r>
+      <w:r>
+        <w:rPr>
+          <w:rFonts w:ascii="Consolas" w:hAnsi="Consolas" w:cs="Consolas"/>
+          <w:color w:val="000000"/>
+          <w:sz w:val="19"/>
+          <w:szCs w:val="19"/>
+          <w:highlight w:val="yellow"/>
+        </w:rPr>
+        <w:t xml:space="preserve"> captured = board.allCapturedSquares(cursorLocation, game.turn);</w:t>
+      </w:r>
+    </w:p>
+    <w:p>
+      <w:pPr>
+        <w:autoSpaceDE w:val="0"/>
+        <w:autoSpaceDN w:val="0"/>
+        <w:adjustRightInd w:val="0"/>
+        <w:spacing w:after="0" w:line="240" w:lineRule="auto"/>
+        <w:rPr>
+          <w:rFonts w:ascii="Consolas" w:hAnsi="Consolas" w:cs="Consolas"/>
+          <w:color w:val="000000"/>
+          <w:sz w:val="19"/>
+          <w:szCs w:val="19"/>
+          <w:highlight w:val="yellow"/>
+        </w:rPr>
+      </w:pPr>
+      <w:r>
+        <w:rPr>
+          <w:rFonts w:ascii="Consolas" w:hAnsi="Consolas" w:cs="Consolas"/>
+          <w:color w:val="000000"/>
+          <w:sz w:val="19"/>
+          <w:szCs w:val="19"/>
+          <w:highlight w:val="yellow"/>
+        </w:rPr>
+        <w:t xml:space="preserve">        _.forEach(captured, n =&gt; drawing.drawSquareOutline(n, </w:t>
+      </w:r>
+      <w:r>
+        <w:rPr>
+          <w:rFonts w:ascii="Consolas" w:hAnsi="Consolas" w:cs="Consolas"/>
+          <w:color w:val="A31515"/>
+          <w:sz w:val="19"/>
+          <w:szCs w:val="19"/>
+          <w:highlight w:val="yellow"/>
+        </w:rPr>
+        <w:t>'blue'</w:t>
+      </w:r>
+      <w:r>
+        <w:rPr>
+          <w:rFonts w:ascii="Consolas" w:hAnsi="Consolas" w:cs="Consolas"/>
+          <w:color w:val="000000"/>
+          <w:sz w:val="19"/>
+          <w:szCs w:val="19"/>
+          <w:highlight w:val="yellow"/>
+        </w:rPr>
+        <w:t>, renderer));</w:t>
+      </w:r>
+    </w:p>
+    <w:p>
+      <w:pPr>
+        <w:autoSpaceDE w:val="0"/>
+        <w:autoSpaceDN w:val="0"/>
+        <w:adjustRightInd w:val="0"/>
+        <w:spacing w:after="0" w:line="240" w:lineRule="auto"/>
+        <w:rPr>
+          <w:rFonts w:ascii="Consolas" w:hAnsi="Consolas" w:cs="Consolas"/>
+          <w:color w:val="000000"/>
+          <w:sz w:val="19"/>
+          <w:szCs w:val="19"/>
+          <w:highlight w:val="yellow"/>
+        </w:rPr>
+      </w:pPr>
+      <w:r>
+        <w:rPr>
+          <w:rFonts w:ascii="Consolas" w:hAnsi="Consolas" w:cs="Consolas"/>
+          <w:color w:val="000000"/>
+          <w:sz w:val="19"/>
+          <w:szCs w:val="19"/>
+          <w:highlight w:val="yellow"/>
+        </w:rPr>
+        <w:t xml:space="preserve">    } </w:t>
+      </w:r>
+      <w:r>
+        <w:rPr>
+          <w:rFonts w:ascii="Consolas" w:hAnsi="Consolas" w:cs="Consolas"/>
+          <w:color w:val="0000FF"/>
+          <w:sz w:val="19"/>
+          <w:szCs w:val="19"/>
+          <w:highlight w:val="yellow"/>
+        </w:rPr>
+        <w:t>else</w:t>
+      </w:r>
+      <w:r>
+        <w:rPr>
+          <w:rFonts w:ascii="Consolas" w:hAnsi="Consolas" w:cs="Consolas"/>
+          <w:color w:val="000000"/>
+          <w:sz w:val="19"/>
+          <w:szCs w:val="19"/>
+          <w:highlight w:val="yellow"/>
+        </w:rPr>
+        <w:t xml:space="preserve"> {</w:t>
+      </w:r>
+    </w:p>
+    <w:p>
+      <w:pPr>
+        <w:autoSpaceDE w:val="0"/>
+        <w:autoSpaceDN w:val="0"/>
+        <w:adjustRightInd w:val="0"/>
+        <w:spacing w:after="0" w:line="240" w:lineRule="auto"/>
+        <w:rPr>
+          <w:rFonts w:ascii="Consolas" w:hAnsi="Consolas" w:cs="Consolas"/>
+          <w:color w:val="000000"/>
+          <w:sz w:val="19"/>
+          <w:szCs w:val="19"/>
+          <w:highlight w:val="yellow"/>
+        </w:rPr>
+      </w:pPr>
+      <w:r>
+        <w:rPr>
+          <w:rFonts w:ascii="Consolas" w:hAnsi="Consolas" w:cs="Consolas"/>
+          <w:color w:val="000000"/>
+          <w:sz w:val="19"/>
+          <w:szCs w:val="19"/>
+          <w:highlight w:val="yellow"/>
+        </w:rPr>
+        <w:t xml:space="preserve">        drawing.drawSquareOutline(cursorLocation, </w:t>
+      </w:r>
+      <w:r>
+        <w:rPr>
+          <w:rFonts w:ascii="Consolas" w:hAnsi="Consolas" w:cs="Consolas"/>
+          <w:color w:val="A31515"/>
+          <w:sz w:val="19"/>
+          <w:szCs w:val="19"/>
+          <w:highlight w:val="yellow"/>
+        </w:rPr>
+        <w:t>'red'</w:t>
+      </w:r>
+      <w:r>
+        <w:rPr>
+          <w:rFonts w:ascii="Consolas" w:hAnsi="Consolas" w:cs="Consolas"/>
+          <w:color w:val="000000"/>
+          <w:sz w:val="19"/>
+          <w:szCs w:val="19"/>
+          <w:highlight w:val="yellow"/>
+        </w:rPr>
+        <w:t>, renderer);</w:t>
+      </w:r>
+    </w:p>
+    <w:p>
+      <w:pPr>
+        <w:autoSpaceDE w:val="0"/>
+        <w:autoSpaceDN w:val="0"/>
+        <w:adjustRightInd w:val="0"/>
+        <w:spacing w:after="0" w:line="240" w:lineRule="auto"/>
+        <w:rPr>
+          <w:rFonts w:ascii="Consolas" w:hAnsi="Consolas" w:cs="Consolas"/>
+          <w:color w:val="000000"/>
+          <w:sz w:val="19"/>
+          <w:szCs w:val="19"/>
+        </w:rPr>
+      </w:pPr>
+      <w:r>
+        <w:rPr>
+          <w:rFonts w:ascii="Consolas" w:hAnsi="Consolas" w:cs="Consolas"/>
+          <w:color w:val="000000"/>
+          <w:sz w:val="19"/>
+          <w:szCs w:val="19"/>
+          <w:highlight w:val="yellow"/>
+        </w:rPr>
+        <w:t xml:space="preserve">    }</w:t>
+      </w:r>
+    </w:p>
+    <w:p>
+      <w:r>
+        <w:rPr>
+          <w:rFonts w:ascii="Consolas" w:hAnsi="Consolas" w:cs="Consolas"/>
+          <w:color w:val="000000"/>
+          <w:sz w:val="19"/>
+          <w:szCs w:val="19"/>
+        </w:rPr>
+        <w:t>}</w:t>
+      </w:r>
+    </w:p>
+    <w:p>
+      <w:pPr>
+        <w:pStyle w:val="Heading1"/>
+      </w:pPr>
+      <w:r>
+        <w:t xml:space="preserve">15: </w:t>
+      </w:r>
+      <w:r>
+        <w:t>Keep track of piece counts</w:t>
+      </w:r>
+    </w:p>
+    <w:p>
+      <w:pPr>
+        <w:pStyle w:val="Heading2"/>
+      </w:pPr>
+      <w:r>
+        <w:t>Add function to board for counting pieces of either side</w:t>
       </w:r>
     </w:p>
     <w:p>
@@ -26105,16 +27428,16 @@
           <w:sz w:val="19"/>
           <w:szCs w:val="19"/>
         </w:rPr>
-        <w:t xml:space="preserve"> wouldBeValidMove(sq: Square, side: Side): </w:t>
-      </w:r>
-      <w:r>
-        <w:rPr>
-          <w:rFonts w:ascii="Consolas" w:hAnsi="Consolas" w:cs="Consolas"/>
-          <w:color w:val="0000FF"/>
-          <w:sz w:val="19"/>
-          <w:szCs w:val="19"/>
-        </w:rPr>
-        <w:t>boolean</w:t>
+        <w:t xml:space="preserve"> countPieces(side: Side): </w:t>
+      </w:r>
+      <w:r>
+        <w:rPr>
+          <w:rFonts w:ascii="Consolas" w:hAnsi="Consolas" w:cs="Consolas"/>
+          <w:color w:val="0000FF"/>
+          <w:sz w:val="19"/>
+          <w:szCs w:val="19"/>
+        </w:rPr>
+        <w:t>number</w:t>
       </w:r>
       <w:r>
         <w:rPr>
@@ -26164,48 +27487,7 @@
           <w:sz w:val="19"/>
           <w:szCs w:val="19"/>
         </w:rPr>
-        <w:t xml:space="preserve"> sq.occupiedBy == </w:t>
-      </w:r>
-      <w:r>
-        <w:rPr>
-          <w:rFonts w:ascii="Consolas" w:hAnsi="Consolas" w:cs="Consolas"/>
-          <w:color w:val="0000FF"/>
-          <w:sz w:val="19"/>
-          <w:szCs w:val="19"/>
-        </w:rPr>
-        <w:t>null</w:t>
-      </w:r>
-      <w:r>
-        <w:rPr>
-          <w:rFonts w:ascii="Consolas" w:hAnsi="Consolas" w:cs="Consolas"/>
-          <w:color w:val="000000"/>
-          <w:sz w:val="19"/>
-          <w:szCs w:val="19"/>
-        </w:rPr>
-        <w:t xml:space="preserve"> &amp;&amp;</w:t>
-      </w:r>
-    </w:p>
-    <w:p>
-      <w:pPr>
-        <w:autoSpaceDE w:val="0"/>
-        <w:autoSpaceDN w:val="0"/>
-        <w:adjustRightInd w:val="0"/>
-        <w:spacing w:after="0" w:line="240" w:lineRule="auto"/>
-        <w:rPr>
-          <w:rFonts w:ascii="Consolas" w:hAnsi="Consolas" w:cs="Consolas"/>
-          <w:color w:val="000000"/>
-          <w:sz w:val="19"/>
-          <w:szCs w:val="19"/>
-        </w:rPr>
-      </w:pPr>
-      <w:r>
-        <w:rPr>
-          <w:rFonts w:ascii="Consolas" w:hAnsi="Consolas" w:cs="Consolas"/>
-          <w:color w:val="000000"/>
-          <w:sz w:val="19"/>
-          <w:szCs w:val="19"/>
-        </w:rPr>
-        <w:t xml:space="preserve">        </w:t>
+        <w:t xml:space="preserve"> _.filter(</w:t>
       </w:r>
       <w:r>
         <w:rPr>
@@ -26223,69 +27505,7 @@
           <w:sz w:val="19"/>
           <w:szCs w:val="19"/>
         </w:rPr>
-        <w:t xml:space="preserve">.isAdjacentToPiece(sq, oppositeSideTo(side)) </w:t>
-      </w:r>
-      <w:r>
-        <w:rPr>
-          <w:rFonts w:ascii="Consolas" w:hAnsi="Consolas" w:cs="Consolas"/>
-          <w:color w:val="000000"/>
-          <w:sz w:val="19"/>
-          <w:szCs w:val="19"/>
-          <w:highlight w:val="yellow"/>
-        </w:rPr>
-        <w:t>&amp;&amp;</w:t>
-      </w:r>
-    </w:p>
-    <w:p>
-      <w:pPr>
-        <w:autoSpaceDE w:val="0"/>
-        <w:autoSpaceDN w:val="0"/>
-        <w:adjustRightInd w:val="0"/>
-        <w:spacing w:after="0" w:line="240" w:lineRule="auto"/>
-        <w:rPr>
-          <w:rFonts w:ascii="Consolas" w:hAnsi="Consolas" w:cs="Consolas"/>
-          <w:color w:val="000000"/>
-          <w:sz w:val="19"/>
-          <w:szCs w:val="19"/>
-        </w:rPr>
-      </w:pPr>
-      <w:r>
-        <w:rPr>
-          <w:rFonts w:ascii="Consolas" w:hAnsi="Consolas" w:cs="Consolas"/>
-          <w:color w:val="000000"/>
-          <w:sz w:val="19"/>
-          <w:szCs w:val="19"/>
-        </w:rPr>
-        <w:t xml:space="preserve">        </w:t>
-      </w:r>
-      <w:r>
-        <w:rPr>
-          <w:rFonts w:ascii="Consolas" w:hAnsi="Consolas" w:cs="Consolas"/>
-          <w:color w:val="0000FF"/>
-          <w:sz w:val="19"/>
-          <w:szCs w:val="19"/>
-          <w:highlight w:val="yellow"/>
-        </w:rPr>
-        <w:t>this</w:t>
-      </w:r>
-      <w:r>
-        <w:rPr>
-          <w:rFonts w:ascii="Consolas" w:hAnsi="Consolas" w:cs="Consolas"/>
-          <w:color w:val="000000"/>
-          <w:sz w:val="19"/>
-          <w:szCs w:val="19"/>
-          <w:highlight w:val="yellow"/>
-        </w:rPr>
-        <w:t>.allCapturedSquares(sq, side).length &gt; 0</w:t>
-      </w:r>
-      <w:r>
-        <w:rPr>
-          <w:rFonts w:ascii="Consolas" w:hAnsi="Consolas" w:cs="Consolas"/>
-          <w:color w:val="000000"/>
-          <w:sz w:val="19"/>
-          <w:szCs w:val="19"/>
-        </w:rPr>
-        <w:t>;</w:t>
+        <w:t>.squares, sq =&gt; sq.occupiedBy == side).length;</w:t>
       </w:r>
     </w:p>
     <w:p>
@@ -26299,80 +27519,1028 @@
         <w:t>}</w:t>
       </w:r>
     </w:p>
-    <w:p>
-      <w:r>
-        <w:t>Test this (checking that cursor shows red otherwise.</w:t>
-      </w:r>
-    </w:p>
+    <w:p/>
     <w:p>
       <w:pPr>
         <w:pStyle w:val="Heading2"/>
       </w:pPr>
       <w:r>
-        <w:t>Flip the captured pieces as part of the place piece function</w:t>
-      </w:r>
-    </w:p>
-    <w:p>
-      <w:pPr>
-        <w:autoSpaceDE w:val="0"/>
-        <w:autoSpaceDN w:val="0"/>
-        <w:adjustRightInd w:val="0"/>
-        <w:spacing w:after="0" w:line="240" w:lineRule="auto"/>
-        <w:rPr>
-          <w:rFonts w:ascii="Consolas" w:hAnsi="Consolas" w:cs="Consolas"/>
-          <w:color w:val="000000"/>
-          <w:sz w:val="19"/>
-          <w:szCs w:val="19"/>
-        </w:rPr>
-      </w:pPr>
-      <w:r>
-        <w:rPr>
-          <w:rFonts w:ascii="Consolas" w:hAnsi="Consolas" w:cs="Consolas"/>
-          <w:color w:val="0000FF"/>
-          <w:sz w:val="19"/>
-          <w:szCs w:val="19"/>
-        </w:rPr>
-        <w:t>public</w:t>
-      </w:r>
-      <w:r>
-        <w:rPr>
-          <w:rFonts w:ascii="Consolas" w:hAnsi="Consolas" w:cs="Consolas"/>
-          <w:color w:val="000000"/>
-          <w:sz w:val="19"/>
-          <w:szCs w:val="19"/>
-        </w:rPr>
-        <w:t xml:space="preserve"> placePiece(sq: Square): </w:t>
-      </w:r>
-      <w:r>
-        <w:rPr>
-          <w:rFonts w:ascii="Consolas" w:hAnsi="Consolas" w:cs="Consolas"/>
-          <w:color w:val="0000FF"/>
-          <w:sz w:val="19"/>
-          <w:szCs w:val="19"/>
-        </w:rPr>
-        <w:t>void</w:t>
-      </w:r>
-      <w:r>
-        <w:rPr>
-          <w:rFonts w:ascii="Consolas" w:hAnsi="Consolas" w:cs="Consolas"/>
-          <w:color w:val="000000"/>
-          <w:sz w:val="19"/>
-          <w:szCs w:val="19"/>
-        </w:rPr>
-        <w:t xml:space="preserve"> {</w:t>
-      </w:r>
-    </w:p>
-    <w:p>
-      <w:pPr>
-        <w:autoSpaceDE w:val="0"/>
-        <w:autoSpaceDN w:val="0"/>
-        <w:adjustRightInd w:val="0"/>
-        <w:spacing w:after="0" w:line="240" w:lineRule="auto"/>
-        <w:rPr>
-          <w:rFonts w:ascii="Consolas" w:hAnsi="Consolas" w:cs="Consolas"/>
-          <w:color w:val="000000"/>
-          <w:sz w:val="19"/>
-          <w:szCs w:val="19"/>
+        <w:t>Add placeholders into index.html</w:t>
+      </w:r>
+    </w:p>
+    <w:p>
+      <w:pPr>
+        <w:autoSpaceDE w:val="0"/>
+        <w:autoSpaceDN w:val="0"/>
+        <w:adjustRightInd w:val="0"/>
+        <w:spacing w:after="0" w:line="240" w:lineRule="auto"/>
+        <w:rPr>
+          <w:rFonts w:ascii="Consolas" w:hAnsi="Consolas" w:cs="Consolas"/>
+          <w:color w:val="000000"/>
+          <w:sz w:val="19"/>
+          <w:szCs w:val="19"/>
+        </w:rPr>
+      </w:pPr>
+      <w:r>
+        <w:rPr>
+          <w:rFonts w:ascii="Consolas" w:hAnsi="Consolas" w:cs="Consolas"/>
+          <w:color w:val="0000FF"/>
+          <w:sz w:val="19"/>
+          <w:szCs w:val="19"/>
+        </w:rPr>
+        <w:t>&lt;</w:t>
+      </w:r>
+      <w:r>
+        <w:rPr>
+          <w:rFonts w:ascii="Consolas" w:hAnsi="Consolas" w:cs="Consolas"/>
+          <w:color w:val="800000"/>
+          <w:sz w:val="19"/>
+          <w:szCs w:val="19"/>
+        </w:rPr>
+        <w:t>body</w:t>
+      </w:r>
+      <w:r>
+        <w:rPr>
+          <w:rFonts w:ascii="Consolas" w:hAnsi="Consolas" w:cs="Consolas"/>
+          <w:color w:val="0000FF"/>
+          <w:sz w:val="19"/>
+          <w:szCs w:val="19"/>
+        </w:rPr>
+        <w:t>&gt;</w:t>
+      </w:r>
+    </w:p>
+    <w:p>
+      <w:pPr>
+        <w:autoSpaceDE w:val="0"/>
+        <w:autoSpaceDN w:val="0"/>
+        <w:adjustRightInd w:val="0"/>
+        <w:spacing w:after="0" w:line="240" w:lineRule="auto"/>
+        <w:rPr>
+          <w:rFonts w:ascii="Consolas" w:hAnsi="Consolas" w:cs="Consolas"/>
+          <w:color w:val="000000"/>
+          <w:sz w:val="19"/>
+          <w:szCs w:val="19"/>
+        </w:rPr>
+      </w:pPr>
+      <w:r>
+        <w:rPr>
+          <w:rFonts w:ascii="Consolas" w:hAnsi="Consolas" w:cs="Consolas"/>
+          <w:color w:val="000000"/>
+          <w:sz w:val="19"/>
+          <w:szCs w:val="19"/>
+        </w:rPr>
+        <w:t xml:space="preserve"> </w:t>
+      </w:r>
+      <w:r>
+        <w:rPr>
+          <w:rFonts w:ascii="Consolas" w:hAnsi="Consolas" w:cs="Consolas"/>
+          <w:color w:val="0000FF"/>
+          <w:sz w:val="19"/>
+          <w:szCs w:val="19"/>
+        </w:rPr>
+        <w:t>&lt;</w:t>
+      </w:r>
+      <w:r>
+        <w:rPr>
+          <w:rFonts w:ascii="Consolas" w:hAnsi="Consolas" w:cs="Consolas"/>
+          <w:color w:val="800000"/>
+          <w:sz w:val="19"/>
+          <w:szCs w:val="19"/>
+        </w:rPr>
+        <w:t>canvas</w:t>
+      </w:r>
+      <w:r>
+        <w:rPr>
+          <w:rFonts w:ascii="Consolas" w:hAnsi="Consolas" w:cs="Consolas"/>
+          <w:color w:val="000000"/>
+          <w:sz w:val="19"/>
+          <w:szCs w:val="19"/>
+        </w:rPr>
+        <w:t xml:space="preserve"> </w:t>
+      </w:r>
+      <w:r>
+        <w:rPr>
+          <w:rFonts w:ascii="Consolas" w:hAnsi="Consolas" w:cs="Consolas"/>
+          <w:color w:val="FF0000"/>
+          <w:sz w:val="19"/>
+          <w:szCs w:val="19"/>
+        </w:rPr>
+        <w:t>width</w:t>
+      </w:r>
+      <w:r>
+        <w:rPr>
+          <w:rFonts w:ascii="Consolas" w:hAnsi="Consolas" w:cs="Consolas"/>
+          <w:color w:val="0000FF"/>
+          <w:sz w:val="19"/>
+          <w:szCs w:val="19"/>
+        </w:rPr>
+        <w:t>="500"</w:t>
+      </w:r>
+      <w:r>
+        <w:rPr>
+          <w:rFonts w:ascii="Consolas" w:hAnsi="Consolas" w:cs="Consolas"/>
+          <w:color w:val="000000"/>
+          <w:sz w:val="19"/>
+          <w:szCs w:val="19"/>
+        </w:rPr>
+        <w:t xml:space="preserve"> </w:t>
+      </w:r>
+      <w:r>
+        <w:rPr>
+          <w:rFonts w:ascii="Consolas" w:hAnsi="Consolas" w:cs="Consolas"/>
+          <w:color w:val="FF0000"/>
+          <w:sz w:val="19"/>
+          <w:szCs w:val="19"/>
+        </w:rPr>
+        <w:t>height</w:t>
+      </w:r>
+      <w:r>
+        <w:rPr>
+          <w:rFonts w:ascii="Consolas" w:hAnsi="Consolas" w:cs="Consolas"/>
+          <w:color w:val="0000FF"/>
+          <w:sz w:val="19"/>
+          <w:szCs w:val="19"/>
+        </w:rPr>
+        <w:t>="500"&gt;&lt;/</w:t>
+      </w:r>
+      <w:r>
+        <w:rPr>
+          <w:rFonts w:ascii="Consolas" w:hAnsi="Consolas" w:cs="Consolas"/>
+          <w:color w:val="800000"/>
+          <w:sz w:val="19"/>
+          <w:szCs w:val="19"/>
+        </w:rPr>
+        <w:t>canvas</w:t>
+      </w:r>
+      <w:r>
+        <w:rPr>
+          <w:rFonts w:ascii="Consolas" w:hAnsi="Consolas" w:cs="Consolas"/>
+          <w:color w:val="0000FF"/>
+          <w:sz w:val="19"/>
+          <w:szCs w:val="19"/>
+        </w:rPr>
+        <w:t>&gt;</w:t>
+      </w:r>
+    </w:p>
+    <w:p>
+      <w:pPr>
+        <w:autoSpaceDE w:val="0"/>
+        <w:autoSpaceDN w:val="0"/>
+        <w:adjustRightInd w:val="0"/>
+        <w:spacing w:after="0" w:line="240" w:lineRule="auto"/>
+        <w:rPr>
+          <w:rFonts w:ascii="Consolas" w:hAnsi="Consolas" w:cs="Consolas"/>
+          <w:color w:val="000000"/>
+          <w:sz w:val="19"/>
+          <w:szCs w:val="19"/>
+        </w:rPr>
+      </w:pPr>
+      <w:r>
+        <w:rPr>
+          <w:rFonts w:ascii="Consolas" w:hAnsi="Consolas" w:cs="Consolas"/>
+          <w:color w:val="000000"/>
+          <w:sz w:val="19"/>
+          <w:szCs w:val="19"/>
+        </w:rPr>
+        <w:t xml:space="preserve"> </w:t>
+      </w:r>
+      <w:r>
+        <w:rPr>
+          <w:rFonts w:ascii="Consolas" w:hAnsi="Consolas" w:cs="Consolas"/>
+          <w:color w:val="0000FF"/>
+          <w:sz w:val="19"/>
+          <w:szCs w:val="19"/>
+        </w:rPr>
+        <w:t>&lt;</w:t>
+      </w:r>
+      <w:r>
+        <w:rPr>
+          <w:rFonts w:ascii="Consolas" w:hAnsi="Consolas" w:cs="Consolas"/>
+          <w:color w:val="800000"/>
+          <w:sz w:val="19"/>
+          <w:szCs w:val="19"/>
+        </w:rPr>
+        <w:t>h1</w:t>
+      </w:r>
+      <w:r>
+        <w:rPr>
+          <w:rFonts w:ascii="Consolas" w:hAnsi="Consolas" w:cs="Consolas"/>
+          <w:color w:val="0000FF"/>
+          <w:sz w:val="19"/>
+          <w:szCs w:val="19"/>
+        </w:rPr>
+        <w:t>&gt;</w:t>
+      </w:r>
+      <w:r>
+        <w:rPr>
+          <w:rFonts w:ascii="Consolas" w:hAnsi="Consolas" w:cs="Consolas"/>
+          <w:color w:val="000000"/>
+          <w:sz w:val="19"/>
+          <w:szCs w:val="19"/>
+        </w:rPr>
+        <w:t>Reversi Game</w:t>
+      </w:r>
+      <w:r>
+        <w:rPr>
+          <w:rFonts w:ascii="Consolas" w:hAnsi="Consolas" w:cs="Consolas"/>
+          <w:color w:val="0000FF"/>
+          <w:sz w:val="19"/>
+          <w:szCs w:val="19"/>
+        </w:rPr>
+        <w:t>&lt;/</w:t>
+      </w:r>
+      <w:r>
+        <w:rPr>
+          <w:rFonts w:ascii="Consolas" w:hAnsi="Consolas" w:cs="Consolas"/>
+          <w:color w:val="800000"/>
+          <w:sz w:val="19"/>
+          <w:szCs w:val="19"/>
+        </w:rPr>
+        <w:t>h1</w:t>
+      </w:r>
+      <w:r>
+        <w:rPr>
+          <w:rFonts w:ascii="Consolas" w:hAnsi="Consolas" w:cs="Consolas"/>
+          <w:color w:val="0000FF"/>
+          <w:sz w:val="19"/>
+          <w:szCs w:val="19"/>
+        </w:rPr>
+        <w:t>&gt;</w:t>
+      </w:r>
+    </w:p>
+    <w:p>
+      <w:pPr>
+        <w:autoSpaceDE w:val="0"/>
+        <w:autoSpaceDN w:val="0"/>
+        <w:adjustRightInd w:val="0"/>
+        <w:spacing w:after="0" w:line="240" w:lineRule="auto"/>
+        <w:rPr>
+          <w:rFonts w:ascii="Consolas" w:hAnsi="Consolas" w:cs="Consolas"/>
+          <w:color w:val="0000FF"/>
+          <w:sz w:val="19"/>
+          <w:szCs w:val="19"/>
+        </w:rPr>
+      </w:pPr>
+      <w:r>
+        <w:rPr>
+          <w:rFonts w:ascii="Consolas" w:hAnsi="Consolas" w:cs="Consolas"/>
+          <w:color w:val="000000"/>
+          <w:sz w:val="19"/>
+          <w:szCs w:val="19"/>
+        </w:rPr>
+        <w:t xml:space="preserve"> </w:t>
+      </w:r>
+      <w:r>
+        <w:rPr>
+          <w:rFonts w:ascii="Consolas" w:hAnsi="Consolas" w:cs="Consolas"/>
+          <w:color w:val="0000FF"/>
+          <w:sz w:val="19"/>
+          <w:szCs w:val="19"/>
+        </w:rPr>
+        <w:t>&lt;</w:t>
+      </w:r>
+      <w:r>
+        <w:rPr>
+          <w:rFonts w:ascii="Consolas" w:hAnsi="Consolas" w:cs="Consolas"/>
+          <w:color w:val="800000"/>
+          <w:sz w:val="19"/>
+          <w:szCs w:val="19"/>
+        </w:rPr>
+        <w:t>p</w:t>
+      </w:r>
+      <w:r>
+        <w:rPr>
+          <w:rFonts w:ascii="Consolas" w:hAnsi="Consolas" w:cs="Consolas"/>
+          <w:color w:val="0000FF"/>
+          <w:sz w:val="19"/>
+          <w:szCs w:val="19"/>
+        </w:rPr>
+        <w:t>&gt;</w:t>
+      </w:r>
+      <w:r>
+        <w:rPr>
+          <w:rFonts w:ascii="Consolas" w:hAnsi="Consolas" w:cs="Consolas"/>
+          <w:color w:val="000000"/>
+          <w:sz w:val="19"/>
+          <w:szCs w:val="19"/>
+        </w:rPr>
+        <w:t xml:space="preserve">Status: </w:t>
+      </w:r>
+      <w:r>
+        <w:rPr>
+          <w:rFonts w:ascii="Consolas" w:hAnsi="Consolas" w:cs="Consolas"/>
+          <w:color w:val="0000FF"/>
+          <w:sz w:val="19"/>
+          <w:szCs w:val="19"/>
+        </w:rPr>
+        <w:t>&lt;</w:t>
+      </w:r>
+      <w:r>
+        <w:rPr>
+          <w:rFonts w:ascii="Consolas" w:hAnsi="Consolas" w:cs="Consolas"/>
+          <w:color w:val="800000"/>
+          <w:sz w:val="19"/>
+          <w:szCs w:val="19"/>
+        </w:rPr>
+        <w:t>span</w:t>
+      </w:r>
+      <w:r>
+        <w:rPr>
+          <w:rFonts w:ascii="Consolas" w:hAnsi="Consolas" w:cs="Consolas"/>
+          <w:color w:val="000000"/>
+          <w:sz w:val="19"/>
+          <w:szCs w:val="19"/>
+        </w:rPr>
+        <w:t xml:space="preserve"> </w:t>
+      </w:r>
+      <w:r>
+        <w:rPr>
+          <w:rFonts w:ascii="Consolas" w:hAnsi="Consolas" w:cs="Consolas"/>
+          <w:color w:val="FF0000"/>
+          <w:sz w:val="19"/>
+          <w:szCs w:val="19"/>
+        </w:rPr>
+        <w:t>id</w:t>
+      </w:r>
+      <w:r>
+        <w:rPr>
+          <w:rFonts w:ascii="Consolas" w:hAnsi="Consolas" w:cs="Consolas"/>
+          <w:color w:val="0000FF"/>
+          <w:sz w:val="19"/>
+          <w:szCs w:val="19"/>
+        </w:rPr>
+        <w:t>="status"&gt;&lt;/</w:t>
+      </w:r>
+      <w:r>
+        <w:rPr>
+          <w:rFonts w:ascii="Consolas" w:hAnsi="Consolas" w:cs="Consolas"/>
+          <w:color w:val="800000"/>
+          <w:sz w:val="19"/>
+          <w:szCs w:val="19"/>
+        </w:rPr>
+        <w:t>span</w:t>
+      </w:r>
+      <w:r>
+        <w:rPr>
+          <w:rFonts w:ascii="Consolas" w:hAnsi="Consolas" w:cs="Consolas"/>
+          <w:color w:val="0000FF"/>
+          <w:sz w:val="19"/>
+          <w:szCs w:val="19"/>
+        </w:rPr>
+        <w:t>&gt;&lt;/</w:t>
+      </w:r>
+      <w:r>
+        <w:rPr>
+          <w:rFonts w:ascii="Consolas" w:hAnsi="Consolas" w:cs="Consolas"/>
+          <w:color w:val="800000"/>
+          <w:sz w:val="19"/>
+          <w:szCs w:val="19"/>
+        </w:rPr>
+        <w:t>p</w:t>
+      </w:r>
+      <w:r>
+        <w:rPr>
+          <w:rFonts w:ascii="Consolas" w:hAnsi="Consolas" w:cs="Consolas"/>
+          <w:color w:val="0000FF"/>
+          <w:sz w:val="19"/>
+          <w:szCs w:val="19"/>
+        </w:rPr>
+        <w:t>&gt;</w:t>
+      </w:r>
+    </w:p>
+    <w:p>
+      <w:pPr>
+        <w:autoSpaceDE w:val="0"/>
+        <w:autoSpaceDN w:val="0"/>
+        <w:adjustRightInd w:val="0"/>
+        <w:spacing w:after="0" w:line="240" w:lineRule="auto"/>
+        <w:rPr>
+          <w:rFonts w:ascii="Consolas" w:hAnsi="Consolas" w:cs="Consolas"/>
+          <w:color w:val="000000"/>
+          <w:sz w:val="19"/>
+          <w:szCs w:val="19"/>
+        </w:rPr>
+      </w:pPr>
+      <w:r>
+        <w:rPr>
+          <w:rFonts w:ascii="Consolas" w:hAnsi="Consolas" w:cs="Consolas"/>
+          <w:color w:val="0000FF"/>
+          <w:sz w:val="19"/>
+          <w:szCs w:val="19"/>
+          <w:highlight w:val="yellow"/>
+        </w:rPr>
+        <w:t xml:space="preserve"> </w:t>
+      </w:r>
+      <w:r>
+        <w:rPr>
+          <w:rFonts w:ascii="Consolas" w:hAnsi="Consolas" w:cs="Consolas"/>
+          <w:color w:val="0000FF"/>
+          <w:sz w:val="19"/>
+          <w:szCs w:val="19"/>
+          <w:highlight w:val="yellow"/>
+        </w:rPr>
+        <w:t>&lt;</w:t>
+      </w:r>
+      <w:r>
+        <w:rPr>
+          <w:rFonts w:ascii="Consolas" w:hAnsi="Consolas" w:cs="Consolas"/>
+          <w:color w:val="800000"/>
+          <w:sz w:val="19"/>
+          <w:szCs w:val="19"/>
+          <w:highlight w:val="yellow"/>
+        </w:rPr>
+        <w:t>p</w:t>
+      </w:r>
+      <w:r>
+        <w:rPr>
+          <w:rFonts w:ascii="Consolas" w:hAnsi="Consolas" w:cs="Consolas"/>
+          <w:color w:val="0000FF"/>
+          <w:sz w:val="19"/>
+          <w:szCs w:val="19"/>
+          <w:highlight w:val="yellow"/>
+        </w:rPr>
+        <w:t>&gt;</w:t>
+      </w:r>
+      <w:r>
+        <w:rPr>
+          <w:rFonts w:ascii="Consolas" w:hAnsi="Consolas" w:cs="Consolas"/>
+          <w:color w:val="000000"/>
+          <w:sz w:val="19"/>
+          <w:szCs w:val="19"/>
+          <w:highlight w:val="yellow"/>
+        </w:rPr>
+        <w:t xml:space="preserve">Black count: </w:t>
+      </w:r>
+      <w:r>
+        <w:rPr>
+          <w:rFonts w:ascii="Consolas" w:hAnsi="Consolas" w:cs="Consolas"/>
+          <w:color w:val="0000FF"/>
+          <w:sz w:val="19"/>
+          <w:szCs w:val="19"/>
+          <w:highlight w:val="yellow"/>
+        </w:rPr>
+        <w:t>&lt;</w:t>
+      </w:r>
+      <w:r>
+        <w:rPr>
+          <w:rFonts w:ascii="Consolas" w:hAnsi="Consolas" w:cs="Consolas"/>
+          <w:color w:val="800000"/>
+          <w:sz w:val="19"/>
+          <w:szCs w:val="19"/>
+          <w:highlight w:val="yellow"/>
+        </w:rPr>
+        <w:t>span</w:t>
+      </w:r>
+      <w:r>
+        <w:rPr>
+          <w:rFonts w:ascii="Consolas" w:hAnsi="Consolas" w:cs="Consolas"/>
+          <w:color w:val="000000"/>
+          <w:sz w:val="19"/>
+          <w:szCs w:val="19"/>
+          <w:highlight w:val="yellow"/>
+        </w:rPr>
+        <w:t xml:space="preserve"> </w:t>
+      </w:r>
+      <w:r>
+        <w:rPr>
+          <w:rFonts w:ascii="Consolas" w:hAnsi="Consolas" w:cs="Consolas"/>
+          <w:color w:val="FF0000"/>
+          <w:sz w:val="19"/>
+          <w:szCs w:val="19"/>
+          <w:highlight w:val="yellow"/>
+        </w:rPr>
+        <w:t>id</w:t>
+      </w:r>
+      <w:r>
+        <w:rPr>
+          <w:rFonts w:ascii="Consolas" w:hAnsi="Consolas" w:cs="Consolas"/>
+          <w:color w:val="0000FF"/>
+          <w:sz w:val="19"/>
+          <w:szCs w:val="19"/>
+          <w:highlight w:val="yellow"/>
+        </w:rPr>
+        <w:t>="black"&gt;&lt;/</w:t>
+      </w:r>
+      <w:r>
+        <w:rPr>
+          <w:rFonts w:ascii="Consolas" w:hAnsi="Consolas" w:cs="Consolas"/>
+          <w:color w:val="800000"/>
+          <w:sz w:val="19"/>
+          <w:szCs w:val="19"/>
+          <w:highlight w:val="yellow"/>
+        </w:rPr>
+        <w:t>span</w:t>
+      </w:r>
+      <w:r>
+        <w:rPr>
+          <w:rFonts w:ascii="Consolas" w:hAnsi="Consolas" w:cs="Consolas"/>
+          <w:color w:val="0000FF"/>
+          <w:sz w:val="19"/>
+          <w:szCs w:val="19"/>
+          <w:highlight w:val="yellow"/>
+        </w:rPr>
+        <w:t>&gt;&lt;/</w:t>
+      </w:r>
+      <w:r>
+        <w:rPr>
+          <w:rFonts w:ascii="Consolas" w:hAnsi="Consolas" w:cs="Consolas"/>
+          <w:color w:val="800000"/>
+          <w:sz w:val="19"/>
+          <w:szCs w:val="19"/>
+          <w:highlight w:val="yellow"/>
+        </w:rPr>
+        <w:t>p</w:t>
+      </w:r>
+      <w:r>
+        <w:rPr>
+          <w:rFonts w:ascii="Consolas" w:hAnsi="Consolas" w:cs="Consolas"/>
+          <w:color w:val="0000FF"/>
+          <w:sz w:val="19"/>
+          <w:szCs w:val="19"/>
+          <w:highlight w:val="yellow"/>
+        </w:rPr>
+        <w:t>&gt;</w:t>
+      </w:r>
+    </w:p>
+    <w:p>
+      <w:pPr>
+        <w:autoSpaceDE w:val="0"/>
+        <w:autoSpaceDN w:val="0"/>
+        <w:adjustRightInd w:val="0"/>
+        <w:spacing w:after="0" w:line="240" w:lineRule="auto"/>
+        <w:rPr>
+          <w:rFonts w:ascii="Consolas" w:hAnsi="Consolas" w:cs="Consolas"/>
+          <w:color w:val="000000"/>
+          <w:sz w:val="19"/>
+          <w:szCs w:val="19"/>
+          <w:highlight w:val="yellow"/>
+        </w:rPr>
+      </w:pPr>
+      <w:r>
+        <w:rPr>
+          <w:rFonts w:ascii="Consolas" w:hAnsi="Consolas" w:cs="Consolas"/>
+          <w:color w:val="000000"/>
+          <w:sz w:val="19"/>
+          <w:szCs w:val="19"/>
+        </w:rPr>
+        <w:t xml:space="preserve"> </w:t>
+      </w:r>
+      <w:r>
+        <w:rPr>
+          <w:rFonts w:ascii="Consolas" w:hAnsi="Consolas" w:cs="Consolas"/>
+          <w:color w:val="0000FF"/>
+          <w:sz w:val="19"/>
+          <w:szCs w:val="19"/>
+          <w:highlight w:val="yellow"/>
+        </w:rPr>
+        <w:t>&lt;</w:t>
+      </w:r>
+      <w:r>
+        <w:rPr>
+          <w:rFonts w:ascii="Consolas" w:hAnsi="Consolas" w:cs="Consolas"/>
+          <w:color w:val="800000"/>
+          <w:sz w:val="19"/>
+          <w:szCs w:val="19"/>
+          <w:highlight w:val="yellow"/>
+        </w:rPr>
+        <w:t>p</w:t>
+      </w:r>
+      <w:r>
+        <w:rPr>
+          <w:rFonts w:ascii="Consolas" w:hAnsi="Consolas" w:cs="Consolas"/>
+          <w:color w:val="0000FF"/>
+          <w:sz w:val="19"/>
+          <w:szCs w:val="19"/>
+          <w:highlight w:val="yellow"/>
+        </w:rPr>
+        <w:t>&gt;</w:t>
+      </w:r>
+      <w:r>
+        <w:rPr>
+          <w:rFonts w:ascii="Consolas" w:hAnsi="Consolas" w:cs="Consolas"/>
+          <w:color w:val="000000"/>
+          <w:sz w:val="19"/>
+          <w:szCs w:val="19"/>
+          <w:highlight w:val="yellow"/>
+        </w:rPr>
+        <w:t xml:space="preserve">White count: </w:t>
+      </w:r>
+      <w:r>
+        <w:rPr>
+          <w:rFonts w:ascii="Consolas" w:hAnsi="Consolas" w:cs="Consolas"/>
+          <w:color w:val="0000FF"/>
+          <w:sz w:val="19"/>
+          <w:szCs w:val="19"/>
+          <w:highlight w:val="yellow"/>
+        </w:rPr>
+        <w:t>&lt;</w:t>
+      </w:r>
+      <w:r>
+        <w:rPr>
+          <w:rFonts w:ascii="Consolas" w:hAnsi="Consolas" w:cs="Consolas"/>
+          <w:color w:val="800000"/>
+          <w:sz w:val="19"/>
+          <w:szCs w:val="19"/>
+          <w:highlight w:val="yellow"/>
+        </w:rPr>
+        <w:t>span</w:t>
+      </w:r>
+      <w:r>
+        <w:rPr>
+          <w:rFonts w:ascii="Consolas" w:hAnsi="Consolas" w:cs="Consolas"/>
+          <w:color w:val="000000"/>
+          <w:sz w:val="19"/>
+          <w:szCs w:val="19"/>
+          <w:highlight w:val="yellow"/>
+        </w:rPr>
+        <w:t xml:space="preserve"> </w:t>
+      </w:r>
+      <w:r>
+        <w:rPr>
+          <w:rFonts w:ascii="Consolas" w:hAnsi="Consolas" w:cs="Consolas"/>
+          <w:color w:val="FF0000"/>
+          <w:sz w:val="19"/>
+          <w:szCs w:val="19"/>
+          <w:highlight w:val="yellow"/>
+        </w:rPr>
+        <w:t>id</w:t>
+      </w:r>
+      <w:r>
+        <w:rPr>
+          <w:rFonts w:ascii="Consolas" w:hAnsi="Consolas" w:cs="Consolas"/>
+          <w:color w:val="0000FF"/>
+          <w:sz w:val="19"/>
+          <w:szCs w:val="19"/>
+          <w:highlight w:val="yellow"/>
+        </w:rPr>
+        <w:t>="white"&gt;&lt;/</w:t>
+      </w:r>
+      <w:r>
+        <w:rPr>
+          <w:rFonts w:ascii="Consolas" w:hAnsi="Consolas" w:cs="Consolas"/>
+          <w:color w:val="800000"/>
+          <w:sz w:val="19"/>
+          <w:szCs w:val="19"/>
+          <w:highlight w:val="yellow"/>
+        </w:rPr>
+        <w:t>span</w:t>
+      </w:r>
+      <w:r>
+        <w:rPr>
+          <w:rFonts w:ascii="Consolas" w:hAnsi="Consolas" w:cs="Consolas"/>
+          <w:color w:val="0000FF"/>
+          <w:sz w:val="19"/>
+          <w:szCs w:val="19"/>
+          <w:highlight w:val="yellow"/>
+        </w:rPr>
+        <w:t>&gt;&lt;/</w:t>
+      </w:r>
+      <w:r>
+        <w:rPr>
+          <w:rFonts w:ascii="Consolas" w:hAnsi="Consolas" w:cs="Consolas"/>
+          <w:color w:val="800000"/>
+          <w:sz w:val="19"/>
+          <w:szCs w:val="19"/>
+          <w:highlight w:val="yellow"/>
+        </w:rPr>
+        <w:t>p</w:t>
+      </w:r>
+      <w:r>
+        <w:rPr>
+          <w:rFonts w:ascii="Consolas" w:hAnsi="Consolas" w:cs="Consolas"/>
+          <w:color w:val="0000FF"/>
+          <w:sz w:val="19"/>
+          <w:szCs w:val="19"/>
+          <w:highlight w:val="yellow"/>
+        </w:rPr>
+        <w:t>&gt;</w:t>
+      </w:r>
+    </w:p>
+    <w:p>
+      <w:pPr>
+        <w:autoSpaceDE w:val="0"/>
+        <w:autoSpaceDN w:val="0"/>
+        <w:adjustRightInd w:val="0"/>
+        <w:spacing w:after="0" w:line="240" w:lineRule="auto"/>
+        <w:rPr>
+          <w:rFonts w:ascii="Consolas" w:hAnsi="Consolas" w:cs="Consolas"/>
+          <w:color w:val="000000"/>
+          <w:sz w:val="19"/>
+          <w:szCs w:val="19"/>
+        </w:rPr>
+      </w:pPr>
+      <w:r>
+        <w:rPr>
+          <w:rFonts w:ascii="Consolas" w:hAnsi="Consolas" w:cs="Consolas"/>
+          <w:color w:val="000000"/>
+          <w:sz w:val="19"/>
+          <w:szCs w:val="19"/>
+        </w:rPr>
+        <w:t xml:space="preserve"> </w:t>
+      </w:r>
+      <w:r>
+        <w:rPr>
+          <w:rFonts w:ascii="Consolas" w:hAnsi="Consolas" w:cs="Consolas"/>
+          <w:color w:val="0000FF"/>
+          <w:sz w:val="19"/>
+          <w:szCs w:val="19"/>
+        </w:rPr>
+        <w:t>&lt;</w:t>
+      </w:r>
+      <w:r>
+        <w:rPr>
+          <w:rFonts w:ascii="Consolas" w:hAnsi="Consolas" w:cs="Consolas"/>
+          <w:color w:val="800000"/>
+          <w:sz w:val="19"/>
+          <w:szCs w:val="19"/>
+        </w:rPr>
+        <w:t>p</w:t>
+      </w:r>
+      <w:r>
+        <w:rPr>
+          <w:rFonts w:ascii="Consolas" w:hAnsi="Consolas" w:cs="Consolas"/>
+          <w:color w:val="0000FF"/>
+          <w:sz w:val="19"/>
+          <w:szCs w:val="19"/>
+        </w:rPr>
+        <w:t>&gt;</w:t>
+      </w:r>
+      <w:r>
+        <w:rPr>
+          <w:rFonts w:ascii="Consolas" w:hAnsi="Consolas" w:cs="Consolas"/>
+          <w:color w:val="000000"/>
+          <w:sz w:val="19"/>
+          <w:szCs w:val="19"/>
+        </w:rPr>
+        <w:t xml:space="preserve">Look up the </w:t>
+      </w:r>
+      <w:r>
+        <w:rPr>
+          <w:rFonts w:ascii="Consolas" w:hAnsi="Consolas" w:cs="Consolas"/>
+          <w:color w:val="0000FF"/>
+          <w:sz w:val="19"/>
+          <w:szCs w:val="19"/>
+        </w:rPr>
+        <w:t>&lt;</w:t>
+      </w:r>
+      <w:r>
+        <w:rPr>
+          <w:rFonts w:ascii="Consolas" w:hAnsi="Consolas" w:cs="Consolas"/>
+          <w:color w:val="800000"/>
+          <w:sz w:val="19"/>
+          <w:szCs w:val="19"/>
+        </w:rPr>
+        <w:t>a</w:t>
+      </w:r>
+      <w:r>
+        <w:rPr>
+          <w:rFonts w:ascii="Consolas" w:hAnsi="Consolas" w:cs="Consolas"/>
+          <w:color w:val="000000"/>
+          <w:sz w:val="19"/>
+          <w:szCs w:val="19"/>
+        </w:rPr>
+        <w:t xml:space="preserve"> </w:t>
+      </w:r>
+      <w:r>
+        <w:rPr>
+          <w:rFonts w:ascii="Consolas" w:hAnsi="Consolas" w:cs="Consolas"/>
+          <w:color w:val="FF0000"/>
+          <w:sz w:val="19"/>
+          <w:szCs w:val="19"/>
+        </w:rPr>
+        <w:t>href</w:t>
+      </w:r>
+      <w:r>
+        <w:rPr>
+          <w:rFonts w:ascii="Consolas" w:hAnsi="Consolas" w:cs="Consolas"/>
+          <w:color w:val="0000FF"/>
+          <w:sz w:val="19"/>
+          <w:szCs w:val="19"/>
+        </w:rPr>
+        <w:t>="http://www.yourturnmyturn.com/rules/reversi.php"</w:t>
+      </w:r>
+      <w:r>
+        <w:rPr>
+          <w:rFonts w:ascii="Consolas" w:hAnsi="Consolas" w:cs="Consolas"/>
+          <w:color w:val="000000"/>
+          <w:sz w:val="19"/>
+          <w:szCs w:val="19"/>
+        </w:rPr>
+        <w:t xml:space="preserve"> </w:t>
+      </w:r>
+      <w:r>
+        <w:rPr>
+          <w:rFonts w:ascii="Consolas" w:hAnsi="Consolas" w:cs="Consolas"/>
+          <w:color w:val="FF0000"/>
+          <w:sz w:val="19"/>
+          <w:szCs w:val="19"/>
+        </w:rPr>
+        <w:t>target</w:t>
+      </w:r>
+      <w:r>
+        <w:rPr>
+          <w:rFonts w:ascii="Consolas" w:hAnsi="Consolas" w:cs="Consolas"/>
+          <w:color w:val="0000FF"/>
+          <w:sz w:val="19"/>
+          <w:szCs w:val="19"/>
+        </w:rPr>
+        <w:t>="_blank"&gt;</w:t>
+      </w:r>
+      <w:r>
+        <w:rPr>
+          <w:rFonts w:ascii="Consolas" w:hAnsi="Consolas" w:cs="Consolas"/>
+          <w:color w:val="000000"/>
+          <w:sz w:val="19"/>
+          <w:szCs w:val="19"/>
+        </w:rPr>
+        <w:t>rules</w:t>
+      </w:r>
+      <w:r>
+        <w:rPr>
+          <w:rFonts w:ascii="Consolas" w:hAnsi="Consolas" w:cs="Consolas"/>
+          <w:color w:val="0000FF"/>
+          <w:sz w:val="19"/>
+          <w:szCs w:val="19"/>
+        </w:rPr>
+        <w:t>&lt;/</w:t>
+      </w:r>
+      <w:r>
+        <w:rPr>
+          <w:rFonts w:ascii="Consolas" w:hAnsi="Consolas" w:cs="Consolas"/>
+          <w:color w:val="800000"/>
+          <w:sz w:val="19"/>
+          <w:szCs w:val="19"/>
+        </w:rPr>
+        <w:t>a</w:t>
+      </w:r>
+      <w:r>
+        <w:rPr>
+          <w:rFonts w:ascii="Consolas" w:hAnsi="Consolas" w:cs="Consolas"/>
+          <w:color w:val="0000FF"/>
+          <w:sz w:val="19"/>
+          <w:szCs w:val="19"/>
+        </w:rPr>
+        <w:t>&gt;&lt;/</w:t>
+      </w:r>
+      <w:r>
+        <w:rPr>
+          <w:rFonts w:ascii="Consolas" w:hAnsi="Consolas" w:cs="Consolas"/>
+          <w:color w:val="800000"/>
+          <w:sz w:val="19"/>
+          <w:szCs w:val="19"/>
+        </w:rPr>
+        <w:t>p</w:t>
+      </w:r>
+      <w:r>
+        <w:rPr>
+          <w:rFonts w:ascii="Consolas" w:hAnsi="Consolas" w:cs="Consolas"/>
+          <w:color w:val="0000FF"/>
+          <w:sz w:val="19"/>
+          <w:szCs w:val="19"/>
+        </w:rPr>
+        <w:t>&gt;</w:t>
+      </w:r>
+    </w:p>
+    <w:p>
+      <w:r>
+        <w:rPr>
+          <w:rFonts w:ascii="Consolas" w:hAnsi="Consolas" w:cs="Consolas"/>
+          <w:color w:val="0000FF"/>
+          <w:sz w:val="19"/>
+          <w:szCs w:val="19"/>
+        </w:rPr>
+        <w:t>&lt;/</w:t>
+      </w:r>
+      <w:r>
+        <w:rPr>
+          <w:rFonts w:ascii="Consolas" w:hAnsi="Consolas" w:cs="Consolas"/>
+          <w:color w:val="800000"/>
+          <w:sz w:val="19"/>
+          <w:szCs w:val="19"/>
+        </w:rPr>
+        <w:t>body</w:t>
+      </w:r>
+      <w:r>
+        <w:rPr>
+          <w:rFonts w:ascii="Consolas" w:hAnsi="Consolas" w:cs="Consolas"/>
+          <w:color w:val="0000FF"/>
+          <w:sz w:val="19"/>
+          <w:szCs w:val="19"/>
+        </w:rPr>
+        <w:t>&gt;</w:t>
+      </w:r>
+    </w:p>
+    <w:p>
+      <w:pPr>
+        <w:pStyle w:val="Heading2"/>
+      </w:pPr>
+      <w:r>
+        <w:t>Update the updateText function</w:t>
+      </w:r>
+    </w:p>
+    <w:p>
+      <w:pPr>
+        <w:autoSpaceDE w:val="0"/>
+        <w:autoSpaceDN w:val="0"/>
+        <w:adjustRightInd w:val="0"/>
+        <w:spacing w:after="0" w:line="240" w:lineRule="auto"/>
+        <w:rPr>
+          <w:rFonts w:ascii="Consolas" w:hAnsi="Consolas" w:cs="Consolas"/>
+          <w:color w:val="000000"/>
+          <w:sz w:val="19"/>
+          <w:szCs w:val="19"/>
+        </w:rPr>
+      </w:pPr>
+      <w:r>
+        <w:rPr>
+          <w:rFonts w:ascii="Consolas" w:hAnsi="Consolas" w:cs="Consolas"/>
+          <w:color w:val="0000FF"/>
+          <w:sz w:val="19"/>
+          <w:szCs w:val="19"/>
+        </w:rPr>
+        <w:t>export</w:t>
+      </w:r>
+      <w:r>
+        <w:rPr>
+          <w:rFonts w:ascii="Consolas" w:hAnsi="Consolas" w:cs="Consolas"/>
+          <w:color w:val="000000"/>
+          <w:sz w:val="19"/>
+          <w:szCs w:val="19"/>
+        </w:rPr>
+        <w:t xml:space="preserve"> </w:t>
+      </w:r>
+      <w:r>
+        <w:rPr>
+          <w:rFonts w:ascii="Consolas" w:hAnsi="Consolas" w:cs="Consolas"/>
+          <w:color w:val="0000FF"/>
+          <w:sz w:val="19"/>
+          <w:szCs w:val="19"/>
+        </w:rPr>
+        <w:t>function</w:t>
+      </w:r>
+      <w:r>
+        <w:rPr>
+          <w:rFonts w:ascii="Consolas" w:hAnsi="Consolas" w:cs="Consolas"/>
+          <w:color w:val="000000"/>
+          <w:sz w:val="19"/>
+          <w:szCs w:val="19"/>
+        </w:rPr>
+        <w:t xml:space="preserve"> updateText(game: GameManager) {</w:t>
+      </w:r>
+    </w:p>
+    <w:p>
+      <w:pPr>
+        <w:autoSpaceDE w:val="0"/>
+        <w:autoSpaceDN w:val="0"/>
+        <w:adjustRightInd w:val="0"/>
+        <w:spacing w:after="0" w:line="240" w:lineRule="auto"/>
+        <w:rPr>
+          <w:rFonts w:ascii="Consolas" w:hAnsi="Consolas" w:cs="Consolas"/>
+          <w:color w:val="000000"/>
+          <w:sz w:val="19"/>
+          <w:szCs w:val="19"/>
+        </w:rPr>
+      </w:pPr>
+      <w:r>
+        <w:rPr>
+          <w:rFonts w:ascii="Consolas" w:hAnsi="Consolas" w:cs="Consolas"/>
+          <w:color w:val="000000"/>
+          <w:sz w:val="19"/>
+          <w:szCs w:val="19"/>
+        </w:rPr>
+        <w:t xml:space="preserve">    document.getElementById(</w:t>
+      </w:r>
+      <w:r>
+        <w:rPr>
+          <w:rFonts w:ascii="Consolas" w:hAnsi="Consolas" w:cs="Consolas"/>
+          <w:color w:val="A31515"/>
+          <w:sz w:val="19"/>
+          <w:szCs w:val="19"/>
+        </w:rPr>
+        <w:t>"status"</w:t>
+      </w:r>
+      <w:r>
+        <w:rPr>
+          <w:rFonts w:ascii="Consolas" w:hAnsi="Consolas" w:cs="Consolas"/>
+          <w:color w:val="000000"/>
+          <w:sz w:val="19"/>
+          <w:szCs w:val="19"/>
+        </w:rPr>
+        <w:t>).innerHTML = game.status;</w:t>
+      </w:r>
+    </w:p>
+    <w:p>
+      <w:pPr>
+        <w:autoSpaceDE w:val="0"/>
+        <w:autoSpaceDN w:val="0"/>
+        <w:adjustRightInd w:val="0"/>
+        <w:spacing w:after="0" w:line="240" w:lineRule="auto"/>
+        <w:rPr>
+          <w:rFonts w:ascii="Consolas" w:hAnsi="Consolas" w:cs="Consolas"/>
+          <w:color w:val="000000"/>
+          <w:sz w:val="19"/>
+          <w:szCs w:val="19"/>
+          <w:highlight w:val="yellow"/>
         </w:rPr>
       </w:pPr>
       <w:r>
@@ -26387,447 +28555,92 @@
       <w:r>
         <w:rPr>
           <w:rFonts w:ascii="Consolas" w:hAnsi="Consolas" w:cs="Consolas"/>
-          <w:color w:val="0000FF"/>
-          <w:sz w:val="19"/>
-          <w:szCs w:val="19"/>
-        </w:rPr>
-        <w:t>if</w:t>
-      </w:r>
-      <w:r>
-        <w:rPr>
-          <w:rFonts w:ascii="Consolas" w:hAnsi="Consolas" w:cs="Consolas"/>
-          <w:color w:val="000000"/>
-          <w:sz w:val="19"/>
-          <w:szCs w:val="19"/>
-        </w:rPr>
-        <w:t xml:space="preserve"> (</w:t>
-      </w:r>
-      <w:r>
-        <w:rPr>
-          <w:rFonts w:ascii="Consolas" w:hAnsi="Consolas" w:cs="Consolas"/>
-          <w:color w:val="0000FF"/>
-          <w:sz w:val="19"/>
-          <w:szCs w:val="19"/>
-        </w:rPr>
-        <w:t>this</w:t>
-      </w:r>
-      <w:r>
-        <w:rPr>
-          <w:rFonts w:ascii="Consolas" w:hAnsi="Consolas" w:cs="Consolas"/>
-          <w:color w:val="000000"/>
-          <w:sz w:val="19"/>
-          <w:szCs w:val="19"/>
-        </w:rPr>
-        <w:t xml:space="preserve">.board.wouldBeValidMove(sq, </w:t>
-      </w:r>
-      <w:r>
-        <w:rPr>
-          <w:rFonts w:ascii="Consolas" w:hAnsi="Consolas" w:cs="Consolas"/>
-          <w:color w:val="0000FF"/>
-          <w:sz w:val="19"/>
-          <w:szCs w:val="19"/>
-        </w:rPr>
-        <w:t>this</w:t>
-      </w:r>
-      <w:r>
-        <w:rPr>
-          <w:rFonts w:ascii="Consolas" w:hAnsi="Consolas" w:cs="Consolas"/>
-          <w:color w:val="000000"/>
-          <w:sz w:val="19"/>
-          <w:szCs w:val="19"/>
-        </w:rPr>
-        <w:t>.turn)) {</w:t>
-      </w:r>
-    </w:p>
-    <w:p>
-      <w:pPr>
-        <w:autoSpaceDE w:val="0"/>
-        <w:autoSpaceDN w:val="0"/>
-        <w:adjustRightInd w:val="0"/>
-        <w:spacing w:after="0" w:line="240" w:lineRule="auto"/>
-        <w:rPr>
-          <w:rFonts w:ascii="Consolas" w:hAnsi="Consolas" w:cs="Consolas"/>
-          <w:color w:val="000000"/>
-          <w:sz w:val="19"/>
-          <w:szCs w:val="19"/>
-        </w:rPr>
-      </w:pPr>
-      <w:r>
-        <w:rPr>
-          <w:rFonts w:ascii="Consolas" w:hAnsi="Consolas" w:cs="Consolas"/>
-          <w:color w:val="000000"/>
-          <w:sz w:val="19"/>
-          <w:szCs w:val="19"/>
-        </w:rPr>
-        <w:t xml:space="preserve">        </w:t>
-      </w:r>
-      <w:r>
-        <w:rPr>
-          <w:rFonts w:ascii="Consolas" w:hAnsi="Consolas" w:cs="Consolas"/>
-          <w:color w:val="008000"/>
-          <w:sz w:val="19"/>
-          <w:szCs w:val="19"/>
-        </w:rPr>
-        <w:t>//Place new piece</w:t>
-      </w:r>
-    </w:p>
-    <w:p>
-      <w:pPr>
-        <w:autoSpaceDE w:val="0"/>
-        <w:autoSpaceDN w:val="0"/>
-        <w:adjustRightInd w:val="0"/>
-        <w:spacing w:after="0" w:line="240" w:lineRule="auto"/>
-        <w:rPr>
-          <w:rFonts w:ascii="Consolas" w:hAnsi="Consolas" w:cs="Consolas"/>
-          <w:color w:val="000000"/>
-          <w:sz w:val="19"/>
-          <w:szCs w:val="19"/>
-        </w:rPr>
-      </w:pPr>
-      <w:r>
-        <w:rPr>
-          <w:rFonts w:ascii="Consolas" w:hAnsi="Consolas" w:cs="Consolas"/>
-          <w:color w:val="000000"/>
-          <w:sz w:val="19"/>
-          <w:szCs w:val="19"/>
-        </w:rPr>
-        <w:t xml:space="preserve">        sq.occupiedBy = </w:t>
-      </w:r>
-      <w:r>
-        <w:rPr>
-          <w:rFonts w:ascii="Consolas" w:hAnsi="Consolas" w:cs="Consolas"/>
-          <w:color w:val="0000FF"/>
-          <w:sz w:val="19"/>
-          <w:szCs w:val="19"/>
-        </w:rPr>
-        <w:t>this</w:t>
-      </w:r>
-      <w:r>
-        <w:rPr>
-          <w:rFonts w:ascii="Consolas" w:hAnsi="Consolas" w:cs="Consolas"/>
-          <w:color w:val="000000"/>
-          <w:sz w:val="19"/>
-          <w:szCs w:val="19"/>
-        </w:rPr>
-        <w:t>.turn;</w:t>
-      </w:r>
-    </w:p>
-    <w:p>
-      <w:pPr>
-        <w:autoSpaceDE w:val="0"/>
-        <w:autoSpaceDN w:val="0"/>
-        <w:adjustRightInd w:val="0"/>
-        <w:spacing w:after="0" w:line="240" w:lineRule="auto"/>
-        <w:rPr>
-          <w:rFonts w:ascii="Consolas" w:hAnsi="Consolas" w:cs="Consolas"/>
-          <w:color w:val="000000"/>
-          <w:sz w:val="19"/>
-          <w:szCs w:val="19"/>
-          <w:highlight w:val="yellow"/>
-        </w:rPr>
-      </w:pPr>
-      <w:r>
-        <w:rPr>
-          <w:rFonts w:ascii="Consolas" w:hAnsi="Consolas" w:cs="Consolas"/>
-          <w:color w:val="000000"/>
-          <w:sz w:val="19"/>
-          <w:szCs w:val="19"/>
-        </w:rPr>
-        <w:t xml:space="preserve">        </w:t>
-      </w:r>
-      <w:r>
-        <w:rPr>
-          <w:rFonts w:ascii="Consolas" w:hAnsi="Consolas" w:cs="Consolas"/>
-          <w:color w:val="008000"/>
-          <w:sz w:val="19"/>
-          <w:szCs w:val="19"/>
-          <w:highlight w:val="yellow"/>
-        </w:rPr>
-        <w:t>//Flip captured pieces</w:t>
-      </w:r>
-    </w:p>
-    <w:p>
-      <w:pPr>
-        <w:autoSpaceDE w:val="0"/>
-        <w:autoSpaceDN w:val="0"/>
-        <w:adjustRightInd w:val="0"/>
-        <w:spacing w:after="0" w:line="240" w:lineRule="auto"/>
-        <w:rPr>
-          <w:rFonts w:ascii="Consolas" w:hAnsi="Consolas" w:cs="Consolas"/>
-          <w:color w:val="000000"/>
-          <w:sz w:val="19"/>
-          <w:szCs w:val="19"/>
-          <w:highlight w:val="yellow"/>
-        </w:rPr>
-      </w:pPr>
-      <w:r>
-        <w:rPr>
-          <w:rFonts w:ascii="Consolas" w:hAnsi="Consolas" w:cs="Consolas"/>
-          <w:color w:val="000000"/>
-          <w:sz w:val="19"/>
-          <w:szCs w:val="19"/>
-          <w:highlight w:val="yellow"/>
-        </w:rPr>
-        <w:t xml:space="preserve">        </w:t>
-      </w:r>
-      <w:r>
-        <w:rPr>
-          <w:rFonts w:ascii="Consolas" w:hAnsi="Consolas" w:cs="Consolas"/>
-          <w:color w:val="0000FF"/>
-          <w:sz w:val="19"/>
-          <w:szCs w:val="19"/>
-          <w:highlight w:val="yellow"/>
-        </w:rPr>
-        <w:t>var</w:t>
-      </w:r>
-      <w:r>
-        <w:rPr>
-          <w:rFonts w:ascii="Consolas" w:hAnsi="Consolas" w:cs="Consolas"/>
-          <w:color w:val="000000"/>
-          <w:sz w:val="19"/>
-          <w:szCs w:val="19"/>
-          <w:highlight w:val="yellow"/>
-        </w:rPr>
-        <w:t xml:space="preserve"> flips: Square[] = </w:t>
-      </w:r>
-      <w:r>
-        <w:rPr>
-          <w:rFonts w:ascii="Consolas" w:hAnsi="Consolas" w:cs="Consolas"/>
-          <w:color w:val="0000FF"/>
-          <w:sz w:val="19"/>
-          <w:szCs w:val="19"/>
-          <w:highlight w:val="yellow"/>
-        </w:rPr>
-        <w:t>this</w:t>
-      </w:r>
-      <w:r>
-        <w:rPr>
-          <w:rFonts w:ascii="Consolas" w:hAnsi="Consolas" w:cs="Consolas"/>
-          <w:color w:val="000000"/>
-          <w:sz w:val="19"/>
-          <w:szCs w:val="19"/>
-          <w:highlight w:val="yellow"/>
-        </w:rPr>
-        <w:t xml:space="preserve">.board.allCapturedSquares(sq, </w:t>
-      </w:r>
-      <w:r>
-        <w:rPr>
-          <w:rFonts w:ascii="Consolas" w:hAnsi="Consolas" w:cs="Consolas"/>
-          <w:color w:val="0000FF"/>
-          <w:sz w:val="19"/>
-          <w:szCs w:val="19"/>
-          <w:highlight w:val="yellow"/>
-        </w:rPr>
-        <w:t>this</w:t>
-      </w:r>
-      <w:r>
-        <w:rPr>
-          <w:rFonts w:ascii="Consolas" w:hAnsi="Consolas" w:cs="Consolas"/>
-          <w:color w:val="000000"/>
-          <w:sz w:val="19"/>
-          <w:szCs w:val="19"/>
-          <w:highlight w:val="yellow"/>
-        </w:rPr>
-        <w:t>.turn);</w:t>
-      </w:r>
-    </w:p>
-    <w:p>
-      <w:pPr>
-        <w:autoSpaceDE w:val="0"/>
-        <w:autoSpaceDN w:val="0"/>
-        <w:adjustRightInd w:val="0"/>
-        <w:spacing w:after="0" w:line="240" w:lineRule="auto"/>
-        <w:rPr>
-          <w:rFonts w:ascii="Consolas" w:hAnsi="Consolas" w:cs="Consolas"/>
-          <w:color w:val="000000"/>
-          <w:sz w:val="19"/>
-          <w:szCs w:val="19"/>
-        </w:rPr>
-      </w:pPr>
-      <w:r>
-        <w:rPr>
-          <w:rFonts w:ascii="Consolas" w:hAnsi="Consolas" w:cs="Consolas"/>
-          <w:color w:val="000000"/>
-          <w:sz w:val="19"/>
-          <w:szCs w:val="19"/>
-          <w:highlight w:val="yellow"/>
-        </w:rPr>
-        <w:t xml:space="preserve">        _.forEach(flips, sq =&gt; sq.occupiedBy = </w:t>
-      </w:r>
-      <w:r>
-        <w:rPr>
-          <w:rFonts w:ascii="Consolas" w:hAnsi="Consolas" w:cs="Consolas"/>
-          <w:color w:val="0000FF"/>
-          <w:sz w:val="19"/>
-          <w:szCs w:val="19"/>
-          <w:highlight w:val="yellow"/>
-        </w:rPr>
-        <w:t>this</w:t>
-      </w:r>
-      <w:r>
-        <w:rPr>
-          <w:rFonts w:ascii="Consolas" w:hAnsi="Consolas" w:cs="Consolas"/>
-          <w:color w:val="000000"/>
-          <w:sz w:val="19"/>
-          <w:szCs w:val="19"/>
-          <w:highlight w:val="yellow"/>
-        </w:rPr>
-        <w:t>.turn);</w:t>
-      </w:r>
-    </w:p>
-    <w:p>
-      <w:pPr>
-        <w:autoSpaceDE w:val="0"/>
-        <w:autoSpaceDN w:val="0"/>
-        <w:adjustRightInd w:val="0"/>
-        <w:spacing w:after="0" w:line="240" w:lineRule="auto"/>
-        <w:rPr>
-          <w:rFonts w:ascii="Consolas" w:hAnsi="Consolas" w:cs="Consolas"/>
-          <w:color w:val="000000"/>
-          <w:sz w:val="19"/>
-          <w:szCs w:val="19"/>
-        </w:rPr>
-      </w:pPr>
-      <w:r>
-        <w:rPr>
-          <w:rFonts w:ascii="Consolas" w:hAnsi="Consolas" w:cs="Consolas"/>
-          <w:color w:val="000000"/>
-          <w:sz w:val="19"/>
-          <w:szCs w:val="19"/>
-        </w:rPr>
-        <w:t xml:space="preserve">        </w:t>
-      </w:r>
-      <w:r>
-        <w:rPr>
-          <w:rFonts w:ascii="Consolas" w:hAnsi="Consolas" w:cs="Consolas"/>
-          <w:color w:val="008000"/>
-          <w:sz w:val="19"/>
-          <w:szCs w:val="19"/>
-        </w:rPr>
-        <w:t>//Now set the next turn</w:t>
-      </w:r>
-    </w:p>
-    <w:p>
-      <w:pPr>
-        <w:autoSpaceDE w:val="0"/>
-        <w:autoSpaceDN w:val="0"/>
-        <w:adjustRightInd w:val="0"/>
-        <w:spacing w:after="0" w:line="240" w:lineRule="auto"/>
-        <w:rPr>
-          <w:rFonts w:ascii="Consolas" w:hAnsi="Consolas" w:cs="Consolas"/>
-          <w:color w:val="000000"/>
-          <w:sz w:val="19"/>
-          <w:szCs w:val="19"/>
-        </w:rPr>
-      </w:pPr>
-      <w:r>
-        <w:rPr>
-          <w:rFonts w:ascii="Consolas" w:hAnsi="Consolas" w:cs="Consolas"/>
-          <w:color w:val="000000"/>
-          <w:sz w:val="19"/>
-          <w:szCs w:val="19"/>
-        </w:rPr>
-        <w:t xml:space="preserve">        </w:t>
-      </w:r>
-      <w:r>
-        <w:rPr>
-          <w:rFonts w:ascii="Consolas" w:hAnsi="Consolas" w:cs="Consolas"/>
-          <w:color w:val="0000FF"/>
-          <w:sz w:val="19"/>
-          <w:szCs w:val="19"/>
-        </w:rPr>
-        <w:t>this</w:t>
-      </w:r>
-      <w:r>
-        <w:rPr>
-          <w:rFonts w:ascii="Consolas" w:hAnsi="Consolas" w:cs="Consolas"/>
-          <w:color w:val="000000"/>
-          <w:sz w:val="19"/>
-          <w:szCs w:val="19"/>
-        </w:rPr>
-        <w:t>.turn = oppositeSideTo(</w:t>
-      </w:r>
-      <w:r>
-        <w:rPr>
-          <w:rFonts w:ascii="Consolas" w:hAnsi="Consolas" w:cs="Consolas"/>
-          <w:color w:val="0000FF"/>
-          <w:sz w:val="19"/>
-          <w:szCs w:val="19"/>
-        </w:rPr>
-        <w:t>this</w:t>
-      </w:r>
-      <w:r>
-        <w:rPr>
-          <w:rFonts w:ascii="Consolas" w:hAnsi="Consolas" w:cs="Consolas"/>
-          <w:color w:val="000000"/>
-          <w:sz w:val="19"/>
-          <w:szCs w:val="19"/>
-        </w:rPr>
-        <w:t>.turn);</w:t>
-      </w:r>
-    </w:p>
-    <w:p>
-      <w:pPr>
-        <w:autoSpaceDE w:val="0"/>
-        <w:autoSpaceDN w:val="0"/>
-        <w:adjustRightInd w:val="0"/>
-        <w:spacing w:after="0" w:line="240" w:lineRule="auto"/>
-        <w:rPr>
-          <w:rFonts w:ascii="Consolas" w:hAnsi="Consolas" w:cs="Consolas"/>
-          <w:color w:val="000000"/>
-          <w:sz w:val="19"/>
-          <w:szCs w:val="19"/>
-        </w:rPr>
-      </w:pPr>
-      <w:r>
-        <w:rPr>
-          <w:rFonts w:ascii="Consolas" w:hAnsi="Consolas" w:cs="Consolas"/>
-          <w:color w:val="000000"/>
-          <w:sz w:val="19"/>
-          <w:szCs w:val="19"/>
-        </w:rPr>
-        <w:t xml:space="preserve">        </w:t>
-      </w:r>
-      <w:r>
-        <w:rPr>
-          <w:rFonts w:ascii="Consolas" w:hAnsi="Consolas" w:cs="Consolas"/>
-          <w:color w:val="0000FF"/>
-          <w:sz w:val="19"/>
-          <w:szCs w:val="19"/>
-        </w:rPr>
-        <w:t>this</w:t>
-      </w:r>
-      <w:r>
-        <w:rPr>
-          <w:rFonts w:ascii="Consolas" w:hAnsi="Consolas" w:cs="Consolas"/>
-          <w:color w:val="000000"/>
-          <w:sz w:val="19"/>
-          <w:szCs w:val="19"/>
-        </w:rPr>
-        <w:t>.updateStatus();</w:t>
-      </w:r>
-    </w:p>
-    <w:p>
-      <w:pPr>
-        <w:autoSpaceDE w:val="0"/>
-        <w:autoSpaceDN w:val="0"/>
-        <w:adjustRightInd w:val="0"/>
-        <w:spacing w:after="0" w:line="240" w:lineRule="auto"/>
-        <w:rPr>
-          <w:rFonts w:ascii="Consolas" w:hAnsi="Consolas" w:cs="Consolas"/>
-          <w:color w:val="000000"/>
-          <w:sz w:val="19"/>
-          <w:szCs w:val="19"/>
-        </w:rPr>
-      </w:pPr>
-      <w:r>
-        <w:rPr>
-          <w:rFonts w:ascii="Consolas" w:hAnsi="Consolas" w:cs="Consolas"/>
-          <w:color w:val="000000"/>
-          <w:sz w:val="19"/>
-          <w:szCs w:val="19"/>
-        </w:rPr>
-        <w:t xml:space="preserve">    }</w:t>
+          <w:color w:val="000000"/>
+          <w:sz w:val="19"/>
+          <w:szCs w:val="19"/>
+          <w:highlight w:val="yellow"/>
+        </w:rPr>
+        <w:t>document.getElementById(</w:t>
+      </w:r>
+      <w:r>
+        <w:rPr>
+          <w:rFonts w:ascii="Consolas" w:hAnsi="Consolas" w:cs="Consolas"/>
+          <w:color w:val="A31515"/>
+          <w:sz w:val="19"/>
+          <w:szCs w:val="19"/>
+          <w:highlight w:val="yellow"/>
+        </w:rPr>
+        <w:t>"black"</w:t>
+      </w:r>
+      <w:r>
+        <w:rPr>
+          <w:rFonts w:ascii="Consolas" w:hAnsi="Consolas" w:cs="Consolas"/>
+          <w:color w:val="000000"/>
+          <w:sz w:val="19"/>
+          <w:szCs w:val="19"/>
+          <w:highlight w:val="yellow"/>
+        </w:rPr>
+        <w:t xml:space="preserve">).innerHTML = </w:t>
+      </w:r>
+      <w:r>
+        <w:rPr>
+          <w:rFonts w:ascii="Consolas" w:hAnsi="Consolas" w:cs="Consolas"/>
+          <w:color w:val="000000"/>
+          <w:sz w:val="19"/>
+          <w:szCs w:val="19"/>
+          <w:highlight w:val="yellow"/>
+        </w:rPr>
+        <w:t xml:space="preserve">   </w:t>
+      </w:r>
+      <w:r>
+        <w:rPr>
+          <w:rFonts w:ascii="Consolas" w:hAnsi="Consolas" w:cs="Consolas"/>
+          <w:color w:val="000000"/>
+          <w:sz w:val="19"/>
+          <w:szCs w:val="19"/>
+          <w:highlight w:val="yellow"/>
+        </w:rPr>
+        <w:t>board.countPieces(Side.black).toString();</w:t>
+      </w:r>
+    </w:p>
+    <w:p>
+      <w:pPr>
+        <w:rPr>
+          <w:rFonts w:ascii="Consolas" w:hAnsi="Consolas" w:cs="Consolas"/>
+          <w:color w:val="000000"/>
+          <w:sz w:val="19"/>
+          <w:szCs w:val="19"/>
+        </w:rPr>
+      </w:pPr>
+      <w:r>
+        <w:rPr>
+          <w:rFonts w:ascii="Consolas" w:hAnsi="Consolas" w:cs="Consolas"/>
+          <w:color w:val="000000"/>
+          <w:sz w:val="19"/>
+          <w:szCs w:val="19"/>
+          <w:highlight w:val="yellow"/>
+        </w:rPr>
+        <w:t xml:space="preserve">    document.getElementById(</w:t>
+      </w:r>
+      <w:r>
+        <w:rPr>
+          <w:rFonts w:ascii="Consolas" w:hAnsi="Consolas" w:cs="Consolas"/>
+          <w:color w:val="A31515"/>
+          <w:sz w:val="19"/>
+          <w:szCs w:val="19"/>
+          <w:highlight w:val="yellow"/>
+        </w:rPr>
+        <w:t>"white"</w:t>
+      </w:r>
+      <w:r>
+        <w:rPr>
+          <w:rFonts w:ascii="Consolas" w:hAnsi="Consolas" w:cs="Consolas"/>
+          <w:color w:val="000000"/>
+          <w:sz w:val="19"/>
+          <w:szCs w:val="19"/>
+          <w:highlight w:val="yellow"/>
+        </w:rPr>
+        <w:t>).innerHTML = board.countPieces(Side.white).toString();</w:t>
       </w:r>
     </w:p>
     <w:p>
@@ -26841,86 +28654,74 @@
         <w:t>}</w:t>
       </w:r>
     </w:p>
-    <w:p>
-      <w:r>
-        <w:t>Test</w:t>
-      </w:r>
-    </w:p>
+    <w:p/>
     <w:p>
       <w:pPr>
         <w:pStyle w:val="Heading1"/>
       </w:pPr>
       <w:r>
+        <w:t>Allow move to be skipped</w:t>
+      </w:r>
+    </w:p>
+    <w:p>
+      <w:pPr>
+        <w:pStyle w:val="Heading1"/>
+      </w:pPr>
+      <w:r>
+        <w:t>Identify the end of the game</w:t>
+      </w:r>
+    </w:p>
+    <w:p>
+      <w:pPr>
+        <w:pStyle w:val="Heading1"/>
+      </w:pPr>
+      <w:r>
+        <w:t>Automated player</w:t>
+      </w:r>
+    </w:p>
+    <w:p>
+      <w:pPr>
+        <w:pStyle w:val="Heading2"/>
+      </w:pPr>
+      <w:r>
+        <w:t>Learnings: patterns &amp; techniques</w:t>
+      </w:r>
+    </w:p>
+    <w:p>
+      <w:r>
+        <w:t>Sub-classing: automated player and manual player</w:t>
+      </w:r>
+    </w:p>
+    <w:p>
+      <w:pPr>
+        <w:pStyle w:val="Heading2"/>
+      </w:pPr>
+      <w:r>
+        <w:t>Notes</w:t>
+      </w:r>
+    </w:p>
+    <w:p>
+      <w:r>
+        <w:t>Get list of valid moves.</w:t>
+      </w:r>
+    </w:p>
+    <w:p>
+      <w:r>
+        <w:t>First, pick one at random</w:t>
+      </w:r>
+    </w:p>
+    <w:p>
+      <w:r>
+        <w:t>Next option, go for move with highest number of pieces gained, otherwise random</w:t>
+      </w:r>
+    </w:p>
+    <w:p/>
+    <w:p>
+      <w:pPr>
+        <w:pStyle w:val="Heading1"/>
+      </w:pPr>
+      <w:r>
         <w:lastRenderedPageBreak/>
-        <w:t>Keep track of piece counts</w:t>
-      </w:r>
-    </w:p>
-    <w:p>
-      <w:pPr>
-        <w:pStyle w:val="Heading1"/>
-      </w:pPr>
-      <w:r>
-        <w:t>Allow move to be skipped</w:t>
-      </w:r>
-    </w:p>
-    <w:p>
-      <w:pPr>
-        <w:pStyle w:val="Heading1"/>
-      </w:pPr>
-      <w:r>
-        <w:t>Identify the end of the game</w:t>
-      </w:r>
-    </w:p>
-    <w:p>
-      <w:pPr>
-        <w:pStyle w:val="Heading1"/>
-      </w:pPr>
-      <w:r>
-        <w:t>Automated player</w:t>
-      </w:r>
-    </w:p>
-    <w:p>
-      <w:pPr>
-        <w:pStyle w:val="Heading2"/>
-      </w:pPr>
-      <w:r>
-        <w:t>Learnings: patterns &amp; techniques</w:t>
-      </w:r>
-    </w:p>
-    <w:p>
-      <w:r>
-        <w:t>Sub-classing: automated player and manual player</w:t>
-      </w:r>
-    </w:p>
-    <w:p>
-      <w:pPr>
-        <w:pStyle w:val="Heading2"/>
-      </w:pPr>
-      <w:r>
-        <w:t>Notes</w:t>
-      </w:r>
-    </w:p>
-    <w:p>
-      <w:r>
-        <w:t>Get list of valid moves.</w:t>
-      </w:r>
-    </w:p>
-    <w:p>
-      <w:r>
-        <w:t>First, pick one at random</w:t>
-      </w:r>
-    </w:p>
-    <w:p>
-      <w:r>
-        <w:t>Next option, go for move with highest number of pieces gained, otherwise random</w:t>
-      </w:r>
-    </w:p>
-    <w:p/>
-    <w:p>
-      <w:pPr>
-        <w:pStyle w:val="Heading1"/>
-      </w:pPr>
-      <w:r>
         <w:t>TO THINK ABOUT</w:t>
       </w:r>
     </w:p>

</xml_diff>

<commit_message>
Story 16: Allow turn to be skipped
</commit_message>
<xml_diff>
--- a/Reversi/documentation/Stories.docx
+++ b/Reversi/documentation/Stories.docx
@@ -26849,12 +26849,1817 @@
     </w:p>
     <w:p>
       <w:r>
-        <w:t>T</w:t>
+        <w:t>Test</w:t>
+      </w:r>
+    </w:p>
+    <w:p>
+      <w:pPr>
+        <w:pStyle w:val="Heading2"/>
+      </w:pPr>
+      <w:r>
+        <w:t>Fix bug</w:t>
+      </w:r>
+    </w:p>
+    <w:p>
+      <w:r>
+        <w:t xml:space="preserve">note that squares may be highlighted blue even if move is invalid. </w:t>
+      </w:r>
+    </w:p>
+    <w:p>
+      <w:pPr>
+        <w:autoSpaceDE w:val="0"/>
+        <w:autoSpaceDN w:val="0"/>
+        <w:adjustRightInd w:val="0"/>
+        <w:spacing w:after="0" w:line="240" w:lineRule="auto"/>
+        <w:rPr>
+          <w:rFonts w:ascii="Consolas" w:hAnsi="Consolas" w:cs="Consolas"/>
+          <w:color w:val="000000"/>
+          <w:sz w:val="19"/>
+          <w:szCs w:val="19"/>
+        </w:rPr>
+      </w:pPr>
+      <w:r>
+        <w:rPr>
+          <w:rFonts w:ascii="Consolas" w:hAnsi="Consolas" w:cs="Consolas"/>
+          <w:color w:val="0000FF"/>
+          <w:sz w:val="19"/>
+          <w:szCs w:val="19"/>
+        </w:rPr>
+        <w:t>function</w:t>
+      </w:r>
+      <w:r>
+        <w:rPr>
+          <w:rFonts w:ascii="Consolas" w:hAnsi="Consolas" w:cs="Consolas"/>
+          <w:color w:val="000000"/>
+          <w:sz w:val="19"/>
+          <w:szCs w:val="19"/>
+        </w:rPr>
+        <w:t xml:space="preserve"> moveCursorBy(cols: </w:t>
+      </w:r>
+      <w:r>
+        <w:rPr>
+          <w:rFonts w:ascii="Consolas" w:hAnsi="Consolas" w:cs="Consolas"/>
+          <w:color w:val="0000FF"/>
+          <w:sz w:val="19"/>
+          <w:szCs w:val="19"/>
+        </w:rPr>
+        <w:t>number</w:t>
+      </w:r>
+      <w:r>
+        <w:rPr>
+          <w:rFonts w:ascii="Consolas" w:hAnsi="Consolas" w:cs="Consolas"/>
+          <w:color w:val="000000"/>
+          <w:sz w:val="19"/>
+          <w:szCs w:val="19"/>
+        </w:rPr>
+        <w:t xml:space="preserve">, rows: </w:t>
+      </w:r>
+      <w:r>
+        <w:rPr>
+          <w:rFonts w:ascii="Consolas" w:hAnsi="Consolas" w:cs="Consolas"/>
+          <w:color w:val="0000FF"/>
+          <w:sz w:val="19"/>
+          <w:szCs w:val="19"/>
+        </w:rPr>
+        <w:t>number</w:t>
+      </w:r>
+      <w:r>
+        <w:rPr>
+          <w:rFonts w:ascii="Consolas" w:hAnsi="Consolas" w:cs="Consolas"/>
+          <w:color w:val="000000"/>
+          <w:sz w:val="19"/>
+          <w:szCs w:val="19"/>
+        </w:rPr>
+        <w:t>) {</w:t>
+      </w:r>
+    </w:p>
+    <w:p>
+      <w:pPr>
+        <w:autoSpaceDE w:val="0"/>
+        <w:autoSpaceDN w:val="0"/>
+        <w:adjustRightInd w:val="0"/>
+        <w:spacing w:after="0" w:line="240" w:lineRule="auto"/>
+        <w:rPr>
+          <w:rFonts w:ascii="Consolas" w:hAnsi="Consolas" w:cs="Consolas"/>
+          <w:color w:val="000000"/>
+          <w:sz w:val="19"/>
+          <w:szCs w:val="19"/>
+        </w:rPr>
+      </w:pPr>
+      <w:r>
+        <w:rPr>
+          <w:rFonts w:ascii="Consolas" w:hAnsi="Consolas" w:cs="Consolas"/>
+          <w:color w:val="000000"/>
+          <w:sz w:val="19"/>
+          <w:szCs w:val="19"/>
+        </w:rPr>
+        <w:t xml:space="preserve">    </w:t>
+      </w:r>
+      <w:r>
+        <w:rPr>
+          <w:rFonts w:ascii="Consolas" w:hAnsi="Consolas" w:cs="Consolas"/>
+          <w:color w:val="0000FF"/>
+          <w:sz w:val="19"/>
+          <w:szCs w:val="19"/>
+        </w:rPr>
+        <w:t>var</w:t>
+      </w:r>
+      <w:r>
+        <w:rPr>
+          <w:rFonts w:ascii="Consolas" w:hAnsi="Consolas" w:cs="Consolas"/>
+          <w:color w:val="000000"/>
+          <w:sz w:val="19"/>
+          <w:szCs w:val="19"/>
+        </w:rPr>
+        <w:t xml:space="preserve"> col = board.keepWithinBounds(cursorLocation.col + cols);</w:t>
+      </w:r>
+    </w:p>
+    <w:p>
+      <w:pPr>
+        <w:autoSpaceDE w:val="0"/>
+        <w:autoSpaceDN w:val="0"/>
+        <w:adjustRightInd w:val="0"/>
+        <w:spacing w:after="0" w:line="240" w:lineRule="auto"/>
+        <w:rPr>
+          <w:rFonts w:ascii="Consolas" w:hAnsi="Consolas" w:cs="Consolas"/>
+          <w:color w:val="000000"/>
+          <w:sz w:val="19"/>
+          <w:szCs w:val="19"/>
+        </w:rPr>
+      </w:pPr>
+      <w:r>
+        <w:rPr>
+          <w:rFonts w:ascii="Consolas" w:hAnsi="Consolas" w:cs="Consolas"/>
+          <w:color w:val="000000"/>
+          <w:sz w:val="19"/>
+          <w:szCs w:val="19"/>
+        </w:rPr>
+        <w:t xml:space="preserve">    </w:t>
+      </w:r>
+      <w:r>
+        <w:rPr>
+          <w:rFonts w:ascii="Consolas" w:hAnsi="Consolas" w:cs="Consolas"/>
+          <w:color w:val="0000FF"/>
+          <w:sz w:val="19"/>
+          <w:szCs w:val="19"/>
+        </w:rPr>
+        <w:t>var</w:t>
+      </w:r>
+      <w:r>
+        <w:rPr>
+          <w:rFonts w:ascii="Consolas" w:hAnsi="Consolas" w:cs="Consolas"/>
+          <w:color w:val="000000"/>
+          <w:sz w:val="19"/>
+          <w:szCs w:val="19"/>
+        </w:rPr>
+        <w:t xml:space="preserve"> row = board.keepWithinBounds(cursorLocation.row + rows);</w:t>
+      </w:r>
+    </w:p>
+    <w:p>
+      <w:pPr>
+        <w:autoSpaceDE w:val="0"/>
+        <w:autoSpaceDN w:val="0"/>
+        <w:adjustRightInd w:val="0"/>
+        <w:spacing w:after="0" w:line="240" w:lineRule="auto"/>
+        <w:rPr>
+          <w:rFonts w:ascii="Consolas" w:hAnsi="Consolas" w:cs="Consolas"/>
+          <w:color w:val="000000"/>
+          <w:sz w:val="19"/>
+          <w:szCs w:val="19"/>
+        </w:rPr>
+      </w:pPr>
+      <w:r>
+        <w:rPr>
+          <w:rFonts w:ascii="Consolas" w:hAnsi="Consolas" w:cs="Consolas"/>
+          <w:color w:val="000000"/>
+          <w:sz w:val="19"/>
+          <w:szCs w:val="19"/>
+        </w:rPr>
+        <w:t xml:space="preserve">    cursorLocation = board.getSquare(col, row);</w:t>
+      </w:r>
+    </w:p>
+    <w:p>
+      <w:pPr>
+        <w:autoSpaceDE w:val="0"/>
+        <w:autoSpaceDN w:val="0"/>
+        <w:adjustRightInd w:val="0"/>
+        <w:spacing w:after="0" w:line="240" w:lineRule="auto"/>
+        <w:rPr>
+          <w:rFonts w:ascii="Consolas" w:hAnsi="Consolas" w:cs="Consolas"/>
+          <w:color w:val="000000"/>
+          <w:sz w:val="19"/>
+          <w:szCs w:val="19"/>
+        </w:rPr>
+      </w:pPr>
+      <w:r>
+        <w:rPr>
+          <w:rFonts w:ascii="Consolas" w:hAnsi="Consolas" w:cs="Consolas"/>
+          <w:color w:val="000000"/>
+          <w:sz w:val="19"/>
+          <w:szCs w:val="19"/>
+        </w:rPr>
+        <w:t xml:space="preserve">    drawing.drawBoard(board, renderer); </w:t>
+      </w:r>
+      <w:r>
+        <w:rPr>
+          <w:rFonts w:ascii="Consolas" w:hAnsi="Consolas" w:cs="Consolas"/>
+          <w:color w:val="008000"/>
+          <w:sz w:val="19"/>
+          <w:szCs w:val="19"/>
+        </w:rPr>
+        <w:t>//Re-drawing board clears the current cursor</w:t>
+      </w:r>
+    </w:p>
+    <w:p>
+      <w:pPr>
+        <w:autoSpaceDE w:val="0"/>
+        <w:autoSpaceDN w:val="0"/>
+        <w:adjustRightInd w:val="0"/>
+        <w:spacing w:after="0" w:line="240" w:lineRule="auto"/>
+        <w:rPr>
+          <w:rFonts w:ascii="Consolas" w:hAnsi="Consolas" w:cs="Consolas"/>
+          <w:color w:val="000000"/>
+          <w:sz w:val="19"/>
+          <w:szCs w:val="19"/>
+          <w:highlight w:val="yellow"/>
+        </w:rPr>
+      </w:pPr>
+      <w:r>
+        <w:rPr>
+          <w:rFonts w:ascii="Consolas" w:hAnsi="Consolas" w:cs="Consolas"/>
+          <w:color w:val="000000"/>
+          <w:sz w:val="19"/>
+          <w:szCs w:val="19"/>
+        </w:rPr>
+        <w:t xml:space="preserve">    </w:t>
+      </w:r>
+      <w:r>
+        <w:rPr>
+          <w:rFonts w:ascii="Consolas" w:hAnsi="Consolas" w:cs="Consolas"/>
+          <w:color w:val="0000FF"/>
+          <w:sz w:val="19"/>
+          <w:szCs w:val="19"/>
+          <w:highlight w:val="yellow"/>
+        </w:rPr>
+        <w:t>if</w:t>
+      </w:r>
+      <w:r>
+        <w:rPr>
+          <w:rFonts w:ascii="Consolas" w:hAnsi="Consolas" w:cs="Consolas"/>
+          <w:color w:val="000000"/>
+          <w:sz w:val="19"/>
+          <w:szCs w:val="19"/>
+          <w:highlight w:val="yellow"/>
+        </w:rPr>
+        <w:t xml:space="preserve"> (board.wouldBeValidMove(cursorLocation, game.turn)) {</w:t>
+      </w:r>
+    </w:p>
+    <w:p>
+      <w:pPr>
+        <w:autoSpaceDE w:val="0"/>
+        <w:autoSpaceDN w:val="0"/>
+        <w:adjustRightInd w:val="0"/>
+        <w:spacing w:after="0" w:line="240" w:lineRule="auto"/>
+        <w:rPr>
+          <w:rFonts w:ascii="Consolas" w:hAnsi="Consolas" w:cs="Consolas"/>
+          <w:color w:val="000000"/>
+          <w:sz w:val="19"/>
+          <w:szCs w:val="19"/>
+          <w:highlight w:val="yellow"/>
+        </w:rPr>
+      </w:pPr>
+      <w:r>
+        <w:rPr>
+          <w:rFonts w:ascii="Consolas" w:hAnsi="Consolas" w:cs="Consolas"/>
+          <w:color w:val="000000"/>
+          <w:sz w:val="19"/>
+          <w:szCs w:val="19"/>
+          <w:highlight w:val="yellow"/>
+        </w:rPr>
+        <w:lastRenderedPageBreak/>
+        <w:t xml:space="preserve">        drawing.drawSquareOutline(cursorLocation, </w:t>
+      </w:r>
+      <w:r>
+        <w:rPr>
+          <w:rFonts w:ascii="Consolas" w:hAnsi="Consolas" w:cs="Consolas"/>
+          <w:color w:val="A31515"/>
+          <w:sz w:val="19"/>
+          <w:szCs w:val="19"/>
+          <w:highlight w:val="yellow"/>
+        </w:rPr>
+        <w:t>'yellow'</w:t>
+      </w:r>
+      <w:r>
+        <w:rPr>
+          <w:rFonts w:ascii="Consolas" w:hAnsi="Consolas" w:cs="Consolas"/>
+          <w:color w:val="000000"/>
+          <w:sz w:val="19"/>
+          <w:szCs w:val="19"/>
+          <w:highlight w:val="yellow"/>
+        </w:rPr>
+        <w:t>, renderer);</w:t>
+      </w:r>
+    </w:p>
+    <w:p>
+      <w:pPr>
+        <w:autoSpaceDE w:val="0"/>
+        <w:autoSpaceDN w:val="0"/>
+        <w:adjustRightInd w:val="0"/>
+        <w:spacing w:after="0" w:line="240" w:lineRule="auto"/>
+        <w:rPr>
+          <w:rFonts w:ascii="Consolas" w:hAnsi="Consolas" w:cs="Consolas"/>
+          <w:color w:val="000000"/>
+          <w:sz w:val="19"/>
+          <w:szCs w:val="19"/>
+          <w:highlight w:val="yellow"/>
+        </w:rPr>
+      </w:pPr>
+      <w:r>
+        <w:rPr>
+          <w:rFonts w:ascii="Consolas" w:hAnsi="Consolas" w:cs="Consolas"/>
+          <w:color w:val="000000"/>
+          <w:sz w:val="19"/>
+          <w:szCs w:val="19"/>
+          <w:highlight w:val="yellow"/>
+        </w:rPr>
+        <w:t xml:space="preserve">        </w:t>
+      </w:r>
+      <w:r>
+        <w:rPr>
+          <w:rFonts w:ascii="Consolas" w:hAnsi="Consolas" w:cs="Consolas"/>
+          <w:color w:val="0000FF"/>
+          <w:sz w:val="19"/>
+          <w:szCs w:val="19"/>
+          <w:highlight w:val="yellow"/>
+        </w:rPr>
+        <w:t>var</w:t>
+      </w:r>
+      <w:r>
+        <w:rPr>
+          <w:rFonts w:ascii="Consolas" w:hAnsi="Consolas" w:cs="Consolas"/>
+          <w:color w:val="000000"/>
+          <w:sz w:val="19"/>
+          <w:szCs w:val="19"/>
+          <w:highlight w:val="yellow"/>
+        </w:rPr>
+        <w:t xml:space="preserve"> captured = board.allCapturedSquares(cursorLocation, game.turn);</w:t>
+      </w:r>
+    </w:p>
+    <w:p>
+      <w:pPr>
+        <w:autoSpaceDE w:val="0"/>
+        <w:autoSpaceDN w:val="0"/>
+        <w:adjustRightInd w:val="0"/>
+        <w:spacing w:after="0" w:line="240" w:lineRule="auto"/>
+        <w:rPr>
+          <w:rFonts w:ascii="Consolas" w:hAnsi="Consolas" w:cs="Consolas"/>
+          <w:color w:val="000000"/>
+          <w:sz w:val="19"/>
+          <w:szCs w:val="19"/>
+          <w:highlight w:val="yellow"/>
+        </w:rPr>
+      </w:pPr>
+      <w:r>
+        <w:rPr>
+          <w:rFonts w:ascii="Consolas" w:hAnsi="Consolas" w:cs="Consolas"/>
+          <w:color w:val="000000"/>
+          <w:sz w:val="19"/>
+          <w:szCs w:val="19"/>
+          <w:highlight w:val="yellow"/>
+        </w:rPr>
+        <w:t xml:space="preserve">        _.forEach(captured, n =&gt; drawing.drawSquareOutline(n, </w:t>
+      </w:r>
+      <w:r>
+        <w:rPr>
+          <w:rFonts w:ascii="Consolas" w:hAnsi="Consolas" w:cs="Consolas"/>
+          <w:color w:val="A31515"/>
+          <w:sz w:val="19"/>
+          <w:szCs w:val="19"/>
+          <w:highlight w:val="yellow"/>
+        </w:rPr>
+        <w:t>'blue'</w:t>
+      </w:r>
+      <w:r>
+        <w:rPr>
+          <w:rFonts w:ascii="Consolas" w:hAnsi="Consolas" w:cs="Consolas"/>
+          <w:color w:val="000000"/>
+          <w:sz w:val="19"/>
+          <w:szCs w:val="19"/>
+          <w:highlight w:val="yellow"/>
+        </w:rPr>
+        <w:t>, renderer));</w:t>
+      </w:r>
+    </w:p>
+    <w:p>
+      <w:pPr>
+        <w:autoSpaceDE w:val="0"/>
+        <w:autoSpaceDN w:val="0"/>
+        <w:adjustRightInd w:val="0"/>
+        <w:spacing w:after="0" w:line="240" w:lineRule="auto"/>
+        <w:rPr>
+          <w:rFonts w:ascii="Consolas" w:hAnsi="Consolas" w:cs="Consolas"/>
+          <w:color w:val="000000"/>
+          <w:sz w:val="19"/>
+          <w:szCs w:val="19"/>
+          <w:highlight w:val="yellow"/>
+        </w:rPr>
+      </w:pPr>
+      <w:r>
+        <w:rPr>
+          <w:rFonts w:ascii="Consolas" w:hAnsi="Consolas" w:cs="Consolas"/>
+          <w:color w:val="000000"/>
+          <w:sz w:val="19"/>
+          <w:szCs w:val="19"/>
+          <w:highlight w:val="yellow"/>
+        </w:rPr>
+        <w:t xml:space="preserve">    } </w:t>
+      </w:r>
+      <w:r>
+        <w:rPr>
+          <w:rFonts w:ascii="Consolas" w:hAnsi="Consolas" w:cs="Consolas"/>
+          <w:color w:val="0000FF"/>
+          <w:sz w:val="19"/>
+          <w:szCs w:val="19"/>
+          <w:highlight w:val="yellow"/>
+        </w:rPr>
+        <w:t>else</w:t>
+      </w:r>
+      <w:r>
+        <w:rPr>
+          <w:rFonts w:ascii="Consolas" w:hAnsi="Consolas" w:cs="Consolas"/>
+          <w:color w:val="000000"/>
+          <w:sz w:val="19"/>
+          <w:szCs w:val="19"/>
+          <w:highlight w:val="yellow"/>
+        </w:rPr>
+        <w:t xml:space="preserve"> {</w:t>
+      </w:r>
+    </w:p>
+    <w:p>
+      <w:pPr>
+        <w:autoSpaceDE w:val="0"/>
+        <w:autoSpaceDN w:val="0"/>
+        <w:adjustRightInd w:val="0"/>
+        <w:spacing w:after="0" w:line="240" w:lineRule="auto"/>
+        <w:rPr>
+          <w:rFonts w:ascii="Consolas" w:hAnsi="Consolas" w:cs="Consolas"/>
+          <w:color w:val="000000"/>
+          <w:sz w:val="19"/>
+          <w:szCs w:val="19"/>
+          <w:highlight w:val="yellow"/>
+        </w:rPr>
+      </w:pPr>
+      <w:r>
+        <w:rPr>
+          <w:rFonts w:ascii="Consolas" w:hAnsi="Consolas" w:cs="Consolas"/>
+          <w:color w:val="000000"/>
+          <w:sz w:val="19"/>
+          <w:szCs w:val="19"/>
+          <w:highlight w:val="yellow"/>
+        </w:rPr>
+        <w:t xml:space="preserve">        drawing.drawSquareOutline(cursorLocation, </w:t>
+      </w:r>
+      <w:r>
+        <w:rPr>
+          <w:rFonts w:ascii="Consolas" w:hAnsi="Consolas" w:cs="Consolas"/>
+          <w:color w:val="A31515"/>
+          <w:sz w:val="19"/>
+          <w:szCs w:val="19"/>
+          <w:highlight w:val="yellow"/>
+        </w:rPr>
+        <w:t>'red'</w:t>
+      </w:r>
+      <w:r>
+        <w:rPr>
+          <w:rFonts w:ascii="Consolas" w:hAnsi="Consolas" w:cs="Consolas"/>
+          <w:color w:val="000000"/>
+          <w:sz w:val="19"/>
+          <w:szCs w:val="19"/>
+          <w:highlight w:val="yellow"/>
+        </w:rPr>
+        <w:t>, renderer);</w:t>
+      </w:r>
+    </w:p>
+    <w:p>
+      <w:pPr>
+        <w:autoSpaceDE w:val="0"/>
+        <w:autoSpaceDN w:val="0"/>
+        <w:adjustRightInd w:val="0"/>
+        <w:spacing w:after="0" w:line="240" w:lineRule="auto"/>
+        <w:rPr>
+          <w:rFonts w:ascii="Consolas" w:hAnsi="Consolas" w:cs="Consolas"/>
+          <w:color w:val="000000"/>
+          <w:sz w:val="19"/>
+          <w:szCs w:val="19"/>
+        </w:rPr>
+      </w:pPr>
+      <w:r>
+        <w:rPr>
+          <w:rFonts w:ascii="Consolas" w:hAnsi="Consolas" w:cs="Consolas"/>
+          <w:color w:val="000000"/>
+          <w:sz w:val="19"/>
+          <w:szCs w:val="19"/>
+          <w:highlight w:val="yellow"/>
+        </w:rPr>
+        <w:t xml:space="preserve">    }</w:t>
+      </w:r>
+    </w:p>
+    <w:p>
+      <w:r>
+        <w:rPr>
+          <w:rFonts w:ascii="Consolas" w:hAnsi="Consolas" w:cs="Consolas"/>
+          <w:color w:val="000000"/>
+          <w:sz w:val="19"/>
+          <w:szCs w:val="19"/>
+        </w:rPr>
+        <w:t>}</w:t>
+      </w:r>
+    </w:p>
+    <w:p>
+      <w:pPr>
+        <w:pStyle w:val="Heading1"/>
+      </w:pPr>
+      <w:r>
+        <w:t xml:space="preserve">15: </w:t>
+      </w:r>
+      <w:r>
+        <w:t>Count pieces</w:t>
+      </w:r>
+    </w:p>
+    <w:p>
+      <w:pPr>
+        <w:pStyle w:val="Heading2"/>
+      </w:pPr>
+      <w:r>
+        <w:t>Add function to board for counting pieces of either side</w:t>
+      </w:r>
+    </w:p>
+    <w:p>
+      <w:pPr>
+        <w:autoSpaceDE w:val="0"/>
+        <w:autoSpaceDN w:val="0"/>
+        <w:adjustRightInd w:val="0"/>
+        <w:spacing w:after="0" w:line="240" w:lineRule="auto"/>
+        <w:rPr>
+          <w:rFonts w:ascii="Consolas" w:hAnsi="Consolas" w:cs="Consolas"/>
+          <w:color w:val="000000"/>
+          <w:sz w:val="19"/>
+          <w:szCs w:val="19"/>
+        </w:rPr>
+      </w:pPr>
+      <w:r>
+        <w:rPr>
+          <w:rFonts w:ascii="Consolas" w:hAnsi="Consolas" w:cs="Consolas"/>
+          <w:color w:val="0000FF"/>
+          <w:sz w:val="19"/>
+          <w:szCs w:val="19"/>
+        </w:rPr>
+        <w:t>public</w:t>
+      </w:r>
+      <w:r>
+        <w:rPr>
+          <w:rFonts w:ascii="Consolas" w:hAnsi="Consolas" w:cs="Consolas"/>
+          <w:color w:val="000000"/>
+          <w:sz w:val="19"/>
+          <w:szCs w:val="19"/>
+        </w:rPr>
+        <w:t xml:space="preserve"> countPieces(side: Side): </w:t>
+      </w:r>
+      <w:r>
+        <w:rPr>
+          <w:rFonts w:ascii="Consolas" w:hAnsi="Consolas" w:cs="Consolas"/>
+          <w:color w:val="0000FF"/>
+          <w:sz w:val="19"/>
+          <w:szCs w:val="19"/>
+        </w:rPr>
+        <w:t>number</w:t>
+      </w:r>
+      <w:r>
+        <w:rPr>
+          <w:rFonts w:ascii="Consolas" w:hAnsi="Consolas" w:cs="Consolas"/>
+          <w:color w:val="000000"/>
+          <w:sz w:val="19"/>
+          <w:szCs w:val="19"/>
+        </w:rPr>
+        <w:t xml:space="preserve"> {</w:t>
+      </w:r>
+    </w:p>
+    <w:p>
+      <w:pPr>
+        <w:autoSpaceDE w:val="0"/>
+        <w:autoSpaceDN w:val="0"/>
+        <w:adjustRightInd w:val="0"/>
+        <w:spacing w:after="0" w:line="240" w:lineRule="auto"/>
+        <w:rPr>
+          <w:rFonts w:ascii="Consolas" w:hAnsi="Consolas" w:cs="Consolas"/>
+          <w:color w:val="000000"/>
+          <w:sz w:val="19"/>
+          <w:szCs w:val="19"/>
+        </w:rPr>
+      </w:pPr>
+      <w:r>
+        <w:rPr>
+          <w:rFonts w:ascii="Consolas" w:hAnsi="Consolas" w:cs="Consolas"/>
+          <w:color w:val="000000"/>
+          <w:sz w:val="19"/>
+          <w:szCs w:val="19"/>
+        </w:rPr>
+        <w:t xml:space="preserve">    </w:t>
+      </w:r>
+      <w:r>
+        <w:rPr>
+          <w:rFonts w:ascii="Consolas" w:hAnsi="Consolas" w:cs="Consolas"/>
+          <w:color w:val="0000FF"/>
+          <w:sz w:val="19"/>
+          <w:szCs w:val="19"/>
+        </w:rPr>
+        <w:t>return</w:t>
+      </w:r>
+      <w:r>
+        <w:rPr>
+          <w:rFonts w:ascii="Consolas" w:hAnsi="Consolas" w:cs="Consolas"/>
+          <w:color w:val="000000"/>
+          <w:sz w:val="19"/>
+          <w:szCs w:val="19"/>
+        </w:rPr>
+        <w:t xml:space="preserve"> _.filter(</w:t>
+      </w:r>
+      <w:r>
+        <w:rPr>
+          <w:rFonts w:ascii="Consolas" w:hAnsi="Consolas" w:cs="Consolas"/>
+          <w:color w:val="0000FF"/>
+          <w:sz w:val="19"/>
+          <w:szCs w:val="19"/>
+        </w:rPr>
+        <w:t>this</w:t>
+      </w:r>
+      <w:r>
+        <w:rPr>
+          <w:rFonts w:ascii="Consolas" w:hAnsi="Consolas" w:cs="Consolas"/>
+          <w:color w:val="000000"/>
+          <w:sz w:val="19"/>
+          <w:szCs w:val="19"/>
+        </w:rPr>
+        <w:t>.squares, sq =&gt; sq.occupiedBy == side).length;</w:t>
+      </w:r>
+    </w:p>
+    <w:p>
+      <w:r>
+        <w:rPr>
+          <w:rFonts w:ascii="Consolas" w:hAnsi="Consolas" w:cs="Consolas"/>
+          <w:color w:val="000000"/>
+          <w:sz w:val="19"/>
+          <w:szCs w:val="19"/>
+        </w:rPr>
+        <w:t>}</w:t>
+      </w:r>
+    </w:p>
+    <w:p/>
+    <w:p>
+      <w:pPr>
+        <w:pStyle w:val="Heading2"/>
+      </w:pPr>
+      <w:r>
+        <w:t>Add placeholders into index.html</w:t>
+      </w:r>
+    </w:p>
+    <w:p>
+      <w:pPr>
+        <w:autoSpaceDE w:val="0"/>
+        <w:autoSpaceDN w:val="0"/>
+        <w:adjustRightInd w:val="0"/>
+        <w:spacing w:after="0" w:line="240" w:lineRule="auto"/>
+        <w:rPr>
+          <w:rFonts w:ascii="Consolas" w:hAnsi="Consolas" w:cs="Consolas"/>
+          <w:color w:val="000000"/>
+          <w:sz w:val="19"/>
+          <w:szCs w:val="19"/>
+        </w:rPr>
+      </w:pPr>
+      <w:r>
+        <w:rPr>
+          <w:rFonts w:ascii="Consolas" w:hAnsi="Consolas" w:cs="Consolas"/>
+          <w:color w:val="0000FF"/>
+          <w:sz w:val="19"/>
+          <w:szCs w:val="19"/>
+        </w:rPr>
+        <w:t>&lt;</w:t>
+      </w:r>
+      <w:r>
+        <w:rPr>
+          <w:rFonts w:ascii="Consolas" w:hAnsi="Consolas" w:cs="Consolas"/>
+          <w:color w:val="800000"/>
+          <w:sz w:val="19"/>
+          <w:szCs w:val="19"/>
+        </w:rPr>
+        <w:t>body</w:t>
+      </w:r>
+      <w:r>
+        <w:rPr>
+          <w:rFonts w:ascii="Consolas" w:hAnsi="Consolas" w:cs="Consolas"/>
+          <w:color w:val="0000FF"/>
+          <w:sz w:val="19"/>
+          <w:szCs w:val="19"/>
+        </w:rPr>
+        <w:t>&gt;</w:t>
+      </w:r>
+    </w:p>
+    <w:p>
+      <w:pPr>
+        <w:autoSpaceDE w:val="0"/>
+        <w:autoSpaceDN w:val="0"/>
+        <w:adjustRightInd w:val="0"/>
+        <w:spacing w:after="0" w:line="240" w:lineRule="auto"/>
+        <w:rPr>
+          <w:rFonts w:ascii="Consolas" w:hAnsi="Consolas" w:cs="Consolas"/>
+          <w:color w:val="000000"/>
+          <w:sz w:val="19"/>
+          <w:szCs w:val="19"/>
+        </w:rPr>
+      </w:pPr>
+      <w:r>
+        <w:rPr>
+          <w:rFonts w:ascii="Consolas" w:hAnsi="Consolas" w:cs="Consolas"/>
+          <w:color w:val="000000"/>
+          <w:sz w:val="19"/>
+          <w:szCs w:val="19"/>
+        </w:rPr>
+        <w:t xml:space="preserve"> </w:t>
+      </w:r>
+      <w:r>
+        <w:rPr>
+          <w:rFonts w:ascii="Consolas" w:hAnsi="Consolas" w:cs="Consolas"/>
+          <w:color w:val="0000FF"/>
+          <w:sz w:val="19"/>
+          <w:szCs w:val="19"/>
+        </w:rPr>
+        <w:t>&lt;</w:t>
+      </w:r>
+      <w:r>
+        <w:rPr>
+          <w:rFonts w:ascii="Consolas" w:hAnsi="Consolas" w:cs="Consolas"/>
+          <w:color w:val="800000"/>
+          <w:sz w:val="19"/>
+          <w:szCs w:val="19"/>
+        </w:rPr>
+        <w:t>canvas</w:t>
+      </w:r>
+      <w:r>
+        <w:rPr>
+          <w:rFonts w:ascii="Consolas" w:hAnsi="Consolas" w:cs="Consolas"/>
+          <w:color w:val="000000"/>
+          <w:sz w:val="19"/>
+          <w:szCs w:val="19"/>
+        </w:rPr>
+        <w:t xml:space="preserve"> </w:t>
+      </w:r>
+      <w:r>
+        <w:rPr>
+          <w:rFonts w:ascii="Consolas" w:hAnsi="Consolas" w:cs="Consolas"/>
+          <w:color w:val="FF0000"/>
+          <w:sz w:val="19"/>
+          <w:szCs w:val="19"/>
+        </w:rPr>
+        <w:t>width</w:t>
+      </w:r>
+      <w:r>
+        <w:rPr>
+          <w:rFonts w:ascii="Consolas" w:hAnsi="Consolas" w:cs="Consolas"/>
+          <w:color w:val="0000FF"/>
+          <w:sz w:val="19"/>
+          <w:szCs w:val="19"/>
+        </w:rPr>
+        <w:t>="500"</w:t>
+      </w:r>
+      <w:r>
+        <w:rPr>
+          <w:rFonts w:ascii="Consolas" w:hAnsi="Consolas" w:cs="Consolas"/>
+          <w:color w:val="000000"/>
+          <w:sz w:val="19"/>
+          <w:szCs w:val="19"/>
+        </w:rPr>
+        <w:t xml:space="preserve"> </w:t>
+      </w:r>
+      <w:r>
+        <w:rPr>
+          <w:rFonts w:ascii="Consolas" w:hAnsi="Consolas" w:cs="Consolas"/>
+          <w:color w:val="FF0000"/>
+          <w:sz w:val="19"/>
+          <w:szCs w:val="19"/>
+        </w:rPr>
+        <w:t>height</w:t>
+      </w:r>
+      <w:r>
+        <w:rPr>
+          <w:rFonts w:ascii="Consolas" w:hAnsi="Consolas" w:cs="Consolas"/>
+          <w:color w:val="0000FF"/>
+          <w:sz w:val="19"/>
+          <w:szCs w:val="19"/>
+        </w:rPr>
+        <w:t>="500"&gt;&lt;/</w:t>
+      </w:r>
+      <w:r>
+        <w:rPr>
+          <w:rFonts w:ascii="Consolas" w:hAnsi="Consolas" w:cs="Consolas"/>
+          <w:color w:val="800000"/>
+          <w:sz w:val="19"/>
+          <w:szCs w:val="19"/>
+        </w:rPr>
+        <w:t>canvas</w:t>
+      </w:r>
+      <w:r>
+        <w:rPr>
+          <w:rFonts w:ascii="Consolas" w:hAnsi="Consolas" w:cs="Consolas"/>
+          <w:color w:val="0000FF"/>
+          <w:sz w:val="19"/>
+          <w:szCs w:val="19"/>
+        </w:rPr>
+        <w:t>&gt;</w:t>
+      </w:r>
+    </w:p>
+    <w:p>
+      <w:pPr>
+        <w:autoSpaceDE w:val="0"/>
+        <w:autoSpaceDN w:val="0"/>
+        <w:adjustRightInd w:val="0"/>
+        <w:spacing w:after="0" w:line="240" w:lineRule="auto"/>
+        <w:rPr>
+          <w:rFonts w:ascii="Consolas" w:hAnsi="Consolas" w:cs="Consolas"/>
+          <w:color w:val="000000"/>
+          <w:sz w:val="19"/>
+          <w:szCs w:val="19"/>
+        </w:rPr>
+      </w:pPr>
+      <w:r>
+        <w:rPr>
+          <w:rFonts w:ascii="Consolas" w:hAnsi="Consolas" w:cs="Consolas"/>
+          <w:color w:val="000000"/>
+          <w:sz w:val="19"/>
+          <w:szCs w:val="19"/>
+        </w:rPr>
+        <w:t xml:space="preserve"> </w:t>
+      </w:r>
+      <w:r>
+        <w:rPr>
+          <w:rFonts w:ascii="Consolas" w:hAnsi="Consolas" w:cs="Consolas"/>
+          <w:color w:val="0000FF"/>
+          <w:sz w:val="19"/>
+          <w:szCs w:val="19"/>
+        </w:rPr>
+        <w:t>&lt;</w:t>
+      </w:r>
+      <w:r>
+        <w:rPr>
+          <w:rFonts w:ascii="Consolas" w:hAnsi="Consolas" w:cs="Consolas"/>
+          <w:color w:val="800000"/>
+          <w:sz w:val="19"/>
+          <w:szCs w:val="19"/>
+        </w:rPr>
+        <w:t>h1</w:t>
+      </w:r>
+      <w:r>
+        <w:rPr>
+          <w:rFonts w:ascii="Consolas" w:hAnsi="Consolas" w:cs="Consolas"/>
+          <w:color w:val="0000FF"/>
+          <w:sz w:val="19"/>
+          <w:szCs w:val="19"/>
+        </w:rPr>
+        <w:t>&gt;</w:t>
+      </w:r>
+      <w:r>
+        <w:rPr>
+          <w:rFonts w:ascii="Consolas" w:hAnsi="Consolas" w:cs="Consolas"/>
+          <w:color w:val="000000"/>
+          <w:sz w:val="19"/>
+          <w:szCs w:val="19"/>
+        </w:rPr>
+        <w:t>Reversi Game</w:t>
+      </w:r>
+      <w:r>
+        <w:rPr>
+          <w:rFonts w:ascii="Consolas" w:hAnsi="Consolas" w:cs="Consolas"/>
+          <w:color w:val="0000FF"/>
+          <w:sz w:val="19"/>
+          <w:szCs w:val="19"/>
+        </w:rPr>
+        <w:t>&lt;/</w:t>
+      </w:r>
+      <w:r>
+        <w:rPr>
+          <w:rFonts w:ascii="Consolas" w:hAnsi="Consolas" w:cs="Consolas"/>
+          <w:color w:val="800000"/>
+          <w:sz w:val="19"/>
+          <w:szCs w:val="19"/>
+        </w:rPr>
+        <w:t>h1</w:t>
+      </w:r>
+      <w:r>
+        <w:rPr>
+          <w:rFonts w:ascii="Consolas" w:hAnsi="Consolas" w:cs="Consolas"/>
+          <w:color w:val="0000FF"/>
+          <w:sz w:val="19"/>
+          <w:szCs w:val="19"/>
+        </w:rPr>
+        <w:t>&gt;</w:t>
+      </w:r>
+    </w:p>
+    <w:p>
+      <w:pPr>
+        <w:autoSpaceDE w:val="0"/>
+        <w:autoSpaceDN w:val="0"/>
+        <w:adjustRightInd w:val="0"/>
+        <w:spacing w:after="0" w:line="240" w:lineRule="auto"/>
+        <w:rPr>
+          <w:rFonts w:ascii="Consolas" w:hAnsi="Consolas" w:cs="Consolas"/>
+          <w:color w:val="0000FF"/>
+          <w:sz w:val="19"/>
+          <w:szCs w:val="19"/>
+        </w:rPr>
+      </w:pPr>
+      <w:r>
+        <w:rPr>
+          <w:rFonts w:ascii="Consolas" w:hAnsi="Consolas" w:cs="Consolas"/>
+          <w:color w:val="000000"/>
+          <w:sz w:val="19"/>
+          <w:szCs w:val="19"/>
+        </w:rPr>
+        <w:t xml:space="preserve"> </w:t>
+      </w:r>
+      <w:r>
+        <w:rPr>
+          <w:rFonts w:ascii="Consolas" w:hAnsi="Consolas" w:cs="Consolas"/>
+          <w:color w:val="0000FF"/>
+          <w:sz w:val="19"/>
+          <w:szCs w:val="19"/>
+        </w:rPr>
+        <w:t>&lt;</w:t>
+      </w:r>
+      <w:r>
+        <w:rPr>
+          <w:rFonts w:ascii="Consolas" w:hAnsi="Consolas" w:cs="Consolas"/>
+          <w:color w:val="800000"/>
+          <w:sz w:val="19"/>
+          <w:szCs w:val="19"/>
+        </w:rPr>
+        <w:t>p</w:t>
+      </w:r>
+      <w:r>
+        <w:rPr>
+          <w:rFonts w:ascii="Consolas" w:hAnsi="Consolas" w:cs="Consolas"/>
+          <w:color w:val="0000FF"/>
+          <w:sz w:val="19"/>
+          <w:szCs w:val="19"/>
+        </w:rPr>
+        <w:t>&gt;</w:t>
+      </w:r>
+      <w:r>
+        <w:rPr>
+          <w:rFonts w:ascii="Consolas" w:hAnsi="Consolas" w:cs="Consolas"/>
+          <w:color w:val="000000"/>
+          <w:sz w:val="19"/>
+          <w:szCs w:val="19"/>
+        </w:rPr>
+        <w:t xml:space="preserve">Status: </w:t>
+      </w:r>
+      <w:r>
+        <w:rPr>
+          <w:rFonts w:ascii="Consolas" w:hAnsi="Consolas" w:cs="Consolas"/>
+          <w:color w:val="0000FF"/>
+          <w:sz w:val="19"/>
+          <w:szCs w:val="19"/>
+        </w:rPr>
+        <w:t>&lt;</w:t>
+      </w:r>
+      <w:r>
+        <w:rPr>
+          <w:rFonts w:ascii="Consolas" w:hAnsi="Consolas" w:cs="Consolas"/>
+          <w:color w:val="800000"/>
+          <w:sz w:val="19"/>
+          <w:szCs w:val="19"/>
+        </w:rPr>
+        <w:t>span</w:t>
+      </w:r>
+      <w:r>
+        <w:rPr>
+          <w:rFonts w:ascii="Consolas" w:hAnsi="Consolas" w:cs="Consolas"/>
+          <w:color w:val="000000"/>
+          <w:sz w:val="19"/>
+          <w:szCs w:val="19"/>
+        </w:rPr>
+        <w:t xml:space="preserve"> </w:t>
+      </w:r>
+      <w:r>
+        <w:rPr>
+          <w:rFonts w:ascii="Consolas" w:hAnsi="Consolas" w:cs="Consolas"/>
+          <w:color w:val="FF0000"/>
+          <w:sz w:val="19"/>
+          <w:szCs w:val="19"/>
+        </w:rPr>
+        <w:t>id</w:t>
+      </w:r>
+      <w:r>
+        <w:rPr>
+          <w:rFonts w:ascii="Consolas" w:hAnsi="Consolas" w:cs="Consolas"/>
+          <w:color w:val="0000FF"/>
+          <w:sz w:val="19"/>
+          <w:szCs w:val="19"/>
+        </w:rPr>
+        <w:t>="status"&gt;&lt;/</w:t>
+      </w:r>
+      <w:r>
+        <w:rPr>
+          <w:rFonts w:ascii="Consolas" w:hAnsi="Consolas" w:cs="Consolas"/>
+          <w:color w:val="800000"/>
+          <w:sz w:val="19"/>
+          <w:szCs w:val="19"/>
+        </w:rPr>
+        <w:t>span</w:t>
+      </w:r>
+      <w:r>
+        <w:rPr>
+          <w:rFonts w:ascii="Consolas" w:hAnsi="Consolas" w:cs="Consolas"/>
+          <w:color w:val="0000FF"/>
+          <w:sz w:val="19"/>
+          <w:szCs w:val="19"/>
+        </w:rPr>
+        <w:t>&gt;&lt;/</w:t>
+      </w:r>
+      <w:r>
+        <w:rPr>
+          <w:rFonts w:ascii="Consolas" w:hAnsi="Consolas" w:cs="Consolas"/>
+          <w:color w:val="800000"/>
+          <w:sz w:val="19"/>
+          <w:szCs w:val="19"/>
+        </w:rPr>
+        <w:t>p</w:t>
+      </w:r>
+      <w:r>
+        <w:rPr>
+          <w:rFonts w:ascii="Consolas" w:hAnsi="Consolas" w:cs="Consolas"/>
+          <w:color w:val="0000FF"/>
+          <w:sz w:val="19"/>
+          <w:szCs w:val="19"/>
+        </w:rPr>
+        <w:t>&gt;</w:t>
+      </w:r>
+    </w:p>
+    <w:p>
+      <w:pPr>
+        <w:autoSpaceDE w:val="0"/>
+        <w:autoSpaceDN w:val="0"/>
+        <w:adjustRightInd w:val="0"/>
+        <w:spacing w:after="0" w:line="240" w:lineRule="auto"/>
+        <w:rPr>
+          <w:rFonts w:ascii="Consolas" w:hAnsi="Consolas" w:cs="Consolas"/>
+          <w:color w:val="000000"/>
+          <w:sz w:val="19"/>
+          <w:szCs w:val="19"/>
+        </w:rPr>
+      </w:pPr>
+      <w:r>
+        <w:rPr>
+          <w:rFonts w:ascii="Consolas" w:hAnsi="Consolas" w:cs="Consolas"/>
+          <w:color w:val="0000FF"/>
+          <w:sz w:val="19"/>
+          <w:szCs w:val="19"/>
+          <w:highlight w:val="yellow"/>
+        </w:rPr>
+        <w:t xml:space="preserve"> </w:t>
+      </w:r>
+      <w:r>
+        <w:rPr>
+          <w:rFonts w:ascii="Consolas" w:hAnsi="Consolas" w:cs="Consolas"/>
+          <w:color w:val="0000FF"/>
+          <w:sz w:val="19"/>
+          <w:szCs w:val="19"/>
+          <w:highlight w:val="yellow"/>
+        </w:rPr>
+        <w:t>&lt;</w:t>
+      </w:r>
+      <w:r>
+        <w:rPr>
+          <w:rFonts w:ascii="Consolas" w:hAnsi="Consolas" w:cs="Consolas"/>
+          <w:color w:val="800000"/>
+          <w:sz w:val="19"/>
+          <w:szCs w:val="19"/>
+          <w:highlight w:val="yellow"/>
+        </w:rPr>
+        <w:t>p</w:t>
+      </w:r>
+      <w:r>
+        <w:rPr>
+          <w:rFonts w:ascii="Consolas" w:hAnsi="Consolas" w:cs="Consolas"/>
+          <w:color w:val="0000FF"/>
+          <w:sz w:val="19"/>
+          <w:szCs w:val="19"/>
+          <w:highlight w:val="yellow"/>
+        </w:rPr>
+        <w:t>&gt;</w:t>
+      </w:r>
+      <w:r>
+        <w:rPr>
+          <w:rFonts w:ascii="Consolas" w:hAnsi="Consolas" w:cs="Consolas"/>
+          <w:color w:val="000000"/>
+          <w:sz w:val="19"/>
+          <w:szCs w:val="19"/>
+          <w:highlight w:val="yellow"/>
+        </w:rPr>
+        <w:t xml:space="preserve">Black count: </w:t>
+      </w:r>
+      <w:r>
+        <w:rPr>
+          <w:rFonts w:ascii="Consolas" w:hAnsi="Consolas" w:cs="Consolas"/>
+          <w:color w:val="0000FF"/>
+          <w:sz w:val="19"/>
+          <w:szCs w:val="19"/>
+          <w:highlight w:val="yellow"/>
+        </w:rPr>
+        <w:t>&lt;</w:t>
+      </w:r>
+      <w:r>
+        <w:rPr>
+          <w:rFonts w:ascii="Consolas" w:hAnsi="Consolas" w:cs="Consolas"/>
+          <w:color w:val="800000"/>
+          <w:sz w:val="19"/>
+          <w:szCs w:val="19"/>
+          <w:highlight w:val="yellow"/>
+        </w:rPr>
+        <w:t>span</w:t>
+      </w:r>
+      <w:r>
+        <w:rPr>
+          <w:rFonts w:ascii="Consolas" w:hAnsi="Consolas" w:cs="Consolas"/>
+          <w:color w:val="000000"/>
+          <w:sz w:val="19"/>
+          <w:szCs w:val="19"/>
+          <w:highlight w:val="yellow"/>
+        </w:rPr>
+        <w:t xml:space="preserve"> </w:t>
+      </w:r>
+      <w:r>
+        <w:rPr>
+          <w:rFonts w:ascii="Consolas" w:hAnsi="Consolas" w:cs="Consolas"/>
+          <w:color w:val="FF0000"/>
+          <w:sz w:val="19"/>
+          <w:szCs w:val="19"/>
+          <w:highlight w:val="yellow"/>
+        </w:rPr>
+        <w:t>id</w:t>
+      </w:r>
+      <w:r>
+        <w:rPr>
+          <w:rFonts w:ascii="Consolas" w:hAnsi="Consolas" w:cs="Consolas"/>
+          <w:color w:val="0000FF"/>
+          <w:sz w:val="19"/>
+          <w:szCs w:val="19"/>
+          <w:highlight w:val="yellow"/>
+        </w:rPr>
+        <w:t>="black"&gt;&lt;/</w:t>
+      </w:r>
+      <w:r>
+        <w:rPr>
+          <w:rFonts w:ascii="Consolas" w:hAnsi="Consolas" w:cs="Consolas"/>
+          <w:color w:val="800000"/>
+          <w:sz w:val="19"/>
+          <w:szCs w:val="19"/>
+          <w:highlight w:val="yellow"/>
+        </w:rPr>
+        <w:t>span</w:t>
+      </w:r>
+      <w:r>
+        <w:rPr>
+          <w:rFonts w:ascii="Consolas" w:hAnsi="Consolas" w:cs="Consolas"/>
+          <w:color w:val="0000FF"/>
+          <w:sz w:val="19"/>
+          <w:szCs w:val="19"/>
+          <w:highlight w:val="yellow"/>
+        </w:rPr>
+        <w:t>&gt;&lt;/</w:t>
+      </w:r>
+      <w:r>
+        <w:rPr>
+          <w:rFonts w:ascii="Consolas" w:hAnsi="Consolas" w:cs="Consolas"/>
+          <w:color w:val="800000"/>
+          <w:sz w:val="19"/>
+          <w:szCs w:val="19"/>
+          <w:highlight w:val="yellow"/>
+        </w:rPr>
+        <w:t>p</w:t>
+      </w:r>
+      <w:r>
+        <w:rPr>
+          <w:rFonts w:ascii="Consolas" w:hAnsi="Consolas" w:cs="Consolas"/>
+          <w:color w:val="0000FF"/>
+          <w:sz w:val="19"/>
+          <w:szCs w:val="19"/>
+          <w:highlight w:val="yellow"/>
+        </w:rPr>
+        <w:t>&gt;</w:t>
+      </w:r>
+    </w:p>
+    <w:p>
+      <w:pPr>
+        <w:autoSpaceDE w:val="0"/>
+        <w:autoSpaceDN w:val="0"/>
+        <w:adjustRightInd w:val="0"/>
+        <w:spacing w:after="0" w:line="240" w:lineRule="auto"/>
+        <w:rPr>
+          <w:rFonts w:ascii="Consolas" w:hAnsi="Consolas" w:cs="Consolas"/>
+          <w:color w:val="000000"/>
+          <w:sz w:val="19"/>
+          <w:szCs w:val="19"/>
+          <w:highlight w:val="yellow"/>
+        </w:rPr>
+      </w:pPr>
+      <w:r>
+        <w:rPr>
+          <w:rFonts w:ascii="Consolas" w:hAnsi="Consolas" w:cs="Consolas"/>
+          <w:color w:val="000000"/>
+          <w:sz w:val="19"/>
+          <w:szCs w:val="19"/>
+        </w:rPr>
+        <w:t xml:space="preserve"> </w:t>
+      </w:r>
+      <w:r>
+        <w:rPr>
+          <w:rFonts w:ascii="Consolas" w:hAnsi="Consolas" w:cs="Consolas"/>
+          <w:color w:val="0000FF"/>
+          <w:sz w:val="19"/>
+          <w:szCs w:val="19"/>
+          <w:highlight w:val="yellow"/>
+        </w:rPr>
+        <w:t>&lt;</w:t>
+      </w:r>
+      <w:r>
+        <w:rPr>
+          <w:rFonts w:ascii="Consolas" w:hAnsi="Consolas" w:cs="Consolas"/>
+          <w:color w:val="800000"/>
+          <w:sz w:val="19"/>
+          <w:szCs w:val="19"/>
+          <w:highlight w:val="yellow"/>
+        </w:rPr>
+        <w:t>p</w:t>
+      </w:r>
+      <w:r>
+        <w:rPr>
+          <w:rFonts w:ascii="Consolas" w:hAnsi="Consolas" w:cs="Consolas"/>
+          <w:color w:val="0000FF"/>
+          <w:sz w:val="19"/>
+          <w:szCs w:val="19"/>
+          <w:highlight w:val="yellow"/>
+        </w:rPr>
+        <w:t>&gt;</w:t>
+      </w:r>
+      <w:r>
+        <w:rPr>
+          <w:rFonts w:ascii="Consolas" w:hAnsi="Consolas" w:cs="Consolas"/>
+          <w:color w:val="000000"/>
+          <w:sz w:val="19"/>
+          <w:szCs w:val="19"/>
+          <w:highlight w:val="yellow"/>
+        </w:rPr>
+        <w:t xml:space="preserve">White count: </w:t>
+      </w:r>
+      <w:r>
+        <w:rPr>
+          <w:rFonts w:ascii="Consolas" w:hAnsi="Consolas" w:cs="Consolas"/>
+          <w:color w:val="0000FF"/>
+          <w:sz w:val="19"/>
+          <w:szCs w:val="19"/>
+          <w:highlight w:val="yellow"/>
+        </w:rPr>
+        <w:t>&lt;</w:t>
+      </w:r>
+      <w:r>
+        <w:rPr>
+          <w:rFonts w:ascii="Consolas" w:hAnsi="Consolas" w:cs="Consolas"/>
+          <w:color w:val="800000"/>
+          <w:sz w:val="19"/>
+          <w:szCs w:val="19"/>
+          <w:highlight w:val="yellow"/>
+        </w:rPr>
+        <w:t>span</w:t>
+      </w:r>
+      <w:r>
+        <w:rPr>
+          <w:rFonts w:ascii="Consolas" w:hAnsi="Consolas" w:cs="Consolas"/>
+          <w:color w:val="000000"/>
+          <w:sz w:val="19"/>
+          <w:szCs w:val="19"/>
+          <w:highlight w:val="yellow"/>
+        </w:rPr>
+        <w:t xml:space="preserve"> </w:t>
+      </w:r>
+      <w:r>
+        <w:rPr>
+          <w:rFonts w:ascii="Consolas" w:hAnsi="Consolas" w:cs="Consolas"/>
+          <w:color w:val="FF0000"/>
+          <w:sz w:val="19"/>
+          <w:szCs w:val="19"/>
+          <w:highlight w:val="yellow"/>
+        </w:rPr>
+        <w:t>id</w:t>
+      </w:r>
+      <w:r>
+        <w:rPr>
+          <w:rFonts w:ascii="Consolas" w:hAnsi="Consolas" w:cs="Consolas"/>
+          <w:color w:val="0000FF"/>
+          <w:sz w:val="19"/>
+          <w:szCs w:val="19"/>
+          <w:highlight w:val="yellow"/>
+        </w:rPr>
+        <w:t>="white"&gt;&lt;/</w:t>
+      </w:r>
+      <w:r>
+        <w:rPr>
+          <w:rFonts w:ascii="Consolas" w:hAnsi="Consolas" w:cs="Consolas"/>
+          <w:color w:val="800000"/>
+          <w:sz w:val="19"/>
+          <w:szCs w:val="19"/>
+          <w:highlight w:val="yellow"/>
+        </w:rPr>
+        <w:t>span</w:t>
+      </w:r>
+      <w:r>
+        <w:rPr>
+          <w:rFonts w:ascii="Consolas" w:hAnsi="Consolas" w:cs="Consolas"/>
+          <w:color w:val="0000FF"/>
+          <w:sz w:val="19"/>
+          <w:szCs w:val="19"/>
+          <w:highlight w:val="yellow"/>
+        </w:rPr>
+        <w:t>&gt;&lt;/</w:t>
+      </w:r>
+      <w:r>
+        <w:rPr>
+          <w:rFonts w:ascii="Consolas" w:hAnsi="Consolas" w:cs="Consolas"/>
+          <w:color w:val="800000"/>
+          <w:sz w:val="19"/>
+          <w:szCs w:val="19"/>
+          <w:highlight w:val="yellow"/>
+        </w:rPr>
+        <w:t>p</w:t>
+      </w:r>
+      <w:r>
+        <w:rPr>
+          <w:rFonts w:ascii="Consolas" w:hAnsi="Consolas" w:cs="Consolas"/>
+          <w:color w:val="0000FF"/>
+          <w:sz w:val="19"/>
+          <w:szCs w:val="19"/>
+          <w:highlight w:val="yellow"/>
+        </w:rPr>
+        <w:t>&gt;</w:t>
+      </w:r>
+    </w:p>
+    <w:p>
+      <w:pPr>
+        <w:autoSpaceDE w:val="0"/>
+        <w:autoSpaceDN w:val="0"/>
+        <w:adjustRightInd w:val="0"/>
+        <w:spacing w:after="0" w:line="240" w:lineRule="auto"/>
+        <w:rPr>
+          <w:rFonts w:ascii="Consolas" w:hAnsi="Consolas" w:cs="Consolas"/>
+          <w:color w:val="000000"/>
+          <w:sz w:val="19"/>
+          <w:szCs w:val="19"/>
+        </w:rPr>
+      </w:pPr>
+      <w:r>
+        <w:rPr>
+          <w:rFonts w:ascii="Consolas" w:hAnsi="Consolas" w:cs="Consolas"/>
+          <w:color w:val="000000"/>
+          <w:sz w:val="19"/>
+          <w:szCs w:val="19"/>
+        </w:rPr>
+        <w:t xml:space="preserve"> </w:t>
+      </w:r>
+      <w:r>
+        <w:rPr>
+          <w:rFonts w:ascii="Consolas" w:hAnsi="Consolas" w:cs="Consolas"/>
+          <w:color w:val="0000FF"/>
+          <w:sz w:val="19"/>
+          <w:szCs w:val="19"/>
+        </w:rPr>
+        <w:t>&lt;</w:t>
+      </w:r>
+      <w:r>
+        <w:rPr>
+          <w:rFonts w:ascii="Consolas" w:hAnsi="Consolas" w:cs="Consolas"/>
+          <w:color w:val="800000"/>
+          <w:sz w:val="19"/>
+          <w:szCs w:val="19"/>
+        </w:rPr>
+        <w:t>p</w:t>
+      </w:r>
+      <w:r>
+        <w:rPr>
+          <w:rFonts w:ascii="Consolas" w:hAnsi="Consolas" w:cs="Consolas"/>
+          <w:color w:val="0000FF"/>
+          <w:sz w:val="19"/>
+          <w:szCs w:val="19"/>
+        </w:rPr>
+        <w:t>&gt;</w:t>
+      </w:r>
+      <w:r>
+        <w:rPr>
+          <w:rFonts w:ascii="Consolas" w:hAnsi="Consolas" w:cs="Consolas"/>
+          <w:color w:val="000000"/>
+          <w:sz w:val="19"/>
+          <w:szCs w:val="19"/>
+        </w:rPr>
+        <w:t xml:space="preserve">Look up the </w:t>
+      </w:r>
+      <w:r>
+        <w:rPr>
+          <w:rFonts w:ascii="Consolas" w:hAnsi="Consolas" w:cs="Consolas"/>
+          <w:color w:val="0000FF"/>
+          <w:sz w:val="19"/>
+          <w:szCs w:val="19"/>
+        </w:rPr>
+        <w:t>&lt;</w:t>
+      </w:r>
+      <w:r>
+        <w:rPr>
+          <w:rFonts w:ascii="Consolas" w:hAnsi="Consolas" w:cs="Consolas"/>
+          <w:color w:val="800000"/>
+          <w:sz w:val="19"/>
+          <w:szCs w:val="19"/>
+        </w:rPr>
+        <w:t>a</w:t>
+      </w:r>
+      <w:r>
+        <w:rPr>
+          <w:rFonts w:ascii="Consolas" w:hAnsi="Consolas" w:cs="Consolas"/>
+          <w:color w:val="000000"/>
+          <w:sz w:val="19"/>
+          <w:szCs w:val="19"/>
+        </w:rPr>
+        <w:t xml:space="preserve"> </w:t>
+      </w:r>
+      <w:r>
+        <w:rPr>
+          <w:rFonts w:ascii="Consolas" w:hAnsi="Consolas" w:cs="Consolas"/>
+          <w:color w:val="FF0000"/>
+          <w:sz w:val="19"/>
+          <w:szCs w:val="19"/>
+        </w:rPr>
+        <w:t>href</w:t>
+      </w:r>
+      <w:r>
+        <w:rPr>
+          <w:rFonts w:ascii="Consolas" w:hAnsi="Consolas" w:cs="Consolas"/>
+          <w:color w:val="0000FF"/>
+          <w:sz w:val="19"/>
+          <w:szCs w:val="19"/>
+        </w:rPr>
+        <w:t>="http://www.yourturnmyturn.com/rules/reversi.php"</w:t>
+      </w:r>
+      <w:r>
+        <w:rPr>
+          <w:rFonts w:ascii="Consolas" w:hAnsi="Consolas" w:cs="Consolas"/>
+          <w:color w:val="000000"/>
+          <w:sz w:val="19"/>
+          <w:szCs w:val="19"/>
+        </w:rPr>
+        <w:t xml:space="preserve"> </w:t>
+      </w:r>
+      <w:r>
+        <w:rPr>
+          <w:rFonts w:ascii="Consolas" w:hAnsi="Consolas" w:cs="Consolas"/>
+          <w:color w:val="FF0000"/>
+          <w:sz w:val="19"/>
+          <w:szCs w:val="19"/>
+        </w:rPr>
+        <w:t>target</w:t>
+      </w:r>
+      <w:r>
+        <w:rPr>
+          <w:rFonts w:ascii="Consolas" w:hAnsi="Consolas" w:cs="Consolas"/>
+          <w:color w:val="0000FF"/>
+          <w:sz w:val="19"/>
+          <w:szCs w:val="19"/>
+        </w:rPr>
+        <w:t>="_blank"&gt;</w:t>
+      </w:r>
+      <w:r>
+        <w:rPr>
+          <w:rFonts w:ascii="Consolas" w:hAnsi="Consolas" w:cs="Consolas"/>
+          <w:color w:val="000000"/>
+          <w:sz w:val="19"/>
+          <w:szCs w:val="19"/>
+        </w:rPr>
+        <w:t>rules</w:t>
+      </w:r>
+      <w:r>
+        <w:rPr>
+          <w:rFonts w:ascii="Consolas" w:hAnsi="Consolas" w:cs="Consolas"/>
+          <w:color w:val="0000FF"/>
+          <w:sz w:val="19"/>
+          <w:szCs w:val="19"/>
+        </w:rPr>
+        <w:t>&lt;/</w:t>
+      </w:r>
+      <w:r>
+        <w:rPr>
+          <w:rFonts w:ascii="Consolas" w:hAnsi="Consolas" w:cs="Consolas"/>
+          <w:color w:val="800000"/>
+          <w:sz w:val="19"/>
+          <w:szCs w:val="19"/>
+        </w:rPr>
+        <w:t>a</w:t>
+      </w:r>
+      <w:r>
+        <w:rPr>
+          <w:rFonts w:ascii="Consolas" w:hAnsi="Consolas" w:cs="Consolas"/>
+          <w:color w:val="0000FF"/>
+          <w:sz w:val="19"/>
+          <w:szCs w:val="19"/>
+        </w:rPr>
+        <w:t>&gt;&lt;/</w:t>
+      </w:r>
+      <w:r>
+        <w:rPr>
+          <w:rFonts w:ascii="Consolas" w:hAnsi="Consolas" w:cs="Consolas"/>
+          <w:color w:val="800000"/>
+          <w:sz w:val="19"/>
+          <w:szCs w:val="19"/>
+        </w:rPr>
+        <w:t>p</w:t>
+      </w:r>
+      <w:r>
+        <w:rPr>
+          <w:rFonts w:ascii="Consolas" w:hAnsi="Consolas" w:cs="Consolas"/>
+          <w:color w:val="0000FF"/>
+          <w:sz w:val="19"/>
+          <w:szCs w:val="19"/>
+        </w:rPr>
+        <w:t>&gt;</w:t>
+      </w:r>
+    </w:p>
+    <w:p>
+      <w:r>
+        <w:rPr>
+          <w:rFonts w:ascii="Consolas" w:hAnsi="Consolas" w:cs="Consolas"/>
+          <w:color w:val="0000FF"/>
+          <w:sz w:val="19"/>
+          <w:szCs w:val="19"/>
+        </w:rPr>
+        <w:t>&lt;/</w:t>
+      </w:r>
+      <w:r>
+        <w:rPr>
+          <w:rFonts w:ascii="Consolas" w:hAnsi="Consolas" w:cs="Consolas"/>
+          <w:color w:val="800000"/>
+          <w:sz w:val="19"/>
+          <w:szCs w:val="19"/>
+        </w:rPr>
+        <w:t>body</w:t>
+      </w:r>
+      <w:r>
+        <w:rPr>
+          <w:rFonts w:ascii="Consolas" w:hAnsi="Consolas" w:cs="Consolas"/>
+          <w:color w:val="0000FF"/>
+          <w:sz w:val="19"/>
+          <w:szCs w:val="19"/>
+        </w:rPr>
+        <w:t>&gt;</w:t>
+      </w:r>
+    </w:p>
+    <w:p>
+      <w:pPr>
+        <w:pStyle w:val="Heading2"/>
+      </w:pPr>
+      <w:r>
+        <w:t>Update the updateText function</w:t>
+      </w:r>
+    </w:p>
+    <w:p>
+      <w:pPr>
+        <w:autoSpaceDE w:val="0"/>
+        <w:autoSpaceDN w:val="0"/>
+        <w:adjustRightInd w:val="0"/>
+        <w:spacing w:after="0" w:line="240" w:lineRule="auto"/>
+        <w:rPr>
+          <w:rFonts w:ascii="Consolas" w:hAnsi="Consolas" w:cs="Consolas"/>
+          <w:color w:val="000000"/>
+          <w:sz w:val="19"/>
+          <w:szCs w:val="19"/>
+        </w:rPr>
+      </w:pPr>
+      <w:r>
+        <w:rPr>
+          <w:rFonts w:ascii="Consolas" w:hAnsi="Consolas" w:cs="Consolas"/>
+          <w:color w:val="0000FF"/>
+          <w:sz w:val="19"/>
+          <w:szCs w:val="19"/>
+        </w:rPr>
+        <w:t>export</w:t>
+      </w:r>
+      <w:r>
+        <w:rPr>
+          <w:rFonts w:ascii="Consolas" w:hAnsi="Consolas" w:cs="Consolas"/>
+          <w:color w:val="000000"/>
+          <w:sz w:val="19"/>
+          <w:szCs w:val="19"/>
+        </w:rPr>
+        <w:t xml:space="preserve"> </w:t>
+      </w:r>
+      <w:r>
+        <w:rPr>
+          <w:rFonts w:ascii="Consolas" w:hAnsi="Consolas" w:cs="Consolas"/>
+          <w:color w:val="0000FF"/>
+          <w:sz w:val="19"/>
+          <w:szCs w:val="19"/>
+        </w:rPr>
+        <w:t>function</w:t>
+      </w:r>
+      <w:r>
+        <w:rPr>
+          <w:rFonts w:ascii="Consolas" w:hAnsi="Consolas" w:cs="Consolas"/>
+          <w:color w:val="000000"/>
+          <w:sz w:val="19"/>
+          <w:szCs w:val="19"/>
+        </w:rPr>
+        <w:t xml:space="preserve"> updateText(game: GameManager) {</w:t>
+      </w:r>
+    </w:p>
+    <w:p>
+      <w:pPr>
+        <w:autoSpaceDE w:val="0"/>
+        <w:autoSpaceDN w:val="0"/>
+        <w:adjustRightInd w:val="0"/>
+        <w:spacing w:after="0" w:line="240" w:lineRule="auto"/>
+        <w:rPr>
+          <w:rFonts w:ascii="Consolas" w:hAnsi="Consolas" w:cs="Consolas"/>
+          <w:color w:val="000000"/>
+          <w:sz w:val="19"/>
+          <w:szCs w:val="19"/>
+        </w:rPr>
+      </w:pPr>
+      <w:r>
+        <w:rPr>
+          <w:rFonts w:ascii="Consolas" w:hAnsi="Consolas" w:cs="Consolas"/>
+          <w:color w:val="000000"/>
+          <w:sz w:val="19"/>
+          <w:szCs w:val="19"/>
+        </w:rPr>
+        <w:t xml:space="preserve">    document.getElementById(</w:t>
+      </w:r>
+      <w:r>
+        <w:rPr>
+          <w:rFonts w:ascii="Consolas" w:hAnsi="Consolas" w:cs="Consolas"/>
+          <w:color w:val="A31515"/>
+          <w:sz w:val="19"/>
+          <w:szCs w:val="19"/>
+        </w:rPr>
+        <w:t>"status"</w:t>
+      </w:r>
+      <w:r>
+        <w:rPr>
+          <w:rFonts w:ascii="Consolas" w:hAnsi="Consolas" w:cs="Consolas"/>
+          <w:color w:val="000000"/>
+          <w:sz w:val="19"/>
+          <w:szCs w:val="19"/>
+        </w:rPr>
+        <w:t>).innerHTML = game.status;</w:t>
+      </w:r>
+    </w:p>
+    <w:p>
+      <w:pPr>
+        <w:autoSpaceDE w:val="0"/>
+        <w:autoSpaceDN w:val="0"/>
+        <w:adjustRightInd w:val="0"/>
+        <w:spacing w:after="0" w:line="240" w:lineRule="auto"/>
+        <w:rPr>
+          <w:rFonts w:ascii="Consolas" w:hAnsi="Consolas" w:cs="Consolas"/>
+          <w:color w:val="000000"/>
+          <w:sz w:val="19"/>
+          <w:szCs w:val="19"/>
+          <w:highlight w:val="yellow"/>
+        </w:rPr>
+      </w:pPr>
+      <w:r>
+        <w:rPr>
+          <w:rFonts w:ascii="Consolas" w:hAnsi="Consolas" w:cs="Consolas"/>
+          <w:color w:val="000000"/>
+          <w:sz w:val="19"/>
+          <w:szCs w:val="19"/>
+        </w:rPr>
+        <w:t xml:space="preserve">    </w:t>
+      </w:r>
+      <w:r>
+        <w:rPr>
+          <w:rFonts w:ascii="Consolas" w:hAnsi="Consolas" w:cs="Consolas"/>
+          <w:color w:val="000000"/>
+          <w:sz w:val="19"/>
+          <w:szCs w:val="19"/>
+          <w:highlight w:val="yellow"/>
+        </w:rPr>
+        <w:t>document.getElementById(</w:t>
+      </w:r>
+      <w:r>
+        <w:rPr>
+          <w:rFonts w:ascii="Consolas" w:hAnsi="Consolas" w:cs="Consolas"/>
+          <w:color w:val="A31515"/>
+          <w:sz w:val="19"/>
+          <w:szCs w:val="19"/>
+          <w:highlight w:val="yellow"/>
+        </w:rPr>
+        <w:t>"black"</w:t>
+      </w:r>
+      <w:r>
+        <w:rPr>
+          <w:rFonts w:ascii="Consolas" w:hAnsi="Consolas" w:cs="Consolas"/>
+          <w:color w:val="000000"/>
+          <w:sz w:val="19"/>
+          <w:szCs w:val="19"/>
+          <w:highlight w:val="yellow"/>
+        </w:rPr>
+        <w:t xml:space="preserve">).innerHTML = </w:t>
+      </w:r>
+      <w:r>
+        <w:rPr>
+          <w:rFonts w:ascii="Consolas" w:hAnsi="Consolas" w:cs="Consolas"/>
+          <w:color w:val="000000"/>
+          <w:sz w:val="19"/>
+          <w:szCs w:val="19"/>
+          <w:highlight w:val="yellow"/>
+        </w:rPr>
+        <w:t xml:space="preserve">   </w:t>
+      </w:r>
+      <w:r>
+        <w:rPr>
+          <w:rFonts w:ascii="Consolas" w:hAnsi="Consolas" w:cs="Consolas"/>
+          <w:color w:val="000000"/>
+          <w:sz w:val="19"/>
+          <w:szCs w:val="19"/>
+          <w:highlight w:val="yellow"/>
+        </w:rPr>
+        <w:t>board.countPieces(Side.black).toString();</w:t>
+      </w:r>
+    </w:p>
+    <w:p>
+      <w:pPr>
+        <w:rPr>
+          <w:rFonts w:ascii="Consolas" w:hAnsi="Consolas" w:cs="Consolas"/>
+          <w:color w:val="000000"/>
+          <w:sz w:val="19"/>
+          <w:szCs w:val="19"/>
+        </w:rPr>
+      </w:pPr>
+      <w:r>
+        <w:rPr>
+          <w:rFonts w:ascii="Consolas" w:hAnsi="Consolas" w:cs="Consolas"/>
+          <w:color w:val="000000"/>
+          <w:sz w:val="19"/>
+          <w:szCs w:val="19"/>
+          <w:highlight w:val="yellow"/>
+        </w:rPr>
+        <w:t xml:space="preserve">    document.getElementById(</w:t>
+      </w:r>
+      <w:r>
+        <w:rPr>
+          <w:rFonts w:ascii="Consolas" w:hAnsi="Consolas" w:cs="Consolas"/>
+          <w:color w:val="A31515"/>
+          <w:sz w:val="19"/>
+          <w:szCs w:val="19"/>
+          <w:highlight w:val="yellow"/>
+        </w:rPr>
+        <w:t>"white"</w:t>
+      </w:r>
+      <w:r>
+        <w:rPr>
+          <w:rFonts w:ascii="Consolas" w:hAnsi="Consolas" w:cs="Consolas"/>
+          <w:color w:val="000000"/>
+          <w:sz w:val="19"/>
+          <w:szCs w:val="19"/>
+          <w:highlight w:val="yellow"/>
+        </w:rPr>
+        <w:t>).innerHTML = board.countPieces(Side.white).toString();</w:t>
+      </w:r>
+    </w:p>
+    <w:p>
+      <w:r>
+        <w:rPr>
+          <w:rFonts w:ascii="Consolas" w:hAnsi="Consolas" w:cs="Consolas"/>
+          <w:color w:val="000000"/>
+          <w:sz w:val="19"/>
+          <w:szCs w:val="19"/>
+        </w:rPr>
+        <w:t>}</w:t>
+      </w:r>
+    </w:p>
+    <w:p>
+      <w:pPr>
+        <w:pStyle w:val="Heading1"/>
+      </w:pPr>
+      <w:r>
+        <w:t xml:space="preserve">16: </w:t>
       </w:r>
       <w:bookmarkStart w:id="0" w:name="_GoBack"/>
       <w:bookmarkEnd w:id="0"/>
       <w:r>
-        <w:t>est</w:t>
+        <w:t>Allow move to be skipped</w:t>
       </w:r>
     </w:p>
     <w:p>
@@ -26862,80 +28667,57 @@
         <w:pStyle w:val="Heading2"/>
       </w:pPr>
       <w:r>
-        <w:t>Fix bug</w:t>
-      </w:r>
-    </w:p>
-    <w:p>
-      <w:r>
-        <w:t xml:space="preserve">note that squares may be highlighted blue even if move is invalid. </w:t>
-      </w:r>
-    </w:p>
-    <w:p>
-      <w:pPr>
-        <w:autoSpaceDE w:val="0"/>
-        <w:autoSpaceDN w:val="0"/>
-        <w:adjustRightInd w:val="0"/>
-        <w:spacing w:after="0" w:line="240" w:lineRule="auto"/>
-        <w:rPr>
-          <w:rFonts w:ascii="Consolas" w:hAnsi="Consolas" w:cs="Consolas"/>
-          <w:color w:val="000000"/>
-          <w:sz w:val="19"/>
-          <w:szCs w:val="19"/>
-        </w:rPr>
-      </w:pPr>
-      <w:r>
-        <w:rPr>
-          <w:rFonts w:ascii="Consolas" w:hAnsi="Consolas" w:cs="Consolas"/>
-          <w:color w:val="0000FF"/>
-          <w:sz w:val="19"/>
-          <w:szCs w:val="19"/>
-        </w:rPr>
-        <w:t>function</w:t>
-      </w:r>
-      <w:r>
-        <w:rPr>
-          <w:rFonts w:ascii="Consolas" w:hAnsi="Consolas" w:cs="Consolas"/>
-          <w:color w:val="000000"/>
-          <w:sz w:val="19"/>
-          <w:szCs w:val="19"/>
-        </w:rPr>
-        <w:t xml:space="preserve"> moveCursorBy(cols: </w:t>
-      </w:r>
-      <w:r>
-        <w:rPr>
-          <w:rFonts w:ascii="Consolas" w:hAnsi="Consolas" w:cs="Consolas"/>
-          <w:color w:val="0000FF"/>
-          <w:sz w:val="19"/>
-          <w:szCs w:val="19"/>
-        </w:rPr>
-        <w:t>number</w:t>
-      </w:r>
-      <w:r>
-        <w:rPr>
-          <w:rFonts w:ascii="Consolas" w:hAnsi="Consolas" w:cs="Consolas"/>
-          <w:color w:val="000000"/>
-          <w:sz w:val="19"/>
-          <w:szCs w:val="19"/>
-        </w:rPr>
-        <w:t xml:space="preserve">, rows: </w:t>
-      </w:r>
-      <w:r>
-        <w:rPr>
-          <w:rFonts w:ascii="Consolas" w:hAnsi="Consolas" w:cs="Consolas"/>
-          <w:color w:val="0000FF"/>
-          <w:sz w:val="19"/>
-          <w:szCs w:val="19"/>
-        </w:rPr>
-        <w:t>number</w:t>
-      </w:r>
-      <w:r>
-        <w:rPr>
-          <w:rFonts w:ascii="Consolas" w:hAnsi="Consolas" w:cs="Consolas"/>
-          <w:color w:val="000000"/>
-          <w:sz w:val="19"/>
-          <w:szCs w:val="19"/>
-        </w:rPr>
-        <w:t>) {</w:t>
+        <w:t>Add SkipTurn function to GameManager</w:t>
+      </w:r>
+    </w:p>
+    <w:p>
+      <w:pPr>
+        <w:autoSpaceDE w:val="0"/>
+        <w:autoSpaceDN w:val="0"/>
+        <w:adjustRightInd w:val="0"/>
+        <w:spacing w:after="0" w:line="240" w:lineRule="auto"/>
+        <w:rPr>
+          <w:rFonts w:ascii="Consolas" w:hAnsi="Consolas" w:cs="Consolas"/>
+          <w:color w:val="000000"/>
+          <w:sz w:val="19"/>
+          <w:szCs w:val="19"/>
+        </w:rPr>
+      </w:pPr>
+      <w:r>
+        <w:rPr>
+          <w:rFonts w:ascii="Consolas" w:hAnsi="Consolas" w:cs="Consolas"/>
+          <w:color w:val="0000FF"/>
+          <w:sz w:val="19"/>
+          <w:szCs w:val="19"/>
+        </w:rPr>
+        <w:t>public</w:t>
+      </w:r>
+      <w:r>
+        <w:rPr>
+          <w:rFonts w:ascii="Consolas" w:hAnsi="Consolas" w:cs="Consolas"/>
+          <w:color w:val="000000"/>
+          <w:sz w:val="19"/>
+          <w:szCs w:val="19"/>
+        </w:rPr>
+        <w:t xml:space="preserve"> skipTurn(): </w:t>
+      </w:r>
+      <w:r>
+        <w:rPr>
+          <w:rFonts w:ascii="Consolas" w:hAnsi="Consolas" w:cs="Consolas"/>
+          <w:color w:val="0000FF"/>
+          <w:sz w:val="19"/>
+          <w:szCs w:val="19"/>
+        </w:rPr>
+        <w:t>void</w:t>
+      </w:r>
+      <w:r>
+        <w:rPr>
+          <w:rFonts w:ascii="Consolas" w:hAnsi="Consolas" w:cs="Consolas"/>
+          <w:color w:val="000000"/>
+          <w:sz w:val="19"/>
+          <w:szCs w:val="19"/>
+        </w:rPr>
+        <w:t xml:space="preserve"> {</w:t>
       </w:r>
     </w:p>
     <w:p>
@@ -26967,16 +28749,34 @@
           <w:sz w:val="19"/>
           <w:szCs w:val="19"/>
         </w:rPr>
-        <w:t>var</w:t>
-      </w:r>
-      <w:r>
-        <w:rPr>
-          <w:rFonts w:ascii="Consolas" w:hAnsi="Consolas" w:cs="Consolas"/>
-          <w:color w:val="000000"/>
-          <w:sz w:val="19"/>
-          <w:szCs w:val="19"/>
-        </w:rPr>
-        <w:t xml:space="preserve"> col = board.keepWithinBounds(cursorLocation.col + cols);</w:t>
+        <w:t>this</w:t>
+      </w:r>
+      <w:r>
+        <w:rPr>
+          <w:rFonts w:ascii="Consolas" w:hAnsi="Consolas" w:cs="Consolas"/>
+          <w:color w:val="000000"/>
+          <w:sz w:val="19"/>
+          <w:szCs w:val="19"/>
+        </w:rPr>
+        <w:t>.turn = oppositeSideTo(</w:t>
+      </w:r>
+      <w:r>
+        <w:rPr>
+          <w:rFonts w:ascii="Consolas" w:hAnsi="Consolas" w:cs="Consolas"/>
+          <w:color w:val="0000FF"/>
+          <w:sz w:val="19"/>
+          <w:szCs w:val="19"/>
+        </w:rPr>
+        <w:t>this</w:t>
+      </w:r>
+      <w:r>
+        <w:rPr>
+          <w:rFonts w:ascii="Consolas" w:hAnsi="Consolas" w:cs="Consolas"/>
+          <w:color w:val="000000"/>
+          <w:sz w:val="19"/>
+          <w:szCs w:val="19"/>
+        </w:rPr>
+        <w:t>.turn);</w:t>
       </w:r>
     </w:p>
     <w:p>
@@ -27008,62 +28808,80 @@
           <w:sz w:val="19"/>
           <w:szCs w:val="19"/>
         </w:rPr>
-        <w:t>var</w:t>
-      </w:r>
-      <w:r>
-        <w:rPr>
-          <w:rFonts w:ascii="Consolas" w:hAnsi="Consolas" w:cs="Consolas"/>
-          <w:color w:val="000000"/>
-          <w:sz w:val="19"/>
-          <w:szCs w:val="19"/>
-        </w:rPr>
-        <w:t xml:space="preserve"> row = board.keepWithinBounds(cursorLocation.row + rows);</w:t>
-      </w:r>
-    </w:p>
-    <w:p>
-      <w:pPr>
-        <w:autoSpaceDE w:val="0"/>
-        <w:autoSpaceDN w:val="0"/>
-        <w:adjustRightInd w:val="0"/>
-        <w:spacing w:after="0" w:line="240" w:lineRule="auto"/>
-        <w:rPr>
-          <w:rFonts w:ascii="Consolas" w:hAnsi="Consolas" w:cs="Consolas"/>
-          <w:color w:val="000000"/>
-          <w:sz w:val="19"/>
-          <w:szCs w:val="19"/>
-        </w:rPr>
-      </w:pPr>
-      <w:r>
-        <w:rPr>
-          <w:rFonts w:ascii="Consolas" w:hAnsi="Consolas" w:cs="Consolas"/>
-          <w:color w:val="000000"/>
-          <w:sz w:val="19"/>
-          <w:szCs w:val="19"/>
-        </w:rPr>
-        <w:t xml:space="preserve">    cursorLocation = board.getSquare(col, row);</w:t>
-      </w:r>
-    </w:p>
-    <w:p>
-      <w:pPr>
-        <w:autoSpaceDE w:val="0"/>
-        <w:autoSpaceDN w:val="0"/>
-        <w:adjustRightInd w:val="0"/>
-        <w:spacing w:after="0" w:line="240" w:lineRule="auto"/>
-        <w:rPr>
-          <w:rFonts w:ascii="Consolas" w:hAnsi="Consolas" w:cs="Consolas"/>
-          <w:color w:val="000000"/>
-          <w:sz w:val="19"/>
-          <w:szCs w:val="19"/>
-        </w:rPr>
-      </w:pPr>
-      <w:r>
-        <w:rPr>
-          <w:rFonts w:ascii="Consolas" w:hAnsi="Consolas" w:cs="Consolas"/>
-          <w:color w:val="000000"/>
-          <w:sz w:val="19"/>
-          <w:szCs w:val="19"/>
-        </w:rPr>
-        <w:t xml:space="preserve">    drawing.drawBoard(board, renderer); </w:t>
+        <w:t>this</w:t>
+      </w:r>
+      <w:r>
+        <w:rPr>
+          <w:rFonts w:ascii="Consolas" w:hAnsi="Consolas" w:cs="Consolas"/>
+          <w:color w:val="000000"/>
+          <w:sz w:val="19"/>
+          <w:szCs w:val="19"/>
+        </w:rPr>
+        <w:t>.updateStatus();</w:t>
+      </w:r>
+    </w:p>
+    <w:p>
+      <w:pPr>
+        <w:rPr>
+          <w:rFonts w:ascii="Consolas" w:hAnsi="Consolas" w:cs="Consolas"/>
+          <w:color w:val="000000"/>
+          <w:sz w:val="19"/>
+          <w:szCs w:val="19"/>
+        </w:rPr>
+      </w:pPr>
+      <w:r>
+        <w:rPr>
+          <w:rFonts w:ascii="Consolas" w:hAnsi="Consolas" w:cs="Consolas"/>
+          <w:color w:val="000000"/>
+          <w:sz w:val="19"/>
+          <w:szCs w:val="19"/>
+        </w:rPr>
+        <w:t>}</w:t>
+      </w:r>
+    </w:p>
+    <w:p>
+      <w:pPr>
+        <w:pStyle w:val="Heading2"/>
+      </w:pPr>
+      <w:r>
+        <w:t>Allow user to skip turn with the ‘Esc’ key</w:t>
+      </w:r>
+    </w:p>
+    <w:p>
+      <w:r>
+        <w:t>Add a new case into the onKeyDown function (in App)</w:t>
+      </w:r>
+    </w:p>
+    <w:p>
+      <w:pPr>
+        <w:autoSpaceDE w:val="0"/>
+        <w:autoSpaceDN w:val="0"/>
+        <w:adjustRightInd w:val="0"/>
+        <w:spacing w:after="0" w:line="240" w:lineRule="auto"/>
+        <w:rPr>
+          <w:rFonts w:ascii="Consolas" w:hAnsi="Consolas" w:cs="Consolas"/>
+          <w:color w:val="000000"/>
+          <w:sz w:val="19"/>
+          <w:szCs w:val="19"/>
+        </w:rPr>
+      </w:pPr>
+      <w:r>
+        <w:rPr>
+          <w:rFonts w:ascii="Consolas" w:hAnsi="Consolas" w:cs="Consolas"/>
+          <w:color w:val="0000FF"/>
+          <w:sz w:val="19"/>
+          <w:szCs w:val="19"/>
+        </w:rPr>
+        <w:t>case</w:t>
+      </w:r>
+      <w:r>
+        <w:rPr>
+          <w:rFonts w:ascii="Consolas" w:hAnsi="Consolas" w:cs="Consolas"/>
+          <w:color w:val="000000"/>
+          <w:sz w:val="19"/>
+          <w:szCs w:val="19"/>
+        </w:rPr>
+        <w:t xml:space="preserve"> 27: </w:t>
       </w:r>
       <w:r>
         <w:rPr>
@@ -27072,21 +28890,66 @@
           <w:sz w:val="19"/>
           <w:szCs w:val="19"/>
         </w:rPr>
-        <w:t>//Re-drawing board clears the current cursor</w:t>
-      </w:r>
-    </w:p>
-    <w:p>
-      <w:pPr>
-        <w:autoSpaceDE w:val="0"/>
-        <w:autoSpaceDN w:val="0"/>
-        <w:adjustRightInd w:val="0"/>
-        <w:spacing w:after="0" w:line="240" w:lineRule="auto"/>
-        <w:rPr>
-          <w:rFonts w:ascii="Consolas" w:hAnsi="Consolas" w:cs="Consolas"/>
-          <w:color w:val="000000"/>
-          <w:sz w:val="19"/>
-          <w:szCs w:val="19"/>
-          <w:highlight w:val="yellow"/>
+        <w:t>//Esc -  Skip turn</w:t>
+      </w:r>
+    </w:p>
+    <w:p>
+      <w:pPr>
+        <w:autoSpaceDE w:val="0"/>
+        <w:autoSpaceDN w:val="0"/>
+        <w:adjustRightInd w:val="0"/>
+        <w:spacing w:after="0" w:line="240" w:lineRule="auto"/>
+        <w:rPr>
+          <w:rFonts w:ascii="Consolas" w:hAnsi="Consolas" w:cs="Consolas"/>
+          <w:color w:val="000000"/>
+          <w:sz w:val="19"/>
+          <w:szCs w:val="19"/>
+        </w:rPr>
+      </w:pPr>
+      <w:r>
+        <w:rPr>
+          <w:rFonts w:ascii="Consolas" w:hAnsi="Consolas" w:cs="Consolas"/>
+          <w:color w:val="000000"/>
+          <w:sz w:val="19"/>
+          <w:szCs w:val="19"/>
+        </w:rPr>
+        <w:t xml:space="preserve">    game.skipTurn();</w:t>
+      </w:r>
+    </w:p>
+    <w:p>
+      <w:pPr>
+        <w:autoSpaceDE w:val="0"/>
+        <w:autoSpaceDN w:val="0"/>
+        <w:adjustRightInd w:val="0"/>
+        <w:spacing w:after="0" w:line="240" w:lineRule="auto"/>
+        <w:rPr>
+          <w:rFonts w:ascii="Consolas" w:hAnsi="Consolas" w:cs="Consolas"/>
+          <w:color w:val="000000"/>
+          <w:sz w:val="19"/>
+          <w:szCs w:val="19"/>
+        </w:rPr>
+      </w:pPr>
+      <w:r>
+        <w:rPr>
+          <w:rFonts w:ascii="Consolas" w:hAnsi="Consolas" w:cs="Consolas"/>
+          <w:color w:val="000000"/>
+          <w:sz w:val="19"/>
+          <w:szCs w:val="19"/>
+        </w:rPr>
+        <w:t xml:space="preserve">    drawing.updateText(game);</w:t>
+      </w:r>
+    </w:p>
+    <w:p>
+      <w:pPr>
+        <w:autoSpaceDE w:val="0"/>
+        <w:autoSpaceDN w:val="0"/>
+        <w:adjustRightInd w:val="0"/>
+        <w:spacing w:after="0" w:line="240" w:lineRule="auto"/>
+        <w:rPr>
+          <w:rFonts w:ascii="Consolas" w:hAnsi="Consolas" w:cs="Consolas"/>
+          <w:color w:val="000000"/>
+          <w:sz w:val="19"/>
+          <w:szCs w:val="19"/>
         </w:rPr>
       </w:pPr>
       <w:r>
@@ -27101,294 +28964,94 @@
       <w:r>
         <w:rPr>
           <w:rFonts w:ascii="Consolas" w:hAnsi="Consolas" w:cs="Consolas"/>
-          <w:color w:val="0000FF"/>
-          <w:sz w:val="19"/>
-          <w:szCs w:val="19"/>
-          <w:highlight w:val="yellow"/>
-        </w:rPr>
-        <w:t>if</w:t>
-      </w:r>
-      <w:r>
-        <w:rPr>
-          <w:rFonts w:ascii="Consolas" w:hAnsi="Consolas" w:cs="Consolas"/>
-          <w:color w:val="000000"/>
-          <w:sz w:val="19"/>
-          <w:szCs w:val="19"/>
-          <w:highlight w:val="yellow"/>
-        </w:rPr>
-        <w:t xml:space="preserve"> (board.wouldBeValidMove(cursorLocation, game.turn)) {</w:t>
-      </w:r>
-    </w:p>
-    <w:p>
-      <w:pPr>
-        <w:autoSpaceDE w:val="0"/>
-        <w:autoSpaceDN w:val="0"/>
-        <w:adjustRightInd w:val="0"/>
-        <w:spacing w:after="0" w:line="240" w:lineRule="auto"/>
-        <w:rPr>
-          <w:rFonts w:ascii="Consolas" w:hAnsi="Consolas" w:cs="Consolas"/>
-          <w:color w:val="000000"/>
-          <w:sz w:val="19"/>
-          <w:szCs w:val="19"/>
-          <w:highlight w:val="yellow"/>
-        </w:rPr>
-      </w:pPr>
-      <w:r>
-        <w:rPr>
-          <w:rFonts w:ascii="Consolas" w:hAnsi="Consolas" w:cs="Consolas"/>
-          <w:color w:val="000000"/>
-          <w:sz w:val="19"/>
-          <w:szCs w:val="19"/>
-          <w:highlight w:val="yellow"/>
-        </w:rPr>
+          <w:color w:val="000000"/>
+          <w:sz w:val="19"/>
+          <w:szCs w:val="19"/>
+        </w:rPr>
+        <w:t>moveCursorBy(0, 0);</w:t>
+      </w:r>
+    </w:p>
+    <w:p>
+      <w:pPr>
+        <w:rPr>
+          <w:rFonts w:ascii="Consolas" w:hAnsi="Consolas" w:cs="Consolas"/>
+          <w:color w:val="000000"/>
+          <w:sz w:val="19"/>
+          <w:szCs w:val="19"/>
+        </w:rPr>
+      </w:pPr>
+      <w:r>
+        <w:rPr>
+          <w:rFonts w:ascii="Consolas" w:hAnsi="Consolas" w:cs="Consolas"/>
+          <w:color w:val="000000"/>
+          <w:sz w:val="19"/>
+          <w:szCs w:val="19"/>
+        </w:rPr>
+        <w:t xml:space="preserve">    </w:t>
+      </w:r>
+      <w:r>
+        <w:rPr>
+          <w:rFonts w:ascii="Consolas" w:hAnsi="Consolas" w:cs="Consolas"/>
+          <w:color w:val="0000FF"/>
+          <w:sz w:val="19"/>
+          <w:szCs w:val="19"/>
+        </w:rPr>
+        <w:t>break</w:t>
+      </w:r>
+      <w:r>
+        <w:rPr>
+          <w:rFonts w:ascii="Consolas" w:hAnsi="Consolas" w:cs="Consolas"/>
+          <w:color w:val="000000"/>
+          <w:sz w:val="19"/>
+          <w:szCs w:val="19"/>
+        </w:rPr>
+        <w:t>;</w:t>
+      </w:r>
+    </w:p>
+    <w:p>
+      <w:pPr>
+        <w:rPr>
+          <w:rFonts w:ascii="Consolas" w:hAnsi="Consolas" w:cs="Consolas"/>
+          <w:color w:val="000000"/>
+          <w:sz w:val="19"/>
+          <w:szCs w:val="19"/>
+        </w:rPr>
+      </w:pPr>
+      <w:r>
+        <w:rPr>
+          <w:rFonts w:ascii="Consolas" w:hAnsi="Consolas" w:cs="Consolas"/>
+          <w:color w:val="000000"/>
+          <w:sz w:val="19"/>
+          <w:szCs w:val="19"/>
+        </w:rPr>
+        <w:t>Why do we need the moveCursorBy(0,0)  -  try without!</w:t>
+      </w:r>
+    </w:p>
+    <w:p>
+      <w:pPr>
+        <w:pStyle w:val="Heading1"/>
+      </w:pPr>
+      <w:r>
         <w:lastRenderedPageBreak/>
-        <w:t xml:space="preserve">        drawing.drawSquareOutline(cursorLocation, </w:t>
-      </w:r>
-      <w:r>
-        <w:rPr>
-          <w:rFonts w:ascii="Consolas" w:hAnsi="Consolas" w:cs="Consolas"/>
-          <w:color w:val="A31515"/>
-          <w:sz w:val="19"/>
-          <w:szCs w:val="19"/>
-          <w:highlight w:val="yellow"/>
-        </w:rPr>
-        <w:t>'yellow'</w:t>
-      </w:r>
-      <w:r>
-        <w:rPr>
-          <w:rFonts w:ascii="Consolas" w:hAnsi="Consolas" w:cs="Consolas"/>
-          <w:color w:val="000000"/>
-          <w:sz w:val="19"/>
-          <w:szCs w:val="19"/>
-          <w:highlight w:val="yellow"/>
-        </w:rPr>
-        <w:t>, renderer);</w:t>
-      </w:r>
-    </w:p>
-    <w:p>
-      <w:pPr>
-        <w:autoSpaceDE w:val="0"/>
-        <w:autoSpaceDN w:val="0"/>
-        <w:adjustRightInd w:val="0"/>
-        <w:spacing w:after="0" w:line="240" w:lineRule="auto"/>
-        <w:rPr>
-          <w:rFonts w:ascii="Consolas" w:hAnsi="Consolas" w:cs="Consolas"/>
-          <w:color w:val="000000"/>
-          <w:sz w:val="19"/>
-          <w:szCs w:val="19"/>
-          <w:highlight w:val="yellow"/>
-        </w:rPr>
-      </w:pPr>
-      <w:r>
-        <w:rPr>
-          <w:rFonts w:ascii="Consolas" w:hAnsi="Consolas" w:cs="Consolas"/>
-          <w:color w:val="000000"/>
-          <w:sz w:val="19"/>
-          <w:szCs w:val="19"/>
-          <w:highlight w:val="yellow"/>
-        </w:rPr>
-        <w:t xml:space="preserve">        </w:t>
-      </w:r>
-      <w:r>
-        <w:rPr>
-          <w:rFonts w:ascii="Consolas" w:hAnsi="Consolas" w:cs="Consolas"/>
-          <w:color w:val="0000FF"/>
-          <w:sz w:val="19"/>
-          <w:szCs w:val="19"/>
-          <w:highlight w:val="yellow"/>
-        </w:rPr>
-        <w:t>var</w:t>
-      </w:r>
-      <w:r>
-        <w:rPr>
-          <w:rFonts w:ascii="Consolas" w:hAnsi="Consolas" w:cs="Consolas"/>
-          <w:color w:val="000000"/>
-          <w:sz w:val="19"/>
-          <w:szCs w:val="19"/>
-          <w:highlight w:val="yellow"/>
-        </w:rPr>
-        <w:t xml:space="preserve"> captured = board.allCapturedSquares(cursorLocation, game.turn);</w:t>
-      </w:r>
-    </w:p>
-    <w:p>
-      <w:pPr>
-        <w:autoSpaceDE w:val="0"/>
-        <w:autoSpaceDN w:val="0"/>
-        <w:adjustRightInd w:val="0"/>
-        <w:spacing w:after="0" w:line="240" w:lineRule="auto"/>
-        <w:rPr>
-          <w:rFonts w:ascii="Consolas" w:hAnsi="Consolas" w:cs="Consolas"/>
-          <w:color w:val="000000"/>
-          <w:sz w:val="19"/>
-          <w:szCs w:val="19"/>
-          <w:highlight w:val="yellow"/>
-        </w:rPr>
-      </w:pPr>
-      <w:r>
-        <w:rPr>
-          <w:rFonts w:ascii="Consolas" w:hAnsi="Consolas" w:cs="Consolas"/>
-          <w:color w:val="000000"/>
-          <w:sz w:val="19"/>
-          <w:szCs w:val="19"/>
-          <w:highlight w:val="yellow"/>
-        </w:rPr>
-        <w:t xml:space="preserve">        _.forEach(captured, n =&gt; drawing.drawSquareOutline(n, </w:t>
-      </w:r>
-      <w:r>
-        <w:rPr>
-          <w:rFonts w:ascii="Consolas" w:hAnsi="Consolas" w:cs="Consolas"/>
-          <w:color w:val="A31515"/>
-          <w:sz w:val="19"/>
-          <w:szCs w:val="19"/>
-          <w:highlight w:val="yellow"/>
-        </w:rPr>
-        <w:t>'blue'</w:t>
-      </w:r>
-      <w:r>
-        <w:rPr>
-          <w:rFonts w:ascii="Consolas" w:hAnsi="Consolas" w:cs="Consolas"/>
-          <w:color w:val="000000"/>
-          <w:sz w:val="19"/>
-          <w:szCs w:val="19"/>
-          <w:highlight w:val="yellow"/>
-        </w:rPr>
-        <w:t>, renderer));</w:t>
-      </w:r>
-    </w:p>
-    <w:p>
-      <w:pPr>
-        <w:autoSpaceDE w:val="0"/>
-        <w:autoSpaceDN w:val="0"/>
-        <w:adjustRightInd w:val="0"/>
-        <w:spacing w:after="0" w:line="240" w:lineRule="auto"/>
-        <w:rPr>
-          <w:rFonts w:ascii="Consolas" w:hAnsi="Consolas" w:cs="Consolas"/>
-          <w:color w:val="000000"/>
-          <w:sz w:val="19"/>
-          <w:szCs w:val="19"/>
-          <w:highlight w:val="yellow"/>
-        </w:rPr>
-      </w:pPr>
-      <w:r>
-        <w:rPr>
-          <w:rFonts w:ascii="Consolas" w:hAnsi="Consolas" w:cs="Consolas"/>
-          <w:color w:val="000000"/>
-          <w:sz w:val="19"/>
-          <w:szCs w:val="19"/>
-          <w:highlight w:val="yellow"/>
-        </w:rPr>
-        <w:t xml:space="preserve">    } </w:t>
-      </w:r>
-      <w:r>
-        <w:rPr>
-          <w:rFonts w:ascii="Consolas" w:hAnsi="Consolas" w:cs="Consolas"/>
-          <w:color w:val="0000FF"/>
-          <w:sz w:val="19"/>
-          <w:szCs w:val="19"/>
-          <w:highlight w:val="yellow"/>
-        </w:rPr>
-        <w:t>else</w:t>
-      </w:r>
-      <w:r>
-        <w:rPr>
-          <w:rFonts w:ascii="Consolas" w:hAnsi="Consolas" w:cs="Consolas"/>
-          <w:color w:val="000000"/>
-          <w:sz w:val="19"/>
-          <w:szCs w:val="19"/>
-          <w:highlight w:val="yellow"/>
-        </w:rPr>
-        <w:t xml:space="preserve"> {</w:t>
-      </w:r>
-    </w:p>
-    <w:p>
-      <w:pPr>
-        <w:autoSpaceDE w:val="0"/>
-        <w:autoSpaceDN w:val="0"/>
-        <w:adjustRightInd w:val="0"/>
-        <w:spacing w:after="0" w:line="240" w:lineRule="auto"/>
-        <w:rPr>
-          <w:rFonts w:ascii="Consolas" w:hAnsi="Consolas" w:cs="Consolas"/>
-          <w:color w:val="000000"/>
-          <w:sz w:val="19"/>
-          <w:szCs w:val="19"/>
-          <w:highlight w:val="yellow"/>
-        </w:rPr>
-      </w:pPr>
-      <w:r>
-        <w:rPr>
-          <w:rFonts w:ascii="Consolas" w:hAnsi="Consolas" w:cs="Consolas"/>
-          <w:color w:val="000000"/>
-          <w:sz w:val="19"/>
-          <w:szCs w:val="19"/>
-          <w:highlight w:val="yellow"/>
-        </w:rPr>
-        <w:t xml:space="preserve">        drawing.drawSquareOutline(cursorLocation, </w:t>
-      </w:r>
-      <w:r>
-        <w:rPr>
-          <w:rFonts w:ascii="Consolas" w:hAnsi="Consolas" w:cs="Consolas"/>
-          <w:color w:val="A31515"/>
-          <w:sz w:val="19"/>
-          <w:szCs w:val="19"/>
-          <w:highlight w:val="yellow"/>
-        </w:rPr>
-        <w:t>'red'</w:t>
-      </w:r>
-      <w:r>
-        <w:rPr>
-          <w:rFonts w:ascii="Consolas" w:hAnsi="Consolas" w:cs="Consolas"/>
-          <w:color w:val="000000"/>
-          <w:sz w:val="19"/>
-          <w:szCs w:val="19"/>
-          <w:highlight w:val="yellow"/>
-        </w:rPr>
-        <w:t>, renderer);</w:t>
-      </w:r>
-    </w:p>
-    <w:p>
-      <w:pPr>
-        <w:autoSpaceDE w:val="0"/>
-        <w:autoSpaceDN w:val="0"/>
-        <w:adjustRightInd w:val="0"/>
-        <w:spacing w:after="0" w:line="240" w:lineRule="auto"/>
-        <w:rPr>
-          <w:rFonts w:ascii="Consolas" w:hAnsi="Consolas" w:cs="Consolas"/>
-          <w:color w:val="000000"/>
-          <w:sz w:val="19"/>
-          <w:szCs w:val="19"/>
-        </w:rPr>
-      </w:pPr>
-      <w:r>
-        <w:rPr>
-          <w:rFonts w:ascii="Consolas" w:hAnsi="Consolas" w:cs="Consolas"/>
-          <w:color w:val="000000"/>
-          <w:sz w:val="19"/>
-          <w:szCs w:val="19"/>
-          <w:highlight w:val="yellow"/>
-        </w:rPr>
-        <w:t xml:space="preserve">    }</w:t>
-      </w:r>
-    </w:p>
-    <w:p>
-      <w:r>
-        <w:rPr>
-          <w:rFonts w:ascii="Consolas" w:hAnsi="Consolas" w:cs="Consolas"/>
-          <w:color w:val="000000"/>
-          <w:sz w:val="19"/>
-          <w:szCs w:val="19"/>
-        </w:rPr>
-        <w:t>}</w:t>
+        <w:t>Identify the end of the game</w:t>
       </w:r>
     </w:p>
     <w:p>
       <w:pPr>
         <w:pStyle w:val="Heading1"/>
       </w:pPr>
-      <w:r>
-        <w:t xml:space="preserve">15: </w:t>
-      </w:r>
-      <w:r>
-        <w:t>Keep track of piece counts</w:t>
+    </w:p>
+    <w:p>
+      <w:pPr>
+        <w:pStyle w:val="Heading1"/>
+      </w:pPr>
+    </w:p>
+    <w:p>
+      <w:pPr>
+        <w:pStyle w:val="Heading1"/>
+      </w:pPr>
+      <w:r>
+        <w:t>Automated player</w:t>
       </w:r>
     </w:p>
     <w:p>
@@ -27396,1332 +29059,43 @@
         <w:pStyle w:val="Heading2"/>
       </w:pPr>
       <w:r>
-        <w:t>Add function to board for counting pieces of either side</w:t>
-      </w:r>
-    </w:p>
-    <w:p>
-      <w:pPr>
-        <w:autoSpaceDE w:val="0"/>
-        <w:autoSpaceDN w:val="0"/>
-        <w:adjustRightInd w:val="0"/>
-        <w:spacing w:after="0" w:line="240" w:lineRule="auto"/>
-        <w:rPr>
-          <w:rFonts w:ascii="Consolas" w:hAnsi="Consolas" w:cs="Consolas"/>
-          <w:color w:val="000000"/>
-          <w:sz w:val="19"/>
-          <w:szCs w:val="19"/>
-        </w:rPr>
-      </w:pPr>
-      <w:r>
-        <w:rPr>
-          <w:rFonts w:ascii="Consolas" w:hAnsi="Consolas" w:cs="Consolas"/>
-          <w:color w:val="0000FF"/>
-          <w:sz w:val="19"/>
-          <w:szCs w:val="19"/>
-        </w:rPr>
-        <w:t>public</w:t>
-      </w:r>
-      <w:r>
-        <w:rPr>
-          <w:rFonts w:ascii="Consolas" w:hAnsi="Consolas" w:cs="Consolas"/>
-          <w:color w:val="000000"/>
-          <w:sz w:val="19"/>
-          <w:szCs w:val="19"/>
-        </w:rPr>
-        <w:t xml:space="preserve"> countPieces(side: Side): </w:t>
-      </w:r>
-      <w:r>
-        <w:rPr>
-          <w:rFonts w:ascii="Consolas" w:hAnsi="Consolas" w:cs="Consolas"/>
-          <w:color w:val="0000FF"/>
-          <w:sz w:val="19"/>
-          <w:szCs w:val="19"/>
-        </w:rPr>
-        <w:t>number</w:t>
-      </w:r>
-      <w:r>
-        <w:rPr>
-          <w:rFonts w:ascii="Consolas" w:hAnsi="Consolas" w:cs="Consolas"/>
-          <w:color w:val="000000"/>
-          <w:sz w:val="19"/>
-          <w:szCs w:val="19"/>
-        </w:rPr>
-        <w:t xml:space="preserve"> {</w:t>
-      </w:r>
-    </w:p>
-    <w:p>
-      <w:pPr>
-        <w:autoSpaceDE w:val="0"/>
-        <w:autoSpaceDN w:val="0"/>
-        <w:adjustRightInd w:val="0"/>
-        <w:spacing w:after="0" w:line="240" w:lineRule="auto"/>
-        <w:rPr>
-          <w:rFonts w:ascii="Consolas" w:hAnsi="Consolas" w:cs="Consolas"/>
-          <w:color w:val="000000"/>
-          <w:sz w:val="19"/>
-          <w:szCs w:val="19"/>
-        </w:rPr>
-      </w:pPr>
-      <w:r>
-        <w:rPr>
-          <w:rFonts w:ascii="Consolas" w:hAnsi="Consolas" w:cs="Consolas"/>
-          <w:color w:val="000000"/>
-          <w:sz w:val="19"/>
-          <w:szCs w:val="19"/>
-        </w:rPr>
-        <w:t xml:space="preserve">    </w:t>
-      </w:r>
-      <w:r>
-        <w:rPr>
-          <w:rFonts w:ascii="Consolas" w:hAnsi="Consolas" w:cs="Consolas"/>
-          <w:color w:val="0000FF"/>
-          <w:sz w:val="19"/>
-          <w:szCs w:val="19"/>
-        </w:rPr>
-        <w:t>return</w:t>
-      </w:r>
-      <w:r>
-        <w:rPr>
-          <w:rFonts w:ascii="Consolas" w:hAnsi="Consolas" w:cs="Consolas"/>
-          <w:color w:val="000000"/>
-          <w:sz w:val="19"/>
-          <w:szCs w:val="19"/>
-        </w:rPr>
-        <w:t xml:space="preserve"> _.filter(</w:t>
-      </w:r>
-      <w:r>
-        <w:rPr>
-          <w:rFonts w:ascii="Consolas" w:hAnsi="Consolas" w:cs="Consolas"/>
-          <w:color w:val="0000FF"/>
-          <w:sz w:val="19"/>
-          <w:szCs w:val="19"/>
-        </w:rPr>
-        <w:t>this</w:t>
-      </w:r>
-      <w:r>
-        <w:rPr>
-          <w:rFonts w:ascii="Consolas" w:hAnsi="Consolas" w:cs="Consolas"/>
-          <w:color w:val="000000"/>
-          <w:sz w:val="19"/>
-          <w:szCs w:val="19"/>
-        </w:rPr>
-        <w:t>.squares, sq =&gt; sq.occupiedBy == side).length;</w:t>
-      </w:r>
-    </w:p>
-    <w:p>
-      <w:r>
-        <w:rPr>
-          <w:rFonts w:ascii="Consolas" w:hAnsi="Consolas" w:cs="Consolas"/>
-          <w:color w:val="000000"/>
-          <w:sz w:val="19"/>
-          <w:szCs w:val="19"/>
-        </w:rPr>
-        <w:t>}</w:t>
+        <w:t>Learnings: patterns &amp; techniques</w:t>
+      </w:r>
+    </w:p>
+    <w:p>
+      <w:r>
+        <w:t>Sub-classing: automated player and manual player</w:t>
+      </w:r>
+    </w:p>
+    <w:p>
+      <w:pPr>
+        <w:pStyle w:val="Heading2"/>
+      </w:pPr>
+      <w:r>
+        <w:t>Notes</w:t>
+      </w:r>
+    </w:p>
+    <w:p>
+      <w:r>
+        <w:t>Get list of valid moves.</w:t>
+      </w:r>
+    </w:p>
+    <w:p>
+      <w:r>
+        <w:t>First, pick one at random</w:t>
+      </w:r>
+    </w:p>
+    <w:p>
+      <w:r>
+        <w:t>Next option, go for move with highest number of pieces gained, otherwise random</w:t>
       </w:r>
     </w:p>
     <w:p/>
     <w:p>
       <w:pPr>
-        <w:pStyle w:val="Heading2"/>
-      </w:pPr>
-      <w:r>
-        <w:t>Add placeholders into index.html</w:t>
-      </w:r>
-    </w:p>
-    <w:p>
-      <w:pPr>
-        <w:autoSpaceDE w:val="0"/>
-        <w:autoSpaceDN w:val="0"/>
-        <w:adjustRightInd w:val="0"/>
-        <w:spacing w:after="0" w:line="240" w:lineRule="auto"/>
-        <w:rPr>
-          <w:rFonts w:ascii="Consolas" w:hAnsi="Consolas" w:cs="Consolas"/>
-          <w:color w:val="000000"/>
-          <w:sz w:val="19"/>
-          <w:szCs w:val="19"/>
-        </w:rPr>
-      </w:pPr>
-      <w:r>
-        <w:rPr>
-          <w:rFonts w:ascii="Consolas" w:hAnsi="Consolas" w:cs="Consolas"/>
-          <w:color w:val="0000FF"/>
-          <w:sz w:val="19"/>
-          <w:szCs w:val="19"/>
-        </w:rPr>
-        <w:t>&lt;</w:t>
-      </w:r>
-      <w:r>
-        <w:rPr>
-          <w:rFonts w:ascii="Consolas" w:hAnsi="Consolas" w:cs="Consolas"/>
-          <w:color w:val="800000"/>
-          <w:sz w:val="19"/>
-          <w:szCs w:val="19"/>
-        </w:rPr>
-        <w:t>body</w:t>
-      </w:r>
-      <w:r>
-        <w:rPr>
-          <w:rFonts w:ascii="Consolas" w:hAnsi="Consolas" w:cs="Consolas"/>
-          <w:color w:val="0000FF"/>
-          <w:sz w:val="19"/>
-          <w:szCs w:val="19"/>
-        </w:rPr>
-        <w:t>&gt;</w:t>
-      </w:r>
-    </w:p>
-    <w:p>
-      <w:pPr>
-        <w:autoSpaceDE w:val="0"/>
-        <w:autoSpaceDN w:val="0"/>
-        <w:adjustRightInd w:val="0"/>
-        <w:spacing w:after="0" w:line="240" w:lineRule="auto"/>
-        <w:rPr>
-          <w:rFonts w:ascii="Consolas" w:hAnsi="Consolas" w:cs="Consolas"/>
-          <w:color w:val="000000"/>
-          <w:sz w:val="19"/>
-          <w:szCs w:val="19"/>
-        </w:rPr>
-      </w:pPr>
-      <w:r>
-        <w:rPr>
-          <w:rFonts w:ascii="Consolas" w:hAnsi="Consolas" w:cs="Consolas"/>
-          <w:color w:val="000000"/>
-          <w:sz w:val="19"/>
-          <w:szCs w:val="19"/>
-        </w:rPr>
-        <w:t xml:space="preserve"> </w:t>
-      </w:r>
-      <w:r>
-        <w:rPr>
-          <w:rFonts w:ascii="Consolas" w:hAnsi="Consolas" w:cs="Consolas"/>
-          <w:color w:val="0000FF"/>
-          <w:sz w:val="19"/>
-          <w:szCs w:val="19"/>
-        </w:rPr>
-        <w:t>&lt;</w:t>
-      </w:r>
-      <w:r>
-        <w:rPr>
-          <w:rFonts w:ascii="Consolas" w:hAnsi="Consolas" w:cs="Consolas"/>
-          <w:color w:val="800000"/>
-          <w:sz w:val="19"/>
-          <w:szCs w:val="19"/>
-        </w:rPr>
-        <w:t>canvas</w:t>
-      </w:r>
-      <w:r>
-        <w:rPr>
-          <w:rFonts w:ascii="Consolas" w:hAnsi="Consolas" w:cs="Consolas"/>
-          <w:color w:val="000000"/>
-          <w:sz w:val="19"/>
-          <w:szCs w:val="19"/>
-        </w:rPr>
-        <w:t xml:space="preserve"> </w:t>
-      </w:r>
-      <w:r>
-        <w:rPr>
-          <w:rFonts w:ascii="Consolas" w:hAnsi="Consolas" w:cs="Consolas"/>
-          <w:color w:val="FF0000"/>
-          <w:sz w:val="19"/>
-          <w:szCs w:val="19"/>
-        </w:rPr>
-        <w:t>width</w:t>
-      </w:r>
-      <w:r>
-        <w:rPr>
-          <w:rFonts w:ascii="Consolas" w:hAnsi="Consolas" w:cs="Consolas"/>
-          <w:color w:val="0000FF"/>
-          <w:sz w:val="19"/>
-          <w:szCs w:val="19"/>
-        </w:rPr>
-        <w:t>="500"</w:t>
-      </w:r>
-      <w:r>
-        <w:rPr>
-          <w:rFonts w:ascii="Consolas" w:hAnsi="Consolas" w:cs="Consolas"/>
-          <w:color w:val="000000"/>
-          <w:sz w:val="19"/>
-          <w:szCs w:val="19"/>
-        </w:rPr>
-        <w:t xml:space="preserve"> </w:t>
-      </w:r>
-      <w:r>
-        <w:rPr>
-          <w:rFonts w:ascii="Consolas" w:hAnsi="Consolas" w:cs="Consolas"/>
-          <w:color w:val="FF0000"/>
-          <w:sz w:val="19"/>
-          <w:szCs w:val="19"/>
-        </w:rPr>
-        <w:t>height</w:t>
-      </w:r>
-      <w:r>
-        <w:rPr>
-          <w:rFonts w:ascii="Consolas" w:hAnsi="Consolas" w:cs="Consolas"/>
-          <w:color w:val="0000FF"/>
-          <w:sz w:val="19"/>
-          <w:szCs w:val="19"/>
-        </w:rPr>
-        <w:t>="500"&gt;&lt;/</w:t>
-      </w:r>
-      <w:r>
-        <w:rPr>
-          <w:rFonts w:ascii="Consolas" w:hAnsi="Consolas" w:cs="Consolas"/>
-          <w:color w:val="800000"/>
-          <w:sz w:val="19"/>
-          <w:szCs w:val="19"/>
-        </w:rPr>
-        <w:t>canvas</w:t>
-      </w:r>
-      <w:r>
-        <w:rPr>
-          <w:rFonts w:ascii="Consolas" w:hAnsi="Consolas" w:cs="Consolas"/>
-          <w:color w:val="0000FF"/>
-          <w:sz w:val="19"/>
-          <w:szCs w:val="19"/>
-        </w:rPr>
-        <w:t>&gt;</w:t>
-      </w:r>
-    </w:p>
-    <w:p>
-      <w:pPr>
-        <w:autoSpaceDE w:val="0"/>
-        <w:autoSpaceDN w:val="0"/>
-        <w:adjustRightInd w:val="0"/>
-        <w:spacing w:after="0" w:line="240" w:lineRule="auto"/>
-        <w:rPr>
-          <w:rFonts w:ascii="Consolas" w:hAnsi="Consolas" w:cs="Consolas"/>
-          <w:color w:val="000000"/>
-          <w:sz w:val="19"/>
-          <w:szCs w:val="19"/>
-        </w:rPr>
-      </w:pPr>
-      <w:r>
-        <w:rPr>
-          <w:rFonts w:ascii="Consolas" w:hAnsi="Consolas" w:cs="Consolas"/>
-          <w:color w:val="000000"/>
-          <w:sz w:val="19"/>
-          <w:szCs w:val="19"/>
-        </w:rPr>
-        <w:t xml:space="preserve"> </w:t>
-      </w:r>
-      <w:r>
-        <w:rPr>
-          <w:rFonts w:ascii="Consolas" w:hAnsi="Consolas" w:cs="Consolas"/>
-          <w:color w:val="0000FF"/>
-          <w:sz w:val="19"/>
-          <w:szCs w:val="19"/>
-        </w:rPr>
-        <w:t>&lt;</w:t>
-      </w:r>
-      <w:r>
-        <w:rPr>
-          <w:rFonts w:ascii="Consolas" w:hAnsi="Consolas" w:cs="Consolas"/>
-          <w:color w:val="800000"/>
-          <w:sz w:val="19"/>
-          <w:szCs w:val="19"/>
-        </w:rPr>
-        <w:t>h1</w:t>
-      </w:r>
-      <w:r>
-        <w:rPr>
-          <w:rFonts w:ascii="Consolas" w:hAnsi="Consolas" w:cs="Consolas"/>
-          <w:color w:val="0000FF"/>
-          <w:sz w:val="19"/>
-          <w:szCs w:val="19"/>
-        </w:rPr>
-        <w:t>&gt;</w:t>
-      </w:r>
-      <w:r>
-        <w:rPr>
-          <w:rFonts w:ascii="Consolas" w:hAnsi="Consolas" w:cs="Consolas"/>
-          <w:color w:val="000000"/>
-          <w:sz w:val="19"/>
-          <w:szCs w:val="19"/>
-        </w:rPr>
-        <w:t>Reversi Game</w:t>
-      </w:r>
-      <w:r>
-        <w:rPr>
-          <w:rFonts w:ascii="Consolas" w:hAnsi="Consolas" w:cs="Consolas"/>
-          <w:color w:val="0000FF"/>
-          <w:sz w:val="19"/>
-          <w:szCs w:val="19"/>
-        </w:rPr>
-        <w:t>&lt;/</w:t>
-      </w:r>
-      <w:r>
-        <w:rPr>
-          <w:rFonts w:ascii="Consolas" w:hAnsi="Consolas" w:cs="Consolas"/>
-          <w:color w:val="800000"/>
-          <w:sz w:val="19"/>
-          <w:szCs w:val="19"/>
-        </w:rPr>
-        <w:t>h1</w:t>
-      </w:r>
-      <w:r>
-        <w:rPr>
-          <w:rFonts w:ascii="Consolas" w:hAnsi="Consolas" w:cs="Consolas"/>
-          <w:color w:val="0000FF"/>
-          <w:sz w:val="19"/>
-          <w:szCs w:val="19"/>
-        </w:rPr>
-        <w:t>&gt;</w:t>
-      </w:r>
-    </w:p>
-    <w:p>
-      <w:pPr>
-        <w:autoSpaceDE w:val="0"/>
-        <w:autoSpaceDN w:val="0"/>
-        <w:adjustRightInd w:val="0"/>
-        <w:spacing w:after="0" w:line="240" w:lineRule="auto"/>
-        <w:rPr>
-          <w:rFonts w:ascii="Consolas" w:hAnsi="Consolas" w:cs="Consolas"/>
-          <w:color w:val="0000FF"/>
-          <w:sz w:val="19"/>
-          <w:szCs w:val="19"/>
-        </w:rPr>
-      </w:pPr>
-      <w:r>
-        <w:rPr>
-          <w:rFonts w:ascii="Consolas" w:hAnsi="Consolas" w:cs="Consolas"/>
-          <w:color w:val="000000"/>
-          <w:sz w:val="19"/>
-          <w:szCs w:val="19"/>
-        </w:rPr>
-        <w:t xml:space="preserve"> </w:t>
-      </w:r>
-      <w:r>
-        <w:rPr>
-          <w:rFonts w:ascii="Consolas" w:hAnsi="Consolas" w:cs="Consolas"/>
-          <w:color w:val="0000FF"/>
-          <w:sz w:val="19"/>
-          <w:szCs w:val="19"/>
-        </w:rPr>
-        <w:t>&lt;</w:t>
-      </w:r>
-      <w:r>
-        <w:rPr>
-          <w:rFonts w:ascii="Consolas" w:hAnsi="Consolas" w:cs="Consolas"/>
-          <w:color w:val="800000"/>
-          <w:sz w:val="19"/>
-          <w:szCs w:val="19"/>
-        </w:rPr>
-        <w:t>p</w:t>
-      </w:r>
-      <w:r>
-        <w:rPr>
-          <w:rFonts w:ascii="Consolas" w:hAnsi="Consolas" w:cs="Consolas"/>
-          <w:color w:val="0000FF"/>
-          <w:sz w:val="19"/>
-          <w:szCs w:val="19"/>
-        </w:rPr>
-        <w:t>&gt;</w:t>
-      </w:r>
-      <w:r>
-        <w:rPr>
-          <w:rFonts w:ascii="Consolas" w:hAnsi="Consolas" w:cs="Consolas"/>
-          <w:color w:val="000000"/>
-          <w:sz w:val="19"/>
-          <w:szCs w:val="19"/>
-        </w:rPr>
-        <w:t xml:space="preserve">Status: </w:t>
-      </w:r>
-      <w:r>
-        <w:rPr>
-          <w:rFonts w:ascii="Consolas" w:hAnsi="Consolas" w:cs="Consolas"/>
-          <w:color w:val="0000FF"/>
-          <w:sz w:val="19"/>
-          <w:szCs w:val="19"/>
-        </w:rPr>
-        <w:t>&lt;</w:t>
-      </w:r>
-      <w:r>
-        <w:rPr>
-          <w:rFonts w:ascii="Consolas" w:hAnsi="Consolas" w:cs="Consolas"/>
-          <w:color w:val="800000"/>
-          <w:sz w:val="19"/>
-          <w:szCs w:val="19"/>
-        </w:rPr>
-        <w:t>span</w:t>
-      </w:r>
-      <w:r>
-        <w:rPr>
-          <w:rFonts w:ascii="Consolas" w:hAnsi="Consolas" w:cs="Consolas"/>
-          <w:color w:val="000000"/>
-          <w:sz w:val="19"/>
-          <w:szCs w:val="19"/>
-        </w:rPr>
-        <w:t xml:space="preserve"> </w:t>
-      </w:r>
-      <w:r>
-        <w:rPr>
-          <w:rFonts w:ascii="Consolas" w:hAnsi="Consolas" w:cs="Consolas"/>
-          <w:color w:val="FF0000"/>
-          <w:sz w:val="19"/>
-          <w:szCs w:val="19"/>
-        </w:rPr>
-        <w:t>id</w:t>
-      </w:r>
-      <w:r>
-        <w:rPr>
-          <w:rFonts w:ascii="Consolas" w:hAnsi="Consolas" w:cs="Consolas"/>
-          <w:color w:val="0000FF"/>
-          <w:sz w:val="19"/>
-          <w:szCs w:val="19"/>
-        </w:rPr>
-        <w:t>="status"&gt;&lt;/</w:t>
-      </w:r>
-      <w:r>
-        <w:rPr>
-          <w:rFonts w:ascii="Consolas" w:hAnsi="Consolas" w:cs="Consolas"/>
-          <w:color w:val="800000"/>
-          <w:sz w:val="19"/>
-          <w:szCs w:val="19"/>
-        </w:rPr>
-        <w:t>span</w:t>
-      </w:r>
-      <w:r>
-        <w:rPr>
-          <w:rFonts w:ascii="Consolas" w:hAnsi="Consolas" w:cs="Consolas"/>
-          <w:color w:val="0000FF"/>
-          <w:sz w:val="19"/>
-          <w:szCs w:val="19"/>
-        </w:rPr>
-        <w:t>&gt;&lt;/</w:t>
-      </w:r>
-      <w:r>
-        <w:rPr>
-          <w:rFonts w:ascii="Consolas" w:hAnsi="Consolas" w:cs="Consolas"/>
-          <w:color w:val="800000"/>
-          <w:sz w:val="19"/>
-          <w:szCs w:val="19"/>
-        </w:rPr>
-        <w:t>p</w:t>
-      </w:r>
-      <w:r>
-        <w:rPr>
-          <w:rFonts w:ascii="Consolas" w:hAnsi="Consolas" w:cs="Consolas"/>
-          <w:color w:val="0000FF"/>
-          <w:sz w:val="19"/>
-          <w:szCs w:val="19"/>
-        </w:rPr>
-        <w:t>&gt;</w:t>
-      </w:r>
-    </w:p>
-    <w:p>
-      <w:pPr>
-        <w:autoSpaceDE w:val="0"/>
-        <w:autoSpaceDN w:val="0"/>
-        <w:adjustRightInd w:val="0"/>
-        <w:spacing w:after="0" w:line="240" w:lineRule="auto"/>
-        <w:rPr>
-          <w:rFonts w:ascii="Consolas" w:hAnsi="Consolas" w:cs="Consolas"/>
-          <w:color w:val="000000"/>
-          <w:sz w:val="19"/>
-          <w:szCs w:val="19"/>
-        </w:rPr>
-      </w:pPr>
-      <w:r>
-        <w:rPr>
-          <w:rFonts w:ascii="Consolas" w:hAnsi="Consolas" w:cs="Consolas"/>
-          <w:color w:val="0000FF"/>
-          <w:sz w:val="19"/>
-          <w:szCs w:val="19"/>
-          <w:highlight w:val="yellow"/>
-        </w:rPr>
-        <w:t xml:space="preserve"> </w:t>
-      </w:r>
-      <w:r>
-        <w:rPr>
-          <w:rFonts w:ascii="Consolas" w:hAnsi="Consolas" w:cs="Consolas"/>
-          <w:color w:val="0000FF"/>
-          <w:sz w:val="19"/>
-          <w:szCs w:val="19"/>
-          <w:highlight w:val="yellow"/>
-        </w:rPr>
-        <w:t>&lt;</w:t>
-      </w:r>
-      <w:r>
-        <w:rPr>
-          <w:rFonts w:ascii="Consolas" w:hAnsi="Consolas" w:cs="Consolas"/>
-          <w:color w:val="800000"/>
-          <w:sz w:val="19"/>
-          <w:szCs w:val="19"/>
-          <w:highlight w:val="yellow"/>
-        </w:rPr>
-        <w:t>p</w:t>
-      </w:r>
-      <w:r>
-        <w:rPr>
-          <w:rFonts w:ascii="Consolas" w:hAnsi="Consolas" w:cs="Consolas"/>
-          <w:color w:val="0000FF"/>
-          <w:sz w:val="19"/>
-          <w:szCs w:val="19"/>
-          <w:highlight w:val="yellow"/>
-        </w:rPr>
-        <w:t>&gt;</w:t>
-      </w:r>
-      <w:r>
-        <w:rPr>
-          <w:rFonts w:ascii="Consolas" w:hAnsi="Consolas" w:cs="Consolas"/>
-          <w:color w:val="000000"/>
-          <w:sz w:val="19"/>
-          <w:szCs w:val="19"/>
-          <w:highlight w:val="yellow"/>
-        </w:rPr>
-        <w:t xml:space="preserve">Black count: </w:t>
-      </w:r>
-      <w:r>
-        <w:rPr>
-          <w:rFonts w:ascii="Consolas" w:hAnsi="Consolas" w:cs="Consolas"/>
-          <w:color w:val="0000FF"/>
-          <w:sz w:val="19"/>
-          <w:szCs w:val="19"/>
-          <w:highlight w:val="yellow"/>
-        </w:rPr>
-        <w:t>&lt;</w:t>
-      </w:r>
-      <w:r>
-        <w:rPr>
-          <w:rFonts w:ascii="Consolas" w:hAnsi="Consolas" w:cs="Consolas"/>
-          <w:color w:val="800000"/>
-          <w:sz w:val="19"/>
-          <w:szCs w:val="19"/>
-          <w:highlight w:val="yellow"/>
-        </w:rPr>
-        <w:t>span</w:t>
-      </w:r>
-      <w:r>
-        <w:rPr>
-          <w:rFonts w:ascii="Consolas" w:hAnsi="Consolas" w:cs="Consolas"/>
-          <w:color w:val="000000"/>
-          <w:sz w:val="19"/>
-          <w:szCs w:val="19"/>
-          <w:highlight w:val="yellow"/>
-        </w:rPr>
-        <w:t xml:space="preserve"> </w:t>
-      </w:r>
-      <w:r>
-        <w:rPr>
-          <w:rFonts w:ascii="Consolas" w:hAnsi="Consolas" w:cs="Consolas"/>
-          <w:color w:val="FF0000"/>
-          <w:sz w:val="19"/>
-          <w:szCs w:val="19"/>
-          <w:highlight w:val="yellow"/>
-        </w:rPr>
-        <w:t>id</w:t>
-      </w:r>
-      <w:r>
-        <w:rPr>
-          <w:rFonts w:ascii="Consolas" w:hAnsi="Consolas" w:cs="Consolas"/>
-          <w:color w:val="0000FF"/>
-          <w:sz w:val="19"/>
-          <w:szCs w:val="19"/>
-          <w:highlight w:val="yellow"/>
-        </w:rPr>
-        <w:t>="black"&gt;&lt;/</w:t>
-      </w:r>
-      <w:r>
-        <w:rPr>
-          <w:rFonts w:ascii="Consolas" w:hAnsi="Consolas" w:cs="Consolas"/>
-          <w:color w:val="800000"/>
-          <w:sz w:val="19"/>
-          <w:szCs w:val="19"/>
-          <w:highlight w:val="yellow"/>
-        </w:rPr>
-        <w:t>span</w:t>
-      </w:r>
-      <w:r>
-        <w:rPr>
-          <w:rFonts w:ascii="Consolas" w:hAnsi="Consolas" w:cs="Consolas"/>
-          <w:color w:val="0000FF"/>
-          <w:sz w:val="19"/>
-          <w:szCs w:val="19"/>
-          <w:highlight w:val="yellow"/>
-        </w:rPr>
-        <w:t>&gt;&lt;/</w:t>
-      </w:r>
-      <w:r>
-        <w:rPr>
-          <w:rFonts w:ascii="Consolas" w:hAnsi="Consolas" w:cs="Consolas"/>
-          <w:color w:val="800000"/>
-          <w:sz w:val="19"/>
-          <w:szCs w:val="19"/>
-          <w:highlight w:val="yellow"/>
-        </w:rPr>
-        <w:t>p</w:t>
-      </w:r>
-      <w:r>
-        <w:rPr>
-          <w:rFonts w:ascii="Consolas" w:hAnsi="Consolas" w:cs="Consolas"/>
-          <w:color w:val="0000FF"/>
-          <w:sz w:val="19"/>
-          <w:szCs w:val="19"/>
-          <w:highlight w:val="yellow"/>
-        </w:rPr>
-        <w:t>&gt;</w:t>
-      </w:r>
-    </w:p>
-    <w:p>
-      <w:pPr>
-        <w:autoSpaceDE w:val="0"/>
-        <w:autoSpaceDN w:val="0"/>
-        <w:adjustRightInd w:val="0"/>
-        <w:spacing w:after="0" w:line="240" w:lineRule="auto"/>
-        <w:rPr>
-          <w:rFonts w:ascii="Consolas" w:hAnsi="Consolas" w:cs="Consolas"/>
-          <w:color w:val="000000"/>
-          <w:sz w:val="19"/>
-          <w:szCs w:val="19"/>
-          <w:highlight w:val="yellow"/>
-        </w:rPr>
-      </w:pPr>
-      <w:r>
-        <w:rPr>
-          <w:rFonts w:ascii="Consolas" w:hAnsi="Consolas" w:cs="Consolas"/>
-          <w:color w:val="000000"/>
-          <w:sz w:val="19"/>
-          <w:szCs w:val="19"/>
-        </w:rPr>
-        <w:t xml:space="preserve"> </w:t>
-      </w:r>
-      <w:r>
-        <w:rPr>
-          <w:rFonts w:ascii="Consolas" w:hAnsi="Consolas" w:cs="Consolas"/>
-          <w:color w:val="0000FF"/>
-          <w:sz w:val="19"/>
-          <w:szCs w:val="19"/>
-          <w:highlight w:val="yellow"/>
-        </w:rPr>
-        <w:t>&lt;</w:t>
-      </w:r>
-      <w:r>
-        <w:rPr>
-          <w:rFonts w:ascii="Consolas" w:hAnsi="Consolas" w:cs="Consolas"/>
-          <w:color w:val="800000"/>
-          <w:sz w:val="19"/>
-          <w:szCs w:val="19"/>
-          <w:highlight w:val="yellow"/>
-        </w:rPr>
-        <w:t>p</w:t>
-      </w:r>
-      <w:r>
-        <w:rPr>
-          <w:rFonts w:ascii="Consolas" w:hAnsi="Consolas" w:cs="Consolas"/>
-          <w:color w:val="0000FF"/>
-          <w:sz w:val="19"/>
-          <w:szCs w:val="19"/>
-          <w:highlight w:val="yellow"/>
-        </w:rPr>
-        <w:t>&gt;</w:t>
-      </w:r>
-      <w:r>
-        <w:rPr>
-          <w:rFonts w:ascii="Consolas" w:hAnsi="Consolas" w:cs="Consolas"/>
-          <w:color w:val="000000"/>
-          <w:sz w:val="19"/>
-          <w:szCs w:val="19"/>
-          <w:highlight w:val="yellow"/>
-        </w:rPr>
-        <w:t xml:space="preserve">White count: </w:t>
-      </w:r>
-      <w:r>
-        <w:rPr>
-          <w:rFonts w:ascii="Consolas" w:hAnsi="Consolas" w:cs="Consolas"/>
-          <w:color w:val="0000FF"/>
-          <w:sz w:val="19"/>
-          <w:szCs w:val="19"/>
-          <w:highlight w:val="yellow"/>
-        </w:rPr>
-        <w:t>&lt;</w:t>
-      </w:r>
-      <w:r>
-        <w:rPr>
-          <w:rFonts w:ascii="Consolas" w:hAnsi="Consolas" w:cs="Consolas"/>
-          <w:color w:val="800000"/>
-          <w:sz w:val="19"/>
-          <w:szCs w:val="19"/>
-          <w:highlight w:val="yellow"/>
-        </w:rPr>
-        <w:t>span</w:t>
-      </w:r>
-      <w:r>
-        <w:rPr>
-          <w:rFonts w:ascii="Consolas" w:hAnsi="Consolas" w:cs="Consolas"/>
-          <w:color w:val="000000"/>
-          <w:sz w:val="19"/>
-          <w:szCs w:val="19"/>
-          <w:highlight w:val="yellow"/>
-        </w:rPr>
-        <w:t xml:space="preserve"> </w:t>
-      </w:r>
-      <w:r>
-        <w:rPr>
-          <w:rFonts w:ascii="Consolas" w:hAnsi="Consolas" w:cs="Consolas"/>
-          <w:color w:val="FF0000"/>
-          <w:sz w:val="19"/>
-          <w:szCs w:val="19"/>
-          <w:highlight w:val="yellow"/>
-        </w:rPr>
-        <w:t>id</w:t>
-      </w:r>
-      <w:r>
-        <w:rPr>
-          <w:rFonts w:ascii="Consolas" w:hAnsi="Consolas" w:cs="Consolas"/>
-          <w:color w:val="0000FF"/>
-          <w:sz w:val="19"/>
-          <w:szCs w:val="19"/>
-          <w:highlight w:val="yellow"/>
-        </w:rPr>
-        <w:t>="white"&gt;&lt;/</w:t>
-      </w:r>
-      <w:r>
-        <w:rPr>
-          <w:rFonts w:ascii="Consolas" w:hAnsi="Consolas" w:cs="Consolas"/>
-          <w:color w:val="800000"/>
-          <w:sz w:val="19"/>
-          <w:szCs w:val="19"/>
-          <w:highlight w:val="yellow"/>
-        </w:rPr>
-        <w:t>span</w:t>
-      </w:r>
-      <w:r>
-        <w:rPr>
-          <w:rFonts w:ascii="Consolas" w:hAnsi="Consolas" w:cs="Consolas"/>
-          <w:color w:val="0000FF"/>
-          <w:sz w:val="19"/>
-          <w:szCs w:val="19"/>
-          <w:highlight w:val="yellow"/>
-        </w:rPr>
-        <w:t>&gt;&lt;/</w:t>
-      </w:r>
-      <w:r>
-        <w:rPr>
-          <w:rFonts w:ascii="Consolas" w:hAnsi="Consolas" w:cs="Consolas"/>
-          <w:color w:val="800000"/>
-          <w:sz w:val="19"/>
-          <w:szCs w:val="19"/>
-          <w:highlight w:val="yellow"/>
-        </w:rPr>
-        <w:t>p</w:t>
-      </w:r>
-      <w:r>
-        <w:rPr>
-          <w:rFonts w:ascii="Consolas" w:hAnsi="Consolas" w:cs="Consolas"/>
-          <w:color w:val="0000FF"/>
-          <w:sz w:val="19"/>
-          <w:szCs w:val="19"/>
-          <w:highlight w:val="yellow"/>
-        </w:rPr>
-        <w:t>&gt;</w:t>
-      </w:r>
-    </w:p>
-    <w:p>
-      <w:pPr>
-        <w:autoSpaceDE w:val="0"/>
-        <w:autoSpaceDN w:val="0"/>
-        <w:adjustRightInd w:val="0"/>
-        <w:spacing w:after="0" w:line="240" w:lineRule="auto"/>
-        <w:rPr>
-          <w:rFonts w:ascii="Consolas" w:hAnsi="Consolas" w:cs="Consolas"/>
-          <w:color w:val="000000"/>
-          <w:sz w:val="19"/>
-          <w:szCs w:val="19"/>
-        </w:rPr>
-      </w:pPr>
-      <w:r>
-        <w:rPr>
-          <w:rFonts w:ascii="Consolas" w:hAnsi="Consolas" w:cs="Consolas"/>
-          <w:color w:val="000000"/>
-          <w:sz w:val="19"/>
-          <w:szCs w:val="19"/>
-        </w:rPr>
-        <w:t xml:space="preserve"> </w:t>
-      </w:r>
-      <w:r>
-        <w:rPr>
-          <w:rFonts w:ascii="Consolas" w:hAnsi="Consolas" w:cs="Consolas"/>
-          <w:color w:val="0000FF"/>
-          <w:sz w:val="19"/>
-          <w:szCs w:val="19"/>
-        </w:rPr>
-        <w:t>&lt;</w:t>
-      </w:r>
-      <w:r>
-        <w:rPr>
-          <w:rFonts w:ascii="Consolas" w:hAnsi="Consolas" w:cs="Consolas"/>
-          <w:color w:val="800000"/>
-          <w:sz w:val="19"/>
-          <w:szCs w:val="19"/>
-        </w:rPr>
-        <w:t>p</w:t>
-      </w:r>
-      <w:r>
-        <w:rPr>
-          <w:rFonts w:ascii="Consolas" w:hAnsi="Consolas" w:cs="Consolas"/>
-          <w:color w:val="0000FF"/>
-          <w:sz w:val="19"/>
-          <w:szCs w:val="19"/>
-        </w:rPr>
-        <w:t>&gt;</w:t>
-      </w:r>
-      <w:r>
-        <w:rPr>
-          <w:rFonts w:ascii="Consolas" w:hAnsi="Consolas" w:cs="Consolas"/>
-          <w:color w:val="000000"/>
-          <w:sz w:val="19"/>
-          <w:szCs w:val="19"/>
-        </w:rPr>
-        <w:t xml:space="preserve">Look up the </w:t>
-      </w:r>
-      <w:r>
-        <w:rPr>
-          <w:rFonts w:ascii="Consolas" w:hAnsi="Consolas" w:cs="Consolas"/>
-          <w:color w:val="0000FF"/>
-          <w:sz w:val="19"/>
-          <w:szCs w:val="19"/>
-        </w:rPr>
-        <w:t>&lt;</w:t>
-      </w:r>
-      <w:r>
-        <w:rPr>
-          <w:rFonts w:ascii="Consolas" w:hAnsi="Consolas" w:cs="Consolas"/>
-          <w:color w:val="800000"/>
-          <w:sz w:val="19"/>
-          <w:szCs w:val="19"/>
-        </w:rPr>
-        <w:t>a</w:t>
-      </w:r>
-      <w:r>
-        <w:rPr>
-          <w:rFonts w:ascii="Consolas" w:hAnsi="Consolas" w:cs="Consolas"/>
-          <w:color w:val="000000"/>
-          <w:sz w:val="19"/>
-          <w:szCs w:val="19"/>
-        </w:rPr>
-        <w:t xml:space="preserve"> </w:t>
-      </w:r>
-      <w:r>
-        <w:rPr>
-          <w:rFonts w:ascii="Consolas" w:hAnsi="Consolas" w:cs="Consolas"/>
-          <w:color w:val="FF0000"/>
-          <w:sz w:val="19"/>
-          <w:szCs w:val="19"/>
-        </w:rPr>
-        <w:t>href</w:t>
-      </w:r>
-      <w:r>
-        <w:rPr>
-          <w:rFonts w:ascii="Consolas" w:hAnsi="Consolas" w:cs="Consolas"/>
-          <w:color w:val="0000FF"/>
-          <w:sz w:val="19"/>
-          <w:szCs w:val="19"/>
-        </w:rPr>
-        <w:t>="http://www.yourturnmyturn.com/rules/reversi.php"</w:t>
-      </w:r>
-      <w:r>
-        <w:rPr>
-          <w:rFonts w:ascii="Consolas" w:hAnsi="Consolas" w:cs="Consolas"/>
-          <w:color w:val="000000"/>
-          <w:sz w:val="19"/>
-          <w:szCs w:val="19"/>
-        </w:rPr>
-        <w:t xml:space="preserve"> </w:t>
-      </w:r>
-      <w:r>
-        <w:rPr>
-          <w:rFonts w:ascii="Consolas" w:hAnsi="Consolas" w:cs="Consolas"/>
-          <w:color w:val="FF0000"/>
-          <w:sz w:val="19"/>
-          <w:szCs w:val="19"/>
-        </w:rPr>
-        <w:t>target</w:t>
-      </w:r>
-      <w:r>
-        <w:rPr>
-          <w:rFonts w:ascii="Consolas" w:hAnsi="Consolas" w:cs="Consolas"/>
-          <w:color w:val="0000FF"/>
-          <w:sz w:val="19"/>
-          <w:szCs w:val="19"/>
-        </w:rPr>
-        <w:t>="_blank"&gt;</w:t>
-      </w:r>
-      <w:r>
-        <w:rPr>
-          <w:rFonts w:ascii="Consolas" w:hAnsi="Consolas" w:cs="Consolas"/>
-          <w:color w:val="000000"/>
-          <w:sz w:val="19"/>
-          <w:szCs w:val="19"/>
-        </w:rPr>
-        <w:t>rules</w:t>
-      </w:r>
-      <w:r>
-        <w:rPr>
-          <w:rFonts w:ascii="Consolas" w:hAnsi="Consolas" w:cs="Consolas"/>
-          <w:color w:val="0000FF"/>
-          <w:sz w:val="19"/>
-          <w:szCs w:val="19"/>
-        </w:rPr>
-        <w:t>&lt;/</w:t>
-      </w:r>
-      <w:r>
-        <w:rPr>
-          <w:rFonts w:ascii="Consolas" w:hAnsi="Consolas" w:cs="Consolas"/>
-          <w:color w:val="800000"/>
-          <w:sz w:val="19"/>
-          <w:szCs w:val="19"/>
-        </w:rPr>
-        <w:t>a</w:t>
-      </w:r>
-      <w:r>
-        <w:rPr>
-          <w:rFonts w:ascii="Consolas" w:hAnsi="Consolas" w:cs="Consolas"/>
-          <w:color w:val="0000FF"/>
-          <w:sz w:val="19"/>
-          <w:szCs w:val="19"/>
-        </w:rPr>
-        <w:t>&gt;&lt;/</w:t>
-      </w:r>
-      <w:r>
-        <w:rPr>
-          <w:rFonts w:ascii="Consolas" w:hAnsi="Consolas" w:cs="Consolas"/>
-          <w:color w:val="800000"/>
-          <w:sz w:val="19"/>
-          <w:szCs w:val="19"/>
-        </w:rPr>
-        <w:t>p</w:t>
-      </w:r>
-      <w:r>
-        <w:rPr>
-          <w:rFonts w:ascii="Consolas" w:hAnsi="Consolas" w:cs="Consolas"/>
-          <w:color w:val="0000FF"/>
-          <w:sz w:val="19"/>
-          <w:szCs w:val="19"/>
-        </w:rPr>
-        <w:t>&gt;</w:t>
-      </w:r>
-    </w:p>
-    <w:p>
-      <w:r>
-        <w:rPr>
-          <w:rFonts w:ascii="Consolas" w:hAnsi="Consolas" w:cs="Consolas"/>
-          <w:color w:val="0000FF"/>
-          <w:sz w:val="19"/>
-          <w:szCs w:val="19"/>
-        </w:rPr>
-        <w:t>&lt;/</w:t>
-      </w:r>
-      <w:r>
-        <w:rPr>
-          <w:rFonts w:ascii="Consolas" w:hAnsi="Consolas" w:cs="Consolas"/>
-          <w:color w:val="800000"/>
-          <w:sz w:val="19"/>
-          <w:szCs w:val="19"/>
-        </w:rPr>
-        <w:t>body</w:t>
-      </w:r>
-      <w:r>
-        <w:rPr>
-          <w:rFonts w:ascii="Consolas" w:hAnsi="Consolas" w:cs="Consolas"/>
-          <w:color w:val="0000FF"/>
-          <w:sz w:val="19"/>
-          <w:szCs w:val="19"/>
-        </w:rPr>
-        <w:t>&gt;</w:t>
-      </w:r>
-    </w:p>
-    <w:p>
-      <w:pPr>
-        <w:pStyle w:val="Heading2"/>
-      </w:pPr>
-      <w:r>
-        <w:t>Update the updateText function</w:t>
-      </w:r>
-    </w:p>
-    <w:p>
-      <w:pPr>
-        <w:autoSpaceDE w:val="0"/>
-        <w:autoSpaceDN w:val="0"/>
-        <w:adjustRightInd w:val="0"/>
-        <w:spacing w:after="0" w:line="240" w:lineRule="auto"/>
-        <w:rPr>
-          <w:rFonts w:ascii="Consolas" w:hAnsi="Consolas" w:cs="Consolas"/>
-          <w:color w:val="000000"/>
-          <w:sz w:val="19"/>
-          <w:szCs w:val="19"/>
-        </w:rPr>
-      </w:pPr>
-      <w:r>
-        <w:rPr>
-          <w:rFonts w:ascii="Consolas" w:hAnsi="Consolas" w:cs="Consolas"/>
-          <w:color w:val="0000FF"/>
-          <w:sz w:val="19"/>
-          <w:szCs w:val="19"/>
-        </w:rPr>
-        <w:t>export</w:t>
-      </w:r>
-      <w:r>
-        <w:rPr>
-          <w:rFonts w:ascii="Consolas" w:hAnsi="Consolas" w:cs="Consolas"/>
-          <w:color w:val="000000"/>
-          <w:sz w:val="19"/>
-          <w:szCs w:val="19"/>
-        </w:rPr>
-        <w:t xml:space="preserve"> </w:t>
-      </w:r>
-      <w:r>
-        <w:rPr>
-          <w:rFonts w:ascii="Consolas" w:hAnsi="Consolas" w:cs="Consolas"/>
-          <w:color w:val="0000FF"/>
-          <w:sz w:val="19"/>
-          <w:szCs w:val="19"/>
-        </w:rPr>
-        <w:t>function</w:t>
-      </w:r>
-      <w:r>
-        <w:rPr>
-          <w:rFonts w:ascii="Consolas" w:hAnsi="Consolas" w:cs="Consolas"/>
-          <w:color w:val="000000"/>
-          <w:sz w:val="19"/>
-          <w:szCs w:val="19"/>
-        </w:rPr>
-        <w:t xml:space="preserve"> updateText(game: GameManager) {</w:t>
-      </w:r>
-    </w:p>
-    <w:p>
-      <w:pPr>
-        <w:autoSpaceDE w:val="0"/>
-        <w:autoSpaceDN w:val="0"/>
-        <w:adjustRightInd w:val="0"/>
-        <w:spacing w:after="0" w:line="240" w:lineRule="auto"/>
-        <w:rPr>
-          <w:rFonts w:ascii="Consolas" w:hAnsi="Consolas" w:cs="Consolas"/>
-          <w:color w:val="000000"/>
-          <w:sz w:val="19"/>
-          <w:szCs w:val="19"/>
-        </w:rPr>
-      </w:pPr>
-      <w:r>
-        <w:rPr>
-          <w:rFonts w:ascii="Consolas" w:hAnsi="Consolas" w:cs="Consolas"/>
-          <w:color w:val="000000"/>
-          <w:sz w:val="19"/>
-          <w:szCs w:val="19"/>
-        </w:rPr>
-        <w:t xml:space="preserve">    document.getElementById(</w:t>
-      </w:r>
-      <w:r>
-        <w:rPr>
-          <w:rFonts w:ascii="Consolas" w:hAnsi="Consolas" w:cs="Consolas"/>
-          <w:color w:val="A31515"/>
-          <w:sz w:val="19"/>
-          <w:szCs w:val="19"/>
-        </w:rPr>
-        <w:t>"status"</w:t>
-      </w:r>
-      <w:r>
-        <w:rPr>
-          <w:rFonts w:ascii="Consolas" w:hAnsi="Consolas" w:cs="Consolas"/>
-          <w:color w:val="000000"/>
-          <w:sz w:val="19"/>
-          <w:szCs w:val="19"/>
-        </w:rPr>
-        <w:t>).innerHTML = game.status;</w:t>
-      </w:r>
-    </w:p>
-    <w:p>
-      <w:pPr>
-        <w:autoSpaceDE w:val="0"/>
-        <w:autoSpaceDN w:val="0"/>
-        <w:adjustRightInd w:val="0"/>
-        <w:spacing w:after="0" w:line="240" w:lineRule="auto"/>
-        <w:rPr>
-          <w:rFonts w:ascii="Consolas" w:hAnsi="Consolas" w:cs="Consolas"/>
-          <w:color w:val="000000"/>
-          <w:sz w:val="19"/>
-          <w:szCs w:val="19"/>
-          <w:highlight w:val="yellow"/>
-        </w:rPr>
-      </w:pPr>
-      <w:r>
-        <w:rPr>
-          <w:rFonts w:ascii="Consolas" w:hAnsi="Consolas" w:cs="Consolas"/>
-          <w:color w:val="000000"/>
-          <w:sz w:val="19"/>
-          <w:szCs w:val="19"/>
-        </w:rPr>
-        <w:t xml:space="preserve">    </w:t>
-      </w:r>
-      <w:r>
-        <w:rPr>
-          <w:rFonts w:ascii="Consolas" w:hAnsi="Consolas" w:cs="Consolas"/>
-          <w:color w:val="000000"/>
-          <w:sz w:val="19"/>
-          <w:szCs w:val="19"/>
-          <w:highlight w:val="yellow"/>
-        </w:rPr>
-        <w:t>document.getElementById(</w:t>
-      </w:r>
-      <w:r>
-        <w:rPr>
-          <w:rFonts w:ascii="Consolas" w:hAnsi="Consolas" w:cs="Consolas"/>
-          <w:color w:val="A31515"/>
-          <w:sz w:val="19"/>
-          <w:szCs w:val="19"/>
-          <w:highlight w:val="yellow"/>
-        </w:rPr>
-        <w:t>"black"</w:t>
-      </w:r>
-      <w:r>
-        <w:rPr>
-          <w:rFonts w:ascii="Consolas" w:hAnsi="Consolas" w:cs="Consolas"/>
-          <w:color w:val="000000"/>
-          <w:sz w:val="19"/>
-          <w:szCs w:val="19"/>
-          <w:highlight w:val="yellow"/>
-        </w:rPr>
-        <w:t xml:space="preserve">).innerHTML = </w:t>
-      </w:r>
-      <w:r>
-        <w:rPr>
-          <w:rFonts w:ascii="Consolas" w:hAnsi="Consolas" w:cs="Consolas"/>
-          <w:color w:val="000000"/>
-          <w:sz w:val="19"/>
-          <w:szCs w:val="19"/>
-          <w:highlight w:val="yellow"/>
-        </w:rPr>
-        <w:t xml:space="preserve">   </w:t>
-      </w:r>
-      <w:r>
-        <w:rPr>
-          <w:rFonts w:ascii="Consolas" w:hAnsi="Consolas" w:cs="Consolas"/>
-          <w:color w:val="000000"/>
-          <w:sz w:val="19"/>
-          <w:szCs w:val="19"/>
-          <w:highlight w:val="yellow"/>
-        </w:rPr>
-        <w:t>board.countPieces(Side.black).toString();</w:t>
-      </w:r>
-    </w:p>
-    <w:p>
-      <w:pPr>
-        <w:rPr>
-          <w:rFonts w:ascii="Consolas" w:hAnsi="Consolas" w:cs="Consolas"/>
-          <w:color w:val="000000"/>
-          <w:sz w:val="19"/>
-          <w:szCs w:val="19"/>
-        </w:rPr>
-      </w:pPr>
-      <w:r>
-        <w:rPr>
-          <w:rFonts w:ascii="Consolas" w:hAnsi="Consolas" w:cs="Consolas"/>
-          <w:color w:val="000000"/>
-          <w:sz w:val="19"/>
-          <w:szCs w:val="19"/>
-          <w:highlight w:val="yellow"/>
-        </w:rPr>
-        <w:t xml:space="preserve">    document.getElementById(</w:t>
-      </w:r>
-      <w:r>
-        <w:rPr>
-          <w:rFonts w:ascii="Consolas" w:hAnsi="Consolas" w:cs="Consolas"/>
-          <w:color w:val="A31515"/>
-          <w:sz w:val="19"/>
-          <w:szCs w:val="19"/>
-          <w:highlight w:val="yellow"/>
-        </w:rPr>
-        <w:t>"white"</w:t>
-      </w:r>
-      <w:r>
-        <w:rPr>
-          <w:rFonts w:ascii="Consolas" w:hAnsi="Consolas" w:cs="Consolas"/>
-          <w:color w:val="000000"/>
-          <w:sz w:val="19"/>
-          <w:szCs w:val="19"/>
-          <w:highlight w:val="yellow"/>
-        </w:rPr>
-        <w:t>).innerHTML = board.countPieces(Side.white).toString();</w:t>
-      </w:r>
-    </w:p>
-    <w:p>
-      <w:r>
-        <w:rPr>
-          <w:rFonts w:ascii="Consolas" w:hAnsi="Consolas" w:cs="Consolas"/>
-          <w:color w:val="000000"/>
-          <w:sz w:val="19"/>
-          <w:szCs w:val="19"/>
-        </w:rPr>
-        <w:t>}</w:t>
-      </w:r>
-    </w:p>
-    <w:p/>
-    <w:p>
-      <w:pPr>
         <w:pStyle w:val="Heading1"/>
       </w:pPr>
       <w:r>
-        <w:t>Allow move to be skipped</w:t>
-      </w:r>
-    </w:p>
-    <w:p>
-      <w:pPr>
-        <w:pStyle w:val="Heading1"/>
-      </w:pPr>
-      <w:r>
-        <w:t>Identify the end of the game</w:t>
-      </w:r>
-    </w:p>
-    <w:p>
-      <w:pPr>
-        <w:pStyle w:val="Heading1"/>
-      </w:pPr>
-      <w:r>
-        <w:t>Automated player</w:t>
-      </w:r>
-    </w:p>
-    <w:p>
-      <w:pPr>
-        <w:pStyle w:val="Heading2"/>
-      </w:pPr>
-      <w:r>
-        <w:t>Learnings: patterns &amp; techniques</w:t>
-      </w:r>
-    </w:p>
-    <w:p>
-      <w:r>
-        <w:t>Sub-classing: automated player and manual player</w:t>
-      </w:r>
-    </w:p>
-    <w:p>
-      <w:pPr>
-        <w:pStyle w:val="Heading2"/>
-      </w:pPr>
-      <w:r>
-        <w:t>Notes</w:t>
-      </w:r>
-    </w:p>
-    <w:p>
-      <w:r>
-        <w:t>Get list of valid moves.</w:t>
-      </w:r>
-    </w:p>
-    <w:p>
-      <w:r>
-        <w:t>First, pick one at random</w:t>
-      </w:r>
-    </w:p>
-    <w:p>
-      <w:r>
-        <w:t>Next option, go for move with highest number of pieces gained, otherwise random</w:t>
-      </w:r>
-    </w:p>
-    <w:p/>
-    <w:p>
-      <w:pPr>
-        <w:pStyle w:val="Heading1"/>
-      </w:pPr>
-      <w:r>
-        <w:lastRenderedPageBreak/>
         <w:t>TO THINK ABOUT</w:t>
       </w:r>
     </w:p>

</xml_diff>

<commit_message>
Story 1: Create a web page with a welcome screen
</commit_message>
<xml_diff>
--- a/Reversi/documentation/Stories.docx
+++ b/Reversi/documentation/Stories.docx
@@ -430,7 +430,7 @@
       </w:r>
       <w:r>
         <w:rPr>
-          <w:highlight w:val="white"/>
+          <w:highlight w:val="yellow"/>
         </w:rPr>
         <w:t>My board game</w:t>
       </w:r>
@@ -694,28 +694,203 @@
       </w:r>
       <w:r>
         <w:rPr>
+          <w:highlight w:val="yellow"/>
+        </w:rPr>
+        <w:t>Reversi Game</w:t>
+      </w:r>
+      <w:r>
+        <w:rPr>
+          <w:color w:val="0000FF"/>
           <w:highlight w:val="white"/>
         </w:rPr>
-        <w:t>Reversi Game</w:t>
-      </w:r>
-      <w:r>
-        <w:rPr>
-          <w:color w:val="0000FF"/>
+        <w:t>&lt;/</w:t>
+      </w:r>
+      <w:r>
+        <w:rPr>
           <w:highlight w:val="white"/>
         </w:rPr>
+        <w:t>h1</w:t>
+      </w:r>
+      <w:r>
+        <w:rPr>
+          <w:color w:val="0000FF"/>
+          <w:highlight w:val="white"/>
+        </w:rPr>
+        <w:t>&gt;</w:t>
+      </w:r>
+    </w:p>
+    <w:p>
+      <w:pPr>
+        <w:pStyle w:val="CodeSnippet"/>
+        <w:rPr>
+          <w:color w:val="0000FF"/>
+          <w:highlight w:val="yellow"/>
+        </w:rPr>
+      </w:pPr>
+      <w:r>
+        <w:rPr>
+          <w:highlight w:val="white"/>
+        </w:rPr>
+        <w:t xml:space="preserve"> </w:t>
+      </w:r>
+      <w:r>
+        <w:rPr>
+          <w:color w:val="0000FF"/>
+          <w:highlight w:val="yellow"/>
+        </w:rPr>
+        <w:t>&lt;</w:t>
+      </w:r>
+      <w:r>
+        <w:rPr>
+          <w:highlight w:val="yellow"/>
+        </w:rPr>
+        <w:t>p</w:t>
+      </w:r>
+      <w:r>
+        <w:rPr>
+          <w:color w:val="0000FF"/>
+          <w:highlight w:val="yellow"/>
+        </w:rPr>
+        <w:t>&gt;</w:t>
+      </w:r>
+      <w:r>
+        <w:rPr>
+          <w:highlight w:val="yellow"/>
+        </w:rPr>
+        <w:t xml:space="preserve">Look up the </w:t>
+      </w:r>
+      <w:r>
+        <w:rPr>
+          <w:color w:val="0000FF"/>
+          <w:highlight w:val="yellow"/>
+        </w:rPr>
+        <w:t>&lt;</w:t>
+      </w:r>
+      <w:r>
+        <w:rPr>
+          <w:highlight w:val="yellow"/>
+        </w:rPr>
+        <w:t xml:space="preserve">a </w:t>
+      </w:r>
+      <w:r>
+        <w:rPr>
+          <w:color w:val="FF0000"/>
+          <w:highlight w:val="yellow"/>
+        </w:rPr>
+        <w:t>href</w:t>
+      </w:r>
+      <w:r>
+        <w:rPr>
+          <w:color w:val="0000FF"/>
+          <w:highlight w:val="yellow"/>
+        </w:rPr>
+        <w:t>="http://www.yourturnmyturn.com/rules/reversi.php"</w:t>
+      </w:r>
+      <w:r>
+        <w:rPr>
+          <w:highlight w:val="yellow"/>
+        </w:rPr>
+        <w:t xml:space="preserve"> </w:t>
+      </w:r>
+      <w:r>
+        <w:rPr>
+          <w:color w:val="FF0000"/>
+          <w:highlight w:val="yellow"/>
+        </w:rPr>
+        <w:t>target</w:t>
+      </w:r>
+      <w:r>
+        <w:rPr>
+          <w:color w:val="0000FF"/>
+          <w:highlight w:val="yellow"/>
+        </w:rPr>
+        <w:t>="_blank"&gt;</w:t>
+      </w:r>
+      <w:r>
+        <w:rPr>
+          <w:highlight w:val="yellow"/>
+        </w:rPr>
+        <w:t>rules</w:t>
+      </w:r>
+      <w:r>
+        <w:rPr>
+          <w:color w:val="0000FF"/>
+          <w:highlight w:val="yellow"/>
+        </w:rPr>
         <w:t>&lt;/</w:t>
       </w:r>
       <w:r>
         <w:rPr>
+          <w:highlight w:val="yellow"/>
+        </w:rPr>
+        <w:t>a</w:t>
+      </w:r>
+      <w:r>
+        <w:rPr>
+          <w:color w:val="0000FF"/>
+          <w:highlight w:val="yellow"/>
+        </w:rPr>
+        <w:t>&gt;&lt;/</w:t>
+      </w:r>
+      <w:r>
+        <w:rPr>
+          <w:highlight w:val="yellow"/>
+        </w:rPr>
+        <w:t>p</w:t>
+      </w:r>
+      <w:r>
+        <w:rPr>
+          <w:color w:val="0000FF"/>
+          <w:highlight w:val="yellow"/>
+        </w:rPr>
+        <w:t>&gt;</w:t>
+      </w:r>
+    </w:p>
+    <w:p>
+      <w:pPr>
+        <w:pStyle w:val="CodeSnippet"/>
+        <w:rPr>
+          <w:strike/>
+          <w:color w:val="44546A" w:themeColor="text2"/>
           <w:highlight w:val="white"/>
         </w:rPr>
-        <w:t>h1</w:t>
-      </w:r>
-      <w:r>
-        <w:rPr>
-          <w:color w:val="0000FF"/>
+      </w:pPr>
+      <w:r>
+        <w:t xml:space="preserve"> </w:t>
+      </w:r>
+      <w:r>
+        <w:rPr>
+          <w:strike/>
+          <w:color w:val="44546A" w:themeColor="text2"/>
+        </w:rPr>
+        <w:t>&lt;div id="content"&gt;&lt;/div&gt;</w:t>
+      </w:r>
+    </w:p>
+    <w:p>
+      <w:pPr>
+        <w:pStyle w:val="CodeSnippet"/>
+        <w:rPr>
           <w:highlight w:val="white"/>
         </w:rPr>
+      </w:pPr>
+      <w:r>
+        <w:rPr>
+          <w:color w:val="0000FF"/>
+          <w:highlight w:val="white"/>
+        </w:rPr>
+        <w:t>&lt;/</w:t>
+      </w:r>
+      <w:r>
+        <w:rPr>
+          <w:highlight w:val="white"/>
+        </w:rPr>
+        <w:t>body</w:t>
+      </w:r>
+      <w:r>
+        <w:rPr>
+          <w:color w:val="0000FF"/>
+          <w:highlight w:val="white"/>
+        </w:rPr>
         <w:t>&gt;</w:t>
       </w:r>
     </w:p>
@@ -728,180 +903,29 @@
       </w:pPr>
       <w:r>
         <w:rPr>
+          <w:color w:val="0000FF"/>
           <w:highlight w:val="white"/>
         </w:rPr>
-        <w:t xml:space="preserve"> </w:t>
-      </w:r>
-      <w:r>
-        <w:rPr>
-          <w:color w:val="0000FF"/>
+        <w:t>&lt;/</w:t>
+      </w:r>
+      <w:r>
+        <w:rPr>
           <w:highlight w:val="white"/>
         </w:rPr>
-        <w:t>&lt;</w:t>
-      </w:r>
-      <w:r>
-        <w:rPr>
+        <w:t>html</w:t>
+      </w:r>
+      <w:r>
+        <w:rPr>
+          <w:color w:val="0000FF"/>
           <w:highlight w:val="white"/>
         </w:rPr>
-        <w:t>p</w:t>
-      </w:r>
-      <w:r>
-        <w:rPr>
-          <w:color w:val="0000FF"/>
-          <w:highlight w:val="white"/>
-        </w:rPr>
         <w:t>&gt;</w:t>
       </w:r>
-      <w:r>
-        <w:rPr>
-          <w:highlight w:val="white"/>
-        </w:rPr>
-        <w:t xml:space="preserve">Look up the </w:t>
-      </w:r>
-      <w:r>
-        <w:rPr>
-          <w:color w:val="0000FF"/>
-          <w:highlight w:val="white"/>
-        </w:rPr>
-        <w:t>&lt;</w:t>
-      </w:r>
-      <w:r>
-        <w:rPr>
-          <w:highlight w:val="white"/>
-        </w:rPr>
-        <w:t xml:space="preserve">a </w:t>
-      </w:r>
-      <w:r>
-        <w:rPr>
-          <w:color w:val="FF0000"/>
-          <w:highlight w:val="white"/>
-        </w:rPr>
-        <w:t>href</w:t>
-      </w:r>
-      <w:r>
-        <w:rPr>
-          <w:color w:val="0000FF"/>
-          <w:highlight w:val="white"/>
-        </w:rPr>
-        <w:t>="http://www.yourturnmyturn.com/rules/reversi.php"</w:t>
-      </w:r>
-      <w:r>
-        <w:rPr>
-          <w:highlight w:val="white"/>
-        </w:rPr>
-        <w:t xml:space="preserve"> </w:t>
-      </w:r>
-      <w:r>
-        <w:rPr>
-          <w:color w:val="FF0000"/>
-          <w:highlight w:val="white"/>
-        </w:rPr>
-        <w:t>target</w:t>
-      </w:r>
-      <w:r>
-        <w:rPr>
-          <w:color w:val="0000FF"/>
-          <w:highlight w:val="white"/>
-        </w:rPr>
-        <w:t>="_blank"&gt;</w:t>
-      </w:r>
-      <w:r>
-        <w:rPr>
-          <w:highlight w:val="white"/>
-        </w:rPr>
-        <w:t>rules</w:t>
-      </w:r>
-      <w:r>
-        <w:rPr>
-          <w:color w:val="0000FF"/>
-          <w:highlight w:val="white"/>
-        </w:rPr>
-        <w:t>&lt;/</w:t>
-      </w:r>
-      <w:r>
-        <w:rPr>
-          <w:highlight w:val="white"/>
-        </w:rPr>
-        <w:t>a</w:t>
-      </w:r>
-      <w:r>
-        <w:rPr>
-          <w:color w:val="0000FF"/>
-          <w:highlight w:val="white"/>
-        </w:rPr>
-        <w:t>&gt;&lt;/</w:t>
-      </w:r>
-      <w:r>
-        <w:rPr>
-          <w:highlight w:val="white"/>
-        </w:rPr>
-        <w:t>p</w:t>
-      </w:r>
-      <w:r>
-        <w:rPr>
-          <w:color w:val="0000FF"/>
-          <w:highlight w:val="white"/>
-        </w:rPr>
-        <w:t>&gt;</w:t>
-      </w:r>
-    </w:p>
-    <w:p>
-      <w:pPr>
-        <w:pStyle w:val="CodeSnippet"/>
-        <w:rPr>
-          <w:highlight w:val="white"/>
-        </w:rPr>
-      </w:pPr>
-      <w:r>
-        <w:rPr>
-          <w:color w:val="0000FF"/>
-          <w:highlight w:val="white"/>
-        </w:rPr>
-        <w:t>&lt;/</w:t>
-      </w:r>
-      <w:r>
-        <w:rPr>
-          <w:highlight w:val="white"/>
-        </w:rPr>
-        <w:t>body</w:t>
-      </w:r>
-      <w:r>
-        <w:rPr>
-          <w:color w:val="0000FF"/>
-          <w:highlight w:val="white"/>
-        </w:rPr>
-        <w:t>&gt;</w:t>
-      </w:r>
-    </w:p>
-    <w:p>
-      <w:pPr>
-        <w:pStyle w:val="CodeSnippet"/>
-        <w:rPr>
-          <w:highlight w:val="white"/>
-        </w:rPr>
-      </w:pPr>
-      <w:r>
-        <w:rPr>
-          <w:color w:val="0000FF"/>
-          <w:highlight w:val="white"/>
-        </w:rPr>
-        <w:t>&lt;/</w:t>
-      </w:r>
-      <w:r>
-        <w:rPr>
-          <w:highlight w:val="white"/>
-        </w:rPr>
-        <w:t>html</w:t>
-      </w:r>
-      <w:r>
-        <w:rPr>
-          <w:color w:val="0000FF"/>
-          <w:highlight w:val="white"/>
-        </w:rPr>
-        <w:t>&gt;</w:t>
-      </w:r>
-    </w:p>
-    <w:p/>
+    </w:p>
+    <w:p>
+      <w:bookmarkStart w:id="0" w:name="_GoBack"/>
+      <w:bookmarkEnd w:id="0"/>
+    </w:p>
     <w:p>
       <w:r>
         <w:t>app.ts  -  empty</w:t>
@@ -16312,7 +16336,6 @@
       <w:pPr>
         <w:pStyle w:val="CodeSnippet"/>
       </w:pPr>
-      <w:bookmarkStart w:id="0" w:name="_GoBack"/>
       <w:r>
         <w:rPr>
           <w:color w:val="0000FF"/>
@@ -16509,7 +16532,6 @@
         <w:t>&gt;</w:t>
       </w:r>
     </w:p>
-    <w:bookmarkEnd w:id="0"/>
     <w:p>
       <w:pPr>
         <w:pStyle w:val="Heading1"/>

</xml_diff>

<commit_message>
Story 2:	Draw the outline of a board
</commit_message>
<xml_diff>
--- a/Reversi/documentation/Stories.docx
+++ b/Reversi/documentation/Stories.docx
@@ -922,10 +922,7 @@
         <w:t>&gt;</w:t>
       </w:r>
     </w:p>
-    <w:p>
-      <w:bookmarkStart w:id="0" w:name="_GoBack"/>
-      <w:bookmarkEnd w:id="0"/>
-    </w:p>
+    <w:p/>
     <w:p>
       <w:r>
         <w:t>app.ts  -  empty</w:t>
@@ -1230,15 +1227,9 @@
       <w:pPr>
         <w:pStyle w:val="CodeSnippet"/>
         <w:rPr>
-          <w:highlight w:val="white"/>
-        </w:rPr>
-      </w:pPr>
-      <w:r>
-        <w:rPr>
-          <w:highlight w:val="white"/>
-        </w:rPr>
-        <w:t xml:space="preserve"> </w:t>
-      </w:r>
+          <w:highlight w:val="yellow"/>
+        </w:rPr>
+      </w:pPr>
       <w:r>
         <w:rPr>
           <w:color w:val="0000FF"/>
@@ -1486,6 +1477,17 @@
         </w:rPr>
         <w:t>app.css</w:t>
       </w:r>
+      <w:r>
+        <w:rPr>
+          <w:rFonts w:ascii="Consolas" w:hAnsi="Consolas" w:cs="Consolas"/>
+          <w:color w:val="000000"/>
+          <w:sz w:val="19"/>
+          <w:szCs w:val="19"/>
+        </w:rPr>
+        <w:t xml:space="preserve"> – append to end of file</w:t>
+      </w:r>
+      <w:bookmarkStart w:id="0" w:name="_GoBack"/>
+      <w:bookmarkEnd w:id="0"/>
     </w:p>
     <w:p>
       <w:pPr>

</xml_diff>

<commit_message>
Story 3: Create squares in specific positions
</commit_message>
<xml_diff>
--- a/Reversi/documentation/Stories.docx
+++ b/Reversi/documentation/Stories.docx
@@ -1486,8 +1486,6 @@
         </w:rPr>
         <w:t xml:space="preserve"> – append to end of file</w:t>
       </w:r>
-      <w:bookmarkStart w:id="0" w:name="_GoBack"/>
-      <w:bookmarkEnd w:id="0"/>
     </w:p>
     <w:p>
       <w:pPr>
@@ -1613,6 +1611,295 @@
     </w:p>
     <w:p>
       <w:r>
+        <w:t>model.ts</w:t>
+      </w:r>
+    </w:p>
+    <w:p>
+      <w:pPr>
+        <w:pStyle w:val="CodeSnippet"/>
+      </w:pPr>
+      <w:r>
+        <w:t xml:space="preserve"> </w:t>
+      </w:r>
+      <w:r>
+        <w:rPr>
+          <w:color w:val="0000FF"/>
+        </w:rPr>
+        <w:t>namespace</w:t>
+      </w:r>
+      <w:r>
+        <w:t xml:space="preserve"> model {</w:t>
+      </w:r>
+    </w:p>
+    <w:p>
+      <w:pPr>
+        <w:pStyle w:val="CodeSnippet"/>
+      </w:pPr>
+    </w:p>
+    <w:p>
+      <w:pPr>
+        <w:pStyle w:val="CodeSnippet"/>
+      </w:pPr>
+      <w:r>
+        <w:t xml:space="preserve">    </w:t>
+      </w:r>
+      <w:r>
+        <w:rPr>
+          <w:color w:val="0000FF"/>
+        </w:rPr>
+        <w:t>export</w:t>
+      </w:r>
+      <w:r>
+        <w:t xml:space="preserve"> </w:t>
+      </w:r>
+      <w:r>
+        <w:rPr>
+          <w:color w:val="0000FF"/>
+        </w:rPr>
+        <w:t>class</w:t>
+      </w:r>
+      <w:r>
+        <w:t xml:space="preserve"> Square {</w:t>
+      </w:r>
+    </w:p>
+    <w:p>
+      <w:pPr>
+        <w:pStyle w:val="CodeSnippet"/>
+      </w:pPr>
+      <w:r>
+        <w:t xml:space="preserve">        </w:t>
+      </w:r>
+      <w:r>
+        <w:rPr>
+          <w:color w:val="0000FF"/>
+        </w:rPr>
+        <w:t>constructor</w:t>
+      </w:r>
+      <w:r>
+        <w:t>(</w:t>
+      </w:r>
+      <w:r>
+        <w:rPr>
+          <w:color w:val="0000FF"/>
+        </w:rPr>
+        <w:t>public</w:t>
+      </w:r>
+      <w:r>
+        <w:t xml:space="preserve"> col: </w:t>
+      </w:r>
+      <w:r>
+        <w:rPr>
+          <w:color w:val="0000FF"/>
+        </w:rPr>
+        <w:t>number</w:t>
+      </w:r>
+      <w:r>
+        <w:t xml:space="preserve">, </w:t>
+      </w:r>
+      <w:r>
+        <w:rPr>
+          <w:color w:val="0000FF"/>
+        </w:rPr>
+        <w:t>public</w:t>
+      </w:r>
+      <w:r>
+        <w:t xml:space="preserve"> row: </w:t>
+      </w:r>
+      <w:r>
+        <w:rPr>
+          <w:color w:val="0000FF"/>
+        </w:rPr>
+        <w:t>number</w:t>
+      </w:r>
+      <w:r>
+        <w:t>) {</w:t>
+      </w:r>
+    </w:p>
+    <w:p>
+      <w:pPr>
+        <w:pStyle w:val="CodeSnippet"/>
+      </w:pPr>
+      <w:r>
+        <w:t xml:space="preserve">        }</w:t>
+      </w:r>
+    </w:p>
+    <w:p>
+      <w:pPr>
+        <w:pStyle w:val="CodeSnippet"/>
+      </w:pPr>
+      <w:r>
+        <w:t xml:space="preserve">    }</w:t>
+      </w:r>
+    </w:p>
+    <w:p>
+      <w:pPr>
+        <w:pStyle w:val="CodeSnippet"/>
+      </w:pPr>
+      <w:r>
+        <w:rPr>
+          <w:sz w:val="19"/>
+        </w:rPr>
+        <w:t>}</w:t>
+      </w:r>
+    </w:p>
+    <w:p>
+      <w:r>
+        <w:t>drawing.ts</w:t>
+      </w:r>
+    </w:p>
+    <w:p>
+      <w:pPr>
+        <w:pStyle w:val="CodeSnippet"/>
+      </w:pPr>
+      <w:r>
+        <w:rPr>
+          <w:color w:val="0000FF"/>
+        </w:rPr>
+        <w:t>namespace</w:t>
+      </w:r>
+      <w:r>
+        <w:t xml:space="preserve"> drawing {</w:t>
+      </w:r>
+    </w:p>
+    <w:p>
+      <w:pPr>
+        <w:pStyle w:val="CodeSnippet"/>
+      </w:pPr>
+      <w:r>
+        <w:t xml:space="preserve">    </w:t>
+      </w:r>
+      <w:r>
+        <w:rPr>
+          <w:color w:val="0000FF"/>
+        </w:rPr>
+        <w:t>import</w:t>
+      </w:r>
+      <w:r>
+        <w:t xml:space="preserve"> Square = model.Square;</w:t>
+      </w:r>
+    </w:p>
+    <w:p>
+      <w:pPr>
+        <w:pStyle w:val="CodeSnippet"/>
+      </w:pPr>
+      <w:r>
+        <w:t xml:space="preserve">    </w:t>
+      </w:r>
+      <w:r>
+        <w:rPr>
+          <w:color w:val="0000FF"/>
+        </w:rPr>
+        <w:t>export</w:t>
+      </w:r>
+      <w:r>
+        <w:t xml:space="preserve"> </w:t>
+      </w:r>
+      <w:r>
+        <w:rPr>
+          <w:color w:val="0000FF"/>
+        </w:rPr>
+        <w:t>function</w:t>
+      </w:r>
+      <w:r>
+        <w:t xml:space="preserve"> drawSquare(sq: Square, renderer: CanvasRenderingContext2D) {</w:t>
+      </w:r>
+    </w:p>
+    <w:p>
+      <w:pPr>
+        <w:pStyle w:val="CodeSnippet"/>
+      </w:pPr>
+      <w:r>
+        <w:t xml:space="preserve">        </w:t>
+      </w:r>
+      <w:r>
+        <w:rPr>
+          <w:color w:val="008000"/>
+        </w:rPr>
+        <w:t>//Draw background</w:t>
+      </w:r>
+    </w:p>
+    <w:p>
+      <w:pPr>
+        <w:pStyle w:val="CodeSnippet"/>
+      </w:pPr>
+      <w:r>
+        <w:t xml:space="preserve">        renderer.fillStyle = </w:t>
+      </w:r>
+      <w:r>
+        <w:rPr>
+          <w:color w:val="A31515"/>
+        </w:rPr>
+        <w:t>'green'</w:t>
+      </w:r>
+      <w:r>
+        <w:t>;</w:t>
+      </w:r>
+    </w:p>
+    <w:p>
+      <w:pPr>
+        <w:pStyle w:val="CodeSnippet"/>
+      </w:pPr>
+      <w:r>
+        <w:t xml:space="preserve">        renderer.fillRect(sq.col * squareSide, sq.row * squareSide, squareSide, squareSide);</w:t>
+      </w:r>
+    </w:p>
+    <w:p>
+      <w:pPr>
+        <w:pStyle w:val="CodeSnippet"/>
+      </w:pPr>
+      <w:r>
+        <w:t xml:space="preserve">        </w:t>
+      </w:r>
+      <w:r>
+        <w:rPr>
+          <w:color w:val="008000"/>
+        </w:rPr>
+        <w:t>//Draw outline</w:t>
+      </w:r>
+    </w:p>
+    <w:p>
+      <w:pPr>
+        <w:pStyle w:val="CodeSnippet"/>
+      </w:pPr>
+      <w:r>
+        <w:t xml:space="preserve">        renderer.strokeStyle = </w:t>
+      </w:r>
+      <w:r>
+        <w:rPr>
+          <w:color w:val="A31515"/>
+        </w:rPr>
+        <w:t>'black'</w:t>
+      </w:r>
+      <w:r>
+        <w:t>;</w:t>
+      </w:r>
+    </w:p>
+    <w:p>
+      <w:pPr>
+        <w:pStyle w:val="CodeSnippet"/>
+      </w:pPr>
+      <w:r>
+        <w:t xml:space="preserve">        renderer.strokeRect(sq.col * squareSide, sq.row * squareSide, squareSide, squareSide);</w:t>
+      </w:r>
+    </w:p>
+    <w:p>
+      <w:pPr>
+        <w:pStyle w:val="CodeSnippet"/>
+      </w:pPr>
+      <w:r>
+        <w:t xml:space="preserve">    }</w:t>
+      </w:r>
+    </w:p>
+    <w:p>
+      <w:pPr>
+        <w:pStyle w:val="CodeSnippet"/>
+      </w:pPr>
+      <w:r>
+        <w:t>}</w:t>
+      </w:r>
+    </w:p>
+    <w:p>
+      <w:r>
         <w:t>app.ts</w:t>
       </w:r>
     </w:p>
@@ -1628,6 +1915,7 @@
           <w:color w:val="0000FF"/>
           <w:highlight w:val="yellow"/>
         </w:rPr>
+        <w:lastRenderedPageBreak/>
         <w:t>const</w:t>
       </w:r>
       <w:r>
@@ -1822,226 +2110,294 @@
       <w:pPr>
         <w:pStyle w:val="CodeSnippet"/>
         <w:rPr>
+          <w:highlight w:val="yellow"/>
+        </w:rPr>
+      </w:pPr>
+      <w:r>
+        <w:rPr>
+          <w:highlight w:val="yellow"/>
+        </w:rPr>
+        <w:t xml:space="preserve">    </w:t>
+      </w:r>
+      <w:r>
+        <w:rPr>
+          <w:color w:val="0000FF"/>
+          <w:highlight w:val="yellow"/>
+        </w:rPr>
+        <w:t>var</w:t>
+      </w:r>
+      <w:r>
+        <w:rPr>
+          <w:highlight w:val="yellow"/>
+        </w:rPr>
+        <w:t xml:space="preserve"> sq = </w:t>
+      </w:r>
+      <w:r>
+        <w:rPr>
+          <w:color w:val="0000FF"/>
+          <w:highlight w:val="yellow"/>
+        </w:rPr>
+        <w:t>new</w:t>
+      </w:r>
+      <w:r>
+        <w:rPr>
+          <w:highlight w:val="yellow"/>
+        </w:rPr>
+        <w:t xml:space="preserve"> Square(0, 0);</w:t>
+      </w:r>
+    </w:p>
+    <w:p>
+      <w:pPr>
+        <w:pStyle w:val="CodeSnippet"/>
+        <w:rPr>
+          <w:highlight w:val="yellow"/>
+        </w:rPr>
+      </w:pPr>
+      <w:r>
+        <w:rPr>
+          <w:highlight w:val="yellow"/>
+        </w:rPr>
+        <w:t xml:space="preserve">    drawing.drawSquare(sq, renderer);</w:t>
+      </w:r>
+    </w:p>
+    <w:p>
+      <w:pPr>
+        <w:pStyle w:val="CodeSnippet"/>
+        <w:rPr>
+          <w:highlight w:val="yellow"/>
+        </w:rPr>
+      </w:pPr>
+      <w:r>
+        <w:rPr>
+          <w:highlight w:val="yellow"/>
+        </w:rPr>
+        <w:t xml:space="preserve">    sq = </w:t>
+      </w:r>
+      <w:r>
+        <w:rPr>
+          <w:color w:val="0000FF"/>
+          <w:highlight w:val="yellow"/>
+        </w:rPr>
+        <w:t>new</w:t>
+      </w:r>
+      <w:r>
+        <w:rPr>
+          <w:highlight w:val="yellow"/>
+        </w:rPr>
+        <w:t xml:space="preserve"> Square(0, 1);</w:t>
+      </w:r>
+    </w:p>
+    <w:p>
+      <w:pPr>
+        <w:pStyle w:val="CodeSnippet"/>
+        <w:rPr>
+          <w:highlight w:val="yellow"/>
+        </w:rPr>
+      </w:pPr>
+      <w:r>
+        <w:rPr>
+          <w:highlight w:val="yellow"/>
+        </w:rPr>
+        <w:t xml:space="preserve">    drawing.drawSquare(sq, renderer);</w:t>
+      </w:r>
+    </w:p>
+    <w:p>
+      <w:pPr>
+        <w:pStyle w:val="CodeSnippet"/>
+        <w:rPr>
+          <w:highlight w:val="yellow"/>
+        </w:rPr>
+      </w:pPr>
+      <w:r>
+        <w:rPr>
+          <w:highlight w:val="yellow"/>
+        </w:rPr>
+        <w:t xml:space="preserve">    </w:t>
+      </w:r>
+      <w:r>
+        <w:rPr>
+          <w:color w:val="0000FF"/>
+          <w:highlight w:val="yellow"/>
+        </w:rPr>
+        <w:t>var</w:t>
+      </w:r>
+      <w:r>
+        <w:rPr>
+          <w:highlight w:val="yellow"/>
+        </w:rPr>
+        <w:t xml:space="preserve"> sq = </w:t>
+      </w:r>
+      <w:r>
+        <w:rPr>
+          <w:color w:val="0000FF"/>
+          <w:highlight w:val="yellow"/>
+        </w:rPr>
+        <w:t>new</w:t>
+      </w:r>
+      <w:r>
+        <w:rPr>
+          <w:highlight w:val="yellow"/>
+        </w:rPr>
+        <w:t xml:space="preserve"> Square(1, 0);</w:t>
+      </w:r>
+    </w:p>
+    <w:p>
+      <w:pPr>
+        <w:pStyle w:val="CodeSnippet"/>
+        <w:rPr>
+          <w:highlight w:val="yellow"/>
+        </w:rPr>
+      </w:pPr>
+      <w:r>
+        <w:rPr>
+          <w:highlight w:val="yellow"/>
+        </w:rPr>
+        <w:t xml:space="preserve">    drawing.drawSquare(sq, renderer);</w:t>
+      </w:r>
+    </w:p>
+    <w:p>
+      <w:pPr>
+        <w:pStyle w:val="CodeSnippet"/>
+      </w:pPr>
+      <w:r>
+        <w:rPr>
           <w:highlight w:val="white"/>
         </w:rPr>
-      </w:pPr>
-    </w:p>
-    <w:p>
-      <w:pPr>
-        <w:pStyle w:val="CodeSnippet"/>
-        <w:rPr>
-          <w:highlight w:val="yellow"/>
-        </w:rPr>
-      </w:pPr>
-      <w:r>
-        <w:rPr>
-          <w:highlight w:val="yellow"/>
-        </w:rPr>
+        <w:t>}</w:t>
+      </w:r>
+    </w:p>
+    <w:p/>
+    <w:p>
+      <w:r>
+        <w:t>Run, get error, containing this phrase:</w:t>
+      </w:r>
+    </w:p>
+    <w:p>
+      <w:pPr>
+        <w:pStyle w:val="Error"/>
+      </w:pPr>
+      <w:r>
+        <w:t>JavaScript runtime error: 'model' is undefined</w:t>
+      </w:r>
+    </w:p>
+    <w:p>
+      <w:r>
+        <w:t xml:space="preserve">Need to add the </w:t>
+      </w:r>
+      <w:r>
+        <w:rPr>
+          <w:b/>
+        </w:rPr>
+        <w:t>.js</w:t>
+      </w:r>
+      <w:r>
+        <w:t xml:space="preserve"> version of these two new files into the Index.html</w:t>
+      </w:r>
+    </w:p>
+    <w:p>
+      <w:r>
+        <w:t>Note that the order is important (try changing the order and running.  Can you figure out why the error is occuring if the order is wrong?</w:t>
+      </w:r>
+      <w:bookmarkStart w:id="0" w:name="_GoBack"/>
+      <w:bookmarkEnd w:id="0"/>
+    </w:p>
+    <w:p>
+      <w:pPr>
+        <w:pStyle w:val="CodeSnippet"/>
+      </w:pPr>
+      <w:r>
+        <w:rPr>
+          <w:color w:val="0000FF"/>
+        </w:rPr>
+        <w:t>&lt;</w:t>
+      </w:r>
+      <w:r>
+        <w:t>head</w:t>
+      </w:r>
+      <w:r>
+        <w:rPr>
+          <w:color w:val="0000FF"/>
+        </w:rPr>
+        <w:t>&gt;</w:t>
+      </w:r>
+    </w:p>
+    <w:p>
+      <w:pPr>
+        <w:pStyle w:val="CodeSnippet"/>
+      </w:pPr>
+      <w:r>
         <w:t xml:space="preserve">    </w:t>
       </w:r>
       <w:r>
         <w:rPr>
           <w:color w:val="0000FF"/>
-          <w:highlight w:val="yellow"/>
-        </w:rPr>
-        <w:t>var</w:t>
-      </w:r>
-      <w:r>
-        <w:rPr>
-          <w:highlight w:val="yellow"/>
-        </w:rPr>
-        <w:t xml:space="preserve"> sq = </w:t>
-      </w:r>
-      <w:r>
-        <w:rPr>
-          <w:color w:val="0000FF"/>
-          <w:highlight w:val="yellow"/>
-        </w:rPr>
-        <w:t>new</w:t>
-      </w:r>
-      <w:r>
-        <w:rPr>
-          <w:highlight w:val="yellow"/>
-        </w:rPr>
-        <w:t xml:space="preserve"> Square(0, 0);</w:t>
-      </w:r>
-    </w:p>
-    <w:p>
-      <w:pPr>
-        <w:pStyle w:val="CodeSnippet"/>
-        <w:rPr>
-          <w:highlight w:val="yellow"/>
-        </w:rPr>
-      </w:pPr>
-      <w:r>
-        <w:rPr>
-          <w:highlight w:val="yellow"/>
-        </w:rPr>
-        <w:t xml:space="preserve">    drawing.drawSquare(sq, renderer);</w:t>
-      </w:r>
-    </w:p>
-    <w:p>
-      <w:pPr>
-        <w:pStyle w:val="CodeSnippet"/>
-        <w:rPr>
-          <w:highlight w:val="yellow"/>
-        </w:rPr>
-      </w:pPr>
-    </w:p>
-    <w:p>
-      <w:pPr>
-        <w:pStyle w:val="CodeSnippet"/>
-        <w:rPr>
-          <w:highlight w:val="yellow"/>
-        </w:rPr>
-      </w:pPr>
-      <w:r>
-        <w:rPr>
-          <w:highlight w:val="yellow"/>
-        </w:rPr>
-        <w:t xml:space="preserve">    sq = </w:t>
-      </w:r>
-      <w:r>
-        <w:rPr>
-          <w:color w:val="0000FF"/>
-          <w:highlight w:val="yellow"/>
-        </w:rPr>
-        <w:t>new</w:t>
-      </w:r>
-      <w:r>
-        <w:rPr>
-          <w:highlight w:val="yellow"/>
-        </w:rPr>
-        <w:t xml:space="preserve"> Square(0, 1);</w:t>
-      </w:r>
-    </w:p>
-    <w:p>
-      <w:pPr>
-        <w:pStyle w:val="CodeSnippet"/>
-        <w:rPr>
-          <w:highlight w:val="yellow"/>
-        </w:rPr>
-      </w:pPr>
-      <w:r>
-        <w:rPr>
-          <w:highlight w:val="yellow"/>
-        </w:rPr>
-        <w:t xml:space="preserve">    drawing.drawSquare(sq, renderer);</w:t>
-      </w:r>
-    </w:p>
-    <w:p>
-      <w:pPr>
-        <w:pStyle w:val="CodeSnippet"/>
-        <w:rPr>
-          <w:highlight w:val="yellow"/>
-        </w:rPr>
-      </w:pPr>
-    </w:p>
-    <w:p>
-      <w:pPr>
-        <w:pStyle w:val="CodeSnippet"/>
-        <w:rPr>
-          <w:highlight w:val="yellow"/>
-        </w:rPr>
-      </w:pPr>
-      <w:r>
-        <w:rPr>
-          <w:highlight w:val="yellow"/>
-        </w:rPr>
+        </w:rPr>
+        <w:t>&lt;</w:t>
+      </w:r>
+      <w:r>
+        <w:t xml:space="preserve">meta </w:t>
+      </w:r>
+      <w:r>
+        <w:rPr>
+          <w:color w:val="FF0000"/>
+        </w:rPr>
+        <w:t>charset</w:t>
+      </w:r>
+      <w:r>
+        <w:rPr>
+          <w:color w:val="0000FF"/>
+        </w:rPr>
+        <w:t>="utf-8"</w:t>
+      </w:r>
+      <w:r>
+        <w:t xml:space="preserve"> </w:t>
+      </w:r>
+      <w:r>
+        <w:rPr>
+          <w:color w:val="0000FF"/>
+        </w:rPr>
+        <w:t>/&gt;</w:t>
+      </w:r>
+    </w:p>
+    <w:p>
+      <w:pPr>
+        <w:pStyle w:val="CodeSnippet"/>
+      </w:pPr>
+      <w:r>
         <w:t xml:space="preserve">    </w:t>
       </w:r>
       <w:r>
         <w:rPr>
           <w:color w:val="0000FF"/>
-          <w:highlight w:val="yellow"/>
-        </w:rPr>
-        <w:t>var</w:t>
-      </w:r>
-      <w:r>
-        <w:rPr>
-          <w:highlight w:val="yellow"/>
-        </w:rPr>
-        <w:t xml:space="preserve"> sq = </w:t>
-      </w:r>
-      <w:r>
-        <w:rPr>
-          <w:color w:val="0000FF"/>
-          <w:highlight w:val="yellow"/>
-        </w:rPr>
-        <w:t>new</w:t>
-      </w:r>
-      <w:r>
-        <w:rPr>
-          <w:highlight w:val="yellow"/>
-        </w:rPr>
-        <w:t xml:space="preserve"> Square(1, 0);</w:t>
-      </w:r>
-    </w:p>
-    <w:p>
-      <w:pPr>
-        <w:pStyle w:val="CodeSnippet"/>
-        <w:rPr>
-          <w:highlight w:val="yellow"/>
-        </w:rPr>
-      </w:pPr>
-      <w:r>
-        <w:rPr>
-          <w:highlight w:val="yellow"/>
-        </w:rPr>
-        <w:t xml:space="preserve">    drawing.drawSquare(sq, renderer);</w:t>
-      </w:r>
-    </w:p>
-    <w:p>
-      <w:pPr>
-        <w:pStyle w:val="CodeSnippet"/>
-        <w:rPr>
-          <w:highlight w:val="white"/>
-        </w:rPr>
-      </w:pPr>
-    </w:p>
-    <w:p>
-      <w:pPr>
-        <w:pStyle w:val="CodeSnippet"/>
-      </w:pPr>
-      <w:r>
-        <w:rPr>
-          <w:highlight w:val="white"/>
-        </w:rPr>
-        <w:t>}</w:t>
-      </w:r>
-    </w:p>
-    <w:p>
-      <w:pPr>
-        <w:rPr>
-          <w:rFonts w:ascii="Consolas" w:hAnsi="Consolas" w:cs="Consolas"/>
-          <w:color w:val="000000"/>
-          <w:sz w:val="19"/>
-          <w:szCs w:val="19"/>
-        </w:rPr>
-      </w:pPr>
-      <w:r>
-        <w:rPr>
-          <w:rFonts w:ascii="Consolas" w:hAnsi="Consolas" w:cs="Consolas"/>
-          <w:color w:val="000000"/>
-          <w:sz w:val="19"/>
-          <w:szCs w:val="19"/>
-        </w:rPr>
-        <w:t>drawing.ts</w:t>
-      </w:r>
-    </w:p>
-    <w:p>
-      <w:pPr>
-        <w:pStyle w:val="CodeSnippet"/>
-      </w:pPr>
-      <w:r>
-        <w:rPr>
-          <w:color w:val="0000FF"/>
-        </w:rPr>
-        <w:lastRenderedPageBreak/>
-        <w:t>namespace</w:t>
-      </w:r>
-      <w:r>
-        <w:t xml:space="preserve"> drawing {</w:t>
+        </w:rPr>
+        <w:t>&lt;</w:t>
+      </w:r>
+      <w:r>
+        <w:t>title</w:t>
+      </w:r>
+      <w:r>
+        <w:rPr>
+          <w:color w:val="0000FF"/>
+        </w:rPr>
+        <w:t>&gt;</w:t>
+      </w:r>
+      <w:r>
+        <w:t>My board game</w:t>
+      </w:r>
+      <w:r>
+        <w:rPr>
+          <w:color w:val="0000FF"/>
+        </w:rPr>
+        <w:t>&lt;/</w:t>
+      </w:r>
+      <w:r>
+        <w:t>title</w:t>
+      </w:r>
+      <w:r>
+        <w:rPr>
+          <w:color w:val="0000FF"/>
+        </w:rPr>
+        <w:t>&gt;</w:t>
       </w:r>
     </w:p>
     <w:p>
@@ -2055,20 +2411,69 @@
         <w:rPr>
           <w:color w:val="0000FF"/>
         </w:rPr>
-        <w:t>import</w:t>
-      </w:r>
-      <w:r>
-        <w:t xml:space="preserve"> Square = model.Square;</w:t>
-      </w:r>
-    </w:p>
-    <w:p>
-      <w:pPr>
-        <w:pStyle w:val="CodeSnippet"/>
-      </w:pPr>
-    </w:p>
-    <w:p>
-      <w:pPr>
-        <w:pStyle w:val="CodeSnippet"/>
+        <w:t>&lt;</w:t>
+      </w:r>
+      <w:r>
+        <w:t xml:space="preserve">link </w:t>
+      </w:r>
+      <w:r>
+        <w:rPr>
+          <w:color w:val="FF0000"/>
+        </w:rPr>
+        <w:t>rel</w:t>
+      </w:r>
+      <w:r>
+        <w:rPr>
+          <w:color w:val="0000FF"/>
+        </w:rPr>
+        <w:t>="stylesheet"</w:t>
+      </w:r>
+      <w:r>
+        <w:t xml:space="preserve"> </w:t>
+      </w:r>
+      <w:r>
+        <w:rPr>
+          <w:color w:val="FF0000"/>
+        </w:rPr>
+        <w:t>href</w:t>
+      </w:r>
+      <w:r>
+        <w:rPr>
+          <w:color w:val="0000FF"/>
+        </w:rPr>
+        <w:t>="app.css"</w:t>
+      </w:r>
+      <w:r>
+        <w:t xml:space="preserve"> </w:t>
+      </w:r>
+      <w:r>
+        <w:rPr>
+          <w:color w:val="FF0000"/>
+        </w:rPr>
+        <w:t>type</w:t>
+      </w:r>
+      <w:r>
+        <w:rPr>
+          <w:color w:val="0000FF"/>
+        </w:rPr>
+        <w:t>="text/css"</w:t>
+      </w:r>
+      <w:r>
+        <w:t xml:space="preserve"> </w:t>
+      </w:r>
+      <w:r>
+        <w:rPr>
+          <w:color w:val="0000FF"/>
+        </w:rPr>
+        <w:t>/&gt;</w:t>
+      </w:r>
+    </w:p>
+    <w:p>
+      <w:pPr>
+        <w:pStyle w:val="CodeSnippet"/>
+        <w:rPr>
+          <w:highlight w:val="yellow"/>
+        </w:rPr>
       </w:pPr>
       <w:r>
         <w:t xml:space="preserve">    </w:t>
@@ -2076,191 +2481,154 @@
       <w:r>
         <w:rPr>
           <w:color w:val="0000FF"/>
-        </w:rPr>
-        <w:t>export</w:t>
-      </w:r>
-      <w:r>
-        <w:t xml:space="preserve"> </w:t>
-      </w:r>
-      <w:r>
-        <w:rPr>
-          <w:color w:val="0000FF"/>
-        </w:rPr>
-        <w:t>function</w:t>
-      </w:r>
-      <w:r>
-        <w:t xml:space="preserve"> drawSquare(sq: Square, renderer: CanvasRenderingContext2D) {</w:t>
-      </w:r>
-    </w:p>
-    <w:p>
-      <w:pPr>
-        <w:pStyle w:val="CodeSnippet"/>
-      </w:pPr>
-      <w:r>
-        <w:t xml:space="preserve">        </w:t>
-      </w:r>
-      <w:r>
-        <w:rPr>
-          <w:color w:val="008000"/>
-        </w:rPr>
-        <w:t>//Draw background</w:t>
-      </w:r>
-    </w:p>
-    <w:p>
-      <w:pPr>
-        <w:pStyle w:val="CodeSnippet"/>
-      </w:pPr>
-      <w:r>
-        <w:t xml:space="preserve">        renderer.fillStyle = </w:t>
-      </w:r>
-      <w:r>
-        <w:rPr>
-          <w:color w:val="A31515"/>
-        </w:rPr>
-        <w:t>'green'</w:t>
-      </w:r>
-      <w:r>
-        <w:t>;</w:t>
-      </w:r>
-    </w:p>
-    <w:p>
-      <w:pPr>
-        <w:pStyle w:val="CodeSnippet"/>
-      </w:pPr>
-      <w:r>
-        <w:t xml:space="preserve">        renderer.fillRect(sq.col * squareSide, sq.row * squareSide, squareSide, squareSide);</w:t>
-      </w:r>
-    </w:p>
-    <w:p>
-      <w:pPr>
-        <w:pStyle w:val="CodeSnippet"/>
-      </w:pPr>
-      <w:r>
-        <w:t xml:space="preserve">        </w:t>
-      </w:r>
-      <w:r>
-        <w:rPr>
-          <w:color w:val="008000"/>
-        </w:rPr>
-        <w:t>//Draw outline</w:t>
-      </w:r>
-    </w:p>
-    <w:p>
-      <w:pPr>
-        <w:pStyle w:val="CodeSnippet"/>
-      </w:pPr>
-      <w:r>
-        <w:t xml:space="preserve">        renderer.strokeStyle = </w:t>
-      </w:r>
-      <w:r>
-        <w:rPr>
-          <w:color w:val="A31515"/>
-        </w:rPr>
-        <w:t>'black'</w:t>
-      </w:r>
-      <w:r>
-        <w:t>;</w:t>
-      </w:r>
-    </w:p>
-    <w:p>
-      <w:pPr>
-        <w:pStyle w:val="CodeSnippet"/>
-      </w:pPr>
-      <w:r>
-        <w:t xml:space="preserve">        renderer.strokeRect(sq.col * squareSide, sq.row * squareSide, squareSide, squareSide);</w:t>
-      </w:r>
-    </w:p>
-    <w:p>
-      <w:pPr>
-        <w:pStyle w:val="CodeSnippet"/>
-      </w:pPr>
-      <w:r>
-        <w:t xml:space="preserve">    }</w:t>
-      </w:r>
-    </w:p>
-    <w:p>
-      <w:pPr>
-        <w:pStyle w:val="CodeSnippet"/>
-      </w:pPr>
-      <w:r>
-        <w:t>}</w:t>
-      </w:r>
-    </w:p>
-    <w:p>
-      <w:pPr>
-        <w:rPr>
-          <w:rFonts w:ascii="Consolas" w:hAnsi="Consolas" w:cs="Consolas"/>
-          <w:color w:val="000000"/>
-          <w:sz w:val="19"/>
-          <w:szCs w:val="19"/>
-        </w:rPr>
-      </w:pPr>
-      <w:r>
-        <w:rPr>
-          <w:rFonts w:ascii="Consolas" w:hAnsi="Consolas" w:cs="Consolas"/>
-          <w:color w:val="000000"/>
-          <w:sz w:val="19"/>
-          <w:szCs w:val="19"/>
-        </w:rPr>
-        <w:t>model.ts</w:t>
-      </w:r>
-    </w:p>
-    <w:p>
-      <w:pPr>
-        <w:pStyle w:val="CodeSnippet"/>
-      </w:pPr>
-      <w:r>
-        <w:t>namespace</w:t>
-      </w:r>
-      <w:r>
-        <w:t xml:space="preserve"> model {</w:t>
-      </w:r>
-    </w:p>
-    <w:p>
-      <w:pPr>
-        <w:pStyle w:val="CodeSnippet"/>
-      </w:pPr>
-    </w:p>
-    <w:p>
-      <w:pPr>
-        <w:pStyle w:val="CodeSnippet"/>
-      </w:pPr>
-      <w:r>
-        <w:t xml:space="preserve">    export class Square {</w:t>
-      </w:r>
-    </w:p>
-    <w:p>
-      <w:pPr>
-        <w:pStyle w:val="CodeSnippet"/>
-      </w:pPr>
-      <w:r>
-        <w:t xml:space="preserve">        constructor(public col: number, public row: number) {</w:t>
-      </w:r>
-    </w:p>
-    <w:p>
-      <w:pPr>
-        <w:pStyle w:val="CodeSnippet"/>
-      </w:pPr>
-      <w:r>
-        <w:t xml:space="preserve">        }</w:t>
-      </w:r>
-    </w:p>
-    <w:p>
-      <w:pPr>
-        <w:pStyle w:val="CodeSnippet"/>
-      </w:pPr>
-      <w:r>
-        <w:t xml:space="preserve">    }</w:t>
-      </w:r>
-    </w:p>
-    <w:p>
-      <w:pPr>
-        <w:pStyle w:val="CodeSnippet"/>
-      </w:pPr>
-      <w:r>
-        <w:t>}</w:t>
-      </w:r>
-    </w:p>
+          <w:highlight w:val="yellow"/>
+        </w:rPr>
+        <w:t>&lt;</w:t>
+      </w:r>
+      <w:r>
+        <w:rPr>
+          <w:highlight w:val="yellow"/>
+        </w:rPr>
+        <w:t xml:space="preserve">script </w:t>
+      </w:r>
+      <w:r>
+        <w:rPr>
+          <w:color w:val="FF0000"/>
+          <w:highlight w:val="yellow"/>
+        </w:rPr>
+        <w:t>src</w:t>
+      </w:r>
+      <w:r>
+        <w:rPr>
+          <w:color w:val="0000FF"/>
+          <w:highlight w:val="yellow"/>
+        </w:rPr>
+        <w:t>="model.js"&gt;&lt;/</w:t>
+      </w:r>
+      <w:r>
+        <w:rPr>
+          <w:highlight w:val="yellow"/>
+        </w:rPr>
+        <w:t>script</w:t>
+      </w:r>
+      <w:r>
+        <w:rPr>
+          <w:color w:val="0000FF"/>
+          <w:highlight w:val="yellow"/>
+        </w:rPr>
+        <w:t>&gt;</w:t>
+      </w:r>
+    </w:p>
+    <w:p>
+      <w:pPr>
+        <w:pStyle w:val="CodeSnippet"/>
+      </w:pPr>
+      <w:r>
+        <w:rPr>
+          <w:highlight w:val="yellow"/>
+        </w:rPr>
+        <w:t xml:space="preserve">    </w:t>
+      </w:r>
+      <w:r>
+        <w:rPr>
+          <w:color w:val="0000FF"/>
+          <w:highlight w:val="yellow"/>
+        </w:rPr>
+        <w:t>&lt;</w:t>
+      </w:r>
+      <w:r>
+        <w:rPr>
+          <w:highlight w:val="yellow"/>
+        </w:rPr>
+        <w:t xml:space="preserve">script </w:t>
+      </w:r>
+      <w:r>
+        <w:rPr>
+          <w:color w:val="FF0000"/>
+          <w:highlight w:val="yellow"/>
+        </w:rPr>
+        <w:t>src</w:t>
+      </w:r>
+      <w:r>
+        <w:rPr>
+          <w:color w:val="0000FF"/>
+          <w:highlight w:val="yellow"/>
+        </w:rPr>
+        <w:t>="drawing.js"&gt;&lt;/</w:t>
+      </w:r>
+      <w:r>
+        <w:rPr>
+          <w:highlight w:val="yellow"/>
+        </w:rPr>
+        <w:t>script</w:t>
+      </w:r>
+      <w:r>
+        <w:rPr>
+          <w:color w:val="0000FF"/>
+          <w:highlight w:val="yellow"/>
+        </w:rPr>
+        <w:t>&gt;</w:t>
+      </w:r>
+    </w:p>
+    <w:p>
+      <w:pPr>
+        <w:pStyle w:val="CodeSnippet"/>
+      </w:pPr>
+      <w:r>
+        <w:t xml:space="preserve">    </w:t>
+      </w:r>
+      <w:r>
+        <w:rPr>
+          <w:color w:val="0000FF"/>
+        </w:rPr>
+        <w:t>&lt;</w:t>
+      </w:r>
+      <w:r>
+        <w:t xml:space="preserve">script </w:t>
+      </w:r>
+      <w:r>
+        <w:rPr>
+          <w:color w:val="FF0000"/>
+        </w:rPr>
+        <w:t>src</w:t>
+      </w:r>
+      <w:r>
+        <w:rPr>
+          <w:color w:val="0000FF"/>
+        </w:rPr>
+        <w:t>="app.js"&gt;&lt;/</w:t>
+      </w:r>
+      <w:r>
+        <w:t>script</w:t>
+      </w:r>
+      <w:r>
+        <w:rPr>
+          <w:color w:val="0000FF"/>
+        </w:rPr>
+        <w:t>&gt;</w:t>
+      </w:r>
+    </w:p>
+    <w:p>
+      <w:pPr>
+        <w:pStyle w:val="CodeSnippet"/>
+      </w:pPr>
+      <w:r>
+        <w:rPr>
+          <w:color w:val="0000FF"/>
+        </w:rPr>
+        <w:t>&lt;/</w:t>
+      </w:r>
+      <w:r>
+        <w:t>head</w:t>
+      </w:r>
+      <w:r>
+        <w:rPr>
+          <w:color w:val="0000FF"/>
+        </w:rPr>
+        <w:t>&gt;</w:t>
+      </w:r>
+    </w:p>
+    <w:p/>
     <w:p>
       <w:pPr>
         <w:pStyle w:val="Heading1"/>
@@ -17791,6 +18159,33 @@
       <w:szCs w:val="19"/>
     </w:rPr>
   </w:style>
+  <w:style w:type="paragraph" w:customStyle="1" w:styleId="Error">
+    <w:name w:val="Error"/>
+    <w:basedOn w:val="Normal"/>
+    <w:link w:val="ErrorChar"/>
+    <w:qFormat/>
+    <w:rsid w:val="007C6F3C"/>
+    <w:pPr>
+      <w:pBdr>
+        <w:top w:val="single" w:sz="8" w:space="1" w:color="FF0000" w:shadow="1"/>
+        <w:left w:val="single" w:sz="8" w:space="4" w:color="FF0000" w:shadow="1"/>
+        <w:bottom w:val="single" w:sz="8" w:space="1" w:color="FF0000" w:shadow="1"/>
+        <w:right w:val="single" w:sz="8" w:space="4" w:color="FF0000" w:shadow="1"/>
+      </w:pBdr>
+    </w:pPr>
+    <w:rPr>
+      <w:b/>
+    </w:rPr>
+  </w:style>
+  <w:style w:type="character" w:customStyle="1" w:styleId="ErrorChar">
+    <w:name w:val="Error Char"/>
+    <w:basedOn w:val="DefaultParagraphFont"/>
+    <w:link w:val="Error"/>
+    <w:rsid w:val="007C6F3C"/>
+    <w:rPr>
+      <w:b/>
+    </w:rPr>
+  </w:style>
 </w:styles>
 </file>
 

</xml_diff>

<commit_message>
Story 4: Create whole board
</commit_message>
<xml_diff>
--- a/Reversi/documentation/Stories.docx
+++ b/Reversi/documentation/Stories.docx
@@ -1916,6 +1916,35 @@
           <w:highlight w:val="yellow"/>
         </w:rPr>
         <w:lastRenderedPageBreak/>
+        <w:t>import</w:t>
+      </w:r>
+      <w:r>
+        <w:rPr>
+          <w:highlight w:val="yellow"/>
+        </w:rPr>
+        <w:t xml:space="preserve"> Square = model.Square;</w:t>
+      </w:r>
+    </w:p>
+    <w:p>
+      <w:pPr>
+        <w:pStyle w:val="CodeSnippet"/>
+        <w:rPr>
+          <w:highlight w:val="yellow"/>
+        </w:rPr>
+      </w:pPr>
+    </w:p>
+    <w:p>
+      <w:pPr>
+        <w:pStyle w:val="CodeSnippet"/>
+        <w:rPr>
+          <w:highlight w:val="yellow"/>
+        </w:rPr>
+      </w:pPr>
+      <w:r>
+        <w:rPr>
+          <w:color w:val="0000FF"/>
+          <w:highlight w:val="yellow"/>
+        </w:rPr>
         <w:t>const</w:t>
       </w:r>
       <w:r>
@@ -1986,35 +2015,6 @@
           <w:highlight w:val="white"/>
         </w:rPr>
         <w:t xml:space="preserve"> renderer: CanvasRenderingContext2D;</w:t>
-      </w:r>
-    </w:p>
-    <w:p>
-      <w:pPr>
-        <w:pStyle w:val="CodeSnippet"/>
-        <w:rPr>
-          <w:highlight w:val="white"/>
-        </w:rPr>
-      </w:pPr>
-    </w:p>
-    <w:p>
-      <w:pPr>
-        <w:pStyle w:val="CodeSnippet"/>
-        <w:rPr>
-          <w:highlight w:val="yellow"/>
-        </w:rPr>
-      </w:pPr>
-      <w:r>
-        <w:rPr>
-          <w:color w:val="0000FF"/>
-          <w:highlight w:val="yellow"/>
-        </w:rPr>
-        <w:t>import</w:t>
-      </w:r>
-      <w:r>
-        <w:rPr>
-          <w:highlight w:val="yellow"/>
-        </w:rPr>
-        <w:t xml:space="preserve"> Square = model.Square;</w:t>
       </w:r>
     </w:p>
     <w:p>
@@ -2109,14 +2109,8 @@
     <w:p>
       <w:pPr>
         <w:pStyle w:val="CodeSnippet"/>
-        <w:rPr>
-          <w:highlight w:val="yellow"/>
-        </w:rPr>
-      </w:pPr>
-      <w:r>
-        <w:rPr>
-          <w:highlight w:val="yellow"/>
-        </w:rPr>
+      </w:pPr>
+      <w:r>
         <w:t xml:space="preserve">    </w:t>
       </w:r>
       <w:r>
@@ -2149,29 +2143,29 @@
     <w:p>
       <w:pPr>
         <w:pStyle w:val="CodeSnippet"/>
-        <w:rPr>
-          <w:highlight w:val="yellow"/>
-        </w:rPr>
-      </w:pPr>
-      <w:r>
-        <w:rPr>
-          <w:highlight w:val="yellow"/>
-        </w:rPr>
-        <w:t xml:space="preserve">    drawing.drawSquare(sq, renderer);</w:t>
-      </w:r>
-    </w:p>
-    <w:p>
-      <w:pPr>
-        <w:pStyle w:val="CodeSnippet"/>
-        <w:rPr>
-          <w:highlight w:val="yellow"/>
-        </w:rPr>
-      </w:pPr>
-      <w:r>
-        <w:rPr>
-          <w:highlight w:val="yellow"/>
-        </w:rPr>
-        <w:t xml:space="preserve">    sq = </w:t>
+      </w:pPr>
+      <w:r>
+        <w:t xml:space="preserve">    </w:t>
+      </w:r>
+      <w:r>
+        <w:rPr>
+          <w:highlight w:val="yellow"/>
+        </w:rPr>
+        <w:t>drawing.drawSquare(sq, renderer);</w:t>
+      </w:r>
+    </w:p>
+    <w:p>
+      <w:pPr>
+        <w:pStyle w:val="CodeSnippet"/>
+      </w:pPr>
+      <w:r>
+        <w:t xml:space="preserve">    </w:t>
+      </w:r>
+      <w:r>
+        <w:rPr>
+          <w:highlight w:val="yellow"/>
+        </w:rPr>
+        <w:t xml:space="preserve">sq = </w:t>
       </w:r>
       <w:r>
         <w:rPr>
@@ -2190,32 +2184,26 @@
     <w:p>
       <w:pPr>
         <w:pStyle w:val="CodeSnippet"/>
-        <w:rPr>
-          <w:highlight w:val="yellow"/>
-        </w:rPr>
-      </w:pPr>
-      <w:r>
-        <w:rPr>
-          <w:highlight w:val="yellow"/>
-        </w:rPr>
-        <w:t xml:space="preserve">    drawing.drawSquare(sq, renderer);</w:t>
-      </w:r>
-    </w:p>
-    <w:p>
-      <w:pPr>
-        <w:pStyle w:val="CodeSnippet"/>
-        <w:rPr>
-          <w:highlight w:val="yellow"/>
-        </w:rPr>
-      </w:pPr>
-      <w:r>
-        <w:rPr>
-          <w:highlight w:val="yellow"/>
-        </w:rPr>
+      </w:pPr>
+      <w:r>
         <w:t xml:space="preserve">    </w:t>
       </w:r>
       <w:r>
         <w:rPr>
+          <w:highlight w:val="yellow"/>
+        </w:rPr>
+        <w:t>drawing.drawSquare(sq, renderer);</w:t>
+      </w:r>
+    </w:p>
+    <w:p>
+      <w:pPr>
+        <w:pStyle w:val="CodeSnippet"/>
+      </w:pPr>
+      <w:r>
+        <w:t xml:space="preserve">    </w:t>
+      </w:r>
+      <w:r>
+        <w:rPr>
           <w:color w:val="0000FF"/>
           <w:highlight w:val="yellow"/>
         </w:rPr>
@@ -2244,15 +2232,15 @@
     <w:p>
       <w:pPr>
         <w:pStyle w:val="CodeSnippet"/>
-        <w:rPr>
-          <w:highlight w:val="yellow"/>
-        </w:rPr>
-      </w:pPr>
-      <w:r>
-        <w:rPr>
-          <w:highlight w:val="yellow"/>
-        </w:rPr>
-        <w:t xml:space="preserve">    drawing.drawSquare(sq, renderer);</w:t>
+      </w:pPr>
+      <w:r>
+        <w:t xml:space="preserve">    </w:t>
+      </w:r>
+      <w:r>
+        <w:rPr>
+          <w:highlight w:val="yellow"/>
+        </w:rPr>
+        <w:t>drawing.drawSquare(sq, renderer);</w:t>
       </w:r>
     </w:p>
     <w:p>
@@ -2298,8 +2286,6 @@
       <w:r>
         <w:t>Note that the order is important (try changing the order and running.  Can you figure out why the error is occuring if the order is wrong?</w:t>
       </w:r>
-      <w:bookmarkStart w:id="0" w:name="_GoBack"/>
-      <w:bookmarkEnd w:id="0"/>
     </w:p>
     <w:p>
       <w:pPr>
@@ -2524,9 +2510,6 @@
         <w:pStyle w:val="CodeSnippet"/>
       </w:pPr>
       <w:r>
-        <w:rPr>
-          <w:highlight w:val="yellow"/>
-        </w:rPr>
         <w:t xml:space="preserve">    </w:t>
       </w:r>
       <w:r>
@@ -2643,43 +2626,1251 @@
       </w:r>
     </w:p>
     <w:p>
-      <w:pPr>
-        <w:pStyle w:val="Heading2"/>
-      </w:pPr>
-      <w:r>
-        <w:t>Learnings: patterns &amp; techniques</w:t>
-      </w:r>
-    </w:p>
-    <w:p>
-      <w:r>
-        <w:t>Loops</w:t>
-      </w:r>
-    </w:p>
-    <w:p>
-      <w:r>
-        <w:t>Instance method (function on an object)</w:t>
-      </w:r>
-    </w:p>
-    <w:p>
-      <w:r>
-        <w:t>Using external libraries, installed via NuGet  (lodash &amp; definitely typed  -  but delete duplication)</w:t>
-      </w:r>
-    </w:p>
-    <w:p>
-      <w:pPr>
-        <w:pStyle w:val="Heading2"/>
+      <w:r>
+        <w:t>You will need to stop the application running for this next change.</w:t>
+      </w:r>
+    </w:p>
+    <w:p>
+      <w:r>
+        <w:t>First, install LoDash</w:t>
+      </w:r>
+      <w:r>
+        <w:t xml:space="preserve"> &amp; </w:t>
+      </w:r>
+      <w:bookmarkStart w:id="0" w:name="_GoBack"/>
+      <w:bookmarkEnd w:id="0"/>
+      <w:r>
+        <w:t xml:space="preserve">.  Explain NuGet packages.  </w:t>
+      </w:r>
+      <w:r>
+        <w:t>See the script added.</w:t>
+      </w:r>
+    </w:p>
+    <w:p>
+      <w:r>
+        <w:t>Explain loDash</w:t>
+      </w:r>
+    </w:p>
+    <w:p>
+      <w:r>
+        <w:t>As with your own files you will need to add a reference</w:t>
+      </w:r>
+    </w:p>
+    <w:p>
+      <w:pPr>
+        <w:pStyle w:val="Heading3"/>
+      </w:pPr>
+      <w:r>
+        <w:t>Board object</w:t>
+      </w:r>
+      <w:r>
+        <w:t xml:space="preserve"> – in model.ts</w:t>
+      </w:r>
+    </w:p>
+    <w:p>
+      <w:pPr>
+        <w:pStyle w:val="CodeSnippet"/>
+        <w:rPr>
+          <w:color w:val="008000"/>
+          <w:sz w:val="19"/>
+        </w:rPr>
+      </w:pPr>
+      <w:r>
+        <w:rPr>
+          <w:color w:val="008000"/>
+          <w:sz w:val="19"/>
+          <w:highlight w:val="yellow"/>
+        </w:rPr>
+        <w:t>/// &lt;reference path="../Scripts/typings/lodash/lodash.d.ts" /&gt;</w:t>
+      </w:r>
+    </w:p>
+    <w:p>
+      <w:pPr>
+        <w:pStyle w:val="CodeSnippet"/>
+        <w:rPr>
+          <w:sz w:val="19"/>
+        </w:rPr>
+      </w:pPr>
+      <w:r>
+        <w:rPr>
+          <w:color w:val="0000FF"/>
+          <w:sz w:val="19"/>
+        </w:rPr>
+        <w:t>namespace</w:t>
+      </w:r>
+      <w:r>
+        <w:rPr>
+          <w:sz w:val="19"/>
+        </w:rPr>
+        <w:t xml:space="preserve"> model</w:t>
+      </w:r>
+      <w:r>
+        <w:rPr>
+          <w:sz w:val="19"/>
+        </w:rPr>
+        <w:t xml:space="preserve"> {</w:t>
+      </w:r>
+    </w:p>
+    <w:p>
+      <w:pPr>
+        <w:pStyle w:val="CodeSnippet"/>
+        <w:rPr>
+          <w:sz w:val="19"/>
+        </w:rPr>
+      </w:pPr>
+      <w:r>
+        <w:rPr>
+          <w:sz w:val="19"/>
+        </w:rPr>
+        <w:t xml:space="preserve">    </w:t>
+      </w:r>
+      <w:r>
+        <w:rPr>
+          <w:color w:val="0000FF"/>
+          <w:sz w:val="19"/>
+        </w:rPr>
+        <w:t>export</w:t>
+      </w:r>
+      <w:r>
+        <w:rPr>
+          <w:sz w:val="19"/>
+        </w:rPr>
+        <w:t xml:space="preserve"> </w:t>
+      </w:r>
+      <w:r>
+        <w:rPr>
+          <w:color w:val="0000FF"/>
+          <w:sz w:val="19"/>
+        </w:rPr>
+        <w:t>class</w:t>
+      </w:r>
+      <w:r>
+        <w:rPr>
+          <w:sz w:val="19"/>
+        </w:rPr>
+        <w:t xml:space="preserve"> Square {</w:t>
+      </w:r>
+    </w:p>
+    <w:p>
+      <w:pPr>
+        <w:pStyle w:val="CodeSnippet"/>
+        <w:rPr>
+          <w:sz w:val="19"/>
+        </w:rPr>
+      </w:pPr>
+      <w:r>
+        <w:rPr>
+          <w:sz w:val="19"/>
+        </w:rPr>
+        <w:t xml:space="preserve">        </w:t>
+      </w:r>
+      <w:r>
+        <w:rPr>
+          <w:color w:val="0000FF"/>
+          <w:sz w:val="19"/>
+        </w:rPr>
+        <w:t>constructor</w:t>
+      </w:r>
+      <w:r>
+        <w:rPr>
+          <w:sz w:val="19"/>
+        </w:rPr>
+        <w:t>(</w:t>
+      </w:r>
+      <w:r>
+        <w:rPr>
+          <w:color w:val="0000FF"/>
+          <w:sz w:val="19"/>
+        </w:rPr>
+        <w:t>public</w:t>
+      </w:r>
+      <w:r>
+        <w:rPr>
+          <w:sz w:val="19"/>
+        </w:rPr>
+        <w:t xml:space="preserve"> col: </w:t>
+      </w:r>
+      <w:r>
+        <w:rPr>
+          <w:color w:val="0000FF"/>
+          <w:sz w:val="19"/>
+        </w:rPr>
+        <w:t>number</w:t>
+      </w:r>
+      <w:r>
+        <w:rPr>
+          <w:sz w:val="19"/>
+        </w:rPr>
+        <w:t xml:space="preserve">, </w:t>
+      </w:r>
+      <w:r>
+        <w:rPr>
+          <w:color w:val="0000FF"/>
+          <w:sz w:val="19"/>
+        </w:rPr>
+        <w:t>public</w:t>
+      </w:r>
+      <w:r>
+        <w:rPr>
+          <w:sz w:val="19"/>
+        </w:rPr>
+        <w:t xml:space="preserve"> row: </w:t>
+      </w:r>
+      <w:r>
+        <w:rPr>
+          <w:color w:val="0000FF"/>
+          <w:sz w:val="19"/>
+        </w:rPr>
+        <w:t>number</w:t>
+      </w:r>
+      <w:r>
+        <w:rPr>
+          <w:sz w:val="19"/>
+        </w:rPr>
+        <w:t>) {</w:t>
+      </w:r>
+    </w:p>
+    <w:p>
+      <w:pPr>
+        <w:pStyle w:val="CodeSnippet"/>
+        <w:rPr>
+          <w:sz w:val="19"/>
+        </w:rPr>
+      </w:pPr>
+      <w:r>
+        <w:rPr>
+          <w:sz w:val="19"/>
+        </w:rPr>
+        <w:t xml:space="preserve">        }</w:t>
+      </w:r>
+    </w:p>
+    <w:p>
+      <w:pPr>
+        <w:pStyle w:val="CodeSnippet"/>
+        <w:rPr>
+          <w:sz w:val="19"/>
+        </w:rPr>
+      </w:pPr>
+      <w:r>
+        <w:rPr>
+          <w:sz w:val="19"/>
+        </w:rPr>
+        <w:t xml:space="preserve">    }</w:t>
+      </w:r>
+    </w:p>
+    <w:p>
+      <w:pPr>
+        <w:pStyle w:val="CodeSnippet"/>
+        <w:rPr>
+          <w:sz w:val="19"/>
+        </w:rPr>
+      </w:pPr>
+    </w:p>
+    <w:p>
+      <w:pPr>
+        <w:pStyle w:val="CodeSnippet"/>
+        <w:rPr>
+          <w:sz w:val="19"/>
+        </w:rPr>
+      </w:pPr>
+      <w:r>
+        <w:rPr>
+          <w:sz w:val="19"/>
+        </w:rPr>
+        <w:t xml:space="preserve">    </w:t>
+      </w:r>
+      <w:r>
+        <w:rPr>
+          <w:color w:val="0000FF"/>
+          <w:sz w:val="19"/>
+          <w:highlight w:val="yellow"/>
+        </w:rPr>
+        <w:t>export</w:t>
+      </w:r>
+      <w:r>
+        <w:rPr>
+          <w:sz w:val="19"/>
+          <w:highlight w:val="yellow"/>
+        </w:rPr>
+        <w:t xml:space="preserve"> </w:t>
+      </w:r>
+      <w:r>
+        <w:rPr>
+          <w:color w:val="0000FF"/>
+          <w:sz w:val="19"/>
+          <w:highlight w:val="yellow"/>
+        </w:rPr>
+        <w:t>class</w:t>
+      </w:r>
+      <w:r>
+        <w:rPr>
+          <w:sz w:val="19"/>
+          <w:highlight w:val="yellow"/>
+        </w:rPr>
+        <w:t xml:space="preserve"> Board {</w:t>
+      </w:r>
+    </w:p>
+    <w:p>
+      <w:pPr>
+        <w:pStyle w:val="CodeSnippet"/>
+        <w:rPr>
+          <w:sz w:val="19"/>
+        </w:rPr>
+      </w:pPr>
+      <w:r>
+        <w:rPr>
+          <w:sz w:val="19"/>
+        </w:rPr>
+        <w:t xml:space="preserve">        </w:t>
+      </w:r>
+      <w:r>
+        <w:rPr>
+          <w:color w:val="0000FF"/>
+          <w:sz w:val="19"/>
+          <w:highlight w:val="yellow"/>
+        </w:rPr>
+        <w:t>constructor</w:t>
+      </w:r>
+      <w:r>
+        <w:rPr>
+          <w:sz w:val="19"/>
+          <w:highlight w:val="yellow"/>
+        </w:rPr>
+        <w:t>() {</w:t>
+      </w:r>
+    </w:p>
+    <w:p>
+      <w:pPr>
+        <w:pStyle w:val="CodeSnippet"/>
+        <w:rPr>
+          <w:sz w:val="19"/>
+        </w:rPr>
+      </w:pPr>
+      <w:r>
+        <w:rPr>
+          <w:sz w:val="19"/>
+        </w:rPr>
+        <w:t xml:space="preserve">            </w:t>
+      </w:r>
+      <w:r>
+        <w:rPr>
+          <w:color w:val="0000FF"/>
+          <w:sz w:val="19"/>
+          <w:highlight w:val="yellow"/>
+        </w:rPr>
+        <w:t>this</w:t>
+      </w:r>
+      <w:r>
+        <w:rPr>
+          <w:sz w:val="19"/>
+          <w:highlight w:val="yellow"/>
+        </w:rPr>
+        <w:t>.squares = [];</w:t>
+      </w:r>
+    </w:p>
+    <w:p>
+      <w:pPr>
+        <w:pStyle w:val="CodeSnippet"/>
+        <w:rPr>
+          <w:sz w:val="19"/>
+        </w:rPr>
+      </w:pPr>
+      <w:r>
+        <w:rPr>
+          <w:sz w:val="19"/>
+        </w:rPr>
+        <w:t xml:space="preserve">            </w:t>
+      </w:r>
+      <w:r>
+        <w:rPr>
+          <w:color w:val="0000FF"/>
+          <w:sz w:val="19"/>
+          <w:highlight w:val="yellow"/>
+        </w:rPr>
+        <w:t>for</w:t>
+      </w:r>
+      <w:r>
+        <w:rPr>
+          <w:sz w:val="19"/>
+          <w:highlight w:val="yellow"/>
+        </w:rPr>
+        <w:t xml:space="preserve"> (</w:t>
+      </w:r>
+      <w:r>
+        <w:rPr>
+          <w:color w:val="0000FF"/>
+          <w:sz w:val="19"/>
+          <w:highlight w:val="yellow"/>
+        </w:rPr>
+        <w:t>var</w:t>
+      </w:r>
+      <w:r>
+        <w:rPr>
+          <w:sz w:val="19"/>
+          <w:highlight w:val="yellow"/>
+        </w:rPr>
+        <w:t xml:space="preserve"> col = 0; col &lt; 8; col++) {</w:t>
+      </w:r>
+    </w:p>
+    <w:p>
+      <w:pPr>
+        <w:pStyle w:val="CodeSnippet"/>
+        <w:rPr>
+          <w:sz w:val="19"/>
+        </w:rPr>
+      </w:pPr>
+      <w:r>
+        <w:rPr>
+          <w:sz w:val="19"/>
+        </w:rPr>
+        <w:t xml:space="preserve">                </w:t>
+      </w:r>
+      <w:r>
+        <w:rPr>
+          <w:color w:val="0000FF"/>
+          <w:sz w:val="19"/>
+          <w:highlight w:val="yellow"/>
+        </w:rPr>
+        <w:t>for</w:t>
+      </w:r>
+      <w:r>
+        <w:rPr>
+          <w:sz w:val="19"/>
+          <w:highlight w:val="yellow"/>
+        </w:rPr>
+        <w:t xml:space="preserve"> (</w:t>
+      </w:r>
+      <w:r>
+        <w:rPr>
+          <w:color w:val="0000FF"/>
+          <w:sz w:val="19"/>
+          <w:highlight w:val="yellow"/>
+        </w:rPr>
+        <w:t>var</w:t>
+      </w:r>
+      <w:r>
+        <w:rPr>
+          <w:sz w:val="19"/>
+          <w:highlight w:val="yellow"/>
+        </w:rPr>
+        <w:t xml:space="preserve"> row = 0; row &lt; 8; row++) {</w:t>
+      </w:r>
+    </w:p>
+    <w:p>
+      <w:pPr>
+        <w:pStyle w:val="CodeSnippet"/>
+        <w:rPr>
+          <w:sz w:val="19"/>
+        </w:rPr>
+      </w:pPr>
+      <w:r>
+        <w:rPr>
+          <w:sz w:val="19"/>
+        </w:rPr>
+        <w:t xml:space="preserve">                    </w:t>
+      </w:r>
+      <w:r>
+        <w:rPr>
+          <w:color w:val="0000FF"/>
+          <w:sz w:val="19"/>
+          <w:highlight w:val="yellow"/>
+        </w:rPr>
+        <w:t>this</w:t>
+      </w:r>
+      <w:r>
+        <w:rPr>
+          <w:sz w:val="19"/>
+          <w:highlight w:val="yellow"/>
+        </w:rPr>
+        <w:t>.squares.push(</w:t>
+      </w:r>
+      <w:r>
+        <w:rPr>
+          <w:color w:val="0000FF"/>
+          <w:sz w:val="19"/>
+          <w:highlight w:val="yellow"/>
+        </w:rPr>
+        <w:t>new</w:t>
+      </w:r>
+      <w:r>
+        <w:rPr>
+          <w:sz w:val="19"/>
+          <w:highlight w:val="yellow"/>
+        </w:rPr>
+        <w:t xml:space="preserve"> Square(col, row));</w:t>
+      </w:r>
+    </w:p>
+    <w:p>
+      <w:pPr>
+        <w:pStyle w:val="CodeSnippet"/>
+        <w:rPr>
+          <w:sz w:val="19"/>
+        </w:rPr>
+      </w:pPr>
+      <w:r>
+        <w:rPr>
+          <w:sz w:val="19"/>
+        </w:rPr>
+        <w:t xml:space="preserve">                </w:t>
+      </w:r>
+      <w:r>
+        <w:rPr>
+          <w:sz w:val="19"/>
+          <w:highlight w:val="yellow"/>
+        </w:rPr>
+        <w:t>}</w:t>
+      </w:r>
+    </w:p>
+    <w:p>
+      <w:pPr>
+        <w:pStyle w:val="CodeSnippet"/>
+        <w:rPr>
+          <w:sz w:val="19"/>
+        </w:rPr>
+      </w:pPr>
+      <w:r>
+        <w:rPr>
+          <w:sz w:val="19"/>
+        </w:rPr>
+        <w:t xml:space="preserve">            </w:t>
+      </w:r>
+      <w:r>
+        <w:rPr>
+          <w:sz w:val="19"/>
+          <w:highlight w:val="yellow"/>
+        </w:rPr>
+        <w:t>}</w:t>
+      </w:r>
+    </w:p>
+    <w:p>
+      <w:pPr>
+        <w:pStyle w:val="CodeSnippet"/>
+        <w:rPr>
+          <w:sz w:val="19"/>
+        </w:rPr>
+      </w:pPr>
+      <w:r>
+        <w:rPr>
+          <w:sz w:val="19"/>
+        </w:rPr>
+        <w:t xml:space="preserve">        </w:t>
+      </w:r>
+      <w:r>
+        <w:rPr>
+          <w:sz w:val="19"/>
+          <w:highlight w:val="yellow"/>
+        </w:rPr>
+        <w:t>}</w:t>
+      </w:r>
+    </w:p>
+    <w:p>
+      <w:pPr>
+        <w:pStyle w:val="CodeSnippet"/>
+        <w:rPr>
+          <w:sz w:val="19"/>
+          <w:highlight w:val="yellow"/>
+        </w:rPr>
+      </w:pPr>
+    </w:p>
+    <w:p>
+      <w:pPr>
+        <w:pStyle w:val="CodeSnippet"/>
+        <w:rPr>
+          <w:sz w:val="19"/>
+        </w:rPr>
+      </w:pPr>
+      <w:r>
+        <w:rPr>
+          <w:sz w:val="19"/>
+        </w:rPr>
+        <w:t xml:space="preserve">        </w:t>
+      </w:r>
+      <w:r>
+        <w:rPr>
+          <w:color w:val="0000FF"/>
+          <w:sz w:val="19"/>
+          <w:highlight w:val="yellow"/>
+        </w:rPr>
+        <w:t>private</w:t>
+      </w:r>
+      <w:r>
+        <w:rPr>
+          <w:sz w:val="19"/>
+          <w:highlight w:val="yellow"/>
+        </w:rPr>
+        <w:t xml:space="preserve"> squares: Square[];</w:t>
+      </w:r>
+    </w:p>
+    <w:p>
+      <w:pPr>
+        <w:pStyle w:val="CodeSnippet"/>
+        <w:rPr>
+          <w:sz w:val="19"/>
+        </w:rPr>
+      </w:pPr>
+    </w:p>
+    <w:p>
+      <w:pPr>
+        <w:pStyle w:val="CodeSnippet"/>
+        <w:rPr>
+          <w:sz w:val="19"/>
+        </w:rPr>
+      </w:pPr>
+      <w:r>
+        <w:rPr>
+          <w:sz w:val="19"/>
+        </w:rPr>
+        <w:t xml:space="preserve">        </w:t>
+      </w:r>
+      <w:r>
+        <w:rPr>
+          <w:color w:val="008000"/>
+          <w:sz w:val="19"/>
+          <w:highlight w:val="yellow"/>
+        </w:rPr>
+        <w:t>//If the coordinates lie outside of the board boundaries, returns 'undefined'</w:t>
+      </w:r>
+    </w:p>
+    <w:p>
+      <w:pPr>
+        <w:pStyle w:val="CodeSnippet"/>
+        <w:rPr>
+          <w:sz w:val="19"/>
+        </w:rPr>
+      </w:pPr>
+      <w:r>
+        <w:rPr>
+          <w:sz w:val="19"/>
+        </w:rPr>
+        <w:t xml:space="preserve">        </w:t>
+      </w:r>
+      <w:r>
+        <w:rPr>
+          <w:color w:val="0000FF"/>
+          <w:sz w:val="19"/>
+          <w:highlight w:val="yellow"/>
+        </w:rPr>
+        <w:t>public</w:t>
+      </w:r>
+      <w:r>
+        <w:rPr>
+          <w:sz w:val="19"/>
+          <w:highlight w:val="yellow"/>
+        </w:rPr>
+        <w:t xml:space="preserve"> getSquare(col: </w:t>
+      </w:r>
+      <w:r>
+        <w:rPr>
+          <w:color w:val="0000FF"/>
+          <w:sz w:val="19"/>
+          <w:highlight w:val="yellow"/>
+        </w:rPr>
+        <w:t>number</w:t>
+      </w:r>
+      <w:r>
+        <w:rPr>
+          <w:sz w:val="19"/>
+          <w:highlight w:val="yellow"/>
+        </w:rPr>
+        <w:t xml:space="preserve">, row: </w:t>
+      </w:r>
+      <w:r>
+        <w:rPr>
+          <w:color w:val="0000FF"/>
+          <w:sz w:val="19"/>
+          <w:highlight w:val="yellow"/>
+        </w:rPr>
+        <w:t>number</w:t>
+      </w:r>
+      <w:r>
+        <w:rPr>
+          <w:sz w:val="19"/>
+          <w:highlight w:val="yellow"/>
+        </w:rPr>
+        <w:t>): Square {</w:t>
+      </w:r>
+    </w:p>
+    <w:p>
+      <w:pPr>
+        <w:pStyle w:val="CodeSnippet"/>
+        <w:rPr>
+          <w:sz w:val="19"/>
+        </w:rPr>
+      </w:pPr>
+      <w:r>
+        <w:rPr>
+          <w:sz w:val="19"/>
+        </w:rPr>
+        <w:t xml:space="preserve">            </w:t>
+      </w:r>
+      <w:r>
+        <w:rPr>
+          <w:color w:val="0000FF"/>
+          <w:sz w:val="19"/>
+          <w:highlight w:val="yellow"/>
+        </w:rPr>
+        <w:t>return</w:t>
+      </w:r>
+      <w:r>
+        <w:rPr>
+          <w:sz w:val="19"/>
+          <w:highlight w:val="yellow"/>
+        </w:rPr>
+        <w:t xml:space="preserve"> _.find(</w:t>
+      </w:r>
+      <w:r>
+        <w:rPr>
+          <w:color w:val="0000FF"/>
+          <w:sz w:val="19"/>
+          <w:highlight w:val="yellow"/>
+        </w:rPr>
+        <w:t>this</w:t>
+      </w:r>
+      <w:r>
+        <w:rPr>
+          <w:sz w:val="19"/>
+          <w:highlight w:val="yellow"/>
+        </w:rPr>
+        <w:t>.squares, sq =&gt; sq.col === col &amp;&amp; sq.row == row);</w:t>
+      </w:r>
+    </w:p>
+    <w:p>
+      <w:pPr>
+        <w:pStyle w:val="CodeSnippet"/>
+        <w:rPr>
+          <w:sz w:val="19"/>
+        </w:rPr>
+      </w:pPr>
+      <w:r>
+        <w:rPr>
+          <w:sz w:val="19"/>
+        </w:rPr>
+        <w:t xml:space="preserve">        </w:t>
+      </w:r>
+      <w:r>
+        <w:rPr>
+          <w:sz w:val="19"/>
+          <w:highlight w:val="yellow"/>
+        </w:rPr>
+        <w:t>}</w:t>
+      </w:r>
+    </w:p>
+    <w:p>
+      <w:pPr>
+        <w:pStyle w:val="CodeSnippet"/>
+        <w:rPr>
+          <w:sz w:val="19"/>
+        </w:rPr>
+      </w:pPr>
+      <w:r>
+        <w:rPr>
+          <w:sz w:val="19"/>
+        </w:rPr>
+        <w:t xml:space="preserve">    </w:t>
+      </w:r>
+      <w:r>
+        <w:rPr>
+          <w:sz w:val="19"/>
+          <w:highlight w:val="yellow"/>
+        </w:rPr>
+        <w:t>}</w:t>
+      </w:r>
+    </w:p>
+    <w:p>
+      <w:pPr>
+        <w:pStyle w:val="CodeSnippet"/>
+      </w:pPr>
+      <w:r>
+        <w:rPr>
+          <w:sz w:val="19"/>
+        </w:rPr>
+        <w:t>}</w:t>
+      </w:r>
+    </w:p>
+    <w:p>
+      <w:pPr>
+        <w:rPr>
+          <w:i/>
+        </w:rPr>
+      </w:pPr>
+      <w:r>
+        <w:t xml:space="preserve">Note: added new class </w:t>
+      </w:r>
+      <w:r>
+        <w:rPr>
+          <w:i/>
+        </w:rPr>
+        <w:t>inside the namespace</w:t>
+      </w:r>
+    </w:p>
+    <w:p>
+      <w:pPr>
+        <w:pStyle w:val="Heading3"/>
       </w:pPr>
       <w:r>
         <w:lastRenderedPageBreak/>
-        <w:t>Code written</w:t>
-      </w:r>
-    </w:p>
+        <w:t>initialise board within onload</w:t>
+      </w:r>
+      <w:r>
+        <w:t xml:space="preserve"> (app.ts)</w:t>
+      </w:r>
+    </w:p>
+    <w:p>
+      <w:pPr>
+        <w:pStyle w:val="CodeSnippet"/>
+      </w:pPr>
+      <w:r>
+        <w:rPr>
+          <w:color w:val="0000FF"/>
+        </w:rPr>
+        <w:t>import</w:t>
+      </w:r>
+      <w:r>
+        <w:t xml:space="preserve"> Square = model.Square;</w:t>
+      </w:r>
+    </w:p>
+    <w:p>
+      <w:pPr>
+        <w:pStyle w:val="CodeSnippet"/>
+      </w:pPr>
+      <w:r>
+        <w:rPr>
+          <w:color w:val="0000FF"/>
+          <w:highlight w:val="yellow"/>
+        </w:rPr>
+        <w:t>import</w:t>
+      </w:r>
+      <w:r>
+        <w:rPr>
+          <w:highlight w:val="yellow"/>
+        </w:rPr>
+        <w:t xml:space="preserve"> Board = model.Board;</w:t>
+      </w:r>
+    </w:p>
+    <w:p>
+      <w:pPr>
+        <w:pStyle w:val="CodeSnippet"/>
+      </w:pPr>
+    </w:p>
+    <w:p>
+      <w:pPr>
+        <w:pStyle w:val="CodeSnippet"/>
+      </w:pPr>
+      <w:r>
+        <w:rPr>
+          <w:color w:val="0000FF"/>
+        </w:rPr>
+        <w:t>const</w:t>
+      </w:r>
+      <w:r>
+        <w:t xml:space="preserve"> squareSide: </w:t>
+      </w:r>
+      <w:r>
+        <w:rPr>
+          <w:color w:val="0000FF"/>
+        </w:rPr>
+        <w:t>number</w:t>
+      </w:r>
+      <w:r>
+        <w:t xml:space="preserve"> = 60;</w:t>
+      </w:r>
+    </w:p>
+    <w:p>
+      <w:pPr>
+        <w:pStyle w:val="CodeSnippet"/>
+      </w:pPr>
+    </w:p>
+    <w:p>
+      <w:pPr>
+        <w:pStyle w:val="CodeSnippet"/>
+      </w:pPr>
+      <w:r>
+        <w:rPr>
+          <w:color w:val="0000FF"/>
+        </w:rPr>
+        <w:t>var</w:t>
+      </w:r>
+      <w:r>
+        <w:t xml:space="preserve"> canvas: HTMLCanvasElement;</w:t>
+      </w:r>
+    </w:p>
+    <w:p>
+      <w:pPr>
+        <w:pStyle w:val="CodeSnippet"/>
+      </w:pPr>
+      <w:r>
+        <w:rPr>
+          <w:color w:val="0000FF"/>
+        </w:rPr>
+        <w:t>var</w:t>
+      </w:r>
+      <w:r>
+        <w:t xml:space="preserve"> renderer: CanvasRenderingContext2D;</w:t>
+      </w:r>
+    </w:p>
+    <w:p>
+      <w:pPr>
+        <w:pStyle w:val="CodeSnippet"/>
+      </w:pPr>
+      <w:r>
+        <w:rPr>
+          <w:color w:val="0000FF"/>
+          <w:highlight w:val="yellow"/>
+        </w:rPr>
+        <w:t>var</w:t>
+      </w:r>
+      <w:r>
+        <w:rPr>
+          <w:highlight w:val="yellow"/>
+        </w:rPr>
+        <w:t xml:space="preserve"> board: Board;</w:t>
+      </w:r>
+    </w:p>
+    <w:p>
+      <w:pPr>
+        <w:pStyle w:val="CodeSnippet"/>
+      </w:pPr>
+    </w:p>
+    <w:p>
+      <w:pPr>
+        <w:pStyle w:val="CodeSnippet"/>
+      </w:pPr>
+      <w:r>
+        <w:t xml:space="preserve">window.onload = </w:t>
+      </w:r>
+      <w:r>
+        <w:rPr>
+          <w:color w:val="0000FF"/>
+        </w:rPr>
+        <w:t>function</w:t>
+      </w:r>
+      <w:r>
+        <w:t xml:space="preserve"> () {</w:t>
+      </w:r>
+    </w:p>
+    <w:p>
+      <w:pPr>
+        <w:pStyle w:val="CodeSnippet"/>
+      </w:pPr>
+      <w:r>
+        <w:t xml:space="preserve">    canvas = document.getElementsByTagName(</w:t>
+      </w:r>
+      <w:r>
+        <w:rPr>
+          <w:color w:val="A31515"/>
+        </w:rPr>
+        <w:t>"canvas"</w:t>
+      </w:r>
+      <w:r>
+        <w:t>)[0];</w:t>
+      </w:r>
+    </w:p>
+    <w:p>
+      <w:pPr>
+        <w:pStyle w:val="CodeSnippet"/>
+      </w:pPr>
+      <w:r>
+        <w:t xml:space="preserve">    renderer = canvas.getContext(</w:t>
+      </w:r>
+      <w:r>
+        <w:rPr>
+          <w:color w:val="A31515"/>
+        </w:rPr>
+        <w:t>"2d"</w:t>
+      </w:r>
+      <w:r>
+        <w:t>);</w:t>
+      </w:r>
+    </w:p>
+    <w:p>
+      <w:pPr>
+        <w:pStyle w:val="CodeSnippet"/>
+        <w:rPr>
+          <w:strike/>
+          <w:color w:val="7F7F7F" w:themeColor="text1" w:themeTint="80"/>
+        </w:rPr>
+      </w:pPr>
+      <w:r>
+        <w:rPr>
+          <w:strike/>
+          <w:color w:val="7F7F7F" w:themeColor="text1" w:themeTint="80"/>
+        </w:rPr>
+        <w:t xml:space="preserve">    //Draw background</w:t>
+      </w:r>
+    </w:p>
+    <w:p>
+      <w:pPr>
+        <w:pStyle w:val="CodeSnippet"/>
+        <w:rPr>
+          <w:strike/>
+          <w:color w:val="7F7F7F" w:themeColor="text1" w:themeTint="80"/>
+        </w:rPr>
+      </w:pPr>
+      <w:r>
+        <w:rPr>
+          <w:strike/>
+          <w:color w:val="7F7F7F" w:themeColor="text1" w:themeTint="80"/>
+        </w:rPr>
+        <w:t xml:space="preserve">    renderer.fillStyle = 'green';</w:t>
+      </w:r>
+    </w:p>
+    <w:p>
+      <w:pPr>
+        <w:pStyle w:val="CodeSnippet"/>
+        <w:rPr>
+          <w:strike/>
+          <w:color w:val="7F7F7F" w:themeColor="text1" w:themeTint="80"/>
+        </w:rPr>
+      </w:pPr>
+      <w:r>
+        <w:rPr>
+          <w:strike/>
+          <w:color w:val="7F7F7F" w:themeColor="text1" w:themeTint="80"/>
+        </w:rPr>
+        <w:t xml:space="preserve">    renderer.fillRect(0, 0, 480, 480);</w:t>
+      </w:r>
+    </w:p>
+    <w:p>
+      <w:pPr>
+        <w:pStyle w:val="CodeSnippet"/>
+        <w:rPr>
+          <w:strike/>
+          <w:color w:val="7F7F7F" w:themeColor="text1" w:themeTint="80"/>
+        </w:rPr>
+      </w:pPr>
+      <w:r>
+        <w:rPr>
+          <w:strike/>
+          <w:color w:val="7F7F7F" w:themeColor="text1" w:themeTint="80"/>
+        </w:rPr>
+        <w:t xml:space="preserve">    //Draw outline</w:t>
+      </w:r>
+    </w:p>
+    <w:p>
+      <w:pPr>
+        <w:pStyle w:val="CodeSnippet"/>
+        <w:rPr>
+          <w:strike/>
+          <w:color w:val="7F7F7F" w:themeColor="text1" w:themeTint="80"/>
+        </w:rPr>
+      </w:pPr>
+      <w:r>
+        <w:rPr>
+          <w:strike/>
+          <w:color w:val="7F7F7F" w:themeColor="text1" w:themeTint="80"/>
+        </w:rPr>
+        <w:t xml:space="preserve">    renderer.strokeStyle = 'black';</w:t>
+      </w:r>
+    </w:p>
+    <w:p>
+      <w:pPr>
+        <w:pStyle w:val="CodeSnippet"/>
+        <w:rPr>
+          <w:strike/>
+          <w:color w:val="7F7F7F" w:themeColor="text1" w:themeTint="80"/>
+        </w:rPr>
+      </w:pPr>
+      <w:r>
+        <w:rPr>
+          <w:strike/>
+          <w:color w:val="7F7F7F" w:themeColor="text1" w:themeTint="80"/>
+        </w:rPr>
+        <w:t xml:space="preserve">    renderer.strokeRect(0, 0, 480, 480);</w:t>
+      </w:r>
+    </w:p>
+    <w:p>
+      <w:pPr>
+        <w:pStyle w:val="CodeSnippet"/>
+        <w:rPr>
+          <w:strike/>
+          <w:color w:val="7F7F7F" w:themeColor="text1" w:themeTint="80"/>
+        </w:rPr>
+      </w:pPr>
+      <w:r>
+        <w:rPr>
+          <w:strike/>
+          <w:color w:val="7F7F7F" w:themeColor="text1" w:themeTint="80"/>
+        </w:rPr>
+        <w:t xml:space="preserve">    var sq = new Square(0, 0);</w:t>
+      </w:r>
+    </w:p>
+    <w:p>
+      <w:pPr>
+        <w:pStyle w:val="CodeSnippet"/>
+        <w:rPr>
+          <w:strike/>
+          <w:color w:val="7F7F7F" w:themeColor="text1" w:themeTint="80"/>
+        </w:rPr>
+      </w:pPr>
+      <w:r>
+        <w:rPr>
+          <w:strike/>
+          <w:color w:val="7F7F7F" w:themeColor="text1" w:themeTint="80"/>
+        </w:rPr>
+        <w:t xml:space="preserve">    drawing.drawSquare(sq, renderer);</w:t>
+      </w:r>
+    </w:p>
+    <w:p>
+      <w:pPr>
+        <w:pStyle w:val="CodeSnippet"/>
+        <w:rPr>
+          <w:strike/>
+          <w:color w:val="7F7F7F" w:themeColor="text1" w:themeTint="80"/>
+        </w:rPr>
+      </w:pPr>
+      <w:r>
+        <w:rPr>
+          <w:strike/>
+          <w:color w:val="7F7F7F" w:themeColor="text1" w:themeTint="80"/>
+        </w:rPr>
+        <w:t xml:space="preserve">    sq = new Square(0, 1);</w:t>
+      </w:r>
+    </w:p>
+    <w:p>
+      <w:pPr>
+        <w:pStyle w:val="CodeSnippet"/>
+        <w:rPr>
+          <w:strike/>
+          <w:color w:val="7F7F7F" w:themeColor="text1" w:themeTint="80"/>
+        </w:rPr>
+      </w:pPr>
+      <w:r>
+        <w:rPr>
+          <w:strike/>
+          <w:color w:val="7F7F7F" w:themeColor="text1" w:themeTint="80"/>
+        </w:rPr>
+        <w:t xml:space="preserve">    drawing.drawSquare(sq, renderer);</w:t>
+      </w:r>
+    </w:p>
+    <w:p>
+      <w:pPr>
+        <w:pStyle w:val="CodeSnippet"/>
+        <w:rPr>
+          <w:strike/>
+          <w:color w:val="7F7F7F" w:themeColor="text1" w:themeTint="80"/>
+        </w:rPr>
+      </w:pPr>
+      <w:r>
+        <w:rPr>
+          <w:strike/>
+          <w:color w:val="7F7F7F" w:themeColor="text1" w:themeTint="80"/>
+        </w:rPr>
+        <w:t xml:space="preserve">    var sq = new Square(1, 0);</w:t>
+      </w:r>
+    </w:p>
+    <w:p>
+      <w:pPr>
+        <w:pStyle w:val="CodeSnippet"/>
+        <w:rPr>
+          <w:strike/>
+          <w:color w:val="7F7F7F" w:themeColor="text1" w:themeTint="80"/>
+        </w:rPr>
+      </w:pPr>
+      <w:r>
+        <w:rPr>
+          <w:strike/>
+          <w:color w:val="7F7F7F" w:themeColor="text1" w:themeTint="80"/>
+        </w:rPr>
+        <w:t xml:space="preserve">    drawing.drawSquare(sq, renderer);</w:t>
+      </w:r>
+    </w:p>
+    <w:p>
+      <w:pPr>
+        <w:pStyle w:val="CodeSnippet"/>
+      </w:pPr>
+      <w:r>
+        <w:t xml:space="preserve">    </w:t>
+      </w:r>
+      <w:r>
+        <w:rPr>
+          <w:highlight w:val="yellow"/>
+        </w:rPr>
+        <w:t xml:space="preserve">board = </w:t>
+      </w:r>
+      <w:r>
+        <w:rPr>
+          <w:color w:val="0000FF"/>
+          <w:highlight w:val="yellow"/>
+        </w:rPr>
+        <w:t>new</w:t>
+      </w:r>
+      <w:r>
+        <w:rPr>
+          <w:highlight w:val="yellow"/>
+        </w:rPr>
+        <w:t xml:space="preserve"> Board();</w:t>
+      </w:r>
+    </w:p>
+    <w:p>
+      <w:pPr>
+        <w:pStyle w:val="CodeSnippet"/>
+      </w:pPr>
+      <w:r>
+        <w:t xml:space="preserve">    </w:t>
+      </w:r>
+      <w:r>
+        <w:rPr>
+          <w:highlight w:val="yellow"/>
+        </w:rPr>
+        <w:t>drawing.drawBoard(board, renderer);</w:t>
+      </w:r>
+    </w:p>
+    <w:p>
+      <w:pPr>
+        <w:pStyle w:val="CodeSnippet"/>
+      </w:pPr>
+      <w:r>
+        <w:t>}</w:t>
+      </w:r>
+    </w:p>
+    <w:p/>
     <w:p>
       <w:pPr>
         <w:pStyle w:val="Heading3"/>
       </w:pPr>
       <w:r>
-        <w:t>Board object</w:t>
+        <w:t>drawBoard function</w:t>
+      </w:r>
+      <w:r>
+        <w:t xml:space="preserve"> (in drawing.ts)</w:t>
+      </w:r>
+    </w:p>
+    <w:p>
+      <w:pPr>
+        <w:rPr>
+          <w:i/>
+        </w:rPr>
+      </w:pPr>
+      <w:r>
+        <w:t xml:space="preserve">Note: added new </w:t>
+      </w:r>
+      <w:r>
+        <w:t>function</w:t>
+      </w:r>
+      <w:r>
+        <w:t xml:space="preserve"> </w:t>
+      </w:r>
+      <w:r>
+        <w:rPr>
+          <w:i/>
+        </w:rPr>
+        <w:t>inside the namespace</w:t>
+      </w:r>
+    </w:p>
+    <w:p/>
+    <w:p>
+      <w:pPr>
+        <w:pStyle w:val="CodeSnippet"/>
+      </w:pPr>
+      <w:r>
+        <w:rPr>
+          <w:color w:val="0000FF"/>
+        </w:rPr>
+        <w:lastRenderedPageBreak/>
+        <w:t>namespace</w:t>
+      </w:r>
+      <w:r>
+        <w:t xml:space="preserve"> drawing {</w:t>
       </w:r>
     </w:p>
     <w:p>
@@ -2693,6 +3884,23 @@
         <w:rPr>
           <w:color w:val="0000FF"/>
         </w:rPr>
+        <w:t>import</w:t>
+      </w:r>
+      <w:r>
+        <w:t xml:space="preserve"> Square = model.Square;</w:t>
+      </w:r>
+    </w:p>
+    <w:p>
+      <w:pPr>
+        <w:pStyle w:val="CodeSnippet"/>
+      </w:pPr>
+      <w:r>
+        <w:t xml:space="preserve">    </w:t>
+      </w:r>
+      <w:r>
+        <w:rPr>
+          <w:color w:val="0000FF"/>
+        </w:rPr>
         <w:t>export</w:t>
       </w:r>
       <w:r>
@@ -2702,10 +3910,10 @@
         <w:rPr>
           <w:color w:val="0000FF"/>
         </w:rPr>
-        <w:t>class</w:t>
-      </w:r>
-      <w:r>
-        <w:t xml:space="preserve"> Board {</w:t>
+        <w:t>function</w:t>
+      </w:r>
+      <w:r>
+        <w:t xml:space="preserve"> drawSquare(sq: Square, renderer: CanvasRenderingContext2D) {</w:t>
       </w:r>
     </w:p>
     <w:p>
@@ -2717,12 +3925,170 @@
       </w:r>
       <w:r>
         <w:rPr>
-          <w:color w:val="0000FF"/>
-        </w:rPr>
-        <w:t>constructor</w:t>
-      </w:r>
-      <w:r>
-        <w:t>() {</w:t>
+          <w:color w:val="008000"/>
+        </w:rPr>
+        <w:t>//Draw background</w:t>
+      </w:r>
+    </w:p>
+    <w:p>
+      <w:pPr>
+        <w:pStyle w:val="CodeSnippet"/>
+      </w:pPr>
+      <w:r>
+        <w:t xml:space="preserve">        renderer.fillStyle = </w:t>
+      </w:r>
+      <w:r>
+        <w:rPr>
+          <w:color w:val="A31515"/>
+        </w:rPr>
+        <w:t>'green'</w:t>
+      </w:r>
+      <w:r>
+        <w:t>;</w:t>
+      </w:r>
+    </w:p>
+    <w:p>
+      <w:pPr>
+        <w:pStyle w:val="CodeSnippet"/>
+      </w:pPr>
+      <w:r>
+        <w:t xml:space="preserve">        renderer.fillRect(sq.col * squareSide, sq.row * squareSide, squareSide, squareSide);</w:t>
+      </w:r>
+    </w:p>
+    <w:p>
+      <w:pPr>
+        <w:pStyle w:val="CodeSnippet"/>
+      </w:pPr>
+      <w:r>
+        <w:t xml:space="preserve">        </w:t>
+      </w:r>
+      <w:r>
+        <w:rPr>
+          <w:color w:val="008000"/>
+        </w:rPr>
+        <w:t>//Draw outline</w:t>
+      </w:r>
+    </w:p>
+    <w:p>
+      <w:pPr>
+        <w:pStyle w:val="CodeSnippet"/>
+      </w:pPr>
+      <w:r>
+        <w:t xml:space="preserve">        renderer.strokeStyle = </w:t>
+      </w:r>
+      <w:r>
+        <w:rPr>
+          <w:color w:val="A31515"/>
+        </w:rPr>
+        <w:t>'black'</w:t>
+      </w:r>
+      <w:r>
+        <w:t>;</w:t>
+      </w:r>
+    </w:p>
+    <w:p>
+      <w:pPr>
+        <w:pStyle w:val="CodeSnippet"/>
+      </w:pPr>
+      <w:r>
+        <w:t xml:space="preserve">        renderer.strokeRect(sq.col * squareSide, sq.row * squareSide, squareSide, squareSide);</w:t>
+      </w:r>
+    </w:p>
+    <w:p>
+      <w:pPr>
+        <w:pStyle w:val="CodeSnippet"/>
+      </w:pPr>
+      <w:r>
+        <w:t xml:space="preserve">    }</w:t>
+      </w:r>
+    </w:p>
+    <w:p>
+      <w:pPr>
+        <w:pStyle w:val="CodeSnippet"/>
+      </w:pPr>
+    </w:p>
+    <w:p>
+      <w:pPr>
+        <w:pStyle w:val="CodeSnippet"/>
+        <w:rPr>
+          <w:highlight w:val="yellow"/>
+        </w:rPr>
+      </w:pPr>
+      <w:r>
+        <w:t xml:space="preserve">    </w:t>
+      </w:r>
+      <w:r>
+        <w:rPr>
+          <w:color w:val="0000FF"/>
+          <w:highlight w:val="yellow"/>
+        </w:rPr>
+        <w:t>export</w:t>
+      </w:r>
+      <w:r>
+        <w:rPr>
+          <w:highlight w:val="yellow"/>
+        </w:rPr>
+        <w:t xml:space="preserve"> </w:t>
+      </w:r>
+      <w:r>
+        <w:rPr>
+          <w:color w:val="0000FF"/>
+          <w:highlight w:val="yellow"/>
+        </w:rPr>
+        <w:t>function</w:t>
+      </w:r>
+      <w:r>
+        <w:rPr>
+          <w:highlight w:val="yellow"/>
+        </w:rPr>
+        <w:t xml:space="preserve"> drawBoard(board: Board, renderer: CanvasRenderingContext2D) {</w:t>
+      </w:r>
+    </w:p>
+    <w:p>
+      <w:pPr>
+        <w:pStyle w:val="CodeSnippet"/>
+      </w:pPr>
+      <w:r>
+        <w:t xml:space="preserve">        </w:t>
+      </w:r>
+      <w:r>
+        <w:rPr>
+          <w:color w:val="0000FF"/>
+          <w:highlight w:val="yellow"/>
+        </w:rPr>
+        <w:t>for</w:t>
+      </w:r>
+      <w:r>
+        <w:rPr>
+          <w:highlight w:val="yellow"/>
+        </w:rPr>
+        <w:t xml:space="preserve"> (</w:t>
+      </w:r>
+      <w:r>
+        <w:rPr>
+          <w:color w:val="0000FF"/>
+          <w:highlight w:val="yellow"/>
+        </w:rPr>
+        <w:t>var</w:t>
+      </w:r>
+      <w:r>
+        <w:rPr>
+          <w:highlight w:val="yellow"/>
+        </w:rPr>
+        <w:t xml:space="preserve"> col: </w:t>
+      </w:r>
+      <w:r>
+        <w:rPr>
+          <w:color w:val="0000FF"/>
+          <w:highlight w:val="yellow"/>
+        </w:rPr>
+        <w:t>number</w:t>
+      </w:r>
+      <w:r>
+        <w:rPr>
+          <w:highlight w:val="yellow"/>
+        </w:rPr>
+        <w:t xml:space="preserve"> = 0; col &lt;= 7; col++) {</w:t>
       </w:r>
     </w:p>
     <w:p>
@@ -2735,11 +4101,76 @@
       <w:r>
         <w:rPr>
           <w:color w:val="0000FF"/>
-        </w:rPr>
-        <w:t>this</w:t>
-      </w:r>
-      <w:r>
-        <w:t>.squares = [];</w:t>
+          <w:highlight w:val="yellow"/>
+        </w:rPr>
+        <w:t>for</w:t>
+      </w:r>
+      <w:r>
+        <w:rPr>
+          <w:highlight w:val="yellow"/>
+        </w:rPr>
+        <w:t xml:space="preserve"> (</w:t>
+      </w:r>
+      <w:r>
+        <w:rPr>
+          <w:color w:val="0000FF"/>
+          <w:highlight w:val="yellow"/>
+        </w:rPr>
+        <w:t>var</w:t>
+      </w:r>
+      <w:r>
+        <w:rPr>
+          <w:highlight w:val="yellow"/>
+        </w:rPr>
+        <w:t xml:space="preserve"> row: </w:t>
+      </w:r>
+      <w:r>
+        <w:rPr>
+          <w:color w:val="0000FF"/>
+          <w:highlight w:val="yellow"/>
+        </w:rPr>
+        <w:t>number</w:t>
+      </w:r>
+      <w:r>
+        <w:rPr>
+          <w:highlight w:val="yellow"/>
+        </w:rPr>
+        <w:t xml:space="preserve"> = 0; row &lt;= 7; row++) {</w:t>
+      </w:r>
+    </w:p>
+    <w:p>
+      <w:pPr>
+        <w:pStyle w:val="CodeSnippet"/>
+      </w:pPr>
+      <w:r>
+        <w:t xml:space="preserve">                </w:t>
+      </w:r>
+      <w:r>
+        <w:rPr>
+          <w:color w:val="0000FF"/>
+          <w:highlight w:val="yellow"/>
+        </w:rPr>
+        <w:t>const</w:t>
+      </w:r>
+      <w:r>
+        <w:rPr>
+          <w:highlight w:val="yellow"/>
+        </w:rPr>
+        <w:t xml:space="preserve"> sq = board.getSquare(col, row);</w:t>
+      </w:r>
+    </w:p>
+    <w:p>
+      <w:pPr>
+        <w:pStyle w:val="CodeSnippet"/>
+      </w:pPr>
+      <w:r>
+        <w:t xml:space="preserve">                </w:t>
+      </w:r>
+      <w:r>
+        <w:rPr>
+          <w:highlight w:val="yellow"/>
+        </w:rPr>
+        <w:t>drawSquare(sq, renderer);</w:t>
       </w:r>
     </w:p>
     <w:p>
@@ -2751,103 +4182,10 @@
       </w:r>
       <w:r>
         <w:rPr>
-          <w:color w:val="0000FF"/>
-        </w:rPr>
-        <w:t>for</w:t>
-      </w:r>
-      <w:r>
-        <w:t xml:space="preserve"> (</w:t>
-      </w:r>
-      <w:r>
-        <w:rPr>
-          <w:color w:val="0000FF"/>
-        </w:rPr>
-        <w:t>var</w:t>
-      </w:r>
-      <w:r>
-        <w:t xml:space="preserve"> col = 0; col &lt; 8; col++) {</w:t>
-      </w:r>
-    </w:p>
-    <w:p>
-      <w:pPr>
-        <w:pStyle w:val="CodeSnippet"/>
-      </w:pPr>
-      <w:r>
-        <w:t xml:space="preserve">                </w:t>
-      </w:r>
-      <w:r>
-        <w:rPr>
-          <w:color w:val="0000FF"/>
-        </w:rPr>
-        <w:t>for</w:t>
-      </w:r>
-      <w:r>
-        <w:t xml:space="preserve"> (</w:t>
-      </w:r>
-      <w:r>
-        <w:rPr>
-          <w:color w:val="0000FF"/>
-        </w:rPr>
-        <w:t>var</w:t>
-      </w:r>
-      <w:r>
-        <w:t xml:space="preserve"> row = 0; row &lt; 8; row++) {</w:t>
-      </w:r>
-    </w:p>
-    <w:p>
-      <w:pPr>
-        <w:pStyle w:val="CodeSnippet"/>
-      </w:pPr>
-      <w:r>
-        <w:t xml:space="preserve">                    </w:t>
-      </w:r>
-      <w:r>
-        <w:rPr>
-          <w:color w:val="0000FF"/>
-        </w:rPr>
-        <w:t>this</w:t>
-      </w:r>
-      <w:r>
-        <w:t>.squares.push(</w:t>
-      </w:r>
-      <w:r>
-        <w:rPr>
-          <w:color w:val="0000FF"/>
-        </w:rPr>
-        <w:t>new</w:t>
-      </w:r>
-      <w:r>
-        <w:t xml:space="preserve"> Square(col, row));</w:t>
-      </w:r>
-    </w:p>
-    <w:p>
-      <w:pPr>
-        <w:pStyle w:val="CodeSnippet"/>
-      </w:pPr>
-      <w:r>
-        <w:t xml:space="preserve">                }</w:t>
-      </w:r>
-    </w:p>
-    <w:p>
-      <w:pPr>
-        <w:pStyle w:val="CodeSnippet"/>
-      </w:pPr>
-      <w:r>
-        <w:t xml:space="preserve">            }</w:t>
-      </w:r>
-    </w:p>
-    <w:p>
-      <w:pPr>
-        <w:pStyle w:val="CodeSnippet"/>
-      </w:pPr>
-      <w:r>
-        <w:t xml:space="preserve">        }</w:t>
-      </w:r>
-    </w:p>
-    <w:p>
-      <w:pPr>
-        <w:pStyle w:val="CodeSnippet"/>
-      </w:pPr>
+          <w:highlight w:val="yellow"/>
+        </w:rPr>
+        <w:t>}</w:t>
+      </w:r>
     </w:p>
     <w:p>
       <w:pPr>
@@ -2858,223 +4196,13 @@
       </w:r>
       <w:r>
         <w:rPr>
-          <w:color w:val="0000FF"/>
-        </w:rPr>
-        <w:t>private</w:t>
-      </w:r>
-      <w:r>
-        <w:t xml:space="preserve"> squares: Square[];</w:t>
-      </w:r>
-    </w:p>
-    <w:p>
-      <w:pPr>
-        <w:pStyle w:val="CodeSnippet"/>
-      </w:pPr>
-    </w:p>
-    <w:p>
-      <w:pPr>
-        <w:pStyle w:val="CodeSnippet"/>
-      </w:pPr>
-      <w:r>
-        <w:t xml:space="preserve">        </w:t>
-      </w:r>
-      <w:r>
-        <w:rPr>
-          <w:color w:val="008000"/>
-        </w:rPr>
-        <w:t>//If the coordinates lie outside of the board boundaries, returns 'undefined'</w:t>
-      </w:r>
-    </w:p>
-    <w:p>
-      <w:pPr>
-        <w:pStyle w:val="CodeSnippet"/>
-      </w:pPr>
-      <w:r>
-        <w:t xml:space="preserve">        </w:t>
-      </w:r>
-      <w:r>
-        <w:rPr>
-          <w:color w:val="0000FF"/>
-        </w:rPr>
-        <w:t>public</w:t>
-      </w:r>
-      <w:r>
-        <w:t xml:space="preserve"> getSquare(col: </w:t>
-      </w:r>
-      <w:r>
-        <w:rPr>
-          <w:color w:val="0000FF"/>
-        </w:rPr>
-        <w:t>number</w:t>
-      </w:r>
-      <w:r>
-        <w:t xml:space="preserve">, row: </w:t>
-      </w:r>
-      <w:r>
-        <w:rPr>
-          <w:color w:val="0000FF"/>
-        </w:rPr>
-        <w:t>number</w:t>
-      </w:r>
-      <w:r>
-        <w:t>): Square {</w:t>
-      </w:r>
-    </w:p>
-    <w:p>
-      <w:pPr>
-        <w:pStyle w:val="CodeSnippet"/>
-      </w:pPr>
-      <w:r>
-        <w:t xml:space="preserve">            </w:t>
-      </w:r>
-      <w:r>
-        <w:rPr>
-          <w:color w:val="0000FF"/>
-        </w:rPr>
-        <w:t>return</w:t>
-      </w:r>
-      <w:r>
-        <w:t xml:space="preserve"> _.find(</w:t>
-      </w:r>
-      <w:r>
-        <w:rPr>
-          <w:color w:val="0000FF"/>
-        </w:rPr>
-        <w:t>this</w:t>
-      </w:r>
-      <w:r>
-        <w:t>.squares, sq =&gt; sq.col === col &amp;&amp; sq.row == row);</w:t>
-      </w:r>
-    </w:p>
-    <w:p>
-      <w:pPr>
-        <w:pStyle w:val="CodeSnippet"/>
-      </w:pPr>
-      <w:r>
-        <w:t xml:space="preserve">        }</w:t>
-      </w:r>
-    </w:p>
-    <w:p>
-      <w:pPr>
-        <w:pStyle w:val="CodeSnippet"/>
-      </w:pPr>
-      <w:r>
-        <w:t xml:space="preserve">    }</w:t>
-      </w:r>
-    </w:p>
-    <w:p>
-      <w:pPr>
-        <w:pStyle w:val="Heading3"/>
-      </w:pPr>
-      <w:r>
-        <w:t>initialise board within onload</w:t>
-      </w:r>
-    </w:p>
-    <w:p>
-      <w:pPr>
-        <w:pStyle w:val="CodeSnippet"/>
-      </w:pPr>
-      <w:r>
-        <w:rPr>
-          <w:color w:val="0000FF"/>
-        </w:rPr>
-        <w:t>var</w:t>
-      </w:r>
-      <w:r>
-        <w:t xml:space="preserve"> board: Board;</w:t>
-      </w:r>
-    </w:p>
-    <w:p>
-      <w:pPr>
-        <w:pStyle w:val="CodeSnippet"/>
-      </w:pPr>
-    </w:p>
-    <w:p>
-      <w:pPr>
-        <w:pStyle w:val="CodeSnippet"/>
-      </w:pPr>
-      <w:r>
-        <w:t xml:space="preserve">window.onload = </w:t>
-      </w:r>
-      <w:r>
-        <w:rPr>
-          <w:color w:val="0000FF"/>
-        </w:rPr>
-        <w:t>function</w:t>
-      </w:r>
-      <w:r>
-        <w:t xml:space="preserve"> () {</w:t>
-      </w:r>
-    </w:p>
-    <w:p>
-      <w:pPr>
-        <w:pStyle w:val="CodeSnippet"/>
-      </w:pPr>
-      <w:r>
-        <w:t xml:space="preserve">    canvas = document.getElementsByTagName(</w:t>
-      </w:r>
-      <w:r>
-        <w:rPr>
-          <w:color w:val="A31515"/>
-        </w:rPr>
-        <w:t>"canvas"</w:t>
-      </w:r>
-      <w:r>
-        <w:t>)[0];</w:t>
-      </w:r>
-    </w:p>
-    <w:p>
-      <w:pPr>
-        <w:pStyle w:val="CodeSnippet"/>
-      </w:pPr>
-      <w:r>
-        <w:t xml:space="preserve">    renderer = canvas.getContext(</w:t>
-      </w:r>
-      <w:r>
-        <w:rPr>
-          <w:color w:val="A31515"/>
-        </w:rPr>
-        <w:t>"2d"</w:t>
-      </w:r>
-      <w:r>
-        <w:t>);</w:t>
-      </w:r>
-    </w:p>
-    <w:p>
-      <w:pPr>
-        <w:pStyle w:val="CodeSnippet"/>
-      </w:pPr>
-      <w:r>
-        <w:t xml:space="preserve">    board = </w:t>
-      </w:r>
-      <w:r>
-        <w:rPr>
-          <w:color w:val="0000FF"/>
-        </w:rPr>
-        <w:t>new</w:t>
-      </w:r>
-      <w:r>
-        <w:t xml:space="preserve"> Board();</w:t>
-      </w:r>
-    </w:p>
-    <w:p>
-      <w:pPr>
-        <w:pStyle w:val="CodeSnippet"/>
-      </w:pPr>
-      <w:r>
+          <w:highlight w:val="yellow"/>
+        </w:rPr>
         <w:t>}</w:t>
       </w:r>
     </w:p>
     <w:p>
       <w:pPr>
-        <w:pStyle w:val="Heading3"/>
-      </w:pPr>
-      <w:r>
-        <w:t>drawBoard function</w:t>
-      </w:r>
-    </w:p>
-    <w:p>
-      <w:pPr>
         <w:pStyle w:val="CodeSnippet"/>
       </w:pPr>
       <w:r>
@@ -3082,805 +4210,9 @@
       </w:r>
       <w:r>
         <w:rPr>
-          <w:color w:val="0000FF"/>
-        </w:rPr>
-        <w:t>export</w:t>
-      </w:r>
-      <w:r>
-        <w:t xml:space="preserve"> </w:t>
-      </w:r>
-      <w:r>
-        <w:rPr>
-          <w:color w:val="0000FF"/>
-        </w:rPr>
-        <w:t>function</w:t>
-      </w:r>
-      <w:r>
-        <w:t xml:space="preserve"> drawBoard(board: Board, renderer: CanvasRenderingContext2D) {</w:t>
-      </w:r>
-    </w:p>
-    <w:p>
-      <w:pPr>
-        <w:pStyle w:val="CodeSnippet"/>
-      </w:pPr>
-      <w:r>
-        <w:t xml:space="preserve">        </w:t>
-      </w:r>
-      <w:r>
-        <w:rPr>
-          <w:color w:val="0000FF"/>
-        </w:rPr>
-        <w:t>for</w:t>
-      </w:r>
-      <w:r>
-        <w:t xml:space="preserve"> (</w:t>
-      </w:r>
-      <w:r>
-        <w:rPr>
-          <w:color w:val="0000FF"/>
-        </w:rPr>
-        <w:t>var</w:t>
-      </w:r>
-      <w:r>
-        <w:t xml:space="preserve"> col: </w:t>
-      </w:r>
-      <w:r>
-        <w:rPr>
-          <w:color w:val="0000FF"/>
-        </w:rPr>
-        <w:t>number</w:t>
-      </w:r>
-      <w:r>
-        <w:t xml:space="preserve"> = 0; col &lt;= 7; col++) {</w:t>
-      </w:r>
-    </w:p>
-    <w:p>
-      <w:pPr>
-        <w:pStyle w:val="CodeSnippet"/>
-      </w:pPr>
-      <w:r>
-        <w:t xml:space="preserve">            </w:t>
-      </w:r>
-      <w:r>
-        <w:rPr>
-          <w:color w:val="0000FF"/>
-        </w:rPr>
-        <w:t>for</w:t>
-      </w:r>
-      <w:r>
-        <w:t xml:space="preserve"> (</w:t>
-      </w:r>
-      <w:r>
-        <w:rPr>
-          <w:color w:val="0000FF"/>
-        </w:rPr>
-        <w:t>var</w:t>
-      </w:r>
-      <w:r>
-        <w:t xml:space="preserve"> row: </w:t>
-      </w:r>
-      <w:r>
-        <w:rPr>
-          <w:color w:val="0000FF"/>
-        </w:rPr>
-        <w:t>number</w:t>
-      </w:r>
-      <w:r>
-        <w:t xml:space="preserve"> = 0; row &lt;= 7; row++) {</w:t>
-      </w:r>
-    </w:p>
-    <w:p>
-      <w:pPr>
-        <w:pStyle w:val="CodeSnippet"/>
-      </w:pPr>
-      <w:r>
-        <w:t xml:space="preserve">                </w:t>
-      </w:r>
-      <w:r>
-        <w:rPr>
-          <w:color w:val="0000FF"/>
-        </w:rPr>
-        <w:t>const</w:t>
-      </w:r>
-      <w:r>
-        <w:t xml:space="preserve"> sq = board.getSquare(col, row);</w:t>
-      </w:r>
-    </w:p>
-    <w:p>
-      <w:pPr>
-        <w:pStyle w:val="CodeSnippet"/>
-      </w:pPr>
-      <w:r>
-        <w:t xml:space="preserve">                drawSquare(sq, renderer);</w:t>
-      </w:r>
-    </w:p>
-    <w:p>
-      <w:pPr>
-        <w:pStyle w:val="CodeSnippet"/>
-      </w:pPr>
-      <w:r>
-        <w:t xml:space="preserve">            }</w:t>
-      </w:r>
-    </w:p>
-    <w:p>
-      <w:pPr>
-        <w:pStyle w:val="CodeSnippet"/>
-      </w:pPr>
-      <w:r>
-        <w:t xml:space="preserve">        }</w:t>
-      </w:r>
-    </w:p>
-    <w:p>
-      <w:pPr>
-        <w:pStyle w:val="CodeSnippet"/>
-      </w:pPr>
-      <w:r>
-        <w:t xml:space="preserve">    }</w:t>
-      </w:r>
-    </w:p>
-    <w:p>
-      <w:pPr>
-        <w:pStyle w:val="Heading1"/>
-        <w:numPr>
-          <w:ilvl w:val="0"/>
-          <w:numId w:val="2"/>
-        </w:numPr>
-      </w:pPr>
-      <w:r>
-        <w:lastRenderedPageBreak/>
-        <w:t>Set up the starting position</w:t>
-      </w:r>
-    </w:p>
-    <w:p>
-      <w:pPr>
-        <w:pStyle w:val="Heading2"/>
-      </w:pPr>
-      <w:r>
-        <w:t>Learnings: patterns &amp; techniques</w:t>
-      </w:r>
-    </w:p>
-    <w:p>
-      <w:r>
-        <w:t>Enum</w:t>
-      </w:r>
-    </w:p>
-    <w:p>
-      <w:r>
-        <w:t>Importance of naming</w:t>
-      </w:r>
-      <w:r>
-        <w:t xml:space="preserve"> &amp; renaming</w:t>
-      </w:r>
-    </w:p>
-    <w:p>
-      <w:pPr>
-        <w:pStyle w:val="Heading3"/>
-      </w:pPr>
-      <w:r>
-        <w:lastRenderedPageBreak/>
-        <w:t>new constant PieceRadius (in App)</w:t>
-      </w:r>
-    </w:p>
-    <w:p>
-      <w:pPr>
-        <w:pStyle w:val="CodeSnippet"/>
-      </w:pPr>
-      <w:r>
-        <w:rPr>
-          <w:color w:val="0000FF"/>
-        </w:rPr>
-        <w:t>const</w:t>
-      </w:r>
-      <w:r>
-        <w:t xml:space="preserve"> pieceRadius = 25;</w:t>
-      </w:r>
-    </w:p>
-    <w:p>
-      <w:pPr>
-        <w:pStyle w:val="Heading3"/>
-      </w:pPr>
-      <w:r>
-        <w:t xml:space="preserve">New </w:t>
-      </w:r>
-      <w:r>
-        <w:t xml:space="preserve"> enum</w:t>
-      </w:r>
-      <w:r>
-        <w:t xml:space="preserve"> (in models)</w:t>
-      </w:r>
-    </w:p>
-    <w:p>
-      <w:pPr>
-        <w:pStyle w:val="CodeSnippet"/>
-      </w:pPr>
-      <w:r>
-        <w:t xml:space="preserve">  </w:t>
-      </w:r>
-      <w:r>
-        <w:rPr>
-          <w:color w:val="0000FF"/>
-        </w:rPr>
-        <w:t>export</w:t>
-      </w:r>
-      <w:r>
-        <w:t xml:space="preserve"> </w:t>
-      </w:r>
-      <w:r>
-        <w:rPr>
-          <w:color w:val="0000FF"/>
-        </w:rPr>
-        <w:t>enum</w:t>
-      </w:r>
-      <w:r>
-        <w:t xml:space="preserve"> Side { black, white }</w:t>
-      </w:r>
-    </w:p>
-    <w:p>
-      <w:pPr>
-        <w:pStyle w:val="Heading3"/>
-      </w:pPr>
-      <w:r>
-        <w:t>Function to get drawing colour from Side value</w:t>
-      </w:r>
-    </w:p>
-    <w:p>
-      <w:pPr>
-        <w:pStyle w:val="CodeSnippet"/>
-      </w:pPr>
-      <w:r>
-        <w:rPr>
-          <w:color w:val="0000FF"/>
-        </w:rPr>
-        <w:t>import</w:t>
-      </w:r>
-      <w:r>
-        <w:t xml:space="preserve"> Side = model.Side;</w:t>
-      </w:r>
-    </w:p>
-    <w:p>
-      <w:pPr>
-        <w:pStyle w:val="CodeSnippet"/>
-      </w:pPr>
-    </w:p>
-    <w:p>
-      <w:pPr>
-        <w:pStyle w:val="CodeSnippet"/>
-      </w:pPr>
-      <w:r>
-        <w:rPr>
-          <w:color w:val="0000FF"/>
-        </w:rPr>
-        <w:t>export</w:t>
-      </w:r>
-      <w:r>
-        <w:t xml:space="preserve"> </w:t>
-      </w:r>
-      <w:r>
-        <w:rPr>
-          <w:color w:val="0000FF"/>
-        </w:rPr>
-        <w:t>function</w:t>
-      </w:r>
-      <w:r>
-        <w:t xml:space="preserve"> getColourForSide(side: Side): </w:t>
-      </w:r>
-      <w:r>
-        <w:rPr>
-          <w:color w:val="0000FF"/>
-        </w:rPr>
-        <w:t>string</w:t>
-      </w:r>
-      <w:r>
-        <w:t xml:space="preserve"> {</w:t>
-      </w:r>
-    </w:p>
-    <w:p>
-      <w:pPr>
-        <w:pStyle w:val="CodeSnippet"/>
-      </w:pPr>
-      <w:r>
-        <w:t xml:space="preserve">    </w:t>
-      </w:r>
-      <w:r>
-        <w:rPr>
-          <w:color w:val="0000FF"/>
-        </w:rPr>
-        <w:t>return</w:t>
-      </w:r>
-      <w:r>
-        <w:t xml:space="preserve"> side === Side.black? </w:t>
-      </w:r>
-      <w:r>
-        <w:rPr>
-          <w:color w:val="A31515"/>
-        </w:rPr>
-        <w:t>'black'</w:t>
-      </w:r>
-      <w:r>
-        <w:t xml:space="preserve"> : </w:t>
-      </w:r>
-      <w:r>
-        <w:rPr>
-          <w:color w:val="A31515"/>
-        </w:rPr>
-        <w:t>'white'</w:t>
-      </w:r>
-      <w:r>
-        <w:t>;</w:t>
-      </w:r>
-    </w:p>
-    <w:p>
-      <w:pPr>
-        <w:pStyle w:val="CodeSnippet"/>
-      </w:pPr>
-      <w:r>
+          <w:highlight w:val="yellow"/>
+        </w:rPr>
         <w:t>}</w:t>
-      </w:r>
-    </w:p>
-    <w:p>
-      <w:pPr>
-        <w:pStyle w:val="Heading3"/>
-      </w:pPr>
-      <w:r>
-        <w:t>Modify square to know if occupied</w:t>
-      </w:r>
-    </w:p>
-    <w:p>
-      <w:pPr>
-        <w:pStyle w:val="CodeSnippet"/>
-      </w:pPr>
-      <w:r>
-        <w:t>export class Square {</w:t>
-      </w:r>
-    </w:p>
-    <w:p>
-      <w:pPr>
-        <w:pStyle w:val="CodeSnippet"/>
-      </w:pPr>
-      <w:r>
-        <w:t xml:space="preserve">    constructor(public col: number, public row: number) {</w:t>
-      </w:r>
-    </w:p>
-    <w:p>
-      <w:pPr>
-        <w:pStyle w:val="CodeSnippet"/>
-      </w:pPr>
-      <w:r>
-        <w:t xml:space="preserve">        this.occupiedBy = null;</w:t>
-      </w:r>
-    </w:p>
-    <w:p>
-      <w:pPr>
-        <w:pStyle w:val="CodeSnippet"/>
-      </w:pPr>
-      <w:r>
-        <w:t xml:space="preserve">    }</w:t>
-      </w:r>
-    </w:p>
-    <w:p>
-      <w:pPr>
-        <w:pStyle w:val="CodeSnippet"/>
-      </w:pPr>
-      <w:r>
-        <w:t xml:space="preserve">    public occupiedBy: Side;</w:t>
-      </w:r>
-    </w:p>
-    <w:p>
-      <w:pPr>
-        <w:pStyle w:val="CodeSnippet"/>
-      </w:pPr>
-      <w:r>
-        <w:t>}</w:t>
-      </w:r>
-    </w:p>
-    <w:p>
-      <w:pPr>
-        <w:pStyle w:val="Heading3"/>
-      </w:pPr>
-      <w:r>
-        <w:t xml:space="preserve">new </w:t>
-      </w:r>
-      <w:r>
-        <w:t>drawPiece function</w:t>
-      </w:r>
-    </w:p>
-    <w:p>
-      <w:pPr>
-        <w:pStyle w:val="CodeSnippet"/>
-      </w:pPr>
-      <w:r>
-        <w:t>export function drawPiece(</w:t>
-      </w:r>
-    </w:p>
-    <w:p>
-      <w:pPr>
-        <w:pStyle w:val="CodeSnippet"/>
-      </w:pPr>
-      <w:r>
-        <w:t xml:space="preserve">    sq: Square,</w:t>
-      </w:r>
-    </w:p>
-    <w:p>
-      <w:pPr>
-        <w:pStyle w:val="CodeSnippet"/>
-      </w:pPr>
-      <w:r>
-        <w:t xml:space="preserve">    colour: string,</w:t>
-      </w:r>
-    </w:p>
-    <w:p>
-      <w:pPr>
-        <w:pStyle w:val="CodeSnippet"/>
-      </w:pPr>
-      <w:r>
-        <w:t xml:space="preserve">    renderer: CanvasRenderingContext2D) {</w:t>
-      </w:r>
-    </w:p>
-    <w:p>
-      <w:pPr>
-        <w:pStyle w:val="CodeSnippet"/>
-      </w:pPr>
-    </w:p>
-    <w:p>
-      <w:pPr>
-        <w:pStyle w:val="CodeSnippet"/>
-      </w:pPr>
-      <w:r>
-        <w:t xml:space="preserve">    var centreX: number = sq.col * squareSide + squareSide / 2;</w:t>
-      </w:r>
-    </w:p>
-    <w:p>
-      <w:pPr>
-        <w:pStyle w:val="CodeSnippet"/>
-      </w:pPr>
-      <w:r>
-        <w:t xml:space="preserve">    var centerY: number = sq.row * squareSide + squareSide / 2;</w:t>
-      </w:r>
-    </w:p>
-    <w:p>
-      <w:pPr>
-        <w:pStyle w:val="CodeSnippet"/>
-      </w:pPr>
-      <w:r>
-        <w:t xml:space="preserve">    renderer.fillStyle = colour;</w:t>
-      </w:r>
-    </w:p>
-    <w:p>
-      <w:pPr>
-        <w:pStyle w:val="CodeSnippet"/>
-      </w:pPr>
-      <w:r>
-        <w:t xml:space="preserve">    renderer.beginPath();</w:t>
-      </w:r>
-    </w:p>
-    <w:p>
-      <w:pPr>
-        <w:pStyle w:val="CodeSnippet"/>
-      </w:pPr>
-      <w:r>
-        <w:t xml:space="preserve">    renderer.arc(centreX, centerY, pieceRadius, 0, 2 * Math.PI);</w:t>
-      </w:r>
-    </w:p>
-    <w:p>
-      <w:pPr>
-        <w:pStyle w:val="CodeSnippet"/>
-      </w:pPr>
-      <w:r>
-        <w:t xml:space="preserve">    renderer.fill();</w:t>
-      </w:r>
-    </w:p>
-    <w:p>
-      <w:pPr>
-        <w:pStyle w:val="CodeSnippet"/>
-      </w:pPr>
-      <w:r>
-        <w:t>}</w:t>
-      </w:r>
-    </w:p>
-    <w:p>
-      <w:pPr>
-        <w:pStyle w:val="Heading3"/>
-        <w:rPr>
-          <w:color w:val="2E74B5" w:themeColor="accent1" w:themeShade="BF"/>
-          <w:sz w:val="32"/>
-          <w:szCs w:val="32"/>
-        </w:rPr>
-      </w:pPr>
-      <w:r>
-        <w:rPr>
-          <w:color w:val="2E74B5" w:themeColor="accent1" w:themeShade="BF"/>
-          <w:sz w:val="32"/>
-          <w:szCs w:val="32"/>
-        </w:rPr>
-        <w:t>Modify drawSquare to draw</w:t>
-      </w:r>
-      <w:r>
-        <w:rPr>
-          <w:color w:val="2E74B5" w:themeColor="accent1" w:themeShade="BF"/>
-          <w:sz w:val="32"/>
-          <w:szCs w:val="32"/>
-        </w:rPr>
-        <w:t xml:space="preserve"> p</w:t>
-      </w:r>
-      <w:r>
-        <w:rPr>
-          <w:color w:val="2E74B5" w:themeColor="accent1" w:themeShade="BF"/>
-          <w:sz w:val="32"/>
-          <w:szCs w:val="32"/>
-        </w:rPr>
-        <w:t>iece if occupied</w:t>
-      </w:r>
-    </w:p>
-    <w:p>
-      <w:pPr>
-        <w:pStyle w:val="CodeSnippet"/>
-      </w:pPr>
-      <w:r>
-        <w:rPr>
-          <w:color w:val="0000FF"/>
-        </w:rPr>
-        <w:t>export</w:t>
-      </w:r>
-      <w:r>
-        <w:t xml:space="preserve"> </w:t>
-      </w:r>
-      <w:r>
-        <w:rPr>
-          <w:color w:val="0000FF"/>
-        </w:rPr>
-        <w:t>function</w:t>
-      </w:r>
-      <w:r>
-        <w:t xml:space="preserve"> drawSquare(sq: Square, renderer: CanvasRenderingContext2D) {</w:t>
-      </w:r>
-    </w:p>
-    <w:p>
-      <w:pPr>
-        <w:pStyle w:val="CodeSnippet"/>
-      </w:pPr>
-      <w:r>
-        <w:t xml:space="preserve">    </w:t>
-      </w:r>
-      <w:r>
-        <w:rPr>
-          <w:color w:val="008000"/>
-        </w:rPr>
-        <w:t>//Draw background</w:t>
-      </w:r>
-    </w:p>
-    <w:p>
-      <w:pPr>
-        <w:pStyle w:val="CodeSnippet"/>
-      </w:pPr>
-      <w:r>
-        <w:t xml:space="preserve">    renderer.fillStyle = </w:t>
-      </w:r>
-      <w:r>
-        <w:rPr>
-          <w:color w:val="A31515"/>
-        </w:rPr>
-        <w:t>'green'</w:t>
-      </w:r>
-      <w:r>
-        <w:t>;</w:t>
-      </w:r>
-    </w:p>
-    <w:p>
-      <w:pPr>
-        <w:pStyle w:val="CodeSnippet"/>
-      </w:pPr>
-      <w:r>
-        <w:t xml:space="preserve">    renderer.fillRect(sq.col * squareSide, sq.row * squareSide, squareSide, squareSide);</w:t>
-      </w:r>
-    </w:p>
-    <w:p>
-      <w:pPr>
-        <w:pStyle w:val="CodeSnippet"/>
-      </w:pPr>
-      <w:r>
-        <w:t xml:space="preserve">    </w:t>
-      </w:r>
-      <w:r>
-        <w:rPr>
-          <w:color w:val="008000"/>
-        </w:rPr>
-        <w:t>//Draw outline</w:t>
-      </w:r>
-    </w:p>
-    <w:p>
-      <w:pPr>
-        <w:pStyle w:val="CodeSnippet"/>
-      </w:pPr>
-      <w:r>
-        <w:t xml:space="preserve">    renderer.strokeStyle = </w:t>
-      </w:r>
-      <w:r>
-        <w:rPr>
-          <w:color w:val="A31515"/>
-        </w:rPr>
-        <w:t>'black'</w:t>
-      </w:r>
-      <w:r>
-        <w:t>;</w:t>
-      </w:r>
-    </w:p>
-    <w:p>
-      <w:pPr>
-        <w:pStyle w:val="CodeSnippet"/>
-      </w:pPr>
-      <w:r>
-        <w:lastRenderedPageBreak/>
-        <w:t xml:space="preserve">    renderer.strokeRect(sq.col * squareSide, sq.row * squareSide, squareSide, squareSide);</w:t>
-      </w:r>
-    </w:p>
-    <w:p>
-      <w:pPr>
-        <w:pStyle w:val="CodeSnippet"/>
-        <w:rPr>
-          <w:highlight w:val="yellow"/>
-        </w:rPr>
-      </w:pPr>
-      <w:r>
-        <w:t xml:space="preserve">    </w:t>
-      </w:r>
-      <w:r>
-        <w:rPr>
-          <w:color w:val="0000FF"/>
-          <w:highlight w:val="yellow"/>
-        </w:rPr>
-        <w:t>if</w:t>
-      </w:r>
-      <w:r>
-        <w:rPr>
-          <w:highlight w:val="yellow"/>
-        </w:rPr>
-        <w:t xml:space="preserve"> (sq.occupiedBy != </w:t>
-      </w:r>
-      <w:r>
-        <w:rPr>
-          <w:color w:val="0000FF"/>
-          <w:highlight w:val="yellow"/>
-        </w:rPr>
-        <w:t>null</w:t>
-      </w:r>
-      <w:r>
-        <w:rPr>
-          <w:highlight w:val="yellow"/>
-        </w:rPr>
-        <w:t>) {</w:t>
-      </w:r>
-    </w:p>
-    <w:p>
-      <w:pPr>
-        <w:pStyle w:val="CodeSnippet"/>
-        <w:rPr>
-          <w:highlight w:val="yellow"/>
-        </w:rPr>
-      </w:pPr>
-      <w:r>
-        <w:rPr>
-          <w:highlight w:val="yellow"/>
-        </w:rPr>
-        <w:t xml:space="preserve">        </w:t>
-      </w:r>
-      <w:r>
-        <w:rPr>
-          <w:color w:val="0000FF"/>
-          <w:highlight w:val="yellow"/>
-        </w:rPr>
-        <w:t>var</w:t>
-      </w:r>
-      <w:r>
-        <w:rPr>
-          <w:highlight w:val="yellow"/>
-        </w:rPr>
-        <w:t xml:space="preserve"> colour: </w:t>
-      </w:r>
-      <w:r>
-        <w:rPr>
-          <w:color w:val="0000FF"/>
-          <w:highlight w:val="yellow"/>
-        </w:rPr>
-        <w:t>string</w:t>
-      </w:r>
-      <w:r>
-        <w:rPr>
-          <w:highlight w:val="yellow"/>
-        </w:rPr>
-        <w:t xml:space="preserve"> = getColourForSide(sq.occupiedBy);</w:t>
-      </w:r>
-    </w:p>
-    <w:p>
-      <w:pPr>
-        <w:pStyle w:val="CodeSnippet"/>
-        <w:rPr>
-          <w:highlight w:val="yellow"/>
-        </w:rPr>
-      </w:pPr>
-      <w:r>
-        <w:rPr>
-          <w:highlight w:val="yellow"/>
-        </w:rPr>
-        <w:t xml:space="preserve">        drawPiece(sq, colour, renderer);</w:t>
-      </w:r>
-    </w:p>
-    <w:p>
-      <w:pPr>
-        <w:pStyle w:val="CodeSnippet"/>
-      </w:pPr>
-      <w:r>
-        <w:rPr>
-          <w:highlight w:val="yellow"/>
-        </w:rPr>
-        <w:t xml:space="preserve">    }</w:t>
-      </w:r>
-    </w:p>
-    <w:p>
-      <w:pPr>
-        <w:pStyle w:val="CodeSnippet"/>
-      </w:pPr>
-      <w:r>
-        <w:t>}</w:t>
-      </w:r>
-    </w:p>
-    <w:p>
-      <w:pPr>
-        <w:pStyle w:val="Heading3"/>
-        <w:rPr>
-          <w:color w:val="2E74B5" w:themeColor="accent1" w:themeShade="BF"/>
-          <w:sz w:val="32"/>
-          <w:szCs w:val="32"/>
-        </w:rPr>
-      </w:pPr>
-      <w:r>
-        <w:rPr>
-          <w:color w:val="2E74B5" w:themeColor="accent1" w:themeShade="BF"/>
-          <w:sz w:val="32"/>
-          <w:szCs w:val="32"/>
-        </w:rPr>
-        <w:t>Set up starting pieces in the Board’s constructor</w:t>
-      </w:r>
-    </w:p>
-    <w:p>
-      <w:pPr>
-        <w:pStyle w:val="CodeSnippet"/>
-      </w:pPr>
-      <w:r>
-        <w:rPr>
-          <w:color w:val="0000FF"/>
-        </w:rPr>
-        <w:t>this</w:t>
-      </w:r>
-      <w:r>
-        <w:t>.getSquare(3, 3).occupiedBy = Side.white;</w:t>
-      </w:r>
-    </w:p>
-    <w:p>
-      <w:pPr>
-        <w:pStyle w:val="CodeSnippet"/>
-      </w:pPr>
-      <w:r>
-        <w:rPr>
-          <w:color w:val="0000FF"/>
-        </w:rPr>
-        <w:t>this</w:t>
-      </w:r>
-      <w:r>
-        <w:t>.getSquare(4, 4).occupiedBy = Side.white;</w:t>
-      </w:r>
-    </w:p>
-    <w:p>
-      <w:pPr>
-        <w:pStyle w:val="CodeSnippet"/>
-      </w:pPr>
-      <w:r>
-        <w:rPr>
-          <w:color w:val="0000FF"/>
-        </w:rPr>
-        <w:t>this</w:t>
-      </w:r>
-      <w:r>
-        <w:t>.getSquare(4, 3).occupiedBy = Side.black;</w:t>
       </w:r>
     </w:p>
     <w:p>
@@ -3895,12 +4227,9 @@
       </w:pPr>
       <w:r>
         <w:rPr>
-          <w:color w:val="0000FF"/>
-        </w:rPr>
-        <w:t>this</w:t>
-      </w:r>
-      <w:r>
-        <w:t>.getSquare(3, 4).occupiedBy = Side.black;</w:t>
+          <w:sz w:val="19"/>
+        </w:rPr>
+        <w:t>}</w:t>
       </w:r>
     </w:p>
     <w:p>
@@ -3908,7 +4237,692 @@
         <w:pStyle w:val="Heading1"/>
         <w:numPr>
           <w:ilvl w:val="0"/>
-          <w:numId w:val="2"/>
+          <w:numId w:val="6"/>
+        </w:numPr>
+      </w:pPr>
+      <w:r>
+        <w:lastRenderedPageBreak/>
+        <w:t>Set up the starting position</w:t>
+      </w:r>
+    </w:p>
+    <w:p>
+      <w:pPr>
+        <w:pStyle w:val="Heading2"/>
+      </w:pPr>
+      <w:r>
+        <w:t>Learnings: patterns &amp; techniques</w:t>
+      </w:r>
+    </w:p>
+    <w:p>
+      <w:r>
+        <w:t>Enum</w:t>
+      </w:r>
+    </w:p>
+    <w:p>
+      <w:r>
+        <w:t>Importance of naming</w:t>
+      </w:r>
+      <w:r>
+        <w:t xml:space="preserve"> &amp; renaming</w:t>
+      </w:r>
+    </w:p>
+    <w:p>
+      <w:pPr>
+        <w:pStyle w:val="Heading3"/>
+      </w:pPr>
+      <w:r>
+        <w:lastRenderedPageBreak/>
+        <w:t>new constant PieceRadius (in App)</w:t>
+      </w:r>
+    </w:p>
+    <w:p>
+      <w:pPr>
+        <w:pStyle w:val="CodeSnippet"/>
+      </w:pPr>
+      <w:r>
+        <w:rPr>
+          <w:color w:val="0000FF"/>
+        </w:rPr>
+        <w:t>const</w:t>
+      </w:r>
+      <w:r>
+        <w:t xml:space="preserve"> pieceRadius = 25;</w:t>
+      </w:r>
+    </w:p>
+    <w:p>
+      <w:pPr>
+        <w:pStyle w:val="Heading3"/>
+      </w:pPr>
+      <w:r>
+        <w:t xml:space="preserve">New </w:t>
+      </w:r>
+      <w:r>
+        <w:t xml:space="preserve"> enum</w:t>
+      </w:r>
+      <w:r>
+        <w:t xml:space="preserve"> (in models)</w:t>
+      </w:r>
+    </w:p>
+    <w:p>
+      <w:pPr>
+        <w:pStyle w:val="CodeSnippet"/>
+      </w:pPr>
+      <w:r>
+        <w:t xml:space="preserve">  </w:t>
+      </w:r>
+      <w:r>
+        <w:rPr>
+          <w:color w:val="0000FF"/>
+        </w:rPr>
+        <w:t>export</w:t>
+      </w:r>
+      <w:r>
+        <w:t xml:space="preserve"> </w:t>
+      </w:r>
+      <w:r>
+        <w:rPr>
+          <w:color w:val="0000FF"/>
+        </w:rPr>
+        <w:t>enum</w:t>
+      </w:r>
+      <w:r>
+        <w:t xml:space="preserve"> Side { black, white }</w:t>
+      </w:r>
+    </w:p>
+    <w:p>
+      <w:pPr>
+        <w:pStyle w:val="Heading3"/>
+      </w:pPr>
+      <w:r>
+        <w:t>Function to get drawing colour from Side value</w:t>
+      </w:r>
+    </w:p>
+    <w:p>
+      <w:pPr>
+        <w:pStyle w:val="CodeSnippet"/>
+      </w:pPr>
+      <w:r>
+        <w:rPr>
+          <w:color w:val="0000FF"/>
+        </w:rPr>
+        <w:t>import</w:t>
+      </w:r>
+      <w:r>
+        <w:t xml:space="preserve"> Side = model.Side;</w:t>
+      </w:r>
+    </w:p>
+    <w:p>
+      <w:pPr>
+        <w:pStyle w:val="CodeSnippet"/>
+      </w:pPr>
+    </w:p>
+    <w:p>
+      <w:pPr>
+        <w:pStyle w:val="CodeSnippet"/>
+      </w:pPr>
+      <w:r>
+        <w:rPr>
+          <w:color w:val="0000FF"/>
+        </w:rPr>
+        <w:t>export</w:t>
+      </w:r>
+      <w:r>
+        <w:t xml:space="preserve"> </w:t>
+      </w:r>
+      <w:r>
+        <w:rPr>
+          <w:color w:val="0000FF"/>
+        </w:rPr>
+        <w:t>function</w:t>
+      </w:r>
+      <w:r>
+        <w:t xml:space="preserve"> getColourForSide(side: Side): </w:t>
+      </w:r>
+      <w:r>
+        <w:rPr>
+          <w:color w:val="0000FF"/>
+        </w:rPr>
+        <w:t>string</w:t>
+      </w:r>
+      <w:r>
+        <w:t xml:space="preserve"> {</w:t>
+      </w:r>
+    </w:p>
+    <w:p>
+      <w:pPr>
+        <w:pStyle w:val="CodeSnippet"/>
+      </w:pPr>
+      <w:r>
+        <w:t xml:space="preserve">    </w:t>
+      </w:r>
+      <w:r>
+        <w:rPr>
+          <w:color w:val="0000FF"/>
+        </w:rPr>
+        <w:t>return</w:t>
+      </w:r>
+      <w:r>
+        <w:t xml:space="preserve"> side === Side.black? </w:t>
+      </w:r>
+      <w:r>
+        <w:rPr>
+          <w:color w:val="A31515"/>
+        </w:rPr>
+        <w:t>'black'</w:t>
+      </w:r>
+      <w:r>
+        <w:t xml:space="preserve"> : </w:t>
+      </w:r>
+      <w:r>
+        <w:rPr>
+          <w:color w:val="A31515"/>
+        </w:rPr>
+        <w:t>'white'</w:t>
+      </w:r>
+      <w:r>
+        <w:t>;</w:t>
+      </w:r>
+    </w:p>
+    <w:p>
+      <w:pPr>
+        <w:pStyle w:val="CodeSnippet"/>
+      </w:pPr>
+      <w:r>
+        <w:t>}</w:t>
+      </w:r>
+    </w:p>
+    <w:p>
+      <w:pPr>
+        <w:pStyle w:val="Heading3"/>
+      </w:pPr>
+      <w:r>
+        <w:t>Modify square to know if occupied</w:t>
+      </w:r>
+    </w:p>
+    <w:p>
+      <w:pPr>
+        <w:pStyle w:val="CodeSnippet"/>
+      </w:pPr>
+      <w:r>
+        <w:t>export class Square {</w:t>
+      </w:r>
+    </w:p>
+    <w:p>
+      <w:pPr>
+        <w:pStyle w:val="CodeSnippet"/>
+      </w:pPr>
+      <w:r>
+        <w:t xml:space="preserve">    constructor(public col: number, public row: number) {</w:t>
+      </w:r>
+    </w:p>
+    <w:p>
+      <w:pPr>
+        <w:pStyle w:val="CodeSnippet"/>
+      </w:pPr>
+      <w:r>
+        <w:t xml:space="preserve">        this.occupiedBy = null;</w:t>
+      </w:r>
+    </w:p>
+    <w:p>
+      <w:pPr>
+        <w:pStyle w:val="CodeSnippet"/>
+      </w:pPr>
+      <w:r>
+        <w:t xml:space="preserve">    }</w:t>
+      </w:r>
+    </w:p>
+    <w:p>
+      <w:pPr>
+        <w:pStyle w:val="CodeSnippet"/>
+      </w:pPr>
+      <w:r>
+        <w:t xml:space="preserve">    public occupiedBy: Side;</w:t>
+      </w:r>
+    </w:p>
+    <w:p>
+      <w:pPr>
+        <w:pStyle w:val="CodeSnippet"/>
+      </w:pPr>
+      <w:r>
+        <w:t>}</w:t>
+      </w:r>
+    </w:p>
+    <w:p>
+      <w:pPr>
+        <w:pStyle w:val="Heading3"/>
+      </w:pPr>
+      <w:r>
+        <w:t xml:space="preserve">new </w:t>
+      </w:r>
+      <w:r>
+        <w:t>drawPiece function</w:t>
+      </w:r>
+    </w:p>
+    <w:p>
+      <w:pPr>
+        <w:pStyle w:val="CodeSnippet"/>
+      </w:pPr>
+      <w:r>
+        <w:t>export function drawPiece(</w:t>
+      </w:r>
+    </w:p>
+    <w:p>
+      <w:pPr>
+        <w:pStyle w:val="CodeSnippet"/>
+      </w:pPr>
+      <w:r>
+        <w:t xml:space="preserve">    sq: Square,</w:t>
+      </w:r>
+    </w:p>
+    <w:p>
+      <w:pPr>
+        <w:pStyle w:val="CodeSnippet"/>
+      </w:pPr>
+      <w:r>
+        <w:t xml:space="preserve">    colour: string,</w:t>
+      </w:r>
+    </w:p>
+    <w:p>
+      <w:pPr>
+        <w:pStyle w:val="CodeSnippet"/>
+      </w:pPr>
+      <w:r>
+        <w:t xml:space="preserve">    renderer: CanvasRenderingContext2D) {</w:t>
+      </w:r>
+    </w:p>
+    <w:p>
+      <w:pPr>
+        <w:pStyle w:val="CodeSnippet"/>
+      </w:pPr>
+    </w:p>
+    <w:p>
+      <w:pPr>
+        <w:pStyle w:val="CodeSnippet"/>
+      </w:pPr>
+      <w:r>
+        <w:t xml:space="preserve">    var centreX: number = sq.col * squareSide + squareSide / 2;</w:t>
+      </w:r>
+    </w:p>
+    <w:p>
+      <w:pPr>
+        <w:pStyle w:val="CodeSnippet"/>
+      </w:pPr>
+      <w:r>
+        <w:t xml:space="preserve">    var centerY: number = sq.row * squareSide + squareSide / 2;</w:t>
+      </w:r>
+    </w:p>
+    <w:p>
+      <w:pPr>
+        <w:pStyle w:val="CodeSnippet"/>
+      </w:pPr>
+      <w:r>
+        <w:t xml:space="preserve">    renderer.fillStyle = colour;</w:t>
+      </w:r>
+    </w:p>
+    <w:p>
+      <w:pPr>
+        <w:pStyle w:val="CodeSnippet"/>
+      </w:pPr>
+      <w:r>
+        <w:t xml:space="preserve">    renderer.beginPath();</w:t>
+      </w:r>
+    </w:p>
+    <w:p>
+      <w:pPr>
+        <w:pStyle w:val="CodeSnippet"/>
+      </w:pPr>
+      <w:r>
+        <w:t xml:space="preserve">    renderer.arc(centreX, centerY, pieceRadius, 0, 2 * Math.PI);</w:t>
+      </w:r>
+    </w:p>
+    <w:p>
+      <w:pPr>
+        <w:pStyle w:val="CodeSnippet"/>
+      </w:pPr>
+      <w:r>
+        <w:t xml:space="preserve">    renderer.fill();</w:t>
+      </w:r>
+    </w:p>
+    <w:p>
+      <w:pPr>
+        <w:pStyle w:val="CodeSnippet"/>
+      </w:pPr>
+      <w:r>
+        <w:t>}</w:t>
+      </w:r>
+    </w:p>
+    <w:p>
+      <w:pPr>
+        <w:pStyle w:val="Heading3"/>
+        <w:rPr>
+          <w:color w:val="2E74B5" w:themeColor="accent1" w:themeShade="BF"/>
+          <w:sz w:val="32"/>
+          <w:szCs w:val="32"/>
+        </w:rPr>
+      </w:pPr>
+      <w:r>
+        <w:rPr>
+          <w:color w:val="2E74B5" w:themeColor="accent1" w:themeShade="BF"/>
+          <w:sz w:val="32"/>
+          <w:szCs w:val="32"/>
+        </w:rPr>
+        <w:t>Modify drawSquare to draw</w:t>
+      </w:r>
+      <w:r>
+        <w:rPr>
+          <w:color w:val="2E74B5" w:themeColor="accent1" w:themeShade="BF"/>
+          <w:sz w:val="32"/>
+          <w:szCs w:val="32"/>
+        </w:rPr>
+        <w:t xml:space="preserve"> p</w:t>
+      </w:r>
+      <w:r>
+        <w:rPr>
+          <w:color w:val="2E74B5" w:themeColor="accent1" w:themeShade="BF"/>
+          <w:sz w:val="32"/>
+          <w:szCs w:val="32"/>
+        </w:rPr>
+        <w:t>iece if occupied</w:t>
+      </w:r>
+    </w:p>
+    <w:p>
+      <w:pPr>
+        <w:pStyle w:val="CodeSnippet"/>
+      </w:pPr>
+      <w:r>
+        <w:rPr>
+          <w:color w:val="0000FF"/>
+        </w:rPr>
+        <w:t>export</w:t>
+      </w:r>
+      <w:r>
+        <w:t xml:space="preserve"> </w:t>
+      </w:r>
+      <w:r>
+        <w:rPr>
+          <w:color w:val="0000FF"/>
+        </w:rPr>
+        <w:t>function</w:t>
+      </w:r>
+      <w:r>
+        <w:t xml:space="preserve"> drawSquare(sq: Square, renderer: CanvasRenderingContext2D) {</w:t>
+      </w:r>
+    </w:p>
+    <w:p>
+      <w:pPr>
+        <w:pStyle w:val="CodeSnippet"/>
+      </w:pPr>
+      <w:r>
+        <w:t xml:space="preserve">    </w:t>
+      </w:r>
+      <w:r>
+        <w:rPr>
+          <w:color w:val="008000"/>
+        </w:rPr>
+        <w:t>//Draw background</w:t>
+      </w:r>
+    </w:p>
+    <w:p>
+      <w:pPr>
+        <w:pStyle w:val="CodeSnippet"/>
+      </w:pPr>
+      <w:r>
+        <w:t xml:space="preserve">    renderer.fillStyle = </w:t>
+      </w:r>
+      <w:r>
+        <w:rPr>
+          <w:color w:val="A31515"/>
+        </w:rPr>
+        <w:t>'green'</w:t>
+      </w:r>
+      <w:r>
+        <w:t>;</w:t>
+      </w:r>
+    </w:p>
+    <w:p>
+      <w:pPr>
+        <w:pStyle w:val="CodeSnippet"/>
+      </w:pPr>
+      <w:r>
+        <w:t xml:space="preserve">    renderer.fillRect(sq.col * squareSide, sq.row * squareSide, squareSide, squareSide);</w:t>
+      </w:r>
+    </w:p>
+    <w:p>
+      <w:pPr>
+        <w:pStyle w:val="CodeSnippet"/>
+      </w:pPr>
+      <w:r>
+        <w:t xml:space="preserve">    </w:t>
+      </w:r>
+      <w:r>
+        <w:rPr>
+          <w:color w:val="008000"/>
+        </w:rPr>
+        <w:t>//Draw outline</w:t>
+      </w:r>
+    </w:p>
+    <w:p>
+      <w:pPr>
+        <w:pStyle w:val="CodeSnippet"/>
+      </w:pPr>
+      <w:r>
+        <w:t xml:space="preserve">    renderer.strokeStyle = </w:t>
+      </w:r>
+      <w:r>
+        <w:rPr>
+          <w:color w:val="A31515"/>
+        </w:rPr>
+        <w:t>'black'</w:t>
+      </w:r>
+      <w:r>
+        <w:t>;</w:t>
+      </w:r>
+    </w:p>
+    <w:p>
+      <w:pPr>
+        <w:pStyle w:val="CodeSnippet"/>
+      </w:pPr>
+      <w:r>
+        <w:lastRenderedPageBreak/>
+        <w:t xml:space="preserve">    renderer.strokeRect(sq.col * squareSide, sq.row * squareSide, squareSide, squareSide);</w:t>
+      </w:r>
+    </w:p>
+    <w:p>
+      <w:pPr>
+        <w:pStyle w:val="CodeSnippet"/>
+        <w:rPr>
+          <w:highlight w:val="yellow"/>
+        </w:rPr>
+      </w:pPr>
+      <w:r>
+        <w:t xml:space="preserve">    </w:t>
+      </w:r>
+      <w:r>
+        <w:rPr>
+          <w:color w:val="0000FF"/>
+          <w:highlight w:val="yellow"/>
+        </w:rPr>
+        <w:t>if</w:t>
+      </w:r>
+      <w:r>
+        <w:rPr>
+          <w:highlight w:val="yellow"/>
+        </w:rPr>
+        <w:t xml:space="preserve"> (sq.occupiedBy != </w:t>
+      </w:r>
+      <w:r>
+        <w:rPr>
+          <w:color w:val="0000FF"/>
+          <w:highlight w:val="yellow"/>
+        </w:rPr>
+        <w:t>null</w:t>
+      </w:r>
+      <w:r>
+        <w:rPr>
+          <w:highlight w:val="yellow"/>
+        </w:rPr>
+        <w:t>) {</w:t>
+      </w:r>
+    </w:p>
+    <w:p>
+      <w:pPr>
+        <w:pStyle w:val="CodeSnippet"/>
+        <w:rPr>
+          <w:highlight w:val="yellow"/>
+        </w:rPr>
+      </w:pPr>
+      <w:r>
+        <w:rPr>
+          <w:highlight w:val="yellow"/>
+        </w:rPr>
+        <w:t xml:space="preserve">        </w:t>
+      </w:r>
+      <w:r>
+        <w:rPr>
+          <w:color w:val="0000FF"/>
+          <w:highlight w:val="yellow"/>
+        </w:rPr>
+        <w:t>var</w:t>
+      </w:r>
+      <w:r>
+        <w:rPr>
+          <w:highlight w:val="yellow"/>
+        </w:rPr>
+        <w:t xml:space="preserve"> colour: </w:t>
+      </w:r>
+      <w:r>
+        <w:rPr>
+          <w:color w:val="0000FF"/>
+          <w:highlight w:val="yellow"/>
+        </w:rPr>
+        <w:t>string</w:t>
+      </w:r>
+      <w:r>
+        <w:rPr>
+          <w:highlight w:val="yellow"/>
+        </w:rPr>
+        <w:t xml:space="preserve"> = getColourForSide(sq.occupiedBy);</w:t>
+      </w:r>
+    </w:p>
+    <w:p>
+      <w:pPr>
+        <w:pStyle w:val="CodeSnippet"/>
+        <w:rPr>
+          <w:highlight w:val="yellow"/>
+        </w:rPr>
+      </w:pPr>
+      <w:r>
+        <w:rPr>
+          <w:highlight w:val="yellow"/>
+        </w:rPr>
+        <w:t xml:space="preserve">        drawPiece(sq, colour, renderer);</w:t>
+      </w:r>
+    </w:p>
+    <w:p>
+      <w:pPr>
+        <w:pStyle w:val="CodeSnippet"/>
+      </w:pPr>
+      <w:r>
+        <w:rPr>
+          <w:highlight w:val="yellow"/>
+        </w:rPr>
+        <w:t xml:space="preserve">    }</w:t>
+      </w:r>
+    </w:p>
+    <w:p>
+      <w:pPr>
+        <w:pStyle w:val="CodeSnippet"/>
+      </w:pPr>
+      <w:r>
+        <w:t>}</w:t>
+      </w:r>
+    </w:p>
+    <w:p>
+      <w:pPr>
+        <w:pStyle w:val="Heading3"/>
+        <w:rPr>
+          <w:color w:val="2E74B5" w:themeColor="accent1" w:themeShade="BF"/>
+          <w:sz w:val="32"/>
+          <w:szCs w:val="32"/>
+        </w:rPr>
+      </w:pPr>
+      <w:r>
+        <w:rPr>
+          <w:color w:val="2E74B5" w:themeColor="accent1" w:themeShade="BF"/>
+          <w:sz w:val="32"/>
+          <w:szCs w:val="32"/>
+        </w:rPr>
+        <w:t>Set up starting pieces in the Board’s constructor</w:t>
+      </w:r>
+    </w:p>
+    <w:p>
+      <w:pPr>
+        <w:pStyle w:val="CodeSnippet"/>
+      </w:pPr>
+      <w:r>
+        <w:rPr>
+          <w:color w:val="0000FF"/>
+        </w:rPr>
+        <w:t>this</w:t>
+      </w:r>
+      <w:r>
+        <w:t>.getSquare(3, 3).occupiedBy = Side.white;</w:t>
+      </w:r>
+    </w:p>
+    <w:p>
+      <w:pPr>
+        <w:pStyle w:val="CodeSnippet"/>
+      </w:pPr>
+      <w:r>
+        <w:rPr>
+          <w:color w:val="0000FF"/>
+        </w:rPr>
+        <w:t>this</w:t>
+      </w:r>
+      <w:r>
+        <w:t>.getSquare(4, 4).occupiedBy = Side.white;</w:t>
+      </w:r>
+    </w:p>
+    <w:p>
+      <w:pPr>
+        <w:pStyle w:val="CodeSnippet"/>
+      </w:pPr>
+      <w:r>
+        <w:rPr>
+          <w:color w:val="0000FF"/>
+        </w:rPr>
+        <w:t>this</w:t>
+      </w:r>
+      <w:r>
+        <w:t>.getSquare(4, 3).occupiedBy = Side.black;</w:t>
+      </w:r>
+    </w:p>
+    <w:p>
+      <w:pPr>
+        <w:pStyle w:val="CodeSnippet"/>
+        <w:rPr>
+          <w:rFonts w:asciiTheme="majorHAnsi" w:hAnsiTheme="majorHAnsi" w:cstheme="majorBidi"/>
+          <w:color w:val="2E74B5" w:themeColor="accent1" w:themeShade="BF"/>
+          <w:sz w:val="32"/>
+          <w:szCs w:val="32"/>
+        </w:rPr>
+      </w:pPr>
+      <w:r>
+        <w:rPr>
+          <w:color w:val="0000FF"/>
+        </w:rPr>
+        <w:t>this</w:t>
+      </w:r>
+      <w:r>
+        <w:t>.getSquare(3, 4).occupiedBy = Side.black;</w:t>
+      </w:r>
+    </w:p>
+    <w:p>
+      <w:pPr>
+        <w:pStyle w:val="Heading1"/>
+        <w:numPr>
+          <w:ilvl w:val="0"/>
+          <w:numId w:val="6"/>
         </w:numPr>
       </w:pPr>
       <w:r>
@@ -4654,7 +5668,7 @@
         <w:pStyle w:val="Heading1"/>
         <w:numPr>
           <w:ilvl w:val="0"/>
-          <w:numId w:val="2"/>
+          <w:numId w:val="6"/>
         </w:numPr>
       </w:pPr>
       <w:r>
@@ -5876,7 +6890,7 @@
         <w:pStyle w:val="Heading1"/>
         <w:numPr>
           <w:ilvl w:val="0"/>
-          <w:numId w:val="2"/>
+          <w:numId w:val="6"/>
         </w:numPr>
       </w:pPr>
       <w:r>
@@ -7021,7 +8035,7 @@
         <w:pStyle w:val="Heading1"/>
         <w:numPr>
           <w:ilvl w:val="0"/>
-          <w:numId w:val="2"/>
+          <w:numId w:val="6"/>
         </w:numPr>
       </w:pPr>
       <w:r>
@@ -8103,7 +9117,7 @@
         <w:pStyle w:val="Heading1"/>
         <w:numPr>
           <w:ilvl w:val="0"/>
-          <w:numId w:val="2"/>
+          <w:numId w:val="6"/>
         </w:numPr>
       </w:pPr>
       <w:r>
@@ -9169,7 +10183,7 @@
         <w:pStyle w:val="Heading1"/>
         <w:numPr>
           <w:ilvl w:val="0"/>
-          <w:numId w:val="2"/>
+          <w:numId w:val="6"/>
         </w:numPr>
       </w:pPr>
       <w:r>
@@ -9663,7 +10677,7 @@
         <w:pStyle w:val="Heading1"/>
         <w:numPr>
           <w:ilvl w:val="0"/>
-          <w:numId w:val="2"/>
+          <w:numId w:val="6"/>
         </w:numPr>
       </w:pPr>
       <w:r>
@@ -17528,6 +18542,95 @@
       </w:pPr>
     </w:lvl>
   </w:abstractNum>
+  <w:abstractNum w:abstractNumId="5" w15:restartNumberingAfterBreak="0">
+    <w:nsid w:val="72CB2210"/>
+    <w:multiLevelType w:val="hybridMultilevel"/>
+    <w:tmpl w:val="1CF0624E"/>
+    <w:lvl w:ilvl="0" w:tplc="0809000F">
+      <w:start w:val="1"/>
+      <w:numFmt w:val="decimal"/>
+      <w:lvlText w:val="%1."/>
+      <w:lvlJc w:val="left"/>
+      <w:pPr>
+        <w:ind w:left="720" w:hanging="360"/>
+      </w:pPr>
+      <w:rPr>
+        <w:rFonts w:hint="default"/>
+      </w:rPr>
+    </w:lvl>
+    <w:lvl w:ilvl="1" w:tplc="08090019" w:tentative="1">
+      <w:start w:val="1"/>
+      <w:numFmt w:val="lowerLetter"/>
+      <w:lvlText w:val="%2."/>
+      <w:lvlJc w:val="left"/>
+      <w:pPr>
+        <w:ind w:left="1440" w:hanging="360"/>
+      </w:pPr>
+    </w:lvl>
+    <w:lvl w:ilvl="2" w:tplc="0809001B" w:tentative="1">
+      <w:start w:val="1"/>
+      <w:numFmt w:val="lowerRoman"/>
+      <w:lvlText w:val="%3."/>
+      <w:lvlJc w:val="right"/>
+      <w:pPr>
+        <w:ind w:left="2160" w:hanging="180"/>
+      </w:pPr>
+    </w:lvl>
+    <w:lvl w:ilvl="3" w:tplc="0809000F" w:tentative="1">
+      <w:start w:val="1"/>
+      <w:numFmt w:val="decimal"/>
+      <w:lvlText w:val="%4."/>
+      <w:lvlJc w:val="left"/>
+      <w:pPr>
+        <w:ind w:left="2880" w:hanging="360"/>
+      </w:pPr>
+    </w:lvl>
+    <w:lvl w:ilvl="4" w:tplc="08090019" w:tentative="1">
+      <w:start w:val="1"/>
+      <w:numFmt w:val="lowerLetter"/>
+      <w:lvlText w:val="%5."/>
+      <w:lvlJc w:val="left"/>
+      <w:pPr>
+        <w:ind w:left="3600" w:hanging="360"/>
+      </w:pPr>
+    </w:lvl>
+    <w:lvl w:ilvl="5" w:tplc="0809001B" w:tentative="1">
+      <w:start w:val="1"/>
+      <w:numFmt w:val="lowerRoman"/>
+      <w:lvlText w:val="%6."/>
+      <w:lvlJc w:val="right"/>
+      <w:pPr>
+        <w:ind w:left="4320" w:hanging="180"/>
+      </w:pPr>
+    </w:lvl>
+    <w:lvl w:ilvl="6" w:tplc="0809000F" w:tentative="1">
+      <w:start w:val="1"/>
+      <w:numFmt w:val="decimal"/>
+      <w:lvlText w:val="%7."/>
+      <w:lvlJc w:val="left"/>
+      <w:pPr>
+        <w:ind w:left="5040" w:hanging="360"/>
+      </w:pPr>
+    </w:lvl>
+    <w:lvl w:ilvl="7" w:tplc="08090019" w:tentative="1">
+      <w:start w:val="1"/>
+      <w:numFmt w:val="lowerLetter"/>
+      <w:lvlText w:val="%8."/>
+      <w:lvlJc w:val="left"/>
+      <w:pPr>
+        <w:ind w:left="5760" w:hanging="360"/>
+      </w:pPr>
+    </w:lvl>
+    <w:lvl w:ilvl="8" w:tplc="0809001B" w:tentative="1">
+      <w:start w:val="1"/>
+      <w:numFmt w:val="lowerRoman"/>
+      <w:lvlText w:val="%9."/>
+      <w:lvlJc w:val="right"/>
+      <w:pPr>
+        <w:ind w:left="6480" w:hanging="180"/>
+      </w:pPr>
+    </w:lvl>
+  </w:abstractNum>
   <w:num w:numId="1">
     <w:abstractNumId w:val="2"/>
   </w:num>
@@ -17542,6 +18645,9 @@
   </w:num>
   <w:num w:numId="5">
     <w:abstractNumId w:val="1"/>
+  </w:num>
+  <w:num w:numId="6">
+    <w:abstractNumId w:val="5"/>
   </w:num>
 </w:numbering>
 </file>
@@ -18177,6 +19283,18 @@
       <w:b/>
     </w:rPr>
   </w:style>
+  <w:style w:type="character" w:styleId="CommentReference">
+    <w:name w:val="annotation reference"/>
+    <w:basedOn w:val="DefaultParagraphFont"/>
+    <w:uiPriority w:val="99"/>
+    <w:semiHidden/>
+    <w:unhideWhenUsed/>
+    <w:rsid w:val="00D70F8D"/>
+    <w:rPr>
+      <w:sz w:val="16"/>
+      <w:szCs w:val="16"/>
+    </w:rPr>
+  </w:style>
   <w:style w:type="character" w:customStyle="1" w:styleId="ErrorChar">
     <w:name w:val="Error Char"/>
     <w:basedOn w:val="DefaultParagraphFont"/>
@@ -18184,6 +19302,92 @@
     <w:rsid w:val="007C6F3C"/>
     <w:rPr>
       <w:b/>
+    </w:rPr>
+  </w:style>
+  <w:style w:type="paragraph" w:styleId="CommentText">
+    <w:name w:val="annotation text"/>
+    <w:basedOn w:val="Normal"/>
+    <w:link w:val="CommentTextChar"/>
+    <w:uiPriority w:val="99"/>
+    <w:semiHidden/>
+    <w:unhideWhenUsed/>
+    <w:rsid w:val="00D70F8D"/>
+    <w:pPr>
+      <w:spacing w:line="240" w:lineRule="auto"/>
+    </w:pPr>
+    <w:rPr>
+      <w:sz w:val="20"/>
+      <w:szCs w:val="20"/>
+    </w:rPr>
+  </w:style>
+  <w:style w:type="character" w:customStyle="1" w:styleId="CommentTextChar">
+    <w:name w:val="Comment Text Char"/>
+    <w:basedOn w:val="DefaultParagraphFont"/>
+    <w:link w:val="CommentText"/>
+    <w:uiPriority w:val="99"/>
+    <w:semiHidden/>
+    <w:rsid w:val="00D70F8D"/>
+    <w:rPr>
+      <w:sz w:val="20"/>
+      <w:szCs w:val="20"/>
+    </w:rPr>
+  </w:style>
+  <w:style w:type="paragraph" w:styleId="CommentSubject">
+    <w:name w:val="annotation subject"/>
+    <w:basedOn w:val="CommentText"/>
+    <w:next w:val="CommentText"/>
+    <w:link w:val="CommentSubjectChar"/>
+    <w:uiPriority w:val="99"/>
+    <w:semiHidden/>
+    <w:unhideWhenUsed/>
+    <w:rsid w:val="00D70F8D"/>
+    <w:rPr>
+      <w:b/>
+      <w:bCs/>
+    </w:rPr>
+  </w:style>
+  <w:style w:type="character" w:customStyle="1" w:styleId="CommentSubjectChar">
+    <w:name w:val="Comment Subject Char"/>
+    <w:basedOn w:val="CommentTextChar"/>
+    <w:link w:val="CommentSubject"/>
+    <w:uiPriority w:val="99"/>
+    <w:semiHidden/>
+    <w:rsid w:val="00D70F8D"/>
+    <w:rPr>
+      <w:b/>
+      <w:bCs/>
+      <w:sz w:val="20"/>
+      <w:szCs w:val="20"/>
+    </w:rPr>
+  </w:style>
+  <w:style w:type="paragraph" w:styleId="BalloonText">
+    <w:name w:val="Balloon Text"/>
+    <w:basedOn w:val="Normal"/>
+    <w:link w:val="BalloonTextChar"/>
+    <w:uiPriority w:val="99"/>
+    <w:semiHidden/>
+    <w:unhideWhenUsed/>
+    <w:rsid w:val="00D70F8D"/>
+    <w:pPr>
+      <w:spacing w:before="0" w:after="0" w:line="240" w:lineRule="auto"/>
+    </w:pPr>
+    <w:rPr>
+      <w:rFonts w:ascii="Segoe UI" w:hAnsi="Segoe UI" w:cs="Segoe UI"/>
+      <w:sz w:val="18"/>
+      <w:szCs w:val="18"/>
+    </w:rPr>
+  </w:style>
+  <w:style w:type="character" w:customStyle="1" w:styleId="BalloonTextChar">
+    <w:name w:val="Balloon Text Char"/>
+    <w:basedOn w:val="DefaultParagraphFont"/>
+    <w:link w:val="BalloonText"/>
+    <w:uiPriority w:val="99"/>
+    <w:semiHidden/>
+    <w:rsid w:val="00D70F8D"/>
+    <w:rPr>
+      <w:rFonts w:ascii="Segoe UI" w:hAnsi="Segoe UI" w:cs="Segoe UI"/>
+      <w:sz w:val="18"/>
+      <w:szCs w:val="18"/>
     </w:rPr>
   </w:style>
 </w:styles>

</xml_diff>

<commit_message>
Story 5: Set up the starting position
</commit_message>
<xml_diff>
--- a/Reversi/documentation/Stories.docx
+++ b/Reversi/documentation/Stories.docx
@@ -2637,8 +2637,6 @@
       <w:r>
         <w:t xml:space="preserve"> &amp; </w:t>
       </w:r>
-      <w:bookmarkStart w:id="0" w:name="_GoBack"/>
-      <w:bookmarkEnd w:id="0"/>
       <w:r>
         <w:t xml:space="preserve">.  Explain NuGet packages.  </w:t>
       </w:r>
@@ -4237,7 +4235,7 @@
         <w:pStyle w:val="Heading1"/>
         <w:numPr>
           <w:ilvl w:val="0"/>
-          <w:numId w:val="6"/>
+          <w:numId w:val="2"/>
         </w:numPr>
       </w:pPr>
       <w:r>
@@ -4271,22 +4269,207 @@
         <w:pStyle w:val="Heading3"/>
       </w:pPr>
       <w:r>
+        <w:t>new constant PieceRadius (in App</w:t>
+      </w:r>
+      <w:r>
+        <w:t xml:space="preserve">, underneath the </w:t>
+      </w:r>
+      <w:r>
+        <w:t>)</w:t>
+      </w:r>
+    </w:p>
+    <w:p>
+      <w:pPr>
+        <w:pStyle w:val="CodeSnippet"/>
+      </w:pPr>
+      <w:r>
+        <w:rPr>
+          <w:color w:val="0000FF"/>
+        </w:rPr>
+        <w:t>const</w:t>
+      </w:r>
+      <w:r>
+        <w:t xml:space="preserve"> squareSide: </w:t>
+      </w:r>
+      <w:r>
+        <w:rPr>
+          <w:color w:val="0000FF"/>
+        </w:rPr>
+        <w:t>number</w:t>
+      </w:r>
+      <w:r>
+        <w:t xml:space="preserve"> = 60;</w:t>
+      </w:r>
+    </w:p>
+    <w:p>
+      <w:pPr>
+        <w:pStyle w:val="CodeSnippet"/>
+      </w:pPr>
+      <w:r>
+        <w:rPr>
+          <w:color w:val="0000FF"/>
+        </w:rPr>
+        <w:t>const</w:t>
+      </w:r>
+      <w:r>
+        <w:t xml:space="preserve"> pieceRadius = 25;</w:t>
+      </w:r>
+    </w:p>
+    <w:p>
+      <w:pPr>
+        <w:pStyle w:val="Heading3"/>
+      </w:pPr>
+    </w:p>
+    <w:p>
+      <w:pPr>
+        <w:pStyle w:val="Heading3"/>
+      </w:pPr>
+      <w:r>
+        <w:t xml:space="preserve">New </w:t>
+      </w:r>
+      <w:r>
+        <w:t xml:space="preserve"> enum</w:t>
+      </w:r>
+      <w:r>
+        <w:t xml:space="preserve"> (in models</w:t>
+      </w:r>
+      <w:r>
+        <w:t>, within namespace (link)</w:t>
+      </w:r>
+      <w:r>
+        <w:t>)</w:t>
+      </w:r>
+    </w:p>
+    <w:p>
+      <w:pPr>
+        <w:pStyle w:val="CodeSnippet"/>
+      </w:pPr>
+      <w:r>
+        <w:rPr>
+          <w:color w:val="0000FF"/>
+        </w:rPr>
+        <w:t>export</w:t>
+      </w:r>
+      <w:r>
+        <w:t xml:space="preserve"> </w:t>
+      </w:r>
+      <w:r>
+        <w:rPr>
+          <w:color w:val="0000FF"/>
+        </w:rPr>
+        <w:t>enum</w:t>
+      </w:r>
+      <w:r>
+        <w:t xml:space="preserve"> Side { black, white }</w:t>
+      </w:r>
+    </w:p>
+    <w:p>
+      <w:pPr>
+        <w:pStyle w:val="Heading3"/>
+      </w:pPr>
+      <w:r>
+        <w:t>Function to get drawing colour from Side value</w:t>
+      </w:r>
+    </w:p>
+    <w:p>
+      <w:r>
+        <w:t>In drawing, within namespace, but put the import at the top, below the existing import</w:t>
+      </w:r>
+    </w:p>
+    <w:p/>
+    <w:p>
+      <w:pPr>
+        <w:pStyle w:val="CodeSnippet"/>
+      </w:pPr>
+      <w:r>
+        <w:rPr>
+          <w:color w:val="0000FF"/>
+        </w:rPr>
         <w:lastRenderedPageBreak/>
-        <w:t>new constant PieceRadius (in App)</w:t>
-      </w:r>
-    </w:p>
-    <w:p>
-      <w:pPr>
-        <w:pStyle w:val="CodeSnippet"/>
-      </w:pPr>
-      <w:r>
-        <w:rPr>
-          <w:color w:val="0000FF"/>
-        </w:rPr>
-        <w:t>const</w:t>
-      </w:r>
-      <w:r>
-        <w:t xml:space="preserve"> pieceRadius = 25;</w:t>
+        <w:t>import</w:t>
+      </w:r>
+      <w:r>
+        <w:t xml:space="preserve"> Side = model.Side;</w:t>
+      </w:r>
+    </w:p>
+    <w:p>
+      <w:pPr>
+        <w:pStyle w:val="CodeSnippet"/>
+      </w:pPr>
+    </w:p>
+    <w:p>
+      <w:pPr>
+        <w:pStyle w:val="CodeSnippet"/>
+      </w:pPr>
+      <w:r>
+        <w:rPr>
+          <w:color w:val="0000FF"/>
+        </w:rPr>
+        <w:t>export</w:t>
+      </w:r>
+      <w:r>
+        <w:t xml:space="preserve"> </w:t>
+      </w:r>
+      <w:r>
+        <w:rPr>
+          <w:color w:val="0000FF"/>
+        </w:rPr>
+        <w:t>function</w:t>
+      </w:r>
+      <w:r>
+        <w:t xml:space="preserve"> getColourForSide(side: Side): </w:t>
+      </w:r>
+      <w:r>
+        <w:rPr>
+          <w:color w:val="0000FF"/>
+        </w:rPr>
+        <w:t>string</w:t>
+      </w:r>
+      <w:r>
+        <w:t xml:space="preserve"> {</w:t>
+      </w:r>
+    </w:p>
+    <w:p>
+      <w:pPr>
+        <w:pStyle w:val="CodeSnippet"/>
+      </w:pPr>
+      <w:r>
+        <w:t xml:space="preserve">    </w:t>
+      </w:r>
+      <w:r>
+        <w:rPr>
+          <w:color w:val="0000FF"/>
+        </w:rPr>
+        <w:t>return</w:t>
+      </w:r>
+      <w:r>
+        <w:t xml:space="preserve"> side === Side.black? </w:t>
+      </w:r>
+      <w:r>
+        <w:rPr>
+          <w:color w:val="A31515"/>
+        </w:rPr>
+        <w:t>'black'</w:t>
+      </w:r>
+      <w:r>
+        <w:t xml:space="preserve"> : </w:t>
+      </w:r>
+      <w:r>
+        <w:rPr>
+          <w:color w:val="A31515"/>
+        </w:rPr>
+        <w:t>'white'</w:t>
+      </w:r>
+      <w:r>
+        <w:t>;</w:t>
+      </w:r>
+    </w:p>
+    <w:p>
+      <w:pPr>
+        <w:pStyle w:val="CodeSnippet"/>
+      </w:pPr>
+      <w:r>
+        <w:t>}</w:t>
       </w:r>
     </w:p>
     <w:p>
@@ -4294,303 +4477,493 @@
         <w:pStyle w:val="Heading3"/>
       </w:pPr>
       <w:r>
-        <w:t xml:space="preserve">New </w:t>
-      </w:r>
-      <w:r>
-        <w:t xml:space="preserve"> enum</w:t>
-      </w:r>
-      <w:r>
-        <w:t xml:space="preserve"> (in models)</w:t>
-      </w:r>
-    </w:p>
-    <w:p>
-      <w:pPr>
-        <w:pStyle w:val="CodeSnippet"/>
-      </w:pPr>
-      <w:r>
-        <w:t xml:space="preserve">  </w:t>
-      </w:r>
-      <w:r>
-        <w:rPr>
-          <w:color w:val="0000FF"/>
+        <w:t>Modify S</w:t>
+      </w:r>
+      <w:r>
+        <w:t>quare</w:t>
+      </w:r>
+      <w:r>
+        <w:t xml:space="preserve"> class</w:t>
+      </w:r>
+      <w:r>
+        <w:t xml:space="preserve"> to know if occupied</w:t>
+      </w:r>
+    </w:p>
+    <w:p>
+      <w:pPr>
+        <w:pStyle w:val="CodeSnippet"/>
+        <w:rPr>
+          <w:sz w:val="19"/>
+        </w:rPr>
+      </w:pPr>
+      <w:r>
+        <w:rPr>
+          <w:color w:val="0000FF"/>
+          <w:sz w:val="19"/>
         </w:rPr>
         <w:t>export</w:t>
       </w:r>
       <w:r>
+        <w:rPr>
+          <w:sz w:val="19"/>
+        </w:rPr>
         <w:t xml:space="preserve"> </w:t>
       </w:r>
       <w:r>
         <w:rPr>
           <w:color w:val="0000FF"/>
-        </w:rPr>
-        <w:t>enum</w:t>
-      </w:r>
-      <w:r>
-        <w:t xml:space="preserve"> Side { black, white }</w:t>
+          <w:sz w:val="19"/>
+        </w:rPr>
+        <w:t>class</w:t>
+      </w:r>
+      <w:r>
+        <w:rPr>
+          <w:sz w:val="19"/>
+        </w:rPr>
+        <w:t xml:space="preserve"> Square {</w:t>
+      </w:r>
+    </w:p>
+    <w:p>
+      <w:pPr>
+        <w:pStyle w:val="CodeSnippet"/>
+        <w:rPr>
+          <w:sz w:val="19"/>
+        </w:rPr>
+      </w:pPr>
+      <w:r>
+        <w:rPr>
+          <w:sz w:val="19"/>
+        </w:rPr>
+        <w:t xml:space="preserve">    </w:t>
+      </w:r>
+      <w:r>
+        <w:rPr>
+          <w:color w:val="0000FF"/>
+          <w:sz w:val="19"/>
+        </w:rPr>
+        <w:t>constructor</w:t>
+      </w:r>
+      <w:r>
+        <w:rPr>
+          <w:sz w:val="19"/>
+        </w:rPr>
+        <w:t>(</w:t>
+      </w:r>
+      <w:r>
+        <w:rPr>
+          <w:color w:val="0000FF"/>
+          <w:sz w:val="19"/>
+        </w:rPr>
+        <w:t>public</w:t>
+      </w:r>
+      <w:r>
+        <w:rPr>
+          <w:sz w:val="19"/>
+        </w:rPr>
+        <w:t xml:space="preserve"> col: </w:t>
+      </w:r>
+      <w:r>
+        <w:rPr>
+          <w:color w:val="0000FF"/>
+          <w:sz w:val="19"/>
+        </w:rPr>
+        <w:t>number</w:t>
+      </w:r>
+      <w:r>
+        <w:rPr>
+          <w:sz w:val="19"/>
+        </w:rPr>
+        <w:t xml:space="preserve">, </w:t>
+      </w:r>
+      <w:r>
+        <w:rPr>
+          <w:color w:val="0000FF"/>
+          <w:sz w:val="19"/>
+        </w:rPr>
+        <w:t>public</w:t>
+      </w:r>
+      <w:r>
+        <w:rPr>
+          <w:sz w:val="19"/>
+        </w:rPr>
+        <w:t xml:space="preserve"> row: </w:t>
+      </w:r>
+      <w:r>
+        <w:rPr>
+          <w:color w:val="0000FF"/>
+          <w:sz w:val="19"/>
+        </w:rPr>
+        <w:t>number</w:t>
+      </w:r>
+      <w:r>
+        <w:rPr>
+          <w:sz w:val="19"/>
+        </w:rPr>
+        <w:t>) {</w:t>
+      </w:r>
+    </w:p>
+    <w:p>
+      <w:pPr>
+        <w:pStyle w:val="CodeSnippet"/>
+        <w:rPr>
+          <w:sz w:val="19"/>
+        </w:rPr>
+      </w:pPr>
+      <w:r>
+        <w:rPr>
+          <w:sz w:val="19"/>
+        </w:rPr>
+        <w:t xml:space="preserve">        </w:t>
+      </w:r>
+      <w:r>
+        <w:rPr>
+          <w:color w:val="0000FF"/>
+          <w:sz w:val="19"/>
+          <w:highlight w:val="yellow"/>
+        </w:rPr>
+        <w:t>this</w:t>
+      </w:r>
+      <w:r>
+        <w:rPr>
+          <w:sz w:val="19"/>
+          <w:highlight w:val="yellow"/>
+        </w:rPr>
+        <w:t xml:space="preserve">.occupiedBy = </w:t>
+      </w:r>
+      <w:r>
+        <w:rPr>
+          <w:color w:val="0000FF"/>
+          <w:sz w:val="19"/>
+          <w:highlight w:val="yellow"/>
+        </w:rPr>
+        <w:t>null</w:t>
+      </w:r>
+      <w:r>
+        <w:rPr>
+          <w:sz w:val="19"/>
+          <w:highlight w:val="yellow"/>
+        </w:rPr>
+        <w:t>;</w:t>
+      </w:r>
+    </w:p>
+    <w:p>
+      <w:pPr>
+        <w:pStyle w:val="CodeSnippet"/>
+        <w:rPr>
+          <w:sz w:val="19"/>
+        </w:rPr>
+      </w:pPr>
+      <w:r>
+        <w:rPr>
+          <w:sz w:val="19"/>
+        </w:rPr>
+        <w:t xml:space="preserve">    }</w:t>
+      </w:r>
+    </w:p>
+    <w:p>
+      <w:pPr>
+        <w:pStyle w:val="CodeSnippet"/>
+        <w:rPr>
+          <w:sz w:val="19"/>
+        </w:rPr>
+      </w:pPr>
+      <w:r>
+        <w:rPr>
+          <w:sz w:val="19"/>
+        </w:rPr>
+        <w:t xml:space="preserve">    </w:t>
+      </w:r>
+      <w:r>
+        <w:rPr>
+          <w:color w:val="0000FF"/>
+          <w:sz w:val="19"/>
+          <w:highlight w:val="yellow"/>
+        </w:rPr>
+        <w:t>public</w:t>
+      </w:r>
+      <w:r>
+        <w:rPr>
+          <w:sz w:val="19"/>
+          <w:highlight w:val="yellow"/>
+        </w:rPr>
+        <w:t xml:space="preserve"> occupiedBy: Side;</w:t>
+      </w:r>
+    </w:p>
+    <w:p>
+      <w:pPr>
+        <w:pStyle w:val="CodeSnippet"/>
+      </w:pPr>
+      <w:r>
+        <w:rPr>
+          <w:sz w:val="19"/>
+        </w:rPr>
+        <w:t>}</w:t>
       </w:r>
     </w:p>
     <w:p>
       <w:pPr>
         <w:pStyle w:val="Heading3"/>
       </w:pPr>
-      <w:r>
-        <w:t>Function to get drawing colour from Side value</w:t>
-      </w:r>
-    </w:p>
-    <w:p>
-      <w:pPr>
-        <w:pStyle w:val="CodeSnippet"/>
-      </w:pPr>
-      <w:r>
-        <w:rPr>
-          <w:color w:val="0000FF"/>
-        </w:rPr>
-        <w:t>import</w:t>
-      </w:r>
-      <w:r>
-        <w:t xml:space="preserve"> Side = model.Side;</w:t>
-      </w:r>
-    </w:p>
-    <w:p>
-      <w:pPr>
-        <w:pStyle w:val="CodeSnippet"/>
-      </w:pPr>
-    </w:p>
-    <w:p>
-      <w:pPr>
-        <w:pStyle w:val="CodeSnippet"/>
-      </w:pPr>
-      <w:r>
-        <w:rPr>
-          <w:color w:val="0000FF"/>
+    </w:p>
+    <w:p>
+      <w:pPr>
+        <w:pStyle w:val="Heading3"/>
+      </w:pPr>
+      <w:r>
+        <w:t xml:space="preserve">new </w:t>
+      </w:r>
+      <w:r>
+        <w:t>drawPiece function</w:t>
+      </w:r>
+      <w:r>
+        <w:t xml:space="preserve"> in drawing.ts, within namespace</w:t>
+      </w:r>
+    </w:p>
+    <w:p>
+      <w:pPr>
+        <w:pStyle w:val="CodeSnippet"/>
+        <w:rPr>
+          <w:sz w:val="19"/>
+        </w:rPr>
+      </w:pPr>
+      <w:r>
+        <w:rPr>
+          <w:color w:val="0000FF"/>
+          <w:sz w:val="19"/>
         </w:rPr>
         <w:t>export</w:t>
       </w:r>
       <w:r>
+        <w:rPr>
+          <w:sz w:val="19"/>
+        </w:rPr>
         <w:t xml:space="preserve"> </w:t>
       </w:r>
       <w:r>
         <w:rPr>
           <w:color w:val="0000FF"/>
+          <w:sz w:val="19"/>
         </w:rPr>
         <w:t>function</w:t>
       </w:r>
       <w:r>
-        <w:t xml:space="preserve"> getColourForSide(side: Side): </w:t>
-      </w:r>
-      <w:r>
-        <w:rPr>
-          <w:color w:val="0000FF"/>
+        <w:rPr>
+          <w:sz w:val="19"/>
+        </w:rPr>
+        <w:t xml:space="preserve"> drawPiece(</w:t>
+      </w:r>
+    </w:p>
+    <w:p>
+      <w:pPr>
+        <w:pStyle w:val="CodeSnippet"/>
+        <w:rPr>
+          <w:sz w:val="19"/>
+        </w:rPr>
+      </w:pPr>
+      <w:r>
+        <w:rPr>
+          <w:sz w:val="19"/>
+        </w:rPr>
+        <w:t xml:space="preserve">    sq: Square,</w:t>
+      </w:r>
+    </w:p>
+    <w:p>
+      <w:pPr>
+        <w:pStyle w:val="CodeSnippet"/>
+        <w:rPr>
+          <w:sz w:val="19"/>
+        </w:rPr>
+      </w:pPr>
+      <w:r>
+        <w:rPr>
+          <w:sz w:val="19"/>
+        </w:rPr>
+        <w:t xml:space="preserve">    colour: </w:t>
+      </w:r>
+      <w:r>
+        <w:rPr>
+          <w:color w:val="0000FF"/>
+          <w:sz w:val="19"/>
         </w:rPr>
         <w:t>string</w:t>
       </w:r>
       <w:r>
-        <w:t xml:space="preserve"> {</w:t>
-      </w:r>
-    </w:p>
-    <w:p>
-      <w:pPr>
-        <w:pStyle w:val="CodeSnippet"/>
-      </w:pPr>
-      <w:r>
+        <w:rPr>
+          <w:sz w:val="19"/>
+        </w:rPr>
+        <w:t>,</w:t>
+      </w:r>
+    </w:p>
+    <w:p>
+      <w:pPr>
+        <w:pStyle w:val="CodeSnippet"/>
+        <w:rPr>
+          <w:sz w:val="19"/>
+        </w:rPr>
+      </w:pPr>
+      <w:r>
+        <w:rPr>
+          <w:sz w:val="19"/>
+        </w:rPr>
+        <w:t xml:space="preserve">    renderer: CanvasRenderingContext2D) {</w:t>
+      </w:r>
+    </w:p>
+    <w:p>
+      <w:pPr>
+        <w:pStyle w:val="CodeSnippet"/>
+        <w:rPr>
+          <w:sz w:val="19"/>
+        </w:rPr>
+      </w:pPr>
+    </w:p>
+    <w:p>
+      <w:pPr>
+        <w:pStyle w:val="CodeSnippet"/>
+        <w:rPr>
+          <w:sz w:val="19"/>
+        </w:rPr>
+      </w:pPr>
+      <w:r>
+        <w:rPr>
+          <w:sz w:val="19"/>
+        </w:rPr>
         <w:t xml:space="preserve">    </w:t>
       </w:r>
       <w:r>
         <w:rPr>
           <w:color w:val="0000FF"/>
-        </w:rPr>
-        <w:t>return</w:t>
-      </w:r>
-      <w:r>
-        <w:t xml:space="preserve"> side === Side.black? </w:t>
-      </w:r>
-      <w:r>
-        <w:rPr>
-          <w:color w:val="A31515"/>
-        </w:rPr>
-        <w:t>'black'</w:t>
-      </w:r>
-      <w:r>
-        <w:t xml:space="preserve"> : </w:t>
-      </w:r>
-      <w:r>
-        <w:rPr>
-          <w:color w:val="A31515"/>
-        </w:rPr>
-        <w:t>'white'</w:t>
-      </w:r>
-      <w:r>
-        <w:t>;</w:t>
-      </w:r>
-    </w:p>
-    <w:p>
-      <w:pPr>
-        <w:pStyle w:val="CodeSnippet"/>
-      </w:pPr>
-      <w:r>
+          <w:sz w:val="19"/>
+        </w:rPr>
+        <w:t>var</w:t>
+      </w:r>
+      <w:r>
+        <w:rPr>
+          <w:sz w:val="19"/>
+        </w:rPr>
+        <w:t xml:space="preserve"> centreX: </w:t>
+      </w:r>
+      <w:r>
+        <w:rPr>
+          <w:color w:val="0000FF"/>
+          <w:sz w:val="19"/>
+        </w:rPr>
+        <w:t>number</w:t>
+      </w:r>
+      <w:r>
+        <w:rPr>
+          <w:sz w:val="19"/>
+        </w:rPr>
+        <w:t xml:space="preserve"> = sq.col * squareSide + squareSide / 2;</w:t>
+      </w:r>
+    </w:p>
+    <w:p>
+      <w:pPr>
+        <w:pStyle w:val="CodeSnippet"/>
+        <w:rPr>
+          <w:sz w:val="19"/>
+        </w:rPr>
+      </w:pPr>
+      <w:r>
+        <w:rPr>
+          <w:sz w:val="19"/>
+        </w:rPr>
+        <w:t xml:space="preserve">    </w:t>
+      </w:r>
+      <w:r>
+        <w:rPr>
+          <w:color w:val="0000FF"/>
+          <w:sz w:val="19"/>
+        </w:rPr>
+        <w:t>var</w:t>
+      </w:r>
+      <w:r>
+        <w:rPr>
+          <w:sz w:val="19"/>
+        </w:rPr>
+        <w:t xml:space="preserve"> centerY: </w:t>
+      </w:r>
+      <w:r>
+        <w:rPr>
+          <w:color w:val="0000FF"/>
+          <w:sz w:val="19"/>
+        </w:rPr>
+        <w:t>number</w:t>
+      </w:r>
+      <w:r>
+        <w:rPr>
+          <w:sz w:val="19"/>
+        </w:rPr>
+        <w:t xml:space="preserve"> = sq.row * squareSide + squareSide / 2;</w:t>
+      </w:r>
+    </w:p>
+    <w:p>
+      <w:pPr>
+        <w:pStyle w:val="CodeSnippet"/>
+        <w:rPr>
+          <w:sz w:val="19"/>
+        </w:rPr>
+      </w:pPr>
+      <w:r>
+        <w:rPr>
+          <w:sz w:val="19"/>
+        </w:rPr>
+        <w:t xml:space="preserve">    renderer.fillStyle = colour;</w:t>
+      </w:r>
+    </w:p>
+    <w:p>
+      <w:pPr>
+        <w:pStyle w:val="CodeSnippet"/>
+        <w:rPr>
+          <w:sz w:val="19"/>
+        </w:rPr>
+      </w:pPr>
+      <w:r>
+        <w:rPr>
+          <w:sz w:val="19"/>
+        </w:rPr>
+        <w:t xml:space="preserve">    renderer.beginPath();</w:t>
+      </w:r>
+    </w:p>
+    <w:p>
+      <w:pPr>
+        <w:pStyle w:val="CodeSnippet"/>
+        <w:rPr>
+          <w:sz w:val="19"/>
+        </w:rPr>
+      </w:pPr>
+      <w:r>
+        <w:rPr>
+          <w:sz w:val="19"/>
+        </w:rPr>
+        <w:t xml:space="preserve">    renderer.arc(centreX, centerY, pieceRadius, 0, 2 * Math.PI);</w:t>
+      </w:r>
+    </w:p>
+    <w:p>
+      <w:pPr>
+        <w:pStyle w:val="CodeSnippet"/>
+        <w:rPr>
+          <w:sz w:val="19"/>
+        </w:rPr>
+      </w:pPr>
+      <w:r>
+        <w:rPr>
+          <w:sz w:val="19"/>
+        </w:rPr>
+        <w:t xml:space="preserve">    renderer.fill();</w:t>
+      </w:r>
+    </w:p>
+    <w:p>
+      <w:pPr>
+        <w:pStyle w:val="CodeSnippet"/>
+      </w:pPr>
+      <w:r>
+        <w:rPr>
+          <w:sz w:val="19"/>
+        </w:rPr>
         <w:t>}</w:t>
       </w:r>
     </w:p>
-    <w:p>
-      <w:pPr>
-        <w:pStyle w:val="Heading3"/>
-      </w:pPr>
-      <w:r>
-        <w:t>Modify square to know if occupied</w:t>
-      </w:r>
-    </w:p>
-    <w:p>
-      <w:pPr>
-        <w:pStyle w:val="CodeSnippet"/>
-      </w:pPr>
-      <w:r>
-        <w:t>export class Square {</w:t>
-      </w:r>
-    </w:p>
-    <w:p>
-      <w:pPr>
-        <w:pStyle w:val="CodeSnippet"/>
-      </w:pPr>
-      <w:r>
-        <w:t xml:space="preserve">    constructor(public col: number, public row: number) {</w:t>
-      </w:r>
-    </w:p>
-    <w:p>
-      <w:pPr>
-        <w:pStyle w:val="CodeSnippet"/>
-      </w:pPr>
-      <w:r>
-        <w:t xml:space="preserve">        this.occupiedBy = null;</w:t>
-      </w:r>
-    </w:p>
-    <w:p>
-      <w:pPr>
-        <w:pStyle w:val="CodeSnippet"/>
-      </w:pPr>
-      <w:r>
-        <w:t xml:space="preserve">    }</w:t>
-      </w:r>
-    </w:p>
-    <w:p>
-      <w:pPr>
-        <w:pStyle w:val="CodeSnippet"/>
-      </w:pPr>
-      <w:r>
-        <w:t xml:space="preserve">    public occupiedBy: Side;</w:t>
-      </w:r>
-    </w:p>
-    <w:p>
-      <w:pPr>
-        <w:pStyle w:val="CodeSnippet"/>
-      </w:pPr>
-      <w:r>
-        <w:t>}</w:t>
-      </w:r>
-    </w:p>
-    <w:p>
-      <w:pPr>
-        <w:pStyle w:val="Heading3"/>
-      </w:pPr>
-      <w:r>
-        <w:t xml:space="preserve">new </w:t>
-      </w:r>
-      <w:r>
-        <w:t>drawPiece function</w:t>
-      </w:r>
-    </w:p>
-    <w:p>
-      <w:pPr>
-        <w:pStyle w:val="CodeSnippet"/>
-      </w:pPr>
-      <w:r>
-        <w:t>export function drawPiece(</w:t>
-      </w:r>
-    </w:p>
-    <w:p>
-      <w:pPr>
-        <w:pStyle w:val="CodeSnippet"/>
-      </w:pPr>
-      <w:r>
-        <w:t xml:space="preserve">    sq: Square,</w:t>
-      </w:r>
-    </w:p>
-    <w:p>
-      <w:pPr>
-        <w:pStyle w:val="CodeSnippet"/>
-      </w:pPr>
-      <w:r>
-        <w:t xml:space="preserve">    colour: string,</w:t>
-      </w:r>
-    </w:p>
-    <w:p>
-      <w:pPr>
-        <w:pStyle w:val="CodeSnippet"/>
-      </w:pPr>
-      <w:r>
-        <w:t xml:space="preserve">    renderer: CanvasRenderingContext2D) {</w:t>
-      </w:r>
-    </w:p>
-    <w:p>
-      <w:pPr>
-        <w:pStyle w:val="CodeSnippet"/>
-      </w:pPr>
-    </w:p>
-    <w:p>
-      <w:pPr>
-        <w:pStyle w:val="CodeSnippet"/>
-      </w:pPr>
-      <w:r>
-        <w:t xml:space="preserve">    var centreX: number = sq.col * squareSide + squareSide / 2;</w:t>
-      </w:r>
-    </w:p>
-    <w:p>
-      <w:pPr>
-        <w:pStyle w:val="CodeSnippet"/>
-      </w:pPr>
-      <w:r>
-        <w:t xml:space="preserve">    var centerY: number = sq.row * squareSide + squareSide / 2;</w:t>
-      </w:r>
-    </w:p>
-    <w:p>
-      <w:pPr>
-        <w:pStyle w:val="CodeSnippet"/>
-      </w:pPr>
-      <w:r>
-        <w:t xml:space="preserve">    renderer.fillStyle = colour;</w:t>
-      </w:r>
-    </w:p>
-    <w:p>
-      <w:pPr>
-        <w:pStyle w:val="CodeSnippet"/>
-      </w:pPr>
-      <w:r>
-        <w:t xml:space="preserve">    renderer.beginPath();</w:t>
-      </w:r>
-    </w:p>
-    <w:p>
-      <w:pPr>
-        <w:pStyle w:val="CodeSnippet"/>
-      </w:pPr>
-      <w:r>
-        <w:t xml:space="preserve">    renderer.arc(centreX, centerY, pieceRadius, 0, 2 * Math.PI);</w:t>
-      </w:r>
-    </w:p>
-    <w:p>
-      <w:pPr>
-        <w:pStyle w:val="CodeSnippet"/>
-      </w:pPr>
-      <w:r>
-        <w:t xml:space="preserve">    renderer.fill();</w:t>
-      </w:r>
-    </w:p>
-    <w:p>
-      <w:pPr>
-        <w:pStyle w:val="CodeSnippet"/>
-      </w:pPr>
-      <w:r>
-        <w:t>}</w:t>
-      </w:r>
-    </w:p>
+    <w:p/>
     <w:p>
       <w:pPr>
         <w:pStyle w:val="Heading3"/>
@@ -4606,6 +4979,7 @@
           <w:sz w:val="32"/>
           <w:szCs w:val="32"/>
         </w:rPr>
+        <w:lastRenderedPageBreak/>
         <w:t>Modify drawSquare to draw</w:t>
       </w:r>
       <w:r>
@@ -4723,16 +5097,12 @@
         <w:pStyle w:val="CodeSnippet"/>
       </w:pPr>
       <w:r>
-        <w:lastRenderedPageBreak/>
         <w:t xml:space="preserve">    renderer.strokeRect(sq.col * squareSide, sq.row * squareSide, squareSide, squareSide);</w:t>
       </w:r>
     </w:p>
     <w:p>
       <w:pPr>
         <w:pStyle w:val="CodeSnippet"/>
-        <w:rPr>
-          <w:highlight w:val="yellow"/>
-        </w:rPr>
       </w:pPr>
       <w:r>
         <w:t xml:space="preserve">    </w:t>
@@ -4767,14 +5137,8 @@
     <w:p>
       <w:pPr>
         <w:pStyle w:val="CodeSnippet"/>
-        <w:rPr>
-          <w:highlight w:val="yellow"/>
-        </w:rPr>
-      </w:pPr>
-      <w:r>
-        <w:rPr>
-          <w:highlight w:val="yellow"/>
-        </w:rPr>
+      </w:pPr>
+      <w:r>
         <w:t xml:space="preserve">        </w:t>
       </w:r>
       <w:r>
@@ -4807,26 +5171,29 @@
     <w:p>
       <w:pPr>
         <w:pStyle w:val="CodeSnippet"/>
-        <w:rPr>
-          <w:highlight w:val="yellow"/>
-        </w:rPr>
-      </w:pPr>
-      <w:r>
-        <w:rPr>
-          <w:highlight w:val="yellow"/>
-        </w:rPr>
-        <w:t xml:space="preserve">        drawPiece(sq, colour, renderer);</w:t>
-      </w:r>
-    </w:p>
-    <w:p>
-      <w:pPr>
-        <w:pStyle w:val="CodeSnippet"/>
-      </w:pPr>
-      <w:r>
-        <w:rPr>
-          <w:highlight w:val="yellow"/>
-        </w:rPr>
-        <w:t xml:space="preserve">    }</w:t>
+      </w:pPr>
+      <w:r>
+        <w:t xml:space="preserve">        </w:t>
+      </w:r>
+      <w:r>
+        <w:rPr>
+          <w:highlight w:val="yellow"/>
+        </w:rPr>
+        <w:t>drawPiece(sq, colour, renderer);</w:t>
+      </w:r>
+    </w:p>
+    <w:p>
+      <w:pPr>
+        <w:pStyle w:val="CodeSnippet"/>
+      </w:pPr>
+      <w:r>
+        <w:t xml:space="preserve">    </w:t>
+      </w:r>
+      <w:r>
+        <w:rPr>
+          <w:highlight w:val="yellow"/>
+        </w:rPr>
+        <w:t>}</w:t>
       </w:r>
     </w:p>
     <w:p>
@@ -4858,42 +5225,323 @@
     <w:p>
       <w:pPr>
         <w:pStyle w:val="CodeSnippet"/>
-      </w:pPr>
-      <w:r>
-        <w:rPr>
-          <w:color w:val="0000FF"/>
+        <w:rPr>
+          <w:sz w:val="19"/>
+        </w:rPr>
+      </w:pPr>
+      <w:r>
+        <w:rPr>
+          <w:color w:val="0000FF"/>
+          <w:sz w:val="19"/>
+        </w:rPr>
+        <w:t>export</w:t>
+      </w:r>
+      <w:r>
+        <w:rPr>
+          <w:sz w:val="19"/>
+        </w:rPr>
+        <w:t xml:space="preserve"> </w:t>
+      </w:r>
+      <w:r>
+        <w:rPr>
+          <w:color w:val="0000FF"/>
+          <w:sz w:val="19"/>
+        </w:rPr>
+        <w:t>class</w:t>
+      </w:r>
+      <w:r>
+        <w:rPr>
+          <w:sz w:val="19"/>
+        </w:rPr>
+        <w:t xml:space="preserve"> Board {</w:t>
+      </w:r>
+    </w:p>
+    <w:p>
+      <w:pPr>
+        <w:pStyle w:val="CodeSnippet"/>
+        <w:rPr>
+          <w:sz w:val="19"/>
+        </w:rPr>
+      </w:pPr>
+      <w:r>
+        <w:rPr>
+          <w:sz w:val="19"/>
+        </w:rPr>
+        <w:t xml:space="preserve">    </w:t>
+      </w:r>
+      <w:r>
+        <w:rPr>
+          <w:color w:val="0000FF"/>
+          <w:sz w:val="19"/>
+        </w:rPr>
+        <w:t>constructor</w:t>
+      </w:r>
+      <w:r>
+        <w:rPr>
+          <w:sz w:val="19"/>
+        </w:rPr>
+        <w:t>() {</w:t>
+      </w:r>
+    </w:p>
+    <w:p>
+      <w:pPr>
+        <w:pStyle w:val="CodeSnippet"/>
+        <w:rPr>
+          <w:sz w:val="19"/>
+        </w:rPr>
+      </w:pPr>
+      <w:r>
+        <w:rPr>
+          <w:sz w:val="19"/>
+        </w:rPr>
+        <w:t xml:space="preserve">        </w:t>
+      </w:r>
+      <w:r>
+        <w:rPr>
+          <w:color w:val="0000FF"/>
+          <w:sz w:val="19"/>
         </w:rPr>
         <w:t>this</w:t>
       </w:r>
       <w:r>
+        <w:rPr>
+          <w:sz w:val="19"/>
+        </w:rPr>
+        <w:t>.squares = [];</w:t>
+      </w:r>
+    </w:p>
+    <w:p>
+      <w:pPr>
+        <w:pStyle w:val="CodeSnippet"/>
+        <w:rPr>
+          <w:sz w:val="19"/>
+        </w:rPr>
+      </w:pPr>
+      <w:r>
+        <w:rPr>
+          <w:sz w:val="19"/>
+        </w:rPr>
+        <w:t xml:space="preserve">        </w:t>
+      </w:r>
+      <w:r>
+        <w:rPr>
+          <w:color w:val="0000FF"/>
+          <w:sz w:val="19"/>
+        </w:rPr>
+        <w:t>for</w:t>
+      </w:r>
+      <w:r>
+        <w:rPr>
+          <w:sz w:val="19"/>
+        </w:rPr>
+        <w:t xml:space="preserve"> (</w:t>
+      </w:r>
+      <w:r>
+        <w:rPr>
+          <w:color w:val="0000FF"/>
+          <w:sz w:val="19"/>
+        </w:rPr>
+        <w:t>var</w:t>
+      </w:r>
+      <w:r>
+        <w:rPr>
+          <w:sz w:val="19"/>
+        </w:rPr>
+        <w:t xml:space="preserve"> col = 0; col &lt; 8; col++) {</w:t>
+      </w:r>
+    </w:p>
+    <w:p>
+      <w:pPr>
+        <w:pStyle w:val="CodeSnippet"/>
+        <w:rPr>
+          <w:sz w:val="19"/>
+        </w:rPr>
+      </w:pPr>
+      <w:r>
+        <w:rPr>
+          <w:sz w:val="19"/>
+        </w:rPr>
+        <w:t xml:space="preserve">            </w:t>
+      </w:r>
+      <w:r>
+        <w:rPr>
+          <w:color w:val="0000FF"/>
+          <w:sz w:val="19"/>
+        </w:rPr>
+        <w:t>for</w:t>
+      </w:r>
+      <w:r>
+        <w:rPr>
+          <w:sz w:val="19"/>
+        </w:rPr>
+        <w:t xml:space="preserve"> (</w:t>
+      </w:r>
+      <w:r>
+        <w:rPr>
+          <w:color w:val="0000FF"/>
+          <w:sz w:val="19"/>
+        </w:rPr>
+        <w:t>var</w:t>
+      </w:r>
+      <w:r>
+        <w:rPr>
+          <w:sz w:val="19"/>
+        </w:rPr>
+        <w:t xml:space="preserve"> row = 0; row &lt; 8; row++) {</w:t>
+      </w:r>
+    </w:p>
+    <w:p>
+      <w:pPr>
+        <w:pStyle w:val="CodeSnippet"/>
+        <w:rPr>
+          <w:sz w:val="19"/>
+        </w:rPr>
+      </w:pPr>
+      <w:r>
+        <w:rPr>
+          <w:sz w:val="19"/>
+        </w:rPr>
+        <w:t xml:space="preserve">                </w:t>
+      </w:r>
+      <w:r>
+        <w:rPr>
+          <w:color w:val="0000FF"/>
+          <w:sz w:val="19"/>
+        </w:rPr>
+        <w:t>this</w:t>
+      </w:r>
+      <w:r>
+        <w:rPr>
+          <w:sz w:val="19"/>
+        </w:rPr>
+        <w:t>.squares.push(</w:t>
+      </w:r>
+      <w:r>
+        <w:rPr>
+          <w:color w:val="0000FF"/>
+          <w:sz w:val="19"/>
+        </w:rPr>
+        <w:t>new</w:t>
+      </w:r>
+      <w:r>
+        <w:rPr>
+          <w:sz w:val="19"/>
+        </w:rPr>
+        <w:t xml:space="preserve"> Square(col, row));</w:t>
+      </w:r>
+    </w:p>
+    <w:p>
+      <w:pPr>
+        <w:pStyle w:val="CodeSnippet"/>
+        <w:rPr>
+          <w:sz w:val="19"/>
+        </w:rPr>
+      </w:pPr>
+      <w:r>
+        <w:rPr>
+          <w:sz w:val="19"/>
+        </w:rPr>
+        <w:t xml:space="preserve">            }</w:t>
+      </w:r>
+    </w:p>
+    <w:p>
+      <w:pPr>
+        <w:pStyle w:val="CodeSnippet"/>
+        <w:rPr>
+          <w:sz w:val="19"/>
+        </w:rPr>
+      </w:pPr>
+      <w:r>
+        <w:rPr>
+          <w:sz w:val="19"/>
+        </w:rPr>
+        <w:t xml:space="preserve">        }</w:t>
+      </w:r>
+    </w:p>
+    <w:p>
+      <w:pPr>
+        <w:pStyle w:val="CodeSnippet"/>
+        <w:rPr>
+          <w:sz w:val="19"/>
+        </w:rPr>
+      </w:pPr>
+      <w:r>
+        <w:rPr>
+          <w:sz w:val="19"/>
+        </w:rPr>
+        <w:t xml:space="preserve">        </w:t>
+      </w:r>
+      <w:r>
+        <w:rPr>
+          <w:color w:val="0000FF"/>
+          <w:sz w:val="19"/>
+          <w:highlight w:val="yellow"/>
+        </w:rPr>
+        <w:t>this</w:t>
+      </w:r>
+      <w:r>
+        <w:rPr>
+          <w:sz w:val="19"/>
+          <w:highlight w:val="yellow"/>
+        </w:rPr>
         <w:t>.getSquare(3, 3).occupiedBy = Side.white;</w:t>
       </w:r>
     </w:p>
     <w:p>
       <w:pPr>
         <w:pStyle w:val="CodeSnippet"/>
-      </w:pPr>
-      <w:r>
-        <w:rPr>
-          <w:color w:val="0000FF"/>
+        <w:rPr>
+          <w:sz w:val="19"/>
+        </w:rPr>
+      </w:pPr>
+      <w:r>
+        <w:rPr>
+          <w:sz w:val="19"/>
+        </w:rPr>
+        <w:t xml:space="preserve">        </w:t>
+      </w:r>
+      <w:r>
+        <w:rPr>
+          <w:color w:val="0000FF"/>
+          <w:sz w:val="19"/>
+          <w:highlight w:val="yellow"/>
         </w:rPr>
         <w:t>this</w:t>
       </w:r>
       <w:r>
+        <w:rPr>
+          <w:sz w:val="19"/>
+          <w:highlight w:val="yellow"/>
+        </w:rPr>
         <w:t>.getSquare(4, 4).occupiedBy = Side.white;</w:t>
       </w:r>
     </w:p>
     <w:p>
       <w:pPr>
         <w:pStyle w:val="CodeSnippet"/>
-      </w:pPr>
-      <w:r>
-        <w:rPr>
-          <w:color w:val="0000FF"/>
+        <w:rPr>
+          <w:sz w:val="19"/>
+        </w:rPr>
+      </w:pPr>
+      <w:r>
+        <w:rPr>
+          <w:sz w:val="19"/>
+        </w:rPr>
+        <w:t xml:space="preserve">        </w:t>
+      </w:r>
+      <w:r>
+        <w:rPr>
+          <w:color w:val="0000FF"/>
+          <w:sz w:val="19"/>
+          <w:highlight w:val="yellow"/>
         </w:rPr>
         <w:t>this</w:t>
       </w:r>
       <w:r>
+        <w:rPr>
+          <w:sz w:val="19"/>
+          <w:highlight w:val="yellow"/>
+        </w:rPr>
         <w:t>.getSquare(4, 3).occupiedBy = Side.black;</w:t>
       </w:r>
     </w:p>
@@ -4901,28 +5549,53 @@
       <w:pPr>
         <w:pStyle w:val="CodeSnippet"/>
         <w:rPr>
-          <w:rFonts w:asciiTheme="majorHAnsi" w:hAnsiTheme="majorHAnsi" w:cstheme="majorBidi"/>
-          <w:color w:val="2E74B5" w:themeColor="accent1" w:themeShade="BF"/>
-          <w:sz w:val="32"/>
-          <w:szCs w:val="32"/>
-        </w:rPr>
-      </w:pPr>
-      <w:r>
-        <w:rPr>
-          <w:color w:val="0000FF"/>
+          <w:sz w:val="19"/>
+        </w:rPr>
+      </w:pPr>
+      <w:r>
+        <w:rPr>
+          <w:sz w:val="19"/>
+        </w:rPr>
+        <w:t xml:space="preserve">        </w:t>
+      </w:r>
+      <w:r>
+        <w:rPr>
+          <w:color w:val="0000FF"/>
+          <w:sz w:val="19"/>
+          <w:highlight w:val="yellow"/>
         </w:rPr>
         <w:t>this</w:t>
       </w:r>
       <w:r>
+        <w:rPr>
+          <w:sz w:val="19"/>
+          <w:highlight w:val="yellow"/>
+        </w:rPr>
         <w:t>.getSquare(3, 4).occupiedBy = Side.black;</w:t>
       </w:r>
+    </w:p>
+    <w:p>
+      <w:pPr>
+        <w:pStyle w:val="CodeSnippet"/>
+      </w:pPr>
+      <w:r>
+        <w:rPr>
+          <w:sz w:val="19"/>
+        </w:rPr>
+        <w:t xml:space="preserve">    }</w:t>
+      </w:r>
+    </w:p>
+    <w:p/>
+    <w:p>
+      <w:bookmarkStart w:id="0" w:name="_GoBack"/>
+      <w:bookmarkEnd w:id="0"/>
     </w:p>
     <w:p>
       <w:pPr>
         <w:pStyle w:val="Heading1"/>
         <w:numPr>
           <w:ilvl w:val="0"/>
-          <w:numId w:val="6"/>
+          <w:numId w:val="7"/>
         </w:numPr>
       </w:pPr>
       <w:r>
@@ -5450,6 +6123,7 @@
         <w:rPr>
           <w:color w:val="0000FF"/>
         </w:rPr>
+        <w:lastRenderedPageBreak/>
         <w:t>export</w:t>
       </w:r>
       <w:r>
@@ -5668,7 +6342,7 @@
         <w:pStyle w:val="Heading1"/>
         <w:numPr>
           <w:ilvl w:val="0"/>
-          <w:numId w:val="6"/>
+          <w:numId w:val="7"/>
         </w:numPr>
       </w:pPr>
       <w:r>
@@ -5847,7 +6521,6 @@
         <w:pStyle w:val="CodeSnippet"/>
       </w:pPr>
       <w:r>
-        <w:lastRenderedPageBreak/>
         <w:t xml:space="preserve">window.onload = </w:t>
       </w:r>
       <w:r>
@@ -6251,6 +6924,7 @@
         </w:rPr>
       </w:pPr>
       <w:r>
+        <w:lastRenderedPageBreak/>
         <w:t>Test this.  But see what happens when you move to the edge of the</w:t>
       </w:r>
       <w:r>
@@ -6890,7 +7564,7 @@
         <w:pStyle w:val="Heading1"/>
         <w:numPr>
           <w:ilvl w:val="0"/>
-          <w:numId w:val="6"/>
+          <w:numId w:val="7"/>
         </w:numPr>
       </w:pPr>
       <w:r>
@@ -7227,7 +7901,6 @@
         <w:rPr>
           <w:color w:val="0000FF"/>
         </w:rPr>
-        <w:lastRenderedPageBreak/>
         <w:t>function</w:t>
       </w:r>
       <w:r>
@@ -7298,6 +7971,7 @@
     </w:p>
     <w:p>
       <w:r>
+        <w:lastRenderedPageBreak/>
         <w:t>Now</w:t>
       </w:r>
       <w:r>
@@ -7784,7 +8458,6 @@
         <w:rPr>
           <w:color w:val="0000FF"/>
         </w:rPr>
-        <w:lastRenderedPageBreak/>
         <w:t>&lt;</w:t>
       </w:r>
       <w:r>
@@ -8035,7 +8708,7 @@
         <w:pStyle w:val="Heading1"/>
         <w:numPr>
           <w:ilvl w:val="0"/>
-          <w:numId w:val="6"/>
+          <w:numId w:val="7"/>
         </w:numPr>
       </w:pPr>
       <w:r>
@@ -9117,7 +9790,7 @@
         <w:pStyle w:val="Heading1"/>
         <w:numPr>
           <w:ilvl w:val="0"/>
-          <w:numId w:val="6"/>
+          <w:numId w:val="7"/>
         </w:numPr>
       </w:pPr>
       <w:r>
@@ -10183,7 +10856,7 @@
         <w:pStyle w:val="Heading1"/>
         <w:numPr>
           <w:ilvl w:val="0"/>
-          <w:numId w:val="6"/>
+          <w:numId w:val="7"/>
         </w:numPr>
       </w:pPr>
       <w:r>
@@ -10677,7 +11350,7 @@
         <w:pStyle w:val="Heading1"/>
         <w:numPr>
           <w:ilvl w:val="0"/>
-          <w:numId w:val="6"/>
+          <w:numId w:val="7"/>
         </w:numPr>
       </w:pPr>
       <w:r>
@@ -11775,51 +12448,51 @@
         <w:rPr>
           <w:color w:val="0000FF"/>
         </w:rPr>
+        <w:t>function</w:t>
+      </w:r>
+      <w:r>
+        <w:t xml:space="preserve"> oppositeSideTo(side: Side): Side {</w:t>
+      </w:r>
+    </w:p>
+    <w:p>
+      <w:pPr>
+        <w:pStyle w:val="CodeSnippet"/>
+      </w:pPr>
+      <w:r>
+        <w:t xml:space="preserve">    </w:t>
+      </w:r>
+      <w:r>
+        <w:rPr>
+          <w:color w:val="0000FF"/>
+        </w:rPr>
+        <w:t>return</w:t>
+      </w:r>
+      <w:r>
+        <w:t xml:space="preserve"> side === Side.black ? Side.white : Side.black;</w:t>
+      </w:r>
+    </w:p>
+    <w:p>
+      <w:pPr>
+        <w:pStyle w:val="CodeSnippet"/>
+      </w:pPr>
+      <w:r>
+        <w:t>}</w:t>
+      </w:r>
+    </w:p>
+    <w:p>
+      <w:r>
+        <w:t>then call this from both here (in Game class):</w:t>
+      </w:r>
+    </w:p>
+    <w:p>
+      <w:pPr>
+        <w:pStyle w:val="CodeSnippet"/>
+      </w:pPr>
+      <w:r>
+        <w:rPr>
+          <w:color w:val="0000FF"/>
+        </w:rPr>
         <w:lastRenderedPageBreak/>
-        <w:t>function</w:t>
-      </w:r>
-      <w:r>
-        <w:t xml:space="preserve"> oppositeSideTo(side: Side): Side {</w:t>
-      </w:r>
-    </w:p>
-    <w:p>
-      <w:pPr>
-        <w:pStyle w:val="CodeSnippet"/>
-      </w:pPr>
-      <w:r>
-        <w:t xml:space="preserve">    </w:t>
-      </w:r>
-      <w:r>
-        <w:rPr>
-          <w:color w:val="0000FF"/>
-        </w:rPr>
-        <w:t>return</w:t>
-      </w:r>
-      <w:r>
-        <w:t xml:space="preserve"> side === Side.black ? Side.white : Side.black;</w:t>
-      </w:r>
-    </w:p>
-    <w:p>
-      <w:pPr>
-        <w:pStyle w:val="CodeSnippet"/>
-      </w:pPr>
-      <w:r>
-        <w:t>}</w:t>
-      </w:r>
-    </w:p>
-    <w:p>
-      <w:r>
-        <w:t>then call this from both here (in Game class):</w:t>
-      </w:r>
-    </w:p>
-    <w:p>
-      <w:pPr>
-        <w:pStyle w:val="CodeSnippet"/>
-      </w:pPr>
-      <w:r>
-        <w:rPr>
-          <w:color w:val="0000FF"/>
-        </w:rPr>
         <w:t>public</w:t>
       </w:r>
       <w:r>
@@ -14694,7 +15367,6 @@
         <w:rPr>
           <w:color w:val="0000FF"/>
         </w:rPr>
-        <w:lastRenderedPageBreak/>
         <w:t>function</w:t>
       </w:r>
       <w:r>
@@ -18543,6 +19215,95 @@
     </w:lvl>
   </w:abstractNum>
   <w:abstractNum w:abstractNumId="5" w15:restartNumberingAfterBreak="0">
+    <w:nsid w:val="6CAF56E0"/>
+    <w:multiLevelType w:val="hybridMultilevel"/>
+    <w:tmpl w:val="1CF0624E"/>
+    <w:lvl w:ilvl="0" w:tplc="0809000F">
+      <w:start w:val="1"/>
+      <w:numFmt w:val="decimal"/>
+      <w:lvlText w:val="%1."/>
+      <w:lvlJc w:val="left"/>
+      <w:pPr>
+        <w:ind w:left="720" w:hanging="360"/>
+      </w:pPr>
+      <w:rPr>
+        <w:rFonts w:hint="default"/>
+      </w:rPr>
+    </w:lvl>
+    <w:lvl w:ilvl="1" w:tplc="08090019" w:tentative="1">
+      <w:start w:val="1"/>
+      <w:numFmt w:val="lowerLetter"/>
+      <w:lvlText w:val="%2."/>
+      <w:lvlJc w:val="left"/>
+      <w:pPr>
+        <w:ind w:left="1440" w:hanging="360"/>
+      </w:pPr>
+    </w:lvl>
+    <w:lvl w:ilvl="2" w:tplc="0809001B" w:tentative="1">
+      <w:start w:val="1"/>
+      <w:numFmt w:val="lowerRoman"/>
+      <w:lvlText w:val="%3."/>
+      <w:lvlJc w:val="right"/>
+      <w:pPr>
+        <w:ind w:left="2160" w:hanging="180"/>
+      </w:pPr>
+    </w:lvl>
+    <w:lvl w:ilvl="3" w:tplc="0809000F" w:tentative="1">
+      <w:start w:val="1"/>
+      <w:numFmt w:val="decimal"/>
+      <w:lvlText w:val="%4."/>
+      <w:lvlJc w:val="left"/>
+      <w:pPr>
+        <w:ind w:left="2880" w:hanging="360"/>
+      </w:pPr>
+    </w:lvl>
+    <w:lvl w:ilvl="4" w:tplc="08090019" w:tentative="1">
+      <w:start w:val="1"/>
+      <w:numFmt w:val="lowerLetter"/>
+      <w:lvlText w:val="%5."/>
+      <w:lvlJc w:val="left"/>
+      <w:pPr>
+        <w:ind w:left="3600" w:hanging="360"/>
+      </w:pPr>
+    </w:lvl>
+    <w:lvl w:ilvl="5" w:tplc="0809001B" w:tentative="1">
+      <w:start w:val="1"/>
+      <w:numFmt w:val="lowerRoman"/>
+      <w:lvlText w:val="%6."/>
+      <w:lvlJc w:val="right"/>
+      <w:pPr>
+        <w:ind w:left="4320" w:hanging="180"/>
+      </w:pPr>
+    </w:lvl>
+    <w:lvl w:ilvl="6" w:tplc="0809000F" w:tentative="1">
+      <w:start w:val="1"/>
+      <w:numFmt w:val="decimal"/>
+      <w:lvlText w:val="%7."/>
+      <w:lvlJc w:val="left"/>
+      <w:pPr>
+        <w:ind w:left="5040" w:hanging="360"/>
+      </w:pPr>
+    </w:lvl>
+    <w:lvl w:ilvl="7" w:tplc="08090019" w:tentative="1">
+      <w:start w:val="1"/>
+      <w:numFmt w:val="lowerLetter"/>
+      <w:lvlText w:val="%8."/>
+      <w:lvlJc w:val="left"/>
+      <w:pPr>
+        <w:ind w:left="5760" w:hanging="360"/>
+      </w:pPr>
+    </w:lvl>
+    <w:lvl w:ilvl="8" w:tplc="0809001B" w:tentative="1">
+      <w:start w:val="1"/>
+      <w:numFmt w:val="lowerRoman"/>
+      <w:lvlText w:val="%9."/>
+      <w:lvlJc w:val="right"/>
+      <w:pPr>
+        <w:ind w:left="6480" w:hanging="180"/>
+      </w:pPr>
+    </w:lvl>
+  </w:abstractNum>
+  <w:abstractNum w:abstractNumId="6" w15:restartNumberingAfterBreak="0">
     <w:nsid w:val="72CB2210"/>
     <w:multiLevelType w:val="hybridMultilevel"/>
     <w:tmpl w:val="1CF0624E"/>
@@ -18647,6 +19408,9 @@
     <w:abstractNumId w:val="1"/>
   </w:num>
   <w:num w:numId="6">
+    <w:abstractNumId w:val="6"/>
+  </w:num>
+  <w:num w:numId="7">
     <w:abstractNumId w:val="5"/>
   </w:num>
 </w:numbering>
@@ -19233,7 +19997,7 @@
     <w:basedOn w:val="Normal"/>
     <w:link w:val="CodeSnippetChar"/>
     <w:qFormat/>
-    <w:rsid w:val="00A200FE"/>
+    <w:rsid w:val="005B23AE"/>
     <w:pPr>
       <w:keepNext/>
       <w:keepLines/>
@@ -19249,7 +20013,7 @@
     <w:rPr>
       <w:rFonts w:ascii="Consolas" w:hAnsi="Consolas" w:cs="Consolas"/>
       <w:color w:val="000000"/>
-      <w:sz w:val="20"/>
+      <w:sz w:val="18"/>
       <w:szCs w:val="19"/>
     </w:rPr>
   </w:style>
@@ -19257,11 +20021,11 @@
     <w:name w:val="Code Snippet Char"/>
     <w:basedOn w:val="DefaultParagraphFont"/>
     <w:link w:val="CodeSnippet"/>
-    <w:rsid w:val="00A200FE"/>
+    <w:rsid w:val="005B23AE"/>
     <w:rPr>
       <w:rFonts w:ascii="Consolas" w:hAnsi="Consolas" w:cs="Consolas"/>
       <w:color w:val="000000"/>
-      <w:sz w:val="20"/>
+      <w:sz w:val="18"/>
       <w:szCs w:val="19"/>
     </w:rPr>
   </w:style>

</xml_diff>

<commit_message>
Story 6: Add a cursor, initially in the top-left corner
</commit_message>
<xml_diff>
--- a/Reversi/documentation/Stories.docx
+++ b/Reversi/documentation/Stories.docx
@@ -1286,12 +1286,33 @@
     <w:p>
       <w:pPr>
         <w:pStyle w:val="CodeSnippet"/>
-      </w:pPr>
-      <w:r>
-        <w:rPr>
-          <w:color w:val="0000FF"/>
+        <w:rPr>
+          <w:color w:val="0000FF"/>
+        </w:rPr>
+      </w:pPr>
+      <w:r>
+        <w:rPr>
+          <w:color w:val="008000"/>
+          <w:sz w:val="19"/>
         </w:rPr>
         <w:lastRenderedPageBreak/>
+        <w:t>//Global variables</w:t>
+      </w:r>
+      <w:r>
+        <w:rPr>
+          <w:color w:val="0000FF"/>
+        </w:rPr>
+        <w:t xml:space="preserve"> </w:t>
+      </w:r>
+    </w:p>
+    <w:p>
+      <w:pPr>
+        <w:pStyle w:val="CodeSnippet"/>
+      </w:pPr>
+      <w:r>
+        <w:rPr>
+          <w:color w:val="0000FF"/>
+        </w:rPr>
         <w:t>var</w:t>
       </w:r>
       <w:r>
@@ -1971,9 +1992,24 @@
       <w:pPr>
         <w:pStyle w:val="CodeSnippet"/>
         <w:rPr>
+          <w:highlight w:val="yellow"/>
+        </w:rPr>
+      </w:pPr>
+    </w:p>
+    <w:p>
+      <w:pPr>
+        <w:pStyle w:val="CodeSnippet"/>
+        <w:rPr>
           <w:highlight w:val="white"/>
         </w:rPr>
       </w:pPr>
+      <w:r>
+        <w:rPr>
+          <w:color w:val="008000"/>
+          <w:sz w:val="19"/>
+        </w:rPr>
+        <w:t>//Global variables</w:t>
+      </w:r>
     </w:p>
     <w:p>
       <w:pPr>
@@ -3484,6 +3520,18 @@
       </w:pPr>
       <w:r>
         <w:rPr>
+          <w:color w:val="008000"/>
+          <w:sz w:val="19"/>
+        </w:rPr>
+        <w:t>//Global variables</w:t>
+      </w:r>
+    </w:p>
+    <w:p>
+      <w:pPr>
+        <w:pStyle w:val="CodeSnippet"/>
+      </w:pPr>
+      <w:r>
+        <w:rPr>
           <w:color w:val="0000FF"/>
         </w:rPr>
         <w:t>var</w:t>
@@ -5586,16 +5634,13 @@
       </w:r>
     </w:p>
     <w:p/>
-    <w:p>
-      <w:bookmarkStart w:id="0" w:name="_GoBack"/>
-      <w:bookmarkEnd w:id="0"/>
-    </w:p>
+    <w:p/>
     <w:p>
       <w:pPr>
         <w:pStyle w:val="Heading1"/>
         <w:numPr>
           <w:ilvl w:val="0"/>
-          <w:numId w:val="7"/>
+          <w:numId w:val="2"/>
         </w:numPr>
       </w:pPr>
       <w:r>
@@ -5603,23 +5648,13 @@
         <w:t>Add</w:t>
       </w:r>
       <w:r>
-        <w:t xml:space="preserve"> a cursor, starting in the top-left corner</w:t>
-      </w:r>
-    </w:p>
-    <w:p>
-      <w:pPr>
-        <w:pStyle w:val="Heading2"/>
-      </w:pPr>
-      <w:r>
-        <w:t>Learnings: patterns &amp; techniques</w:t>
-      </w:r>
-    </w:p>
-    <w:p>
-      <w:pPr>
-        <w:pStyle w:val="Heading2"/>
-      </w:pPr>
-      <w:r>
-        <w:t>Code written</w:t>
+        <w:t xml:space="preserve"> a cursor, </w:t>
+      </w:r>
+      <w:r>
+        <w:t>initially</w:t>
+      </w:r>
+      <w:r>
+        <w:t xml:space="preserve"> in the top-left corner</w:t>
       </w:r>
     </w:p>
     <w:p>
@@ -5627,15 +5662,44 @@
         <w:pStyle w:val="Heading3"/>
       </w:pPr>
       <w:r>
-        <w:t>Create a cursor location global variable on App &amp; initialise in the OnLoad</w:t>
+        <w:t xml:space="preserve">Create a cursor location global variable on </w:t>
+      </w:r>
+      <w:r>
+        <w:t>app</w:t>
+      </w:r>
+      <w:r>
+        <w:t xml:space="preserve"> &amp; initialise in the OnLoad</w:t>
       </w:r>
       <w:r>
         <w:t xml:space="preserve"> &amp; draw it</w:t>
       </w:r>
     </w:p>
     <w:p>
-      <w:pPr>
-        <w:pStyle w:val="CodeSnippet"/>
+      <w:r>
+        <w:t>In app.ts, a new global variable</w:t>
+      </w:r>
+    </w:p>
+    <w:p>
+      <w:pPr>
+        <w:pStyle w:val="CodeSnippet"/>
+        <w:rPr>
+          <w:sz w:val="19"/>
+        </w:rPr>
+      </w:pPr>
+      <w:r>
+        <w:rPr>
+          <w:color w:val="008000"/>
+          <w:sz w:val="19"/>
+        </w:rPr>
+        <w:t>//Global variables</w:t>
+      </w:r>
+    </w:p>
+    <w:p>
+      <w:pPr>
+        <w:pStyle w:val="CodeSnippet"/>
+        <w:rPr>
+          <w:sz w:val="19"/>
+        </w:rPr>
       </w:pPr>
       <w:r>
         <w:rPr>
@@ -5644,6 +5708,71 @@
         <w:t>var</w:t>
       </w:r>
       <w:r>
+        <w:rPr>
+          <w:sz w:val="19"/>
+        </w:rPr>
+        <w:t xml:space="preserve"> canvas: HTMLCanvasElement;</w:t>
+      </w:r>
+    </w:p>
+    <w:p>
+      <w:pPr>
+        <w:pStyle w:val="CodeSnippet"/>
+        <w:rPr>
+          <w:sz w:val="19"/>
+        </w:rPr>
+      </w:pPr>
+      <w:r>
+        <w:rPr>
+          <w:color w:val="0000FF"/>
+        </w:rPr>
+        <w:t>var</w:t>
+      </w:r>
+      <w:r>
+        <w:rPr>
+          <w:sz w:val="19"/>
+        </w:rPr>
+        <w:t xml:space="preserve"> renderer: CanvasRenderingContext2D;</w:t>
+      </w:r>
+    </w:p>
+    <w:p>
+      <w:pPr>
+        <w:pStyle w:val="CodeSnippet"/>
+        <w:rPr>
+          <w:sz w:val="19"/>
+        </w:rPr>
+      </w:pPr>
+      <w:r>
+        <w:rPr>
+          <w:color w:val="0000FF"/>
+        </w:rPr>
+        <w:t>var</w:t>
+      </w:r>
+      <w:r>
+        <w:rPr>
+          <w:sz w:val="19"/>
+        </w:rPr>
+        <w:t xml:space="preserve"> board: Board;</w:t>
+      </w:r>
+    </w:p>
+    <w:p>
+      <w:pPr>
+        <w:pStyle w:val="CodeSnippet"/>
+        <w:rPr>
+          <w:sz w:val="19"/>
+        </w:rPr>
+      </w:pPr>
+      <w:r>
+        <w:rPr>
+          <w:color w:val="0000FF"/>
+          <w:highlight w:val="yellow"/>
+        </w:rPr>
+        <w:t>var</w:t>
+      </w:r>
+      <w:r>
+        <w:rPr>
+          <w:sz w:val="19"/>
+          <w:highlight w:val="yellow"/>
+        </w:rPr>
         <w:t xml:space="preserve"> cursorLocation: Square;</w:t>
       </w:r>
     </w:p>
@@ -5658,227 +5787,8 @@
       </w:pPr>
     </w:p>
     <w:p>
-      <w:pPr>
-        <w:pStyle w:val="CodeSnippet"/>
-      </w:pPr>
-      <w:r>
-        <w:t xml:space="preserve">window.onload = </w:t>
-      </w:r>
-      <w:r>
-        <w:rPr>
-          <w:color w:val="0000FF"/>
-        </w:rPr>
-        <w:t>function</w:t>
-      </w:r>
-      <w:r>
-        <w:t xml:space="preserve"> () {</w:t>
-      </w:r>
-    </w:p>
-    <w:p>
-      <w:pPr>
-        <w:pStyle w:val="CodeSnippet"/>
-      </w:pPr>
-      <w:r>
-        <w:t xml:space="preserve">    canvas = document.getElementsByTagName(</w:t>
-      </w:r>
-      <w:r>
-        <w:rPr>
-          <w:color w:val="A31515"/>
-        </w:rPr>
-        <w:t>"canvas"</w:t>
-      </w:r>
-      <w:r>
-        <w:t>)[0];</w:t>
-      </w:r>
-    </w:p>
-    <w:p>
-      <w:pPr>
-        <w:pStyle w:val="CodeSnippet"/>
-      </w:pPr>
-      <w:r>
-        <w:t xml:space="preserve">    renderer = canvas.getContext(</w:t>
-      </w:r>
-      <w:r>
-        <w:rPr>
-          <w:color w:val="A31515"/>
-        </w:rPr>
-        <w:t>"2d"</w:t>
-      </w:r>
-      <w:r>
-        <w:t>);</w:t>
-      </w:r>
-    </w:p>
-    <w:p>
-      <w:pPr>
-        <w:pStyle w:val="CodeSnippet"/>
-      </w:pPr>
-      <w:r>
-        <w:t xml:space="preserve">    </w:t>
-      </w:r>
-      <w:r>
-        <w:rPr>
-          <w:color w:val="0000FF"/>
-        </w:rPr>
-        <w:t>var</w:t>
-      </w:r>
-      <w:r>
-        <w:t xml:space="preserve"> board = </w:t>
-      </w:r>
-      <w:r>
-        <w:rPr>
-          <w:color w:val="0000FF"/>
-        </w:rPr>
-        <w:t>new</w:t>
-      </w:r>
-      <w:r>
-        <w:t xml:space="preserve"> Board();</w:t>
-      </w:r>
-    </w:p>
-    <w:p>
-      <w:pPr>
-        <w:pStyle w:val="CodeSnippet"/>
-      </w:pPr>
-      <w:r>
-        <w:t xml:space="preserve">    drawing.drawBoard(board, renderer);</w:t>
-      </w:r>
-    </w:p>
-    <w:p>
-      <w:pPr>
-        <w:pStyle w:val="CodeSnippet"/>
-        <w:rPr>
-          <w:highlight w:val="yellow"/>
-        </w:rPr>
-      </w:pPr>
-      <w:r>
-        <w:t xml:space="preserve">    </w:t>
-      </w:r>
-      <w:r>
-        <w:rPr>
-          <w:highlight w:val="yellow"/>
-        </w:rPr>
-        <w:t>cursorLocation = board.getSquare(0, 0);</w:t>
-      </w:r>
-    </w:p>
-    <w:p>
-      <w:pPr>
-        <w:pStyle w:val="CodeSnippet"/>
-        <w:rPr>
-          <w:highlight w:val="yellow"/>
-        </w:rPr>
-      </w:pPr>
-      <w:r>
-        <w:rPr>
-          <w:highlight w:val="yellow"/>
-        </w:rPr>
-        <w:t xml:space="preserve">    renderer.strokeStyle = </w:t>
-      </w:r>
-      <w:r>
-        <w:rPr>
-          <w:color w:val="A31515"/>
-          <w:highlight w:val="yellow"/>
-        </w:rPr>
-        <w:t>'yellow'</w:t>
-      </w:r>
-      <w:r>
-        <w:rPr>
-          <w:highlight w:val="yellow"/>
-        </w:rPr>
-        <w:t>;</w:t>
-      </w:r>
-    </w:p>
-    <w:p>
-      <w:pPr>
-        <w:pStyle w:val="CodeSnippet"/>
-      </w:pPr>
-      <w:r>
-        <w:rPr>
-          <w:highlight w:val="yellow"/>
-        </w:rPr>
-        <w:t xml:space="preserve">    renderer.strokeRect(cursorLocation.col * squareSide,      cursorLocation.row * squareSide, squareSide, squareSide)</w:t>
-      </w:r>
-      <w:r>
-        <w:rPr>
-          <w:highlight w:val="yellow"/>
-        </w:rPr>
-        <w:t>;</w:t>
-      </w:r>
-    </w:p>
-    <w:p>
-      <w:pPr>
-        <w:pStyle w:val="CodeSnippet"/>
-      </w:pPr>
-      <w:r>
-        <w:t>}</w:t>
-      </w:r>
-    </w:p>
-    <w:p>
-      <w:pPr>
-        <w:pStyle w:val="Heading3"/>
-      </w:pPr>
-      <w:r>
-        <w:t>Refactor by extracting a general function</w:t>
-      </w:r>
-      <w:r>
-        <w:t xml:space="preserve"> to draw square outline</w:t>
-      </w:r>
-      <w:r>
-        <w:t xml:space="preserve"> in any colour</w:t>
-      </w:r>
-    </w:p>
-    <w:p>
-      <w:pPr>
-        <w:pStyle w:val="CodeSnippet"/>
-      </w:pPr>
-      <w:r>
-        <w:rPr>
-          <w:color w:val="0000FF"/>
-        </w:rPr>
-        <w:t>export</w:t>
-      </w:r>
-      <w:r>
-        <w:t xml:space="preserve"> </w:t>
-      </w:r>
-      <w:r>
-        <w:rPr>
-          <w:color w:val="0000FF"/>
-        </w:rPr>
-        <w:t>function</w:t>
-      </w:r>
-      <w:r>
-        <w:t xml:space="preserve"> drawSquareOutline(square: Square, colour: </w:t>
-      </w:r>
-      <w:r>
-        <w:rPr>
-          <w:color w:val="0000FF"/>
-        </w:rPr>
-        <w:t>string</w:t>
-      </w:r>
-      <w:r>
-        <w:t>, renderer: CanvasRenderingContext2D) {</w:t>
-      </w:r>
-    </w:p>
-    <w:p>
-      <w:pPr>
-        <w:pStyle w:val="CodeSnippet"/>
-      </w:pPr>
-      <w:r>
-        <w:t xml:space="preserve">    renderer.strokeStyle = colour;</w:t>
-      </w:r>
-    </w:p>
-    <w:p>
-      <w:pPr>
-        <w:pStyle w:val="CodeSnippet"/>
-      </w:pPr>
-      <w:r>
-        <w:t xml:space="preserve">    renderer.strokeRect(square.col * squareSide, square.row * squareSide, squareSide, squareSide);</w:t>
-      </w:r>
-    </w:p>
-    <w:p>
-      <w:pPr>
-        <w:pStyle w:val="CodeSnippet"/>
-      </w:pPr>
-      <w:r>
-        <w:t>}</w:t>
+      <w:r>
+        <w:t>Initilise this in onload</w:t>
       </w:r>
     </w:p>
     <w:p>
@@ -5892,37 +5802,303 @@
       </w:pPr>
     </w:p>
     <w:p>
-      <w:r>
-        <w:t xml:space="preserve">Simplify the </w:t>
-      </w:r>
-      <w:r>
+      <w:pPr>
+        <w:pStyle w:val="CodeSnippet"/>
+      </w:pPr>
+      <w:r>
+        <w:t xml:space="preserve">window.onload = </w:t>
+      </w:r>
+      <w:r>
+        <w:rPr>
+          <w:color w:val="0000FF"/>
+        </w:rPr>
+        <w:t>function</w:t>
+      </w:r>
+      <w:r>
+        <w:t xml:space="preserve"> () {</w:t>
+      </w:r>
+    </w:p>
+    <w:p>
+      <w:pPr>
+        <w:pStyle w:val="CodeSnippet"/>
+      </w:pPr>
+      <w:r>
+        <w:t xml:space="preserve">    canvas = document.getElementsByTagName(</w:t>
+      </w:r>
+      <w:r>
+        <w:rPr>
+          <w:color w:val="A31515"/>
+        </w:rPr>
+        <w:t>"canvas"</w:t>
+      </w:r>
+      <w:r>
+        <w:t>)[0];</w:t>
+      </w:r>
+    </w:p>
+    <w:p>
+      <w:pPr>
+        <w:pStyle w:val="CodeSnippet"/>
+      </w:pPr>
+      <w:r>
+        <w:t xml:space="preserve">    renderer = canvas.getContext(</w:t>
+      </w:r>
+      <w:r>
+        <w:rPr>
+          <w:color w:val="A31515"/>
+        </w:rPr>
+        <w:t>"2d"</w:t>
+      </w:r>
+      <w:r>
+        <w:t>);</w:t>
+      </w:r>
+    </w:p>
+    <w:p>
+      <w:pPr>
+        <w:pStyle w:val="CodeSnippet"/>
+      </w:pPr>
+      <w:r>
+        <w:t xml:space="preserve">    </w:t>
+      </w:r>
+      <w:r>
+        <w:rPr>
+          <w:color w:val="0000FF"/>
+        </w:rPr>
+        <w:t>var</w:t>
+      </w:r>
+      <w:r>
+        <w:t xml:space="preserve"> board = </w:t>
+      </w:r>
+      <w:r>
+        <w:rPr>
+          <w:color w:val="0000FF"/>
+        </w:rPr>
+        <w:t>new</w:t>
+      </w:r>
+      <w:r>
+        <w:t xml:space="preserve"> Board();</w:t>
+      </w:r>
+    </w:p>
+    <w:p>
+      <w:pPr>
+        <w:pStyle w:val="CodeSnippet"/>
+      </w:pPr>
+      <w:r>
+        <w:t xml:space="preserve">    drawing.drawBoard(board, renderer);</w:t>
+      </w:r>
+    </w:p>
+    <w:p>
+      <w:pPr>
+        <w:pStyle w:val="CodeSnippet"/>
+        <w:rPr>
+          <w:highlight w:val="yellow"/>
+        </w:rPr>
+      </w:pPr>
+      <w:r>
+        <w:t xml:space="preserve">    </w:t>
+      </w:r>
+      <w:r>
+        <w:rPr>
+          <w:highlight w:val="yellow"/>
+        </w:rPr>
+        <w:t>cursorLocation = board.getSquare(0, 0);</w:t>
+      </w:r>
+    </w:p>
+    <w:p>
+      <w:pPr>
+        <w:pStyle w:val="CodeSnippet"/>
+      </w:pPr>
+      <w:r>
+        <w:t xml:space="preserve">    </w:t>
+      </w:r>
+      <w:r>
+        <w:rPr>
+          <w:highlight w:val="yellow"/>
+        </w:rPr>
+        <w:t xml:space="preserve">renderer.strokeStyle = </w:t>
+      </w:r>
+      <w:r>
+        <w:rPr>
+          <w:color w:val="A31515"/>
+          <w:highlight w:val="yellow"/>
+        </w:rPr>
+        <w:t>'yellow'</w:t>
+      </w:r>
+      <w:r>
+        <w:rPr>
+          <w:highlight w:val="yellow"/>
+        </w:rPr>
+        <w:t>;</w:t>
+      </w:r>
+    </w:p>
+    <w:p>
+      <w:pPr>
+        <w:pStyle w:val="CodeSnippet"/>
+      </w:pPr>
+      <w:r>
+        <w:t xml:space="preserve">    </w:t>
+      </w:r>
+      <w:r>
+        <w:rPr>
+          <w:highlight w:val="yellow"/>
+        </w:rPr>
+        <w:t>renderer.strokeRect(cursorLocati</w:t>
+      </w:r>
+      <w:r>
+        <w:rPr>
+          <w:highlight w:val="yellow"/>
+        </w:rPr>
+        <w:t xml:space="preserve">on.col * squareSide, </w:t>
+      </w:r>
+      <w:r>
+        <w:rPr>
+          <w:highlight w:val="yellow"/>
+        </w:rPr>
+        <w:t>cursorLocation.row * squareSide, squareSide, squareSide)</w:t>
+      </w:r>
+      <w:r>
+        <w:rPr>
+          <w:highlight w:val="yellow"/>
+        </w:rPr>
+        <w:t>;</w:t>
+      </w:r>
+    </w:p>
+    <w:p>
+      <w:pPr>
+        <w:pStyle w:val="CodeSnippet"/>
+      </w:pPr>
+      <w:r>
+        <w:t>}</w:t>
+      </w:r>
+    </w:p>
+    <w:p>
+      <w:pPr>
+        <w:pStyle w:val="Heading3"/>
+      </w:pPr>
+      <w:r>
+        <w:t>Test at this stage</w:t>
+      </w:r>
+    </w:p>
+    <w:p>
+      <w:pPr>
+        <w:pStyle w:val="Heading3"/>
+      </w:pPr>
+      <w:r>
+        <w:t>Now r</w:t>
+      </w:r>
+      <w:r>
+        <w:t>efactor by extracting a general function</w:t>
+      </w:r>
+      <w:r>
+        <w:t xml:space="preserve"> to draw square outline</w:t>
+      </w:r>
+      <w:r>
+        <w:t xml:space="preserve"> in any colour</w:t>
+      </w:r>
+    </w:p>
+    <w:p>
+      <w:r>
+        <w:t>Put in drawing. Recall: where do we insert new functions?</w:t>
+      </w:r>
+    </w:p>
+    <w:p>
+      <w:pPr>
+        <w:pStyle w:val="CodeSnippet"/>
+      </w:pPr>
+      <w:r>
+        <w:rPr>
+          <w:color w:val="0000FF"/>
+        </w:rPr>
+        <w:t>export</w:t>
+      </w:r>
+      <w:r>
+        <w:t xml:space="preserve"> </w:t>
+      </w:r>
+      <w:r>
+        <w:rPr>
+          <w:color w:val="0000FF"/>
+        </w:rPr>
+        <w:t>function</w:t>
+      </w:r>
+      <w:r>
+        <w:t xml:space="preserve"> drawSquareOutline(square: Square, colour: </w:t>
+      </w:r>
+      <w:r>
+        <w:rPr>
+          <w:color w:val="0000FF"/>
+        </w:rPr>
+        <w:t>string</w:t>
+      </w:r>
+      <w:r>
+        <w:t>, renderer: CanvasRenderingContext2D) {</w:t>
+      </w:r>
+    </w:p>
+    <w:p>
+      <w:pPr>
+        <w:pStyle w:val="CodeSnippet"/>
+      </w:pPr>
+      <w:r>
+        <w:t xml:space="preserve">    renderer.strokeStyle = colour;</w:t>
+      </w:r>
+    </w:p>
+    <w:p>
+      <w:pPr>
+        <w:pStyle w:val="CodeSnippet"/>
+      </w:pPr>
+      <w:r>
+        <w:t xml:space="preserve">    renderer.strokeRect(square.col * squareSide, square.row * squareSide, squareSide, squareSide);</w:t>
+      </w:r>
+    </w:p>
+    <w:p>
+      <w:pPr>
+        <w:pStyle w:val="CodeSnippet"/>
+      </w:pPr>
+      <w:r>
+        <w:t>}</w:t>
+      </w:r>
+    </w:p>
+    <w:p>
+      <w:pPr>
         <w:rPr>
           <w:rFonts w:ascii="Consolas" w:hAnsi="Consolas" w:cs="Consolas"/>
           <w:color w:val="000000"/>
           <w:sz w:val="19"/>
           <w:szCs w:val="19"/>
         </w:rPr>
-        <w:t>onLoad</w:t>
-      </w:r>
-      <w:r>
-        <w:t xml:space="preserve"> function to:</w:t>
-      </w:r>
-    </w:p>
-    <w:p>
-      <w:pPr>
+      </w:pPr>
+    </w:p>
+    <w:p>
+      <w:r>
+        <w:t xml:space="preserve">Simplify the </w:t>
+      </w:r>
+      <w:r>
         <w:rPr>
           <w:rFonts w:ascii="Consolas" w:hAnsi="Consolas" w:cs="Consolas"/>
           <w:color w:val="000000"/>
           <w:sz w:val="19"/>
           <w:szCs w:val="19"/>
         </w:rPr>
-      </w:pPr>
-    </w:p>
-    <w:p>
-      <w:pPr>
-        <w:pStyle w:val="CodeSnippet"/>
-      </w:pPr>
-      <w:r>
+        <w:t>onLoad</w:t>
+      </w:r>
+      <w:r>
+        <w:t xml:space="preserve"> function to:</w:t>
+      </w:r>
+    </w:p>
+    <w:p>
+      <w:pPr>
+        <w:rPr>
+          <w:rFonts w:ascii="Consolas" w:hAnsi="Consolas" w:cs="Consolas"/>
+          <w:color w:val="000000"/>
+          <w:sz w:val="19"/>
+          <w:szCs w:val="19"/>
+        </w:rPr>
+      </w:pPr>
+    </w:p>
+    <w:p>
+      <w:pPr>
+        <w:pStyle w:val="CodeSnippet"/>
+      </w:pPr>
+      <w:r>
+        <w:lastRenderedPageBreak/>
         <w:t xml:space="preserve">window.onload = </w:t>
       </w:r>
       <w:r>
@@ -6123,7 +6299,6 @@
         <w:rPr>
           <w:color w:val="0000FF"/>
         </w:rPr>
-        <w:lastRenderedPageBreak/>
         <w:t>export</w:t>
       </w:r>
       <w:r>
@@ -6336,13 +6511,24 @@
           <w:szCs w:val="19"/>
         </w:rPr>
       </w:pPr>
+      <w:r>
+        <w:rPr>
+          <w:rFonts w:ascii="Consolas" w:hAnsi="Consolas" w:cs="Consolas"/>
+          <w:color w:val="000000"/>
+          <w:sz w:val="19"/>
+          <w:szCs w:val="19"/>
+        </w:rPr>
+        <w:t>Test again</w:t>
+      </w:r>
+      <w:bookmarkStart w:id="0" w:name="_GoBack"/>
+      <w:bookmarkEnd w:id="0"/>
     </w:p>
     <w:p>
       <w:pPr>
         <w:pStyle w:val="Heading1"/>
         <w:numPr>
           <w:ilvl w:val="0"/>
-          <w:numId w:val="7"/>
+          <w:numId w:val="2"/>
         </w:numPr>
       </w:pPr>
       <w:r>
@@ -7564,7 +7750,7 @@
         <w:pStyle w:val="Heading1"/>
         <w:numPr>
           <w:ilvl w:val="0"/>
-          <w:numId w:val="7"/>
+          <w:numId w:val="2"/>
         </w:numPr>
       </w:pPr>
       <w:r>
@@ -8708,7 +8894,7 @@
         <w:pStyle w:val="Heading1"/>
         <w:numPr>
           <w:ilvl w:val="0"/>
-          <w:numId w:val="7"/>
+          <w:numId w:val="2"/>
         </w:numPr>
       </w:pPr>
       <w:r>
@@ -9096,6 +9282,18 @@
       <w:pPr>
         <w:pStyle w:val="CodeSnippet"/>
       </w:pPr>
+    </w:p>
+    <w:p>
+      <w:pPr>
+        <w:pStyle w:val="CodeSnippet"/>
+      </w:pPr>
+      <w:r>
+        <w:rPr>
+          <w:color w:val="008000"/>
+          <w:sz w:val="19"/>
+        </w:rPr>
+        <w:t>//Global variables</w:t>
+      </w:r>
     </w:p>
     <w:p>
       <w:pPr>
@@ -9790,7 +9988,7 @@
         <w:pStyle w:val="Heading1"/>
         <w:numPr>
           <w:ilvl w:val="0"/>
-          <w:numId w:val="7"/>
+          <w:numId w:val="2"/>
         </w:numPr>
       </w:pPr>
       <w:r>
@@ -10856,7 +11054,7 @@
         <w:pStyle w:val="Heading1"/>
         <w:numPr>
           <w:ilvl w:val="0"/>
-          <w:numId w:val="7"/>
+          <w:numId w:val="2"/>
         </w:numPr>
       </w:pPr>
       <w:r>
@@ -11350,7 +11548,7 @@
         <w:pStyle w:val="Heading1"/>
         <w:numPr>
           <w:ilvl w:val="0"/>
-          <w:numId w:val="7"/>
+          <w:numId w:val="2"/>
         </w:numPr>
       </w:pPr>
       <w:r>

</xml_diff>

<commit_message>
Story 7:  Move the cursor around using the arrow keys
</commit_message>
<xml_diff>
--- a/Reversi/documentation/Stories.docx
+++ b/Reversi/documentation/Stories.docx
@@ -1103,6 +1103,13 @@
     </w:p>
     <w:p>
       <w:r>
+        <w:t>TODO: Talk about running, stopping or just refreshing</w:t>
+      </w:r>
+      <w:bookmarkStart w:id="0" w:name="_GoBack"/>
+      <w:bookmarkEnd w:id="0"/>
+    </w:p>
+    <w:p>
+      <w:r>
         <w:t>index.html</w:t>
       </w:r>
     </w:p>
@@ -6520,8 +6527,6 @@
         </w:rPr>
         <w:t>Test again</w:t>
       </w:r>
-      <w:bookmarkStart w:id="0" w:name="_GoBack"/>
-      <w:bookmarkEnd w:id="0"/>
     </w:p>
     <w:p>
       <w:pPr>
@@ -6543,6 +6548,9 @@
       <w:r>
         <w:t>MoveCursorBy</w:t>
       </w:r>
+      <w:r>
+        <w:t xml:space="preserve"> in App</w:t>
+      </w:r>
     </w:p>
     <w:p>
       <w:pPr>
@@ -7101,29 +7109,50 @@
       </w:pPr>
     </w:p>
     <w:p>
-      <w:pPr>
+      <w:r>
+        <w:lastRenderedPageBreak/>
+        <w:t>Test this.  But see what happens when you move to the edge of the</w:t>
+      </w:r>
+      <w:r>
         <w:rPr>
           <w:rFonts w:ascii="Consolas" w:hAnsi="Consolas" w:cs="Consolas"/>
           <w:color w:val="000000"/>
           <w:sz w:val="19"/>
           <w:szCs w:val="19"/>
         </w:rPr>
-      </w:pPr>
-      <w:r>
-        <w:lastRenderedPageBreak/>
-        <w:t>Test this.  But see what happens when you move to the edge of the</w:t>
-      </w:r>
-      <w:r>
+        <w:t xml:space="preserve"> </w:t>
+      </w:r>
+      <w:r>
+        <w:t>board.</w:t>
+      </w:r>
+    </w:p>
+    <w:p>
+      <w:pPr>
+        <w:pStyle w:val="Error"/>
+      </w:pPr>
+      <w:r>
+        <w:t>JavaScript runtime error: Unable to get property 'col' of undefined or null reference</w:t>
+      </w:r>
+    </w:p>
+    <w:p>
+      <w:r>
+        <w:t>Explain: debug</w:t>
+      </w:r>
+      <w:r>
+        <w:t xml:space="preserve"> (we flagged this in an earlier comment on getSquare)</w:t>
+      </w:r>
+    </w:p>
+    <w:p>
+      <w:pPr>
         <w:rPr>
           <w:rFonts w:ascii="Consolas" w:hAnsi="Consolas" w:cs="Consolas"/>
           <w:color w:val="000000"/>
           <w:sz w:val="19"/>
           <w:szCs w:val="19"/>
         </w:rPr>
-        <w:t xml:space="preserve"> </w:t>
-      </w:r>
-      <w:r>
-        <w:t>board. So …</w:t>
+      </w:pPr>
+      <w:r>
+        <w:t xml:space="preserve"> So …</w:t>
       </w:r>
     </w:p>
     <w:p>
@@ -7153,7 +7182,7 @@
         <w:rPr>
           <w:color w:val="0000FF"/>
         </w:rPr>
-        <w:t>function</w:t>
+        <w:t>public</w:t>
       </w:r>
       <w:r>
         <w:t xml:space="preserve"> keepWithinBounds(value: </w:t>
@@ -7305,59 +7334,17 @@
     <w:p>
       <w:pPr>
         <w:pStyle w:val="CodeSnippet"/>
-        <w:rPr>
-          <w:strike/>
-          <w:color w:val="7F7F7F" w:themeColor="text1" w:themeTint="80"/>
-        </w:rPr>
-      </w:pPr>
-      <w:r>
-        <w:rPr>
-          <w:strike/>
-          <w:color w:val="7F7F7F" w:themeColor="text1" w:themeTint="80"/>
-        </w:rPr>
-        <w:t xml:space="preserve">    var row = cursorLocation.row;</w:t>
-      </w:r>
-    </w:p>
-    <w:p>
-      <w:pPr>
-        <w:pStyle w:val="CodeSnippet"/>
-        <w:rPr>
-          <w:strike/>
-          <w:color w:val="7F7F7F" w:themeColor="text1" w:themeTint="80"/>
-        </w:rPr>
-      </w:pPr>
-      <w:r>
-        <w:rPr>
-          <w:strike/>
-          <w:color w:val="7F7F7F" w:themeColor="text1" w:themeTint="80"/>
-        </w:rPr>
-        <w:t xml:space="preserve">    var col = cursorLocation.col;</w:t>
-      </w:r>
-    </w:p>
-    <w:p>
-      <w:pPr>
-        <w:pStyle w:val="CodeSnippet"/>
-        <w:rPr>
-          <w:highlight w:val="yellow"/>
-        </w:rPr>
-      </w:pPr>
-      <w:r>
-        <w:rPr>
-          <w:highlight w:val="yellow"/>
-        </w:rPr>
+      </w:pPr>
+      <w:r>
         <w:t xml:space="preserve">    </w:t>
       </w:r>
       <w:r>
         <w:rPr>
           <w:color w:val="0000FF"/>
-          <w:highlight w:val="yellow"/>
         </w:rPr>
         <w:t>var</w:t>
       </w:r>
       <w:r>
-        <w:rPr>
-          <w:highlight w:val="yellow"/>
-        </w:rPr>
         <w:t xml:space="preserve"> col = </w:t>
       </w:r>
       <w:r>
@@ -7370,30 +7357,35 @@
         <w:rPr>
           <w:highlight w:val="yellow"/>
         </w:rPr>
-        <w:t>keepWithinBounds(cursorLocation.col + cols);</w:t>
-      </w:r>
-    </w:p>
-    <w:p>
-      <w:pPr>
-        <w:pStyle w:val="CodeSnippet"/>
-      </w:pPr>
-      <w:r>
-        <w:rPr>
-          <w:highlight w:val="yellow"/>
-        </w:rPr>
+        <w:t>keepWithinBounds(</w:t>
+      </w:r>
+      <w:r>
+        <w:t>cursorLocation.col + cols</w:t>
+      </w:r>
+      <w:r>
+        <w:rPr>
+          <w:highlight w:val="yellow"/>
+        </w:rPr>
+        <w:t>)</w:t>
+      </w:r>
+      <w:r>
+        <w:t>;</w:t>
+      </w:r>
+    </w:p>
+    <w:p>
+      <w:pPr>
+        <w:pStyle w:val="CodeSnippet"/>
+      </w:pPr>
+      <w:r>
         <w:t xml:space="preserve">    </w:t>
       </w:r>
       <w:r>
         <w:rPr>
           <w:color w:val="0000FF"/>
-          <w:highlight w:val="yellow"/>
         </w:rPr>
         <w:t>var</w:t>
       </w:r>
       <w:r>
-        <w:rPr>
-          <w:highlight w:val="yellow"/>
-        </w:rPr>
         <w:t xml:space="preserve"> row = </w:t>
       </w:r>
       <w:r>
@@ -7406,7 +7398,19 @@
         <w:rPr>
           <w:highlight w:val="yellow"/>
         </w:rPr>
-        <w:t>keepWithinBounds(cursorLocation.row + rows);</w:t>
+        <w:t>keepWithinBounds(</w:t>
+      </w:r>
+      <w:r>
+        <w:t>cursorLocation.row + rows</w:t>
+      </w:r>
+      <w:r>
+        <w:rPr>
+          <w:highlight w:val="yellow"/>
+        </w:rPr>
+        <w:t>)</w:t>
+      </w:r>
+      <w:r>
+        <w:t>;</w:t>
       </w:r>
     </w:p>
     <w:p>
@@ -7417,21 +7421,12 @@
         <w:t xml:space="preserve">    </w:t>
       </w:r>
       <w:r>
-        <w:rPr>
-          <w:highlight w:val="yellow"/>
-        </w:rPr>
         <w:t>cursorLocation = bo</w:t>
       </w:r>
       <w:r>
-        <w:rPr>
-          <w:highlight w:val="yellow"/>
-        </w:rPr>
         <w:t>ard.getSquare(col, row</w:t>
       </w:r>
       <w:r>
-        <w:rPr>
-          <w:highlight w:val="yellow"/>
-        </w:rPr>
         <w:t>);</w:t>
       </w:r>
     </w:p>

</xml_diff>

<commit_message>
Story 8a - correction
</commit_message>
<xml_diff>
--- a/Reversi/documentation/Stories.docx
+++ b/Reversi/documentation/Stories.docx
@@ -6701,6 +6701,11 @@
       </w:r>
     </w:p>
     <w:p>
+      <w:r>
+        <w:t>(don’t need the drawBoard now, because it is included within the moveCursorBy</w:t>
+      </w:r>
+    </w:p>
+    <w:p>
       <w:pPr>
         <w:autoSpaceDE w:val="0"/>
         <w:autoSpaceDN w:val="0"/>
@@ -6719,6 +6724,7 @@
         <w:pStyle w:val="CodeSnippet"/>
       </w:pPr>
       <w:r>
+        <w:lastRenderedPageBreak/>
         <w:t xml:space="preserve">window.onload = </w:t>
       </w:r>
       <w:r>
@@ -6780,34 +6786,6 @@
       </w:r>
       <w:r>
         <w:t xml:space="preserve"> Board();</w:t>
-      </w:r>
-    </w:p>
-    <w:p>
-      <w:pPr>
-        <w:pStyle w:val="CodeSnippet"/>
-      </w:pPr>
-      <w:r>
-        <w:t xml:space="preserve">    cursorLocation = board.getSquare(0, 0);</w:t>
-      </w:r>
-    </w:p>
-    <w:p>
-      <w:pPr>
-        <w:pStyle w:val="CodeSnippet"/>
-      </w:pPr>
-      <w:r>
-        <w:t xml:space="preserve">    </w:t>
-      </w:r>
-      <w:r>
-        <w:rPr>
-          <w:highlight w:val="yellow"/>
-        </w:rPr>
-        <w:t>moveCursorBy(3, 2</w:t>
-      </w:r>
-      <w:r>
-        <w:rPr>
-          <w:highlight w:val="yellow"/>
-        </w:rPr>
-        <w:t>);</w:t>
       </w:r>
     </w:p>
     <w:p>
@@ -6823,6 +6801,57 @@
           <w:strike/>
           <w:color w:val="7F7F7F" w:themeColor="text1" w:themeTint="80"/>
         </w:rPr>
+        <w:t xml:space="preserve">    </w:t>
+      </w:r>
+      <w:r>
+        <w:rPr>
+          <w:strike/>
+          <w:color w:val="7F7F7F" w:themeColor="text1" w:themeTint="80"/>
+        </w:rPr>
+        <w:t>drawing.drawBoard(board, renderer);</w:t>
+      </w:r>
+    </w:p>
+    <w:p>
+      <w:pPr>
+        <w:pStyle w:val="CodeSnippet"/>
+      </w:pPr>
+      <w:r>
+        <w:t xml:space="preserve">    cursorLocation = board.getSquare(0, 0);</w:t>
+      </w:r>
+    </w:p>
+    <w:p>
+      <w:pPr>
+        <w:pStyle w:val="CodeSnippet"/>
+      </w:pPr>
+      <w:r>
+        <w:t xml:space="preserve">    </w:t>
+      </w:r>
+      <w:r>
+        <w:rPr>
+          <w:highlight w:val="yellow"/>
+        </w:rPr>
+        <w:t>moveCursorBy(3, 2</w:t>
+      </w:r>
+      <w:r>
+        <w:rPr>
+          <w:highlight w:val="yellow"/>
+        </w:rPr>
+        <w:t>);</w:t>
+      </w:r>
+    </w:p>
+    <w:p>
+      <w:pPr>
+        <w:pStyle w:val="CodeSnippet"/>
+        <w:rPr>
+          <w:strike/>
+          <w:color w:val="7F7F7F" w:themeColor="text1" w:themeTint="80"/>
+        </w:rPr>
+      </w:pPr>
+      <w:r>
+        <w:rPr>
+          <w:strike/>
+          <w:color w:val="7F7F7F" w:themeColor="text1" w:themeTint="80"/>
+        </w:rPr>
         <w:t xml:space="preserve">    drawing.drawSquareOutline(cursorLocation, 'yellow', renderer);</w:t>
       </w:r>
     </w:p>
@@ -7114,7 +7143,6 @@
     </w:p>
     <w:p>
       <w:r>
-        <w:lastRenderedPageBreak/>
         <w:t>Test this.  But see what happens when you move to the edge of the</w:t>
       </w:r>
       <w:r>
@@ -7186,6 +7214,7 @@
         <w:rPr>
           <w:color w:val="0000FF"/>
         </w:rPr>
+        <w:lastRenderedPageBreak/>
         <w:t>public</w:t>
       </w:r>
       <w:r>
@@ -8185,20 +8214,11 @@
       </w:r>
     </w:p>
     <w:p>
-      <w:r>
-        <w:t>M</w:t>
-      </w:r>
-      <w:r>
-        <w:t xml:space="preserve">odify the onkeydown function to recognise </w:t>
-      </w:r>
-      <w:r>
-        <w:t>‘Enter’ key.  We’ll initially just make it place a black piece as black is first to go.</w:t>
-      </w:r>
-    </w:p>
-    <w:p>
-      <w:pPr>
-        <w:pStyle w:val="CodeSnippet"/>
-      </w:pPr>
+      <w:pPr>
+        <w:pStyle w:val="CodeSnippet"/>
+      </w:pPr>
+      <w:bookmarkStart w:id="0" w:name="_GoBack"/>
+      <w:bookmarkEnd w:id="0"/>
       <w:r>
         <w:lastRenderedPageBreak/>
         <w:t xml:space="preserve">window.onkeydown = </w:t>
@@ -8433,85 +8453,162 @@
     <w:p>
       <w:pPr>
         <w:pStyle w:val="CodeSnippet"/>
-      </w:pPr>
-      <w:r>
+        <w:rPr>
+          <w:sz w:val="19"/>
+        </w:rPr>
+      </w:pPr>
+      <w:r>
+        <w:rPr>
+          <w:sz w:val="19"/>
+        </w:rPr>
         <w:t xml:space="preserve">        </w:t>
       </w:r>
       <w:r>
         <w:rPr>
           <w:color w:val="0000FF"/>
-          <w:highlight w:val="yellow"/>
+          <w:sz w:val="19"/>
         </w:rPr>
         <w:t>case</w:t>
       </w:r>
       <w:r>
         <w:rPr>
-          <w:highlight w:val="yellow"/>
-        </w:rPr>
-        <w:t xml:space="preserve"> 13</w:t>
-      </w:r>
-      <w:r>
-        <w:rPr>
-          <w:highlight w:val="yellow"/>
-        </w:rPr>
-        <w:t xml:space="preserve">: </w:t>
+          <w:sz w:val="19"/>
+        </w:rPr>
+        <w:t xml:space="preserve"> 66: </w:t>
       </w:r>
       <w:r>
         <w:rPr>
           <w:color w:val="008000"/>
-          <w:highlight w:val="yellow"/>
-        </w:rPr>
-        <w:t>// 'Enter</w:t>
+          <w:sz w:val="19"/>
+        </w:rPr>
+        <w:t>// 'b'</w:t>
+      </w:r>
+    </w:p>
+    <w:p>
+      <w:pPr>
+        <w:pStyle w:val="CodeSnippet"/>
+        <w:rPr>
+          <w:sz w:val="19"/>
+        </w:rPr>
+      </w:pPr>
+      <w:r>
+        <w:rPr>
+          <w:sz w:val="19"/>
+        </w:rPr>
+        <w:t xml:space="preserve">            placePiece(model.Side.black);</w:t>
+      </w:r>
+    </w:p>
+    <w:p>
+      <w:pPr>
+        <w:pStyle w:val="CodeSnippet"/>
+        <w:rPr>
+          <w:sz w:val="19"/>
+        </w:rPr>
+      </w:pPr>
+      <w:r>
+        <w:rPr>
+          <w:sz w:val="19"/>
+        </w:rPr>
+        <w:t xml:space="preserve">            </w:t>
+      </w:r>
+      <w:r>
+        <w:rPr>
+          <w:color w:val="0000FF"/>
+          <w:sz w:val="19"/>
+        </w:rPr>
+        <w:t>break</w:t>
+      </w:r>
+      <w:r>
+        <w:rPr>
+          <w:sz w:val="19"/>
+        </w:rPr>
+        <w:t>;</w:t>
+      </w:r>
+    </w:p>
+    <w:p>
+      <w:pPr>
+        <w:pStyle w:val="CodeSnippet"/>
+        <w:rPr>
+          <w:sz w:val="19"/>
+        </w:rPr>
+      </w:pPr>
+      <w:r>
+        <w:rPr>
+          <w:sz w:val="19"/>
+        </w:rPr>
+        <w:t xml:space="preserve">        </w:t>
+      </w:r>
+      <w:r>
+        <w:rPr>
+          <w:color w:val="0000FF"/>
+          <w:sz w:val="19"/>
+        </w:rPr>
+        <w:t>case</w:t>
+      </w:r>
+      <w:r>
+        <w:rPr>
+          <w:sz w:val="19"/>
+        </w:rPr>
+        <w:t xml:space="preserve"> 87: </w:t>
       </w:r>
       <w:r>
         <w:rPr>
           <w:color w:val="008000"/>
-          <w:highlight w:val="yellow"/>
-        </w:rPr>
-        <w:t>'</w:t>
-      </w:r>
-    </w:p>
-    <w:p>
-      <w:pPr>
-        <w:pStyle w:val="CodeSnippet"/>
-      </w:pPr>
-      <w:r>
+          <w:sz w:val="19"/>
+        </w:rPr>
+        <w:t>// 'w'</w:t>
+      </w:r>
+    </w:p>
+    <w:p>
+      <w:pPr>
+        <w:pStyle w:val="CodeSnippet"/>
+        <w:rPr>
+          <w:sz w:val="19"/>
+        </w:rPr>
+      </w:pPr>
+      <w:r>
+        <w:rPr>
+          <w:sz w:val="19"/>
+        </w:rPr>
+        <w:t xml:space="preserve">            placePiece(model.Side.white);</w:t>
+      </w:r>
+    </w:p>
+    <w:p>
+      <w:pPr>
+        <w:pStyle w:val="CodeSnippet"/>
+      </w:pPr>
+      <w:r>
+        <w:rPr>
+          <w:sz w:val="19"/>
+        </w:rPr>
         <w:t xml:space="preserve">            </w:t>
       </w:r>
       <w:r>
         <w:rPr>
-          <w:highlight w:val="yellow"/>
-        </w:rPr>
-        <w:t>placePiece(Side.black);</w:t>
-      </w:r>
-    </w:p>
-    <w:p>
-      <w:pPr>
-        <w:pStyle w:val="CodeSnippet"/>
-      </w:pPr>
-      <w:r>
-        <w:t xml:space="preserve">            </w:t>
-      </w:r>
-      <w:r>
-        <w:rPr>
-          <w:color w:val="0000FF"/>
-          <w:highlight w:val="yellow"/>
+          <w:color w:val="0000FF"/>
+          <w:sz w:val="19"/>
         </w:rPr>
         <w:t>break</w:t>
       </w:r>
       <w:r>
         <w:rPr>
-          <w:highlight w:val="yellow"/>
+          <w:sz w:val="19"/>
         </w:rPr>
         <w:t>;</w:t>
       </w:r>
-    </w:p>
-    <w:p>
-      <w:pPr>
-        <w:pStyle w:val="CodeSnippet"/>
-      </w:pPr>
-      <w:r>
-        <w:t xml:space="preserve">    }</w:t>
+      <w:r>
+        <w:t xml:space="preserve">    </w:t>
+      </w:r>
+    </w:p>
+    <w:p>
+      <w:pPr>
+        <w:pStyle w:val="CodeSnippet"/>
+      </w:pPr>
+      <w:r>
+        <w:t xml:space="preserve">    </w:t>
+      </w:r>
+      <w:r>
+        <w:t>}</w:t>
       </w:r>
     </w:p>
     <w:p>
@@ -8778,7 +8875,19 @@
         <w:rPr>
           <w:highlight w:val="yellow"/>
         </w:rPr>
-        <w:t>Use the Enter key to place your piece.</w:t>
+        <w:t xml:space="preserve">Use the </w:t>
+      </w:r>
+      <w:r>
+        <w:rPr>
+          <w:highlight w:val="yellow"/>
+        </w:rPr>
+        <w:t>‘b’ and ‘w’ keys to place pieces</w:t>
+      </w:r>
+      <w:r>
+        <w:rPr>
+          <w:highlight w:val="yellow"/>
+        </w:rPr>
+        <w:t>.</w:t>
       </w:r>
       <w:r>
         <w:rPr>
@@ -8825,22 +8934,6 @@
       <w:r>
         <w:t>Test it out.</w:t>
       </w:r>
-    </w:p>
-    <w:p>
-      <w:r>
-        <w:t xml:space="preserve">Can only place black pieces.  </w:t>
-      </w:r>
-      <w:r>
-        <w:rPr>
-          <w:i/>
-        </w:rPr>
-        <w:t>Could</w:t>
-      </w:r>
-      <w:r>
-        <w:t xml:space="preserve"> recognise separate keys (e.g. ‘b’ &amp; ‘w’) to place black and white pieces, but since they alternate we might as well get the computer to …</w:t>
-      </w:r>
-      <w:bookmarkStart w:id="0" w:name="_GoBack"/>
-      <w:bookmarkEnd w:id="0"/>
     </w:p>
     <w:p>
       <w:pPr>
@@ -8873,6 +8966,9 @@
       <w:r>
         <w:t>Think of this as the referee that has responsibility to manage the turns, enforce the rules, and decide the outcome of the game.</w:t>
       </w:r>
+      <w:r>
+        <w:t xml:space="preserve"> In Model</w:t>
+      </w:r>
     </w:p>
     <w:p>
       <w:pPr>
@@ -9167,58 +9263,6 @@
       </w:pPr>
       <w:r>
         <w:rPr>
-          <w:color w:val="0000FF"/>
-        </w:rPr>
-        <w:lastRenderedPageBreak/>
-        <w:t>const</w:t>
-      </w:r>
-      <w:r>
-        <w:t xml:space="preserve"> squareSide: </w:t>
-      </w:r>
-      <w:r>
-        <w:rPr>
-          <w:color w:val="0000FF"/>
-        </w:rPr>
-        <w:t>number</w:t>
-      </w:r>
-      <w:r>
-        <w:t xml:space="preserve"> = 60;</w:t>
-      </w:r>
-    </w:p>
-    <w:p>
-      <w:pPr>
-        <w:pStyle w:val="CodeSnippet"/>
-      </w:pPr>
-      <w:r>
-        <w:rPr>
-          <w:color w:val="0000FF"/>
-        </w:rPr>
-        <w:t>const</w:t>
-      </w:r>
-      <w:r>
-        <w:t xml:space="preserve"> pieceRadius: </w:t>
-      </w:r>
-      <w:r>
-        <w:rPr>
-          <w:color w:val="0000FF"/>
-        </w:rPr>
-        <w:t>number</w:t>
-      </w:r>
-      <w:r>
-        <w:t xml:space="preserve"> = 25;</w:t>
-      </w:r>
-    </w:p>
-    <w:p>
-      <w:pPr>
-        <w:pStyle w:val="CodeSnippet"/>
-      </w:pPr>
-    </w:p>
-    <w:p>
-      <w:pPr>
-        <w:pStyle w:val="CodeSnippet"/>
-      </w:pPr>
-      <w:r>
-        <w:rPr>
           <w:color w:val="008000"/>
           <w:sz w:val="19"/>
         </w:rPr>
@@ -9264,7 +9308,13 @@
         <w:t>var</w:t>
       </w:r>
       <w:r>
-        <w:t xml:space="preserve"> cursorLocation: Square;</w:t>
+        <w:t xml:space="preserve"> cursorLocation: </w:t>
+      </w:r>
+      <w:r>
+        <w:t>model.</w:t>
+      </w:r>
+      <w:r>
+        <w:t>Square;</w:t>
       </w:r>
     </w:p>
     <w:p>
@@ -9278,7 +9328,13 @@
         <w:t>var</w:t>
       </w:r>
       <w:r>
-        <w:t xml:space="preserve"> board: Board;</w:t>
+        <w:t xml:space="preserve"> board: </w:t>
+      </w:r>
+      <w:r>
+        <w:t>model.</w:t>
+      </w:r>
+      <w:r>
+        <w:t>Board;</w:t>
       </w:r>
     </w:p>
     <w:p>
@@ -9296,7 +9352,19 @@
         <w:rPr>
           <w:highlight w:val="yellow"/>
         </w:rPr>
-        <w:t xml:space="preserve"> game: GameManager;</w:t>
+        <w:t xml:space="preserve"> game: </w:t>
+      </w:r>
+      <w:r>
+        <w:rPr>
+          <w:highlight w:val="yellow"/>
+        </w:rPr>
+        <w:t>model.</w:t>
+      </w:r>
+      <w:r>
+        <w:rPr>
+          <w:highlight w:val="yellow"/>
+        </w:rPr>
+        <w:t>GameManager;</w:t>
       </w:r>
     </w:p>
     <w:p>
@@ -9396,7 +9464,19 @@
         <w:rPr>
           <w:highlight w:val="yellow"/>
         </w:rPr>
-        <w:t xml:space="preserve"> GameManager(board);</w:t>
+        <w:t xml:space="preserve"> </w:t>
+      </w:r>
+      <w:r>
+        <w:rPr>
+          <w:highlight w:val="yellow"/>
+        </w:rPr>
+        <w:t>model.</w:t>
+      </w:r>
+      <w:r>
+        <w:rPr>
+          <w:highlight w:val="yellow"/>
+        </w:rPr>
+        <w:t>GameManager(board);</w:t>
       </w:r>
     </w:p>
     <w:p>

</xml_diff>

<commit_message>
Story 9: Alternate turns
</commit_message>
<xml_diff>
--- a/Reversi/documentation/Stories.docx
+++ b/Reversi/documentation/Stories.docx
@@ -8217,8 +8217,6 @@
       <w:pPr>
         <w:pStyle w:val="CodeSnippet"/>
       </w:pPr>
-      <w:bookmarkStart w:id="0" w:name="_GoBack"/>
-      <w:bookmarkEnd w:id="0"/>
       <w:r>
         <w:lastRenderedPageBreak/>
         <w:t xml:space="preserve">window.onkeydown = </w:t>
@@ -8963,6 +8961,21 @@
       </w:r>
     </w:p>
     <w:p>
+      <w:pPr>
+        <w:rPr>
+          <w:b/>
+        </w:rPr>
+      </w:pPr>
+      <w:r>
+        <w:rPr>
+          <w:b/>
+        </w:rPr>
+        <w:t>Tip: to reformat your code (and get the indents right) use ctrl-k ctrl-d  (only works properly if your code is compiling)</w:t>
+      </w:r>
+      <w:bookmarkStart w:id="0" w:name="_GoBack"/>
+      <w:bookmarkEnd w:id="0"/>
+    </w:p>
+    <w:p>
       <w:r>
         <w:t>Think of this as the referee that has responsibility to manage the turns, enforce the rules, and decide the outcome of the game.</w:t>
       </w:r>
@@ -9266,6 +9279,7 @@
           <w:color w:val="008000"/>
           <w:sz w:val="19"/>
         </w:rPr>
+        <w:lastRenderedPageBreak/>
         <w:t>//Global variables</w:t>
       </w:r>
     </w:p>
@@ -9992,6 +10006,303 @@
       </w:r>
     </w:p>
     <w:p/>
+    <w:p>
+      <w:pPr>
+        <w:pStyle w:val="Heading2"/>
+      </w:pPr>
+      <w:r>
+        <w:t>Modify</w:t>
+      </w:r>
+      <w:r>
+        <w:t xml:space="preserve"> user instructions</w:t>
+      </w:r>
+    </w:p>
+    <w:p>
+      <w:r>
+        <w:t>In Index.html:</w:t>
+      </w:r>
+    </w:p>
+    <w:p>
+      <w:pPr>
+        <w:pStyle w:val="CodeSnippet"/>
+      </w:pPr>
+      <w:r>
+        <w:rPr>
+          <w:color w:val="0000FF"/>
+        </w:rPr>
+        <w:lastRenderedPageBreak/>
+        <w:t>&lt;</w:t>
+      </w:r>
+      <w:r>
+        <w:t>body</w:t>
+      </w:r>
+      <w:r>
+        <w:rPr>
+          <w:color w:val="0000FF"/>
+        </w:rPr>
+        <w:t>&gt;</w:t>
+      </w:r>
+    </w:p>
+    <w:p>
+      <w:pPr>
+        <w:pStyle w:val="CodeSnippet"/>
+      </w:pPr>
+      <w:r>
+        <w:t xml:space="preserve"> </w:t>
+      </w:r>
+      <w:r>
+        <w:rPr>
+          <w:color w:val="0000FF"/>
+        </w:rPr>
+        <w:t>&lt;</w:t>
+      </w:r>
+      <w:r>
+        <w:t xml:space="preserve">canvas </w:t>
+      </w:r>
+      <w:r>
+        <w:rPr>
+          <w:color w:val="FF0000"/>
+        </w:rPr>
+        <w:t>width</w:t>
+      </w:r>
+      <w:r>
+        <w:rPr>
+          <w:color w:val="0000FF"/>
+        </w:rPr>
+        <w:t>="500"</w:t>
+      </w:r>
+      <w:r>
+        <w:t xml:space="preserve"> </w:t>
+      </w:r>
+      <w:r>
+        <w:rPr>
+          <w:color w:val="FF0000"/>
+        </w:rPr>
+        <w:t>height</w:t>
+      </w:r>
+      <w:r>
+        <w:rPr>
+          <w:color w:val="0000FF"/>
+        </w:rPr>
+        <w:t>="500"&gt;&lt;/</w:t>
+      </w:r>
+      <w:r>
+        <w:t>canvas</w:t>
+      </w:r>
+      <w:r>
+        <w:rPr>
+          <w:color w:val="0000FF"/>
+        </w:rPr>
+        <w:t>&gt;</w:t>
+      </w:r>
+    </w:p>
+    <w:p>
+      <w:pPr>
+        <w:pStyle w:val="CodeSnippet"/>
+      </w:pPr>
+      <w:r>
+        <w:t xml:space="preserve"> </w:t>
+      </w:r>
+      <w:r>
+        <w:rPr>
+          <w:color w:val="0000FF"/>
+        </w:rPr>
+        <w:t>&lt;</w:t>
+      </w:r>
+      <w:r>
+        <w:t>h1</w:t>
+      </w:r>
+      <w:r>
+        <w:rPr>
+          <w:color w:val="0000FF"/>
+        </w:rPr>
+        <w:t>&gt;</w:t>
+      </w:r>
+      <w:r>
+        <w:t>Reversi Game</w:t>
+      </w:r>
+      <w:r>
+        <w:rPr>
+          <w:color w:val="0000FF"/>
+        </w:rPr>
+        <w:t>&lt;/</w:t>
+      </w:r>
+      <w:r>
+        <w:t>h1</w:t>
+      </w:r>
+      <w:r>
+        <w:rPr>
+          <w:color w:val="0000FF"/>
+        </w:rPr>
+        <w:t>&gt;</w:t>
+      </w:r>
+    </w:p>
+    <w:p>
+      <w:pPr>
+        <w:pStyle w:val="CodeSnippet"/>
+      </w:pPr>
+      <w:r>
+        <w:t xml:space="preserve"> </w:t>
+      </w:r>
+      <w:r>
+        <w:rPr>
+          <w:color w:val="0000FF"/>
+        </w:rPr>
+        <w:t>&lt;</w:t>
+      </w:r>
+      <w:r>
+        <w:t>h3</w:t>
+      </w:r>
+      <w:r>
+        <w:rPr>
+          <w:color w:val="0000FF"/>
+        </w:rPr>
+        <w:t>&gt;</w:t>
+      </w:r>
+      <w:r>
+        <w:t>Instructions</w:t>
+      </w:r>
+      <w:r>
+        <w:rPr>
+          <w:color w:val="0000FF"/>
+        </w:rPr>
+        <w:t>&lt;/</w:t>
+      </w:r>
+      <w:r>
+        <w:t>h3</w:t>
+      </w:r>
+      <w:r>
+        <w:rPr>
+          <w:color w:val="0000FF"/>
+        </w:rPr>
+        <w:t>&gt;</w:t>
+      </w:r>
+    </w:p>
+    <w:p>
+      <w:pPr>
+        <w:pStyle w:val="CodeSnippet"/>
+        <w:rPr>
+          <w:color w:val="0000FF"/>
+        </w:rPr>
+      </w:pPr>
+      <w:r>
+        <w:t xml:space="preserve"> </w:t>
+      </w:r>
+      <w:r>
+        <w:rPr>
+          <w:color w:val="0000FF"/>
+        </w:rPr>
+        <w:t>&lt;</w:t>
+      </w:r>
+      <w:r>
+        <w:t>p</w:t>
+      </w:r>
+      <w:r>
+        <w:rPr>
+          <w:color w:val="0000FF"/>
+        </w:rPr>
+        <w:t>&gt;</w:t>
+      </w:r>
+      <w:r>
+        <w:t>Use the four arrow keys to position the cursor.</w:t>
+      </w:r>
+      <w:r>
+        <w:rPr>
+          <w:color w:val="0000FF"/>
+        </w:rPr>
+        <w:t>&lt;/</w:t>
+      </w:r>
+      <w:r>
+        <w:t>p</w:t>
+      </w:r>
+      <w:r>
+        <w:rPr>
+          <w:color w:val="0000FF"/>
+        </w:rPr>
+        <w:t>&gt;</w:t>
+      </w:r>
+    </w:p>
+    <w:p>
+      <w:pPr>
+        <w:pStyle w:val="CodeSnippet"/>
+        <w:rPr>
+          <w:strike/>
+          <w:color w:val="7F7F7F" w:themeColor="text1" w:themeTint="80"/>
+        </w:rPr>
+      </w:pPr>
+      <w:r>
+        <w:rPr>
+          <w:color w:val="7F7F7F" w:themeColor="text1" w:themeTint="80"/>
+        </w:rPr>
+        <w:t xml:space="preserve"> </w:t>
+      </w:r>
+      <w:r>
+        <w:rPr>
+          <w:strike/>
+          <w:color w:val="7F7F7F" w:themeColor="text1" w:themeTint="80"/>
+        </w:rPr>
+        <w:t>&lt;p&gt;Use the ‘b’ and ‘w’ keys to place pieces.&lt;/p&gt;</w:t>
+      </w:r>
+    </w:p>
+    <w:p>
+      <w:pPr>
+        <w:pStyle w:val="CodeSnippet"/>
+        <w:rPr>
+          <w:color w:val="0000FF"/>
+        </w:rPr>
+      </w:pPr>
+      <w:r>
+        <w:rPr>
+          <w:color w:val="0000FF"/>
+        </w:rPr>
+        <w:t xml:space="preserve"> </w:t>
+      </w:r>
+      <w:r>
+        <w:rPr>
+          <w:color w:val="0000FF"/>
+          <w:highlight w:val="yellow"/>
+        </w:rPr>
+        <w:t>&lt;</w:t>
+      </w:r>
+      <w:r>
+        <w:rPr>
+          <w:highlight w:val="yellow"/>
+        </w:rPr>
+        <w:t>p</w:t>
+      </w:r>
+      <w:r>
+        <w:rPr>
+          <w:color w:val="0000FF"/>
+          <w:highlight w:val="yellow"/>
+        </w:rPr>
+        <w:t>&gt;</w:t>
+      </w:r>
+      <w:r>
+        <w:rPr>
+          <w:highlight w:val="yellow"/>
+        </w:rPr>
+        <w:t xml:space="preserve">Use the </w:t>
+      </w:r>
+      <w:r>
+        <w:rPr>
+          <w:highlight w:val="yellow"/>
+        </w:rPr>
+        <w:t>‘Enter’ key to place a piece.&lt;</w:t>
+      </w:r>
+      <w:r>
+        <w:rPr>
+          <w:highlight w:val="yellow"/>
+        </w:rPr>
+        <w:t>p</w:t>
+      </w:r>
+      <w:r>
+        <w:rPr>
+          <w:color w:val="0000FF"/>
+          <w:highlight w:val="yellow"/>
+        </w:rPr>
+        <w:t>&gt;</w:t>
+      </w:r>
+    </w:p>
     <w:p/>
     <w:p>
       <w:pPr>

</xml_diff>

<commit_message>
Story 10: Show game status
</commit_message>
<xml_diff>
--- a/Reversi/documentation/Stories.docx
+++ b/Reversi/documentation/Stories.docx
@@ -8972,8 +8972,6 @@
         </w:rPr>
         <w:t>Tip: to reformat your code (and get the indents right) use ctrl-k ctrl-d  (only works properly if your code is compiling)</w:t>
       </w:r>
-      <w:bookmarkStart w:id="0" w:name="_GoBack"/>
-      <w:bookmarkEnd w:id="0"/>
     </w:p>
     <w:p>
       <w:r>
@@ -10326,29 +10324,44 @@
         <w:t>Add m</w:t>
       </w:r>
       <w:r>
-        <w:t>ethod and property to GameManager</w:t>
-      </w:r>
-    </w:p>
-    <w:p>
-      <w:pPr>
-        <w:pStyle w:val="CodeSnippet"/>
-      </w:pPr>
-      <w:r>
-        <w:t>public status: string;</w:t>
-      </w:r>
-    </w:p>
-    <w:p>
-      <w:pPr>
-        <w:autoSpaceDE w:val="0"/>
-        <w:autoSpaceDN w:val="0"/>
-        <w:adjustRightInd w:val="0"/>
-        <w:spacing w:after="0" w:line="240" w:lineRule="auto"/>
-        <w:rPr>
-          <w:rFonts w:ascii="Consolas" w:hAnsi="Consolas" w:cs="Consolas"/>
-          <w:color w:val="0000FF"/>
-          <w:sz w:val="19"/>
-          <w:szCs w:val="19"/>
-        </w:rPr>
+        <w:t>ethod and property</w:t>
+      </w:r>
+      <w:r>
+        <w:t xml:space="preserve"> within the</w:t>
+      </w:r>
+      <w:r>
+        <w:t xml:space="preserve"> GameManager</w:t>
+      </w:r>
+      <w:r>
+        <w:t xml:space="preserve"> class</w:t>
+      </w:r>
+    </w:p>
+    <w:p>
+      <w:pPr>
+        <w:pStyle w:val="CodeSnippet"/>
+      </w:pPr>
+      <w:r>
+        <w:rPr>
+          <w:color w:val="0000FF"/>
+        </w:rPr>
+        <w:t>public</w:t>
+      </w:r>
+      <w:r>
+        <w:t xml:space="preserve"> status: </w:t>
+      </w:r>
+      <w:r>
+        <w:rPr>
+          <w:color w:val="0000FF"/>
+        </w:rPr>
+        <w:t>string</w:t>
+      </w:r>
+      <w:r>
+        <w:t>;</w:t>
+      </w:r>
+    </w:p>
+    <w:p>
+      <w:pPr>
+        <w:pStyle w:val="CodeSnippet"/>
       </w:pPr>
     </w:p>
     <w:p>
@@ -11165,7 +11178,15 @@
         <w:t>function</w:t>
       </w:r>
       <w:r>
-        <w:t xml:space="preserve"> updateText(game: GameManager) {</w:t>
+        <w:t xml:space="preserve"> updateText(game: </w:t>
+      </w:r>
+      <w:r>
+        <w:t>model.</w:t>
+      </w:r>
+      <w:bookmarkStart w:id="0" w:name="_GoBack"/>
+      <w:bookmarkEnd w:id="0"/>
+      <w:r>
+        <w:t>GameManager) {</w:t>
       </w:r>
     </w:p>
     <w:p>

</xml_diff>

<commit_message>
Story 11: Can only place piece onto an empty square
</commit_message>
<xml_diff>
--- a/Reversi/documentation/Stories.docx
+++ b/Reversi/documentation/Stories.docx
@@ -11183,8 +11183,6 @@
       <w:r>
         <w:t>model.</w:t>
       </w:r>
-      <w:bookmarkStart w:id="0" w:name="_GoBack"/>
-      <w:bookmarkEnd w:id="0"/>
       <w:r>
         <w:t>GameManager) {</w:t>
       </w:r>
@@ -11491,7 +11489,15 @@
     </w:p>
     <w:p>
       <w:r>
-        <w:t>Only place a piece if this function passes:</w:t>
+        <w:t>Only place a piece if this function passes</w:t>
+      </w:r>
+      <w:r>
+        <w:t xml:space="preserve"> (notice the brace at the end) -  in GameManager class</w:t>
+      </w:r>
+      <w:bookmarkStart w:id="0" w:name="_GoBack"/>
+      <w:bookmarkEnd w:id="0"/>
+      <w:r>
+        <w:t>:</w:t>
       </w:r>
     </w:p>
     <w:p>

</xml_diff>

<commit_message>
Story 13: Highlight pieces that would be captured
</commit_message>
<xml_diff>
--- a/Reversi/documentation/Stories.docx
+++ b/Reversi/documentation/Stories.docx
@@ -128,6 +128,12 @@
     <w:p>
       <w:r>
         <w:t>Watch out for ‘Professional Perspective’</w:t>
+      </w:r>
+    </w:p>
+    <w:p/>
+    <w:p>
+      <w:r>
+        <w:t>TODO: Use ‘function’ and ‘method’ consistently -  former when they are called function, latter on objects.</w:t>
       </w:r>
     </w:p>
     <w:p>
@@ -3907,13 +3913,7 @@
         </w:rPr>
       </w:pPr>
       <w:r>
-        <w:t xml:space="preserve">Note: added new </w:t>
-      </w:r>
-      <w:r>
-        <w:t>function</w:t>
-      </w:r>
-      <w:r>
-        <w:t xml:space="preserve"> </w:t>
+        <w:t xml:space="preserve">Note: added new function </w:t>
       </w:r>
       <w:r>
         <w:rPr>
@@ -6801,14 +6801,7 @@
           <w:strike/>
           <w:color w:val="7F7F7F" w:themeColor="text1" w:themeTint="80"/>
         </w:rPr>
-        <w:t xml:space="preserve">    </w:t>
-      </w:r>
-      <w:r>
-        <w:rPr>
-          <w:strike/>
-          <w:color w:val="7F7F7F" w:themeColor="text1" w:themeTint="80"/>
-        </w:rPr>
-        <w:t>drawing.drawBoard(board, renderer);</w:t>
+        <w:t xml:space="preserve">    drawing.drawBoard(board, renderer);</w:t>
       </w:r>
     </w:p>
     <w:p>
@@ -10009,10 +10002,7 @@
         <w:pStyle w:val="Heading2"/>
       </w:pPr>
       <w:r>
-        <w:t>Modify</w:t>
-      </w:r>
-      <w:r>
-        <w:t xml:space="preserve"> user instructions</w:t>
+        <w:t>Modify user instructions</w:t>
       </w:r>
     </w:p>
     <w:p>
@@ -11494,8 +11484,6 @@
       <w:r>
         <w:t xml:space="preserve"> (notice the brace at the end) -  in GameManager class</w:t>
       </w:r>
-      <w:bookmarkStart w:id="0" w:name="_GoBack"/>
-      <w:bookmarkEnd w:id="0"/>
       <w:r>
         <w:t>:</w:t>
       </w:r>
@@ -11960,18 +11948,35 @@
       </w:r>
     </w:p>
     <w:p>
-      <w:pPr>
-        <w:pStyle w:val="CodeSnippet"/>
-      </w:pPr>
-      <w:r>
+      <w:r>
+        <w:t>In the Board class</w:t>
+      </w:r>
+    </w:p>
+    <w:p>
+      <w:pPr>
+        <w:pStyle w:val="CodeSnippet"/>
+        <w:rPr>
+          <w:color w:val="008000"/>
+        </w:rPr>
+      </w:pPr>
+      <w:r>
+        <w:rPr>
+          <w:color w:val="008000"/>
+        </w:rPr>
         <w:t>//Returns all squares (on the board) that are immediate neighbours</w:t>
       </w:r>
     </w:p>
     <w:p>
       <w:pPr>
         <w:pStyle w:val="CodeSnippet"/>
-      </w:pPr>
-      <w:r>
+        <w:rPr>
+          <w:color w:val="008000"/>
+        </w:rPr>
+      </w:pPr>
+      <w:r>
+        <w:rPr>
+          <w:color w:val="008000"/>
+        </w:rPr>
         <w:t>//of the given square  -  between 3 and 8 of them.</w:t>
       </w:r>
     </w:p>
@@ -12357,6 +12362,25 @@
       </w:pPr>
       <w:r>
         <w:t>}</w:t>
+      </w:r>
+    </w:p>
+    <w:p>
+      <w:r>
+        <w:t xml:space="preserve">Compile – </w:t>
+      </w:r>
+      <w:r>
+        <w:rPr>
+          <w:b/>
+        </w:rPr>
+        <w:t>Ctlr-Shift-b</w:t>
+      </w:r>
+      <w:r>
+        <w:t xml:space="preserve"> (if you are still running, hit Ok in response to Q Do you want to stop debugging)</w:t>
+      </w:r>
+    </w:p>
+    <w:p>
+      <w:r>
+        <w:t>Note the compile errors in the window and click on each one to see where it is.</w:t>
       </w:r>
     </w:p>
     <w:p>
@@ -12839,14 +12863,8 @@
     <w:p>
       <w:pPr>
         <w:pStyle w:val="CodeSnippet"/>
-        <w:rPr>
-          <w:highlight w:val="yellow"/>
-        </w:rPr>
-      </w:pPr>
-      <w:r>
-        <w:rPr>
-          <w:highlight w:val="yellow"/>
-        </w:rPr>
+      </w:pPr>
+      <w:r>
         <w:t xml:space="preserve">    </w:t>
       </w:r>
       <w:r>
@@ -12866,29 +12884,29 @@
     <w:p>
       <w:pPr>
         <w:pStyle w:val="CodeSnippet"/>
-        <w:rPr>
-          <w:highlight w:val="yellow"/>
-        </w:rPr>
-      </w:pPr>
-      <w:r>
-        <w:rPr>
-          <w:highlight w:val="yellow"/>
-        </w:rPr>
-        <w:t xml:space="preserve">        oppositeSide = Side.white</w:t>
-      </w:r>
-    </w:p>
-    <w:p>
-      <w:pPr>
-        <w:pStyle w:val="CodeSnippet"/>
-        <w:rPr>
-          <w:highlight w:val="yellow"/>
-        </w:rPr>
-      </w:pPr>
-      <w:r>
-        <w:rPr>
-          <w:highlight w:val="yellow"/>
-        </w:rPr>
-        <w:t xml:space="preserve">    } </w:t>
+      </w:pPr>
+      <w:r>
+        <w:t xml:space="preserve">        </w:t>
+      </w:r>
+      <w:r>
+        <w:rPr>
+          <w:highlight w:val="yellow"/>
+        </w:rPr>
+        <w:t>oppositeSide = Side.white</w:t>
+      </w:r>
+    </w:p>
+    <w:p>
+      <w:pPr>
+        <w:pStyle w:val="CodeSnippet"/>
+      </w:pPr>
+      <w:r>
+        <w:t xml:space="preserve">    </w:t>
+      </w:r>
+      <w:r>
+        <w:rPr>
+          <w:highlight w:val="yellow"/>
+        </w:rPr>
+        <w:t xml:space="preserve">} </w:t>
       </w:r>
       <w:r>
         <w:rPr>
@@ -12907,26 +12925,15 @@
     <w:p>
       <w:pPr>
         <w:pStyle w:val="CodeSnippet"/>
-        <w:rPr>
-          <w:highlight w:val="yellow"/>
-        </w:rPr>
-      </w:pPr>
-      <w:r>
-        <w:rPr>
-          <w:highlight w:val="yellow"/>
-        </w:rPr>
-        <w:t xml:space="preserve">        oppositeSide = Side.black;</w:t>
-      </w:r>
-    </w:p>
-    <w:p>
-      <w:pPr>
-        <w:pStyle w:val="CodeSnippet"/>
-      </w:pPr>
-      <w:r>
-        <w:rPr>
-          <w:highlight w:val="yellow"/>
-        </w:rPr>
-        <w:t xml:space="preserve">    }</w:t>
+      </w:pPr>
+      <w:r>
+        <w:t xml:space="preserve">        </w:t>
+      </w:r>
+      <w:r>
+        <w:rPr>
+          <w:highlight w:val="yellow"/>
+        </w:rPr>
+        <w:t>oppositeSide = Side.black;</w:t>
       </w:r>
     </w:p>
     <w:p>
@@ -12938,6 +12945,20 @@
       </w:r>
       <w:r>
         <w:rPr>
+          <w:highlight w:val="yellow"/>
+        </w:rPr>
+        <w:t>}</w:t>
+      </w:r>
+    </w:p>
+    <w:p>
+      <w:pPr>
+        <w:pStyle w:val="CodeSnippet"/>
+      </w:pPr>
+      <w:r>
+        <w:t xml:space="preserve">    </w:t>
+      </w:r>
+      <w:r>
+        <w:rPr>
           <w:color w:val="0000FF"/>
         </w:rPr>
         <w:t>return</w:t>
@@ -12983,7 +13004,19 @@
     </w:p>
     <w:p>
       <w:r>
-        <w:t>But notice that this is very similar to some code above.  So much better to ‘factor out’ a function for getting the opposite side (in model.ts):</w:t>
+        <w:t>But notice that this is very similar to some code above.  So much better to ‘factor out’ a function for getting the opposite side (in model.ts)</w:t>
+      </w:r>
+      <w:r>
+        <w:t xml:space="preserve"> </w:t>
+      </w:r>
+      <w:r>
+        <w:rPr>
+          <w:i/>
+        </w:rPr>
+        <w:t>using new ‘ternary operatory’</w:t>
+      </w:r>
+      <w:r>
+        <w:t>. This best  goes in the model namespace but not inside any of the classes.</w:t>
       </w:r>
     </w:p>
     <w:p>
@@ -13110,16 +13143,42 @@
       <w:pPr>
         <w:pStyle w:val="CodeSnippet"/>
         <w:rPr>
+          <w:color w:val="008000"/>
+        </w:rPr>
+      </w:pPr>
+      <w:r>
+        <w:rPr>
+          <w:color w:val="7F7F7F" w:themeColor="text1" w:themeTint="80"/>
+        </w:rPr>
+        <w:t xml:space="preserve">        </w:t>
+      </w:r>
+      <w:r>
+        <w:rPr>
+          <w:color w:val="008000"/>
+        </w:rPr>
+        <w:t>//Now set the next turn</w:t>
+      </w:r>
+    </w:p>
+    <w:p>
+      <w:pPr>
+        <w:pStyle w:val="CodeSnippet"/>
+        <w:rPr>
           <w:strike/>
           <w:color w:val="7F7F7F" w:themeColor="text1" w:themeTint="80"/>
         </w:rPr>
       </w:pPr>
       <w:r>
         <w:rPr>
+          <w:color w:val="7F7F7F" w:themeColor="text1" w:themeTint="80"/>
+        </w:rPr>
+        <w:t xml:space="preserve">        </w:t>
+      </w:r>
+      <w:r>
+        <w:rPr>
           <w:strike/>
           <w:color w:val="7F7F7F" w:themeColor="text1" w:themeTint="80"/>
         </w:rPr>
-        <w:t xml:space="preserve">        //Now set the next turn</w:t>
+        <w:t>if (this.turn == Side.black) {</w:t>
       </w:r>
     </w:p>
     <w:p>
@@ -13132,10 +13191,16 @@
       </w:pPr>
       <w:r>
         <w:rPr>
+          <w:color w:val="7F7F7F" w:themeColor="text1" w:themeTint="80"/>
+        </w:rPr>
+        <w:t xml:space="preserve">            </w:t>
+      </w:r>
+      <w:r>
+        <w:rPr>
           <w:strike/>
           <w:color w:val="7F7F7F" w:themeColor="text1" w:themeTint="80"/>
         </w:rPr>
-        <w:t xml:space="preserve">        if (this.turn == Side.black) {</w:t>
+        <w:t>this.turn = Side.white</w:t>
       </w:r>
     </w:p>
     <w:p>
@@ -13148,10 +13213,16 @@
       </w:pPr>
       <w:r>
         <w:rPr>
+          <w:color w:val="7F7F7F" w:themeColor="text1" w:themeTint="80"/>
+        </w:rPr>
+        <w:t xml:space="preserve">        </w:t>
+      </w:r>
+      <w:r>
+        <w:rPr>
           <w:strike/>
           <w:color w:val="7F7F7F" w:themeColor="text1" w:themeTint="80"/>
         </w:rPr>
-        <w:t xml:space="preserve">            this.turn = Side.white</w:t>
+        <w:t>} else {</w:t>
       </w:r>
     </w:p>
     <w:p>
@@ -13164,10 +13235,16 @@
       </w:pPr>
       <w:r>
         <w:rPr>
+          <w:color w:val="7F7F7F" w:themeColor="text1" w:themeTint="80"/>
+        </w:rPr>
+        <w:t xml:space="preserve">            </w:t>
+      </w:r>
+      <w:r>
+        <w:rPr>
           <w:strike/>
           <w:color w:val="7F7F7F" w:themeColor="text1" w:themeTint="80"/>
         </w:rPr>
-        <w:t xml:space="preserve">        } else {</w:t>
+        <w:t>this.turn = Side.black;</w:t>
       </w:r>
     </w:p>
     <w:p>
@@ -13180,10 +13257,111 @@
       </w:pPr>
       <w:r>
         <w:rPr>
+          <w:color w:val="7F7F7F" w:themeColor="text1" w:themeTint="80"/>
+        </w:rPr>
+        <w:t xml:space="preserve">        </w:t>
+      </w:r>
+      <w:r>
+        <w:rPr>
           <w:strike/>
           <w:color w:val="7F7F7F" w:themeColor="text1" w:themeTint="80"/>
         </w:rPr>
-        <w:t xml:space="preserve">            this.turn = Side.black;</w:t>
+        <w:t>}</w:t>
+      </w:r>
+    </w:p>
+    <w:p>
+      <w:pPr>
+        <w:pStyle w:val="CodeSnippet"/>
+      </w:pPr>
+      <w:r>
+        <w:t xml:space="preserve">        </w:t>
+      </w:r>
+      <w:r>
+        <w:rPr>
+          <w:color w:val="0000FF"/>
+          <w:highlight w:val="yellow"/>
+        </w:rPr>
+        <w:t>this</w:t>
+      </w:r>
+      <w:r>
+        <w:rPr>
+          <w:highlight w:val="yellow"/>
+        </w:rPr>
+        <w:t>.turn = oppositeSideTo(</w:t>
+      </w:r>
+      <w:r>
+        <w:rPr>
+          <w:color w:val="0000FF"/>
+          <w:highlight w:val="yellow"/>
+        </w:rPr>
+        <w:t>this</w:t>
+      </w:r>
+      <w:r>
+        <w:rPr>
+          <w:highlight w:val="yellow"/>
+        </w:rPr>
+        <w:t>.turn);</w:t>
+      </w:r>
+    </w:p>
+    <w:p>
+      <w:pPr>
+        <w:pStyle w:val="CodeSnippet"/>
+      </w:pPr>
+      <w:r>
+        <w:t xml:space="preserve">        </w:t>
+      </w:r>
+      <w:r>
+        <w:rPr>
+          <w:color w:val="0000FF"/>
+        </w:rPr>
+        <w:t>this</w:t>
+      </w:r>
+      <w:r>
+        <w:t>.updateStatus();</w:t>
+      </w:r>
+    </w:p>
+    <w:p>
+      <w:pPr>
+        <w:pStyle w:val="CodeSnippet"/>
+      </w:pPr>
+      <w:r>
+        <w:t xml:space="preserve">    }</w:t>
+      </w:r>
+    </w:p>
+    <w:p>
+      <w:pPr>
+        <w:pStyle w:val="CodeSnippet"/>
+      </w:pPr>
+      <w:r>
+        <w:t>}</w:t>
+      </w:r>
+    </w:p>
+    <w:p>
+      <w:r>
+        <w:t>and (in Board):</w:t>
+      </w:r>
+    </w:p>
+    <w:p>
+      <w:pPr>
+        <w:pStyle w:val="CodeSnippet"/>
+      </w:pPr>
+      <w:r>
+        <w:rPr>
+          <w:color w:val="0000FF"/>
+        </w:rPr>
+        <w:t>public</w:t>
+      </w:r>
+      <w:r>
+        <w:t xml:space="preserve"> wouldBeValidMove(sq: Square, side: Side): </w:t>
+      </w:r>
+      <w:r>
+        <w:rPr>
+          <w:color w:val="0000FF"/>
+        </w:rPr>
+        <w:t>boolean</w:t>
+      </w:r>
+      <w:r>
+        <w:t xml:space="preserve"> {</w:t>
       </w:r>
     </w:p>
     <w:p>
@@ -13196,157 +13374,161 @@
       </w:pPr>
       <w:r>
         <w:rPr>
+          <w:color w:val="7F7F7F" w:themeColor="text1" w:themeTint="80"/>
+        </w:rPr>
+        <w:t xml:space="preserve">    </w:t>
+      </w:r>
+      <w:r>
+        <w:rPr>
           <w:strike/>
           <w:color w:val="7F7F7F" w:themeColor="text1" w:themeTint="80"/>
         </w:rPr>
-        <w:t xml:space="preserve">        }</w:t>
-      </w:r>
-    </w:p>
-    <w:p>
-      <w:pPr>
-        <w:pStyle w:val="CodeSnippet"/>
-      </w:pPr>
-      <w:r>
+        <w:t>var oppositeSide: Side;</w:t>
+      </w:r>
+    </w:p>
+    <w:p>
+      <w:pPr>
+        <w:pStyle w:val="CodeSnippet"/>
+        <w:rPr>
+          <w:strike/>
+          <w:color w:val="7F7F7F" w:themeColor="text1" w:themeTint="80"/>
+        </w:rPr>
+      </w:pPr>
+      <w:r>
+        <w:rPr>
+          <w:color w:val="7F7F7F" w:themeColor="text1" w:themeTint="80"/>
+        </w:rPr>
+        <w:t xml:space="preserve">    </w:t>
+      </w:r>
+      <w:r>
+        <w:rPr>
+          <w:strike/>
+          <w:color w:val="7F7F7F" w:themeColor="text1" w:themeTint="80"/>
+        </w:rPr>
+        <w:t>if (side == Side.black) {</w:t>
+      </w:r>
+    </w:p>
+    <w:p>
+      <w:pPr>
+        <w:pStyle w:val="CodeSnippet"/>
+        <w:rPr>
+          <w:strike/>
+          <w:color w:val="7F7F7F" w:themeColor="text1" w:themeTint="80"/>
+        </w:rPr>
+      </w:pPr>
+      <w:r>
+        <w:rPr>
+          <w:color w:val="7F7F7F" w:themeColor="text1" w:themeTint="80"/>
+        </w:rPr>
         <w:t xml:space="preserve">        </w:t>
       </w:r>
       <w:r>
         <w:rPr>
-          <w:color w:val="0000FF"/>
-          <w:highlight w:val="yellow"/>
+          <w:strike/>
+          <w:color w:val="7F7F7F" w:themeColor="text1" w:themeTint="80"/>
+        </w:rPr>
+        <w:t>oppositeSide = Side.white</w:t>
+      </w:r>
+    </w:p>
+    <w:p>
+      <w:pPr>
+        <w:pStyle w:val="CodeSnippet"/>
+        <w:rPr>
+          <w:strike/>
+          <w:color w:val="7F7F7F" w:themeColor="text1" w:themeTint="80"/>
+        </w:rPr>
+      </w:pPr>
+      <w:r>
+        <w:rPr>
+          <w:color w:val="7F7F7F" w:themeColor="text1" w:themeTint="80"/>
+        </w:rPr>
+        <w:t xml:space="preserve">    </w:t>
+      </w:r>
+      <w:r>
+        <w:rPr>
+          <w:strike/>
+          <w:color w:val="7F7F7F" w:themeColor="text1" w:themeTint="80"/>
+        </w:rPr>
+        <w:t>} else {</w:t>
+      </w:r>
+    </w:p>
+    <w:p>
+      <w:pPr>
+        <w:pStyle w:val="CodeSnippet"/>
+        <w:rPr>
+          <w:strike/>
+          <w:color w:val="7F7F7F" w:themeColor="text1" w:themeTint="80"/>
+        </w:rPr>
+      </w:pPr>
+      <w:r>
+        <w:rPr>
+          <w:color w:val="7F7F7F" w:themeColor="text1" w:themeTint="80"/>
+        </w:rPr>
+        <w:t xml:space="preserve">        </w:t>
+      </w:r>
+      <w:r>
+        <w:rPr>
+          <w:strike/>
+          <w:color w:val="7F7F7F" w:themeColor="text1" w:themeTint="80"/>
+        </w:rPr>
+        <w:t>oppositeSide = Side.black;</w:t>
+      </w:r>
+    </w:p>
+    <w:p>
+      <w:pPr>
+        <w:pStyle w:val="CodeSnippet"/>
+        <w:rPr>
+          <w:strike/>
+          <w:color w:val="7F7F7F" w:themeColor="text1" w:themeTint="80"/>
+        </w:rPr>
+      </w:pPr>
+      <w:r>
+        <w:rPr>
+          <w:color w:val="7F7F7F" w:themeColor="text1" w:themeTint="80"/>
+        </w:rPr>
+        <w:t xml:space="preserve">    </w:t>
+      </w:r>
+      <w:r>
+        <w:rPr>
+          <w:strike/>
+          <w:color w:val="7F7F7F" w:themeColor="text1" w:themeTint="80"/>
+        </w:rPr>
+        <w:t>}</w:t>
+      </w:r>
+    </w:p>
+    <w:p>
+      <w:pPr>
+        <w:pStyle w:val="CodeSnippet"/>
+      </w:pPr>
+      <w:r>
+        <w:t xml:space="preserve">    </w:t>
+      </w:r>
+      <w:r>
+        <w:rPr>
+          <w:color w:val="0000FF"/>
+        </w:rPr>
+        <w:t>return</w:t>
+      </w:r>
+      <w:r>
+        <w:t xml:space="preserve"> sq.occupiedBy == </w:t>
+      </w:r>
+      <w:r>
+        <w:rPr>
+          <w:color w:val="0000FF"/>
+        </w:rPr>
+        <w:t>null</w:t>
+      </w:r>
+      <w:r>
+        <w:t xml:space="preserve"> &amp;&amp; </w:t>
+      </w:r>
+      <w:r>
+        <w:rPr>
+          <w:color w:val="0000FF"/>
         </w:rPr>
         <w:t>this</w:t>
       </w:r>
       <w:r>
-        <w:rPr>
-          <w:highlight w:val="yellow"/>
-        </w:rPr>
-        <w:t>.turn = oppositeSideTo(</w:t>
-      </w:r>
-      <w:r>
-        <w:rPr>
-          <w:color w:val="0000FF"/>
-          <w:highlight w:val="yellow"/>
-        </w:rPr>
-        <w:t>this</w:t>
-      </w:r>
-      <w:r>
-        <w:rPr>
-          <w:highlight w:val="yellow"/>
-        </w:rPr>
-        <w:t>.turn);</w:t>
-      </w:r>
-    </w:p>
-    <w:p>
-      <w:pPr>
-        <w:pStyle w:val="CodeSnippet"/>
-      </w:pPr>
-      <w:r>
-        <w:t xml:space="preserve">        </w:t>
-      </w:r>
-      <w:r>
-        <w:rPr>
-          <w:color w:val="0000FF"/>
-        </w:rPr>
-        <w:t>this</w:t>
-      </w:r>
-      <w:r>
-        <w:t>.updateStatus();</w:t>
-      </w:r>
-    </w:p>
-    <w:p>
-      <w:pPr>
-        <w:pStyle w:val="CodeSnippet"/>
-      </w:pPr>
-      <w:r>
-        <w:t xml:space="preserve">    }</w:t>
-      </w:r>
-    </w:p>
-    <w:p>
-      <w:pPr>
-        <w:pStyle w:val="CodeSnippet"/>
-      </w:pPr>
-      <w:r>
-        <w:t>}</w:t>
-      </w:r>
-    </w:p>
-    <w:p>
-      <w:r>
-        <w:t>and (in Board):</w:t>
-      </w:r>
-    </w:p>
-    <w:p>
-      <w:pPr>
-        <w:pStyle w:val="CodeSnippet"/>
-      </w:pPr>
-      <w:r>
-        <w:rPr>
-          <w:color w:val="0000FF"/>
-        </w:rPr>
-        <w:t>public</w:t>
-      </w:r>
-      <w:r>
-        <w:t xml:space="preserve"> wouldBeValidMove(sq: Square, side: Side): </w:t>
-      </w:r>
-      <w:r>
-        <w:rPr>
-          <w:color w:val="0000FF"/>
-        </w:rPr>
-        <w:t>boolean</w:t>
-      </w:r>
-      <w:r>
-        <w:t xml:space="preserve"> {</w:t>
-      </w:r>
-    </w:p>
-    <w:p>
-      <w:pPr>
-        <w:pStyle w:val="CodeSnippet"/>
-      </w:pPr>
-      <w:r>
-        <w:t xml:space="preserve">    </w:t>
-      </w:r>
-      <w:r>
-        <w:rPr>
-          <w:color w:val="0000FF"/>
-        </w:rPr>
-        <w:t>return</w:t>
-      </w:r>
-      <w:r>
-        <w:t xml:space="preserve"> sq.occupiedBy == </w:t>
-      </w:r>
-      <w:r>
-        <w:rPr>
-          <w:color w:val="0000FF"/>
-        </w:rPr>
-        <w:t>null</w:t>
-      </w:r>
-      <w:r>
-        <w:t xml:space="preserve"> &amp;&amp;</w:t>
-      </w:r>
-    </w:p>
-    <w:p>
-      <w:pPr>
-        <w:pStyle w:val="CodeSnippet"/>
-      </w:pPr>
-      <w:r>
-        <w:t xml:space="preserve">        </w:t>
-      </w:r>
-      <w:r>
-        <w:rPr>
-          <w:color w:val="0000FF"/>
-        </w:rPr>
-        <w:t>this</w:t>
-      </w:r>
-      <w:r>
-        <w:t xml:space="preserve">.isAdjacentToPiece(sq, </w:t>
-      </w:r>
-      <w:r>
-        <w:rPr>
-          <w:highlight w:val="yellow"/>
-        </w:rPr>
-        <w:t>oppositeSideTo(side)</w:t>
-      </w:r>
-      <w:r>
-        <w:t>);</w:t>
+        <w:t>.isAdjacentToPiece(sq, oppositeSideTo(side));</w:t>
       </w:r>
     </w:p>
     <w:p>
@@ -13373,6 +13555,10 @@
     <w:p>
       <w:pPr>
         <w:pStyle w:val="Heading1"/>
+        <w:numPr>
+          <w:ilvl w:val="0"/>
+          <w:numId w:val="2"/>
+        </w:numPr>
       </w:pPr>
       <w:r>
         <w:lastRenderedPageBreak/>
@@ -13389,7 +13575,13 @@
     </w:p>
     <w:p>
       <w:r>
-        <w:t>First, let’s identify all the squares from the cursor to the edge of the board in all eight directions. Start by trying one direction, North:</w:t>
+        <w:t>First, let’s identify all the squares from the cursor to the edge of the board in all eight directions. Start by trying one direction, North</w:t>
+      </w:r>
+      <w:r>
+        <w:t>.  (new method on Board class)</w:t>
+      </w:r>
+      <w:r>
+        <w:t>:</w:t>
       </w:r>
     </w:p>
     <w:p>
@@ -13403,7 +13595,10 @@
         <w:t>public</w:t>
       </w:r>
       <w:r>
-        <w:t xml:space="preserve"> squaresNorthFrom(location: Square): Square[] {</w:t>
+        <w:t xml:space="preserve"> squares</w:t>
+      </w:r>
+      <w:r>
+        <w:t>From(location: Square): Square[] {</w:t>
       </w:r>
     </w:p>
     <w:p>
@@ -13452,7 +13647,7 @@
         <w:rPr>
           <w:color w:val="008000"/>
         </w:rPr>
-        <w:t>//Can only be maximum of 7 steps in any direction to edge</w:t>
+        <w:t>//Can only be maximum of 7 steps to edge</w:t>
       </w:r>
     </w:p>
     <w:p>
@@ -13552,19 +13747,25 @@
         <w:t xml:space="preserve">We can </w:t>
       </w:r>
       <w:r>
-        <w:t xml:space="preserve">test this by </w:t>
-      </w:r>
-      <w:r>
-        <w:rPr>
-          <w:i/>
-        </w:rPr>
-        <w:t>temporarily</w:t>
-      </w:r>
-      <w:r>
-        <w:t xml:space="preserve"> drawing the outline of those squares in blue.</w:t>
-      </w:r>
-      <w:r>
-        <w:t xml:space="preserve"> In App:</w:t>
+        <w:t>test this by drawing the outline of those squares in blue</w:t>
+      </w:r>
+      <w:r>
+        <w:t xml:space="preserve">, by </w:t>
+      </w:r>
+      <w:r>
+        <w:t>adding</w:t>
+      </w:r>
+      <w:r>
+        <w:t xml:space="preserve"> (in </w:t>
+      </w:r>
+      <w:r>
+        <w:t xml:space="preserve"> App</w:t>
+      </w:r>
+      <w:r>
+        <w:t>.ts)</w:t>
+      </w:r>
+      <w:r>
+        <w:t>:</w:t>
       </w:r>
     </w:p>
     <w:p>
@@ -13731,18 +13932,27 @@
         <w:rPr>
           <w:highlight w:val="yellow"/>
         </w:rPr>
-        <w:t xml:space="preserve"> = board.squaresNorthFrom(cursorLocation);</w:t>
-      </w:r>
-    </w:p>
-    <w:p>
-      <w:pPr>
-        <w:pStyle w:val="CodeSnippet"/>
-      </w:pPr>
-      <w:r>
-        <w:rPr>
-          <w:highlight w:val="yellow"/>
-        </w:rPr>
-        <w:t xml:space="preserve">    _.forEach(</w:t>
+        <w:t xml:space="preserve"> = board.squares</w:t>
+      </w:r>
+      <w:r>
+        <w:rPr>
+          <w:highlight w:val="yellow"/>
+        </w:rPr>
+        <w:t>From(cursorLocation);</w:t>
+      </w:r>
+    </w:p>
+    <w:p>
+      <w:pPr>
+        <w:pStyle w:val="CodeSnippet"/>
+      </w:pPr>
+      <w:r>
+        <w:t xml:space="preserve">    </w:t>
+      </w:r>
+      <w:r>
+        <w:rPr>
+          <w:highlight w:val="yellow"/>
+        </w:rPr>
+        <w:t>_.forEach(</w:t>
       </w:r>
       <w:r>
         <w:rPr>
@@ -13767,7 +13977,19 @@
         <w:rPr>
           <w:highlight w:val="yellow"/>
         </w:rPr>
-        <w:t>, renderer);</w:t>
+        <w:t>, renderer)</w:t>
+      </w:r>
+      <w:r>
+        <w:rPr>
+          <w:highlight w:val="yellow"/>
+        </w:rPr>
+        <w:t>)</w:t>
+      </w:r>
+      <w:r>
+        <w:rPr>
+          <w:highlight w:val="yellow"/>
+        </w:rPr>
+        <w:t>;</w:t>
       </w:r>
     </w:p>
     <w:p>
@@ -13785,7 +14007,13 @@
     </w:p>
     <w:p>
       <w:r>
-        <w:t>Now we’ll do East, but instead of writing a new function, we’ll rename and generalise this one, first adding an Enum for the different directions (in model):</w:t>
+        <w:t>Now we’ll do East, but instead of writing a new function, we’ll rename and generalise this one, first adding an Enum for the different directions (in model</w:t>
+      </w:r>
+      <w:r>
+        <w:t>.ts</w:t>
+      </w:r>
+      <w:r>
+        <w:t>):</w:t>
       </w:r>
     </w:p>
     <w:p>
@@ -13814,6 +14042,9 @@
     <w:p>
       <w:r>
         <w:t xml:space="preserve"> then</w:t>
+      </w:r>
+      <w:r>
+        <w:t xml:space="preserve"> change squaresFrom function to:</w:t>
       </w:r>
     </w:p>
     <w:p>
@@ -13895,7 +14126,7 @@
         <w:rPr>
           <w:color w:val="008000"/>
         </w:rPr>
-        <w:t>//Can only be maximum of 7 steps in any direction to edge</w:t>
+        <w:t>//Can only be maximum of 7 steps to edge</w:t>
       </w:r>
     </w:p>
     <w:p>
@@ -13903,34 +14134,112 @@
         <w:pStyle w:val="CodeSnippet"/>
         <w:rPr>
           <w:strike/>
-        </w:rPr>
-      </w:pPr>
-      <w:r>
+          <w:color w:val="7F7F7F" w:themeColor="text1" w:themeTint="80"/>
+        </w:rPr>
+      </w:pPr>
+      <w:r>
+        <w:rPr>
+          <w:color w:val="7F7F7F" w:themeColor="text1" w:themeTint="80"/>
+        </w:rPr>
         <w:t xml:space="preserve">        </w:t>
       </w:r>
       <w:r>
         <w:rPr>
           <w:strike/>
-          <w:color w:val="0000FF"/>
+          <w:color w:val="7F7F7F" w:themeColor="text1" w:themeTint="80"/>
+        </w:rPr>
+        <w:t>var sq: Square = this.getSquare(location.col, location.row - i);</w:t>
+      </w:r>
+    </w:p>
+    <w:p>
+      <w:pPr>
+        <w:pStyle w:val="CodeSnippet"/>
+      </w:pPr>
+      <w:r>
+        <w:t xml:space="preserve">        </w:t>
+      </w:r>
+      <w:r>
+        <w:rPr>
+          <w:color w:val="0000FF"/>
+          <w:highlight w:val="yellow"/>
         </w:rPr>
         <w:t>var</w:t>
       </w:r>
       <w:r>
         <w:rPr>
-          <w:strike/>
-        </w:rPr>
-        <w:t xml:space="preserve"> sq: Square = </w:t>
-      </w:r>
-      <w:r>
-        <w:rPr>
-          <w:strike/>
-          <w:color w:val="0000FF"/>
+          <w:highlight w:val="yellow"/>
+        </w:rPr>
+        <w:t xml:space="preserve"> sq: Square;</w:t>
+      </w:r>
+    </w:p>
+    <w:p>
+      <w:pPr>
+        <w:pStyle w:val="CodeSnippet"/>
+        <w:rPr>
+          <w:highlight w:val="yellow"/>
+        </w:rPr>
+      </w:pPr>
+      <w:r>
+        <w:t xml:space="preserve">        </w:t>
+      </w:r>
+      <w:r>
+        <w:rPr>
+          <w:color w:val="0000FF"/>
+          <w:highlight w:val="yellow"/>
+        </w:rPr>
+        <w:t>switch</w:t>
+      </w:r>
+      <w:r>
+        <w:rPr>
+          <w:highlight w:val="yellow"/>
+        </w:rPr>
+        <w:t xml:space="preserve"> (dir) {</w:t>
+      </w:r>
+    </w:p>
+    <w:p>
+      <w:pPr>
+        <w:pStyle w:val="CodeSnippet"/>
+      </w:pPr>
+      <w:r>
+        <w:t xml:space="preserve">            </w:t>
+      </w:r>
+      <w:r>
+        <w:rPr>
+          <w:color w:val="0000FF"/>
+          <w:highlight w:val="yellow"/>
+        </w:rPr>
+        <w:t>case</w:t>
+      </w:r>
+      <w:r>
+        <w:rPr>
+          <w:highlight w:val="yellow"/>
+        </w:rPr>
+        <w:t xml:space="preserve"> Direction.north:</w:t>
+      </w:r>
+    </w:p>
+    <w:p>
+      <w:pPr>
+        <w:pStyle w:val="CodeSnippet"/>
+      </w:pPr>
+      <w:r>
+        <w:t xml:space="preserve">                </w:t>
+      </w:r>
+      <w:r>
+        <w:rPr>
+          <w:highlight w:val="yellow"/>
+        </w:rPr>
+        <w:t xml:space="preserve">sq = </w:t>
+      </w:r>
+      <w:r>
+        <w:rPr>
+          <w:color w:val="0000FF"/>
+          <w:highlight w:val="yellow"/>
         </w:rPr>
         <w:t>this</w:t>
       </w:r>
       <w:r>
         <w:rPr>
-          <w:strike/>
+          <w:highlight w:val="yellow"/>
         </w:rPr>
         <w:t>.getSquare(location.col, location.row - i);</w:t>
       </w:r>
@@ -13940,28 +14249,476 @@
         <w:pStyle w:val="CodeSnippet"/>
       </w:pPr>
       <w:r>
+        <w:t xml:space="preserve">                </w:t>
+      </w:r>
+      <w:r>
+        <w:rPr>
+          <w:color w:val="0000FF"/>
+          <w:highlight w:val="yellow"/>
+        </w:rPr>
+        <w:t>break</w:t>
+      </w:r>
+      <w:r>
+        <w:rPr>
+          <w:highlight w:val="yellow"/>
+        </w:rPr>
+        <w:t>;</w:t>
+      </w:r>
+    </w:p>
+    <w:p>
+      <w:pPr>
+        <w:pStyle w:val="CodeSnippet"/>
+      </w:pPr>
+      <w:r>
+        <w:t xml:space="preserve">            </w:t>
+      </w:r>
+      <w:r>
+        <w:rPr>
+          <w:color w:val="0000FF"/>
+          <w:highlight w:val="yellow"/>
+        </w:rPr>
+        <w:t>case</w:t>
+      </w:r>
+      <w:r>
+        <w:rPr>
+          <w:highlight w:val="yellow"/>
+        </w:rPr>
+        <w:t xml:space="preserve"> Direction.east:</w:t>
+      </w:r>
+    </w:p>
+    <w:p>
+      <w:pPr>
+        <w:pStyle w:val="CodeSnippet"/>
+      </w:pPr>
+      <w:r>
+        <w:t xml:space="preserve">                </w:t>
+      </w:r>
+      <w:r>
+        <w:rPr>
+          <w:highlight w:val="yellow"/>
+        </w:rPr>
+        <w:t xml:space="preserve">sq = </w:t>
+      </w:r>
+      <w:r>
+        <w:rPr>
+          <w:color w:val="0000FF"/>
+          <w:highlight w:val="yellow"/>
+        </w:rPr>
+        <w:t>this</w:t>
+      </w:r>
+      <w:r>
+        <w:rPr>
+          <w:highlight w:val="yellow"/>
+        </w:rPr>
+        <w:t>.getSquare(location.col + i, location.row);</w:t>
+      </w:r>
+    </w:p>
+    <w:p>
+      <w:pPr>
+        <w:pStyle w:val="CodeSnippet"/>
+      </w:pPr>
+      <w:r>
+        <w:t xml:space="preserve">                </w:t>
+      </w:r>
+      <w:r>
+        <w:rPr>
+          <w:color w:val="0000FF"/>
+          <w:highlight w:val="yellow"/>
+        </w:rPr>
+        <w:t>break</w:t>
+      </w:r>
+      <w:r>
+        <w:rPr>
+          <w:highlight w:val="yellow"/>
+        </w:rPr>
+        <w:t>;</w:t>
+      </w:r>
+    </w:p>
+    <w:p>
+      <w:pPr>
+        <w:pStyle w:val="CodeSnippet"/>
+      </w:pPr>
+      <w:r>
         <w:t xml:space="preserve">        </w:t>
       </w:r>
       <w:r>
         <w:rPr>
-          <w:color w:val="0000FF"/>
-          <w:highlight w:val="yellow"/>
+          <w:highlight w:val="yellow"/>
+        </w:rPr>
+        <w:t>}</w:t>
+      </w:r>
+    </w:p>
+    <w:p>
+      <w:pPr>
+        <w:pStyle w:val="CodeSnippet"/>
+      </w:pPr>
+      <w:r>
+        <w:t xml:space="preserve">        </w:t>
+      </w:r>
+      <w:r>
+        <w:rPr>
+          <w:color w:val="0000FF"/>
+        </w:rPr>
+        <w:t>if</w:t>
+      </w:r>
+      <w:r>
+        <w:t xml:space="preserve"> (sq != undefined) {</w:t>
+      </w:r>
+    </w:p>
+    <w:p>
+      <w:pPr>
+        <w:pStyle w:val="CodeSnippet"/>
+      </w:pPr>
+      <w:r>
+        <w:t xml:space="preserve">            squares.push(sq);</w:t>
+      </w:r>
+    </w:p>
+    <w:p>
+      <w:pPr>
+        <w:pStyle w:val="CodeSnippet"/>
+      </w:pPr>
+      <w:r>
+        <w:t xml:space="preserve">        }</w:t>
+      </w:r>
+    </w:p>
+    <w:p>
+      <w:pPr>
+        <w:pStyle w:val="CodeSnippet"/>
+      </w:pPr>
+      <w:r>
+        <w:t xml:space="preserve">    }</w:t>
+      </w:r>
+    </w:p>
+    <w:p>
+      <w:pPr>
+        <w:pStyle w:val="CodeSnippet"/>
+      </w:pPr>
+      <w:r>
+        <w:t xml:space="preserve">    </w:t>
+      </w:r>
+      <w:r>
+        <w:rPr>
+          <w:color w:val="0000FF"/>
+        </w:rPr>
+        <w:t>return</w:t>
+      </w:r>
+      <w:r>
+        <w:t xml:space="preserve"> squares;</w:t>
+      </w:r>
+    </w:p>
+    <w:p>
+      <w:pPr>
+        <w:pStyle w:val="CodeSnippet"/>
+      </w:pPr>
+      <w:r>
+        <w:t>}</w:t>
+      </w:r>
+    </w:p>
+    <w:p>
+      <w:r>
+        <w:t>This will give you a compile error that will need fixing</w:t>
+      </w:r>
+    </w:p>
+    <w:p>
+      <w:pPr>
+        <w:pStyle w:val="CodeSnippet"/>
+      </w:pPr>
+      <w:r>
+        <w:rPr>
+          <w:color w:val="0000FF"/>
+        </w:rPr>
+        <w:t>function</w:t>
+      </w:r>
+      <w:r>
+        <w:t xml:space="preserve"> moveCursorBy(cols: </w:t>
+      </w:r>
+      <w:r>
+        <w:rPr>
+          <w:color w:val="0000FF"/>
+        </w:rPr>
+        <w:t>number</w:t>
+      </w:r>
+      <w:r>
+        <w:t xml:space="preserve">, rows: </w:t>
+      </w:r>
+      <w:r>
+        <w:rPr>
+          <w:color w:val="0000FF"/>
+        </w:rPr>
+        <w:t>number</w:t>
+      </w:r>
+      <w:r>
+        <w:t>) {</w:t>
+      </w:r>
+    </w:p>
+    <w:p>
+      <w:pPr>
+        <w:pStyle w:val="CodeSnippet"/>
+      </w:pPr>
+      <w:r>
+        <w:t xml:space="preserve">    </w:t>
+      </w:r>
+      <w:r>
+        <w:rPr>
+          <w:color w:val="0000FF"/>
         </w:rPr>
         <w:t>var</w:t>
       </w:r>
       <w:r>
-        <w:rPr>
-          <w:highlight w:val="yellow"/>
-        </w:rPr>
-        <w:t xml:space="preserve"> sq: Square;</w:t>
-      </w:r>
-    </w:p>
-    <w:p>
-      <w:pPr>
-        <w:pStyle w:val="CodeSnippet"/>
-        <w:rPr>
-          <w:highlight w:val="yellow"/>
-        </w:rPr>
+        <w:t xml:space="preserve"> col = board.keepWithinBounds(cursorLocation.col + cols);</w:t>
+      </w:r>
+    </w:p>
+    <w:p>
+      <w:pPr>
+        <w:pStyle w:val="CodeSnippet"/>
+      </w:pPr>
+      <w:r>
+        <w:t xml:space="preserve">    </w:t>
+      </w:r>
+      <w:r>
+        <w:rPr>
+          <w:color w:val="0000FF"/>
+        </w:rPr>
+        <w:t>var</w:t>
+      </w:r>
+      <w:r>
+        <w:t xml:space="preserve"> row = board.keepWithinBounds(cursorLocation.row + rows);</w:t>
+      </w:r>
+    </w:p>
+    <w:p>
+      <w:pPr>
+        <w:pStyle w:val="CodeSnippet"/>
+      </w:pPr>
+      <w:r>
+        <w:t xml:space="preserve">    cursorLocation = board.getSquare(col, row);</w:t>
+      </w:r>
+    </w:p>
+    <w:p>
+      <w:pPr>
+        <w:pStyle w:val="CodeSnippet"/>
+      </w:pPr>
+      <w:r>
+        <w:t xml:space="preserve">    drawing.drawBoard(board, renderer); </w:t>
+      </w:r>
+      <w:r>
+        <w:rPr>
+          <w:color w:val="008000"/>
+        </w:rPr>
+        <w:t>//Re-drawing board clears the current cursor</w:t>
+      </w:r>
+    </w:p>
+    <w:p>
+      <w:pPr>
+        <w:pStyle w:val="CodeSnippet"/>
+      </w:pPr>
+      <w:r>
+        <w:t xml:space="preserve">    </w:t>
+      </w:r>
+      <w:r>
+        <w:rPr>
+          <w:color w:val="0000FF"/>
+        </w:rPr>
+        <w:t>var</w:t>
+      </w:r>
+      <w:r>
+        <w:t xml:space="preserve"> cursorColour = board.wouldBeValidMove(cursorLocation, game.turn) ? </w:t>
+      </w:r>
+      <w:r>
+        <w:rPr>
+          <w:color w:val="A31515"/>
+        </w:rPr>
+        <w:t>'yellow'</w:t>
+      </w:r>
+      <w:r>
+        <w:t xml:space="preserve"> : </w:t>
+      </w:r>
+      <w:r>
+        <w:rPr>
+          <w:color w:val="A31515"/>
+        </w:rPr>
+        <w:t>'red'</w:t>
+      </w:r>
+      <w:r>
+        <w:t>;</w:t>
+      </w:r>
+    </w:p>
+    <w:p>
+      <w:pPr>
+        <w:pStyle w:val="CodeSnippet"/>
+      </w:pPr>
+      <w:r>
+        <w:t xml:space="preserve">    drawing.drawSquareOutline(cursorLocation, cursorColour, renderer);</w:t>
+      </w:r>
+    </w:p>
+    <w:p>
+      <w:pPr>
+        <w:pStyle w:val="CodeSnippet"/>
+      </w:pPr>
+      <w:r>
+        <w:t xml:space="preserve">    </w:t>
+      </w:r>
+      <w:r>
+        <w:rPr>
+          <w:color w:val="0000FF"/>
+        </w:rPr>
+        <w:t>var</w:t>
+      </w:r>
+      <w:r>
+        <w:t xml:space="preserve"> captured = board.squaresFrom(cursorLocation</w:t>
+      </w:r>
+      <w:r>
+        <w:rPr>
+          <w:highlight w:val="yellow"/>
+        </w:rPr>
+        <w:t xml:space="preserve">, </w:t>
+      </w:r>
+      <w:r>
+        <w:rPr>
+          <w:highlight w:val="yellow"/>
+        </w:rPr>
+        <w:t>model.</w:t>
+      </w:r>
+      <w:r>
+        <w:rPr>
+          <w:highlight w:val="yellow"/>
+        </w:rPr>
+        <w:t>Direction.north</w:t>
+      </w:r>
+      <w:r>
+        <w:t>);</w:t>
+      </w:r>
+    </w:p>
+    <w:p>
+      <w:pPr>
+        <w:pStyle w:val="CodeSnippet"/>
+      </w:pPr>
+      <w:r>
+        <w:t xml:space="preserve">    _.forEach(captured, n =&gt; drawing.drawSquareOutline(n, </w:t>
+      </w:r>
+      <w:r>
+        <w:rPr>
+          <w:color w:val="A31515"/>
+        </w:rPr>
+        <w:t>'blue'</w:t>
+      </w:r>
+      <w:r>
+        <w:t>, renderer));</w:t>
+      </w:r>
+    </w:p>
+    <w:p>
+      <w:pPr>
+        <w:pStyle w:val="CodeSnippet"/>
+      </w:pPr>
+      <w:r>
+        <w:t>}</w:t>
+      </w:r>
+    </w:p>
+    <w:p>
+      <w:r>
+        <w:t>Test again that it still works the same way.</w:t>
+      </w:r>
+    </w:p>
+    <w:p>
+      <w:r>
+        <w:t>Now a new function to identify captured squares in that direction:</w:t>
+      </w:r>
+    </w:p>
+    <w:p>
+      <w:pPr>
+        <w:pStyle w:val="CodeSnippet"/>
+      </w:pPr>
+      <w:r>
+        <w:rPr>
+          <w:color w:val="0000FF"/>
+        </w:rPr>
+        <w:lastRenderedPageBreak/>
+        <w:t>public</w:t>
+      </w:r>
+      <w:r>
+        <w:t xml:space="preserve"> capturedSquares(placement: Square, side: Side, dir: Direction): Square[] {</w:t>
+      </w:r>
+    </w:p>
+    <w:p>
+      <w:pPr>
+        <w:pStyle w:val="CodeSnippet"/>
+      </w:pPr>
+      <w:r>
+        <w:t xml:space="preserve">    </w:t>
+      </w:r>
+      <w:r>
+        <w:rPr>
+          <w:color w:val="0000FF"/>
+        </w:rPr>
+        <w:t>var</w:t>
+      </w:r>
+      <w:r>
+        <w:t xml:space="preserve"> coveredSquares = [];</w:t>
+      </w:r>
+    </w:p>
+    <w:p>
+      <w:pPr>
+        <w:pStyle w:val="CodeSnippet"/>
+      </w:pPr>
+      <w:r>
+        <w:t xml:space="preserve">    </w:t>
+      </w:r>
+      <w:r>
+        <w:rPr>
+          <w:color w:val="0000FF"/>
+        </w:rPr>
+        <w:t>var</w:t>
+      </w:r>
+      <w:r>
+        <w:t xml:space="preserve"> squares = </w:t>
+      </w:r>
+      <w:r>
+        <w:rPr>
+          <w:color w:val="0000FF"/>
+        </w:rPr>
+        <w:t>this</w:t>
+      </w:r>
+      <w:r>
+        <w:t>.squaresFrom(placement, dir);</w:t>
+      </w:r>
+    </w:p>
+    <w:p>
+      <w:pPr>
+        <w:pStyle w:val="CodeSnippet"/>
+      </w:pPr>
+      <w:r>
+        <w:t xml:space="preserve">    </w:t>
+      </w:r>
+      <w:r>
+        <w:rPr>
+          <w:color w:val="0000FF"/>
+        </w:rPr>
+        <w:t>for</w:t>
+      </w:r>
+      <w:r>
+        <w:t xml:space="preserve"> (</w:t>
+      </w:r>
+      <w:r>
+        <w:rPr>
+          <w:color w:val="0000FF"/>
+        </w:rPr>
+        <w:t>var</w:t>
+      </w:r>
+      <w:r>
+        <w:t xml:space="preserve"> i: </w:t>
+      </w:r>
+      <w:r>
+        <w:rPr>
+          <w:color w:val="0000FF"/>
+        </w:rPr>
+        <w:t>number</w:t>
+      </w:r>
+      <w:r>
+        <w:t xml:space="preserve"> = 0; i &lt; squares.length; i++) {</w:t>
+      </w:r>
+    </w:p>
+    <w:p>
+      <w:pPr>
+        <w:pStyle w:val="CodeSnippet"/>
       </w:pPr>
       <w:r>
         <w:t xml:space="preserve">        </w:t>
@@ -13969,176 +14726,708 @@
       <w:r>
         <w:rPr>
           <w:color w:val="0000FF"/>
-          <w:highlight w:val="yellow"/>
-        </w:rPr>
-        <w:t>switch</w:t>
-      </w:r>
-      <w:r>
-        <w:rPr>
-          <w:highlight w:val="yellow"/>
-        </w:rPr>
-        <w:t xml:space="preserve"> (dir) {</w:t>
-      </w:r>
-    </w:p>
-    <w:p>
-      <w:pPr>
-        <w:pStyle w:val="CodeSnippet"/>
-        <w:rPr>
-          <w:highlight w:val="yellow"/>
-        </w:rPr>
-      </w:pPr>
-      <w:r>
-        <w:rPr>
-          <w:highlight w:val="yellow"/>
-        </w:rPr>
+        </w:rPr>
+        <w:t>var</w:t>
+      </w:r>
+      <w:r>
+        <w:t xml:space="preserve"> sq: Square = squares[i];</w:t>
+      </w:r>
+    </w:p>
+    <w:p>
+      <w:pPr>
+        <w:pStyle w:val="CodeSnippet"/>
+      </w:pPr>
+      <w:r>
+        <w:t xml:space="preserve">        </w:t>
+      </w:r>
+      <w:r>
+        <w:rPr>
+          <w:color w:val="0000FF"/>
+        </w:rPr>
+        <w:t>if</w:t>
+      </w:r>
+      <w:r>
+        <w:t xml:space="preserve"> (sq.occupiedBy == side) {</w:t>
+      </w:r>
+    </w:p>
+    <w:p>
+      <w:pPr>
+        <w:pStyle w:val="CodeSnippet"/>
+      </w:pPr>
+      <w:r>
         <w:t xml:space="preserve">            </w:t>
       </w:r>
       <w:r>
         <w:rPr>
           <w:color w:val="0000FF"/>
-          <w:highlight w:val="yellow"/>
-        </w:rPr>
-        <w:t>case</w:t>
-      </w:r>
-      <w:r>
-        <w:rPr>
-          <w:highlight w:val="yellow"/>
-        </w:rPr>
-        <w:t xml:space="preserve"> Direction.north:</w:t>
-      </w:r>
-    </w:p>
-    <w:p>
-      <w:pPr>
-        <w:pStyle w:val="CodeSnippet"/>
-        <w:rPr>
-          <w:highlight w:val="yellow"/>
-        </w:rPr>
-      </w:pPr>
-      <w:r>
-        <w:rPr>
-          <w:highlight w:val="yellow"/>
-        </w:rPr>
-        <w:t xml:space="preserve">                sq = </w:t>
-      </w:r>
-      <w:r>
-        <w:rPr>
-          <w:color w:val="0000FF"/>
-          <w:highlight w:val="yellow"/>
+        </w:rPr>
+        <w:t>return</w:t>
+      </w:r>
+      <w:r>
+        <w:t xml:space="preserve"> coveredSquares;;  </w:t>
+      </w:r>
+      <w:r>
+        <w:rPr>
+          <w:color w:val="008000"/>
+        </w:rPr>
+        <w:t>//Terminate loop</w:t>
+      </w:r>
+    </w:p>
+    <w:p>
+      <w:pPr>
+        <w:pStyle w:val="CodeSnippet"/>
+      </w:pPr>
+      <w:r>
+        <w:t xml:space="preserve">        }</w:t>
+      </w:r>
+    </w:p>
+    <w:p>
+      <w:pPr>
+        <w:pStyle w:val="CodeSnippet"/>
+      </w:pPr>
+      <w:r>
+        <w:t xml:space="preserve">        </w:t>
+      </w:r>
+      <w:r>
+        <w:rPr>
+          <w:color w:val="0000FF"/>
+        </w:rPr>
+        <w:t>if</w:t>
+      </w:r>
+      <w:r>
+        <w:t xml:space="preserve"> (sq.occupiedBy == undefined) {</w:t>
+      </w:r>
+    </w:p>
+    <w:p>
+      <w:pPr>
+        <w:pStyle w:val="CodeSnippet"/>
+      </w:pPr>
+      <w:r>
+        <w:t xml:space="preserve">            </w:t>
+      </w:r>
+      <w:r>
+        <w:rPr>
+          <w:color w:val="0000FF"/>
+        </w:rPr>
+        <w:t>return</w:t>
+      </w:r>
+      <w:r>
+        <w:t xml:space="preserve"> [];  </w:t>
+      </w:r>
+      <w:r>
+        <w:rPr>
+          <w:color w:val="008000"/>
+        </w:rPr>
+        <w:t>//no squares are bookended</w:t>
+      </w:r>
+    </w:p>
+    <w:p>
+      <w:pPr>
+        <w:pStyle w:val="CodeSnippet"/>
+      </w:pPr>
+      <w:r>
+        <w:t xml:space="preserve">        }</w:t>
+      </w:r>
+    </w:p>
+    <w:p>
+      <w:pPr>
+        <w:pStyle w:val="CodeSnippet"/>
+      </w:pPr>
+      <w:r>
+        <w:t xml:space="preserve">        coveredSquares.push(sq);</w:t>
+      </w:r>
+    </w:p>
+    <w:p>
+      <w:pPr>
+        <w:pStyle w:val="CodeSnippet"/>
+      </w:pPr>
+      <w:r>
+        <w:t xml:space="preserve">    }</w:t>
+      </w:r>
+    </w:p>
+    <w:p>
+      <w:pPr>
+        <w:pStyle w:val="CodeSnippet"/>
+      </w:pPr>
+      <w:r>
+        <w:t xml:space="preserve">    </w:t>
+      </w:r>
+      <w:r>
+        <w:rPr>
+          <w:color w:val="0000FF"/>
+        </w:rPr>
+        <w:t>return</w:t>
+      </w:r>
+      <w:r>
+        <w:t xml:space="preserve"> []; </w:t>
+      </w:r>
+      <w:r>
+        <w:rPr>
+          <w:color w:val="008000"/>
+        </w:rPr>
+        <w:t>//Didn't find a bookend so return no squares;</w:t>
+      </w:r>
+    </w:p>
+    <w:p>
+      <w:pPr>
+        <w:pStyle w:val="CodeSnippet"/>
+      </w:pPr>
+      <w:r>
+        <w:t>}</w:t>
+      </w:r>
+    </w:p>
+    <w:p>
+      <w:r>
+        <w:t>modify the moveCursorBy function so that it now calls capturedSquares:</w:t>
+      </w:r>
+    </w:p>
+    <w:p>
+      <w:pPr>
+        <w:pStyle w:val="CodeSnippet"/>
+      </w:pPr>
+      <w:r>
+        <w:rPr>
+          <w:color w:val="0000FF"/>
+        </w:rPr>
+        <w:t>function</w:t>
+      </w:r>
+      <w:r>
+        <w:t xml:space="preserve"> moveCursorBy(cols: </w:t>
+      </w:r>
+      <w:r>
+        <w:rPr>
+          <w:color w:val="0000FF"/>
+        </w:rPr>
+        <w:t>number</w:t>
+      </w:r>
+      <w:r>
+        <w:t xml:space="preserve">, rows: </w:t>
+      </w:r>
+      <w:r>
+        <w:rPr>
+          <w:color w:val="0000FF"/>
+        </w:rPr>
+        <w:t>number</w:t>
+      </w:r>
+      <w:r>
+        <w:t>) {</w:t>
+      </w:r>
+    </w:p>
+    <w:p>
+      <w:pPr>
+        <w:pStyle w:val="CodeSnippet"/>
+      </w:pPr>
+      <w:r>
+        <w:t xml:space="preserve">    </w:t>
+      </w:r>
+      <w:r>
+        <w:rPr>
+          <w:color w:val="0000FF"/>
+        </w:rPr>
+        <w:t>var</w:t>
+      </w:r>
+      <w:r>
+        <w:t xml:space="preserve"> col = board.keepWithinBounds(cursorLocation.col + cols);</w:t>
+      </w:r>
+    </w:p>
+    <w:p>
+      <w:pPr>
+        <w:pStyle w:val="CodeSnippet"/>
+      </w:pPr>
+      <w:r>
+        <w:t xml:space="preserve">    </w:t>
+      </w:r>
+      <w:r>
+        <w:rPr>
+          <w:color w:val="0000FF"/>
+        </w:rPr>
+        <w:t>var</w:t>
+      </w:r>
+      <w:r>
+        <w:t xml:space="preserve"> row = board.keepWithinBounds(cursorLocation.row + rows);</w:t>
+      </w:r>
+    </w:p>
+    <w:p>
+      <w:pPr>
+        <w:pStyle w:val="CodeSnippet"/>
+      </w:pPr>
+      <w:r>
+        <w:t xml:space="preserve">    cursorLocation = board.getSquare(col, row);</w:t>
+      </w:r>
+    </w:p>
+    <w:p>
+      <w:pPr>
+        <w:pStyle w:val="CodeSnippet"/>
+      </w:pPr>
+      <w:r>
+        <w:t xml:space="preserve">    drawing.drawBoard(board, renderer); </w:t>
+      </w:r>
+      <w:r>
+        <w:rPr>
+          <w:color w:val="008000"/>
+        </w:rPr>
+        <w:t>//Re-drawing board clears the current cursor</w:t>
+      </w:r>
+    </w:p>
+    <w:p>
+      <w:pPr>
+        <w:pStyle w:val="CodeSnippet"/>
+      </w:pPr>
+      <w:r>
+        <w:t xml:space="preserve">    </w:t>
+      </w:r>
+      <w:r>
+        <w:rPr>
+          <w:color w:val="0000FF"/>
+        </w:rPr>
+        <w:t>var</w:t>
+      </w:r>
+      <w:r>
+        <w:t xml:space="preserve"> cursorColour = board.wouldBeValidMove(cursorLocation, game.turn) ? </w:t>
+      </w:r>
+      <w:r>
+        <w:rPr>
+          <w:color w:val="A31515"/>
+        </w:rPr>
+        <w:t>'yellow'</w:t>
+      </w:r>
+      <w:r>
+        <w:t xml:space="preserve"> : </w:t>
+      </w:r>
+      <w:r>
+        <w:rPr>
+          <w:color w:val="A31515"/>
+        </w:rPr>
+        <w:t>'red'</w:t>
+      </w:r>
+      <w:r>
+        <w:t>;</w:t>
+      </w:r>
+    </w:p>
+    <w:p>
+      <w:pPr>
+        <w:pStyle w:val="CodeSnippet"/>
+      </w:pPr>
+      <w:r>
+        <w:t xml:space="preserve">    drawing.drawSquareOutline(cursorLocation, cursorColour, renderer);</w:t>
+      </w:r>
+    </w:p>
+    <w:p>
+      <w:pPr>
+        <w:pStyle w:val="CodeSnippet"/>
+      </w:pPr>
+      <w:r>
+        <w:t xml:space="preserve">    </w:t>
+      </w:r>
+      <w:r>
+        <w:rPr>
+          <w:color w:val="0000FF"/>
+        </w:rPr>
+        <w:t>var</w:t>
+      </w:r>
+      <w:r>
+        <w:t xml:space="preserve"> </w:t>
+      </w:r>
+      <w:r>
+        <w:t>captured</w:t>
+      </w:r>
+      <w:r>
+        <w:t xml:space="preserve"> = board.</w:t>
+      </w:r>
+      <w:r>
+        <w:rPr>
+          <w:highlight w:val="yellow"/>
+        </w:rPr>
+        <w:t>c</w:t>
+      </w:r>
+      <w:r>
+        <w:rPr>
+          <w:highlight w:val="yellow"/>
+        </w:rPr>
+        <w:t>apturedSquares</w:t>
+      </w:r>
+      <w:r>
+        <w:t>(cursorLocation, game.turn, model.Direction.north);</w:t>
+      </w:r>
+    </w:p>
+    <w:p>
+      <w:pPr>
+        <w:pStyle w:val="CodeSnippet"/>
+      </w:pPr>
+      <w:r>
+        <w:t xml:space="preserve">    _.forEach(</w:t>
+      </w:r>
+      <w:r>
+        <w:t>captured</w:t>
+      </w:r>
+      <w:r>
+        <w:t xml:space="preserve">, n =&gt; drawing.drawSquareOutline(n, </w:t>
+      </w:r>
+      <w:r>
+        <w:rPr>
+          <w:color w:val="A31515"/>
+        </w:rPr>
+        <w:t>'blue'</w:t>
+      </w:r>
+      <w:r>
+        <w:t>, renderer);</w:t>
+      </w:r>
+    </w:p>
+    <w:p>
+      <w:pPr>
+        <w:pStyle w:val="CodeSnippet"/>
+      </w:pPr>
+      <w:r>
+        <w:t>}</w:t>
+      </w:r>
+    </w:p>
+    <w:p>
+      <w:r>
+        <w:t xml:space="preserve">Test this sout </w:t>
+      </w:r>
+      <w:r>
+        <w:t xml:space="preserve">(you’ll have to move the cursor around until you find </w:t>
+      </w:r>
+      <w:r>
+        <w:t>a</w:t>
+      </w:r>
+      <w:r>
+        <w:t xml:space="preserve"> piece to the north)</w:t>
+      </w:r>
+    </w:p>
+    <w:p>
+      <w:r>
+        <w:t xml:space="preserve">Then change </w:t>
+      </w:r>
+      <w:r>
+        <w:t xml:space="preserve">the penultimate line in the </w:t>
+      </w:r>
+      <w:r>
+        <w:t xml:space="preserve">moveCursorBy </w:t>
+      </w:r>
+      <w:r>
+        <w:t xml:space="preserve">to specify east instead of north </w:t>
+      </w:r>
+      <w:r>
+        <w:t>a</w:t>
+      </w:r>
+      <w:r>
+        <w:t>nd test that this works:</w:t>
+      </w:r>
+    </w:p>
+    <w:p>
+      <w:pPr>
+        <w:pStyle w:val="CodeSnippet"/>
+      </w:pPr>
+      <w:r>
+        <w:rPr>
+          <w:color w:val="0000FF"/>
+        </w:rPr>
+        <w:t>var</w:t>
+      </w:r>
+      <w:r>
+        <w:t xml:space="preserve"> captured = board.</w:t>
+      </w:r>
+      <w:r>
+        <w:t>capturedSquares(cursorLocation, game.turn, model.Direction.</w:t>
+      </w:r>
+      <w:r>
+        <w:rPr>
+          <w:highlight w:val="yellow"/>
+        </w:rPr>
+        <w:t>east</w:t>
+      </w:r>
+      <w:r>
+        <w:t>);</w:t>
+      </w:r>
+    </w:p>
+    <w:p>
+      <w:r>
+        <w:t xml:space="preserve">Now a new </w:t>
+      </w:r>
+      <w:r>
+        <w:t>method</w:t>
+      </w:r>
+      <w:r>
+        <w:t xml:space="preserve"> </w:t>
+      </w:r>
+      <w:r>
+        <w:t xml:space="preserve">(in Board) </w:t>
+      </w:r>
+      <w:r>
+        <w:t xml:space="preserve">to </w:t>
+      </w:r>
+      <w:r>
+        <w:t>cover al</w:t>
+      </w:r>
+      <w:r>
+        <w:t>l of the directions (currently north and e</w:t>
+      </w:r>
+      <w:r>
+        <w:t>ast only -  we’ll add the others shortly)</w:t>
+      </w:r>
+    </w:p>
+    <w:p>
+      <w:pPr>
+        <w:pStyle w:val="CodeSnippet"/>
+      </w:pPr>
+      <w:r>
+        <w:rPr>
+          <w:color w:val="0000FF"/>
+        </w:rPr>
+        <w:lastRenderedPageBreak/>
+        <w:t>public</w:t>
+      </w:r>
+      <w:r>
+        <w:t xml:space="preserve"> allCapturedSquares(placement: Square, side: Side): Square[] {</w:t>
+      </w:r>
+    </w:p>
+    <w:p>
+      <w:pPr>
+        <w:pStyle w:val="CodeSnippet"/>
+      </w:pPr>
+      <w:r>
+        <w:t xml:space="preserve">    </w:t>
+      </w:r>
+      <w:r>
+        <w:rPr>
+          <w:color w:val="0000FF"/>
+        </w:rPr>
+        <w:t>var</w:t>
+      </w:r>
+      <w:r>
+        <w:t xml:space="preserve"> results = [];</w:t>
+      </w:r>
+    </w:p>
+    <w:p>
+      <w:pPr>
+        <w:pStyle w:val="CodeSnippet"/>
+      </w:pPr>
+      <w:r>
+        <w:t xml:space="preserve">    _.forEach(Direction, d =&gt; {</w:t>
+      </w:r>
+    </w:p>
+    <w:p>
+      <w:pPr>
+        <w:pStyle w:val="CodeSnippet"/>
+      </w:pPr>
+      <w:r>
+        <w:t xml:space="preserve">        </w:t>
+      </w:r>
+      <w:r>
+        <w:rPr>
+          <w:color w:val="0000FF"/>
+        </w:rPr>
+        <w:t>var</w:t>
+      </w:r>
+      <w:r>
+        <w:t xml:space="preserve"> toAdd = </w:t>
+      </w:r>
+      <w:r>
+        <w:rPr>
+          <w:color w:val="0000FF"/>
         </w:rPr>
         <w:t>this</w:t>
       </w:r>
       <w:r>
-        <w:rPr>
-          <w:highlight w:val="yellow"/>
-        </w:rPr>
-        <w:t>.getSquare(location.col, location.row - i);</w:t>
-      </w:r>
-    </w:p>
-    <w:p>
-      <w:pPr>
-        <w:pStyle w:val="CodeSnippet"/>
-        <w:rPr>
-          <w:highlight w:val="yellow"/>
-        </w:rPr>
-      </w:pPr>
-      <w:r>
-        <w:rPr>
-          <w:highlight w:val="yellow"/>
-        </w:rPr>
-        <w:t xml:space="preserve">                </w:t>
-      </w:r>
-      <w:r>
-        <w:rPr>
-          <w:color w:val="0000FF"/>
-          <w:highlight w:val="yellow"/>
-        </w:rPr>
-        <w:t>break</w:t>
-      </w:r>
-      <w:r>
-        <w:rPr>
-          <w:highlight w:val="yellow"/>
-        </w:rPr>
+        <w:t>.capturedSquares(placement, side, d);</w:t>
+      </w:r>
+    </w:p>
+    <w:p>
+      <w:pPr>
+        <w:pStyle w:val="CodeSnippet"/>
+      </w:pPr>
+      <w:r>
+        <w:t xml:space="preserve">        _.forEach(toAdd, sq =&gt; results.push(sq));</w:t>
+      </w:r>
+    </w:p>
+    <w:p>
+      <w:pPr>
+        <w:pStyle w:val="CodeSnippet"/>
+      </w:pPr>
+      <w:r>
+        <w:t xml:space="preserve">    });</w:t>
+      </w:r>
+    </w:p>
+    <w:p>
+      <w:pPr>
+        <w:pStyle w:val="CodeSnippet"/>
+      </w:pPr>
+      <w:r>
+        <w:t xml:space="preserve">    </w:t>
+      </w:r>
+      <w:r>
+        <w:rPr>
+          <w:color w:val="0000FF"/>
+        </w:rPr>
+        <w:t>return</w:t>
+      </w:r>
+      <w:r>
+        <w:t xml:space="preserve"> results;</w:t>
+      </w:r>
+    </w:p>
+    <w:p>
+      <w:pPr>
+        <w:pStyle w:val="CodeSnippet"/>
+      </w:pPr>
+      <w:r>
+        <w:t>}</w:t>
+      </w:r>
+    </w:p>
+    <w:p>
+      <w:pPr>
+        <w:pStyle w:val="CodeSnippet"/>
+      </w:pPr>
+      <w:r>
+        <w:rPr>
+          <w:color w:val="0000FF"/>
+        </w:rPr>
+        <w:t>function</w:t>
+      </w:r>
+      <w:r>
+        <w:t xml:space="preserve"> moveCursorBy(cols: </w:t>
+      </w:r>
+      <w:r>
+        <w:rPr>
+          <w:color w:val="0000FF"/>
+        </w:rPr>
+        <w:t>number</w:t>
+      </w:r>
+      <w:r>
+        <w:t xml:space="preserve">, rows: </w:t>
+      </w:r>
+      <w:r>
+        <w:rPr>
+          <w:color w:val="0000FF"/>
+        </w:rPr>
+        <w:t>number</w:t>
+      </w:r>
+      <w:r>
+        <w:t>) {</w:t>
+      </w:r>
+    </w:p>
+    <w:p>
+      <w:pPr>
+        <w:pStyle w:val="CodeSnippet"/>
+      </w:pPr>
+      <w:r>
+        <w:t xml:space="preserve">    </w:t>
+      </w:r>
+      <w:r>
+        <w:rPr>
+          <w:color w:val="0000FF"/>
+        </w:rPr>
+        <w:t>var</w:t>
+      </w:r>
+      <w:r>
+        <w:t xml:space="preserve"> col = board.keepWithinBounds(cursorLocation.col + cols);</w:t>
+      </w:r>
+    </w:p>
+    <w:p>
+      <w:pPr>
+        <w:pStyle w:val="CodeSnippet"/>
+      </w:pPr>
+      <w:r>
+        <w:t xml:space="preserve">    </w:t>
+      </w:r>
+      <w:r>
+        <w:rPr>
+          <w:color w:val="0000FF"/>
+        </w:rPr>
+        <w:t>var</w:t>
+      </w:r>
+      <w:r>
+        <w:t xml:space="preserve"> row = board.keepWithinBounds(cursorLocation.row + rows);</w:t>
+      </w:r>
+    </w:p>
+    <w:p>
+      <w:pPr>
+        <w:pStyle w:val="CodeSnippet"/>
+      </w:pPr>
+      <w:r>
+        <w:t xml:space="preserve">    cursorLocation = board.getSquare(col, row);</w:t>
+      </w:r>
+    </w:p>
+    <w:p>
+      <w:pPr>
+        <w:pStyle w:val="CodeSnippet"/>
+      </w:pPr>
+      <w:r>
+        <w:t xml:space="preserve">    drawing.drawBoard(board, renderer); </w:t>
+      </w:r>
+      <w:r>
+        <w:rPr>
+          <w:color w:val="008000"/>
+        </w:rPr>
+        <w:t>//Re-drawing board clears the current cursor</w:t>
+      </w:r>
+    </w:p>
+    <w:p>
+      <w:pPr>
+        <w:pStyle w:val="CodeSnippet"/>
+      </w:pPr>
+      <w:r>
+        <w:t xml:space="preserve">    </w:t>
+      </w:r>
+      <w:r>
+        <w:rPr>
+          <w:color w:val="0000FF"/>
+        </w:rPr>
+        <w:t>var</w:t>
+      </w:r>
+      <w:r>
+        <w:t xml:space="preserve"> cursorColour = board.wouldBeValidMove(cursorLocation, game.turn) ? </w:t>
+      </w:r>
+      <w:r>
+        <w:rPr>
+          <w:color w:val="A31515"/>
+        </w:rPr>
+        <w:t>'yellow'</w:t>
+      </w:r>
+      <w:r>
+        <w:t xml:space="preserve"> : </w:t>
+      </w:r>
+      <w:r>
+        <w:rPr>
+          <w:color w:val="A31515"/>
+        </w:rPr>
+        <w:t>'red'</w:t>
+      </w:r>
+      <w:r>
         <w:t>;</w:t>
       </w:r>
     </w:p>
     <w:p>
       <w:pPr>
         <w:pStyle w:val="CodeSnippet"/>
-        <w:rPr>
-          <w:highlight w:val="yellow"/>
-        </w:rPr>
-      </w:pPr>
-      <w:r>
-        <w:rPr>
-          <w:highlight w:val="yellow"/>
-        </w:rPr>
-        <w:t xml:space="preserve">            </w:t>
-      </w:r>
-      <w:r>
-        <w:rPr>
-          <w:color w:val="0000FF"/>
-          <w:highlight w:val="yellow"/>
-        </w:rPr>
-        <w:t>case</w:t>
-      </w:r>
-      <w:r>
-        <w:rPr>
-          <w:highlight w:val="yellow"/>
-        </w:rPr>
-        <w:t xml:space="preserve"> Direction.east:</w:t>
-      </w:r>
-    </w:p>
-    <w:p>
-      <w:pPr>
-        <w:pStyle w:val="CodeSnippet"/>
-        <w:rPr>
-          <w:highlight w:val="yellow"/>
-        </w:rPr>
-      </w:pPr>
-      <w:r>
-        <w:rPr>
-          <w:highlight w:val="yellow"/>
-        </w:rPr>
-        <w:t xml:space="preserve">                sq = </w:t>
-      </w:r>
-      <w:r>
-        <w:rPr>
-          <w:color w:val="0000FF"/>
-          <w:highlight w:val="yellow"/>
-        </w:rPr>
-        <w:t>this</w:t>
-      </w:r>
-      <w:r>
-        <w:rPr>
-          <w:highlight w:val="yellow"/>
-        </w:rPr>
-        <w:t>.getSquare(location.col + i, location.row);</w:t>
-      </w:r>
-    </w:p>
-    <w:p>
-      <w:pPr>
-        <w:pStyle w:val="CodeSnippet"/>
-        <w:rPr>
-          <w:highlight w:val="yellow"/>
-        </w:rPr>
-      </w:pPr>
-      <w:r>
-        <w:rPr>
-          <w:highlight w:val="yellow"/>
-        </w:rPr>
-        <w:t xml:space="preserve">                </w:t>
-      </w:r>
-      <w:r>
-        <w:rPr>
-          <w:color w:val="0000FF"/>
-          <w:highlight w:val="yellow"/>
-        </w:rPr>
-        <w:t>break</w:t>
-      </w:r>
-      <w:r>
-        <w:rPr>
-          <w:highlight w:val="yellow"/>
-        </w:rPr>
+      </w:pPr>
+      <w:r>
+        <w:t xml:space="preserve">    drawing.drawSquareOutline(cursorLocation, cursorColour, renderer);</w:t>
+      </w:r>
+    </w:p>
+    <w:p>
+      <w:pPr>
+        <w:pStyle w:val="CodeSnippet"/>
+      </w:pPr>
+      <w:r>
+        <w:t xml:space="preserve">    </w:t>
+      </w:r>
+      <w:r>
+        <w:rPr>
+          <w:color w:val="0000FF"/>
+        </w:rPr>
+        <w:t>var</w:t>
+      </w:r>
+      <w:r>
+        <w:t xml:space="preserve"> captured = </w:t>
+      </w:r>
+      <w:r>
+        <w:rPr>
+          <w:highlight w:val="yellow"/>
+        </w:rPr>
+        <w:t>board.allCapturedSquares(cursorLocation, game.turn)</w:t>
+      </w:r>
+      <w:r>
         <w:t>;</w:t>
       </w:r>
     </w:p>
@@ -14147,68 +15436,16 @@
         <w:pStyle w:val="CodeSnippet"/>
       </w:pPr>
       <w:r>
-        <w:rPr>
-          <w:highlight w:val="yellow"/>
-        </w:rPr>
-        <w:t xml:space="preserve">        }</w:t>
-      </w:r>
-    </w:p>
-    <w:p>
-      <w:pPr>
-        <w:pStyle w:val="CodeSnippet"/>
-      </w:pPr>
-      <w:r>
-        <w:t xml:space="preserve">        </w:t>
-      </w:r>
-      <w:r>
-        <w:rPr>
-          <w:color w:val="0000FF"/>
-        </w:rPr>
-        <w:t>if</w:t>
-      </w:r>
-      <w:r>
-        <w:t xml:space="preserve"> (sq != undefined) {</w:t>
-      </w:r>
-    </w:p>
-    <w:p>
-      <w:pPr>
-        <w:pStyle w:val="CodeSnippet"/>
-      </w:pPr>
-      <w:r>
-        <w:t xml:space="preserve">            squares.push(sq);</w:t>
-      </w:r>
-    </w:p>
-    <w:p>
-      <w:pPr>
-        <w:pStyle w:val="CodeSnippet"/>
-      </w:pPr>
-      <w:r>
-        <w:t xml:space="preserve">        }</w:t>
-      </w:r>
-    </w:p>
-    <w:p>
-      <w:pPr>
-        <w:pStyle w:val="CodeSnippet"/>
-      </w:pPr>
-      <w:r>
-        <w:t xml:space="preserve">    }</w:t>
-      </w:r>
-    </w:p>
-    <w:p>
-      <w:pPr>
-        <w:pStyle w:val="CodeSnippet"/>
-      </w:pPr>
-      <w:r>
-        <w:t xml:space="preserve">    </w:t>
-      </w:r>
-      <w:r>
-        <w:rPr>
-          <w:color w:val="0000FF"/>
-        </w:rPr>
-        <w:t>return</w:t>
-      </w:r>
-      <w:r>
-        <w:t xml:space="preserve"> squares;</w:t>
+        <w:t xml:space="preserve">    _.forEach(captured, n =&gt; drawing.drawSquareOutline(n, </w:t>
+      </w:r>
+      <w:r>
+        <w:rPr>
+          <w:color w:val="A31515"/>
+        </w:rPr>
+        <w:t>'blue'</w:t>
+      </w:r>
+      <w:r>
+        <w:t>, renderer));</w:t>
       </w:r>
     </w:p>
     <w:p>
@@ -14220,816 +15457,69 @@
       </w:r>
     </w:p>
     <w:p>
-      <w:r>
-        <w:t>Now a new function to identify captured squares in that direction:</w:t>
-      </w:r>
-    </w:p>
-    <w:p>
-      <w:pPr>
-        <w:pStyle w:val="CodeSnippet"/>
-      </w:pPr>
-      <w:r>
-        <w:rPr>
-          <w:color w:val="0000FF"/>
-        </w:rPr>
-        <w:t>public</w:t>
-      </w:r>
-      <w:r>
-        <w:t xml:space="preserve"> capturedSquares(placement: Square, side: Side, dir: Direction): Square[] {</w:t>
-      </w:r>
-    </w:p>
-    <w:p>
-      <w:pPr>
-        <w:pStyle w:val="CodeSnippet"/>
-      </w:pPr>
-      <w:r>
-        <w:t xml:space="preserve">    </w:t>
-      </w:r>
-      <w:r>
-        <w:rPr>
-          <w:color w:val="0000FF"/>
-        </w:rPr>
-        <w:t>var</w:t>
-      </w:r>
-      <w:r>
-        <w:t xml:space="preserve"> coveredSquares = [];</w:t>
-      </w:r>
-    </w:p>
-    <w:p>
-      <w:pPr>
-        <w:pStyle w:val="CodeSnippet"/>
-      </w:pPr>
-      <w:r>
-        <w:t xml:space="preserve">    </w:t>
-      </w:r>
-      <w:r>
-        <w:rPr>
-          <w:color w:val="0000FF"/>
-        </w:rPr>
-        <w:t>var</w:t>
-      </w:r>
-      <w:r>
-        <w:t xml:space="preserve"> squares = </w:t>
-      </w:r>
-      <w:r>
-        <w:rPr>
-          <w:color w:val="0000FF"/>
-        </w:rPr>
-        <w:t>this</w:t>
-      </w:r>
-      <w:r>
-        <w:t>.squaresFrom(placement, dir);</w:t>
-      </w:r>
-    </w:p>
-    <w:p>
-      <w:pPr>
-        <w:pStyle w:val="CodeSnippet"/>
-      </w:pPr>
-      <w:r>
-        <w:t xml:space="preserve">    </w:t>
-      </w:r>
-      <w:r>
-        <w:rPr>
-          <w:color w:val="0000FF"/>
-        </w:rPr>
-        <w:t>for</w:t>
-      </w:r>
-      <w:r>
-        <w:t xml:space="preserve"> (</w:t>
-      </w:r>
-      <w:r>
-        <w:rPr>
-          <w:color w:val="0000FF"/>
-        </w:rPr>
-        <w:t>var</w:t>
-      </w:r>
-      <w:r>
-        <w:t xml:space="preserve"> i: </w:t>
-      </w:r>
-      <w:r>
-        <w:rPr>
-          <w:color w:val="0000FF"/>
-        </w:rPr>
-        <w:t>number</w:t>
-      </w:r>
-      <w:r>
-        <w:t xml:space="preserve"> = 0; i &lt; squares.length; i++) {</w:t>
-      </w:r>
-    </w:p>
-    <w:p>
-      <w:pPr>
-        <w:pStyle w:val="CodeSnippet"/>
-      </w:pPr>
-      <w:r>
-        <w:t xml:space="preserve">        </w:t>
-      </w:r>
-      <w:r>
-        <w:rPr>
-          <w:color w:val="0000FF"/>
-        </w:rPr>
-        <w:t>var</w:t>
-      </w:r>
-      <w:r>
-        <w:t xml:space="preserve"> sq: Square = squares[i];</w:t>
-      </w:r>
-    </w:p>
-    <w:p>
-      <w:pPr>
-        <w:pStyle w:val="CodeSnippet"/>
-      </w:pPr>
-      <w:r>
-        <w:t xml:space="preserve">        </w:t>
-      </w:r>
-      <w:r>
-        <w:rPr>
-          <w:color w:val="0000FF"/>
-        </w:rPr>
-        <w:t>if</w:t>
-      </w:r>
-      <w:r>
-        <w:t xml:space="preserve"> (sq.occupiedBy == side) {</w:t>
-      </w:r>
-    </w:p>
-    <w:p>
-      <w:pPr>
-        <w:pStyle w:val="CodeSnippet"/>
-      </w:pPr>
-      <w:r>
-        <w:t xml:space="preserve">            </w:t>
-      </w:r>
-      <w:r>
-        <w:rPr>
-          <w:color w:val="0000FF"/>
-        </w:rPr>
-        <w:t>return</w:t>
-      </w:r>
-      <w:r>
-        <w:t xml:space="preserve"> coveredSquares;;  </w:t>
-      </w:r>
-      <w:r>
-        <w:rPr>
-          <w:color w:val="008000"/>
-        </w:rPr>
-        <w:t>//Terminate loop</w:t>
-      </w:r>
-    </w:p>
-    <w:p>
-      <w:pPr>
-        <w:pStyle w:val="CodeSnippet"/>
-      </w:pPr>
-      <w:r>
-        <w:t xml:space="preserve">        }</w:t>
-      </w:r>
-    </w:p>
-    <w:p>
-      <w:pPr>
-        <w:pStyle w:val="CodeSnippet"/>
-      </w:pPr>
-      <w:r>
-        <w:t xml:space="preserve">        </w:t>
-      </w:r>
-      <w:r>
-        <w:rPr>
-          <w:color w:val="0000FF"/>
-        </w:rPr>
-        <w:t>if</w:t>
-      </w:r>
-      <w:r>
-        <w:t xml:space="preserve"> (sq.occupiedBy == undefined) {</w:t>
-      </w:r>
-    </w:p>
-    <w:p>
-      <w:pPr>
-        <w:pStyle w:val="CodeSnippet"/>
-      </w:pPr>
-      <w:r>
-        <w:t xml:space="preserve">            </w:t>
-      </w:r>
-      <w:r>
-        <w:rPr>
-          <w:color w:val="0000FF"/>
-        </w:rPr>
-        <w:t>return</w:t>
-      </w:r>
-      <w:r>
-        <w:t xml:space="preserve"> [];  </w:t>
-      </w:r>
-      <w:r>
-        <w:rPr>
-          <w:color w:val="008000"/>
-        </w:rPr>
-        <w:t>//no squares are bookended</w:t>
-      </w:r>
-    </w:p>
-    <w:p>
-      <w:pPr>
-        <w:pStyle w:val="CodeSnippet"/>
-      </w:pPr>
-      <w:r>
-        <w:t xml:space="preserve">        }</w:t>
-      </w:r>
-    </w:p>
-    <w:p>
-      <w:pPr>
-        <w:pStyle w:val="CodeSnippet"/>
-      </w:pPr>
-      <w:r>
-        <w:t xml:space="preserve">        coveredSquares.push(sq);</w:t>
-      </w:r>
-    </w:p>
-    <w:p>
-      <w:pPr>
-        <w:pStyle w:val="CodeSnippet"/>
-      </w:pPr>
-      <w:r>
-        <w:t xml:space="preserve">    }</w:t>
-      </w:r>
-    </w:p>
-    <w:p>
-      <w:pPr>
-        <w:pStyle w:val="CodeSnippet"/>
-      </w:pPr>
-      <w:r>
-        <w:t xml:space="preserve">    </w:t>
-      </w:r>
-      <w:r>
-        <w:rPr>
-          <w:color w:val="0000FF"/>
-        </w:rPr>
-        <w:t>return</w:t>
-      </w:r>
-      <w:r>
-        <w:t xml:space="preserve"> []; </w:t>
-      </w:r>
-      <w:r>
-        <w:rPr>
-          <w:color w:val="008000"/>
-        </w:rPr>
-        <w:t>//Didn't find a bookend so return no squares;</w:t>
-      </w:r>
-    </w:p>
-    <w:p>
-      <w:pPr>
-        <w:pStyle w:val="CodeSnippet"/>
-      </w:pPr>
-      <w:r>
-        <w:t>}</w:t>
-      </w:r>
-    </w:p>
-    <w:p>
-      <w:r>
-        <w:t>test this, using one direction only (you’ll have to move the cursor around until you find a captured piece to the north)</w:t>
-      </w:r>
-    </w:p>
-    <w:p>
-      <w:pPr>
-        <w:pStyle w:val="CodeSnippet"/>
-      </w:pPr>
-      <w:r>
-        <w:rPr>
-          <w:color w:val="0000FF"/>
-        </w:rPr>
-        <w:lastRenderedPageBreak/>
-        <w:t>function</w:t>
-      </w:r>
-      <w:r>
-        <w:t xml:space="preserve"> moveCursorBy(cols: </w:t>
-      </w:r>
-      <w:r>
-        <w:rPr>
-          <w:color w:val="0000FF"/>
-        </w:rPr>
-        <w:t>number</w:t>
-      </w:r>
-      <w:r>
-        <w:t xml:space="preserve">, rows: </w:t>
-      </w:r>
-      <w:r>
-        <w:rPr>
-          <w:color w:val="0000FF"/>
-        </w:rPr>
-        <w:t>number</w:t>
-      </w:r>
-      <w:r>
-        <w:t>) {</w:t>
-      </w:r>
-    </w:p>
-    <w:p>
-      <w:pPr>
-        <w:pStyle w:val="CodeSnippet"/>
-      </w:pPr>
-      <w:r>
-        <w:t xml:space="preserve">    </w:t>
-      </w:r>
-      <w:r>
-        <w:rPr>
-          <w:color w:val="0000FF"/>
-        </w:rPr>
-        <w:t>var</w:t>
-      </w:r>
-      <w:r>
-        <w:t xml:space="preserve"> col = board.keepWithinBounds(cursorLocation.col + cols);</w:t>
-      </w:r>
-    </w:p>
-    <w:p>
-      <w:pPr>
-        <w:pStyle w:val="CodeSnippet"/>
-      </w:pPr>
-      <w:r>
-        <w:t xml:space="preserve">    </w:t>
-      </w:r>
-      <w:r>
-        <w:rPr>
-          <w:color w:val="0000FF"/>
-        </w:rPr>
-        <w:t>var</w:t>
-      </w:r>
-      <w:r>
-        <w:t xml:space="preserve"> row = board.keepWithinBounds(cursorLocation.row + rows);</w:t>
-      </w:r>
-    </w:p>
-    <w:p>
-      <w:pPr>
-        <w:pStyle w:val="CodeSnippet"/>
-      </w:pPr>
-      <w:r>
-        <w:t xml:space="preserve">    cursorLocation = board.getSquare(col, row);</w:t>
-      </w:r>
-    </w:p>
-    <w:p>
-      <w:pPr>
-        <w:pStyle w:val="CodeSnippet"/>
-      </w:pPr>
-      <w:r>
-        <w:t xml:space="preserve">    drawing.drawBoard(board, renderer); </w:t>
-      </w:r>
-      <w:r>
-        <w:rPr>
-          <w:color w:val="008000"/>
-        </w:rPr>
-        <w:t>//Re-drawing board clears the current cursor</w:t>
-      </w:r>
-    </w:p>
-    <w:p>
-      <w:pPr>
-        <w:pStyle w:val="CodeSnippet"/>
-      </w:pPr>
-      <w:r>
-        <w:t xml:space="preserve">    </w:t>
-      </w:r>
-      <w:r>
-        <w:rPr>
-          <w:color w:val="0000FF"/>
-        </w:rPr>
-        <w:t>var</w:t>
-      </w:r>
-      <w:r>
-        <w:t xml:space="preserve"> cursorColour = board.wouldBeValidMove(cursorLocation, game.turn) ? </w:t>
-      </w:r>
-      <w:r>
-        <w:rPr>
-          <w:color w:val="A31515"/>
-        </w:rPr>
-        <w:t>'yellow'</w:t>
-      </w:r>
-      <w:r>
-        <w:t xml:space="preserve"> : </w:t>
-      </w:r>
-      <w:r>
-        <w:rPr>
-          <w:color w:val="A31515"/>
-        </w:rPr>
-        <w:t>'red'</w:t>
-      </w:r>
-      <w:r>
-        <w:t>;</w:t>
-      </w:r>
-    </w:p>
-    <w:p>
-      <w:pPr>
-        <w:pStyle w:val="CodeSnippet"/>
-      </w:pPr>
-      <w:r>
-        <w:t xml:space="preserve">    drawing.drawSquareOutline(cursorLocation, cursorColour, renderer);</w:t>
-      </w:r>
-    </w:p>
-    <w:p>
-      <w:pPr>
-        <w:pStyle w:val="CodeSnippet"/>
-      </w:pPr>
-      <w:r>
-        <w:t xml:space="preserve">    </w:t>
-      </w:r>
-      <w:r>
-        <w:rPr>
-          <w:color w:val="0000FF"/>
-        </w:rPr>
-        <w:t>var</w:t>
+      <w:pPr>
+        <w:rPr>
+          <w:i/>
+        </w:rPr>
+      </w:pPr>
+      <w:r>
+        <w:rPr>
+          <w:i/>
+        </w:rPr>
+        <w:t>Remember that it is currently only looking for squares captured to the north and east  -  you’ll need to position the cursor to find them.</w:t>
+      </w:r>
+    </w:p>
+    <w:p/>
+    <w:p>
+      <w:r>
+        <w:t>Now s</w:t>
+      </w:r>
+      <w:r>
+        <w:t>dd the remaining six directions to Direction</w:t>
+      </w:r>
+      <w:r>
+        <w:t>:</w:t>
+      </w:r>
+    </w:p>
+    <w:p>
+      <w:pPr>
+        <w:pStyle w:val="CodeSnippet"/>
+      </w:pPr>
+      <w:r>
+        <w:rPr>
+          <w:color w:val="0000FF"/>
+        </w:rPr>
+        <w:t>export</w:t>
       </w:r>
       <w:r>
         <w:t xml:space="preserve"> </w:t>
       </w:r>
       <w:r>
-        <w:t>captured</w:t>
-      </w:r>
-      <w:r>
-        <w:t xml:space="preserve"> = board.</w:t>
-      </w:r>
-      <w:r>
-        <w:rPr>
-          <w:highlight w:val="yellow"/>
-        </w:rPr>
-        <w:t>c</w:t>
-      </w:r>
-      <w:r>
-        <w:rPr>
-          <w:highlight w:val="yellow"/>
-        </w:rPr>
-        <w:t>apturedSquares</w:t>
-      </w:r>
-      <w:r>
-        <w:rPr>
-          <w:highlight w:val="yellow"/>
-        </w:rPr>
-        <w:t>(cursorLocation, game.turn, model.Direction.north)</w:t>
-      </w:r>
-      <w:r>
-        <w:t>;</w:t>
-      </w:r>
-    </w:p>
-    <w:p>
-      <w:pPr>
-        <w:pStyle w:val="CodeSnippet"/>
-      </w:pPr>
-      <w:r>
-        <w:t xml:space="preserve">    _.forEach(</w:t>
-      </w:r>
-      <w:r>
-        <w:t>captured</w:t>
-      </w:r>
-      <w:r>
-        <w:t xml:space="preserve">, n =&gt; drawing.drawSquareOutline(n, </w:t>
-      </w:r>
-      <w:r>
-        <w:rPr>
-          <w:color w:val="A31515"/>
-        </w:rPr>
-        <w:t>'blue'</w:t>
-      </w:r>
-      <w:r>
-        <w:t>, renderer);</w:t>
-      </w:r>
-    </w:p>
-    <w:p>
-      <w:pPr>
-        <w:pStyle w:val="CodeSnippet"/>
-      </w:pPr>
-      <w:r>
-        <w:t>}</w:t>
-      </w:r>
-    </w:p>
-    <w:p>
-      <w:r>
-        <w:t>Then change last two lines to test that it works for East.</w:t>
-      </w:r>
-    </w:p>
-    <w:p>
-      <w:r>
-        <w:t xml:space="preserve">Now a new function to </w:t>
-      </w:r>
-      <w:r>
-        <w:t>cover all of the directions (currently North and East only -  we’ll add the others shortly)</w:t>
-      </w:r>
-    </w:p>
-    <w:p>
-      <w:pPr>
-        <w:pStyle w:val="CodeSnippet"/>
-      </w:pPr>
-      <w:r>
-        <w:rPr>
-          <w:color w:val="0000FF"/>
-        </w:rPr>
-        <w:t>public</w:t>
-      </w:r>
-      <w:r>
-        <w:t xml:space="preserve"> allCapturedSquares(placement: Square, side: Side): Square[] {</w:t>
-      </w:r>
-    </w:p>
-    <w:p>
-      <w:pPr>
-        <w:pStyle w:val="CodeSnippet"/>
-      </w:pPr>
-      <w:r>
-        <w:t xml:space="preserve">    </w:t>
-      </w:r>
-      <w:r>
-        <w:rPr>
-          <w:color w:val="0000FF"/>
-        </w:rPr>
-        <w:t>var</w:t>
-      </w:r>
-      <w:r>
-        <w:t xml:space="preserve"> results = [];</w:t>
-      </w:r>
-    </w:p>
-    <w:p>
-      <w:pPr>
-        <w:pStyle w:val="CodeSnippet"/>
-      </w:pPr>
-      <w:r>
-        <w:t xml:space="preserve">    _.forEach(Direction, d =&gt; {</w:t>
-      </w:r>
-    </w:p>
-    <w:p>
-      <w:pPr>
-        <w:pStyle w:val="CodeSnippet"/>
-      </w:pPr>
-      <w:r>
-        <w:t xml:space="preserve">        </w:t>
-      </w:r>
-      <w:r>
-        <w:rPr>
-          <w:color w:val="0000FF"/>
-        </w:rPr>
-        <w:t>var</w:t>
-      </w:r>
-      <w:r>
-        <w:t xml:space="preserve"> toAdd = </w:t>
-      </w:r>
-      <w:r>
-        <w:rPr>
-          <w:color w:val="0000FF"/>
-        </w:rPr>
-        <w:t>this</w:t>
-      </w:r>
-      <w:r>
-        <w:t>.capturedSquares(placement, side, d);</w:t>
-      </w:r>
-    </w:p>
-    <w:p>
-      <w:pPr>
-        <w:pStyle w:val="CodeSnippet"/>
-      </w:pPr>
-      <w:r>
-        <w:t xml:space="preserve">        _.forEach(toAdd, sq =&gt; results.push(sq));</w:t>
-      </w:r>
-    </w:p>
-    <w:p>
-      <w:pPr>
-        <w:pStyle w:val="CodeSnippet"/>
-      </w:pPr>
-      <w:r>
-        <w:t xml:space="preserve">    });</w:t>
-      </w:r>
-    </w:p>
-    <w:p>
-      <w:pPr>
-        <w:pStyle w:val="CodeSnippet"/>
-      </w:pPr>
-      <w:r>
-        <w:t xml:space="preserve">    </w:t>
-      </w:r>
-      <w:r>
-        <w:rPr>
-          <w:color w:val="0000FF"/>
-        </w:rPr>
-        <w:t>return</w:t>
-      </w:r>
-      <w:r>
-        <w:t xml:space="preserve"> results;</w:t>
-      </w:r>
-    </w:p>
-    <w:p>
-      <w:pPr>
-        <w:pStyle w:val="CodeSnippet"/>
-      </w:pPr>
-      <w:r>
-        <w:t>}</w:t>
-      </w:r>
-    </w:p>
-    <w:p>
-      <w:pPr>
-        <w:pStyle w:val="Heading1"/>
-      </w:pPr>
-      <w:r>
-        <w:lastRenderedPageBreak/>
-        <w:t>Test this</w:t>
-      </w:r>
-      <w:r>
-        <w:t>:</w:t>
-      </w:r>
-    </w:p>
-    <w:p>
-      <w:pPr>
-        <w:pStyle w:val="CodeSnippet"/>
-      </w:pPr>
-      <w:r>
-        <w:rPr>
-          <w:color w:val="0000FF"/>
-        </w:rPr>
-        <w:t>function</w:t>
-      </w:r>
-      <w:r>
-        <w:t xml:space="preserve"> moveCursorBy(cols: </w:t>
-      </w:r>
-      <w:r>
-        <w:rPr>
-          <w:color w:val="0000FF"/>
-        </w:rPr>
-        <w:t>number</w:t>
-      </w:r>
-      <w:r>
-        <w:t xml:space="preserve">, rows: </w:t>
-      </w:r>
-      <w:r>
-        <w:rPr>
-          <w:color w:val="0000FF"/>
-        </w:rPr>
-        <w:t>number</w:t>
-      </w:r>
-      <w:r>
-        <w:t>) {</w:t>
-      </w:r>
-    </w:p>
-    <w:p>
-      <w:pPr>
-        <w:pStyle w:val="CodeSnippet"/>
-      </w:pPr>
-      <w:r>
-        <w:t xml:space="preserve">    </w:t>
-      </w:r>
-      <w:r>
-        <w:rPr>
-          <w:color w:val="0000FF"/>
-        </w:rPr>
-        <w:t>var</w:t>
-      </w:r>
-      <w:r>
-        <w:t xml:space="preserve"> col = board.keepWithinBounds(cursorLocation.col + cols);</w:t>
-      </w:r>
-    </w:p>
-    <w:p>
-      <w:pPr>
-        <w:pStyle w:val="CodeSnippet"/>
-      </w:pPr>
-      <w:r>
-        <w:t xml:space="preserve">    </w:t>
-      </w:r>
-      <w:r>
-        <w:rPr>
-          <w:color w:val="0000FF"/>
-        </w:rPr>
-        <w:t>var</w:t>
-      </w:r>
-      <w:r>
-        <w:t xml:space="preserve"> row = board.keepWithinBounds(cursorLocation.row + rows);</w:t>
-      </w:r>
-    </w:p>
-    <w:p>
-      <w:pPr>
-        <w:pStyle w:val="CodeSnippet"/>
-      </w:pPr>
-      <w:r>
-        <w:t xml:space="preserve">    cursorLocation = board.getSquare(col, row);</w:t>
-      </w:r>
-    </w:p>
-    <w:p>
-      <w:pPr>
-        <w:pStyle w:val="CodeSnippet"/>
-      </w:pPr>
-      <w:r>
-        <w:t xml:space="preserve">    drawing.drawBoard(board, renderer); </w:t>
-      </w:r>
-      <w:r>
-        <w:rPr>
-          <w:color w:val="008000"/>
-        </w:rPr>
-        <w:t>//Re-drawing board clears the current cursor</w:t>
-      </w:r>
-    </w:p>
-    <w:p>
-      <w:pPr>
-        <w:pStyle w:val="CodeSnippet"/>
-      </w:pPr>
-      <w:r>
-        <w:t xml:space="preserve">    </w:t>
-      </w:r>
-      <w:r>
-        <w:rPr>
-          <w:color w:val="0000FF"/>
-        </w:rPr>
-        <w:t>var</w:t>
-      </w:r>
-      <w:r>
-        <w:t xml:space="preserve"> cursorColour = board.wouldBeValidMove(cursorLocation, game.turn) ? </w:t>
-      </w:r>
-      <w:r>
-        <w:rPr>
-          <w:color w:val="A31515"/>
-        </w:rPr>
-        <w:t>'yellow'</w:t>
-      </w:r>
-      <w:r>
-        <w:t xml:space="preserve"> : </w:t>
-      </w:r>
-      <w:r>
-        <w:rPr>
-          <w:color w:val="A31515"/>
-        </w:rPr>
-        <w:t>'red'</w:t>
-      </w:r>
-      <w:r>
-        <w:t>;</w:t>
-      </w:r>
-    </w:p>
-    <w:p>
-      <w:pPr>
-        <w:pStyle w:val="CodeSnippet"/>
-      </w:pPr>
-      <w:r>
-        <w:t xml:space="preserve">    drawing.drawSquareOutline(cursorLocation, cursorColour, renderer);</w:t>
-      </w:r>
-    </w:p>
-    <w:p>
-      <w:pPr>
-        <w:pStyle w:val="CodeSnippet"/>
-      </w:pPr>
-      <w:r>
-        <w:t xml:space="preserve">    </w:t>
-      </w:r>
-      <w:r>
-        <w:rPr>
-          <w:color w:val="0000FF"/>
-        </w:rPr>
-        <w:t>var</w:t>
-      </w:r>
-      <w:r>
-        <w:t xml:space="preserve"> captured = </w:t>
-      </w:r>
-      <w:r>
-        <w:rPr>
-          <w:highlight w:val="yellow"/>
-        </w:rPr>
-        <w:t>board.allCapturedSquares(cursorLocation, game.turn)</w:t>
-      </w:r>
-      <w:r>
-        <w:t>;</w:t>
-      </w:r>
-    </w:p>
-    <w:p>
-      <w:pPr>
-        <w:pStyle w:val="CodeSnippet"/>
-      </w:pPr>
-      <w:r>
-        <w:t xml:space="preserve">    _.forEach(captured, n =&gt; drawing.drawSquareOutline(n, </w:t>
-      </w:r>
-      <w:r>
-        <w:rPr>
-          <w:color w:val="A31515"/>
-        </w:rPr>
-        <w:t>'blue'</w:t>
-      </w:r>
-      <w:r>
-        <w:t>, renderer));</w:t>
-      </w:r>
-    </w:p>
-    <w:p>
-      <w:pPr>
-        <w:pStyle w:val="CodeSnippet"/>
-      </w:pPr>
-      <w:r>
-        <w:t>}</w:t>
-      </w:r>
-    </w:p>
-    <w:p>
-      <w:r>
-        <w:t>Add the remaining six directions to Direction</w:t>
-      </w:r>
-      <w:r>
-        <w:t>:</w:t>
-      </w:r>
-    </w:p>
-    <w:p>
-      <w:pPr>
-        <w:pStyle w:val="CodeSnippet"/>
-      </w:pPr>
-      <w:r>
-        <w:rPr>
-          <w:color w:val="0000FF"/>
-        </w:rPr>
-        <w:t>export</w:t>
-      </w:r>
-      <w:r>
-        <w:t xml:space="preserve"> </w:t>
-      </w:r>
-      <w:r>
         <w:rPr>
           <w:color w:val="0000FF"/>
         </w:rPr>
         <w:t>enum</w:t>
       </w:r>
       <w:r>
-        <w:t xml:space="preserve"> Direction { north, northEast, east, southEast, south, southWest, west, northWest }</w:t>
+        <w:t xml:space="preserve"> Direction { north, </w:t>
+      </w:r>
+      <w:r>
+        <w:rPr>
+          <w:highlight w:val="yellow"/>
+        </w:rPr>
+        <w:t>northEast,</w:t>
+      </w:r>
+      <w:r>
+        <w:t xml:space="preserve"> east, </w:t>
+      </w:r>
+      <w:r>
+        <w:rPr>
+          <w:highlight w:val="yellow"/>
+        </w:rPr>
+        <w:t>southEast, south, southWest, west, northWest</w:t>
+      </w:r>
+      <w:r>
+        <w:t xml:space="preserve"> }</w:t>
       </w:r>
     </w:p>
     <w:p>
@@ -15063,6 +15553,89 @@
           <w:color w:val="0000FF"/>
         </w:rPr>
         <w:lastRenderedPageBreak/>
+        <w:t>public</w:t>
+      </w:r>
+      <w:r>
+        <w:t xml:space="preserve"> squaresFrom(location: Square, dir: Direction): Square[] {</w:t>
+      </w:r>
+    </w:p>
+    <w:p>
+      <w:pPr>
+        <w:pStyle w:val="CodeSnippet"/>
+      </w:pPr>
+      <w:r>
+        <w:t xml:space="preserve">    </w:t>
+      </w:r>
+      <w:r>
+        <w:rPr>
+          <w:color w:val="0000FF"/>
+        </w:rPr>
+        <w:t>var</w:t>
+      </w:r>
+      <w:r>
+        <w:t xml:space="preserve"> squares: Square[] = [];</w:t>
+      </w:r>
+    </w:p>
+    <w:p>
+      <w:pPr>
+        <w:pStyle w:val="CodeSnippet"/>
+      </w:pPr>
+      <w:r>
+        <w:t xml:space="preserve">    </w:t>
+      </w:r>
+      <w:r>
+        <w:rPr>
+          <w:color w:val="0000FF"/>
+        </w:rPr>
+        <w:t>for</w:t>
+      </w:r>
+      <w:r>
+        <w:t xml:space="preserve"> (</w:t>
+      </w:r>
+      <w:r>
+        <w:rPr>
+          <w:color w:val="0000FF"/>
+        </w:rPr>
+        <w:t>var</w:t>
+      </w:r>
+      <w:r>
+        <w:t xml:space="preserve"> i = 1; i &lt;= 7; i++) { </w:t>
+      </w:r>
+      <w:r>
+        <w:rPr>
+          <w:color w:val="008000"/>
+        </w:rPr>
+        <w:t>//Can only be maximum of 7 steps to edge</w:t>
+      </w:r>
+    </w:p>
+    <w:p>
+      <w:pPr>
+        <w:pStyle w:val="CodeSnippet"/>
+      </w:pPr>
+      <w:r>
+        <w:t xml:space="preserve">        </w:t>
+      </w:r>
+      <w:r>
+        <w:rPr>
+          <w:color w:val="0000FF"/>
+        </w:rPr>
+        <w:t>var</w:t>
+      </w:r>
+      <w:r>
+        <w:t xml:space="preserve"> sq: Square;</w:t>
+      </w:r>
+    </w:p>
+    <w:p>
+      <w:pPr>
+        <w:pStyle w:val="CodeSnippet"/>
+      </w:pPr>
+      <w:r>
+        <w:t xml:space="preserve">        </w:t>
+      </w:r>
+      <w:r>
+        <w:rPr>
+          <w:color w:val="0000FF"/>
+        </w:rPr>
         <w:t>switch</w:t>
       </w:r>
       <w:r>
@@ -15074,407 +15647,581 @@
         <w:pStyle w:val="CodeSnippet"/>
       </w:pPr>
       <w:r>
+        <w:t xml:space="preserve">            </w:t>
+      </w:r>
+      <w:r>
+        <w:rPr>
+          <w:color w:val="0000FF"/>
+        </w:rPr>
+        <w:t>case</w:t>
+      </w:r>
+      <w:r>
+        <w:t xml:space="preserve"> Direction.north:</w:t>
+      </w:r>
+    </w:p>
+    <w:p>
+      <w:pPr>
+        <w:pStyle w:val="CodeSnippet"/>
+      </w:pPr>
+      <w:r>
+        <w:t xml:space="preserve">                sq = </w:t>
+      </w:r>
+      <w:r>
+        <w:rPr>
+          <w:color w:val="0000FF"/>
+        </w:rPr>
+        <w:t>this</w:t>
+      </w:r>
+      <w:r>
+        <w:t>.getSquare(location.col, location.row - i);</w:t>
+      </w:r>
+    </w:p>
+    <w:p>
+      <w:pPr>
+        <w:pStyle w:val="CodeSnippet"/>
+      </w:pPr>
+      <w:r>
+        <w:t xml:space="preserve">                </w:t>
+      </w:r>
+      <w:r>
+        <w:rPr>
+          <w:color w:val="0000FF"/>
+        </w:rPr>
+        <w:t>break</w:t>
+      </w:r>
+      <w:r>
+        <w:t>;</w:t>
+      </w:r>
+    </w:p>
+    <w:p>
+      <w:pPr>
+        <w:pStyle w:val="CodeSnippet"/>
+      </w:pPr>
+      <w:r>
+        <w:t xml:space="preserve">            </w:t>
+      </w:r>
+      <w:r>
+        <w:rPr>
+          <w:color w:val="0000FF"/>
+          <w:highlight w:val="yellow"/>
+        </w:rPr>
+        <w:t>case</w:t>
+      </w:r>
+      <w:r>
+        <w:rPr>
+          <w:highlight w:val="yellow"/>
+        </w:rPr>
+        <w:t xml:space="preserve"> Direction.northEast:</w:t>
+      </w:r>
+    </w:p>
+    <w:p>
+      <w:pPr>
+        <w:pStyle w:val="CodeSnippet"/>
+      </w:pPr>
+      <w:r>
+        <w:t xml:space="preserve">                </w:t>
+      </w:r>
+      <w:r>
+        <w:rPr>
+          <w:highlight w:val="yellow"/>
+        </w:rPr>
+        <w:t xml:space="preserve">sq = </w:t>
+      </w:r>
+      <w:r>
+        <w:rPr>
+          <w:color w:val="0000FF"/>
+          <w:highlight w:val="yellow"/>
+        </w:rPr>
+        <w:t>this</w:t>
+      </w:r>
+      <w:r>
+        <w:rPr>
+          <w:highlight w:val="yellow"/>
+        </w:rPr>
+        <w:t>.getSquare(location.col + i, location.row - i);</w:t>
+      </w:r>
+    </w:p>
+    <w:p>
+      <w:pPr>
+        <w:pStyle w:val="CodeSnippet"/>
+      </w:pPr>
+      <w:r>
+        <w:t xml:space="preserve">                </w:t>
+      </w:r>
+      <w:r>
+        <w:rPr>
+          <w:color w:val="0000FF"/>
+          <w:highlight w:val="yellow"/>
+        </w:rPr>
+        <w:t>break</w:t>
+      </w:r>
+      <w:r>
+        <w:rPr>
+          <w:highlight w:val="yellow"/>
+        </w:rPr>
+        <w:t>;</w:t>
+      </w:r>
+    </w:p>
+    <w:p>
+      <w:pPr>
+        <w:pStyle w:val="CodeSnippet"/>
+      </w:pPr>
+      <w:r>
+        <w:t xml:space="preserve">            </w:t>
+      </w:r>
+      <w:r>
+        <w:rPr>
+          <w:color w:val="0000FF"/>
+        </w:rPr>
+        <w:t>case</w:t>
+      </w:r>
+      <w:r>
+        <w:t xml:space="preserve"> Direction.east:</w:t>
+      </w:r>
+    </w:p>
+    <w:p>
+      <w:pPr>
+        <w:pStyle w:val="CodeSnippet"/>
+      </w:pPr>
+      <w:r>
+        <w:t xml:space="preserve">                sq = </w:t>
+      </w:r>
+      <w:r>
+        <w:rPr>
+          <w:color w:val="0000FF"/>
+        </w:rPr>
+        <w:t>this</w:t>
+      </w:r>
+      <w:r>
+        <w:t>.getSquare(location.col + i, location.row);</w:t>
+      </w:r>
+    </w:p>
+    <w:p>
+      <w:pPr>
+        <w:pStyle w:val="CodeSnippet"/>
+      </w:pPr>
+      <w:r>
+        <w:t xml:space="preserve">                </w:t>
+      </w:r>
+      <w:r>
+        <w:rPr>
+          <w:color w:val="0000FF"/>
+        </w:rPr>
+        <w:t>break</w:t>
+      </w:r>
+      <w:r>
+        <w:t>;</w:t>
+      </w:r>
+    </w:p>
+    <w:p>
+      <w:pPr>
+        <w:pStyle w:val="CodeSnippet"/>
+      </w:pPr>
+      <w:r>
+        <w:t xml:space="preserve">            </w:t>
+      </w:r>
+      <w:r>
+        <w:rPr>
+          <w:color w:val="0000FF"/>
+          <w:highlight w:val="yellow"/>
+        </w:rPr>
+        <w:t>case</w:t>
+      </w:r>
+      <w:r>
+        <w:rPr>
+          <w:highlight w:val="yellow"/>
+        </w:rPr>
+        <w:t xml:space="preserve"> Direction.southEast:</w:t>
+      </w:r>
+    </w:p>
+    <w:p>
+      <w:pPr>
+        <w:pStyle w:val="CodeSnippet"/>
+      </w:pPr>
+      <w:r>
+        <w:t xml:space="preserve">                </w:t>
+      </w:r>
+      <w:r>
+        <w:rPr>
+          <w:highlight w:val="yellow"/>
+        </w:rPr>
+        <w:t xml:space="preserve">sq = </w:t>
+      </w:r>
+      <w:r>
+        <w:rPr>
+          <w:color w:val="0000FF"/>
+          <w:highlight w:val="yellow"/>
+        </w:rPr>
+        <w:t>this</w:t>
+      </w:r>
+      <w:r>
+        <w:rPr>
+          <w:highlight w:val="yellow"/>
+        </w:rPr>
+        <w:t>.getSquare(location.col + i, location.row + i);</w:t>
+      </w:r>
+    </w:p>
+    <w:p>
+      <w:pPr>
+        <w:pStyle w:val="CodeSnippet"/>
+      </w:pPr>
+      <w:r>
+        <w:t xml:space="preserve">                </w:t>
+      </w:r>
+      <w:r>
+        <w:rPr>
+          <w:color w:val="0000FF"/>
+          <w:highlight w:val="yellow"/>
+        </w:rPr>
+        <w:t>break</w:t>
+      </w:r>
+      <w:r>
+        <w:rPr>
+          <w:highlight w:val="yellow"/>
+        </w:rPr>
+        <w:t>;</w:t>
+      </w:r>
+    </w:p>
+    <w:p>
+      <w:pPr>
+        <w:pStyle w:val="CodeSnippet"/>
+      </w:pPr>
+      <w:r>
+        <w:t xml:space="preserve">            </w:t>
+      </w:r>
+      <w:r>
+        <w:rPr>
+          <w:color w:val="0000FF"/>
+          <w:highlight w:val="yellow"/>
+        </w:rPr>
+        <w:t>case</w:t>
+      </w:r>
+      <w:r>
+        <w:rPr>
+          <w:highlight w:val="yellow"/>
+        </w:rPr>
+        <w:t xml:space="preserve"> Direction.south:</w:t>
+      </w:r>
+    </w:p>
+    <w:p>
+      <w:pPr>
+        <w:pStyle w:val="CodeSnippet"/>
+      </w:pPr>
+      <w:r>
+        <w:t xml:space="preserve">                </w:t>
+      </w:r>
+      <w:r>
+        <w:rPr>
+          <w:highlight w:val="yellow"/>
+        </w:rPr>
+        <w:t xml:space="preserve">sq = </w:t>
+      </w:r>
+      <w:r>
+        <w:rPr>
+          <w:color w:val="0000FF"/>
+          <w:highlight w:val="yellow"/>
+        </w:rPr>
+        <w:t>this</w:t>
+      </w:r>
+      <w:r>
+        <w:rPr>
+          <w:highlight w:val="yellow"/>
+        </w:rPr>
+        <w:t>.getSquare(location.col, location.row + i);</w:t>
+      </w:r>
+    </w:p>
+    <w:p>
+      <w:pPr>
+        <w:pStyle w:val="CodeSnippet"/>
+      </w:pPr>
+      <w:r>
+        <w:t xml:space="preserve">                </w:t>
+      </w:r>
+      <w:r>
+        <w:rPr>
+          <w:color w:val="0000FF"/>
+          <w:highlight w:val="yellow"/>
+        </w:rPr>
+        <w:t>break</w:t>
+      </w:r>
+      <w:r>
+        <w:rPr>
+          <w:highlight w:val="yellow"/>
+        </w:rPr>
+        <w:t>;</w:t>
+      </w:r>
+    </w:p>
+    <w:p>
+      <w:pPr>
+        <w:pStyle w:val="CodeSnippet"/>
+      </w:pPr>
+      <w:r>
+        <w:t xml:space="preserve">            </w:t>
+      </w:r>
+      <w:r>
+        <w:rPr>
+          <w:color w:val="0000FF"/>
+          <w:highlight w:val="yellow"/>
+        </w:rPr>
+        <w:t>case</w:t>
+      </w:r>
+      <w:r>
+        <w:rPr>
+          <w:highlight w:val="yellow"/>
+        </w:rPr>
+        <w:t xml:space="preserve"> Direction.southWest:</w:t>
+      </w:r>
+    </w:p>
+    <w:p>
+      <w:pPr>
+        <w:pStyle w:val="CodeSnippet"/>
+      </w:pPr>
+      <w:r>
+        <w:t xml:space="preserve">                </w:t>
+      </w:r>
+      <w:r>
+        <w:rPr>
+          <w:highlight w:val="yellow"/>
+        </w:rPr>
+        <w:t xml:space="preserve">sq = </w:t>
+      </w:r>
+      <w:r>
+        <w:rPr>
+          <w:color w:val="0000FF"/>
+          <w:highlight w:val="yellow"/>
+        </w:rPr>
+        <w:t>this</w:t>
+      </w:r>
+      <w:r>
+        <w:rPr>
+          <w:highlight w:val="yellow"/>
+        </w:rPr>
+        <w:t>.getSquare(location.col - i, location.row + i);</w:t>
+      </w:r>
+    </w:p>
+    <w:p>
+      <w:pPr>
+        <w:pStyle w:val="CodeSnippet"/>
+      </w:pPr>
+      <w:r>
+        <w:t xml:space="preserve">                </w:t>
+      </w:r>
+      <w:r>
+        <w:rPr>
+          <w:color w:val="0000FF"/>
+          <w:highlight w:val="yellow"/>
+        </w:rPr>
+        <w:t>break</w:t>
+      </w:r>
+      <w:r>
+        <w:rPr>
+          <w:highlight w:val="yellow"/>
+        </w:rPr>
+        <w:t>;</w:t>
+      </w:r>
+    </w:p>
+    <w:p>
+      <w:pPr>
+        <w:pStyle w:val="CodeSnippet"/>
+      </w:pPr>
+      <w:r>
+        <w:t xml:space="preserve">            </w:t>
+      </w:r>
+      <w:r>
+        <w:rPr>
+          <w:color w:val="0000FF"/>
+          <w:highlight w:val="yellow"/>
+        </w:rPr>
+        <w:t>case</w:t>
+      </w:r>
+      <w:r>
+        <w:rPr>
+          <w:highlight w:val="yellow"/>
+        </w:rPr>
+        <w:t xml:space="preserve"> Direction.west:</w:t>
+      </w:r>
+    </w:p>
+    <w:p>
+      <w:pPr>
+        <w:pStyle w:val="CodeSnippet"/>
+      </w:pPr>
+      <w:r>
+        <w:t xml:space="preserve">                </w:t>
+      </w:r>
+      <w:r>
+        <w:rPr>
+          <w:highlight w:val="yellow"/>
+        </w:rPr>
+        <w:t xml:space="preserve">sq = </w:t>
+      </w:r>
+      <w:r>
+        <w:rPr>
+          <w:color w:val="0000FF"/>
+          <w:highlight w:val="yellow"/>
+        </w:rPr>
+        <w:t>this</w:t>
+      </w:r>
+      <w:r>
+        <w:rPr>
+          <w:highlight w:val="yellow"/>
+        </w:rPr>
+        <w:t>.getSquare(location.col - i, location.row);</w:t>
+      </w:r>
+    </w:p>
+    <w:p>
+      <w:pPr>
+        <w:pStyle w:val="CodeSnippet"/>
+      </w:pPr>
+      <w:r>
+        <w:t xml:space="preserve">                </w:t>
+      </w:r>
+      <w:r>
+        <w:rPr>
+          <w:color w:val="0000FF"/>
+          <w:highlight w:val="yellow"/>
+        </w:rPr>
+        <w:t>break</w:t>
+      </w:r>
+      <w:r>
+        <w:rPr>
+          <w:highlight w:val="yellow"/>
+        </w:rPr>
+        <w:t>;</w:t>
+      </w:r>
+    </w:p>
+    <w:p>
+      <w:pPr>
+        <w:pStyle w:val="CodeSnippet"/>
+      </w:pPr>
+      <w:r>
+        <w:t xml:space="preserve">            </w:t>
+      </w:r>
+      <w:r>
+        <w:rPr>
+          <w:color w:val="0000FF"/>
+          <w:highlight w:val="yellow"/>
+        </w:rPr>
+        <w:t>case</w:t>
+      </w:r>
+      <w:r>
+        <w:rPr>
+          <w:highlight w:val="yellow"/>
+        </w:rPr>
+        <w:t xml:space="preserve"> Direction.northWest:</w:t>
+      </w:r>
+    </w:p>
+    <w:p>
+      <w:pPr>
+        <w:pStyle w:val="CodeSnippet"/>
+      </w:pPr>
+      <w:r>
+        <w:t xml:space="preserve">                </w:t>
+      </w:r>
+      <w:r>
+        <w:rPr>
+          <w:highlight w:val="yellow"/>
+        </w:rPr>
+        <w:t xml:space="preserve">sq = </w:t>
+      </w:r>
+      <w:r>
+        <w:rPr>
+          <w:color w:val="0000FF"/>
+          <w:highlight w:val="yellow"/>
+        </w:rPr>
+        <w:t>this</w:t>
+      </w:r>
+      <w:r>
+        <w:rPr>
+          <w:highlight w:val="yellow"/>
+        </w:rPr>
+        <w:t>.getSquare(location.col - i, location.row - i);</w:t>
+      </w:r>
+    </w:p>
+    <w:p>
+      <w:pPr>
+        <w:pStyle w:val="CodeSnippet"/>
+      </w:pPr>
+      <w:r>
+        <w:t xml:space="preserve">                </w:t>
+      </w:r>
+      <w:r>
+        <w:rPr>
+          <w:color w:val="0000FF"/>
+          <w:highlight w:val="yellow"/>
+        </w:rPr>
+        <w:t>break</w:t>
+      </w:r>
+      <w:r>
+        <w:rPr>
+          <w:highlight w:val="yellow"/>
+        </w:rPr>
+        <w:t>;</w:t>
+      </w:r>
+    </w:p>
+    <w:p>
+      <w:pPr>
+        <w:pStyle w:val="CodeSnippet"/>
+      </w:pPr>
+      <w:r>
+        <w:t xml:space="preserve">        }</w:t>
+      </w:r>
+    </w:p>
+    <w:p>
+      <w:pPr>
+        <w:pStyle w:val="CodeSnippet"/>
+      </w:pPr>
+      <w:r>
+        <w:t xml:space="preserve">        </w:t>
+      </w:r>
+      <w:r>
+        <w:rPr>
+          <w:color w:val="0000FF"/>
+        </w:rPr>
+        <w:t>if</w:t>
+      </w:r>
+      <w:r>
+        <w:t xml:space="preserve"> (sq != undefined) {</w:t>
+      </w:r>
+    </w:p>
+    <w:p>
+      <w:pPr>
+        <w:pStyle w:val="CodeSnippet"/>
+      </w:pPr>
+      <w:r>
+        <w:t xml:space="preserve">            squares.push(sq);</w:t>
+      </w:r>
+    </w:p>
+    <w:p>
+      <w:pPr>
+        <w:pStyle w:val="CodeSnippet"/>
+      </w:pPr>
+      <w:r>
+        <w:t xml:space="preserve">        }</w:t>
+      </w:r>
+    </w:p>
+    <w:p>
+      <w:pPr>
+        <w:pStyle w:val="CodeSnippet"/>
+      </w:pPr>
+      <w:r>
+        <w:t xml:space="preserve">    }</w:t>
+      </w:r>
+    </w:p>
+    <w:p>
+      <w:pPr>
+        <w:pStyle w:val="CodeSnippet"/>
+      </w:pPr>
+      <w:r>
         <w:t xml:space="preserve">    </w:t>
       </w:r>
       <w:r>
         <w:rPr>
           <w:color w:val="0000FF"/>
         </w:rPr>
-        <w:t>case</w:t>
-      </w:r>
-      <w:r>
-        <w:t xml:space="preserve"> Direction.north:</w:t>
-      </w:r>
-    </w:p>
-    <w:p>
-      <w:pPr>
-        <w:pStyle w:val="CodeSnippet"/>
-      </w:pPr>
-      <w:r>
-        <w:t xml:space="preserve">        sq = </w:t>
-      </w:r>
-      <w:r>
-        <w:rPr>
-          <w:color w:val="0000FF"/>
-        </w:rPr>
-        <w:t>this</w:t>
-      </w:r>
-      <w:r>
-        <w:t>.getSquare(location.col, location.row - i);</w:t>
-      </w:r>
-    </w:p>
-    <w:p>
-      <w:pPr>
-        <w:pStyle w:val="CodeSnippet"/>
-      </w:pPr>
-      <w:r>
-        <w:t xml:space="preserve">        </w:t>
-      </w:r>
-      <w:r>
-        <w:rPr>
-          <w:color w:val="0000FF"/>
-        </w:rPr>
-        <w:t>break</w:t>
-      </w:r>
-      <w:r>
-        <w:t>;</w:t>
-      </w:r>
-    </w:p>
-    <w:p>
-      <w:pPr>
-        <w:pStyle w:val="CodeSnippet"/>
-      </w:pPr>
-      <w:r>
-        <w:t xml:space="preserve">    </w:t>
-      </w:r>
-      <w:r>
-        <w:rPr>
-          <w:color w:val="0000FF"/>
-        </w:rPr>
-        <w:t>case</w:t>
-      </w:r>
-      <w:r>
-        <w:t xml:space="preserve"> Direction.northEast:</w:t>
-      </w:r>
-    </w:p>
-    <w:p>
-      <w:pPr>
-        <w:pStyle w:val="CodeSnippet"/>
-      </w:pPr>
-      <w:r>
-        <w:t xml:space="preserve">        sq = </w:t>
-      </w:r>
-      <w:r>
-        <w:rPr>
-          <w:color w:val="0000FF"/>
-        </w:rPr>
-        <w:t>this</w:t>
-      </w:r>
-      <w:r>
-        <w:t>.getSquare(location.col + i, location.row - i);</w:t>
-      </w:r>
-    </w:p>
-    <w:p>
-      <w:pPr>
-        <w:pStyle w:val="CodeSnippet"/>
-      </w:pPr>
-      <w:r>
-        <w:t xml:space="preserve">        </w:t>
-      </w:r>
-      <w:r>
-        <w:rPr>
-          <w:color w:val="0000FF"/>
-        </w:rPr>
-        <w:t>break</w:t>
-      </w:r>
-      <w:r>
-        <w:t>;</w:t>
-      </w:r>
-    </w:p>
-    <w:p>
-      <w:pPr>
-        <w:pStyle w:val="CodeSnippet"/>
-      </w:pPr>
-      <w:r>
-        <w:t xml:space="preserve">    </w:t>
-      </w:r>
-      <w:r>
-        <w:rPr>
-          <w:color w:val="0000FF"/>
-        </w:rPr>
-        <w:t>case</w:t>
-      </w:r>
-      <w:r>
-        <w:t xml:space="preserve"> Direction.east:</w:t>
-      </w:r>
-    </w:p>
-    <w:p>
-      <w:pPr>
-        <w:pStyle w:val="CodeSnippet"/>
-      </w:pPr>
-      <w:r>
-        <w:t xml:space="preserve">        sq = </w:t>
-      </w:r>
-      <w:r>
-        <w:rPr>
-          <w:color w:val="0000FF"/>
-        </w:rPr>
-        <w:t>this</w:t>
-      </w:r>
-      <w:r>
-        <w:t>.getSquare(location.col + i, location.row);</w:t>
-      </w:r>
-    </w:p>
-    <w:p>
-      <w:pPr>
-        <w:pStyle w:val="CodeSnippet"/>
-      </w:pPr>
-      <w:r>
-        <w:t xml:space="preserve">        </w:t>
-      </w:r>
-      <w:r>
-        <w:rPr>
-          <w:color w:val="0000FF"/>
-        </w:rPr>
-        <w:t>break</w:t>
-      </w:r>
-      <w:r>
-        <w:t>;</w:t>
-      </w:r>
-    </w:p>
-    <w:p>
-      <w:pPr>
-        <w:pStyle w:val="CodeSnippet"/>
-      </w:pPr>
-      <w:r>
-        <w:t xml:space="preserve">    </w:t>
-      </w:r>
-      <w:r>
-        <w:rPr>
-          <w:color w:val="0000FF"/>
-        </w:rPr>
-        <w:t>case</w:t>
-      </w:r>
-      <w:r>
-        <w:t xml:space="preserve"> Direction.southEast:</w:t>
-      </w:r>
-    </w:p>
-    <w:p>
-      <w:pPr>
-        <w:pStyle w:val="CodeSnippet"/>
-      </w:pPr>
-      <w:r>
-        <w:t xml:space="preserve">        sq = </w:t>
-      </w:r>
-      <w:r>
-        <w:rPr>
-          <w:color w:val="0000FF"/>
-        </w:rPr>
-        <w:t>this</w:t>
-      </w:r>
-      <w:r>
-        <w:t>.getSquare(location.col + i, location.row + i);</w:t>
-      </w:r>
-    </w:p>
-    <w:p>
-      <w:pPr>
-        <w:pStyle w:val="CodeSnippet"/>
-      </w:pPr>
-      <w:r>
-        <w:t xml:space="preserve">        </w:t>
-      </w:r>
-      <w:r>
-        <w:rPr>
-          <w:color w:val="0000FF"/>
-        </w:rPr>
-        <w:t>break</w:t>
-      </w:r>
-      <w:r>
-        <w:t>;</w:t>
-      </w:r>
-    </w:p>
-    <w:p>
-      <w:pPr>
-        <w:pStyle w:val="CodeSnippet"/>
-      </w:pPr>
-      <w:r>
-        <w:t xml:space="preserve">    </w:t>
-      </w:r>
-      <w:r>
-        <w:rPr>
-          <w:color w:val="0000FF"/>
-        </w:rPr>
-        <w:t>case</w:t>
-      </w:r>
-      <w:r>
-        <w:t xml:space="preserve"> Direction.south:</w:t>
-      </w:r>
-    </w:p>
-    <w:p>
-      <w:pPr>
-        <w:pStyle w:val="CodeSnippet"/>
-      </w:pPr>
-      <w:r>
-        <w:t xml:space="preserve">        sq = </w:t>
-      </w:r>
-      <w:r>
-        <w:rPr>
-          <w:color w:val="0000FF"/>
-        </w:rPr>
-        <w:t>this</w:t>
-      </w:r>
-      <w:r>
-        <w:t>.getSquare(location.col, location.row + i);</w:t>
-      </w:r>
-    </w:p>
-    <w:p>
-      <w:pPr>
-        <w:pStyle w:val="CodeSnippet"/>
-      </w:pPr>
-      <w:r>
-        <w:t xml:space="preserve">        </w:t>
-      </w:r>
-      <w:r>
-        <w:rPr>
-          <w:color w:val="0000FF"/>
-        </w:rPr>
-        <w:t>break</w:t>
-      </w:r>
-      <w:r>
-        <w:t>;</w:t>
-      </w:r>
-    </w:p>
-    <w:p>
-      <w:pPr>
-        <w:pStyle w:val="CodeSnippet"/>
-      </w:pPr>
-      <w:r>
-        <w:t xml:space="preserve">    </w:t>
-      </w:r>
-      <w:r>
-        <w:rPr>
-          <w:color w:val="0000FF"/>
-        </w:rPr>
-        <w:t>case</w:t>
-      </w:r>
-      <w:r>
-        <w:t xml:space="preserve"> Direction.southWest:</w:t>
-      </w:r>
-    </w:p>
-    <w:p>
-      <w:pPr>
-        <w:pStyle w:val="CodeSnippet"/>
-      </w:pPr>
-      <w:r>
-        <w:t xml:space="preserve">        sq = </w:t>
-      </w:r>
-      <w:r>
-        <w:rPr>
-          <w:color w:val="0000FF"/>
-        </w:rPr>
-        <w:t>this</w:t>
-      </w:r>
-      <w:r>
-        <w:t>.getSquare(location.col - i, location.row + i);</w:t>
-      </w:r>
-    </w:p>
-    <w:p>
-      <w:pPr>
-        <w:pStyle w:val="CodeSnippet"/>
-      </w:pPr>
-      <w:r>
-        <w:t xml:space="preserve">        </w:t>
-      </w:r>
-      <w:r>
-        <w:rPr>
-          <w:color w:val="0000FF"/>
-        </w:rPr>
-        <w:t>break</w:t>
-      </w:r>
-      <w:r>
-        <w:t>;</w:t>
-      </w:r>
-    </w:p>
-    <w:p>
-      <w:pPr>
-        <w:pStyle w:val="CodeSnippet"/>
-      </w:pPr>
-      <w:r>
-        <w:t xml:space="preserve">    </w:t>
-      </w:r>
-      <w:r>
-        <w:rPr>
-          <w:color w:val="0000FF"/>
-        </w:rPr>
-        <w:t>case</w:t>
-      </w:r>
-      <w:r>
-        <w:t xml:space="preserve"> Direction.west:</w:t>
-      </w:r>
-    </w:p>
-    <w:p>
-      <w:pPr>
-        <w:pStyle w:val="CodeSnippet"/>
-      </w:pPr>
-      <w:r>
-        <w:t xml:space="preserve">        sq = </w:t>
-      </w:r>
-      <w:r>
-        <w:rPr>
-          <w:color w:val="0000FF"/>
-        </w:rPr>
-        <w:t>this</w:t>
-      </w:r>
-      <w:r>
-        <w:t>.getSquare(location.col - i, location.row);</w:t>
-      </w:r>
-    </w:p>
-    <w:p>
-      <w:pPr>
-        <w:pStyle w:val="CodeSnippet"/>
-      </w:pPr>
-      <w:r>
-        <w:t xml:space="preserve">        </w:t>
-      </w:r>
-      <w:r>
-        <w:rPr>
-          <w:color w:val="0000FF"/>
-        </w:rPr>
-        <w:t>break</w:t>
-      </w:r>
-      <w:r>
-        <w:t>;</w:t>
-      </w:r>
-    </w:p>
-    <w:p>
-      <w:pPr>
-        <w:pStyle w:val="CodeSnippet"/>
-      </w:pPr>
-      <w:r>
-        <w:t xml:space="preserve">    </w:t>
-      </w:r>
-      <w:r>
-        <w:rPr>
-          <w:color w:val="0000FF"/>
-        </w:rPr>
-        <w:t>case</w:t>
-      </w:r>
-      <w:r>
-        <w:t xml:space="preserve"> Direction.northWest:</w:t>
-      </w:r>
-    </w:p>
-    <w:p>
-      <w:pPr>
-        <w:pStyle w:val="CodeSnippet"/>
-      </w:pPr>
-      <w:r>
-        <w:t xml:space="preserve">        sq = </w:t>
-      </w:r>
-      <w:r>
-        <w:rPr>
-          <w:color w:val="0000FF"/>
-        </w:rPr>
-        <w:t>this</w:t>
-      </w:r>
-      <w:r>
-        <w:t>.getSquare(location.col - i, location.row - i);</w:t>
-      </w:r>
-    </w:p>
-    <w:p>
-      <w:pPr>
-        <w:pStyle w:val="CodeSnippet"/>
-      </w:pPr>
-      <w:r>
-        <w:t xml:space="preserve">        </w:t>
-      </w:r>
-      <w:r>
-        <w:rPr>
-          <w:color w:val="0000FF"/>
-        </w:rPr>
-        <w:t>break</w:t>
-      </w:r>
-      <w:r>
-        <w:t>;</w:t>
+        <w:t>return</w:t>
+      </w:r>
+      <w:r>
+        <w:t xml:space="preserve"> squares;</w:t>
       </w:r>
     </w:p>
     <w:p>
@@ -15488,6 +16235,14 @@
     <w:p>
       <w:r>
         <w:t>test this</w:t>
+      </w:r>
+      <w:r>
+        <w:t xml:space="preserve">. Should </w:t>
+      </w:r>
+      <w:bookmarkStart w:id="0" w:name="_GoBack"/>
+      <w:bookmarkEnd w:id="0"/>
+      <w:r>
+        <w:t>now see all potentially captured squares highlighted in blue.</w:t>
       </w:r>
     </w:p>
     <w:p>

</xml_diff>

<commit_message>
Story 14: Flip captured pieces automatically
</commit_message>
<xml_diff>
--- a/Reversi/documentation/Stories.docx
+++ b/Reversi/documentation/Stories.docx
@@ -9129,7 +9129,27 @@
         <w:pStyle w:val="CodeSnippet"/>
       </w:pPr>
       <w:r>
-        <w:t xml:space="preserve">        sq.occupiedBy = </w:t>
+        <w:t xml:space="preserve">        </w:t>
+      </w:r>
+      <w:r>
+        <w:rPr>
+          <w:color w:val="008000"/>
+        </w:rPr>
+        <w:t>//Place new piece</w:t>
+      </w:r>
+      <w:r>
+        <w:t xml:space="preserve"> </w:t>
+      </w:r>
+    </w:p>
+    <w:p>
+      <w:pPr>
+        <w:pStyle w:val="CodeSnippet"/>
+      </w:pPr>
+      <w:r>
+        <w:t xml:space="preserve">        </w:t>
+      </w:r>
+      <w:r>
+        <w:t xml:space="preserve">sq.occupiedBy = </w:t>
       </w:r>
       <w:r>
         <w:rPr>
@@ -9152,7 +9172,19 @@
         <w:rPr>
           <w:color w:val="008000"/>
         </w:rPr>
-        <w:t>//Now set the next turn</w:t>
+        <w:t>//</w:t>
+      </w:r>
+      <w:r>
+        <w:rPr>
+          <w:color w:val="008000"/>
+        </w:rPr>
+        <w:t>S</w:t>
+      </w:r>
+      <w:r>
+        <w:rPr>
+          <w:color w:val="008000"/>
+        </w:rPr>
+        <w:t>et the next turn</w:t>
       </w:r>
     </w:p>
     <w:p>
@@ -10660,7 +10692,27 @@
         <w:pStyle w:val="CodeSnippet"/>
       </w:pPr>
       <w:r>
-        <w:t xml:space="preserve">    sq.occupiedBy = </w:t>
+        <w:t xml:space="preserve">    </w:t>
+      </w:r>
+      <w:r>
+        <w:rPr>
+          <w:color w:val="008000"/>
+        </w:rPr>
+        <w:t>//Place new piece</w:t>
+      </w:r>
+      <w:r>
+        <w:t xml:space="preserve"> </w:t>
+      </w:r>
+    </w:p>
+    <w:p>
+      <w:pPr>
+        <w:pStyle w:val="CodeSnippet"/>
+      </w:pPr>
+      <w:r>
+        <w:t xml:space="preserve">    </w:t>
+      </w:r>
+      <w:r>
+        <w:t xml:space="preserve">sq.occupiedBy = </w:t>
       </w:r>
       <w:r>
         <w:rPr>
@@ -10683,7 +10735,13 @@
         <w:rPr>
           <w:color w:val="008000"/>
         </w:rPr>
-        <w:t>//Now set the next turn</w:t>
+        <w:t>//S</w:t>
+      </w:r>
+      <w:r>
+        <w:rPr>
+          <w:color w:val="008000"/>
+        </w:rPr>
+        <w:t>et the next turn</w:t>
       </w:r>
     </w:p>
     <w:p>
@@ -11550,7 +11608,27 @@
         <w:pStyle w:val="CodeSnippet"/>
       </w:pPr>
       <w:r>
-        <w:t xml:space="preserve">        sq.occupiedBy = </w:t>
+        <w:t xml:space="preserve">        </w:t>
+      </w:r>
+      <w:r>
+        <w:rPr>
+          <w:color w:val="008000"/>
+        </w:rPr>
+        <w:t>//Place new piece</w:t>
+      </w:r>
+      <w:r>
+        <w:t xml:space="preserve"> </w:t>
+      </w:r>
+    </w:p>
+    <w:p>
+      <w:pPr>
+        <w:pStyle w:val="CodeSnippet"/>
+      </w:pPr>
+      <w:r>
+        <w:t xml:space="preserve">        </w:t>
+      </w:r>
+      <w:r>
+        <w:t xml:space="preserve">sq.occupiedBy = </w:t>
       </w:r>
       <w:r>
         <w:rPr>
@@ -11573,7 +11651,19 @@
         <w:rPr>
           <w:color w:val="008000"/>
         </w:rPr>
-        <w:t>//Now set the next turn</w:t>
+        <w:t>//</w:t>
+      </w:r>
+      <w:r>
+        <w:rPr>
+          <w:color w:val="008000"/>
+        </w:rPr>
+        <w:t>S</w:t>
+      </w:r>
+      <w:r>
+        <w:rPr>
+          <w:color w:val="008000"/>
+        </w:rPr>
+        <w:t>et the next turn</w:t>
       </w:r>
     </w:p>
     <w:p>
@@ -12311,6 +12401,9 @@
     <w:p>
       <w:pPr>
         <w:pStyle w:val="CodeSnippet"/>
+        <w:rPr>
+          <w:highlight w:val="yellow"/>
+        </w:rPr>
       </w:pPr>
       <w:r>
         <w:t xml:space="preserve">    </w:t>
@@ -12337,7 +12430,20 @@
         <w:rPr>
           <w:highlight w:val="yellow"/>
         </w:rPr>
-        <w:t xml:space="preserve">&amp;&amp; </w:t>
+        <w:t>&amp;&amp;</w:t>
+      </w:r>
+      <w:r>
+        <w:br/>
+        <w:t xml:space="preserve">    </w:t>
+      </w:r>
+      <w:r>
+        <w:t xml:space="preserve"> </w:t>
+      </w:r>
+      <w:r>
+        <w:t xml:space="preserve">  </w:t>
+      </w:r>
+      <w:r>
+        <w:t xml:space="preserve"> </w:t>
       </w:r>
       <w:r>
         <w:rPr>
@@ -12366,6 +12472,17 @@
     </w:p>
     <w:p>
       <w:r>
+        <w:rPr>
+          <w:b/>
+        </w:rPr>
+        <w:t xml:space="preserve">Tip: </w:t>
+      </w:r>
+      <w:r>
+        <w:t xml:space="preserve"> line breaks -  just to make code more readable</w:t>
+      </w:r>
+    </w:p>
+    <w:p>
+      <w:r>
         <w:t xml:space="preserve">Compile – </w:t>
       </w:r>
       <w:r>
@@ -12389,6 +12506,674 @@
       </w:r>
     </w:p>
     <w:p/>
+    <w:p>
+      <w:pPr>
+        <w:pStyle w:val="CodeSnippet"/>
+      </w:pPr>
+      <w:r>
+        <w:rPr>
+          <w:color w:val="0000FF"/>
+        </w:rPr>
+        <w:t>function</w:t>
+      </w:r>
+      <w:r>
+        <w:t xml:space="preserve"> moveCursorBy(cols: </w:t>
+      </w:r>
+      <w:r>
+        <w:rPr>
+          <w:color w:val="0000FF"/>
+        </w:rPr>
+        <w:t>number</w:t>
+      </w:r>
+      <w:r>
+        <w:t xml:space="preserve">, rows: </w:t>
+      </w:r>
+      <w:r>
+        <w:rPr>
+          <w:color w:val="0000FF"/>
+        </w:rPr>
+        <w:t>number</w:t>
+      </w:r>
+      <w:r>
+        <w:t>) {</w:t>
+      </w:r>
+    </w:p>
+    <w:p>
+      <w:pPr>
+        <w:pStyle w:val="CodeSnippet"/>
+      </w:pPr>
+      <w:r>
+        <w:t xml:space="preserve">    </w:t>
+      </w:r>
+      <w:r>
+        <w:rPr>
+          <w:color w:val="0000FF"/>
+        </w:rPr>
+        <w:t>var</w:t>
+      </w:r>
+      <w:r>
+        <w:t xml:space="preserve"> col = board.keepWithinBounds(cursorLocation.col + cols);</w:t>
+      </w:r>
+    </w:p>
+    <w:p>
+      <w:pPr>
+        <w:pStyle w:val="CodeSnippet"/>
+      </w:pPr>
+      <w:r>
+        <w:t xml:space="preserve">    </w:t>
+      </w:r>
+      <w:r>
+        <w:rPr>
+          <w:color w:val="0000FF"/>
+        </w:rPr>
+        <w:t>var</w:t>
+      </w:r>
+      <w:r>
+        <w:t xml:space="preserve"> row = board.keepWithinBounds(cursorLocation.row + rows);</w:t>
+      </w:r>
+    </w:p>
+    <w:p>
+      <w:pPr>
+        <w:pStyle w:val="CodeSnippet"/>
+      </w:pPr>
+      <w:r>
+        <w:t xml:space="preserve">    cursorLocation = board.getSquare(col, row);</w:t>
+      </w:r>
+    </w:p>
+    <w:p>
+      <w:pPr>
+        <w:pStyle w:val="CodeSnippet"/>
+      </w:pPr>
+      <w:r>
+        <w:t xml:space="preserve">    drawing.drawBoard(board, renderer); </w:t>
+      </w:r>
+      <w:r>
+        <w:rPr>
+          <w:color w:val="008000"/>
+        </w:rPr>
+        <w:t>//Re-drawing board clears the current cursor</w:t>
+      </w:r>
+    </w:p>
+    <w:p>
+      <w:pPr>
+        <w:pStyle w:val="CodeSnippet"/>
+      </w:pPr>
+      <w:r>
+        <w:t xml:space="preserve">    </w:t>
+      </w:r>
+      <w:r>
+        <w:rPr>
+          <w:color w:val="0000FF"/>
+        </w:rPr>
+        <w:t>var</w:t>
+      </w:r>
+      <w:r>
+        <w:t xml:space="preserve"> cursorColour = board.wouldBeValidMove(cursorLocation</w:t>
+      </w:r>
+      <w:r>
+        <w:rPr>
+          <w:highlight w:val="yellow"/>
+        </w:rPr>
+        <w:t>, game.turn</w:t>
+      </w:r>
+      <w:r>
+        <w:t xml:space="preserve">) ? </w:t>
+      </w:r>
+      <w:r>
+        <w:rPr>
+          <w:color w:val="A31515"/>
+        </w:rPr>
+        <w:t>'yellow'</w:t>
+      </w:r>
+      <w:r>
+        <w:t xml:space="preserve"> : </w:t>
+      </w:r>
+      <w:r>
+        <w:rPr>
+          <w:color w:val="A31515"/>
+        </w:rPr>
+        <w:t>'red'</w:t>
+      </w:r>
+      <w:r>
+        <w:t>;</w:t>
+      </w:r>
+    </w:p>
+    <w:p>
+      <w:pPr>
+        <w:pStyle w:val="CodeSnippet"/>
+      </w:pPr>
+      <w:r>
+        <w:t xml:space="preserve">    drawing.drawSquareOutline(cursorLocation, cursorColour, renderer);</w:t>
+      </w:r>
+    </w:p>
+    <w:p>
+      <w:pPr>
+        <w:pStyle w:val="CodeSnippet"/>
+      </w:pPr>
+      <w:r>
+        <w:t>}</w:t>
+      </w:r>
+    </w:p>
+    <w:p>
+      <w:pPr>
+        <w:rPr>
+          <w:rFonts w:ascii="Consolas" w:hAnsi="Consolas" w:cs="Consolas"/>
+          <w:color w:val="000000"/>
+          <w:sz w:val="19"/>
+          <w:szCs w:val="19"/>
+        </w:rPr>
+      </w:pPr>
+      <w:r>
+        <w:rPr>
+          <w:rFonts w:ascii="Consolas" w:hAnsi="Consolas" w:cs="Consolas"/>
+          <w:color w:val="000000"/>
+          <w:sz w:val="19"/>
+          <w:szCs w:val="19"/>
+        </w:rPr>
+        <w:t>and</w:t>
+      </w:r>
+    </w:p>
+    <w:p>
+      <w:pPr>
+        <w:pStyle w:val="CodeSnippet"/>
+      </w:pPr>
+      <w:r>
+        <w:rPr>
+          <w:color w:val="0000FF"/>
+        </w:rPr>
+        <w:t>public</w:t>
+      </w:r>
+      <w:r>
+        <w:t xml:space="preserve"> placePiece(sq: Square): </w:t>
+      </w:r>
+      <w:r>
+        <w:rPr>
+          <w:color w:val="0000FF"/>
+        </w:rPr>
+        <w:t>void</w:t>
+      </w:r>
+      <w:r>
+        <w:t xml:space="preserve"> {</w:t>
+      </w:r>
+    </w:p>
+    <w:p>
+      <w:pPr>
+        <w:pStyle w:val="CodeSnippet"/>
+      </w:pPr>
+      <w:r>
+        <w:t xml:space="preserve">    </w:t>
+      </w:r>
+      <w:r>
+        <w:rPr>
+          <w:color w:val="0000FF"/>
+        </w:rPr>
+        <w:t>if</w:t>
+      </w:r>
+      <w:r>
+        <w:t xml:space="preserve"> (</w:t>
+      </w:r>
+      <w:r>
+        <w:rPr>
+          <w:color w:val="0000FF"/>
+        </w:rPr>
+        <w:t>this</w:t>
+      </w:r>
+      <w:r>
+        <w:t>.board.wouldBeValidMove(sq</w:t>
+      </w:r>
+      <w:r>
+        <w:rPr>
+          <w:highlight w:val="yellow"/>
+        </w:rPr>
+        <w:t xml:space="preserve">, </w:t>
+      </w:r>
+      <w:r>
+        <w:rPr>
+          <w:color w:val="0000FF"/>
+          <w:highlight w:val="yellow"/>
+        </w:rPr>
+        <w:t>this</w:t>
+      </w:r>
+      <w:r>
+        <w:rPr>
+          <w:highlight w:val="yellow"/>
+        </w:rPr>
+        <w:t>.turn</w:t>
+      </w:r>
+      <w:r>
+        <w:t>)) {</w:t>
+      </w:r>
+    </w:p>
+    <w:p>
+      <w:pPr>
+        <w:pStyle w:val="CodeSnippet"/>
+      </w:pPr>
+      <w:r>
+        <w:t xml:space="preserve">        </w:t>
+      </w:r>
+      <w:r>
+        <w:rPr>
+          <w:color w:val="008000"/>
+        </w:rPr>
+        <w:t>//Place new piece</w:t>
+      </w:r>
+      <w:r>
+        <w:t xml:space="preserve"> </w:t>
+      </w:r>
+    </w:p>
+    <w:p>
+      <w:pPr>
+        <w:pStyle w:val="CodeSnippet"/>
+      </w:pPr>
+      <w:r>
+        <w:t xml:space="preserve">        </w:t>
+      </w:r>
+      <w:r>
+        <w:t xml:space="preserve">sq.occupiedBy = </w:t>
+      </w:r>
+      <w:r>
+        <w:rPr>
+          <w:color w:val="0000FF"/>
+        </w:rPr>
+        <w:t>this</w:t>
+      </w:r>
+      <w:r>
+        <w:t>.turn;</w:t>
+      </w:r>
+    </w:p>
+    <w:p>
+      <w:pPr>
+        <w:pStyle w:val="CodeSnippet"/>
+      </w:pPr>
+      <w:r>
+        <w:t xml:space="preserve">        </w:t>
+      </w:r>
+      <w:r>
+        <w:rPr>
+          <w:color w:val="008000"/>
+        </w:rPr>
+        <w:t>//</w:t>
+      </w:r>
+      <w:r>
+        <w:rPr>
+          <w:color w:val="008000"/>
+        </w:rPr>
+        <w:t>S</w:t>
+      </w:r>
+      <w:r>
+        <w:rPr>
+          <w:color w:val="008000"/>
+        </w:rPr>
+        <w:t>et the next turn</w:t>
+      </w:r>
+    </w:p>
+    <w:p>
+      <w:pPr>
+        <w:pStyle w:val="CodeSnippet"/>
+      </w:pPr>
+      <w:r>
+        <w:t xml:space="preserve">        </w:t>
+      </w:r>
+      <w:r>
+        <w:rPr>
+          <w:color w:val="0000FF"/>
+        </w:rPr>
+        <w:t>if</w:t>
+      </w:r>
+      <w:r>
+        <w:t xml:space="preserve"> (</w:t>
+      </w:r>
+      <w:r>
+        <w:rPr>
+          <w:color w:val="0000FF"/>
+        </w:rPr>
+        <w:t>this</w:t>
+      </w:r>
+      <w:r>
+        <w:t>.turn == Side.black) {</w:t>
+      </w:r>
+    </w:p>
+    <w:p>
+      <w:pPr>
+        <w:pStyle w:val="CodeSnippet"/>
+      </w:pPr>
+      <w:r>
+        <w:t xml:space="preserve">            </w:t>
+      </w:r>
+      <w:r>
+        <w:rPr>
+          <w:color w:val="0000FF"/>
+        </w:rPr>
+        <w:t>this</w:t>
+      </w:r>
+      <w:r>
+        <w:t>.turn = Side.white</w:t>
+      </w:r>
+    </w:p>
+    <w:p>
+      <w:pPr>
+        <w:pStyle w:val="CodeSnippet"/>
+      </w:pPr>
+      <w:r>
+        <w:t xml:space="preserve">        } </w:t>
+      </w:r>
+      <w:r>
+        <w:rPr>
+          <w:color w:val="0000FF"/>
+        </w:rPr>
+        <w:t>else</w:t>
+      </w:r>
+      <w:r>
+        <w:t xml:space="preserve"> {</w:t>
+      </w:r>
+    </w:p>
+    <w:p>
+      <w:pPr>
+        <w:pStyle w:val="CodeSnippet"/>
+      </w:pPr>
+      <w:r>
+        <w:t xml:space="preserve">            </w:t>
+      </w:r>
+      <w:r>
+        <w:rPr>
+          <w:color w:val="0000FF"/>
+        </w:rPr>
+        <w:t>this</w:t>
+      </w:r>
+      <w:r>
+        <w:t>.turn = Side.black;</w:t>
+      </w:r>
+    </w:p>
+    <w:p>
+      <w:pPr>
+        <w:pStyle w:val="CodeSnippet"/>
+      </w:pPr>
+      <w:r>
+        <w:t xml:space="preserve">        }</w:t>
+      </w:r>
+    </w:p>
+    <w:p>
+      <w:pPr>
+        <w:pStyle w:val="CodeSnippet"/>
+      </w:pPr>
+      <w:r>
+        <w:t xml:space="preserve">        </w:t>
+      </w:r>
+      <w:r>
+        <w:rPr>
+          <w:color w:val="0000FF"/>
+        </w:rPr>
+        <w:t>this</w:t>
+      </w:r>
+      <w:r>
+        <w:t>.updateStatus();</w:t>
+      </w:r>
+    </w:p>
+    <w:p>
+      <w:pPr>
+        <w:pStyle w:val="CodeSnippet"/>
+      </w:pPr>
+      <w:r>
+        <w:t xml:space="preserve">    }</w:t>
+      </w:r>
+    </w:p>
+    <w:p>
+      <w:pPr>
+        <w:pStyle w:val="CodeSnippet"/>
+      </w:pPr>
+      <w:r>
+        <w:t>}</w:t>
+      </w:r>
+    </w:p>
+    <w:p>
+      <w:r>
+        <w:t>Test.  IT DOESN’T WORK as planned!</w:t>
+      </w:r>
+      <w:r>
+        <w:t xml:space="preserve"> Error in logic.</w:t>
+      </w:r>
+    </w:p>
+    <w:p>
+      <w:r>
+        <w:t xml:space="preserve">We need to be testing for adjacency to piece of the </w:t>
+      </w:r>
+      <w:r>
+        <w:rPr>
+          <w:i/>
+        </w:rPr>
+        <w:t xml:space="preserve">opposite </w:t>
+      </w:r>
+      <w:r>
+        <w:t xml:space="preserve"> side.</w:t>
+      </w:r>
+    </w:p>
+    <w:p>
+      <w:r>
+        <w:t xml:space="preserve">We </w:t>
+      </w:r>
+      <w:r>
+        <w:rPr>
+          <w:i/>
+        </w:rPr>
+        <w:t>could</w:t>
+      </w:r>
+      <w:r>
+        <w:t xml:space="preserve"> write:</w:t>
+      </w:r>
+    </w:p>
+    <w:p>
+      <w:pPr>
+        <w:pStyle w:val="CodeSnippet"/>
+      </w:pPr>
+      <w:r>
+        <w:rPr>
+          <w:color w:val="0000FF"/>
+        </w:rPr>
+        <w:t>public</w:t>
+      </w:r>
+      <w:r>
+        <w:t xml:space="preserve"> wouldBeValidMove(sq: Square, side: Side): </w:t>
+      </w:r>
+      <w:r>
+        <w:rPr>
+          <w:color w:val="0000FF"/>
+        </w:rPr>
+        <w:t>boolean</w:t>
+      </w:r>
+      <w:r>
+        <w:t xml:space="preserve"> {</w:t>
+      </w:r>
+    </w:p>
+    <w:p>
+      <w:pPr>
+        <w:pStyle w:val="CodeSnippet"/>
+        <w:rPr>
+          <w:highlight w:val="yellow"/>
+        </w:rPr>
+      </w:pPr>
+      <w:r>
+        <w:t xml:space="preserve">    </w:t>
+      </w:r>
+      <w:r>
+        <w:rPr>
+          <w:color w:val="0000FF"/>
+          <w:highlight w:val="yellow"/>
+        </w:rPr>
+        <w:t>var</w:t>
+      </w:r>
+      <w:r>
+        <w:rPr>
+          <w:highlight w:val="yellow"/>
+        </w:rPr>
+        <w:t xml:space="preserve"> oppositeSide: Side;</w:t>
+      </w:r>
+    </w:p>
+    <w:p>
+      <w:pPr>
+        <w:pStyle w:val="CodeSnippet"/>
+      </w:pPr>
+      <w:r>
+        <w:t xml:space="preserve">    </w:t>
+      </w:r>
+      <w:r>
+        <w:rPr>
+          <w:color w:val="0000FF"/>
+          <w:highlight w:val="yellow"/>
+        </w:rPr>
+        <w:t>if</w:t>
+      </w:r>
+      <w:r>
+        <w:rPr>
+          <w:highlight w:val="yellow"/>
+        </w:rPr>
+        <w:t xml:space="preserve"> (side == Side.black) {</w:t>
+      </w:r>
+    </w:p>
+    <w:p>
+      <w:pPr>
+        <w:pStyle w:val="CodeSnippet"/>
+      </w:pPr>
+      <w:r>
+        <w:t xml:space="preserve">        </w:t>
+      </w:r>
+      <w:r>
+        <w:rPr>
+          <w:highlight w:val="yellow"/>
+        </w:rPr>
+        <w:t>oppositeSide = Side.white</w:t>
+      </w:r>
+    </w:p>
+    <w:p>
+      <w:pPr>
+        <w:pStyle w:val="CodeSnippet"/>
+      </w:pPr>
+      <w:r>
+        <w:t xml:space="preserve">    </w:t>
+      </w:r>
+      <w:r>
+        <w:rPr>
+          <w:highlight w:val="yellow"/>
+        </w:rPr>
+        <w:t xml:space="preserve">} </w:t>
+      </w:r>
+      <w:r>
+        <w:rPr>
+          <w:color w:val="0000FF"/>
+          <w:highlight w:val="yellow"/>
+        </w:rPr>
+        <w:t>else</w:t>
+      </w:r>
+      <w:r>
+        <w:rPr>
+          <w:highlight w:val="yellow"/>
+        </w:rPr>
+        <w:t xml:space="preserve"> {</w:t>
+      </w:r>
+    </w:p>
+    <w:p>
+      <w:pPr>
+        <w:pStyle w:val="CodeSnippet"/>
+      </w:pPr>
+      <w:r>
+        <w:t xml:space="preserve">        </w:t>
+      </w:r>
+      <w:r>
+        <w:rPr>
+          <w:highlight w:val="yellow"/>
+        </w:rPr>
+        <w:t>oppositeSide = Side.black;</w:t>
+      </w:r>
+    </w:p>
+    <w:p>
+      <w:pPr>
+        <w:pStyle w:val="CodeSnippet"/>
+      </w:pPr>
+      <w:r>
+        <w:t xml:space="preserve">    </w:t>
+      </w:r>
+      <w:r>
+        <w:rPr>
+          <w:highlight w:val="yellow"/>
+        </w:rPr>
+        <w:t>}</w:t>
+      </w:r>
+    </w:p>
+    <w:p>
+      <w:pPr>
+        <w:pStyle w:val="CodeSnippet"/>
+      </w:pPr>
+      <w:r>
+        <w:t xml:space="preserve">    </w:t>
+      </w:r>
+      <w:r>
+        <w:rPr>
+          <w:color w:val="0000FF"/>
+        </w:rPr>
+        <w:t>return</w:t>
+      </w:r>
+      <w:r>
+        <w:t xml:space="preserve"> sq.occupiedBy == </w:t>
+      </w:r>
+      <w:r>
+        <w:rPr>
+          <w:color w:val="0000FF"/>
+        </w:rPr>
+        <w:t>null</w:t>
+      </w:r>
+      <w:r>
+        <w:t xml:space="preserve"> &amp;&amp;</w:t>
+      </w:r>
+      <w:r>
+        <w:br/>
+        <w:t xml:space="preserve">       </w:t>
+      </w:r>
+      <w:r>
+        <w:t xml:space="preserve"> </w:t>
+      </w:r>
+      <w:r>
+        <w:rPr>
+          <w:color w:val="0000FF"/>
+        </w:rPr>
+        <w:t>this</w:t>
+      </w:r>
+      <w:r>
+        <w:t>.isAdjacentToPiece(sq</w:t>
+      </w:r>
+      <w:r>
+        <w:rPr>
+          <w:highlight w:val="yellow"/>
+        </w:rPr>
+        <w:t>, oppositeSide</w:t>
+      </w:r>
+      <w:r>
+        <w:t>);</w:t>
+      </w:r>
+    </w:p>
+    <w:p>
+      <w:pPr>
+        <w:pStyle w:val="CodeSnippet"/>
+      </w:pPr>
+      <w:r>
+        <w:t>}</w:t>
+      </w:r>
+    </w:p>
+    <w:p>
+      <w:r>
+        <w:t>But notice that this is very similar to some code above.  So much better to ‘factor out’ a function for getting the opposite side (in model.ts)</w:t>
+      </w:r>
+      <w:r>
+        <w:t xml:space="preserve"> </w:t>
+      </w:r>
+      <w:r>
+        <w:rPr>
+          <w:i/>
+        </w:rPr>
+        <w:t>using new ‘ternary operatory’</w:t>
+      </w:r>
+      <w:r>
+        <w:t>. This best  goes in the model namespace but not inside any of the classes.</w:t>
+      </w:r>
+    </w:p>
     <w:p>
       <w:pPr>
         <w:pStyle w:val="CodeSnippet"/>
@@ -12401,25 +13186,7 @@
         <w:t>function</w:t>
       </w:r>
       <w:r>
-        <w:t xml:space="preserve"> moveCursorBy(cols: </w:t>
-      </w:r>
-      <w:r>
-        <w:rPr>
-          <w:color w:val="0000FF"/>
-        </w:rPr>
-        <w:t>number</w:t>
-      </w:r>
-      <w:r>
-        <w:t xml:space="preserve">, rows: </w:t>
-      </w:r>
-      <w:r>
-        <w:rPr>
-          <w:color w:val="0000FF"/>
-        </w:rPr>
-        <w:t>number</w:t>
-      </w:r>
-      <w:r>
-        <w:t>) {</w:t>
+        <w:t xml:space="preserve"> oppositeSideTo(side: Side): Side {</w:t>
       </w:r>
     </w:p>
     <w:p>
@@ -12433,10 +13200,46 @@
         <w:rPr>
           <w:color w:val="0000FF"/>
         </w:rPr>
-        <w:t>var</w:t>
-      </w:r>
-      <w:r>
-        <w:t xml:space="preserve"> col = board.keepWithinBounds(cursorLocation.col + cols);</w:t>
+        <w:t>return</w:t>
+      </w:r>
+      <w:r>
+        <w:t xml:space="preserve"> side === Side.black ? Side.white : Side.black;</w:t>
+      </w:r>
+    </w:p>
+    <w:p>
+      <w:pPr>
+        <w:pStyle w:val="CodeSnippet"/>
+      </w:pPr>
+      <w:r>
+        <w:t>}</w:t>
+      </w:r>
+    </w:p>
+    <w:p>
+      <w:r>
+        <w:t>then call this from both here (in Game class):</w:t>
+      </w:r>
+    </w:p>
+    <w:p>
+      <w:pPr>
+        <w:pStyle w:val="CodeSnippet"/>
+      </w:pPr>
+      <w:r>
+        <w:rPr>
+          <w:color w:val="0000FF"/>
+        </w:rPr>
+        <w:t>public</w:t>
+      </w:r>
+      <w:r>
+        <w:t xml:space="preserve"> placePiece(sq: Square): </w:t>
+      </w:r>
+      <w:r>
+        <w:rPr>
+          <w:color w:val="0000FF"/>
+        </w:rPr>
+        <w:t>void</w:t>
+      </w:r>
+      <w:r>
+        <w:t xml:space="preserve"> {</w:t>
       </w:r>
     </w:p>
     <w:p>
@@ -12450,151 +13253,56 @@
         <w:rPr>
           <w:color w:val="0000FF"/>
         </w:rPr>
-        <w:t>var</w:t>
-      </w:r>
-      <w:r>
-        <w:t xml:space="preserve"> row = board.keepWithinBounds(cursorLocation.row + rows);</w:t>
-      </w:r>
-    </w:p>
-    <w:p>
-      <w:pPr>
-        <w:pStyle w:val="CodeSnippet"/>
-      </w:pPr>
-      <w:r>
-        <w:t xml:space="preserve">    cursorLocation = board.getSquare(col, row);</w:t>
-      </w:r>
-    </w:p>
-    <w:p>
-      <w:pPr>
-        <w:pStyle w:val="CodeSnippet"/>
-      </w:pPr>
-      <w:r>
-        <w:t xml:space="preserve">    drawing.drawBoard(board, renderer); </w:t>
+        <w:t>if</w:t>
+      </w:r>
+      <w:r>
+        <w:t xml:space="preserve"> (</w:t>
+      </w:r>
+      <w:r>
+        <w:rPr>
+          <w:color w:val="0000FF"/>
+        </w:rPr>
+        <w:t>this</w:t>
+      </w:r>
+      <w:r>
+        <w:t xml:space="preserve">.board.wouldBeValidMove(sq, </w:t>
+      </w:r>
+      <w:r>
+        <w:rPr>
+          <w:color w:val="0000FF"/>
+        </w:rPr>
+        <w:t>this</w:t>
+      </w:r>
+      <w:r>
+        <w:t>.turn)) {</w:t>
+      </w:r>
+    </w:p>
+    <w:p>
+      <w:pPr>
+        <w:pStyle w:val="CodeSnippet"/>
+      </w:pPr>
+      <w:r>
+        <w:t xml:space="preserve">        </w:t>
       </w:r>
       <w:r>
         <w:rPr>
           <w:color w:val="008000"/>
         </w:rPr>
-        <w:t>//Re-drawing board clears the current cursor</w:t>
-      </w:r>
-    </w:p>
-    <w:p>
-      <w:pPr>
-        <w:pStyle w:val="CodeSnippet"/>
-      </w:pPr>
-      <w:r>
-        <w:t xml:space="preserve">    </w:t>
-      </w:r>
-      <w:r>
-        <w:rPr>
-          <w:color w:val="0000FF"/>
-        </w:rPr>
-        <w:t>var</w:t>
-      </w:r>
-      <w:r>
-        <w:t xml:space="preserve"> cursorColour = board.wouldBeValidMove(cursorLocation</w:t>
-      </w:r>
-      <w:r>
-        <w:rPr>
-          <w:highlight w:val="yellow"/>
-        </w:rPr>
-        <w:t>, game.turn</w:t>
-      </w:r>
-      <w:r>
-        <w:t xml:space="preserve">) ? </w:t>
-      </w:r>
-      <w:r>
-        <w:rPr>
-          <w:color w:val="A31515"/>
-        </w:rPr>
-        <w:t>'yellow'</w:t>
-      </w:r>
-      <w:r>
-        <w:t xml:space="preserve"> : </w:t>
-      </w:r>
-      <w:r>
-        <w:rPr>
-          <w:color w:val="A31515"/>
-        </w:rPr>
-        <w:t>'red'</w:t>
-      </w:r>
-      <w:r>
-        <w:t>;</w:t>
-      </w:r>
-    </w:p>
-    <w:p>
-      <w:pPr>
-        <w:pStyle w:val="CodeSnippet"/>
-      </w:pPr>
-      <w:r>
-        <w:t xml:space="preserve">    drawing.drawSquareOutline(cursorLocation, cursorColour, renderer);</w:t>
-      </w:r>
-    </w:p>
-    <w:p>
-      <w:pPr>
-        <w:pStyle w:val="CodeSnippet"/>
-      </w:pPr>
-      <w:r>
-        <w:t>}</w:t>
-      </w:r>
-    </w:p>
-    <w:p>
-      <w:pPr>
-        <w:rPr>
-          <w:rFonts w:ascii="Consolas" w:hAnsi="Consolas" w:cs="Consolas"/>
-          <w:color w:val="000000"/>
-          <w:sz w:val="19"/>
-          <w:szCs w:val="19"/>
-        </w:rPr>
-      </w:pPr>
-      <w:r>
-        <w:rPr>
-          <w:rFonts w:ascii="Consolas" w:hAnsi="Consolas" w:cs="Consolas"/>
-          <w:color w:val="000000"/>
-          <w:sz w:val="19"/>
-          <w:szCs w:val="19"/>
-        </w:rPr>
-        <w:t>and</w:t>
-      </w:r>
-    </w:p>
-    <w:p>
-      <w:pPr>
-        <w:pStyle w:val="CodeSnippet"/>
-      </w:pPr>
-      <w:r>
-        <w:rPr>
-          <w:color w:val="0000FF"/>
-        </w:rPr>
-        <w:t>public</w:t>
-      </w:r>
-      <w:r>
-        <w:t xml:space="preserve"> placePiece(sq: Square): </w:t>
-      </w:r>
-      <w:r>
-        <w:rPr>
-          <w:color w:val="0000FF"/>
-        </w:rPr>
-        <w:t>void</w:t>
-      </w:r>
-      <w:r>
-        <w:t xml:space="preserve"> {</w:t>
-      </w:r>
-    </w:p>
-    <w:p>
-      <w:pPr>
-        <w:pStyle w:val="CodeSnippet"/>
-      </w:pPr>
-      <w:r>
-        <w:t xml:space="preserve">    </w:t>
-      </w:r>
-      <w:r>
-        <w:rPr>
-          <w:color w:val="0000FF"/>
-        </w:rPr>
-        <w:t>if</w:t>
-      </w:r>
-      <w:r>
-        <w:t xml:space="preserve"> (</w:t>
+        <w:t>//Place new piece</w:t>
+      </w:r>
+      <w:r>
+        <w:t xml:space="preserve"> </w:t>
+      </w:r>
+    </w:p>
+    <w:p>
+      <w:pPr>
+        <w:pStyle w:val="CodeSnippet"/>
+      </w:pPr>
+      <w:r>
+        <w:t xml:space="preserve">        </w:t>
+      </w:r>
+      <w:r>
+        <w:t xml:space="preserve">sq.occupiedBy = </w:t>
       </w:r>
       <w:r>
         <w:rPr>
@@ -12603,560 +13311,39 @@
         <w:t>this</w:t>
       </w:r>
       <w:r>
-        <w:t>.board.wouldBeValidMove(sq</w:t>
-      </w:r>
-      <w:r>
-        <w:rPr>
-          <w:highlight w:val="yellow"/>
-        </w:rPr>
-        <w:t xml:space="preserve">, </w:t>
-      </w:r>
-      <w:r>
-        <w:rPr>
-          <w:color w:val="0000FF"/>
-          <w:highlight w:val="yellow"/>
-        </w:rPr>
-        <w:t>this</w:t>
-      </w:r>
-      <w:r>
-        <w:rPr>
-          <w:highlight w:val="yellow"/>
-        </w:rPr>
-        <w:t>.turn</w:t>
-      </w:r>
-      <w:r>
-        <w:t>)) {</w:t>
-      </w:r>
-    </w:p>
-    <w:p>
-      <w:pPr>
-        <w:pStyle w:val="CodeSnippet"/>
-      </w:pPr>
-      <w:r>
-        <w:t xml:space="preserve">        sq.occupiedBy = </w:t>
-      </w:r>
-      <w:r>
-        <w:rPr>
-          <w:color w:val="0000FF"/>
-        </w:rPr>
-        <w:t>this</w:t>
-      </w:r>
-      <w:r>
         <w:t>.turn;</w:t>
       </w:r>
     </w:p>
     <w:p>
       <w:pPr>
         <w:pStyle w:val="CodeSnippet"/>
-      </w:pPr>
-      <w:r>
+        <w:rPr>
+          <w:color w:val="008000"/>
+        </w:rPr>
+      </w:pPr>
+      <w:r>
+        <w:rPr>
+          <w:color w:val="7F7F7F" w:themeColor="text1" w:themeTint="80"/>
+        </w:rPr>
         <w:t xml:space="preserve">        </w:t>
       </w:r>
       <w:r>
         <w:rPr>
           <w:color w:val="008000"/>
         </w:rPr>
-        <w:t>//Now set the next turn</w:t>
-      </w:r>
-    </w:p>
-    <w:p>
-      <w:pPr>
-        <w:pStyle w:val="CodeSnippet"/>
-      </w:pPr>
-      <w:r>
-        <w:t xml:space="preserve">        </w:t>
-      </w:r>
-      <w:r>
-        <w:rPr>
-          <w:color w:val="0000FF"/>
-        </w:rPr>
-        <w:t>if</w:t>
-      </w:r>
-      <w:r>
-        <w:t xml:space="preserve"> (</w:t>
-      </w:r>
-      <w:r>
-        <w:rPr>
-          <w:color w:val="0000FF"/>
-        </w:rPr>
-        <w:t>this</w:t>
-      </w:r>
-      <w:r>
-        <w:t>.turn == Side.black) {</w:t>
-      </w:r>
-    </w:p>
-    <w:p>
-      <w:pPr>
-        <w:pStyle w:val="CodeSnippet"/>
-      </w:pPr>
-      <w:r>
-        <w:t xml:space="preserve">            </w:t>
-      </w:r>
-      <w:r>
-        <w:rPr>
-          <w:color w:val="0000FF"/>
-        </w:rPr>
-        <w:t>this</w:t>
-      </w:r>
-      <w:r>
-        <w:t>.turn = Side.white</w:t>
-      </w:r>
-    </w:p>
-    <w:p>
-      <w:pPr>
-        <w:pStyle w:val="CodeSnippet"/>
-      </w:pPr>
-      <w:r>
-        <w:t xml:space="preserve">        } </w:t>
-      </w:r>
-      <w:r>
-        <w:rPr>
-          <w:color w:val="0000FF"/>
-        </w:rPr>
-        <w:t>else</w:t>
-      </w:r>
-      <w:r>
-        <w:t xml:space="preserve"> {</w:t>
-      </w:r>
-    </w:p>
-    <w:p>
-      <w:pPr>
-        <w:pStyle w:val="CodeSnippet"/>
-      </w:pPr>
-      <w:r>
-        <w:t xml:space="preserve">            </w:t>
-      </w:r>
-      <w:r>
-        <w:rPr>
-          <w:color w:val="0000FF"/>
-        </w:rPr>
-        <w:t>this</w:t>
-      </w:r>
-      <w:r>
-        <w:t>.turn = Side.black;</w:t>
-      </w:r>
-    </w:p>
-    <w:p>
-      <w:pPr>
-        <w:pStyle w:val="CodeSnippet"/>
-      </w:pPr>
-      <w:r>
-        <w:t xml:space="preserve">        }</w:t>
-      </w:r>
-    </w:p>
-    <w:p>
-      <w:pPr>
-        <w:pStyle w:val="CodeSnippet"/>
-      </w:pPr>
-      <w:r>
-        <w:t xml:space="preserve">        </w:t>
-      </w:r>
-      <w:r>
-        <w:rPr>
-          <w:color w:val="0000FF"/>
-        </w:rPr>
-        <w:t>this</w:t>
-      </w:r>
-      <w:r>
-        <w:t>.updateStatus();</w:t>
-      </w:r>
-    </w:p>
-    <w:p>
-      <w:pPr>
-        <w:pStyle w:val="CodeSnippet"/>
-      </w:pPr>
-      <w:r>
-        <w:t xml:space="preserve">    }</w:t>
-      </w:r>
-    </w:p>
-    <w:p>
-      <w:pPr>
-        <w:pStyle w:val="CodeSnippet"/>
-      </w:pPr>
-      <w:r>
-        <w:t>}</w:t>
-      </w:r>
-    </w:p>
-    <w:p>
-      <w:r>
-        <w:t>Test.  IT DOESN’T WORK as planned!</w:t>
-      </w:r>
-      <w:r>
-        <w:t xml:space="preserve"> Error in logic.</w:t>
-      </w:r>
-    </w:p>
-    <w:p>
-      <w:r>
-        <w:t xml:space="preserve">We need to be testing for adjacency to piece of the </w:t>
-      </w:r>
-      <w:r>
-        <w:rPr>
-          <w:i/>
-        </w:rPr>
-        <w:t xml:space="preserve">opposite </w:t>
-      </w:r>
-      <w:r>
-        <w:t xml:space="preserve"> side.</w:t>
-      </w:r>
-    </w:p>
-    <w:p>
-      <w:r>
-        <w:t xml:space="preserve">We </w:t>
-      </w:r>
-      <w:r>
-        <w:rPr>
-          <w:i/>
-        </w:rPr>
-        <w:t>could</w:t>
-      </w:r>
-      <w:r>
-        <w:t xml:space="preserve"> write:</w:t>
-      </w:r>
-    </w:p>
-    <w:p>
-      <w:pPr>
-        <w:pStyle w:val="CodeSnippet"/>
-      </w:pPr>
-      <w:r>
-        <w:rPr>
-          <w:color w:val="0000FF"/>
-        </w:rPr>
-        <w:t>public</w:t>
-      </w:r>
-      <w:r>
-        <w:t xml:space="preserve"> wouldBeValidMove(sq: Square, side: Side): </w:t>
-      </w:r>
-      <w:r>
-        <w:rPr>
-          <w:color w:val="0000FF"/>
-        </w:rPr>
-        <w:t>boolean</w:t>
-      </w:r>
-      <w:r>
-        <w:t xml:space="preserve"> {</w:t>
-      </w:r>
-    </w:p>
-    <w:p>
-      <w:pPr>
-        <w:pStyle w:val="CodeSnippet"/>
-        <w:rPr>
-          <w:highlight w:val="yellow"/>
-        </w:rPr>
-      </w:pPr>
-      <w:r>
-        <w:t xml:space="preserve">    </w:t>
-      </w:r>
-      <w:r>
-        <w:rPr>
-          <w:color w:val="0000FF"/>
-          <w:highlight w:val="yellow"/>
-        </w:rPr>
-        <w:t>var</w:t>
-      </w:r>
-      <w:r>
-        <w:rPr>
-          <w:highlight w:val="yellow"/>
-        </w:rPr>
-        <w:t xml:space="preserve"> oppositeSide: Side;</w:t>
-      </w:r>
-    </w:p>
-    <w:p>
-      <w:pPr>
-        <w:pStyle w:val="CodeSnippet"/>
-      </w:pPr>
-      <w:r>
-        <w:t xml:space="preserve">    </w:t>
-      </w:r>
-      <w:r>
-        <w:rPr>
-          <w:color w:val="0000FF"/>
-          <w:highlight w:val="yellow"/>
-        </w:rPr>
-        <w:t>if</w:t>
-      </w:r>
-      <w:r>
-        <w:rPr>
-          <w:highlight w:val="yellow"/>
-        </w:rPr>
-        <w:t xml:space="preserve"> (side == Side.black) {</w:t>
-      </w:r>
-    </w:p>
-    <w:p>
-      <w:pPr>
-        <w:pStyle w:val="CodeSnippet"/>
-      </w:pPr>
-      <w:r>
-        <w:t xml:space="preserve">        </w:t>
-      </w:r>
-      <w:r>
-        <w:rPr>
-          <w:highlight w:val="yellow"/>
-        </w:rPr>
-        <w:t>oppositeSide = Side.white</w:t>
-      </w:r>
-    </w:p>
-    <w:p>
-      <w:pPr>
-        <w:pStyle w:val="CodeSnippet"/>
-      </w:pPr>
-      <w:r>
-        <w:t xml:space="preserve">    </w:t>
-      </w:r>
-      <w:r>
-        <w:rPr>
-          <w:highlight w:val="yellow"/>
-        </w:rPr>
-        <w:t xml:space="preserve">} </w:t>
-      </w:r>
-      <w:r>
-        <w:rPr>
-          <w:color w:val="0000FF"/>
-          <w:highlight w:val="yellow"/>
-        </w:rPr>
-        <w:t>else</w:t>
-      </w:r>
-      <w:r>
-        <w:rPr>
-          <w:highlight w:val="yellow"/>
-        </w:rPr>
-        <w:t xml:space="preserve"> {</w:t>
-      </w:r>
-    </w:p>
-    <w:p>
-      <w:pPr>
-        <w:pStyle w:val="CodeSnippet"/>
-      </w:pPr>
-      <w:r>
-        <w:t xml:space="preserve">        </w:t>
-      </w:r>
-      <w:r>
-        <w:rPr>
-          <w:highlight w:val="yellow"/>
-        </w:rPr>
-        <w:t>oppositeSide = Side.black;</w:t>
-      </w:r>
-    </w:p>
-    <w:p>
-      <w:pPr>
-        <w:pStyle w:val="CodeSnippet"/>
-      </w:pPr>
-      <w:r>
-        <w:t xml:space="preserve">    </w:t>
-      </w:r>
-      <w:r>
-        <w:rPr>
-          <w:highlight w:val="yellow"/>
-        </w:rPr>
-        <w:t>}</w:t>
-      </w:r>
-    </w:p>
-    <w:p>
-      <w:pPr>
-        <w:pStyle w:val="CodeSnippet"/>
-      </w:pPr>
-      <w:r>
-        <w:t xml:space="preserve">    </w:t>
-      </w:r>
-      <w:r>
-        <w:rPr>
-          <w:color w:val="0000FF"/>
-        </w:rPr>
-        <w:t>return</w:t>
-      </w:r>
-      <w:r>
-        <w:t xml:space="preserve"> sq.occupiedBy == </w:t>
-      </w:r>
-      <w:r>
-        <w:rPr>
-          <w:color w:val="0000FF"/>
-        </w:rPr>
-        <w:t>null</w:t>
-      </w:r>
-      <w:r>
-        <w:t xml:space="preserve"> &amp;&amp; </w:t>
-      </w:r>
-      <w:r>
-        <w:rPr>
-          <w:color w:val="0000FF"/>
-        </w:rPr>
-        <w:t>this</w:t>
-      </w:r>
-      <w:r>
-        <w:t>.isAdjacentToPiece(sq</w:t>
-      </w:r>
-      <w:r>
-        <w:rPr>
-          <w:highlight w:val="yellow"/>
-        </w:rPr>
-        <w:t>, oppositeSide</w:t>
-      </w:r>
-      <w:r>
-        <w:t>);</w:t>
-      </w:r>
-    </w:p>
-    <w:p>
-      <w:pPr>
-        <w:pStyle w:val="CodeSnippet"/>
-      </w:pPr>
-      <w:r>
-        <w:t>}</w:t>
-      </w:r>
-    </w:p>
-    <w:p>
-      <w:r>
-        <w:t>But notice that this is very similar to some code above.  So much better to ‘factor out’ a function for getting the opposite side (in model.ts)</w:t>
-      </w:r>
-      <w:r>
-        <w:t xml:space="preserve"> </w:t>
-      </w:r>
-      <w:r>
-        <w:rPr>
-          <w:i/>
-        </w:rPr>
-        <w:t>using new ‘ternary operatory’</w:t>
-      </w:r>
-      <w:r>
-        <w:t>. This best  goes in the model namespace but not inside any of the classes.</w:t>
-      </w:r>
-    </w:p>
-    <w:p>
-      <w:pPr>
-        <w:pStyle w:val="CodeSnippet"/>
-      </w:pPr>
-      <w:r>
-        <w:rPr>
-          <w:color w:val="0000FF"/>
-        </w:rPr>
-        <w:t>function</w:t>
-      </w:r>
-      <w:r>
-        <w:t xml:space="preserve"> oppositeSideTo(side: Side): Side {</w:t>
-      </w:r>
-    </w:p>
-    <w:p>
-      <w:pPr>
-        <w:pStyle w:val="CodeSnippet"/>
-      </w:pPr>
-      <w:r>
-        <w:t xml:space="preserve">    </w:t>
-      </w:r>
-      <w:r>
-        <w:rPr>
-          <w:color w:val="0000FF"/>
-        </w:rPr>
-        <w:t>return</w:t>
-      </w:r>
-      <w:r>
-        <w:t xml:space="preserve"> side === Side.black ? Side.white : Side.black;</w:t>
-      </w:r>
-    </w:p>
-    <w:p>
-      <w:pPr>
-        <w:pStyle w:val="CodeSnippet"/>
-      </w:pPr>
-      <w:r>
-        <w:t>}</w:t>
-      </w:r>
-    </w:p>
-    <w:p>
-      <w:r>
-        <w:t>then call this from both here (in Game class):</w:t>
-      </w:r>
-    </w:p>
-    <w:p>
-      <w:pPr>
-        <w:pStyle w:val="CodeSnippet"/>
-      </w:pPr>
-      <w:r>
-        <w:rPr>
-          <w:color w:val="0000FF"/>
-        </w:rPr>
-        <w:lastRenderedPageBreak/>
-        <w:t>public</w:t>
-      </w:r>
-      <w:r>
-        <w:t xml:space="preserve"> placePiece(sq: Square): </w:t>
-      </w:r>
-      <w:r>
-        <w:rPr>
-          <w:color w:val="0000FF"/>
-        </w:rPr>
-        <w:t>void</w:t>
-      </w:r>
-      <w:r>
-        <w:t xml:space="preserve"> {</w:t>
-      </w:r>
-    </w:p>
-    <w:p>
-      <w:pPr>
-        <w:pStyle w:val="CodeSnippet"/>
-      </w:pPr>
-      <w:r>
-        <w:t xml:space="preserve">    </w:t>
-      </w:r>
-      <w:r>
-        <w:rPr>
-          <w:color w:val="0000FF"/>
-        </w:rPr>
-        <w:t>if</w:t>
-      </w:r>
-      <w:r>
-        <w:t xml:space="preserve"> (</w:t>
-      </w:r>
-      <w:r>
-        <w:rPr>
-          <w:color w:val="0000FF"/>
-        </w:rPr>
-        <w:t>this</w:t>
-      </w:r>
-      <w:r>
-        <w:t xml:space="preserve">.board.wouldBeValidMove(sq, </w:t>
-      </w:r>
-      <w:r>
-        <w:rPr>
-          <w:color w:val="0000FF"/>
-        </w:rPr>
-        <w:t>this</w:t>
-      </w:r>
-      <w:r>
-        <w:t>.turn)) {</w:t>
-      </w:r>
-    </w:p>
-    <w:p>
-      <w:pPr>
-        <w:pStyle w:val="CodeSnippet"/>
-      </w:pPr>
-      <w:r>
-        <w:t xml:space="preserve">        sq.occupiedBy = </w:t>
-      </w:r>
-      <w:r>
-        <w:rPr>
-          <w:color w:val="0000FF"/>
-        </w:rPr>
-        <w:t>this</w:t>
-      </w:r>
-      <w:r>
-        <w:t>.turn;</w:t>
-      </w:r>
-    </w:p>
-    <w:p>
-      <w:pPr>
-        <w:pStyle w:val="CodeSnippet"/>
+        <w:t>//</w:t>
+      </w:r>
+      <w:r>
         <w:rPr>
           <w:color w:val="008000"/>
         </w:rPr>
-      </w:pPr>
-      <w:r>
-        <w:rPr>
-          <w:color w:val="7F7F7F" w:themeColor="text1" w:themeTint="80"/>
-        </w:rPr>
-        <w:t xml:space="preserve">        </w:t>
+        <w:t>S</w:t>
       </w:r>
       <w:r>
         <w:rPr>
           <w:color w:val="008000"/>
         </w:rPr>
-        <w:t>//Now set the next turn</w:t>
+        <w:t>et the next turn</w:t>
       </w:r>
     </w:p>
     <w:p>
@@ -13520,6 +13707,10 @@
       </w:r>
       <w:r>
         <w:t xml:space="preserve"> &amp;&amp; </w:t>
+      </w:r>
+      <w:r>
+        <w:br/>
+        <w:t xml:space="preserve">        </w:t>
       </w:r>
       <w:r>
         <w:rPr>
@@ -16237,428 +16428,446 @@
         <w:t>test this</w:t>
       </w:r>
       <w:r>
-        <w:t xml:space="preserve">. Should </w:t>
+        <w:t>. Should now see all potentially captured squares highlighted in blue.</w:t>
+      </w:r>
+    </w:p>
+    <w:p>
+      <w:pPr>
+        <w:pStyle w:val="Heading1"/>
+      </w:pPr>
+      <w:r>
+        <w:lastRenderedPageBreak/>
+        <w:t xml:space="preserve">14: Captured pieces flipped automatically </w:t>
+      </w:r>
+    </w:p>
+    <w:p>
+      <w:pPr>
+        <w:pStyle w:val="Heading2"/>
+        <w:ind w:left="360"/>
+      </w:pPr>
+      <w:r>
+        <w:t>Add the rule that a move is only valid if at least one piece is going to be captured</w:t>
+      </w:r>
+    </w:p>
+    <w:p>
+      <w:r>
+        <w:t>In Board, change:</w:t>
+      </w:r>
+    </w:p>
+    <w:p>
+      <w:pPr>
+        <w:pStyle w:val="CodeSnippet"/>
+      </w:pPr>
+      <w:r>
+        <w:rPr>
+          <w:color w:val="0000FF"/>
+        </w:rPr>
+        <w:t>public</w:t>
+      </w:r>
+      <w:r>
+        <w:t xml:space="preserve"> wouldBeValidMove(sq: Square, side: Side): </w:t>
+      </w:r>
+      <w:r>
+        <w:rPr>
+          <w:color w:val="0000FF"/>
+        </w:rPr>
+        <w:t>boolean</w:t>
+      </w:r>
+      <w:r>
+        <w:t xml:space="preserve"> {</w:t>
+      </w:r>
+    </w:p>
+    <w:p>
+      <w:pPr>
+        <w:pStyle w:val="CodeSnippet"/>
+      </w:pPr>
+      <w:r>
+        <w:t xml:space="preserve">    </w:t>
+      </w:r>
+      <w:r>
+        <w:rPr>
+          <w:color w:val="0000FF"/>
+        </w:rPr>
+        <w:t>return</w:t>
+      </w:r>
+      <w:r>
+        <w:t xml:space="preserve"> sq.occupiedBy == </w:t>
+      </w:r>
+      <w:r>
+        <w:rPr>
+          <w:color w:val="0000FF"/>
+        </w:rPr>
+        <w:t>null</w:t>
+      </w:r>
+      <w:r>
+        <w:t xml:space="preserve"> &amp;&amp;</w:t>
+      </w:r>
+    </w:p>
+    <w:p>
+      <w:pPr>
+        <w:pStyle w:val="CodeSnippet"/>
+      </w:pPr>
+      <w:r>
+        <w:t xml:space="preserve">        </w:t>
+      </w:r>
+      <w:r>
+        <w:rPr>
+          <w:color w:val="0000FF"/>
+        </w:rPr>
+        <w:t>this</w:t>
+      </w:r>
+      <w:r>
+        <w:t>.</w:t>
+      </w:r>
+      <w:r>
+        <w:t>isAdjacentToPiece</w:t>
+      </w:r>
+      <w:r>
+        <w:t xml:space="preserve">(sq, oppositeSideTo(side)) </w:t>
+      </w:r>
+      <w:r>
+        <w:rPr>
+          <w:highlight w:val="yellow"/>
+        </w:rPr>
+        <w:t>&amp;&amp;</w:t>
+      </w:r>
+    </w:p>
+    <w:p>
+      <w:pPr>
+        <w:pStyle w:val="CodeSnippet"/>
+      </w:pPr>
+      <w:r>
+        <w:t xml:space="preserve">        </w:t>
+      </w:r>
+      <w:r>
+        <w:rPr>
+          <w:color w:val="0000FF"/>
+          <w:highlight w:val="yellow"/>
+        </w:rPr>
+        <w:t>this</w:t>
+      </w:r>
+      <w:r>
+        <w:rPr>
+          <w:highlight w:val="yellow"/>
+        </w:rPr>
+        <w:t>.allCapturedSquares(sq, side).length &gt; 0</w:t>
+      </w:r>
+      <w:r>
+        <w:t>;</w:t>
+      </w:r>
+    </w:p>
+    <w:p>
+      <w:pPr>
+        <w:pStyle w:val="CodeSnippet"/>
+      </w:pPr>
+      <w:r>
+        <w:t>}</w:t>
+      </w:r>
+    </w:p>
+    <w:p>
+      <w:r>
+        <w:t>Test this (checking that cursor shows red otherwise.</w:t>
+      </w:r>
+    </w:p>
+    <w:p>
+      <w:pPr>
+        <w:pStyle w:val="Heading2"/>
+      </w:pPr>
+      <w:r>
+        <w:t>Flip the captur</w:t>
+      </w:r>
+      <w:r>
+        <w:t>ed pieces as part of the placeP</w:t>
+      </w:r>
+      <w:r>
+        <w:t>iece function</w:t>
+      </w:r>
+      <w:r>
+        <w:t xml:space="preserve"> in GameManager</w:t>
+      </w:r>
+    </w:p>
+    <w:p>
+      <w:pPr>
+        <w:pStyle w:val="CodeSnippet"/>
+      </w:pPr>
+      <w:r>
+        <w:rPr>
+          <w:color w:val="0000FF"/>
+        </w:rPr>
+        <w:t>public</w:t>
+      </w:r>
+      <w:r>
+        <w:t xml:space="preserve"> placePiece(sq: Square): </w:t>
+      </w:r>
+      <w:r>
+        <w:rPr>
+          <w:color w:val="0000FF"/>
+        </w:rPr>
+        <w:t>void</w:t>
+      </w:r>
+      <w:r>
+        <w:t xml:space="preserve"> {</w:t>
+      </w:r>
+    </w:p>
+    <w:p>
+      <w:pPr>
+        <w:pStyle w:val="CodeSnippet"/>
+      </w:pPr>
+      <w:r>
+        <w:t xml:space="preserve">    </w:t>
+      </w:r>
+      <w:r>
+        <w:rPr>
+          <w:color w:val="0000FF"/>
+        </w:rPr>
+        <w:t>if</w:t>
+      </w:r>
+      <w:r>
+        <w:t xml:space="preserve"> (</w:t>
+      </w:r>
+      <w:r>
+        <w:rPr>
+          <w:color w:val="0000FF"/>
+        </w:rPr>
+        <w:t>this</w:t>
+      </w:r>
+      <w:r>
+        <w:t xml:space="preserve">.board.wouldBeValidMove(sq, </w:t>
+      </w:r>
+      <w:r>
+        <w:rPr>
+          <w:color w:val="0000FF"/>
+        </w:rPr>
+        <w:t>this</w:t>
+      </w:r>
+      <w:r>
+        <w:t>.turn)) {</w:t>
+      </w:r>
+    </w:p>
+    <w:p>
+      <w:pPr>
+        <w:pStyle w:val="CodeSnippet"/>
+      </w:pPr>
+      <w:r>
+        <w:t xml:space="preserve">        </w:t>
+      </w:r>
+      <w:r>
+        <w:rPr>
+          <w:color w:val="008000"/>
+        </w:rPr>
+        <w:t>//Place new piece</w:t>
+      </w:r>
+    </w:p>
+    <w:p>
+      <w:pPr>
+        <w:pStyle w:val="CodeSnippet"/>
+      </w:pPr>
+      <w:r>
+        <w:t xml:space="preserve">        sq.occupiedBy = </w:t>
+      </w:r>
+      <w:r>
+        <w:rPr>
+          <w:color w:val="0000FF"/>
+        </w:rPr>
+        <w:t>this</w:t>
+      </w:r>
+      <w:r>
+        <w:t>.turn;</w:t>
+      </w:r>
+    </w:p>
+    <w:p>
+      <w:pPr>
+        <w:pStyle w:val="CodeSnippet"/>
+        <w:rPr>
+          <w:highlight w:val="yellow"/>
+        </w:rPr>
+      </w:pPr>
+      <w:r>
+        <w:t xml:space="preserve">        </w:t>
+      </w:r>
+      <w:r>
+        <w:rPr>
+          <w:color w:val="008000"/>
+          <w:highlight w:val="yellow"/>
+        </w:rPr>
+        <w:t>//Flip captured pieces</w:t>
+      </w:r>
+    </w:p>
+    <w:p>
+      <w:pPr>
+        <w:pStyle w:val="CodeSnippet"/>
+      </w:pPr>
+      <w:r>
+        <w:t xml:space="preserve">        </w:t>
+      </w:r>
+      <w:r>
+        <w:rPr>
+          <w:color w:val="0000FF"/>
+          <w:highlight w:val="yellow"/>
+        </w:rPr>
+        <w:t>var</w:t>
+      </w:r>
+      <w:r>
+        <w:rPr>
+          <w:highlight w:val="yellow"/>
+        </w:rPr>
+        <w:t xml:space="preserve"> flips: Square[] = </w:t>
+      </w:r>
+      <w:r>
+        <w:rPr>
+          <w:color w:val="0000FF"/>
+          <w:highlight w:val="yellow"/>
+        </w:rPr>
+        <w:t>this</w:t>
+      </w:r>
+      <w:r>
+        <w:rPr>
+          <w:highlight w:val="yellow"/>
+        </w:rPr>
+        <w:t xml:space="preserve">.board.allCapturedSquares(sq, </w:t>
+      </w:r>
+      <w:r>
+        <w:rPr>
+          <w:color w:val="0000FF"/>
+          <w:highlight w:val="yellow"/>
+        </w:rPr>
+        <w:t>this</w:t>
+      </w:r>
+      <w:r>
+        <w:rPr>
+          <w:highlight w:val="yellow"/>
+        </w:rPr>
+        <w:t>.turn);</w:t>
+      </w:r>
+    </w:p>
+    <w:p>
+      <w:pPr>
+        <w:pStyle w:val="CodeSnippet"/>
+      </w:pPr>
+      <w:r>
+        <w:t xml:space="preserve">        </w:t>
+      </w:r>
+      <w:r>
+        <w:rPr>
+          <w:highlight w:val="yellow"/>
+        </w:rPr>
+        <w:t xml:space="preserve">_.forEach(flips, sq =&gt; sq.occupiedBy = </w:t>
+      </w:r>
+      <w:r>
+        <w:rPr>
+          <w:color w:val="0000FF"/>
+          <w:highlight w:val="yellow"/>
+        </w:rPr>
+        <w:t>this</w:t>
+      </w:r>
+      <w:r>
+        <w:rPr>
+          <w:highlight w:val="yellow"/>
+        </w:rPr>
+        <w:t>.turn);</w:t>
+      </w:r>
+    </w:p>
+    <w:p>
+      <w:pPr>
+        <w:pStyle w:val="CodeSnippet"/>
+      </w:pPr>
+      <w:r>
+        <w:t xml:space="preserve">        </w:t>
+      </w:r>
+      <w:r>
+        <w:rPr>
+          <w:color w:val="008000"/>
+        </w:rPr>
+        <w:t>//S</w:t>
+      </w:r>
+      <w:r>
+        <w:rPr>
+          <w:color w:val="008000"/>
+        </w:rPr>
+        <w:t>et the next turn</w:t>
+      </w:r>
+    </w:p>
+    <w:p>
+      <w:pPr>
+        <w:pStyle w:val="CodeSnippet"/>
+      </w:pPr>
+      <w:r>
+        <w:t xml:space="preserve">        </w:t>
+      </w:r>
+      <w:r>
+        <w:rPr>
+          <w:color w:val="0000FF"/>
+        </w:rPr>
+        <w:t>this</w:t>
+      </w:r>
+      <w:r>
+        <w:t>.turn = oppositeSideTo(</w:t>
+      </w:r>
+      <w:r>
+        <w:rPr>
+          <w:color w:val="0000FF"/>
+        </w:rPr>
+        <w:t>this</w:t>
+      </w:r>
+      <w:r>
+        <w:t>.turn);</w:t>
+      </w:r>
+    </w:p>
+    <w:p>
+      <w:pPr>
+        <w:pStyle w:val="CodeSnippet"/>
+      </w:pPr>
+      <w:r>
+        <w:t xml:space="preserve">        </w:t>
+      </w:r>
+      <w:r>
+        <w:rPr>
+          <w:color w:val="0000FF"/>
+        </w:rPr>
+        <w:t>this</w:t>
+      </w:r>
+      <w:r>
+        <w:t>.updateStatus();</w:t>
+      </w:r>
+    </w:p>
+    <w:p>
+      <w:pPr>
+        <w:pStyle w:val="CodeSnippet"/>
+      </w:pPr>
+      <w:r>
+        <w:t xml:space="preserve">    }</w:t>
+      </w:r>
+    </w:p>
+    <w:p>
+      <w:pPr>
+        <w:pStyle w:val="CodeSnippet"/>
+      </w:pPr>
+      <w:r>
+        <w:t>}</w:t>
+      </w:r>
+    </w:p>
+    <w:p>
+      <w:r>
+        <w:t>Test</w:t>
+      </w:r>
+    </w:p>
+    <w:p>
+      <w:pPr>
+        <w:pStyle w:val="Heading2"/>
+      </w:pPr>
+      <w:r>
+        <w:t>Fix bug</w:t>
+      </w:r>
+    </w:p>
+    <w:p>
+      <w:r>
+        <w:t xml:space="preserve">note that squares may be highlighted blue even if move is invalid. </w:t>
+      </w:r>
+      <w:r>
+        <w:t>TODO: Need example</w:t>
       </w:r>
       <w:bookmarkStart w:id="0" w:name="_GoBack"/>
       <w:bookmarkEnd w:id="0"/>
-      <w:r>
-        <w:t>now see all potentially captured squares highlighted in blue.</w:t>
-      </w:r>
-    </w:p>
-    <w:p>
-      <w:pPr>
-        <w:pStyle w:val="Heading1"/>
-      </w:pPr>
-      <w:r>
-        <w:lastRenderedPageBreak/>
-        <w:t xml:space="preserve">14: Captured pieces flipped automatically </w:t>
-      </w:r>
-    </w:p>
-    <w:p>
-      <w:pPr>
-        <w:pStyle w:val="Heading2"/>
-        <w:ind w:left="360"/>
-      </w:pPr>
-      <w:r>
-        <w:t>Add the rule that a move is only valid if at least one piece is going to be captured</w:t>
-      </w:r>
-    </w:p>
-    <w:p>
-      <w:r>
-        <w:t>In Board, change:</w:t>
-      </w:r>
-    </w:p>
-    <w:p>
-      <w:pPr>
-        <w:pStyle w:val="CodeSnippet"/>
-      </w:pPr>
-      <w:r>
-        <w:rPr>
-          <w:color w:val="0000FF"/>
-        </w:rPr>
-        <w:t>public</w:t>
-      </w:r>
-      <w:r>
-        <w:t xml:space="preserve"> wouldBeValidMove(sq: Square, side: Side): </w:t>
-      </w:r>
-      <w:r>
-        <w:rPr>
-          <w:color w:val="0000FF"/>
-        </w:rPr>
-        <w:t>boolean</w:t>
-      </w:r>
-      <w:r>
-        <w:t xml:space="preserve"> {</w:t>
-      </w:r>
-    </w:p>
-    <w:p>
-      <w:pPr>
-        <w:pStyle w:val="CodeSnippet"/>
-      </w:pPr>
-      <w:r>
-        <w:t xml:space="preserve">    </w:t>
-      </w:r>
-      <w:r>
-        <w:rPr>
-          <w:color w:val="0000FF"/>
-        </w:rPr>
-        <w:t>return</w:t>
-      </w:r>
-      <w:r>
-        <w:t xml:space="preserve"> sq.occupiedBy == </w:t>
-      </w:r>
-      <w:r>
-        <w:rPr>
-          <w:color w:val="0000FF"/>
-        </w:rPr>
-        <w:t>null</w:t>
-      </w:r>
-      <w:r>
-        <w:t xml:space="preserve"> &amp;&amp;</w:t>
-      </w:r>
-    </w:p>
-    <w:p>
-      <w:pPr>
-        <w:pStyle w:val="CodeSnippet"/>
-      </w:pPr>
-      <w:r>
-        <w:t xml:space="preserve">        </w:t>
-      </w:r>
-      <w:r>
-        <w:rPr>
-          <w:color w:val="0000FF"/>
-        </w:rPr>
-        <w:t>this</w:t>
-      </w:r>
-      <w:r>
-        <w:t xml:space="preserve">.isAdjacentToPiece(sq, oppositeSideTo(side)) </w:t>
-      </w:r>
-      <w:r>
-        <w:rPr>
-          <w:highlight w:val="yellow"/>
-        </w:rPr>
-        <w:t>&amp;&amp;</w:t>
-      </w:r>
-    </w:p>
-    <w:p>
-      <w:pPr>
-        <w:pStyle w:val="CodeSnippet"/>
-      </w:pPr>
-      <w:r>
-        <w:t xml:space="preserve">        </w:t>
-      </w:r>
-      <w:r>
-        <w:rPr>
-          <w:color w:val="0000FF"/>
-          <w:highlight w:val="yellow"/>
-        </w:rPr>
-        <w:t>this</w:t>
-      </w:r>
-      <w:r>
-        <w:rPr>
-          <w:highlight w:val="yellow"/>
-        </w:rPr>
-        <w:t>.allCapturedSquares(sq, side).length &gt; 0</w:t>
-      </w:r>
-      <w:r>
-        <w:t>;</w:t>
-      </w:r>
-    </w:p>
-    <w:p>
-      <w:pPr>
-        <w:pStyle w:val="CodeSnippet"/>
-      </w:pPr>
-      <w:r>
-        <w:t>}</w:t>
-      </w:r>
-    </w:p>
-    <w:p>
-      <w:r>
-        <w:t>Test this (checking that cursor shows red otherwise.</w:t>
-      </w:r>
-    </w:p>
-    <w:p>
-      <w:pPr>
-        <w:pStyle w:val="Heading2"/>
-      </w:pPr>
-      <w:r>
-        <w:t>Flip the captured pieces as part of the place piece function</w:t>
-      </w:r>
-    </w:p>
-    <w:p>
-      <w:pPr>
-        <w:pStyle w:val="CodeSnippet"/>
-      </w:pPr>
-      <w:r>
-        <w:rPr>
-          <w:color w:val="0000FF"/>
-        </w:rPr>
-        <w:t>public</w:t>
-      </w:r>
-      <w:r>
-        <w:t xml:space="preserve"> placePiece(sq: Square): </w:t>
-      </w:r>
-      <w:r>
-        <w:rPr>
-          <w:color w:val="0000FF"/>
-        </w:rPr>
-        <w:t>void</w:t>
-      </w:r>
-      <w:r>
-        <w:t xml:space="preserve"> {</w:t>
-      </w:r>
-    </w:p>
-    <w:p>
-      <w:pPr>
-        <w:pStyle w:val="CodeSnippet"/>
-      </w:pPr>
-      <w:r>
-        <w:t xml:space="preserve">    </w:t>
-      </w:r>
-      <w:r>
-        <w:rPr>
-          <w:color w:val="0000FF"/>
-        </w:rPr>
-        <w:t>if</w:t>
-      </w:r>
-      <w:r>
-        <w:t xml:space="preserve"> (</w:t>
-      </w:r>
-      <w:r>
-        <w:rPr>
-          <w:color w:val="0000FF"/>
-        </w:rPr>
-        <w:t>this</w:t>
-      </w:r>
-      <w:r>
-        <w:t xml:space="preserve">.board.wouldBeValidMove(sq, </w:t>
-      </w:r>
-      <w:r>
-        <w:rPr>
-          <w:color w:val="0000FF"/>
-        </w:rPr>
-        <w:t>this</w:t>
-      </w:r>
-      <w:r>
-        <w:t>.turn)) {</w:t>
-      </w:r>
-    </w:p>
-    <w:p>
-      <w:pPr>
-        <w:pStyle w:val="CodeSnippet"/>
-      </w:pPr>
-      <w:r>
-        <w:t xml:space="preserve">        </w:t>
-      </w:r>
-      <w:r>
-        <w:rPr>
-          <w:color w:val="008000"/>
-        </w:rPr>
-        <w:t>//Place new piece</w:t>
-      </w:r>
-    </w:p>
-    <w:p>
-      <w:pPr>
-        <w:pStyle w:val="CodeSnippet"/>
-      </w:pPr>
-      <w:r>
-        <w:t xml:space="preserve">        sq.occupiedBy = </w:t>
-      </w:r>
-      <w:r>
-        <w:rPr>
-          <w:color w:val="0000FF"/>
-        </w:rPr>
-        <w:t>this</w:t>
-      </w:r>
-      <w:r>
-        <w:t>.turn;</w:t>
-      </w:r>
-    </w:p>
-    <w:p>
-      <w:pPr>
-        <w:pStyle w:val="CodeSnippet"/>
-        <w:rPr>
-          <w:highlight w:val="yellow"/>
-        </w:rPr>
-      </w:pPr>
-      <w:r>
-        <w:t xml:space="preserve">        </w:t>
-      </w:r>
-      <w:r>
-        <w:rPr>
-          <w:color w:val="008000"/>
-          <w:highlight w:val="yellow"/>
-        </w:rPr>
-        <w:t>//Flip captured pieces</w:t>
-      </w:r>
-    </w:p>
-    <w:p>
-      <w:pPr>
-        <w:pStyle w:val="CodeSnippet"/>
-        <w:rPr>
-          <w:highlight w:val="yellow"/>
-        </w:rPr>
-      </w:pPr>
-      <w:r>
-        <w:rPr>
-          <w:highlight w:val="yellow"/>
-        </w:rPr>
-        <w:t xml:space="preserve">        </w:t>
-      </w:r>
-      <w:r>
-        <w:rPr>
-          <w:color w:val="0000FF"/>
-          <w:highlight w:val="yellow"/>
-        </w:rPr>
-        <w:t>var</w:t>
-      </w:r>
-      <w:r>
-        <w:rPr>
-          <w:highlight w:val="yellow"/>
-        </w:rPr>
-        <w:t xml:space="preserve"> flips: Square[] = </w:t>
-      </w:r>
-      <w:r>
-        <w:rPr>
-          <w:color w:val="0000FF"/>
-          <w:highlight w:val="yellow"/>
-        </w:rPr>
-        <w:t>this</w:t>
-      </w:r>
-      <w:r>
-        <w:rPr>
-          <w:highlight w:val="yellow"/>
-        </w:rPr>
-        <w:t xml:space="preserve">.board.allCapturedSquares(sq, </w:t>
-      </w:r>
-      <w:r>
-        <w:rPr>
-          <w:color w:val="0000FF"/>
-          <w:highlight w:val="yellow"/>
-        </w:rPr>
-        <w:t>this</w:t>
-      </w:r>
-      <w:r>
-        <w:rPr>
-          <w:highlight w:val="yellow"/>
-        </w:rPr>
-        <w:t>.turn);</w:t>
-      </w:r>
-    </w:p>
-    <w:p>
-      <w:pPr>
-        <w:pStyle w:val="CodeSnippet"/>
-      </w:pPr>
-      <w:r>
-        <w:rPr>
-          <w:highlight w:val="yellow"/>
-        </w:rPr>
-        <w:t xml:space="preserve">        _.forEach(flips, sq =&gt; sq.occupiedBy = </w:t>
-      </w:r>
-      <w:r>
-        <w:rPr>
-          <w:color w:val="0000FF"/>
-          <w:highlight w:val="yellow"/>
-        </w:rPr>
-        <w:t>this</w:t>
-      </w:r>
-      <w:r>
-        <w:rPr>
-          <w:highlight w:val="yellow"/>
-        </w:rPr>
-        <w:t>.turn);</w:t>
-      </w:r>
-    </w:p>
-    <w:p>
-      <w:pPr>
-        <w:pStyle w:val="CodeSnippet"/>
-      </w:pPr>
-      <w:r>
-        <w:t xml:space="preserve">        </w:t>
-      </w:r>
-      <w:r>
-        <w:rPr>
-          <w:color w:val="008000"/>
-        </w:rPr>
-        <w:t>//Now set the next turn</w:t>
-      </w:r>
-    </w:p>
-    <w:p>
-      <w:pPr>
-        <w:pStyle w:val="CodeSnippet"/>
-      </w:pPr>
-      <w:r>
-        <w:t xml:space="preserve">        </w:t>
-      </w:r>
-      <w:r>
-        <w:rPr>
-          <w:color w:val="0000FF"/>
-        </w:rPr>
-        <w:t>this</w:t>
-      </w:r>
-      <w:r>
-        <w:t>.turn = oppositeSideTo(</w:t>
-      </w:r>
-      <w:r>
-        <w:rPr>
-          <w:color w:val="0000FF"/>
-        </w:rPr>
-        <w:t>this</w:t>
-      </w:r>
-      <w:r>
-        <w:t>.turn);</w:t>
-      </w:r>
-    </w:p>
-    <w:p>
-      <w:pPr>
-        <w:pStyle w:val="CodeSnippet"/>
-      </w:pPr>
-      <w:r>
-        <w:t xml:space="preserve">        </w:t>
-      </w:r>
-      <w:r>
-        <w:rPr>
-          <w:color w:val="0000FF"/>
-        </w:rPr>
-        <w:t>this</w:t>
-      </w:r>
-      <w:r>
-        <w:t>.updateStatus();</w:t>
-      </w:r>
-    </w:p>
-    <w:p>
-      <w:pPr>
-        <w:pStyle w:val="CodeSnippet"/>
-      </w:pPr>
-      <w:r>
-        <w:t xml:space="preserve">    }</w:t>
-      </w:r>
-    </w:p>
-    <w:p>
-      <w:pPr>
-        <w:pStyle w:val="CodeSnippet"/>
-      </w:pPr>
-      <w:r>
-        <w:t>}</w:t>
-      </w:r>
-    </w:p>
-    <w:p>
-      <w:r>
-        <w:t>Test</w:t>
-      </w:r>
-    </w:p>
-    <w:p>
-      <w:pPr>
-        <w:pStyle w:val="Heading2"/>
-      </w:pPr>
-      <w:r>
-        <w:t>Fix bug</w:t>
-      </w:r>
-    </w:p>
-    <w:p>
-      <w:r>
-        <w:t xml:space="preserve">note that squares may be highlighted blue even if move is invalid. </w:t>
-      </w:r>
     </w:p>
     <w:p>
       <w:pPr>
@@ -18417,7 +18626,19 @@
         <w:rPr>
           <w:color w:val="008000"/>
         </w:rPr>
-        <w:t>//Now set the next turn</w:t>
+        <w:t>//</w:t>
+      </w:r>
+      <w:r>
+        <w:rPr>
+          <w:color w:val="008000"/>
+        </w:rPr>
+        <w:t>S</w:t>
+      </w:r>
+      <w:r>
+        <w:rPr>
+          <w:color w:val="008000"/>
+        </w:rPr>
+        <w:t>et the next turn</w:t>
       </w:r>
     </w:p>
     <w:p>
@@ -18456,6 +18677,7 @@
       <w:r>
         <w:rPr>
           <w:color w:val="008000"/>
+          <w:highlight w:val="yellow"/>
         </w:rPr>
         <w:t>//test for game over</w:t>
       </w:r>
@@ -18487,14 +18709,8 @@
     <w:p>
       <w:pPr>
         <w:pStyle w:val="CodeSnippet"/>
-        <w:rPr>
-          <w:highlight w:val="yellow"/>
-        </w:rPr>
-      </w:pPr>
-      <w:r>
-        <w:rPr>
-          <w:highlight w:val="yellow"/>
-        </w:rPr>
+      </w:pPr>
+      <w:r>
         <w:t xml:space="preserve">            </w:t>
       </w:r>
       <w:r>
@@ -18516,10 +18732,13 @@
         <w:pStyle w:val="CodeSnippet"/>
       </w:pPr>
       <w:r>
-        <w:rPr>
-          <w:highlight w:val="yellow"/>
-        </w:rPr>
-        <w:t xml:space="preserve">        }</w:t>
+        <w:t xml:space="preserve">        </w:t>
+      </w:r>
+      <w:r>
+        <w:rPr>
+          <w:highlight w:val="yellow"/>
+        </w:rPr>
+        <w:t>}</w:t>
       </w:r>
     </w:p>
     <w:p>
@@ -19557,7 +19776,13 @@
         <w:rPr>
           <w:color w:val="008000"/>
         </w:rPr>
-        <w:t>//Now set the next turn</w:t>
+        <w:t>//S</w:t>
+      </w:r>
+      <w:r>
+        <w:rPr>
+          <w:color w:val="008000"/>
+        </w:rPr>
+        <w:t>et the next turn</w:t>
       </w:r>
     </w:p>
     <w:p>

</xml_diff>

<commit_message>
Story 16: End game and show result when board is full
</commit_message>
<xml_diff>
--- a/Reversi/documentation/Stories.docx
+++ b/Reversi/documentation/Stories.docx
@@ -17780,72 +17780,72 @@
         </w:rPr>
         <w:t>mode.</w:t>
       </w:r>
+      <w:r>
+        <w:rPr>
+          <w:highlight w:val="yellow"/>
+        </w:rPr>
+        <w:t>Side.black).toString();</w:t>
+      </w:r>
+    </w:p>
+    <w:p>
+      <w:pPr>
+        <w:pStyle w:val="CodeSnippet"/>
+      </w:pPr>
+      <w:r>
+        <w:t xml:space="preserve">    </w:t>
+      </w:r>
+      <w:r>
+        <w:rPr>
+          <w:highlight w:val="yellow"/>
+        </w:rPr>
+        <w:t>document.getElementById(</w:t>
+      </w:r>
+      <w:r>
+        <w:rPr>
+          <w:color w:val="A31515"/>
+          <w:highlight w:val="yellow"/>
+        </w:rPr>
+        <w:t>"white"</w:t>
+      </w:r>
+      <w:r>
+        <w:rPr>
+          <w:highlight w:val="yellow"/>
+        </w:rPr>
+        <w:t>).innerHTML = board.countPieces(</w:t>
+      </w:r>
+      <w:r>
+        <w:rPr>
+          <w:highlight w:val="yellow"/>
+        </w:rPr>
+        <w:t>model.</w:t>
+      </w:r>
+      <w:r>
+        <w:rPr>
+          <w:highlight w:val="yellow"/>
+        </w:rPr>
+        <w:t>Side.white).toString();</w:t>
+      </w:r>
+    </w:p>
+    <w:p>
+      <w:pPr>
+        <w:pStyle w:val="CodeSnippet"/>
+      </w:pPr>
+      <w:r>
+        <w:t>}</w:t>
+      </w:r>
+    </w:p>
+    <w:p>
+      <w:r>
+        <w:t>Test</w:t>
+      </w:r>
+    </w:p>
+    <w:p>
+      <w:pPr>
+        <w:pStyle w:val="Heading1"/>
+      </w:pPr>
       <w:bookmarkStart w:id="0" w:name="_GoBack"/>
       <w:bookmarkEnd w:id="0"/>
       <w:r>
-        <w:rPr>
-          <w:highlight w:val="yellow"/>
-        </w:rPr>
-        <w:t>Side.black).toString();</w:t>
-      </w:r>
-    </w:p>
-    <w:p>
-      <w:pPr>
-        <w:pStyle w:val="CodeSnippet"/>
-      </w:pPr>
-      <w:r>
-        <w:t xml:space="preserve">    </w:t>
-      </w:r>
-      <w:r>
-        <w:rPr>
-          <w:highlight w:val="yellow"/>
-        </w:rPr>
-        <w:t>document.getElementById(</w:t>
-      </w:r>
-      <w:r>
-        <w:rPr>
-          <w:color w:val="A31515"/>
-          <w:highlight w:val="yellow"/>
-        </w:rPr>
-        <w:t>"white"</w:t>
-      </w:r>
-      <w:r>
-        <w:rPr>
-          <w:highlight w:val="yellow"/>
-        </w:rPr>
-        <w:t>).innerHTML = board.countPieces(</w:t>
-      </w:r>
-      <w:r>
-        <w:rPr>
-          <w:highlight w:val="yellow"/>
-        </w:rPr>
-        <w:t>model.</w:t>
-      </w:r>
-      <w:r>
-        <w:rPr>
-          <w:highlight w:val="yellow"/>
-        </w:rPr>
-        <w:t>Side.white).toString();</w:t>
-      </w:r>
-    </w:p>
-    <w:p>
-      <w:pPr>
-        <w:pStyle w:val="CodeSnippet"/>
-      </w:pPr>
-      <w:r>
-        <w:t>}</w:t>
-      </w:r>
-    </w:p>
-    <w:p>
-      <w:r>
-        <w:t>Test</w:t>
-      </w:r>
-    </w:p>
-    <w:p>
-      <w:pPr>
-        <w:pStyle w:val="Heading1"/>
-      </w:pPr>
-      <w:r>
         <w:lastRenderedPageBreak/>
         <w:t>16</w:t>
       </w:r>
@@ -17869,7 +17869,22 @@
         <w:pStyle w:val="CodeSnippet"/>
       </w:pPr>
       <w:r>
-        <w:t>public gameOver: boolean;</w:t>
+        <w:rPr>
+          <w:color w:val="0000FF"/>
+        </w:rPr>
+        <w:t>public</w:t>
+      </w:r>
+      <w:r>
+        <w:t xml:space="preserve"> gameOver: </w:t>
+      </w:r>
+      <w:r>
+        <w:rPr>
+          <w:color w:val="0000FF"/>
+        </w:rPr>
+        <w:t>boolean</w:t>
+      </w:r>
+      <w:r>
+        <w:t>;</w:t>
       </w:r>
     </w:p>
     <w:p>
@@ -17881,6 +17896,11 @@
       </w:r>
     </w:p>
     <w:p>
+      <w:r>
+        <w:t>Don’t miss the new closing brace at the bottom!</w:t>
+      </w:r>
+    </w:p>
+    <w:p>
       <w:pPr>
         <w:pStyle w:val="CodeSnippet"/>
       </w:pPr>
@@ -17943,14 +17963,8 @@
     <w:p>
       <w:pPr>
         <w:pStyle w:val="CodeSnippet"/>
-        <w:rPr>
-          <w:highlight w:val="yellow"/>
-        </w:rPr>
-      </w:pPr>
-      <w:r>
-        <w:rPr>
-          <w:highlight w:val="yellow"/>
-        </w:rPr>
+      </w:pPr>
+      <w:r>
         <w:t xml:space="preserve">        </w:t>
       </w:r>
       <w:r>
@@ -17970,14 +17984,8 @@
     <w:p>
       <w:pPr>
         <w:pStyle w:val="CodeSnippet"/>
-        <w:rPr>
-          <w:highlight w:val="yellow"/>
-        </w:rPr>
-      </w:pPr>
-      <w:r>
-        <w:rPr>
-          <w:highlight w:val="yellow"/>
-        </w:rPr>
+      </w:pPr>
+      <w:r>
         <w:t xml:space="preserve">        </w:t>
       </w:r>
       <w:r>
@@ -17997,14 +18005,8 @@
     <w:p>
       <w:pPr>
         <w:pStyle w:val="CodeSnippet"/>
-        <w:rPr>
-          <w:highlight w:val="yellow"/>
-        </w:rPr>
-      </w:pPr>
-      <w:r>
-        <w:rPr>
-          <w:highlight w:val="yellow"/>
-        </w:rPr>
+      </w:pPr>
+      <w:r>
         <w:t xml:space="preserve">        </w:t>
       </w:r>
       <w:r>
@@ -18024,14 +18026,8 @@
     <w:p>
       <w:pPr>
         <w:pStyle w:val="CodeSnippet"/>
-        <w:rPr>
-          <w:highlight w:val="yellow"/>
-        </w:rPr>
-      </w:pPr>
-      <w:r>
-        <w:rPr>
-          <w:highlight w:val="yellow"/>
-        </w:rPr>
+      </w:pPr>
+      <w:r>
         <w:t xml:space="preserve">            </w:t>
       </w:r>
       <w:r>
@@ -18064,15 +18060,15 @@
     <w:p>
       <w:pPr>
         <w:pStyle w:val="CodeSnippet"/>
-        <w:rPr>
-          <w:highlight w:val="yellow"/>
-        </w:rPr>
-      </w:pPr>
-      <w:r>
-        <w:rPr>
-          <w:highlight w:val="yellow"/>
-        </w:rPr>
-        <w:t xml:space="preserve">        } </w:t>
+      </w:pPr>
+      <w:r>
+        <w:t xml:space="preserve">        </w:t>
+      </w:r>
+      <w:r>
+        <w:rPr>
+          <w:highlight w:val="yellow"/>
+        </w:rPr>
+        <w:t xml:space="preserve">} </w:t>
       </w:r>
       <w:r>
         <w:rPr>
@@ -18104,14 +18100,8 @@
     <w:p>
       <w:pPr>
         <w:pStyle w:val="CodeSnippet"/>
-        <w:rPr>
-          <w:highlight w:val="yellow"/>
-        </w:rPr>
-      </w:pPr>
-      <w:r>
-        <w:rPr>
-          <w:highlight w:val="yellow"/>
-        </w:rPr>
+      </w:pPr>
+      <w:r>
         <w:t xml:space="preserve">            </w:t>
       </w:r>
       <w:r>
@@ -18144,15 +18134,15 @@
     <w:p>
       <w:pPr>
         <w:pStyle w:val="CodeSnippet"/>
-        <w:rPr>
-          <w:highlight w:val="yellow"/>
-        </w:rPr>
-      </w:pPr>
-      <w:r>
-        <w:rPr>
-          <w:highlight w:val="yellow"/>
-        </w:rPr>
-        <w:t xml:space="preserve">        } </w:t>
+      </w:pPr>
+      <w:r>
+        <w:t xml:space="preserve">        </w:t>
+      </w:r>
+      <w:r>
+        <w:rPr>
+          <w:highlight w:val="yellow"/>
+        </w:rPr>
+        <w:t xml:space="preserve">} </w:t>
       </w:r>
       <w:r>
         <w:rPr>
@@ -18171,14 +18161,8 @@
     <w:p>
       <w:pPr>
         <w:pStyle w:val="CodeSnippet"/>
-        <w:rPr>
-          <w:highlight w:val="yellow"/>
-        </w:rPr>
-      </w:pPr>
-      <w:r>
-        <w:rPr>
-          <w:highlight w:val="yellow"/>
-        </w:rPr>
+      </w:pPr>
+      <w:r>
         <w:t xml:space="preserve">            </w:t>
       </w:r>
       <w:r>
@@ -18211,26 +18195,29 @@
     <w:p>
       <w:pPr>
         <w:pStyle w:val="CodeSnippet"/>
-        <w:rPr>
-          <w:highlight w:val="yellow"/>
-        </w:rPr>
-      </w:pPr>
-      <w:r>
-        <w:rPr>
-          <w:highlight w:val="yellow"/>
-        </w:rPr>
-        <w:t xml:space="preserve">        }</w:t>
-      </w:r>
-    </w:p>
-    <w:p>
-      <w:pPr>
-        <w:pStyle w:val="CodeSnippet"/>
-      </w:pPr>
-      <w:r>
-        <w:rPr>
-          <w:highlight w:val="yellow"/>
-        </w:rPr>
-        <w:t xml:space="preserve">    } </w:t>
+      </w:pPr>
+      <w:r>
+        <w:t xml:space="preserve">        </w:t>
+      </w:r>
+      <w:r>
+        <w:rPr>
+          <w:highlight w:val="yellow"/>
+        </w:rPr>
+        <w:t>}</w:t>
+      </w:r>
+    </w:p>
+    <w:p>
+      <w:pPr>
+        <w:pStyle w:val="CodeSnippet"/>
+      </w:pPr>
+      <w:r>
+        <w:t xml:space="preserve">    </w:t>
+      </w:r>
+      <w:r>
+        <w:rPr>
+          <w:highlight w:val="yellow"/>
+        </w:rPr>
+        <w:t xml:space="preserve">} </w:t>
       </w:r>
       <w:r>
         <w:rPr>
@@ -18813,9 +18800,19 @@
       </w:r>
     </w:p>
     <w:p>
+      <w:r>
+        <w:t>Test: should now work</w:t>
+      </w:r>
+    </w:p>
+    <w:p>
       <w:pPr>
         <w:pStyle w:val="Heading2"/>
       </w:pPr>
+    </w:p>
+    <w:p>
+      <w:pPr>
+        <w:pStyle w:val="Heading2"/>
+      </w:pPr>
       <w:r>
         <w:t>Use the gameOver flag to prevent further play</w:t>
       </w:r>
@@ -18824,6 +18821,17 @@
       </w:r>
     </w:p>
     <w:p>
+      <w:r>
+        <w:t>add new test at the top of the inkeydown function</w:t>
+      </w:r>
+      <w:r>
+        <w:t xml:space="preserve"> (in app.ts):</w:t>
+      </w:r>
+      <w:r>
+        <w:t xml:space="preserve"> </w:t>
+      </w:r>
+    </w:p>
+    <w:p>
       <w:pPr>
         <w:pStyle w:val="CodeSnippet"/>
       </w:pPr>
@@ -18851,6 +18859,9 @@
     <w:p>
       <w:pPr>
         <w:pStyle w:val="CodeSnippet"/>
+        <w:rPr>
+          <w:color w:val="008000"/>
+        </w:rPr>
       </w:pPr>
       <w:r>
         <w:t xml:space="preserve">        </w:t>
@@ -18886,7 +18897,13 @@
           <w:color w:val="008000"/>
           <w:highlight w:val="yellow"/>
         </w:rPr>
-        <w:t>//Can't continue</w:t>
+        <w:t>//</w:t>
+      </w:r>
+      <w:r>
+        <w:rPr>
+          <w:color w:val="008000"/>
+        </w:rPr>
+        <w:t>Don’t act on any key</w:t>
       </w:r>
     </w:p>
     <w:p>
@@ -18904,6 +18921,14 @@
       </w:r>
       <w:r>
         <w:t xml:space="preserve"> (ke.keyCode) {</w:t>
+      </w:r>
+    </w:p>
+    <w:p>
+      <w:pPr>
+        <w:pStyle w:val="CodeSnippet"/>
+      </w:pPr>
+      <w:r>
+        <w:t>…</w:t>
       </w:r>
     </w:p>
     <w:p>

</xml_diff>

<commit_message>
Story 17: Allow player to skip their turn if they can’t move
</commit_message>
<xml_diff>
--- a/Reversi/documentation/Stories.docx
+++ b/Reversi/documentation/Stories.docx
@@ -17843,1294 +17843,1317 @@
       <w:pPr>
         <w:pStyle w:val="Heading1"/>
       </w:pPr>
+      <w:r>
+        <w:lastRenderedPageBreak/>
+        <w:t>16</w:t>
+      </w:r>
+      <w:r>
+        <w:t xml:space="preserve">: </w:t>
+      </w:r>
+      <w:r>
+        <w:t>End game and show result when the board is full</w:t>
+      </w:r>
+    </w:p>
+    <w:p>
+      <w:pPr>
+        <w:pStyle w:val="Heading2"/>
+      </w:pPr>
+      <w:r>
+        <w:t>Add a gameOver flag to the GameManager</w:t>
+      </w:r>
+    </w:p>
+    <w:p>
+      <w:pPr>
+        <w:pStyle w:val="CodeSnippet"/>
+      </w:pPr>
+      <w:r>
+        <w:rPr>
+          <w:color w:val="0000FF"/>
+        </w:rPr>
+        <w:t>public</w:t>
+      </w:r>
+      <w:r>
+        <w:t xml:space="preserve"> gameOver: </w:t>
+      </w:r>
+      <w:r>
+        <w:rPr>
+          <w:color w:val="0000FF"/>
+        </w:rPr>
+        <w:t>boolean</w:t>
+      </w:r>
+      <w:r>
+        <w:t>;</w:t>
+      </w:r>
+    </w:p>
+    <w:p>
+      <w:pPr>
+        <w:pStyle w:val="Heading2"/>
+      </w:pPr>
+      <w:r>
+        <w:t>Change the updateStatus method on GameManager</w:t>
+      </w:r>
+    </w:p>
+    <w:p>
+      <w:r>
+        <w:t>Don’t miss the new closing brace at the bottom!</w:t>
+      </w:r>
+    </w:p>
+    <w:p>
+      <w:pPr>
+        <w:pStyle w:val="CodeSnippet"/>
+      </w:pPr>
+      <w:r>
+        <w:rPr>
+          <w:color w:val="0000FF"/>
+        </w:rPr>
+        <w:t>public</w:t>
+      </w:r>
+      <w:r>
+        <w:t xml:space="preserve"> updateStatus(): </w:t>
+      </w:r>
+      <w:r>
+        <w:rPr>
+          <w:color w:val="0000FF"/>
+        </w:rPr>
+        <w:t>void</w:t>
+      </w:r>
+      <w:r>
+        <w:t xml:space="preserve"> {</w:t>
+      </w:r>
+    </w:p>
+    <w:p>
+      <w:pPr>
+        <w:pStyle w:val="CodeSnippet"/>
+        <w:rPr>
+          <w:highlight w:val="yellow"/>
+        </w:rPr>
+      </w:pPr>
+      <w:r>
+        <w:t xml:space="preserve">    </w:t>
+      </w:r>
+      <w:r>
+        <w:rPr>
+          <w:color w:val="0000FF"/>
+          <w:highlight w:val="yellow"/>
+        </w:rPr>
+        <w:t>if</w:t>
+      </w:r>
+      <w:r>
+        <w:rPr>
+          <w:highlight w:val="yellow"/>
+        </w:rPr>
+        <w:t xml:space="preserve"> (</w:t>
+      </w:r>
+      <w:r>
+        <w:rPr>
+          <w:color w:val="0000FF"/>
+          <w:highlight w:val="yellow"/>
+        </w:rPr>
+        <w:t>this</w:t>
+      </w:r>
+      <w:r>
+        <w:rPr>
+          <w:highlight w:val="yellow"/>
+        </w:rPr>
+        <w:t>.gameOver) {</w:t>
+      </w:r>
+    </w:p>
+    <w:p>
+      <w:pPr>
+        <w:pStyle w:val="CodeSnippet"/>
+      </w:pPr>
+      <w:r>
+        <w:t xml:space="preserve">        </w:t>
+      </w:r>
+      <w:r>
+        <w:rPr>
+          <w:color w:val="0000FF"/>
+          <w:highlight w:val="yellow"/>
+        </w:rPr>
+        <w:t>var</w:t>
+      </w:r>
+      <w:r>
+        <w:rPr>
+          <w:highlight w:val="yellow"/>
+        </w:rPr>
+        <w:t xml:space="preserve"> black = board.countPieces(Side.black);</w:t>
+      </w:r>
+    </w:p>
+    <w:p>
+      <w:pPr>
+        <w:pStyle w:val="CodeSnippet"/>
+      </w:pPr>
+      <w:r>
+        <w:t xml:space="preserve">        </w:t>
+      </w:r>
+      <w:r>
+        <w:rPr>
+          <w:color w:val="0000FF"/>
+          <w:highlight w:val="yellow"/>
+        </w:rPr>
+        <w:t>var</w:t>
+      </w:r>
+      <w:r>
+        <w:rPr>
+          <w:highlight w:val="yellow"/>
+        </w:rPr>
+        <w:t xml:space="preserve"> white = board.countPieces(Side.white);</w:t>
+      </w:r>
+    </w:p>
+    <w:p>
+      <w:pPr>
+        <w:pStyle w:val="CodeSnippet"/>
+      </w:pPr>
+      <w:r>
+        <w:t xml:space="preserve">        </w:t>
+      </w:r>
+      <w:r>
+        <w:rPr>
+          <w:color w:val="0000FF"/>
+          <w:highlight w:val="yellow"/>
+        </w:rPr>
+        <w:t>if</w:t>
+      </w:r>
+      <w:r>
+        <w:rPr>
+          <w:highlight w:val="yellow"/>
+        </w:rPr>
+        <w:t xml:space="preserve"> (white &gt; black) {</w:t>
+      </w:r>
+    </w:p>
+    <w:p>
+      <w:pPr>
+        <w:pStyle w:val="CodeSnippet"/>
+      </w:pPr>
+      <w:r>
+        <w:t xml:space="preserve">            </w:t>
+      </w:r>
+      <w:r>
+        <w:rPr>
+          <w:color w:val="0000FF"/>
+          <w:highlight w:val="yellow"/>
+        </w:rPr>
+        <w:t>this</w:t>
+      </w:r>
+      <w:r>
+        <w:rPr>
+          <w:highlight w:val="yellow"/>
+        </w:rPr>
+        <w:t xml:space="preserve">.status = </w:t>
+      </w:r>
+      <w:r>
+        <w:rPr>
+          <w:color w:val="A31515"/>
+          <w:highlight w:val="yellow"/>
+        </w:rPr>
+        <w:t>'GAME OVER. White has won!'</w:t>
+      </w:r>
+      <w:r>
+        <w:rPr>
+          <w:highlight w:val="yellow"/>
+        </w:rPr>
+        <w:t>;</w:t>
+      </w:r>
+    </w:p>
+    <w:p>
+      <w:pPr>
+        <w:pStyle w:val="CodeSnippet"/>
+      </w:pPr>
+      <w:r>
+        <w:t xml:space="preserve">        </w:t>
+      </w:r>
+      <w:r>
+        <w:rPr>
+          <w:highlight w:val="yellow"/>
+        </w:rPr>
+        <w:t xml:space="preserve">} </w:t>
+      </w:r>
+      <w:r>
+        <w:rPr>
+          <w:color w:val="0000FF"/>
+          <w:highlight w:val="yellow"/>
+        </w:rPr>
+        <w:t>else</w:t>
+      </w:r>
+      <w:r>
+        <w:rPr>
+          <w:highlight w:val="yellow"/>
+        </w:rPr>
+        <w:t xml:space="preserve"> </w:t>
+      </w:r>
+      <w:r>
+        <w:rPr>
+          <w:color w:val="0000FF"/>
+          <w:highlight w:val="yellow"/>
+        </w:rPr>
+        <w:t>if</w:t>
+      </w:r>
+      <w:r>
+        <w:rPr>
+          <w:highlight w:val="yellow"/>
+        </w:rPr>
+        <w:t xml:space="preserve"> (black &gt; white) {</w:t>
+      </w:r>
+    </w:p>
+    <w:p>
+      <w:pPr>
+        <w:pStyle w:val="CodeSnippet"/>
+      </w:pPr>
+      <w:r>
+        <w:t xml:space="preserve">            </w:t>
+      </w:r>
+      <w:r>
+        <w:rPr>
+          <w:color w:val="0000FF"/>
+          <w:highlight w:val="yellow"/>
+        </w:rPr>
+        <w:t>this</w:t>
+      </w:r>
+      <w:r>
+        <w:rPr>
+          <w:highlight w:val="yellow"/>
+        </w:rPr>
+        <w:t xml:space="preserve">.status = </w:t>
+      </w:r>
+      <w:r>
+        <w:rPr>
+          <w:color w:val="A31515"/>
+          <w:highlight w:val="yellow"/>
+        </w:rPr>
+        <w:t>'GAME OVER. Black has won!'</w:t>
+      </w:r>
+      <w:r>
+        <w:rPr>
+          <w:highlight w:val="yellow"/>
+        </w:rPr>
+        <w:t>;</w:t>
+      </w:r>
+    </w:p>
+    <w:p>
+      <w:pPr>
+        <w:pStyle w:val="CodeSnippet"/>
+      </w:pPr>
+      <w:r>
+        <w:t xml:space="preserve">        </w:t>
+      </w:r>
+      <w:r>
+        <w:rPr>
+          <w:highlight w:val="yellow"/>
+        </w:rPr>
+        <w:t xml:space="preserve">} </w:t>
+      </w:r>
+      <w:r>
+        <w:rPr>
+          <w:color w:val="0000FF"/>
+          <w:highlight w:val="yellow"/>
+        </w:rPr>
+        <w:t>else</w:t>
+      </w:r>
+      <w:r>
+        <w:rPr>
+          <w:highlight w:val="yellow"/>
+        </w:rPr>
+        <w:t xml:space="preserve"> {</w:t>
+      </w:r>
+    </w:p>
+    <w:p>
+      <w:pPr>
+        <w:pStyle w:val="CodeSnippet"/>
+      </w:pPr>
+      <w:r>
+        <w:t xml:space="preserve">            </w:t>
+      </w:r>
+      <w:r>
+        <w:rPr>
+          <w:color w:val="0000FF"/>
+          <w:highlight w:val="yellow"/>
+        </w:rPr>
+        <w:t>this</w:t>
+      </w:r>
+      <w:r>
+        <w:rPr>
+          <w:highlight w:val="yellow"/>
+        </w:rPr>
+        <w:t xml:space="preserve">.status = </w:t>
+      </w:r>
+      <w:r>
+        <w:rPr>
+          <w:color w:val="A31515"/>
+          <w:highlight w:val="yellow"/>
+        </w:rPr>
+        <w:t>'GAME OVER. A draw!'</w:t>
+      </w:r>
+      <w:r>
+        <w:rPr>
+          <w:highlight w:val="yellow"/>
+        </w:rPr>
+        <w:t>;</w:t>
+      </w:r>
+    </w:p>
+    <w:p>
+      <w:pPr>
+        <w:pStyle w:val="CodeSnippet"/>
+      </w:pPr>
+      <w:r>
+        <w:t xml:space="preserve">        </w:t>
+      </w:r>
+      <w:r>
+        <w:rPr>
+          <w:highlight w:val="yellow"/>
+        </w:rPr>
+        <w:t>}</w:t>
+      </w:r>
+    </w:p>
+    <w:p>
+      <w:pPr>
+        <w:pStyle w:val="CodeSnippet"/>
+      </w:pPr>
+      <w:r>
+        <w:t xml:space="preserve">    </w:t>
+      </w:r>
+      <w:r>
+        <w:rPr>
+          <w:highlight w:val="yellow"/>
+        </w:rPr>
+        <w:t xml:space="preserve">} </w:t>
+      </w:r>
+      <w:r>
+        <w:rPr>
+          <w:color w:val="0000FF"/>
+          <w:highlight w:val="yellow"/>
+        </w:rPr>
+        <w:t>else</w:t>
+      </w:r>
+      <w:r>
+        <w:rPr>
+          <w:highlight w:val="yellow"/>
+        </w:rPr>
+        <w:t xml:space="preserve"> {</w:t>
+      </w:r>
+    </w:p>
+    <w:p>
+      <w:pPr>
+        <w:pStyle w:val="CodeSnippet"/>
+      </w:pPr>
+      <w:r>
+        <w:t xml:space="preserve">        </w:t>
+      </w:r>
+      <w:r>
+        <w:rPr>
+          <w:color w:val="0000FF"/>
+        </w:rPr>
+        <w:t>switch</w:t>
+      </w:r>
+      <w:r>
+        <w:t xml:space="preserve"> (</w:t>
+      </w:r>
+      <w:r>
+        <w:rPr>
+          <w:color w:val="0000FF"/>
+        </w:rPr>
+        <w:t>this</w:t>
+      </w:r>
+      <w:r>
+        <w:t>.turn) {</w:t>
+      </w:r>
+    </w:p>
+    <w:p>
+      <w:pPr>
+        <w:pStyle w:val="CodeSnippet"/>
+      </w:pPr>
+      <w:r>
+        <w:t xml:space="preserve">            </w:t>
+      </w:r>
+      <w:r>
+        <w:rPr>
+          <w:color w:val="0000FF"/>
+        </w:rPr>
+        <w:t>case</w:t>
+      </w:r>
+      <w:r>
+        <w:t xml:space="preserve"> Side.black:</w:t>
+      </w:r>
+    </w:p>
+    <w:p>
+      <w:pPr>
+        <w:pStyle w:val="CodeSnippet"/>
+      </w:pPr>
+      <w:r>
+        <w:t xml:space="preserve">                </w:t>
+      </w:r>
+      <w:r>
+        <w:rPr>
+          <w:color w:val="0000FF"/>
+        </w:rPr>
+        <w:t>this</w:t>
+      </w:r>
+      <w:r>
+        <w:t xml:space="preserve">.status = </w:t>
+      </w:r>
+      <w:r>
+        <w:rPr>
+          <w:color w:val="A31515"/>
+        </w:rPr>
+        <w:t>'Black to play'</w:t>
+      </w:r>
+      <w:r>
+        <w:t>;</w:t>
+      </w:r>
+    </w:p>
+    <w:p>
+      <w:pPr>
+        <w:pStyle w:val="CodeSnippet"/>
+      </w:pPr>
+      <w:r>
+        <w:t xml:space="preserve">                </w:t>
+      </w:r>
+      <w:r>
+        <w:rPr>
+          <w:color w:val="0000FF"/>
+        </w:rPr>
+        <w:t>break</w:t>
+      </w:r>
+      <w:r>
+        <w:t>;</w:t>
+      </w:r>
+    </w:p>
+    <w:p>
+      <w:pPr>
+        <w:pStyle w:val="CodeSnippet"/>
+      </w:pPr>
+      <w:r>
+        <w:t xml:space="preserve">            </w:t>
+      </w:r>
+      <w:r>
+        <w:rPr>
+          <w:color w:val="0000FF"/>
+        </w:rPr>
+        <w:t>case</w:t>
+      </w:r>
+      <w:r>
+        <w:t xml:space="preserve"> Side.white:</w:t>
+      </w:r>
+    </w:p>
+    <w:p>
+      <w:pPr>
+        <w:pStyle w:val="CodeSnippet"/>
+      </w:pPr>
+      <w:r>
+        <w:t xml:space="preserve">                </w:t>
+      </w:r>
+      <w:r>
+        <w:rPr>
+          <w:color w:val="0000FF"/>
+        </w:rPr>
+        <w:t>this</w:t>
+      </w:r>
+      <w:r>
+        <w:t xml:space="preserve">.status = </w:t>
+      </w:r>
+      <w:r>
+        <w:rPr>
+          <w:color w:val="A31515"/>
+        </w:rPr>
+        <w:t>'White to play'</w:t>
+      </w:r>
+      <w:r>
+        <w:t>;</w:t>
+      </w:r>
+    </w:p>
+    <w:p>
+      <w:pPr>
+        <w:pStyle w:val="CodeSnippet"/>
+      </w:pPr>
+      <w:r>
+        <w:t xml:space="preserve">                </w:t>
+      </w:r>
+      <w:r>
+        <w:rPr>
+          <w:color w:val="0000FF"/>
+        </w:rPr>
+        <w:t>break</w:t>
+      </w:r>
+      <w:r>
+        <w:t>;</w:t>
+      </w:r>
+    </w:p>
+    <w:p>
+      <w:pPr>
+        <w:pStyle w:val="CodeSnippet"/>
+      </w:pPr>
+      <w:r>
+        <w:t xml:space="preserve">        }</w:t>
+      </w:r>
+    </w:p>
+    <w:p>
+      <w:pPr>
+        <w:pStyle w:val="CodeSnippet"/>
+      </w:pPr>
+      <w:r>
+        <w:t xml:space="preserve">    </w:t>
+      </w:r>
+      <w:r>
+        <w:rPr>
+          <w:highlight w:val="yellow"/>
+        </w:rPr>
+        <w:t>}</w:t>
+      </w:r>
+    </w:p>
+    <w:p>
+      <w:pPr>
+        <w:pStyle w:val="CodeSnippet"/>
+      </w:pPr>
+      <w:r>
+        <w:t>}</w:t>
+      </w:r>
+    </w:p>
+    <w:p>
+      <w:pPr>
+        <w:pStyle w:val="Heading2"/>
+      </w:pPr>
+      <w:r>
+        <w:t>Test for board full</w:t>
+      </w:r>
+    </w:p>
+    <w:p>
+      <w:r>
+        <w:t>On Board</w:t>
+      </w:r>
+    </w:p>
+    <w:p>
+      <w:pPr>
+        <w:pStyle w:val="CodeSnippet"/>
+      </w:pPr>
+      <w:r>
+        <w:rPr>
+          <w:color w:val="0000FF"/>
+        </w:rPr>
+        <w:t>public</w:t>
+      </w:r>
+      <w:r>
+        <w:t xml:space="preserve"> isFull(): </w:t>
+      </w:r>
+      <w:r>
+        <w:rPr>
+          <w:color w:val="0000FF"/>
+        </w:rPr>
+        <w:t>boolean</w:t>
+      </w:r>
+      <w:r>
+        <w:t xml:space="preserve"> {</w:t>
+      </w:r>
+    </w:p>
+    <w:p>
+      <w:pPr>
+        <w:pStyle w:val="CodeSnippet"/>
+      </w:pPr>
+      <w:r>
+        <w:t xml:space="preserve">    </w:t>
+      </w:r>
+      <w:r>
+        <w:rPr>
+          <w:color w:val="0000FF"/>
+        </w:rPr>
+        <w:t>return</w:t>
+      </w:r>
+      <w:r>
+        <w:t xml:space="preserve"> _.filter(</w:t>
+      </w:r>
+      <w:r>
+        <w:rPr>
+          <w:color w:val="0000FF"/>
+        </w:rPr>
+        <w:t>this</w:t>
+      </w:r>
+      <w:r>
+        <w:t>.squares, sq =&gt; sq.occupiedBy).length == 64;</w:t>
+      </w:r>
+    </w:p>
+    <w:p>
+      <w:pPr>
+        <w:pStyle w:val="CodeSnippet"/>
+      </w:pPr>
+      <w:r>
+        <w:t>}</w:t>
+      </w:r>
+    </w:p>
+    <w:p>
+      <w:r>
+        <w:t>Test this after placing new piece</w:t>
+      </w:r>
+    </w:p>
+    <w:p>
+      <w:pPr>
+        <w:pStyle w:val="CodeSnippet"/>
+      </w:pPr>
+      <w:r>
+        <w:rPr>
+          <w:color w:val="0000FF"/>
+        </w:rPr>
+        <w:lastRenderedPageBreak/>
+        <w:t>public</w:t>
+      </w:r>
+      <w:r>
+        <w:t xml:space="preserve"> placePiece(sq: Square): </w:t>
+      </w:r>
+      <w:r>
+        <w:rPr>
+          <w:color w:val="0000FF"/>
+        </w:rPr>
+        <w:t>void</w:t>
+      </w:r>
+      <w:r>
+        <w:t xml:space="preserve"> {</w:t>
+      </w:r>
+    </w:p>
+    <w:p>
+      <w:pPr>
+        <w:pStyle w:val="CodeSnippet"/>
+      </w:pPr>
+      <w:r>
+        <w:t xml:space="preserve">    </w:t>
+      </w:r>
+      <w:r>
+        <w:rPr>
+          <w:color w:val="0000FF"/>
+        </w:rPr>
+        <w:t>if</w:t>
+      </w:r>
+      <w:r>
+        <w:t xml:space="preserve"> (</w:t>
+      </w:r>
+      <w:r>
+        <w:rPr>
+          <w:color w:val="0000FF"/>
+        </w:rPr>
+        <w:t>this</w:t>
+      </w:r>
+      <w:r>
+        <w:t xml:space="preserve">.board.wouldBeValidMove(sq, </w:t>
+      </w:r>
+      <w:r>
+        <w:rPr>
+          <w:color w:val="0000FF"/>
+        </w:rPr>
+        <w:t>this</w:t>
+      </w:r>
+      <w:r>
+        <w:t>.turn)) {</w:t>
+      </w:r>
+    </w:p>
+    <w:p>
+      <w:pPr>
+        <w:pStyle w:val="CodeSnippet"/>
+      </w:pPr>
+      <w:r>
+        <w:t xml:space="preserve">        </w:t>
+      </w:r>
+      <w:r>
+        <w:rPr>
+          <w:color w:val="008000"/>
+        </w:rPr>
+        <w:t>//Place new piece</w:t>
+      </w:r>
+    </w:p>
+    <w:p>
+      <w:pPr>
+        <w:pStyle w:val="CodeSnippet"/>
+      </w:pPr>
+      <w:r>
+        <w:t xml:space="preserve">        sq.occupiedBy = </w:t>
+      </w:r>
+      <w:r>
+        <w:rPr>
+          <w:color w:val="0000FF"/>
+        </w:rPr>
+        <w:t>this</w:t>
+      </w:r>
+      <w:r>
+        <w:t>.turn;</w:t>
+      </w:r>
+    </w:p>
+    <w:p>
+      <w:pPr>
+        <w:pStyle w:val="CodeSnippet"/>
+      </w:pPr>
+      <w:r>
+        <w:t xml:space="preserve">        </w:t>
+      </w:r>
+      <w:r>
+        <w:rPr>
+          <w:color w:val="008000"/>
+        </w:rPr>
+        <w:t>//Flip captured pieces</w:t>
+      </w:r>
+    </w:p>
+    <w:p>
+      <w:pPr>
+        <w:pStyle w:val="CodeSnippet"/>
+      </w:pPr>
+      <w:r>
+        <w:t xml:space="preserve">        </w:t>
+      </w:r>
+      <w:r>
+        <w:rPr>
+          <w:color w:val="0000FF"/>
+        </w:rPr>
+        <w:t>var</w:t>
+      </w:r>
+      <w:r>
+        <w:t xml:space="preserve"> flips: Square[] = </w:t>
+      </w:r>
+      <w:r>
+        <w:rPr>
+          <w:color w:val="0000FF"/>
+        </w:rPr>
+        <w:t>this</w:t>
+      </w:r>
+      <w:r>
+        <w:t xml:space="preserve">.board.allCapturedSquares(sq, </w:t>
+      </w:r>
+      <w:r>
+        <w:rPr>
+          <w:color w:val="0000FF"/>
+        </w:rPr>
+        <w:t>this</w:t>
+      </w:r>
+      <w:r>
+        <w:t>.turn);</w:t>
+      </w:r>
+    </w:p>
+    <w:p>
+      <w:pPr>
+        <w:pStyle w:val="CodeSnippet"/>
+      </w:pPr>
+      <w:r>
+        <w:t xml:space="preserve">        _.forEach(flips, sq =&gt; sq.occupiedBy = </w:t>
+      </w:r>
+      <w:r>
+        <w:rPr>
+          <w:color w:val="0000FF"/>
+        </w:rPr>
+        <w:t>this</w:t>
+      </w:r>
+      <w:r>
+        <w:t>.turn);</w:t>
+      </w:r>
+    </w:p>
+    <w:p>
+      <w:pPr>
+        <w:pStyle w:val="CodeSnippet"/>
+      </w:pPr>
+      <w:r>
+        <w:t xml:space="preserve">        </w:t>
+      </w:r>
+      <w:r>
+        <w:rPr>
+          <w:color w:val="008000"/>
+        </w:rPr>
+        <w:t>//</w:t>
+      </w:r>
+      <w:r>
+        <w:rPr>
+          <w:color w:val="008000"/>
+        </w:rPr>
+        <w:t>S</w:t>
+      </w:r>
+      <w:r>
+        <w:rPr>
+          <w:color w:val="008000"/>
+        </w:rPr>
+        <w:t>et the next turn</w:t>
+      </w:r>
+    </w:p>
+    <w:p>
+      <w:pPr>
+        <w:pStyle w:val="CodeSnippet"/>
+      </w:pPr>
+      <w:r>
+        <w:t xml:space="preserve">        </w:t>
+      </w:r>
+      <w:r>
+        <w:rPr>
+          <w:color w:val="0000FF"/>
+        </w:rPr>
+        <w:t>this</w:t>
+      </w:r>
+      <w:r>
+        <w:t>.turn = oppositeSideTo(</w:t>
+      </w:r>
+      <w:r>
+        <w:rPr>
+          <w:color w:val="0000FF"/>
+        </w:rPr>
+        <w:t>this</w:t>
+      </w:r>
+      <w:r>
+        <w:t>.turn);</w:t>
+      </w:r>
+    </w:p>
+    <w:p>
+      <w:pPr>
+        <w:pStyle w:val="CodeSnippet"/>
+      </w:pPr>
+      <w:r>
+        <w:t xml:space="preserve">        </w:t>
+      </w:r>
+      <w:r>
+        <w:rPr>
+          <w:color w:val="008000"/>
+          <w:highlight w:val="yellow"/>
+        </w:rPr>
+        <w:t>//test for game over</w:t>
+      </w:r>
+    </w:p>
+    <w:p>
+      <w:pPr>
+        <w:pStyle w:val="CodeSnippet"/>
+        <w:rPr>
+          <w:highlight w:val="yellow"/>
+        </w:rPr>
+      </w:pPr>
+      <w:r>
+        <w:t xml:space="preserve">        </w:t>
+      </w:r>
+      <w:r>
+        <w:rPr>
+          <w:color w:val="0000FF"/>
+          <w:highlight w:val="yellow"/>
+        </w:rPr>
+        <w:t>if</w:t>
+      </w:r>
+      <w:r>
+        <w:rPr>
+          <w:highlight w:val="yellow"/>
+        </w:rPr>
+        <w:t xml:space="preserve"> (board.isFull()) {</w:t>
+      </w:r>
+    </w:p>
+    <w:p>
+      <w:pPr>
+        <w:pStyle w:val="CodeSnippet"/>
+      </w:pPr>
+      <w:r>
+        <w:t xml:space="preserve">            </w:t>
+      </w:r>
+      <w:r>
+        <w:rPr>
+          <w:color w:val="0000FF"/>
+          <w:highlight w:val="yellow"/>
+        </w:rPr>
+        <w:t>this</w:t>
+      </w:r>
+      <w:r>
+        <w:rPr>
+          <w:highlight w:val="yellow"/>
+        </w:rPr>
+        <w:t>.gameOver;</w:t>
+      </w:r>
+    </w:p>
+    <w:p>
+      <w:pPr>
+        <w:pStyle w:val="CodeSnippet"/>
+      </w:pPr>
+      <w:r>
+        <w:t xml:space="preserve">        </w:t>
+      </w:r>
+      <w:r>
+        <w:rPr>
+          <w:highlight w:val="yellow"/>
+        </w:rPr>
+        <w:t>}</w:t>
+      </w:r>
+    </w:p>
+    <w:p>
+      <w:pPr>
+        <w:pStyle w:val="CodeSnippet"/>
+      </w:pPr>
+      <w:r>
+        <w:t xml:space="preserve">        </w:t>
+      </w:r>
+      <w:r>
+        <w:rPr>
+          <w:color w:val="0000FF"/>
+        </w:rPr>
+        <w:t>this</w:t>
+      </w:r>
+      <w:r>
+        <w:t>.updateStatus();</w:t>
+      </w:r>
+    </w:p>
+    <w:p>
+      <w:pPr>
+        <w:pStyle w:val="CodeSnippet"/>
+      </w:pPr>
+      <w:r>
+        <w:t xml:space="preserve">    }</w:t>
+      </w:r>
+    </w:p>
+    <w:p>
+      <w:pPr>
+        <w:pStyle w:val="CodeSnippet"/>
+      </w:pPr>
+      <w:r>
+        <w:t>}</w:t>
+      </w:r>
+    </w:p>
+    <w:p>
+      <w:r>
+        <w:t>Test: should now work</w:t>
+      </w:r>
+    </w:p>
+    <w:p>
+      <w:pPr>
+        <w:pStyle w:val="Heading2"/>
+      </w:pPr>
+    </w:p>
+    <w:p>
+      <w:pPr>
+        <w:pStyle w:val="Heading2"/>
+      </w:pPr>
+      <w:r>
+        <w:t>Use the gameOver flag to prevent further play</w:t>
+      </w:r>
+      <w:r>
+        <w:t xml:space="preserve"> in App</w:t>
+      </w:r>
+    </w:p>
+    <w:p>
+      <w:r>
+        <w:t>add new test at the top of the inkeydown function</w:t>
+      </w:r>
+      <w:r>
+        <w:t xml:space="preserve"> (in app.ts):</w:t>
+      </w:r>
+      <w:r>
+        <w:t xml:space="preserve"> </w:t>
+      </w:r>
+    </w:p>
+    <w:p>
+      <w:pPr>
+        <w:pStyle w:val="CodeSnippet"/>
+      </w:pPr>
+      <w:r>
+        <w:t xml:space="preserve">window.onkeydown = </w:t>
+      </w:r>
+      <w:r>
+        <w:rPr>
+          <w:color w:val="0000FF"/>
+        </w:rPr>
+        <w:t>function</w:t>
+      </w:r>
+      <w:r>
+        <w:t xml:space="preserve"> (ke: KeyboardEvent) {</w:t>
+      </w:r>
+    </w:p>
+    <w:p>
+      <w:pPr>
+        <w:pStyle w:val="CodeSnippet"/>
+      </w:pPr>
+      <w:r>
+        <w:t xml:space="preserve">        ke.preventDefault();</w:t>
+      </w:r>
+    </w:p>
+    <w:p>
+      <w:pPr>
+        <w:pStyle w:val="CodeSnippet"/>
+        <w:rPr>
+          <w:color w:val="008000"/>
+        </w:rPr>
+      </w:pPr>
+      <w:r>
+        <w:t xml:space="preserve">        </w:t>
+      </w:r>
+      <w:r>
+        <w:rPr>
+          <w:color w:val="0000FF"/>
+          <w:highlight w:val="yellow"/>
+        </w:rPr>
+        <w:t>if</w:t>
+      </w:r>
+      <w:r>
+        <w:rPr>
+          <w:highlight w:val="yellow"/>
+        </w:rPr>
+        <w:t xml:space="preserve"> (game.gameOver) </w:t>
+      </w:r>
+      <w:r>
+        <w:rPr>
+          <w:color w:val="0000FF"/>
+          <w:highlight w:val="yellow"/>
+        </w:rPr>
+        <w:t>return</w:t>
+      </w:r>
+      <w:r>
+        <w:rPr>
+          <w:highlight w:val="yellow"/>
+        </w:rPr>
+        <w:t xml:space="preserve">;  </w:t>
+      </w:r>
+      <w:r>
+        <w:rPr>
+          <w:color w:val="008000"/>
+          <w:highlight w:val="yellow"/>
+        </w:rPr>
+        <w:t>//</w:t>
+      </w:r>
+      <w:r>
+        <w:rPr>
+          <w:color w:val="008000"/>
+        </w:rPr>
+        <w:t>Don’t act on any key</w:t>
+      </w:r>
+    </w:p>
+    <w:p>
+      <w:pPr>
+        <w:pStyle w:val="CodeSnippet"/>
+      </w:pPr>
+      <w:r>
+        <w:t xml:space="preserve">    </w:t>
+      </w:r>
+      <w:r>
+        <w:rPr>
+          <w:color w:val="0000FF"/>
+        </w:rPr>
+        <w:t>switch</w:t>
+      </w:r>
+      <w:r>
+        <w:t xml:space="preserve"> (ke.keyCode) {</w:t>
+      </w:r>
+    </w:p>
+    <w:p>
+      <w:pPr>
+        <w:pStyle w:val="CodeSnippet"/>
+      </w:pPr>
+      <w:r>
+        <w:t>…</w:t>
+      </w:r>
+    </w:p>
+    <w:p>
+      <w:pPr>
+        <w:pStyle w:val="Heading2"/>
+      </w:pPr>
+      <w:r>
+        <w:t>Update user instructions</w:t>
+      </w:r>
+    </w:p>
+    <w:p>
+      <w:pPr>
+        <w:pStyle w:val="CodeSnippet"/>
+      </w:pPr>
+      <w:r>
+        <w:rPr>
+          <w:color w:val="0000FF"/>
+        </w:rPr>
+        <w:t>&lt;</w:t>
+      </w:r>
+      <w:r>
+        <w:rPr>
+          <w:color w:val="800000"/>
+        </w:rPr>
+        <w:t>h3</w:t>
+      </w:r>
+      <w:r>
+        <w:rPr>
+          <w:color w:val="0000FF"/>
+        </w:rPr>
+        <w:t>&gt;</w:t>
+      </w:r>
+      <w:r>
+        <w:t>Instructions</w:t>
+      </w:r>
+      <w:r>
+        <w:rPr>
+          <w:color w:val="0000FF"/>
+        </w:rPr>
+        <w:t>&lt;/</w:t>
+      </w:r>
+      <w:r>
+        <w:rPr>
+          <w:color w:val="800000"/>
+        </w:rPr>
+        <w:t>h3</w:t>
+      </w:r>
+      <w:r>
+        <w:rPr>
+          <w:color w:val="0000FF"/>
+        </w:rPr>
+        <w:t>&gt;</w:t>
+      </w:r>
+    </w:p>
+    <w:p>
+      <w:pPr>
+        <w:pStyle w:val="CodeSnippet"/>
+      </w:pPr>
+      <w:r>
+        <w:t xml:space="preserve"> </w:t>
+      </w:r>
+      <w:r>
+        <w:rPr>
+          <w:color w:val="0000FF"/>
+        </w:rPr>
+        <w:t>&lt;</w:t>
+      </w:r>
+      <w:r>
+        <w:rPr>
+          <w:color w:val="800000"/>
+        </w:rPr>
+        <w:t>p</w:t>
+      </w:r>
+      <w:r>
+        <w:rPr>
+          <w:color w:val="0000FF"/>
+        </w:rPr>
+        <w:t>&gt;</w:t>
+      </w:r>
+      <w:r>
+        <w:t>Use the four arrow keys to position the cursor.</w:t>
+      </w:r>
+      <w:r>
+        <w:rPr>
+          <w:color w:val="0000FF"/>
+        </w:rPr>
+        <w:t>&lt;/</w:t>
+      </w:r>
+      <w:r>
+        <w:rPr>
+          <w:color w:val="800000"/>
+        </w:rPr>
+        <w:t>p</w:t>
+      </w:r>
+      <w:r>
+        <w:rPr>
+          <w:color w:val="0000FF"/>
+        </w:rPr>
+        <w:t>&gt;</w:t>
+      </w:r>
+    </w:p>
+    <w:p>
+      <w:pPr>
+        <w:pStyle w:val="CodeSnippet"/>
+      </w:pPr>
+      <w:r>
+        <w:t xml:space="preserve"> </w:t>
+      </w:r>
+      <w:r>
+        <w:rPr>
+          <w:color w:val="0000FF"/>
+        </w:rPr>
+        <w:t>&lt;</w:t>
+      </w:r>
+      <w:r>
+        <w:rPr>
+          <w:color w:val="800000"/>
+        </w:rPr>
+        <w:t>p</w:t>
+      </w:r>
+      <w:r>
+        <w:rPr>
+          <w:color w:val="0000FF"/>
+        </w:rPr>
+        <w:t>&gt;</w:t>
+      </w:r>
+      <w:r>
+        <w:t>Use the Enter key to place your piece.</w:t>
+      </w:r>
+      <w:r>
+        <w:rPr>
+          <w:color w:val="0000FF"/>
+        </w:rPr>
+        <w:t>&lt;/</w:t>
+      </w:r>
+      <w:r>
+        <w:rPr>
+          <w:color w:val="800000"/>
+        </w:rPr>
+        <w:t>p</w:t>
+      </w:r>
+      <w:r>
+        <w:rPr>
+          <w:color w:val="0000FF"/>
+        </w:rPr>
+        <w:t>&gt;</w:t>
+      </w:r>
+    </w:p>
+    <w:p>
+      <w:pPr>
+        <w:pStyle w:val="CodeSnippet"/>
+        <w:rPr>
+          <w:color w:val="0000FF"/>
+        </w:rPr>
+      </w:pPr>
+      <w:r>
+        <w:t xml:space="preserve"> </w:t>
+      </w:r>
+      <w:r>
+        <w:rPr>
+          <w:color w:val="0000FF"/>
+          <w:highlight w:val="yellow"/>
+        </w:rPr>
+        <w:t>&lt;</w:t>
+      </w:r>
+      <w:r>
+        <w:rPr>
+          <w:color w:val="800000"/>
+          <w:highlight w:val="yellow"/>
+        </w:rPr>
+        <w:t>p</w:t>
+      </w:r>
+      <w:r>
+        <w:rPr>
+          <w:color w:val="0000FF"/>
+          <w:highlight w:val="yellow"/>
+        </w:rPr>
+        <w:t>&gt;</w:t>
+      </w:r>
+      <w:r>
+        <w:rPr>
+          <w:highlight w:val="yellow"/>
+        </w:rPr>
+        <w:t>To start a new game click the Refresh icon (or hit F5) on the browser</w:t>
+      </w:r>
+      <w:r>
+        <w:rPr>
+          <w:color w:val="0000FF"/>
+          <w:highlight w:val="yellow"/>
+        </w:rPr>
+        <w:t>&lt;/</w:t>
+      </w:r>
+      <w:r>
+        <w:rPr>
+          <w:color w:val="800000"/>
+          <w:highlight w:val="yellow"/>
+        </w:rPr>
+        <w:t>p</w:t>
+      </w:r>
+      <w:r>
+        <w:rPr>
+          <w:color w:val="0000FF"/>
+          <w:highlight w:val="yellow"/>
+        </w:rPr>
+        <w:t>&gt;</w:t>
+      </w:r>
+    </w:p>
+    <w:p/>
+    <w:p>
+      <w:pPr>
+        <w:rPr>
+          <w:color w:val="FFC000"/>
+        </w:rPr>
+      </w:pPr>
+      <w:r>
+        <w:rPr>
+          <w:color w:val="FFC000"/>
+        </w:rPr>
+        <w:t>TODO: each story should end with a critique and</w:t>
+      </w:r>
       <w:bookmarkStart w:id="0" w:name="_GoBack"/>
       <w:bookmarkEnd w:id="0"/>
       <w:r>
-        <w:lastRenderedPageBreak/>
-        <w:t>16</w:t>
-      </w:r>
-      <w:r>
-        <w:t xml:space="preserve">: </w:t>
-      </w:r>
-      <w:r>
-        <w:t>End game and show result when the board is full</w:t>
-      </w:r>
-    </w:p>
-    <w:p>
-      <w:pPr>
-        <w:pStyle w:val="Heading2"/>
-      </w:pPr>
-      <w:r>
-        <w:t>Add a gameOver flag to the GameManager</w:t>
-      </w:r>
-    </w:p>
-    <w:p>
-      <w:pPr>
-        <w:pStyle w:val="CodeSnippet"/>
-      </w:pPr>
-      <w:r>
-        <w:rPr>
-          <w:color w:val="0000FF"/>
-        </w:rPr>
-        <w:t>public</w:t>
-      </w:r>
-      <w:r>
-        <w:t xml:space="preserve"> gameOver: </w:t>
-      </w:r>
-      <w:r>
-        <w:rPr>
-          <w:color w:val="0000FF"/>
-        </w:rPr>
-        <w:t>boolean</w:t>
-      </w:r>
-      <w:r>
-        <w:t>;</w:t>
-      </w:r>
-    </w:p>
-    <w:p>
-      <w:pPr>
-        <w:pStyle w:val="Heading2"/>
-      </w:pPr>
-      <w:r>
-        <w:t>Change the updateStatus method on GameManager</w:t>
-      </w:r>
-    </w:p>
-    <w:p>
-      <w:r>
-        <w:t>Don’t miss the new closing brace at the bottom!</w:t>
-      </w:r>
-    </w:p>
-    <w:p>
-      <w:pPr>
-        <w:pStyle w:val="CodeSnippet"/>
-      </w:pPr>
-      <w:r>
-        <w:rPr>
-          <w:color w:val="0000FF"/>
-        </w:rPr>
-        <w:t>public</w:t>
-      </w:r>
-      <w:r>
-        <w:t xml:space="preserve"> updateStatus(): </w:t>
-      </w:r>
-      <w:r>
-        <w:rPr>
-          <w:color w:val="0000FF"/>
-        </w:rPr>
-        <w:t>void</w:t>
-      </w:r>
-      <w:r>
-        <w:t xml:space="preserve"> {</w:t>
-      </w:r>
-    </w:p>
-    <w:p>
-      <w:pPr>
-        <w:pStyle w:val="CodeSnippet"/>
-        <w:rPr>
-          <w:highlight w:val="yellow"/>
-        </w:rPr>
-      </w:pPr>
-      <w:r>
-        <w:t xml:space="preserve">    </w:t>
-      </w:r>
-      <w:r>
-        <w:rPr>
-          <w:color w:val="0000FF"/>
-          <w:highlight w:val="yellow"/>
-        </w:rPr>
-        <w:t>if</w:t>
-      </w:r>
-      <w:r>
-        <w:rPr>
-          <w:highlight w:val="yellow"/>
-        </w:rPr>
-        <w:t xml:space="preserve"> (</w:t>
-      </w:r>
-      <w:r>
-        <w:rPr>
-          <w:color w:val="0000FF"/>
-          <w:highlight w:val="yellow"/>
-        </w:rPr>
-        <w:t>this</w:t>
-      </w:r>
-      <w:r>
-        <w:rPr>
-          <w:highlight w:val="yellow"/>
-        </w:rPr>
-        <w:t>.gameOver) {</w:t>
-      </w:r>
-    </w:p>
-    <w:p>
-      <w:pPr>
-        <w:pStyle w:val="CodeSnippet"/>
-      </w:pPr>
-      <w:r>
-        <w:t xml:space="preserve">        </w:t>
-      </w:r>
-      <w:r>
-        <w:rPr>
-          <w:color w:val="0000FF"/>
-          <w:highlight w:val="yellow"/>
-        </w:rPr>
-        <w:t>var</w:t>
-      </w:r>
-      <w:r>
-        <w:rPr>
-          <w:highlight w:val="yellow"/>
-        </w:rPr>
-        <w:t xml:space="preserve"> black = board.countPieces(Side.black);</w:t>
-      </w:r>
-    </w:p>
-    <w:p>
-      <w:pPr>
-        <w:pStyle w:val="CodeSnippet"/>
-      </w:pPr>
-      <w:r>
-        <w:t xml:space="preserve">        </w:t>
-      </w:r>
-      <w:r>
-        <w:rPr>
-          <w:color w:val="0000FF"/>
-          <w:highlight w:val="yellow"/>
-        </w:rPr>
-        <w:t>var</w:t>
-      </w:r>
-      <w:r>
-        <w:rPr>
-          <w:highlight w:val="yellow"/>
-        </w:rPr>
-        <w:t xml:space="preserve"> white = board.countPieces(Side.white);</w:t>
-      </w:r>
-    </w:p>
-    <w:p>
-      <w:pPr>
-        <w:pStyle w:val="CodeSnippet"/>
-      </w:pPr>
-      <w:r>
-        <w:t xml:space="preserve">        </w:t>
-      </w:r>
-      <w:r>
-        <w:rPr>
-          <w:color w:val="0000FF"/>
-          <w:highlight w:val="yellow"/>
-        </w:rPr>
-        <w:t>if</w:t>
-      </w:r>
-      <w:r>
-        <w:rPr>
-          <w:highlight w:val="yellow"/>
-        </w:rPr>
-        <w:t xml:space="preserve"> (white &gt; black) {</w:t>
-      </w:r>
-    </w:p>
-    <w:p>
-      <w:pPr>
-        <w:pStyle w:val="CodeSnippet"/>
-      </w:pPr>
-      <w:r>
-        <w:t xml:space="preserve">            </w:t>
-      </w:r>
-      <w:r>
-        <w:rPr>
-          <w:color w:val="0000FF"/>
-          <w:highlight w:val="yellow"/>
-        </w:rPr>
-        <w:t>this</w:t>
-      </w:r>
-      <w:r>
-        <w:rPr>
-          <w:highlight w:val="yellow"/>
-        </w:rPr>
-        <w:t xml:space="preserve">.status = </w:t>
-      </w:r>
-      <w:r>
-        <w:rPr>
-          <w:color w:val="A31515"/>
-          <w:highlight w:val="yellow"/>
-        </w:rPr>
-        <w:t>'GAME OVER. White has won!'</w:t>
-      </w:r>
-      <w:r>
-        <w:rPr>
-          <w:highlight w:val="yellow"/>
-        </w:rPr>
-        <w:t>;</w:t>
-      </w:r>
-    </w:p>
-    <w:p>
-      <w:pPr>
-        <w:pStyle w:val="CodeSnippet"/>
-      </w:pPr>
-      <w:r>
-        <w:t xml:space="preserve">        </w:t>
-      </w:r>
-      <w:r>
-        <w:rPr>
-          <w:highlight w:val="yellow"/>
-        </w:rPr>
-        <w:t xml:space="preserve">} </w:t>
-      </w:r>
-      <w:r>
-        <w:rPr>
-          <w:color w:val="0000FF"/>
-          <w:highlight w:val="yellow"/>
-        </w:rPr>
-        <w:t>else</w:t>
-      </w:r>
-      <w:r>
-        <w:rPr>
-          <w:highlight w:val="yellow"/>
-        </w:rPr>
-        <w:t xml:space="preserve"> </w:t>
-      </w:r>
-      <w:r>
-        <w:rPr>
-          <w:color w:val="0000FF"/>
-          <w:highlight w:val="yellow"/>
-        </w:rPr>
-        <w:t>if</w:t>
-      </w:r>
-      <w:r>
-        <w:rPr>
-          <w:highlight w:val="yellow"/>
-        </w:rPr>
-        <w:t xml:space="preserve"> (black &gt; white) {</w:t>
-      </w:r>
-    </w:p>
-    <w:p>
-      <w:pPr>
-        <w:pStyle w:val="CodeSnippet"/>
-      </w:pPr>
-      <w:r>
-        <w:t xml:space="preserve">            </w:t>
-      </w:r>
-      <w:r>
-        <w:rPr>
-          <w:color w:val="0000FF"/>
-          <w:highlight w:val="yellow"/>
-        </w:rPr>
-        <w:t>this</w:t>
-      </w:r>
-      <w:r>
-        <w:rPr>
-          <w:highlight w:val="yellow"/>
-        </w:rPr>
-        <w:t xml:space="preserve">.status = </w:t>
-      </w:r>
-      <w:r>
-        <w:rPr>
-          <w:color w:val="A31515"/>
-          <w:highlight w:val="yellow"/>
-        </w:rPr>
-        <w:t>'GAME OVER. Black has won!'</w:t>
-      </w:r>
-      <w:r>
-        <w:rPr>
-          <w:highlight w:val="yellow"/>
-        </w:rPr>
-        <w:t>;</w:t>
-      </w:r>
-    </w:p>
-    <w:p>
-      <w:pPr>
-        <w:pStyle w:val="CodeSnippet"/>
-      </w:pPr>
-      <w:r>
-        <w:t xml:space="preserve">        </w:t>
-      </w:r>
-      <w:r>
-        <w:rPr>
-          <w:highlight w:val="yellow"/>
-        </w:rPr>
-        <w:t xml:space="preserve">} </w:t>
-      </w:r>
-      <w:r>
-        <w:rPr>
-          <w:color w:val="0000FF"/>
-          <w:highlight w:val="yellow"/>
-        </w:rPr>
-        <w:t>else</w:t>
-      </w:r>
-      <w:r>
-        <w:rPr>
-          <w:highlight w:val="yellow"/>
-        </w:rPr>
-        <w:t xml:space="preserve"> {</w:t>
-      </w:r>
-    </w:p>
-    <w:p>
-      <w:pPr>
-        <w:pStyle w:val="CodeSnippet"/>
-      </w:pPr>
-      <w:r>
-        <w:t xml:space="preserve">            </w:t>
-      </w:r>
-      <w:r>
-        <w:rPr>
-          <w:color w:val="0000FF"/>
-          <w:highlight w:val="yellow"/>
-        </w:rPr>
-        <w:t>this</w:t>
-      </w:r>
-      <w:r>
-        <w:rPr>
-          <w:highlight w:val="yellow"/>
-        </w:rPr>
-        <w:t xml:space="preserve">.status = </w:t>
-      </w:r>
-      <w:r>
-        <w:rPr>
-          <w:color w:val="A31515"/>
-          <w:highlight w:val="yellow"/>
-        </w:rPr>
-        <w:t>'GAME OVER. A draw!'</w:t>
-      </w:r>
-      <w:r>
-        <w:rPr>
-          <w:highlight w:val="yellow"/>
-        </w:rPr>
-        <w:t>;</w:t>
-      </w:r>
-    </w:p>
-    <w:p>
-      <w:pPr>
-        <w:pStyle w:val="CodeSnippet"/>
-      </w:pPr>
-      <w:r>
-        <w:t xml:space="preserve">        </w:t>
-      </w:r>
-      <w:r>
-        <w:rPr>
-          <w:highlight w:val="yellow"/>
-        </w:rPr>
-        <w:t>}</w:t>
-      </w:r>
-    </w:p>
-    <w:p>
-      <w:pPr>
-        <w:pStyle w:val="CodeSnippet"/>
-      </w:pPr>
-      <w:r>
-        <w:t xml:space="preserve">    </w:t>
-      </w:r>
-      <w:r>
-        <w:rPr>
-          <w:highlight w:val="yellow"/>
-        </w:rPr>
-        <w:t xml:space="preserve">} </w:t>
-      </w:r>
-      <w:r>
-        <w:rPr>
-          <w:color w:val="0000FF"/>
-          <w:highlight w:val="yellow"/>
-        </w:rPr>
-        <w:t>else</w:t>
-      </w:r>
-      <w:r>
-        <w:rPr>
-          <w:highlight w:val="yellow"/>
-        </w:rPr>
-        <w:t xml:space="preserve"> {</w:t>
-      </w:r>
-    </w:p>
-    <w:p>
-      <w:pPr>
-        <w:pStyle w:val="CodeSnippet"/>
-      </w:pPr>
-      <w:r>
-        <w:t xml:space="preserve">        </w:t>
-      </w:r>
-      <w:r>
-        <w:rPr>
-          <w:color w:val="0000FF"/>
-        </w:rPr>
-        <w:t>switch</w:t>
-      </w:r>
-      <w:r>
-        <w:t xml:space="preserve"> (</w:t>
-      </w:r>
-      <w:r>
-        <w:rPr>
-          <w:color w:val="0000FF"/>
-        </w:rPr>
-        <w:t>this</w:t>
-      </w:r>
-      <w:r>
-        <w:t>.turn) {</w:t>
-      </w:r>
-    </w:p>
-    <w:p>
-      <w:pPr>
-        <w:pStyle w:val="CodeSnippet"/>
-      </w:pPr>
-      <w:r>
-        <w:t xml:space="preserve">            </w:t>
-      </w:r>
-      <w:r>
-        <w:rPr>
-          <w:color w:val="0000FF"/>
-        </w:rPr>
-        <w:t>case</w:t>
-      </w:r>
-      <w:r>
-        <w:t xml:space="preserve"> Side.black:</w:t>
-      </w:r>
-    </w:p>
-    <w:p>
-      <w:pPr>
-        <w:pStyle w:val="CodeSnippet"/>
-      </w:pPr>
-      <w:r>
-        <w:t xml:space="preserve">                </w:t>
-      </w:r>
-      <w:r>
-        <w:rPr>
-          <w:color w:val="0000FF"/>
-        </w:rPr>
-        <w:t>this</w:t>
-      </w:r>
-      <w:r>
-        <w:t xml:space="preserve">.status = </w:t>
-      </w:r>
-      <w:r>
-        <w:rPr>
-          <w:color w:val="A31515"/>
-        </w:rPr>
-        <w:t>'Black to play'</w:t>
-      </w:r>
-      <w:r>
-        <w:t>;</w:t>
-      </w:r>
-    </w:p>
-    <w:p>
-      <w:pPr>
-        <w:pStyle w:val="CodeSnippet"/>
-      </w:pPr>
-      <w:r>
-        <w:t xml:space="preserve">                </w:t>
-      </w:r>
-      <w:r>
-        <w:rPr>
-          <w:color w:val="0000FF"/>
-        </w:rPr>
-        <w:t>break</w:t>
-      </w:r>
-      <w:r>
-        <w:t>;</w:t>
-      </w:r>
-    </w:p>
-    <w:p>
-      <w:pPr>
-        <w:pStyle w:val="CodeSnippet"/>
-      </w:pPr>
-      <w:r>
-        <w:t xml:space="preserve">            </w:t>
-      </w:r>
-      <w:r>
-        <w:rPr>
-          <w:color w:val="0000FF"/>
-        </w:rPr>
-        <w:t>case</w:t>
-      </w:r>
-      <w:r>
-        <w:t xml:space="preserve"> Side.white:</w:t>
-      </w:r>
-    </w:p>
-    <w:p>
-      <w:pPr>
-        <w:pStyle w:val="CodeSnippet"/>
-      </w:pPr>
-      <w:r>
-        <w:t xml:space="preserve">                </w:t>
-      </w:r>
-      <w:r>
-        <w:rPr>
-          <w:color w:val="0000FF"/>
-        </w:rPr>
-        <w:t>this</w:t>
-      </w:r>
-      <w:r>
-        <w:t xml:space="preserve">.status = </w:t>
-      </w:r>
-      <w:r>
-        <w:rPr>
-          <w:color w:val="A31515"/>
-        </w:rPr>
-        <w:t>'White to play'</w:t>
-      </w:r>
-      <w:r>
-        <w:t>;</w:t>
-      </w:r>
-    </w:p>
-    <w:p>
-      <w:pPr>
-        <w:pStyle w:val="CodeSnippet"/>
-      </w:pPr>
-      <w:r>
-        <w:t xml:space="preserve">                </w:t>
-      </w:r>
-      <w:r>
-        <w:rPr>
-          <w:color w:val="0000FF"/>
-        </w:rPr>
-        <w:t>break</w:t>
-      </w:r>
-      <w:r>
-        <w:t>;</w:t>
-      </w:r>
-    </w:p>
-    <w:p>
-      <w:pPr>
-        <w:pStyle w:val="CodeSnippet"/>
-      </w:pPr>
-      <w:r>
-        <w:t xml:space="preserve">        }</w:t>
-      </w:r>
-    </w:p>
-    <w:p>
-      <w:pPr>
-        <w:pStyle w:val="CodeSnippet"/>
-      </w:pPr>
-      <w:r>
-        <w:t xml:space="preserve">    </w:t>
-      </w:r>
-      <w:r>
-        <w:rPr>
-          <w:highlight w:val="yellow"/>
-        </w:rPr>
-        <w:t>}</w:t>
-      </w:r>
-    </w:p>
-    <w:p>
-      <w:pPr>
-        <w:pStyle w:val="CodeSnippet"/>
-      </w:pPr>
-      <w:r>
-        <w:t>}</w:t>
-      </w:r>
-    </w:p>
-    <w:p>
-      <w:pPr>
-        <w:pStyle w:val="Heading2"/>
-      </w:pPr>
-      <w:r>
-        <w:t>Test for board full</w:t>
-      </w:r>
-    </w:p>
-    <w:p>
-      <w:r>
-        <w:t>On Board</w:t>
-      </w:r>
-    </w:p>
-    <w:p>
-      <w:pPr>
-        <w:pStyle w:val="CodeSnippet"/>
-      </w:pPr>
-      <w:r>
-        <w:rPr>
-          <w:color w:val="0000FF"/>
-        </w:rPr>
-        <w:t>public</w:t>
-      </w:r>
-      <w:r>
-        <w:t xml:space="preserve"> isFull(): </w:t>
-      </w:r>
-      <w:r>
-        <w:rPr>
-          <w:color w:val="0000FF"/>
-        </w:rPr>
-        <w:t>boolean</w:t>
-      </w:r>
-      <w:r>
-        <w:t xml:space="preserve"> {</w:t>
-      </w:r>
-    </w:p>
-    <w:p>
-      <w:pPr>
-        <w:pStyle w:val="CodeSnippet"/>
-      </w:pPr>
-      <w:r>
-        <w:t xml:space="preserve">    </w:t>
-      </w:r>
-      <w:r>
-        <w:rPr>
-          <w:color w:val="0000FF"/>
-        </w:rPr>
-        <w:t>return</w:t>
-      </w:r>
-      <w:r>
-        <w:t xml:space="preserve"> _.filter(</w:t>
-      </w:r>
-      <w:r>
-        <w:rPr>
-          <w:color w:val="0000FF"/>
-        </w:rPr>
-        <w:t>this</w:t>
-      </w:r>
-      <w:r>
-        <w:t>.squares, sq =&gt; sq.occupiedBy).length == 64;</w:t>
-      </w:r>
-    </w:p>
-    <w:p>
-      <w:pPr>
-        <w:pStyle w:val="CodeSnippet"/>
-      </w:pPr>
-      <w:r>
-        <w:t>}</w:t>
-      </w:r>
-    </w:p>
-    <w:p>
-      <w:r>
-        <w:t>Test this after placing new piece</w:t>
-      </w:r>
-    </w:p>
-    <w:p>
-      <w:pPr>
-        <w:pStyle w:val="CodeSnippet"/>
-      </w:pPr>
-      <w:r>
-        <w:rPr>
-          <w:color w:val="0000FF"/>
-        </w:rPr>
-        <w:lastRenderedPageBreak/>
-        <w:t>public</w:t>
-      </w:r>
-      <w:r>
-        <w:t xml:space="preserve"> placePiece(sq: Square): </w:t>
-      </w:r>
-      <w:r>
-        <w:rPr>
-          <w:color w:val="0000FF"/>
-        </w:rPr>
-        <w:t>void</w:t>
-      </w:r>
-      <w:r>
-        <w:t xml:space="preserve"> {</w:t>
-      </w:r>
-    </w:p>
-    <w:p>
-      <w:pPr>
-        <w:pStyle w:val="CodeSnippet"/>
-      </w:pPr>
-      <w:r>
-        <w:t xml:space="preserve">    </w:t>
-      </w:r>
-      <w:r>
-        <w:rPr>
-          <w:color w:val="0000FF"/>
-        </w:rPr>
-        <w:t>if</w:t>
-      </w:r>
-      <w:r>
-        <w:t xml:space="preserve"> (</w:t>
-      </w:r>
-      <w:r>
-        <w:rPr>
-          <w:color w:val="0000FF"/>
-        </w:rPr>
-        <w:t>this</w:t>
-      </w:r>
-      <w:r>
-        <w:t xml:space="preserve">.board.wouldBeValidMove(sq, </w:t>
-      </w:r>
-      <w:r>
-        <w:rPr>
-          <w:color w:val="0000FF"/>
-        </w:rPr>
-        <w:t>this</w:t>
-      </w:r>
-      <w:r>
-        <w:t>.turn)) {</w:t>
-      </w:r>
-    </w:p>
-    <w:p>
-      <w:pPr>
-        <w:pStyle w:val="CodeSnippet"/>
-      </w:pPr>
-      <w:r>
-        <w:t xml:space="preserve">        </w:t>
-      </w:r>
-      <w:r>
-        <w:rPr>
-          <w:color w:val="008000"/>
-        </w:rPr>
-        <w:t>//Place new piece</w:t>
-      </w:r>
-    </w:p>
-    <w:p>
-      <w:pPr>
-        <w:pStyle w:val="CodeSnippet"/>
-      </w:pPr>
-      <w:r>
-        <w:t xml:space="preserve">        sq.occupiedBy = </w:t>
-      </w:r>
-      <w:r>
-        <w:rPr>
-          <w:color w:val="0000FF"/>
-        </w:rPr>
-        <w:t>this</w:t>
-      </w:r>
-      <w:r>
-        <w:t>.turn;</w:t>
-      </w:r>
-    </w:p>
-    <w:p>
-      <w:pPr>
-        <w:pStyle w:val="CodeSnippet"/>
-      </w:pPr>
-      <w:r>
-        <w:t xml:space="preserve">        </w:t>
-      </w:r>
-      <w:r>
-        <w:rPr>
-          <w:color w:val="008000"/>
-        </w:rPr>
-        <w:t>//Flip captured pieces</w:t>
-      </w:r>
-    </w:p>
-    <w:p>
-      <w:pPr>
-        <w:pStyle w:val="CodeSnippet"/>
-      </w:pPr>
-      <w:r>
-        <w:t xml:space="preserve">        </w:t>
-      </w:r>
-      <w:r>
-        <w:rPr>
-          <w:color w:val="0000FF"/>
-        </w:rPr>
-        <w:t>var</w:t>
-      </w:r>
-      <w:r>
-        <w:t xml:space="preserve"> flips: Square[] = </w:t>
-      </w:r>
-      <w:r>
-        <w:rPr>
-          <w:color w:val="0000FF"/>
-        </w:rPr>
-        <w:t>this</w:t>
-      </w:r>
-      <w:r>
-        <w:t xml:space="preserve">.board.allCapturedSquares(sq, </w:t>
-      </w:r>
-      <w:r>
-        <w:rPr>
-          <w:color w:val="0000FF"/>
-        </w:rPr>
-        <w:t>this</w:t>
-      </w:r>
-      <w:r>
-        <w:t>.turn);</w:t>
-      </w:r>
-    </w:p>
-    <w:p>
-      <w:pPr>
-        <w:pStyle w:val="CodeSnippet"/>
-      </w:pPr>
-      <w:r>
-        <w:t xml:space="preserve">        _.forEach(flips, sq =&gt; sq.occupiedBy = </w:t>
-      </w:r>
-      <w:r>
-        <w:rPr>
-          <w:color w:val="0000FF"/>
-        </w:rPr>
-        <w:t>this</w:t>
-      </w:r>
-      <w:r>
-        <w:t>.turn);</w:t>
-      </w:r>
-    </w:p>
-    <w:p>
-      <w:pPr>
-        <w:pStyle w:val="CodeSnippet"/>
-      </w:pPr>
-      <w:r>
-        <w:t xml:space="preserve">        </w:t>
-      </w:r>
-      <w:r>
-        <w:rPr>
-          <w:color w:val="008000"/>
-        </w:rPr>
-        <w:t>//</w:t>
-      </w:r>
-      <w:r>
-        <w:rPr>
-          <w:color w:val="008000"/>
-        </w:rPr>
-        <w:t>S</w:t>
-      </w:r>
-      <w:r>
-        <w:rPr>
-          <w:color w:val="008000"/>
-        </w:rPr>
-        <w:t>et the next turn</w:t>
-      </w:r>
-    </w:p>
-    <w:p>
-      <w:pPr>
-        <w:pStyle w:val="CodeSnippet"/>
-      </w:pPr>
-      <w:r>
-        <w:t xml:space="preserve">        </w:t>
-      </w:r>
-      <w:r>
-        <w:rPr>
-          <w:color w:val="0000FF"/>
-        </w:rPr>
-        <w:t>this</w:t>
-      </w:r>
-      <w:r>
-        <w:t>.turn = oppositeSideTo(</w:t>
-      </w:r>
-      <w:r>
-        <w:rPr>
-          <w:color w:val="0000FF"/>
-        </w:rPr>
-        <w:t>this</w:t>
-      </w:r>
-      <w:r>
-        <w:t>.turn);</w:t>
-      </w:r>
-    </w:p>
-    <w:p>
-      <w:pPr>
-        <w:pStyle w:val="CodeSnippet"/>
-      </w:pPr>
-      <w:r>
-        <w:t xml:space="preserve">        </w:t>
-      </w:r>
-      <w:r>
-        <w:rPr>
-          <w:color w:val="008000"/>
-          <w:highlight w:val="yellow"/>
-        </w:rPr>
-        <w:t>//test for game over</w:t>
-      </w:r>
-    </w:p>
-    <w:p>
-      <w:pPr>
-        <w:pStyle w:val="CodeSnippet"/>
-        <w:rPr>
-          <w:highlight w:val="yellow"/>
-        </w:rPr>
-      </w:pPr>
-      <w:r>
-        <w:t xml:space="preserve">        </w:t>
-      </w:r>
-      <w:r>
-        <w:rPr>
-          <w:color w:val="0000FF"/>
-          <w:highlight w:val="yellow"/>
-        </w:rPr>
-        <w:t>if</w:t>
-      </w:r>
-      <w:r>
-        <w:rPr>
-          <w:highlight w:val="yellow"/>
-        </w:rPr>
-        <w:t xml:space="preserve"> (board.isFull()) {</w:t>
-      </w:r>
-    </w:p>
-    <w:p>
-      <w:pPr>
-        <w:pStyle w:val="CodeSnippet"/>
-      </w:pPr>
-      <w:r>
-        <w:t xml:space="preserve">            </w:t>
-      </w:r>
-      <w:r>
-        <w:rPr>
-          <w:color w:val="0000FF"/>
-          <w:highlight w:val="yellow"/>
-        </w:rPr>
-        <w:t>this</w:t>
-      </w:r>
-      <w:r>
-        <w:rPr>
-          <w:highlight w:val="yellow"/>
-        </w:rPr>
-        <w:t>.gameOver;</w:t>
-      </w:r>
-    </w:p>
-    <w:p>
-      <w:pPr>
-        <w:pStyle w:val="CodeSnippet"/>
-      </w:pPr>
-      <w:r>
-        <w:t xml:space="preserve">        </w:t>
-      </w:r>
-      <w:r>
-        <w:rPr>
-          <w:highlight w:val="yellow"/>
-        </w:rPr>
-        <w:t>}</w:t>
-      </w:r>
-    </w:p>
-    <w:p>
-      <w:pPr>
-        <w:pStyle w:val="CodeSnippet"/>
-      </w:pPr>
-      <w:r>
-        <w:t xml:space="preserve">        </w:t>
-      </w:r>
-      <w:r>
-        <w:rPr>
-          <w:color w:val="0000FF"/>
-        </w:rPr>
-        <w:t>this</w:t>
-      </w:r>
-      <w:r>
-        <w:t>.updateStatus();</w:t>
-      </w:r>
-    </w:p>
-    <w:p>
-      <w:pPr>
-        <w:pStyle w:val="CodeSnippet"/>
-      </w:pPr>
-      <w:r>
-        <w:t xml:space="preserve">    }</w:t>
-      </w:r>
-    </w:p>
-    <w:p>
-      <w:pPr>
-        <w:pStyle w:val="CodeSnippet"/>
-      </w:pPr>
-      <w:r>
-        <w:t>}</w:t>
-      </w:r>
-    </w:p>
-    <w:p>
-      <w:r>
-        <w:t>Test: should now work</w:t>
-      </w:r>
-    </w:p>
-    <w:p>
-      <w:pPr>
-        <w:pStyle w:val="Heading2"/>
-      </w:pPr>
-    </w:p>
-    <w:p>
-      <w:pPr>
-        <w:pStyle w:val="Heading2"/>
-      </w:pPr>
-      <w:r>
-        <w:t>Use the gameOver flag to prevent further play</w:t>
-      </w:r>
-      <w:r>
-        <w:t xml:space="preserve"> in App</w:t>
-      </w:r>
-    </w:p>
-    <w:p>
-      <w:r>
-        <w:t>add new test at the top of the inkeydown function</w:t>
-      </w:r>
-      <w:r>
-        <w:t xml:space="preserve"> (in app.ts):</w:t>
-      </w:r>
-      <w:r>
-        <w:t xml:space="preserve"> </w:t>
-      </w:r>
-    </w:p>
-    <w:p>
-      <w:pPr>
-        <w:pStyle w:val="CodeSnippet"/>
-      </w:pPr>
-      <w:r>
-        <w:t xml:space="preserve">window.onkeydown = </w:t>
-      </w:r>
-      <w:r>
-        <w:rPr>
-          <w:color w:val="0000FF"/>
-        </w:rPr>
-        <w:t>function</w:t>
-      </w:r>
-      <w:r>
-        <w:t xml:space="preserve"> (ke: KeyboardEvent) {</w:t>
-      </w:r>
-    </w:p>
-    <w:p>
-      <w:pPr>
-        <w:pStyle w:val="CodeSnippet"/>
-      </w:pPr>
-      <w:r>
-        <w:t xml:space="preserve">        ke.preventDefault();</w:t>
-      </w:r>
-    </w:p>
-    <w:p>
-      <w:pPr>
-        <w:pStyle w:val="CodeSnippet"/>
-        <w:rPr>
-          <w:color w:val="008000"/>
-        </w:rPr>
-      </w:pPr>
-      <w:r>
-        <w:t xml:space="preserve">        </w:t>
-      </w:r>
-      <w:r>
-        <w:rPr>
-          <w:color w:val="0000FF"/>
-          <w:highlight w:val="yellow"/>
-        </w:rPr>
-        <w:t>if</w:t>
-      </w:r>
-      <w:r>
-        <w:rPr>
-          <w:highlight w:val="yellow"/>
-        </w:rPr>
-        <w:t xml:space="preserve"> (game.gameOver) </w:t>
-      </w:r>
-      <w:r>
-        <w:rPr>
-          <w:color w:val="0000FF"/>
-          <w:highlight w:val="yellow"/>
-        </w:rPr>
-        <w:t>return</w:t>
-      </w:r>
-      <w:r>
-        <w:rPr>
-          <w:highlight w:val="yellow"/>
-        </w:rPr>
-        <w:t xml:space="preserve">;  </w:t>
-      </w:r>
-      <w:r>
-        <w:rPr>
-          <w:color w:val="008000"/>
-          <w:highlight w:val="yellow"/>
-        </w:rPr>
-        <w:t>//</w:t>
-      </w:r>
-      <w:r>
-        <w:rPr>
-          <w:color w:val="008000"/>
-        </w:rPr>
-        <w:t>Don’t act on any key</w:t>
-      </w:r>
-    </w:p>
-    <w:p>
-      <w:pPr>
-        <w:pStyle w:val="CodeSnippet"/>
-      </w:pPr>
-      <w:r>
-        <w:t xml:space="preserve">    </w:t>
-      </w:r>
-      <w:r>
-        <w:rPr>
-          <w:color w:val="0000FF"/>
-        </w:rPr>
-        <w:t>switch</w:t>
-      </w:r>
-      <w:r>
-        <w:t xml:space="preserve"> (ke.keyCode) {</w:t>
-      </w:r>
-    </w:p>
-    <w:p>
-      <w:pPr>
-        <w:pStyle w:val="CodeSnippet"/>
-      </w:pPr>
-      <w:r>
-        <w:t>…</w:t>
-      </w:r>
-    </w:p>
-    <w:p>
-      <w:pPr>
-        <w:pStyle w:val="Heading2"/>
-      </w:pPr>
-      <w:r>
-        <w:t>Update user instructions</w:t>
-      </w:r>
-    </w:p>
-    <w:p>
-      <w:pPr>
-        <w:pStyle w:val="CodeSnippet"/>
-      </w:pPr>
-      <w:r>
-        <w:rPr>
-          <w:color w:val="0000FF"/>
-        </w:rPr>
-        <w:t>&lt;</w:t>
-      </w:r>
-      <w:r>
-        <w:rPr>
-          <w:color w:val="800000"/>
-        </w:rPr>
-        <w:t>h3</w:t>
-      </w:r>
-      <w:r>
-        <w:rPr>
-          <w:color w:val="0000FF"/>
-        </w:rPr>
-        <w:t>&gt;</w:t>
-      </w:r>
-      <w:r>
-        <w:t>Instructions</w:t>
-      </w:r>
-      <w:r>
-        <w:rPr>
-          <w:color w:val="0000FF"/>
-        </w:rPr>
-        <w:t>&lt;/</w:t>
-      </w:r>
-      <w:r>
-        <w:rPr>
-          <w:color w:val="800000"/>
-        </w:rPr>
-        <w:t>h3</w:t>
-      </w:r>
-      <w:r>
-        <w:rPr>
-          <w:color w:val="0000FF"/>
-        </w:rPr>
-        <w:t>&gt;</w:t>
-      </w:r>
-    </w:p>
-    <w:p>
-      <w:pPr>
-        <w:pStyle w:val="CodeSnippet"/>
-      </w:pPr>
-      <w:r>
-        <w:t xml:space="preserve"> </w:t>
-      </w:r>
-      <w:r>
-        <w:rPr>
-          <w:color w:val="0000FF"/>
-        </w:rPr>
-        <w:t>&lt;</w:t>
-      </w:r>
-      <w:r>
-        <w:rPr>
-          <w:color w:val="800000"/>
-        </w:rPr>
-        <w:t>p</w:t>
-      </w:r>
-      <w:r>
-        <w:rPr>
-          <w:color w:val="0000FF"/>
-        </w:rPr>
-        <w:t>&gt;</w:t>
-      </w:r>
-      <w:r>
-        <w:t>Use the four arrow keys to position the cursor.</w:t>
-      </w:r>
-      <w:r>
-        <w:rPr>
-          <w:color w:val="0000FF"/>
-        </w:rPr>
-        <w:t>&lt;/</w:t>
-      </w:r>
-      <w:r>
-        <w:rPr>
-          <w:color w:val="800000"/>
-        </w:rPr>
-        <w:t>p</w:t>
-      </w:r>
-      <w:r>
-        <w:rPr>
-          <w:color w:val="0000FF"/>
-        </w:rPr>
-        <w:t>&gt;</w:t>
-      </w:r>
-    </w:p>
-    <w:p>
-      <w:pPr>
-        <w:pStyle w:val="CodeSnippet"/>
-      </w:pPr>
-      <w:r>
-        <w:t xml:space="preserve"> </w:t>
-      </w:r>
-      <w:r>
-        <w:rPr>
-          <w:color w:val="0000FF"/>
-        </w:rPr>
-        <w:t>&lt;</w:t>
-      </w:r>
-      <w:r>
-        <w:rPr>
-          <w:color w:val="800000"/>
-        </w:rPr>
-        <w:t>p</w:t>
-      </w:r>
-      <w:r>
-        <w:rPr>
-          <w:color w:val="0000FF"/>
-        </w:rPr>
-        <w:t>&gt;</w:t>
-      </w:r>
-      <w:r>
-        <w:t>Use the Enter key to place your piece.</w:t>
-      </w:r>
-      <w:r>
-        <w:rPr>
-          <w:color w:val="0000FF"/>
-        </w:rPr>
-        <w:t>&lt;/</w:t>
-      </w:r>
-      <w:r>
-        <w:rPr>
-          <w:color w:val="800000"/>
-        </w:rPr>
-        <w:t>p</w:t>
-      </w:r>
-      <w:r>
-        <w:rPr>
-          <w:color w:val="0000FF"/>
-        </w:rPr>
-        <w:t>&gt;</w:t>
-      </w:r>
-    </w:p>
-    <w:p>
-      <w:pPr>
-        <w:pStyle w:val="CodeSnippet"/>
-      </w:pPr>
-      <w:r>
-        <w:t xml:space="preserve"> </w:t>
-      </w:r>
-      <w:r>
-        <w:rPr>
-          <w:color w:val="0000FF"/>
-          <w:highlight w:val="yellow"/>
-        </w:rPr>
-        <w:t>&lt;</w:t>
-      </w:r>
-      <w:r>
-        <w:rPr>
-          <w:color w:val="800000"/>
-          <w:highlight w:val="yellow"/>
-        </w:rPr>
-        <w:t>p</w:t>
-      </w:r>
-      <w:r>
-        <w:rPr>
-          <w:color w:val="0000FF"/>
-          <w:highlight w:val="yellow"/>
-        </w:rPr>
-        <w:t>&gt;</w:t>
-      </w:r>
-      <w:r>
-        <w:rPr>
-          <w:highlight w:val="yellow"/>
-        </w:rPr>
-        <w:t>To start a new game click the Refresh icon (or hit F5) on the browser</w:t>
-      </w:r>
-      <w:r>
-        <w:rPr>
-          <w:color w:val="0000FF"/>
-          <w:highlight w:val="yellow"/>
-        </w:rPr>
-        <w:t>&lt;/</w:t>
-      </w:r>
-      <w:r>
-        <w:rPr>
-          <w:color w:val="800000"/>
-          <w:highlight w:val="yellow"/>
-        </w:rPr>
-        <w:t>p</w:t>
-      </w:r>
-      <w:r>
-        <w:rPr>
-          <w:color w:val="0000FF"/>
-          <w:highlight w:val="yellow"/>
-        </w:rPr>
-        <w:t>&gt;</w:t>
+        <w:rPr>
+          <w:color w:val="FFC000"/>
+        </w:rPr>
+        <w:t xml:space="preserve"> set-up for the next story.</w:t>
       </w:r>
     </w:p>
     <w:p>

</xml_diff>

<commit_message>
Documentation of learnings from each story
</commit_message>
<xml_diff>
--- a/Reversi/documentation/Stories.docx
+++ b/Reversi/documentation/Stories.docx
@@ -941,6 +941,99 @@
     </w:p>
     <w:p>
       <w:pPr>
+        <w:pStyle w:val="Heading2"/>
+      </w:pPr>
+      <w:r>
+        <w:lastRenderedPageBreak/>
+        <w:t>What have we learned?</w:t>
+      </w:r>
+    </w:p>
+    <w:p>
+      <w:r>
+        <w:t xml:space="preserve">Make sure you’ve understood all these points before moving on to the next story. </w:t>
+      </w:r>
+    </w:p>
+    <w:p>
+      <w:pPr>
+        <w:pStyle w:val="ListParagraph"/>
+        <w:numPr>
+          <w:ilvl w:val="0"/>
+          <w:numId w:val="8"/>
+        </w:numPr>
+      </w:pPr>
+      <w:r>
+        <w:t>What an IDE is, Visual Studio being our choice for this project</w:t>
+      </w:r>
+    </w:p>
+    <w:p>
+      <w:pPr>
+        <w:pStyle w:val="ListParagraph"/>
+        <w:numPr>
+          <w:ilvl w:val="0"/>
+          <w:numId w:val="8"/>
+        </w:numPr>
+      </w:pPr>
+      <w:r>
+        <w:t>How to create a new project in Visual Studio</w:t>
+      </w:r>
+    </w:p>
+    <w:p>
+      <w:pPr>
+        <w:pStyle w:val="ListParagraph"/>
+        <w:numPr>
+          <w:ilvl w:val="0"/>
+          <w:numId w:val="8"/>
+        </w:numPr>
+      </w:pPr>
+      <w:r>
+        <w:t>What HTML means</w:t>
+      </w:r>
+    </w:p>
+    <w:p>
+      <w:pPr>
+        <w:pStyle w:val="ListParagraph"/>
+        <w:numPr>
+          <w:ilvl w:val="0"/>
+          <w:numId w:val="8"/>
+        </w:numPr>
+      </w:pPr>
+      <w:r>
+        <w:t>The basic structure of a web page</w:t>
+      </w:r>
+    </w:p>
+    <w:p>
+      <w:pPr>
+        <w:pStyle w:val="ListParagraph"/>
+        <w:numPr>
+          <w:ilvl w:val="0"/>
+          <w:numId w:val="8"/>
+        </w:numPr>
+      </w:pPr>
+      <w:r>
+        <w:t xml:space="preserve">How to add </w:t>
+      </w:r>
+      <w:r>
+        <w:t xml:space="preserve">a title, </w:t>
+      </w:r>
+      <w:r>
+        <w:t>text, headings, and hyperlinks to a web page</w:t>
+      </w:r>
+    </w:p>
+    <w:p>
+      <w:pPr>
+        <w:pStyle w:val="Heading2"/>
+      </w:pPr>
+      <w:r>
+        <w:t>What next?</w:t>
+      </w:r>
+    </w:p>
+    <w:p>
+      <w:r>
+        <w:t>Now that we can put some simple text on a page, we will now want to add some graphics. The simplest graphics that would fit our problem domain would be to draw the outline of the gameboard.</w:t>
+      </w:r>
+    </w:p>
+    <w:p>
+      <w:pPr>
         <w:pStyle w:val="Heading1"/>
         <w:numPr>
           <w:ilvl w:val="0"/>
@@ -1563,6 +1656,308 @@
     </w:p>
     <w:p>
       <w:pPr>
+        <w:pStyle w:val="Heading2"/>
+      </w:pPr>
+      <w:r>
+        <w:t>What have we learned?</w:t>
+      </w:r>
+    </w:p>
+    <w:p>
+      <w:r>
+        <w:t xml:space="preserve">Make sure you’ve understood all these points before moving on to the next story. </w:t>
+      </w:r>
+    </w:p>
+    <w:p>
+      <w:pPr>
+        <w:pStyle w:val="ListParagraph"/>
+        <w:numPr>
+          <w:ilvl w:val="0"/>
+          <w:numId w:val="9"/>
+        </w:numPr>
+      </w:pPr>
+      <w:r>
+        <w:t>The HTML5 Canvas as the primary way to create graphics under the control of a progam</w:t>
+      </w:r>
+    </w:p>
+    <w:p>
+      <w:pPr>
+        <w:pStyle w:val="ListParagraph"/>
+        <w:numPr>
+          <w:ilvl w:val="0"/>
+          <w:numId w:val="9"/>
+        </w:numPr>
+      </w:pPr>
+      <w:r>
+        <w:t>The JavaScript progamming language: the only one understood by a web browser</w:t>
+      </w:r>
+    </w:p>
+    <w:p>
+      <w:pPr>
+        <w:pStyle w:val="ListParagraph"/>
+        <w:numPr>
+          <w:ilvl w:val="0"/>
+          <w:numId w:val="9"/>
+        </w:numPr>
+      </w:pPr>
+      <w:r>
+        <w:t>The TypeScript programming language: move powerful and easier to learn than JavaScript</w:t>
+      </w:r>
+    </w:p>
+    <w:p>
+      <w:pPr>
+        <w:pStyle w:val="ListParagraph"/>
+        <w:numPr>
+          <w:ilvl w:val="0"/>
+          <w:numId w:val="9"/>
+        </w:numPr>
+      </w:pPr>
+      <w:r>
+        <w:t>How to create a new file to contain some TypeScript</w:t>
+      </w:r>
+    </w:p>
+    <w:p>
+      <w:pPr>
+        <w:pStyle w:val="ListParagraph"/>
+        <w:numPr>
+          <w:ilvl w:val="0"/>
+          <w:numId w:val="9"/>
+        </w:numPr>
+      </w:pPr>
+      <w:r>
+        <w:t>When and where the TypeScript file is compiled into an equivalent JavaScript file</w:t>
+      </w:r>
+    </w:p>
+    <w:p>
+      <w:pPr>
+        <w:pStyle w:val="ListParagraph"/>
+        <w:numPr>
+          <w:ilvl w:val="0"/>
+          <w:numId w:val="9"/>
+        </w:numPr>
+      </w:pPr>
+      <w:r>
+        <w:t>How to tell the web-page that it needs to run the JavaScript file</w:t>
+      </w:r>
+    </w:p>
+    <w:p>
+      <w:pPr>
+        <w:pStyle w:val="ListParagraph"/>
+        <w:numPr>
+          <w:ilvl w:val="0"/>
+          <w:numId w:val="9"/>
+        </w:numPr>
+      </w:pPr>
+      <w:r>
+        <w:t>How to write code that will execute when the web-page is loaded (window.onload)</w:t>
+      </w:r>
+    </w:p>
+    <w:p>
+      <w:pPr>
+        <w:pStyle w:val="ListParagraph"/>
+        <w:numPr>
+          <w:ilvl w:val="0"/>
+          <w:numId w:val="9"/>
+        </w:numPr>
+      </w:pPr>
+      <w:r>
+        <w:t>The IDE’s intellisense helps you find functions that are available to you in a context</w:t>
+      </w:r>
+    </w:p>
+    <w:p>
+      <w:pPr>
+        <w:pStyle w:val="ListParagraph"/>
+        <w:numPr>
+          <w:ilvl w:val="0"/>
+          <w:numId w:val="9"/>
+        </w:numPr>
+      </w:pPr>
+      <w:r>
+        <w:t>A function is set of instuctions that has a name and may be invoked by that name</w:t>
+      </w:r>
+    </w:p>
+    <w:p>
+      <w:pPr>
+        <w:pStyle w:val="ListParagraph"/>
+        <w:numPr>
+          <w:ilvl w:val="0"/>
+          <w:numId w:val="9"/>
+        </w:numPr>
+      </w:pPr>
+      <w:r>
+        <w:t>The set (or ‘block’) of instructions (‘statements’) that make up a function are enclosed in ‘braces’ ( ‘{‘ and ‘{‘).</w:t>
+      </w:r>
+    </w:p>
+    <w:p>
+      <w:pPr>
+        <w:pStyle w:val="ListParagraph"/>
+        <w:numPr>
+          <w:ilvl w:val="0"/>
+          <w:numId w:val="9"/>
+        </w:numPr>
+      </w:pPr>
+      <w:r>
+        <w:t>Statements within braces should be indented - for readbility only.  The IDE should do this automatically for you.</w:t>
+      </w:r>
+    </w:p>
+    <w:p>
+      <w:pPr>
+        <w:pStyle w:val="ListParagraph"/>
+        <w:numPr>
+          <w:ilvl w:val="0"/>
+          <w:numId w:val="9"/>
+        </w:numPr>
+      </w:pPr>
+      <w:r>
+        <w:t>Some other programming languages don’t require braces, but require the programmer to manage indentation and blank lines correctly to define the boundaries of the block.</w:t>
+      </w:r>
+    </w:p>
+    <w:p>
+      <w:pPr>
+        <w:pStyle w:val="ListParagraph"/>
+        <w:numPr>
+          <w:ilvl w:val="0"/>
+          <w:numId w:val="9"/>
+        </w:numPr>
+      </w:pPr>
+      <w:r>
+        <w:t>Within a block, the statements are executed in order (until we get on to more complex types of structure, that is)</w:t>
+      </w:r>
+    </w:p>
+    <w:p>
+      <w:pPr>
+        <w:pStyle w:val="ListParagraph"/>
+        <w:numPr>
+          <w:ilvl w:val="0"/>
+          <w:numId w:val="9"/>
+        </w:numPr>
+      </w:pPr>
+      <w:r>
+        <w:t>Functions may have inputs (‘parameters’) passed into them</w:t>
+      </w:r>
+    </w:p>
+    <w:p>
+      <w:pPr>
+        <w:pStyle w:val="ListParagraph"/>
+        <w:numPr>
+          <w:ilvl w:val="0"/>
+          <w:numId w:val="9"/>
+        </w:numPr>
+      </w:pPr>
+      <w:r>
+        <w:t>Two of the most common forms of input are numbers and ‘strings’ of characters; there are others</w:t>
+      </w:r>
+    </w:p>
+    <w:p>
+      <w:pPr>
+        <w:pStyle w:val="ListParagraph"/>
+        <w:numPr>
+          <w:ilvl w:val="0"/>
+          <w:numId w:val="9"/>
+        </w:numPr>
+      </w:pPr>
+      <w:r>
+        <w:t xml:space="preserve">What </w:t>
+      </w:r>
+      <w:r>
+        <w:t xml:space="preserve"> ‘global variable</w:t>
+      </w:r>
+      <w:r>
+        <w:t>s</w:t>
+      </w:r>
+      <w:r>
+        <w:t xml:space="preserve">’ </w:t>
+      </w:r>
+      <w:r>
+        <w:t xml:space="preserve">are </w:t>
+      </w:r>
+      <w:r>
+        <w:t>and why we want to keep them to a minimum</w:t>
+      </w:r>
+    </w:p>
+    <w:p>
+      <w:pPr>
+        <w:pStyle w:val="ListParagraph"/>
+        <w:numPr>
+          <w:ilvl w:val="0"/>
+          <w:numId w:val="9"/>
+        </w:numPr>
+      </w:pPr>
+      <w:r>
+        <w:lastRenderedPageBreak/>
+        <w:t>How to access the canvas from within code</w:t>
+      </w:r>
+    </w:p>
+    <w:p>
+      <w:pPr>
+        <w:pStyle w:val="ListParagraph"/>
+        <w:numPr>
+          <w:ilvl w:val="0"/>
+          <w:numId w:val="9"/>
+        </w:numPr>
+      </w:pPr>
+      <w:r>
+        <w:t>The role of the 2D rendering engine (the CanvasRenderingContext2D or ‘renderer’ for short)</w:t>
+      </w:r>
+    </w:p>
+    <w:p>
+      <w:pPr>
+        <w:pStyle w:val="ListParagraph"/>
+        <w:numPr>
+          <w:ilvl w:val="0"/>
+          <w:numId w:val="9"/>
+        </w:numPr>
+      </w:pPr>
+      <w:r>
+        <w:t>How to instruct the renderer to draw</w:t>
+      </w:r>
+      <w:r>
+        <w:t xml:space="preserve"> an outline rectangle and a filled rectangle</w:t>
+      </w:r>
+    </w:p>
+    <w:p>
+      <w:pPr>
+        <w:pStyle w:val="ListParagraph"/>
+        <w:numPr>
+          <w:ilvl w:val="0"/>
+          <w:numId w:val="9"/>
+        </w:numPr>
+      </w:pPr>
+      <w:r>
+        <w:t>How to keep styling separate from the HTML (using the .css file)</w:t>
+      </w:r>
+    </w:p>
+    <w:p>
+      <w:pPr>
+        <w:pStyle w:val="ListParagraph"/>
+        <w:numPr>
+          <w:ilvl w:val="0"/>
+          <w:numId w:val="9"/>
+        </w:numPr>
+      </w:pPr>
+      <w:r>
+        <w:t>How to get some HTML to be rendered alongside previous HTML instead of undeneath (float)</w:t>
+      </w:r>
+    </w:p>
+    <w:p>
+      <w:pPr>
+        <w:pStyle w:val="ListParagraph"/>
+      </w:pPr>
+    </w:p>
+    <w:p>
+      <w:pPr>
+        <w:pStyle w:val="Heading2"/>
+      </w:pPr>
+      <w:r>
+        <w:t>What next?</w:t>
+      </w:r>
+    </w:p>
+    <w:p>
+      <w:r>
+        <w:t>Now that we have the ability to draw an outline square filled with a colour, we want to be able to draw smaller squares within the board.</w:t>
+      </w:r>
+    </w:p>
+    <w:p>
+      <w:pPr>
         <w:pStyle w:val="Heading1"/>
         <w:numPr>
           <w:ilvl w:val="0"/>
@@ -2685,7 +3080,198 @@
         <w:t>&gt;</w:t>
       </w:r>
     </w:p>
-    <w:p/>
+    <w:p>
+      <w:pPr>
+        <w:pStyle w:val="Heading2"/>
+      </w:pPr>
+      <w:r>
+        <w:t>What have we learned?</w:t>
+      </w:r>
+    </w:p>
+    <w:p>
+      <w:r>
+        <w:t xml:space="preserve">Make sure you’ve understood all these points before moving on to the next story. </w:t>
+      </w:r>
+    </w:p>
+    <w:p>
+      <w:pPr>
+        <w:pStyle w:val="ListParagraph"/>
+        <w:numPr>
+          <w:ilvl w:val="0"/>
+          <w:numId w:val="10"/>
+        </w:numPr>
+      </w:pPr>
+      <w:r>
+        <w:t>Object-oriented programming</w:t>
+      </w:r>
+    </w:p>
+    <w:p>
+      <w:pPr>
+        <w:pStyle w:val="ListParagraph"/>
+        <w:numPr>
+          <w:ilvl w:val="0"/>
+          <w:numId w:val="10"/>
+        </w:numPr>
+      </w:pPr>
+      <w:r>
+        <w:t>The difference between a class and and instance</w:t>
+      </w:r>
+    </w:p>
+    <w:p>
+      <w:pPr>
+        <w:pStyle w:val="ListParagraph"/>
+        <w:numPr>
+          <w:ilvl w:val="0"/>
+          <w:numId w:val="10"/>
+        </w:numPr>
+      </w:pPr>
+      <w:r>
+        <w:t>An object’s is a special function for creating an instance of class</w:t>
+      </w:r>
+    </w:p>
+    <w:p>
+      <w:pPr>
+        <w:pStyle w:val="ListParagraph"/>
+        <w:numPr>
+          <w:ilvl w:val="0"/>
+          <w:numId w:val="10"/>
+        </w:numPr>
+      </w:pPr>
+      <w:r>
+        <w:t xml:space="preserve">A constructor may have ‘parameters’ that </w:t>
+      </w:r>
+      <w:r>
+        <w:t>require you to provide the minimum pieces of information needed to create a new instance</w:t>
+      </w:r>
+    </w:p>
+    <w:p>
+      <w:pPr>
+        <w:pStyle w:val="ListParagraph"/>
+        <w:numPr>
+          <w:ilvl w:val="0"/>
+          <w:numId w:val="10"/>
+        </w:numPr>
+      </w:pPr>
+      <w:r>
+        <w:t>The code for an application may be split across many files</w:t>
+      </w:r>
+    </w:p>
+    <w:p>
+      <w:pPr>
+        <w:pStyle w:val="ListParagraph"/>
+        <w:numPr>
+          <w:ilvl w:val="0"/>
+          <w:numId w:val="10"/>
+        </w:numPr>
+      </w:pPr>
+      <w:r>
+        <w:t>You can define each class or function in a separate file or have multiple classes/functions in one file</w:t>
+      </w:r>
+    </w:p>
+    <w:p>
+      <w:pPr>
+        <w:pStyle w:val="ListParagraph"/>
+        <w:numPr>
+          <w:ilvl w:val="0"/>
+          <w:numId w:val="10"/>
+        </w:numPr>
+      </w:pPr>
+      <w:r>
+        <w:lastRenderedPageBreak/>
+        <w:t xml:space="preserve">Namespaces are used to help </w:t>
+      </w:r>
+      <w:r>
+        <w:t xml:space="preserve">break up the code into separate chunks. </w:t>
+      </w:r>
+    </w:p>
+    <w:p>
+      <w:pPr>
+        <w:pStyle w:val="ListParagraph"/>
+        <w:numPr>
+          <w:ilvl w:val="0"/>
+          <w:numId w:val="10"/>
+        </w:numPr>
+      </w:pPr>
+      <w:r>
+        <w:t>You can have two different functions or classes with the same name, and as long they are in different namespaces</w:t>
+      </w:r>
+    </w:p>
+    <w:p>
+      <w:pPr>
+        <w:pStyle w:val="ListParagraph"/>
+        <w:numPr>
+          <w:ilvl w:val="0"/>
+          <w:numId w:val="10"/>
+        </w:numPr>
+      </w:pPr>
+      <w:r>
+        <w:t xml:space="preserve">If you reference a class or function from another namespace, you need to </w:t>
+      </w:r>
+      <w:r>
+        <w:t>‘qualify’ its name</w:t>
+      </w:r>
+    </w:p>
+    <w:p>
+      <w:pPr>
+        <w:pStyle w:val="ListParagraph"/>
+        <w:numPr>
+          <w:ilvl w:val="0"/>
+          <w:numId w:val="10"/>
+        </w:numPr>
+      </w:pPr>
+      <w:r>
+        <w:t>How to write functions, with parameters if needed</w:t>
+      </w:r>
+    </w:p>
+    <w:p>
+      <w:pPr>
+        <w:pStyle w:val="ListParagraph"/>
+        <w:numPr>
+          <w:ilvl w:val="0"/>
+          <w:numId w:val="10"/>
+        </w:numPr>
+      </w:pPr>
+      <w:r>
+        <w:t>The advantage, in TypeScript, of specifying the type of a parameter passed into a function</w:t>
+      </w:r>
+    </w:p>
+    <w:p>
+      <w:pPr>
+        <w:pStyle w:val="ListParagraph"/>
+        <w:numPr>
+          <w:ilvl w:val="0"/>
+          <w:numId w:val="10"/>
+        </w:numPr>
+      </w:pPr>
+      <w:r>
+        <w:t>How to call a function and pass it parameters.</w:t>
+      </w:r>
+    </w:p>
+    <w:p>
+      <w:pPr>
+        <w:pStyle w:val="ListParagraph"/>
+        <w:numPr>
+          <w:ilvl w:val="0"/>
+          <w:numId w:val="10"/>
+        </w:numPr>
+      </w:pPr>
+      <w:r>
+        <w:t>Local variables inside a function</w:t>
+      </w:r>
+    </w:p>
+    <w:p>
+      <w:pPr>
+        <w:pStyle w:val="Heading2"/>
+      </w:pPr>
+      <w:r>
+        <w:t>What next?</w:t>
+      </w:r>
+    </w:p>
+    <w:p>
+      <w:r>
+        <w:t xml:space="preserve">Now that we can draw individual squares the next step is to draw the whole board.  But it would be nice to do that without having to specify the location of each of the 64 squares individually.  Fortunately, doing the same thing repeatedly, or a similar thing with predictable differences, is something that program code is very good at. </w:t>
+      </w:r>
+    </w:p>
     <w:p>
       <w:pPr>
         <w:pStyle w:val="Heading1"/>
@@ -4279,10 +4865,7 @@
       <w:pPr>
         <w:pStyle w:val="CodeSnippet"/>
         <w:rPr>
-          <w:rFonts w:asciiTheme="majorHAnsi" w:hAnsiTheme="majorHAnsi" w:cstheme="majorBidi"/>
-          <w:color w:val="2E74B5" w:themeColor="accent1" w:themeShade="BF"/>
-          <w:sz w:val="32"/>
-          <w:szCs w:val="32"/>
+          <w:sz w:val="19"/>
         </w:rPr>
       </w:pPr>
       <w:r>
@@ -4290,6 +4873,144 @@
           <w:sz w:val="19"/>
         </w:rPr>
         <w:t>}</w:t>
+      </w:r>
+    </w:p>
+    <w:p>
+      <w:pPr>
+        <w:pStyle w:val="Heading2"/>
+      </w:pPr>
+      <w:r>
+        <w:t>What have we learned?</w:t>
+      </w:r>
+    </w:p>
+    <w:p>
+      <w:r>
+        <w:t xml:space="preserve">Make sure you’ve understood all these points before moving on to the next story. </w:t>
+      </w:r>
+    </w:p>
+    <w:p>
+      <w:pPr>
+        <w:pStyle w:val="ListParagraph"/>
+        <w:numPr>
+          <w:ilvl w:val="0"/>
+          <w:numId w:val="11"/>
+        </w:numPr>
+      </w:pPr>
+      <w:r>
+        <w:t>An array holds multiple elements of a specific type, which may then be accessed by their ‘index’ number. It is one of several forms of object ‘collections’.</w:t>
+      </w:r>
+    </w:p>
+    <w:p>
+      <w:pPr>
+        <w:pStyle w:val="ListParagraph"/>
+        <w:numPr>
+          <w:ilvl w:val="0"/>
+          <w:numId w:val="11"/>
+        </w:numPr>
+      </w:pPr>
+      <w:r>
+        <w:t>An array may be set up with some or all of its values, or you may declare it as an empty array and then add the values</w:t>
+      </w:r>
+    </w:p>
+    <w:p>
+      <w:pPr>
+        <w:pStyle w:val="ListParagraph"/>
+        <w:numPr>
+          <w:ilvl w:val="0"/>
+          <w:numId w:val="11"/>
+        </w:numPr>
+      </w:pPr>
+      <w:r>
+        <w:t>Programming ‘loops’ repeat the same section of code multiple times, typically varying some parameter(s) each time</w:t>
+      </w:r>
+    </w:p>
+    <w:p>
+      <w:pPr>
+        <w:pStyle w:val="ListParagraph"/>
+        <w:numPr>
+          <w:ilvl w:val="0"/>
+          <w:numId w:val="11"/>
+        </w:numPr>
+      </w:pPr>
+      <w:r>
+        <w:t>You can create one loop inside another.  One use of this is to process a two-dimensional array</w:t>
+      </w:r>
+    </w:p>
+    <w:p>
+      <w:pPr>
+        <w:pStyle w:val="ListParagraph"/>
+        <w:numPr>
+          <w:ilvl w:val="0"/>
+          <w:numId w:val="11"/>
+        </w:numPr>
+      </w:pPr>
+      <w:r>
+        <w:t>You can push a new element onto the end of an array without having to know the correct index</w:t>
+      </w:r>
+    </w:p>
+    <w:p>
+      <w:pPr>
+        <w:pStyle w:val="ListParagraph"/>
+        <w:numPr>
+          <w:ilvl w:val="0"/>
+          <w:numId w:val="11"/>
+        </w:numPr>
+      </w:pPr>
+      <w:r>
+        <w:t>Applications are typically made up of custom-written code and re-usable libraries of pre-written code</w:t>
+      </w:r>
+    </w:p>
+    <w:p>
+      <w:pPr>
+        <w:pStyle w:val="ListParagraph"/>
+        <w:numPr>
+          <w:ilvl w:val="0"/>
+          <w:numId w:val="11"/>
+        </w:numPr>
+      </w:pPr>
+      <w:r>
+        <w:t>An easy way to gain access to such libraries is via the NuGet package manager</w:t>
+      </w:r>
+    </w:p>
+    <w:p>
+      <w:pPr>
+        <w:pStyle w:val="ListParagraph"/>
+        <w:numPr>
+          <w:ilvl w:val="0"/>
+          <w:numId w:val="11"/>
+        </w:numPr>
+      </w:pPr>
+      <w:r>
+        <w:t>The LoDash library provides powerful functions for manipulating arrays (and other collections)</w:t>
+      </w:r>
+      <w:r>
+        <w:t xml:space="preserve"> including finding matching objects</w:t>
+      </w:r>
+    </w:p>
+    <w:p>
+      <w:pPr>
+        <w:pStyle w:val="ListParagraph"/>
+        <w:numPr>
+          <w:ilvl w:val="0"/>
+          <w:numId w:val="11"/>
+        </w:numPr>
+      </w:pPr>
+      <w:r>
+        <w:t>Some functions require you to pass in another function as a parameter. This is known as ‘functional programming’.</w:t>
+      </w:r>
+    </w:p>
+    <w:p>
+      <w:pPr>
+        <w:pStyle w:val="Heading2"/>
+      </w:pPr>
+      <w:r>
+        <w:lastRenderedPageBreak/>
+        <w:t>What next?</w:t>
+      </w:r>
+    </w:p>
+    <w:p>
+      <w:r>
+        <w:t>Now that we can draw the whole board, we would like to be able to draw some pieces on it  -  black and white. We can start with the first four pieces from which the game proceeds as these are always placed in the same positions each game.</w:t>
       </w:r>
     </w:p>
     <w:p>
@@ -4307,27 +5028,6 @@
     </w:p>
     <w:p>
       <w:pPr>
-        <w:pStyle w:val="Heading2"/>
-      </w:pPr>
-      <w:r>
-        <w:t>Learnings: patterns &amp; techniques</w:t>
-      </w:r>
-    </w:p>
-    <w:p>
-      <w:r>
-        <w:t>Enum</w:t>
-      </w:r>
-    </w:p>
-    <w:p>
-      <w:r>
-        <w:t>Importance of naming</w:t>
-      </w:r>
-      <w:r>
-        <w:t xml:space="preserve"> &amp; renaming</w:t>
-      </w:r>
-    </w:p>
-    <w:p>
-      <w:pPr>
         <w:pStyle w:val="Heading3"/>
       </w:pPr>
       <w:r>
@@ -4487,10 +5187,27 @@
         <w:rPr>
           <w:color w:val="0000FF"/>
         </w:rPr>
+        <w:t>if (</w:t>
+      </w:r>
+      <w:r>
+        <w:t>side == model.Side.black) {</w:t>
+      </w:r>
+    </w:p>
+    <w:p>
+      <w:pPr>
+        <w:pStyle w:val="CodeSnippet"/>
+      </w:pPr>
+      <w:r>
+        <w:t xml:space="preserve">        </w:t>
+      </w:r>
+      <w:r>
+        <w:rPr>
+          <w:color w:val="0000FF"/>
+        </w:rPr>
         <w:t>return</w:t>
       </w:r>
       <w:r>
-        <w:t xml:space="preserve"> side === Side.black? </w:t>
+        <w:t xml:space="preserve"> </w:t>
       </w:r>
       <w:r>
         <w:rPr>
@@ -4499,7 +5216,32 @@
         <w:t>'black'</w:t>
       </w:r>
       <w:r>
-        <w:t xml:space="preserve"> : </w:t>
+        <w:t>;</w:t>
+      </w:r>
+    </w:p>
+    <w:p>
+      <w:pPr>
+        <w:pStyle w:val="CodeSnippet"/>
+      </w:pPr>
+      <w:r>
+        <w:t xml:space="preserve">    } else {</w:t>
+      </w:r>
+    </w:p>
+    <w:p>
+      <w:pPr>
+        <w:pStyle w:val="CodeSnippet"/>
+      </w:pPr>
+      <w:r>
+        <w:t xml:space="preserve">        </w:t>
+      </w:r>
+      <w:r>
+        <w:rPr>
+          <w:color w:val="0000FF"/>
+        </w:rPr>
+        <w:t>return</w:t>
+      </w:r>
+      <w:r>
+        <w:t xml:space="preserve"> </w:t>
       </w:r>
       <w:r>
         <w:rPr>
@@ -4509,6 +5251,14 @@
       </w:r>
       <w:r>
         <w:t>;</w:t>
+      </w:r>
+    </w:p>
+    <w:p>
+      <w:pPr>
+        <w:pStyle w:val="CodeSnippet"/>
+      </w:pPr>
+      <w:r>
+        <w:t xml:space="preserve">    }</w:t>
       </w:r>
     </w:p>
     <w:p>
@@ -5645,7 +6395,177 @@
       </w:r>
     </w:p>
     <w:p/>
-    <w:p/>
+    <w:p>
+      <w:pPr>
+        <w:pStyle w:val="Heading2"/>
+      </w:pPr>
+      <w:r>
+        <w:t>What have we learned?</w:t>
+      </w:r>
+    </w:p>
+    <w:p>
+      <w:r>
+        <w:t xml:space="preserve">Make sure you’ve understood all these points before moving on to the next story. </w:t>
+      </w:r>
+    </w:p>
+    <w:p>
+      <w:pPr>
+        <w:pStyle w:val="ListParagraph"/>
+        <w:numPr>
+          <w:ilvl w:val="0"/>
+          <w:numId w:val="12"/>
+        </w:numPr>
+      </w:pPr>
+      <w:r>
+        <w:t>A constant is a name for a value or object instance that never changes once the program has started</w:t>
+      </w:r>
+    </w:p>
+    <w:p>
+      <w:pPr>
+        <w:pStyle w:val="ListParagraph"/>
+        <w:numPr>
+          <w:ilvl w:val="0"/>
+          <w:numId w:val="12"/>
+        </w:numPr>
+      </w:pPr>
+      <w:r>
+        <w:t>Global constants don’t have the same liability as global variables</w:t>
+      </w:r>
+    </w:p>
+    <w:p>
+      <w:pPr>
+        <w:pStyle w:val="ListParagraph"/>
+        <w:numPr>
+          <w:ilvl w:val="0"/>
+          <w:numId w:val="12"/>
+        </w:numPr>
+      </w:pPr>
+      <w:r>
+        <w:t>It is good practice to keep all your global constants together</w:t>
+      </w:r>
+    </w:p>
+    <w:p>
+      <w:pPr>
+        <w:pStyle w:val="ListParagraph"/>
+        <w:numPr>
+          <w:ilvl w:val="0"/>
+          <w:numId w:val="12"/>
+        </w:numPr>
+      </w:pPr>
+      <w:r>
+        <w:t>An enum is a type that can only have one of a defined set of names values</w:t>
+      </w:r>
+    </w:p>
+    <w:p>
+      <w:pPr>
+        <w:pStyle w:val="ListParagraph"/>
+        <w:numPr>
+          <w:ilvl w:val="0"/>
+          <w:numId w:val="12"/>
+        </w:numPr>
+      </w:pPr>
+      <w:r>
+        <w:t>Thinking of the best names for things is sometimes one of the hardest parts of programming, and if necessary you should keep changing the name to make it clearer</w:t>
+      </w:r>
+    </w:p>
+    <w:p>
+      <w:pPr>
+        <w:pStyle w:val="ListParagraph"/>
+        <w:numPr>
+          <w:ilvl w:val="0"/>
+          <w:numId w:val="12"/>
+        </w:numPr>
+      </w:pPr>
+      <w:r>
+        <w:t>Some functions return a value (or object)</w:t>
+      </w:r>
+    </w:p>
+    <w:p>
+      <w:pPr>
+        <w:pStyle w:val="ListParagraph"/>
+        <w:numPr>
+          <w:ilvl w:val="0"/>
+          <w:numId w:val="12"/>
+        </w:numPr>
+      </w:pPr>
+      <w:r>
+        <w:t>As with parameters (the inputs to a function), TypeScript allows you to specify the type of the return (the output) and this is advantageous</w:t>
+      </w:r>
+    </w:p>
+    <w:p>
+      <w:pPr>
+        <w:pStyle w:val="ListParagraph"/>
+        <w:numPr>
+          <w:ilvl w:val="0"/>
+          <w:numId w:val="12"/>
+        </w:numPr>
+      </w:pPr>
+      <w:r>
+        <w:lastRenderedPageBreak/>
+        <w:t>The conditional operator (‘if’ statement) allows you to execute different instructions based on different inputs or intermediate results.</w:t>
+      </w:r>
+    </w:p>
+    <w:p>
+      <w:pPr>
+        <w:pStyle w:val="ListParagraph"/>
+        <w:numPr>
+          <w:ilvl w:val="0"/>
+          <w:numId w:val="12"/>
+        </w:numPr>
+      </w:pPr>
+      <w:r>
+        <w:t>Null is a special value indicating that a variable does not have anyting ‘in it’.</w:t>
+      </w:r>
+    </w:p>
+    <w:p>
+      <w:pPr>
+        <w:pStyle w:val="ListParagraph"/>
+        <w:numPr>
+          <w:ilvl w:val="0"/>
+          <w:numId w:val="12"/>
+        </w:numPr>
+      </w:pPr>
+      <w:r>
+        <w:t>As in ordinary mathematics, multiplication (‘*’) takes precedence over addition (‘+’), but this may be overridden by adding brackets – ‘(‘ and ‘)’</w:t>
+      </w:r>
+    </w:p>
+    <w:p>
+      <w:pPr>
+        <w:pStyle w:val="ListParagraph"/>
+        <w:numPr>
+          <w:ilvl w:val="0"/>
+          <w:numId w:val="12"/>
+        </w:numPr>
+      </w:pPr>
+      <w:r>
+        <w:t>‘Math’ is a library of mathematical functions, but, unlike LoDash, this one comes with the JavaScript language</w:t>
+      </w:r>
+    </w:p>
+    <w:p>
+      <w:pPr>
+        <w:pStyle w:val="ListParagraph"/>
+        <w:numPr>
+          <w:ilvl w:val="0"/>
+          <w:numId w:val="12"/>
+        </w:numPr>
+      </w:pPr>
+      <w:r>
+        <w:t>‘Arc’ is for drawing part, or whole, circles (or elipses)</w:t>
+      </w:r>
+    </w:p>
+    <w:p>
+      <w:pPr>
+        <w:pStyle w:val="Heading2"/>
+      </w:pPr>
+      <w:r>
+        <w:t>What next?</w:t>
+      </w:r>
+    </w:p>
+    <w:p>
+      <w:r>
+        <w:t>We’d like the user to be able to places pieces in new squares, but first we need a mechanism for the user to be able to specify a square of interest. In other words we need a moveable ‘cursor’.  We’ll start by drawing a cursor in a specific position.</w:t>
+      </w:r>
+    </w:p>
     <w:p>
       <w:pPr>
         <w:pStyle w:val="Heading1"/>
@@ -6534,6 +7454,59 @@
     </w:p>
     <w:p>
       <w:pPr>
+        <w:pStyle w:val="Heading2"/>
+      </w:pPr>
+      <w:r>
+        <w:t>What have we learned?</w:t>
+      </w:r>
+    </w:p>
+    <w:p>
+      <w:r>
+        <w:t>Make sure you’ve understood all these points before moving on to the next story.</w:t>
+      </w:r>
+    </w:p>
+    <w:p>
+      <w:pPr>
+        <w:pStyle w:val="ListParagraph"/>
+        <w:numPr>
+          <w:ilvl w:val="0"/>
+          <w:numId w:val="13"/>
+        </w:numPr>
+      </w:pPr>
+      <w:r>
+        <w:t>The DRY principle</w:t>
+      </w:r>
+      <w:r>
+        <w:t>: Don’t Repeat Yourself in code. When you have two functions, or just blocks of statements that do very similar things, try to turn them into  a single function that can be re-used in multiple contexts</w:t>
+      </w:r>
+    </w:p>
+    <w:p>
+      <w:pPr>
+        <w:pStyle w:val="ListParagraph"/>
+        <w:numPr>
+          <w:ilvl w:val="0"/>
+          <w:numId w:val="13"/>
+        </w:numPr>
+      </w:pPr>
+      <w:r>
+        <w:t>This is not just to save you time  -  it’s so that you when requirements change you don’t have the risk of updating one and overlooking another implementation</w:t>
+      </w:r>
+    </w:p>
+    <w:p>
+      <w:pPr>
+        <w:pStyle w:val="Heading2"/>
+      </w:pPr>
+      <w:r>
+        <w:t>What next?</w:t>
+      </w:r>
+    </w:p>
+    <w:p>
+      <w:r>
+        <w:t>Now that we can draw a cursor in a specified location, we want to be able to move the cursor around by using the arrow keys on the keyboard, say.</w:t>
+      </w:r>
+    </w:p>
+    <w:p>
+      <w:pPr>
         <w:pStyle w:val="Heading1"/>
         <w:numPr>
           <w:ilvl w:val="0"/>
@@ -7765,7 +8738,146 @@
         <w:t>&gt;</w:t>
       </w:r>
     </w:p>
-    <w:p/>
+    <w:p>
+      <w:pPr>
+        <w:pStyle w:val="Heading2"/>
+      </w:pPr>
+      <w:r>
+        <w:t>What have we learned?</w:t>
+      </w:r>
+    </w:p>
+    <w:p>
+      <w:r>
+        <w:t>Make sure you’ve understood all these points before moving on to the next story.</w:t>
+      </w:r>
+    </w:p>
+    <w:p>
+      <w:pPr>
+        <w:pStyle w:val="ListParagraph"/>
+        <w:numPr>
+          <w:ilvl w:val="0"/>
+          <w:numId w:val="14"/>
+        </w:numPr>
+      </w:pPr>
+      <w:r>
+        <w:t>How to detect and react to keyboard activity when the programming is running (window.onkeydown)</w:t>
+      </w:r>
+    </w:p>
+    <w:p>
+      <w:pPr>
+        <w:pStyle w:val="ListParagraph"/>
+        <w:numPr>
+          <w:ilvl w:val="0"/>
+          <w:numId w:val="14"/>
+        </w:numPr>
+      </w:pPr>
+      <w:r>
+        <w:t>How to override the default behaviour of the browser in relation to certain keys</w:t>
+      </w:r>
+    </w:p>
+    <w:p>
+      <w:pPr>
+        <w:pStyle w:val="ListParagraph"/>
+        <w:numPr>
+          <w:ilvl w:val="0"/>
+          <w:numId w:val="14"/>
+        </w:numPr>
+      </w:pPr>
+      <w:r>
+        <w:t xml:space="preserve">How to use a </w:t>
+      </w:r>
+      <w:r>
+        <w:rPr>
+          <w:rFonts w:ascii="Consolas" w:hAnsi="Consolas" w:cs="Consolas"/>
+          <w:color w:val="0000FF"/>
+          <w:sz w:val="18"/>
+          <w:szCs w:val="19"/>
+        </w:rPr>
+        <w:t>switch</w:t>
+      </w:r>
+      <w:r>
+        <w:t xml:space="preserve"> statement as an alternative to multiple </w:t>
+      </w:r>
+      <w:r>
+        <w:rPr>
+          <w:rFonts w:ascii="Consolas" w:hAnsi="Consolas" w:cs="Consolas"/>
+          <w:color w:val="0000FF"/>
+          <w:sz w:val="18"/>
+          <w:szCs w:val="19"/>
+        </w:rPr>
+        <w:t>if</w:t>
+      </w:r>
+      <w:r>
+        <w:t xml:space="preserve"> statements, where we are interested in a specific set of values</w:t>
+      </w:r>
+    </w:p>
+    <w:p>
+      <w:pPr>
+        <w:pStyle w:val="ListParagraph"/>
+        <w:numPr>
+          <w:ilvl w:val="0"/>
+          <w:numId w:val="14"/>
+        </w:numPr>
+      </w:pPr>
+      <w:r>
+        <w:t xml:space="preserve">The </w:t>
+      </w:r>
+      <w:r>
+        <w:rPr>
+          <w:rFonts w:ascii="Consolas" w:hAnsi="Consolas" w:cs="Consolas"/>
+          <w:color w:val="0000FF"/>
+          <w:sz w:val="18"/>
+          <w:szCs w:val="19"/>
+        </w:rPr>
+        <w:t>break</w:t>
+      </w:r>
+      <w:r>
+        <w:t xml:space="preserve"> </w:t>
+      </w:r>
+      <w:r>
+        <w:t xml:space="preserve">operator specifies that there is no no need (and it may be harmful) to continue evaluating the various cases. </w:t>
+      </w:r>
+    </w:p>
+    <w:p>
+      <w:pPr>
+        <w:pStyle w:val="ListParagraph"/>
+        <w:numPr>
+          <w:ilvl w:val="0"/>
+          <w:numId w:val="14"/>
+        </w:numPr>
+      </w:pPr>
+      <w:r>
+        <w:t>A ‘null reference’ error occurs when a program tries to invoke a method on an object that does not exist</w:t>
+      </w:r>
+      <w:r>
+        <w:t>.</w:t>
+      </w:r>
+    </w:p>
+    <w:p>
+      <w:pPr>
+        <w:pStyle w:val="ListParagraph"/>
+        <w:numPr>
+          <w:ilvl w:val="0"/>
+          <w:numId w:val="14"/>
+        </w:numPr>
+      </w:pPr>
+      <w:r>
+        <w:t>How to use a function to keep a value within defined limits.</w:t>
+      </w:r>
+    </w:p>
+    <w:p>
+      <w:pPr>
+        <w:pStyle w:val="Heading2"/>
+      </w:pPr>
+      <w:r>
+        <w:t>What next?</w:t>
+      </w:r>
+    </w:p>
+    <w:p>
+      <w:r>
+        <w:t>Now that we can move the cursor to any square, we’d like to be able to place a piece, black or white, in that square.</w:t>
+      </w:r>
+    </w:p>
     <w:p>
       <w:pPr>
         <w:pStyle w:val="Heading1"/>
@@ -7810,7 +8922,13 @@
         <w:t>Side)</w:t>
       </w:r>
       <w:r>
-        <w:t>: void</w:t>
+        <w:t xml:space="preserve">: </w:t>
+      </w:r>
+      <w:r>
+        <w:rPr>
+          <w:color w:val="0000FF"/>
+        </w:rPr>
+        <w:t>void</w:t>
       </w:r>
       <w:r>
         <w:t xml:space="preserve"> {</w:t>
@@ -8924,6 +10042,75 @@
     <w:p>
       <w:r>
         <w:t>Test it out.</w:t>
+      </w:r>
+    </w:p>
+    <w:p>
+      <w:pPr>
+        <w:pStyle w:val="Heading2"/>
+      </w:pPr>
+      <w:r>
+        <w:t>What have we learned?</w:t>
+      </w:r>
+    </w:p>
+    <w:p>
+      <w:r>
+        <w:t>Make sure you’ve understood all these points before moving on to the next story.</w:t>
+      </w:r>
+    </w:p>
+    <w:p>
+      <w:pPr>
+        <w:pStyle w:val="ListParagraph"/>
+        <w:numPr>
+          <w:ilvl w:val="0"/>
+          <w:numId w:val="15"/>
+        </w:numPr>
+      </w:pPr>
+      <w:r>
+        <w:rPr>
+          <w:rFonts w:ascii="Consolas" w:hAnsi="Consolas" w:cs="Consolas"/>
+          <w:color w:val="0000FF"/>
+          <w:sz w:val="18"/>
+          <w:szCs w:val="19"/>
+        </w:rPr>
+        <w:t>void</w:t>
+      </w:r>
+      <w:r>
+        <w:t xml:space="preserve"> is just a more definite way of saying that a function does not return any value</w:t>
+      </w:r>
+    </w:p>
+    <w:p>
+      <w:pPr>
+        <w:pStyle w:val="ListParagraph"/>
+        <w:numPr>
+          <w:ilvl w:val="0"/>
+          <w:numId w:val="15"/>
+        </w:numPr>
+      </w:pPr>
+      <w:r>
+        <w:t xml:space="preserve">It is important to check that the screen is updated </w:t>
+      </w:r>
+      <w:r>
+        <w:rPr>
+          <w:i/>
+        </w:rPr>
+        <w:t>after</w:t>
+      </w:r>
+      <w:r>
+        <w:t xml:space="preserve"> all changes have taken place</w:t>
+      </w:r>
+    </w:p>
+    <w:p>
+      <w:pPr>
+        <w:pStyle w:val="Heading2"/>
+      </w:pPr>
+      <w:r>
+        <w:lastRenderedPageBreak/>
+        <w:t>What next?</w:t>
+      </w:r>
+    </w:p>
+    <w:p>
+      <w:r>
+        <w:t>Currently we can chose to place either a black or white piece, but in a real game the turns alternate, so we’d like the program to manage it.  Then we can use just one key -  ‘Enter’ say – to place the piece for whichever side whose turn it is.</w:t>
       </w:r>
     </w:p>
     <w:p>
@@ -10323,6 +11510,101 @@
         <w:t>&gt;</w:t>
       </w:r>
     </w:p>
+    <w:p>
+      <w:pPr>
+        <w:pStyle w:val="Heading2"/>
+      </w:pPr>
+      <w:r>
+        <w:t>What have we learned?</w:t>
+      </w:r>
+    </w:p>
+    <w:p>
+      <w:r>
+        <w:t>Make sure you’ve understood all these points before moving on to the next story.</w:t>
+      </w:r>
+    </w:p>
+    <w:p>
+      <w:pPr>
+        <w:pStyle w:val="ListParagraph"/>
+        <w:numPr>
+          <w:ilvl w:val="0"/>
+          <w:numId w:val="16"/>
+        </w:numPr>
+      </w:pPr>
+      <w:r>
+        <w:t>Though there may be many instances of a single class, some classes may create just a single instance.  (These are sometimes referred to as ‘singletons’)</w:t>
+      </w:r>
+    </w:p>
+    <w:p>
+      <w:pPr>
+        <w:pStyle w:val="ListParagraph"/>
+        <w:numPr>
+          <w:ilvl w:val="0"/>
+          <w:numId w:val="16"/>
+        </w:numPr>
+      </w:pPr>
+      <w:r>
+        <w:t>An object can correspond to a concrete object in the real world (such as a board, or a piece</w:t>
+      </w:r>
+      <w:r>
+        <w:t>, or a person)</w:t>
+      </w:r>
+    </w:p>
+    <w:p>
+      <w:pPr>
+        <w:pStyle w:val="ListParagraph"/>
+        <w:numPr>
+          <w:ilvl w:val="0"/>
+          <w:numId w:val="16"/>
+        </w:numPr>
+      </w:pPr>
+      <w:r>
+        <w:t>An object may also model</w:t>
+      </w:r>
+      <w:r>
+        <w:t xml:space="preserve"> an imaginary person that might be assigned a specific set of responsibilities.</w:t>
+      </w:r>
+      <w:r>
+        <w:t xml:space="preserve"> This is known as ‘anthropomorphism’</w:t>
+      </w:r>
+    </w:p>
+    <w:p>
+      <w:pPr>
+        <w:pStyle w:val="ListParagraph"/>
+        <w:numPr>
+          <w:ilvl w:val="0"/>
+          <w:numId w:val="16"/>
+        </w:numPr>
+      </w:pPr>
+      <w:r>
+        <w:t>As an application development progresses , new stories will very commonly change previous requirements or make them completed redundant</w:t>
+      </w:r>
+    </w:p>
+    <w:p>
+      <w:pPr>
+        <w:pStyle w:val="ListParagraph"/>
+        <w:numPr>
+          <w:ilvl w:val="0"/>
+          <w:numId w:val="16"/>
+        </w:numPr>
+      </w:pPr>
+      <w:r>
+        <w:t>All code should be thought of as disposable. Getting too precious about deleting code leads to bad code.</w:t>
+      </w:r>
+    </w:p>
+    <w:p>
+      <w:pPr>
+        <w:pStyle w:val="Heading2"/>
+      </w:pPr>
+      <w:r>
+        <w:t>What’s next?</w:t>
+      </w:r>
+    </w:p>
+    <w:p>
+      <w:r>
+        <w:t>We’d like the system to notify us of who’s turn it is.</w:t>
+      </w:r>
+    </w:p>
     <w:p/>
     <w:p>
       <w:pPr>
@@ -10334,7 +11616,19 @@
       </w:pPr>
       <w:r>
         <w:lastRenderedPageBreak/>
-        <w:t>Update status</w:t>
+        <w:t xml:space="preserve">Update </w:t>
+      </w:r>
+      <w:r>
+        <w:t xml:space="preserve">the </w:t>
+      </w:r>
+      <w:r>
+        <w:t>status</w:t>
+      </w:r>
+    </w:p>
+    <w:p/>
+    <w:p>
+      <w:r>
+        <w:t>TODO: Maybe re-order this. Do the HTML and the updatetext function first, then the content.</w:t>
       </w:r>
     </w:p>
     <w:p>
@@ -11436,6 +12730,58 @@
       <w:r>
         <w:t xml:space="preserve">    moveCursorBy(0, 0);</w:t>
       </w:r>
+    </w:p>
+    <w:p>
+      <w:pPr>
+        <w:pStyle w:val="Heading2"/>
+      </w:pPr>
+      <w:r>
+        <w:t>What have we learned?</w:t>
+      </w:r>
+    </w:p>
+    <w:p>
+      <w:r>
+        <w:t>Make sure you’ve understood all these points before moving on to the next story.</w:t>
+      </w:r>
+    </w:p>
+    <w:p>
+      <w:pPr>
+        <w:pStyle w:val="ListParagraph"/>
+        <w:numPr>
+          <w:ilvl w:val="0"/>
+          <w:numId w:val="17"/>
+        </w:numPr>
+      </w:pPr>
+      <w:r>
+        <w:t>How to add specific places on a web-page where text may be inserted from the program, dynamically</w:t>
+      </w:r>
+    </w:p>
+    <w:p>
+      <w:pPr>
+        <w:pStyle w:val="ListParagraph"/>
+        <w:numPr>
+          <w:ilvl w:val="0"/>
+          <w:numId w:val="17"/>
+        </w:numPr>
+      </w:pPr>
+      <w:r>
+        <w:t>How to access such locations, and update the contents, from program code</w:t>
+      </w:r>
+    </w:p>
+    <w:p>
+      <w:pPr>
+        <w:pStyle w:val="Heading2"/>
+      </w:pPr>
+      <w:r>
+        <w:t>What next?</w:t>
+      </w:r>
+    </w:p>
+    <w:p>
+      <w:r>
+        <w:t>We can now place black and white pieces on the board, in turn. But no rules are enforced -  we could place pieces straight in the corners, for example. Let’s add some rules, starting with the simplest ones first.</w:t>
+      </w:r>
+      <w:bookmarkStart w:id="0" w:name="_GoBack"/>
+      <w:bookmarkEnd w:id="0"/>
     </w:p>
     <w:p>
       <w:pPr>
@@ -12497,6 +13843,7 @@
     </w:p>
     <w:p>
       <w:r>
+        <w:lastRenderedPageBreak/>
         <w:t>Note the compile errors in the window and click on each one to see where it is.</w:t>
       </w:r>
     </w:p>
@@ -12969,6 +14316,7 @@
         <w:rPr>
           <w:color w:val="0000FF"/>
         </w:rPr>
+        <w:lastRenderedPageBreak/>
         <w:t>public</w:t>
       </w:r>
       <w:r>
@@ -13182,7 +14530,6 @@
         <w:rPr>
           <w:color w:val="0000FF"/>
         </w:rPr>
-        <w:lastRenderedPageBreak/>
         <w:t>function</w:t>
       </w:r>
       <w:r>
@@ -13536,6 +14883,7 @@
         <w:rPr>
           <w:color w:val="0000FF"/>
         </w:rPr>
+        <w:lastRenderedPageBreak/>
         <w:t>public</w:t>
       </w:r>
       <w:r>
@@ -15274,16 +16622,7 @@
     </w:p>
     <w:p>
       <w:r>
-        <w:t xml:space="preserve">Test this sout </w:t>
-      </w:r>
-      <w:r>
-        <w:t xml:space="preserve">(you’ll have to move the cursor around until you find </w:t>
-      </w:r>
-      <w:r>
-        <w:t>a</w:t>
-      </w:r>
-      <w:r>
-        <w:t xml:space="preserve"> piece to the north)</w:t>
+        <w:t>Test this sout (you’ll have to move the cursor around until you find a piece to the north)</w:t>
       </w:r>
     </w:p>
     <w:p>
@@ -15291,13 +16630,7 @@
         <w:t xml:space="preserve">Then change </w:t>
       </w:r>
       <w:r>
-        <w:t xml:space="preserve">the penultimate line in the </w:t>
-      </w:r>
-      <w:r>
-        <w:t xml:space="preserve">moveCursorBy </w:t>
-      </w:r>
-      <w:r>
-        <w:t xml:space="preserve">to specify east instead of north </w:t>
+        <w:t xml:space="preserve">the penultimate line in the moveCursorBy to specify east instead of north </w:t>
       </w:r>
       <w:r>
         <w:t>a</w:t>
@@ -19157,11 +20490,7 @@
         <w:t>17</w:t>
       </w:r>
       <w:r>
-        <w:t xml:space="preserve">: </w:t>
-      </w:r>
-      <w:bookmarkStart w:id="0" w:name="_GoBack"/>
-      <w:r>
-        <w:t xml:space="preserve">Allow player to </w:t>
+        <w:t xml:space="preserve">: Allow player to </w:t>
       </w:r>
       <w:r>
         <w:t xml:space="preserve">skip their turn </w:t>
@@ -19169,7 +20498,6 @@
       <w:r>
         <w:t>if they can’t move</w:t>
       </w:r>
-      <w:bookmarkEnd w:id="0"/>
     </w:p>
     <w:p>
       <w:pPr>
@@ -20525,6 +21853,571 @@
     </w:lvl>
   </w:abstractNum>
   <w:abstractNum w:abstractNumId="2" w15:restartNumberingAfterBreak="0">
+    <w:nsid w:val="136670F6"/>
+    <w:multiLevelType w:val="hybridMultilevel"/>
+    <w:tmpl w:val="C58C4794"/>
+    <w:lvl w:ilvl="0" w:tplc="08090001">
+      <w:start w:val="1"/>
+      <w:numFmt w:val="bullet"/>
+      <w:lvlText w:val=""/>
+      <w:lvlJc w:val="left"/>
+      <w:pPr>
+        <w:ind w:left="720" w:hanging="360"/>
+      </w:pPr>
+      <w:rPr>
+        <w:rFonts w:ascii="Symbol" w:hAnsi="Symbol" w:hint="default"/>
+      </w:rPr>
+    </w:lvl>
+    <w:lvl w:ilvl="1" w:tplc="08090003" w:tentative="1">
+      <w:start w:val="1"/>
+      <w:numFmt w:val="bullet"/>
+      <w:lvlText w:val="o"/>
+      <w:lvlJc w:val="left"/>
+      <w:pPr>
+        <w:ind w:left="1440" w:hanging="360"/>
+      </w:pPr>
+      <w:rPr>
+        <w:rFonts w:ascii="Courier New" w:hAnsi="Courier New" w:cs="Courier New" w:hint="default"/>
+      </w:rPr>
+    </w:lvl>
+    <w:lvl w:ilvl="2" w:tplc="08090005" w:tentative="1">
+      <w:start w:val="1"/>
+      <w:numFmt w:val="bullet"/>
+      <w:lvlText w:val=""/>
+      <w:lvlJc w:val="left"/>
+      <w:pPr>
+        <w:ind w:left="2160" w:hanging="360"/>
+      </w:pPr>
+      <w:rPr>
+        <w:rFonts w:ascii="Wingdings" w:hAnsi="Wingdings" w:hint="default"/>
+      </w:rPr>
+    </w:lvl>
+    <w:lvl w:ilvl="3" w:tplc="08090001" w:tentative="1">
+      <w:start w:val="1"/>
+      <w:numFmt w:val="bullet"/>
+      <w:lvlText w:val=""/>
+      <w:lvlJc w:val="left"/>
+      <w:pPr>
+        <w:ind w:left="2880" w:hanging="360"/>
+      </w:pPr>
+      <w:rPr>
+        <w:rFonts w:ascii="Symbol" w:hAnsi="Symbol" w:hint="default"/>
+      </w:rPr>
+    </w:lvl>
+    <w:lvl w:ilvl="4" w:tplc="08090003" w:tentative="1">
+      <w:start w:val="1"/>
+      <w:numFmt w:val="bullet"/>
+      <w:lvlText w:val="o"/>
+      <w:lvlJc w:val="left"/>
+      <w:pPr>
+        <w:ind w:left="3600" w:hanging="360"/>
+      </w:pPr>
+      <w:rPr>
+        <w:rFonts w:ascii="Courier New" w:hAnsi="Courier New" w:cs="Courier New" w:hint="default"/>
+      </w:rPr>
+    </w:lvl>
+    <w:lvl w:ilvl="5" w:tplc="08090005" w:tentative="1">
+      <w:start w:val="1"/>
+      <w:numFmt w:val="bullet"/>
+      <w:lvlText w:val=""/>
+      <w:lvlJc w:val="left"/>
+      <w:pPr>
+        <w:ind w:left="4320" w:hanging="360"/>
+      </w:pPr>
+      <w:rPr>
+        <w:rFonts w:ascii="Wingdings" w:hAnsi="Wingdings" w:hint="default"/>
+      </w:rPr>
+    </w:lvl>
+    <w:lvl w:ilvl="6" w:tplc="08090001" w:tentative="1">
+      <w:start w:val="1"/>
+      <w:numFmt w:val="bullet"/>
+      <w:lvlText w:val=""/>
+      <w:lvlJc w:val="left"/>
+      <w:pPr>
+        <w:ind w:left="5040" w:hanging="360"/>
+      </w:pPr>
+      <w:rPr>
+        <w:rFonts w:ascii="Symbol" w:hAnsi="Symbol" w:hint="default"/>
+      </w:rPr>
+    </w:lvl>
+    <w:lvl w:ilvl="7" w:tplc="08090003" w:tentative="1">
+      <w:start w:val="1"/>
+      <w:numFmt w:val="bullet"/>
+      <w:lvlText w:val="o"/>
+      <w:lvlJc w:val="left"/>
+      <w:pPr>
+        <w:ind w:left="5760" w:hanging="360"/>
+      </w:pPr>
+      <w:rPr>
+        <w:rFonts w:ascii="Courier New" w:hAnsi="Courier New" w:cs="Courier New" w:hint="default"/>
+      </w:rPr>
+    </w:lvl>
+    <w:lvl w:ilvl="8" w:tplc="08090005" w:tentative="1">
+      <w:start w:val="1"/>
+      <w:numFmt w:val="bullet"/>
+      <w:lvlText w:val=""/>
+      <w:lvlJc w:val="left"/>
+      <w:pPr>
+        <w:ind w:left="6480" w:hanging="360"/>
+      </w:pPr>
+      <w:rPr>
+        <w:rFonts w:ascii="Wingdings" w:hAnsi="Wingdings" w:hint="default"/>
+      </w:rPr>
+    </w:lvl>
+  </w:abstractNum>
+  <w:abstractNum w:abstractNumId="3" w15:restartNumberingAfterBreak="0">
+    <w:nsid w:val="2BBA47D7"/>
+    <w:multiLevelType w:val="hybridMultilevel"/>
+    <w:tmpl w:val="9F0E6B8E"/>
+    <w:lvl w:ilvl="0" w:tplc="08090001">
+      <w:start w:val="1"/>
+      <w:numFmt w:val="bullet"/>
+      <w:lvlText w:val=""/>
+      <w:lvlJc w:val="left"/>
+      <w:pPr>
+        <w:ind w:left="720" w:hanging="360"/>
+      </w:pPr>
+      <w:rPr>
+        <w:rFonts w:ascii="Symbol" w:hAnsi="Symbol" w:hint="default"/>
+      </w:rPr>
+    </w:lvl>
+    <w:lvl w:ilvl="1" w:tplc="08090003" w:tentative="1">
+      <w:start w:val="1"/>
+      <w:numFmt w:val="bullet"/>
+      <w:lvlText w:val="o"/>
+      <w:lvlJc w:val="left"/>
+      <w:pPr>
+        <w:ind w:left="1440" w:hanging="360"/>
+      </w:pPr>
+      <w:rPr>
+        <w:rFonts w:ascii="Courier New" w:hAnsi="Courier New" w:cs="Courier New" w:hint="default"/>
+      </w:rPr>
+    </w:lvl>
+    <w:lvl w:ilvl="2" w:tplc="08090005" w:tentative="1">
+      <w:start w:val="1"/>
+      <w:numFmt w:val="bullet"/>
+      <w:lvlText w:val=""/>
+      <w:lvlJc w:val="left"/>
+      <w:pPr>
+        <w:ind w:left="2160" w:hanging="360"/>
+      </w:pPr>
+      <w:rPr>
+        <w:rFonts w:ascii="Wingdings" w:hAnsi="Wingdings" w:hint="default"/>
+      </w:rPr>
+    </w:lvl>
+    <w:lvl w:ilvl="3" w:tplc="08090001" w:tentative="1">
+      <w:start w:val="1"/>
+      <w:numFmt w:val="bullet"/>
+      <w:lvlText w:val=""/>
+      <w:lvlJc w:val="left"/>
+      <w:pPr>
+        <w:ind w:left="2880" w:hanging="360"/>
+      </w:pPr>
+      <w:rPr>
+        <w:rFonts w:ascii="Symbol" w:hAnsi="Symbol" w:hint="default"/>
+      </w:rPr>
+    </w:lvl>
+    <w:lvl w:ilvl="4" w:tplc="08090003" w:tentative="1">
+      <w:start w:val="1"/>
+      <w:numFmt w:val="bullet"/>
+      <w:lvlText w:val="o"/>
+      <w:lvlJc w:val="left"/>
+      <w:pPr>
+        <w:ind w:left="3600" w:hanging="360"/>
+      </w:pPr>
+      <w:rPr>
+        <w:rFonts w:ascii="Courier New" w:hAnsi="Courier New" w:cs="Courier New" w:hint="default"/>
+      </w:rPr>
+    </w:lvl>
+    <w:lvl w:ilvl="5" w:tplc="08090005" w:tentative="1">
+      <w:start w:val="1"/>
+      <w:numFmt w:val="bullet"/>
+      <w:lvlText w:val=""/>
+      <w:lvlJc w:val="left"/>
+      <w:pPr>
+        <w:ind w:left="4320" w:hanging="360"/>
+      </w:pPr>
+      <w:rPr>
+        <w:rFonts w:ascii="Wingdings" w:hAnsi="Wingdings" w:hint="default"/>
+      </w:rPr>
+    </w:lvl>
+    <w:lvl w:ilvl="6" w:tplc="08090001" w:tentative="1">
+      <w:start w:val="1"/>
+      <w:numFmt w:val="bullet"/>
+      <w:lvlText w:val=""/>
+      <w:lvlJc w:val="left"/>
+      <w:pPr>
+        <w:ind w:left="5040" w:hanging="360"/>
+      </w:pPr>
+      <w:rPr>
+        <w:rFonts w:ascii="Symbol" w:hAnsi="Symbol" w:hint="default"/>
+      </w:rPr>
+    </w:lvl>
+    <w:lvl w:ilvl="7" w:tplc="08090003" w:tentative="1">
+      <w:start w:val="1"/>
+      <w:numFmt w:val="bullet"/>
+      <w:lvlText w:val="o"/>
+      <w:lvlJc w:val="left"/>
+      <w:pPr>
+        <w:ind w:left="5760" w:hanging="360"/>
+      </w:pPr>
+      <w:rPr>
+        <w:rFonts w:ascii="Courier New" w:hAnsi="Courier New" w:cs="Courier New" w:hint="default"/>
+      </w:rPr>
+    </w:lvl>
+    <w:lvl w:ilvl="8" w:tplc="08090005" w:tentative="1">
+      <w:start w:val="1"/>
+      <w:numFmt w:val="bullet"/>
+      <w:lvlText w:val=""/>
+      <w:lvlJc w:val="left"/>
+      <w:pPr>
+        <w:ind w:left="6480" w:hanging="360"/>
+      </w:pPr>
+      <w:rPr>
+        <w:rFonts w:ascii="Wingdings" w:hAnsi="Wingdings" w:hint="default"/>
+      </w:rPr>
+    </w:lvl>
+  </w:abstractNum>
+  <w:abstractNum w:abstractNumId="4" w15:restartNumberingAfterBreak="0">
+    <w:nsid w:val="2CD348AC"/>
+    <w:multiLevelType w:val="hybridMultilevel"/>
+    <w:tmpl w:val="7F2E80C0"/>
+    <w:lvl w:ilvl="0" w:tplc="08090001">
+      <w:start w:val="1"/>
+      <w:numFmt w:val="bullet"/>
+      <w:lvlText w:val=""/>
+      <w:lvlJc w:val="left"/>
+      <w:pPr>
+        <w:ind w:left="720" w:hanging="360"/>
+      </w:pPr>
+      <w:rPr>
+        <w:rFonts w:ascii="Symbol" w:hAnsi="Symbol" w:hint="default"/>
+      </w:rPr>
+    </w:lvl>
+    <w:lvl w:ilvl="1" w:tplc="08090003" w:tentative="1">
+      <w:start w:val="1"/>
+      <w:numFmt w:val="bullet"/>
+      <w:lvlText w:val="o"/>
+      <w:lvlJc w:val="left"/>
+      <w:pPr>
+        <w:ind w:left="1440" w:hanging="360"/>
+      </w:pPr>
+      <w:rPr>
+        <w:rFonts w:ascii="Courier New" w:hAnsi="Courier New" w:cs="Courier New" w:hint="default"/>
+      </w:rPr>
+    </w:lvl>
+    <w:lvl w:ilvl="2" w:tplc="08090005" w:tentative="1">
+      <w:start w:val="1"/>
+      <w:numFmt w:val="bullet"/>
+      <w:lvlText w:val=""/>
+      <w:lvlJc w:val="left"/>
+      <w:pPr>
+        <w:ind w:left="2160" w:hanging="360"/>
+      </w:pPr>
+      <w:rPr>
+        <w:rFonts w:ascii="Wingdings" w:hAnsi="Wingdings" w:hint="default"/>
+      </w:rPr>
+    </w:lvl>
+    <w:lvl w:ilvl="3" w:tplc="08090001" w:tentative="1">
+      <w:start w:val="1"/>
+      <w:numFmt w:val="bullet"/>
+      <w:lvlText w:val=""/>
+      <w:lvlJc w:val="left"/>
+      <w:pPr>
+        <w:ind w:left="2880" w:hanging="360"/>
+      </w:pPr>
+      <w:rPr>
+        <w:rFonts w:ascii="Symbol" w:hAnsi="Symbol" w:hint="default"/>
+      </w:rPr>
+    </w:lvl>
+    <w:lvl w:ilvl="4" w:tplc="08090003" w:tentative="1">
+      <w:start w:val="1"/>
+      <w:numFmt w:val="bullet"/>
+      <w:lvlText w:val="o"/>
+      <w:lvlJc w:val="left"/>
+      <w:pPr>
+        <w:ind w:left="3600" w:hanging="360"/>
+      </w:pPr>
+      <w:rPr>
+        <w:rFonts w:ascii="Courier New" w:hAnsi="Courier New" w:cs="Courier New" w:hint="default"/>
+      </w:rPr>
+    </w:lvl>
+    <w:lvl w:ilvl="5" w:tplc="08090005" w:tentative="1">
+      <w:start w:val="1"/>
+      <w:numFmt w:val="bullet"/>
+      <w:lvlText w:val=""/>
+      <w:lvlJc w:val="left"/>
+      <w:pPr>
+        <w:ind w:left="4320" w:hanging="360"/>
+      </w:pPr>
+      <w:rPr>
+        <w:rFonts w:ascii="Wingdings" w:hAnsi="Wingdings" w:hint="default"/>
+      </w:rPr>
+    </w:lvl>
+    <w:lvl w:ilvl="6" w:tplc="08090001" w:tentative="1">
+      <w:start w:val="1"/>
+      <w:numFmt w:val="bullet"/>
+      <w:lvlText w:val=""/>
+      <w:lvlJc w:val="left"/>
+      <w:pPr>
+        <w:ind w:left="5040" w:hanging="360"/>
+      </w:pPr>
+      <w:rPr>
+        <w:rFonts w:ascii="Symbol" w:hAnsi="Symbol" w:hint="default"/>
+      </w:rPr>
+    </w:lvl>
+    <w:lvl w:ilvl="7" w:tplc="08090003" w:tentative="1">
+      <w:start w:val="1"/>
+      <w:numFmt w:val="bullet"/>
+      <w:lvlText w:val="o"/>
+      <w:lvlJc w:val="left"/>
+      <w:pPr>
+        <w:ind w:left="5760" w:hanging="360"/>
+      </w:pPr>
+      <w:rPr>
+        <w:rFonts w:ascii="Courier New" w:hAnsi="Courier New" w:cs="Courier New" w:hint="default"/>
+      </w:rPr>
+    </w:lvl>
+    <w:lvl w:ilvl="8" w:tplc="08090005" w:tentative="1">
+      <w:start w:val="1"/>
+      <w:numFmt w:val="bullet"/>
+      <w:lvlText w:val=""/>
+      <w:lvlJc w:val="left"/>
+      <w:pPr>
+        <w:ind w:left="6480" w:hanging="360"/>
+      </w:pPr>
+      <w:rPr>
+        <w:rFonts w:ascii="Wingdings" w:hAnsi="Wingdings" w:hint="default"/>
+      </w:rPr>
+    </w:lvl>
+  </w:abstractNum>
+  <w:abstractNum w:abstractNumId="5" w15:restartNumberingAfterBreak="0">
+    <w:nsid w:val="2DA00DD5"/>
+    <w:multiLevelType w:val="hybridMultilevel"/>
+    <w:tmpl w:val="A7C22B54"/>
+    <w:lvl w:ilvl="0" w:tplc="08090001">
+      <w:start w:val="1"/>
+      <w:numFmt w:val="bullet"/>
+      <w:lvlText w:val=""/>
+      <w:lvlJc w:val="left"/>
+      <w:pPr>
+        <w:ind w:left="720" w:hanging="360"/>
+      </w:pPr>
+      <w:rPr>
+        <w:rFonts w:ascii="Symbol" w:hAnsi="Symbol" w:hint="default"/>
+      </w:rPr>
+    </w:lvl>
+    <w:lvl w:ilvl="1" w:tplc="08090003" w:tentative="1">
+      <w:start w:val="1"/>
+      <w:numFmt w:val="bullet"/>
+      <w:lvlText w:val="o"/>
+      <w:lvlJc w:val="left"/>
+      <w:pPr>
+        <w:ind w:left="1440" w:hanging="360"/>
+      </w:pPr>
+      <w:rPr>
+        <w:rFonts w:ascii="Courier New" w:hAnsi="Courier New" w:cs="Courier New" w:hint="default"/>
+      </w:rPr>
+    </w:lvl>
+    <w:lvl w:ilvl="2" w:tplc="08090005" w:tentative="1">
+      <w:start w:val="1"/>
+      <w:numFmt w:val="bullet"/>
+      <w:lvlText w:val=""/>
+      <w:lvlJc w:val="left"/>
+      <w:pPr>
+        <w:ind w:left="2160" w:hanging="360"/>
+      </w:pPr>
+      <w:rPr>
+        <w:rFonts w:ascii="Wingdings" w:hAnsi="Wingdings" w:hint="default"/>
+      </w:rPr>
+    </w:lvl>
+    <w:lvl w:ilvl="3" w:tplc="08090001" w:tentative="1">
+      <w:start w:val="1"/>
+      <w:numFmt w:val="bullet"/>
+      <w:lvlText w:val=""/>
+      <w:lvlJc w:val="left"/>
+      <w:pPr>
+        <w:ind w:left="2880" w:hanging="360"/>
+      </w:pPr>
+      <w:rPr>
+        <w:rFonts w:ascii="Symbol" w:hAnsi="Symbol" w:hint="default"/>
+      </w:rPr>
+    </w:lvl>
+    <w:lvl w:ilvl="4" w:tplc="08090003" w:tentative="1">
+      <w:start w:val="1"/>
+      <w:numFmt w:val="bullet"/>
+      <w:lvlText w:val="o"/>
+      <w:lvlJc w:val="left"/>
+      <w:pPr>
+        <w:ind w:left="3600" w:hanging="360"/>
+      </w:pPr>
+      <w:rPr>
+        <w:rFonts w:ascii="Courier New" w:hAnsi="Courier New" w:cs="Courier New" w:hint="default"/>
+      </w:rPr>
+    </w:lvl>
+    <w:lvl w:ilvl="5" w:tplc="08090005" w:tentative="1">
+      <w:start w:val="1"/>
+      <w:numFmt w:val="bullet"/>
+      <w:lvlText w:val=""/>
+      <w:lvlJc w:val="left"/>
+      <w:pPr>
+        <w:ind w:left="4320" w:hanging="360"/>
+      </w:pPr>
+      <w:rPr>
+        <w:rFonts w:ascii="Wingdings" w:hAnsi="Wingdings" w:hint="default"/>
+      </w:rPr>
+    </w:lvl>
+    <w:lvl w:ilvl="6" w:tplc="08090001" w:tentative="1">
+      <w:start w:val="1"/>
+      <w:numFmt w:val="bullet"/>
+      <w:lvlText w:val=""/>
+      <w:lvlJc w:val="left"/>
+      <w:pPr>
+        <w:ind w:left="5040" w:hanging="360"/>
+      </w:pPr>
+      <w:rPr>
+        <w:rFonts w:ascii="Symbol" w:hAnsi="Symbol" w:hint="default"/>
+      </w:rPr>
+    </w:lvl>
+    <w:lvl w:ilvl="7" w:tplc="08090003" w:tentative="1">
+      <w:start w:val="1"/>
+      <w:numFmt w:val="bullet"/>
+      <w:lvlText w:val="o"/>
+      <w:lvlJc w:val="left"/>
+      <w:pPr>
+        <w:ind w:left="5760" w:hanging="360"/>
+      </w:pPr>
+      <w:rPr>
+        <w:rFonts w:ascii="Courier New" w:hAnsi="Courier New" w:cs="Courier New" w:hint="default"/>
+      </w:rPr>
+    </w:lvl>
+    <w:lvl w:ilvl="8" w:tplc="08090005" w:tentative="1">
+      <w:start w:val="1"/>
+      <w:numFmt w:val="bullet"/>
+      <w:lvlText w:val=""/>
+      <w:lvlJc w:val="left"/>
+      <w:pPr>
+        <w:ind w:left="6480" w:hanging="360"/>
+      </w:pPr>
+      <w:rPr>
+        <w:rFonts w:ascii="Wingdings" w:hAnsi="Wingdings" w:hint="default"/>
+      </w:rPr>
+    </w:lvl>
+  </w:abstractNum>
+  <w:abstractNum w:abstractNumId="6" w15:restartNumberingAfterBreak="0">
+    <w:nsid w:val="37B9059E"/>
+    <w:multiLevelType w:val="hybridMultilevel"/>
+    <w:tmpl w:val="3FF4BD48"/>
+    <w:lvl w:ilvl="0" w:tplc="08090001">
+      <w:start w:val="1"/>
+      <w:numFmt w:val="bullet"/>
+      <w:lvlText w:val=""/>
+      <w:lvlJc w:val="left"/>
+      <w:pPr>
+        <w:ind w:left="720" w:hanging="360"/>
+      </w:pPr>
+      <w:rPr>
+        <w:rFonts w:ascii="Symbol" w:hAnsi="Symbol" w:hint="default"/>
+      </w:rPr>
+    </w:lvl>
+    <w:lvl w:ilvl="1" w:tplc="08090003" w:tentative="1">
+      <w:start w:val="1"/>
+      <w:numFmt w:val="bullet"/>
+      <w:lvlText w:val="o"/>
+      <w:lvlJc w:val="left"/>
+      <w:pPr>
+        <w:ind w:left="1440" w:hanging="360"/>
+      </w:pPr>
+      <w:rPr>
+        <w:rFonts w:ascii="Courier New" w:hAnsi="Courier New" w:cs="Courier New" w:hint="default"/>
+      </w:rPr>
+    </w:lvl>
+    <w:lvl w:ilvl="2" w:tplc="08090005" w:tentative="1">
+      <w:start w:val="1"/>
+      <w:numFmt w:val="bullet"/>
+      <w:lvlText w:val=""/>
+      <w:lvlJc w:val="left"/>
+      <w:pPr>
+        <w:ind w:left="2160" w:hanging="360"/>
+      </w:pPr>
+      <w:rPr>
+        <w:rFonts w:ascii="Wingdings" w:hAnsi="Wingdings" w:hint="default"/>
+      </w:rPr>
+    </w:lvl>
+    <w:lvl w:ilvl="3" w:tplc="08090001" w:tentative="1">
+      <w:start w:val="1"/>
+      <w:numFmt w:val="bullet"/>
+      <w:lvlText w:val=""/>
+      <w:lvlJc w:val="left"/>
+      <w:pPr>
+        <w:ind w:left="2880" w:hanging="360"/>
+      </w:pPr>
+      <w:rPr>
+        <w:rFonts w:ascii="Symbol" w:hAnsi="Symbol" w:hint="default"/>
+      </w:rPr>
+    </w:lvl>
+    <w:lvl w:ilvl="4" w:tplc="08090003" w:tentative="1">
+      <w:start w:val="1"/>
+      <w:numFmt w:val="bullet"/>
+      <w:lvlText w:val="o"/>
+      <w:lvlJc w:val="left"/>
+      <w:pPr>
+        <w:ind w:left="3600" w:hanging="360"/>
+      </w:pPr>
+      <w:rPr>
+        <w:rFonts w:ascii="Courier New" w:hAnsi="Courier New" w:cs="Courier New" w:hint="default"/>
+      </w:rPr>
+    </w:lvl>
+    <w:lvl w:ilvl="5" w:tplc="08090005" w:tentative="1">
+      <w:start w:val="1"/>
+      <w:numFmt w:val="bullet"/>
+      <w:lvlText w:val=""/>
+      <w:lvlJc w:val="left"/>
+      <w:pPr>
+        <w:ind w:left="4320" w:hanging="360"/>
+      </w:pPr>
+      <w:rPr>
+        <w:rFonts w:ascii="Wingdings" w:hAnsi="Wingdings" w:hint="default"/>
+      </w:rPr>
+    </w:lvl>
+    <w:lvl w:ilvl="6" w:tplc="08090001" w:tentative="1">
+      <w:start w:val="1"/>
+      <w:numFmt w:val="bullet"/>
+      <w:lvlText w:val=""/>
+      <w:lvlJc w:val="left"/>
+      <w:pPr>
+        <w:ind w:left="5040" w:hanging="360"/>
+      </w:pPr>
+      <w:rPr>
+        <w:rFonts w:ascii="Symbol" w:hAnsi="Symbol" w:hint="default"/>
+      </w:rPr>
+    </w:lvl>
+    <w:lvl w:ilvl="7" w:tplc="08090003" w:tentative="1">
+      <w:start w:val="1"/>
+      <w:numFmt w:val="bullet"/>
+      <w:lvlText w:val="o"/>
+      <w:lvlJc w:val="left"/>
+      <w:pPr>
+        <w:ind w:left="5760" w:hanging="360"/>
+      </w:pPr>
+      <w:rPr>
+        <w:rFonts w:ascii="Courier New" w:hAnsi="Courier New" w:cs="Courier New" w:hint="default"/>
+      </w:rPr>
+    </w:lvl>
+    <w:lvl w:ilvl="8" w:tplc="08090005" w:tentative="1">
+      <w:start w:val="1"/>
+      <w:numFmt w:val="bullet"/>
+      <w:lvlText w:val=""/>
+      <w:lvlJc w:val="left"/>
+      <w:pPr>
+        <w:ind w:left="6480" w:hanging="360"/>
+      </w:pPr>
+      <w:rPr>
+        <w:rFonts w:ascii="Wingdings" w:hAnsi="Wingdings" w:hint="default"/>
+      </w:rPr>
+    </w:lvl>
+  </w:abstractNum>
+  <w:abstractNum w:abstractNumId="7" w15:restartNumberingAfterBreak="0">
     <w:nsid w:val="41E00182"/>
     <w:multiLevelType w:val="hybridMultilevel"/>
     <w:tmpl w:val="1EFC1EE0"/>
@@ -20636,7 +22529,7 @@
       </w:rPr>
     </w:lvl>
   </w:abstractNum>
-  <w:abstractNum w:abstractNumId="3" w15:restartNumberingAfterBreak="0">
+  <w:abstractNum w:abstractNumId="8" w15:restartNumberingAfterBreak="0">
     <w:nsid w:val="42F212A3"/>
     <w:multiLevelType w:val="hybridMultilevel"/>
     <w:tmpl w:val="74101882"/>
@@ -20749,7 +22642,459 @@
       </w:rPr>
     </w:lvl>
   </w:abstractNum>
-  <w:abstractNum w:abstractNumId="4" w15:restartNumberingAfterBreak="0">
+  <w:abstractNum w:abstractNumId="9" w15:restartNumberingAfterBreak="0">
+    <w:nsid w:val="4B52603D"/>
+    <w:multiLevelType w:val="hybridMultilevel"/>
+    <w:tmpl w:val="B6383B1E"/>
+    <w:lvl w:ilvl="0" w:tplc="08090001">
+      <w:start w:val="1"/>
+      <w:numFmt w:val="bullet"/>
+      <w:lvlText w:val=""/>
+      <w:lvlJc w:val="left"/>
+      <w:pPr>
+        <w:ind w:left="720" w:hanging="360"/>
+      </w:pPr>
+      <w:rPr>
+        <w:rFonts w:ascii="Symbol" w:hAnsi="Symbol" w:hint="default"/>
+      </w:rPr>
+    </w:lvl>
+    <w:lvl w:ilvl="1" w:tplc="08090003" w:tentative="1">
+      <w:start w:val="1"/>
+      <w:numFmt w:val="bullet"/>
+      <w:lvlText w:val="o"/>
+      <w:lvlJc w:val="left"/>
+      <w:pPr>
+        <w:ind w:left="1440" w:hanging="360"/>
+      </w:pPr>
+      <w:rPr>
+        <w:rFonts w:ascii="Courier New" w:hAnsi="Courier New" w:cs="Courier New" w:hint="default"/>
+      </w:rPr>
+    </w:lvl>
+    <w:lvl w:ilvl="2" w:tplc="08090005" w:tentative="1">
+      <w:start w:val="1"/>
+      <w:numFmt w:val="bullet"/>
+      <w:lvlText w:val=""/>
+      <w:lvlJc w:val="left"/>
+      <w:pPr>
+        <w:ind w:left="2160" w:hanging="360"/>
+      </w:pPr>
+      <w:rPr>
+        <w:rFonts w:ascii="Wingdings" w:hAnsi="Wingdings" w:hint="default"/>
+      </w:rPr>
+    </w:lvl>
+    <w:lvl w:ilvl="3" w:tplc="08090001" w:tentative="1">
+      <w:start w:val="1"/>
+      <w:numFmt w:val="bullet"/>
+      <w:lvlText w:val=""/>
+      <w:lvlJc w:val="left"/>
+      <w:pPr>
+        <w:ind w:left="2880" w:hanging="360"/>
+      </w:pPr>
+      <w:rPr>
+        <w:rFonts w:ascii="Symbol" w:hAnsi="Symbol" w:hint="default"/>
+      </w:rPr>
+    </w:lvl>
+    <w:lvl w:ilvl="4" w:tplc="08090003" w:tentative="1">
+      <w:start w:val="1"/>
+      <w:numFmt w:val="bullet"/>
+      <w:lvlText w:val="o"/>
+      <w:lvlJc w:val="left"/>
+      <w:pPr>
+        <w:ind w:left="3600" w:hanging="360"/>
+      </w:pPr>
+      <w:rPr>
+        <w:rFonts w:ascii="Courier New" w:hAnsi="Courier New" w:cs="Courier New" w:hint="default"/>
+      </w:rPr>
+    </w:lvl>
+    <w:lvl w:ilvl="5" w:tplc="08090005" w:tentative="1">
+      <w:start w:val="1"/>
+      <w:numFmt w:val="bullet"/>
+      <w:lvlText w:val=""/>
+      <w:lvlJc w:val="left"/>
+      <w:pPr>
+        <w:ind w:left="4320" w:hanging="360"/>
+      </w:pPr>
+      <w:rPr>
+        <w:rFonts w:ascii="Wingdings" w:hAnsi="Wingdings" w:hint="default"/>
+      </w:rPr>
+    </w:lvl>
+    <w:lvl w:ilvl="6" w:tplc="08090001" w:tentative="1">
+      <w:start w:val="1"/>
+      <w:numFmt w:val="bullet"/>
+      <w:lvlText w:val=""/>
+      <w:lvlJc w:val="left"/>
+      <w:pPr>
+        <w:ind w:left="5040" w:hanging="360"/>
+      </w:pPr>
+      <w:rPr>
+        <w:rFonts w:ascii="Symbol" w:hAnsi="Symbol" w:hint="default"/>
+      </w:rPr>
+    </w:lvl>
+    <w:lvl w:ilvl="7" w:tplc="08090003" w:tentative="1">
+      <w:start w:val="1"/>
+      <w:numFmt w:val="bullet"/>
+      <w:lvlText w:val="o"/>
+      <w:lvlJc w:val="left"/>
+      <w:pPr>
+        <w:ind w:left="5760" w:hanging="360"/>
+      </w:pPr>
+      <w:rPr>
+        <w:rFonts w:ascii="Courier New" w:hAnsi="Courier New" w:cs="Courier New" w:hint="default"/>
+      </w:rPr>
+    </w:lvl>
+    <w:lvl w:ilvl="8" w:tplc="08090005" w:tentative="1">
+      <w:start w:val="1"/>
+      <w:numFmt w:val="bullet"/>
+      <w:lvlText w:val=""/>
+      <w:lvlJc w:val="left"/>
+      <w:pPr>
+        <w:ind w:left="6480" w:hanging="360"/>
+      </w:pPr>
+      <w:rPr>
+        <w:rFonts w:ascii="Wingdings" w:hAnsi="Wingdings" w:hint="default"/>
+      </w:rPr>
+    </w:lvl>
+  </w:abstractNum>
+  <w:abstractNum w:abstractNumId="10" w15:restartNumberingAfterBreak="0">
+    <w:nsid w:val="4E4612B5"/>
+    <w:multiLevelType w:val="hybridMultilevel"/>
+    <w:tmpl w:val="D068C67C"/>
+    <w:lvl w:ilvl="0" w:tplc="08090001">
+      <w:start w:val="1"/>
+      <w:numFmt w:val="bullet"/>
+      <w:lvlText w:val=""/>
+      <w:lvlJc w:val="left"/>
+      <w:pPr>
+        <w:ind w:left="720" w:hanging="360"/>
+      </w:pPr>
+      <w:rPr>
+        <w:rFonts w:ascii="Symbol" w:hAnsi="Symbol" w:hint="default"/>
+      </w:rPr>
+    </w:lvl>
+    <w:lvl w:ilvl="1" w:tplc="08090003" w:tentative="1">
+      <w:start w:val="1"/>
+      <w:numFmt w:val="bullet"/>
+      <w:lvlText w:val="o"/>
+      <w:lvlJc w:val="left"/>
+      <w:pPr>
+        <w:ind w:left="1440" w:hanging="360"/>
+      </w:pPr>
+      <w:rPr>
+        <w:rFonts w:ascii="Courier New" w:hAnsi="Courier New" w:cs="Courier New" w:hint="default"/>
+      </w:rPr>
+    </w:lvl>
+    <w:lvl w:ilvl="2" w:tplc="08090005" w:tentative="1">
+      <w:start w:val="1"/>
+      <w:numFmt w:val="bullet"/>
+      <w:lvlText w:val=""/>
+      <w:lvlJc w:val="left"/>
+      <w:pPr>
+        <w:ind w:left="2160" w:hanging="360"/>
+      </w:pPr>
+      <w:rPr>
+        <w:rFonts w:ascii="Wingdings" w:hAnsi="Wingdings" w:hint="default"/>
+      </w:rPr>
+    </w:lvl>
+    <w:lvl w:ilvl="3" w:tplc="08090001" w:tentative="1">
+      <w:start w:val="1"/>
+      <w:numFmt w:val="bullet"/>
+      <w:lvlText w:val=""/>
+      <w:lvlJc w:val="left"/>
+      <w:pPr>
+        <w:ind w:left="2880" w:hanging="360"/>
+      </w:pPr>
+      <w:rPr>
+        <w:rFonts w:ascii="Symbol" w:hAnsi="Symbol" w:hint="default"/>
+      </w:rPr>
+    </w:lvl>
+    <w:lvl w:ilvl="4" w:tplc="08090003" w:tentative="1">
+      <w:start w:val="1"/>
+      <w:numFmt w:val="bullet"/>
+      <w:lvlText w:val="o"/>
+      <w:lvlJc w:val="left"/>
+      <w:pPr>
+        <w:ind w:left="3600" w:hanging="360"/>
+      </w:pPr>
+      <w:rPr>
+        <w:rFonts w:ascii="Courier New" w:hAnsi="Courier New" w:cs="Courier New" w:hint="default"/>
+      </w:rPr>
+    </w:lvl>
+    <w:lvl w:ilvl="5" w:tplc="08090005" w:tentative="1">
+      <w:start w:val="1"/>
+      <w:numFmt w:val="bullet"/>
+      <w:lvlText w:val=""/>
+      <w:lvlJc w:val="left"/>
+      <w:pPr>
+        <w:ind w:left="4320" w:hanging="360"/>
+      </w:pPr>
+      <w:rPr>
+        <w:rFonts w:ascii="Wingdings" w:hAnsi="Wingdings" w:hint="default"/>
+      </w:rPr>
+    </w:lvl>
+    <w:lvl w:ilvl="6" w:tplc="08090001" w:tentative="1">
+      <w:start w:val="1"/>
+      <w:numFmt w:val="bullet"/>
+      <w:lvlText w:val=""/>
+      <w:lvlJc w:val="left"/>
+      <w:pPr>
+        <w:ind w:left="5040" w:hanging="360"/>
+      </w:pPr>
+      <w:rPr>
+        <w:rFonts w:ascii="Symbol" w:hAnsi="Symbol" w:hint="default"/>
+      </w:rPr>
+    </w:lvl>
+    <w:lvl w:ilvl="7" w:tplc="08090003" w:tentative="1">
+      <w:start w:val="1"/>
+      <w:numFmt w:val="bullet"/>
+      <w:lvlText w:val="o"/>
+      <w:lvlJc w:val="left"/>
+      <w:pPr>
+        <w:ind w:left="5760" w:hanging="360"/>
+      </w:pPr>
+      <w:rPr>
+        <w:rFonts w:ascii="Courier New" w:hAnsi="Courier New" w:cs="Courier New" w:hint="default"/>
+      </w:rPr>
+    </w:lvl>
+    <w:lvl w:ilvl="8" w:tplc="08090005" w:tentative="1">
+      <w:start w:val="1"/>
+      <w:numFmt w:val="bullet"/>
+      <w:lvlText w:val=""/>
+      <w:lvlJc w:val="left"/>
+      <w:pPr>
+        <w:ind w:left="6480" w:hanging="360"/>
+      </w:pPr>
+      <w:rPr>
+        <w:rFonts w:ascii="Wingdings" w:hAnsi="Wingdings" w:hint="default"/>
+      </w:rPr>
+    </w:lvl>
+  </w:abstractNum>
+  <w:abstractNum w:abstractNumId="11" w15:restartNumberingAfterBreak="0">
+    <w:nsid w:val="5B505D88"/>
+    <w:multiLevelType w:val="hybridMultilevel"/>
+    <w:tmpl w:val="E346B36A"/>
+    <w:lvl w:ilvl="0" w:tplc="08090001">
+      <w:start w:val="1"/>
+      <w:numFmt w:val="bullet"/>
+      <w:lvlText w:val=""/>
+      <w:lvlJc w:val="left"/>
+      <w:pPr>
+        <w:ind w:left="720" w:hanging="360"/>
+      </w:pPr>
+      <w:rPr>
+        <w:rFonts w:ascii="Symbol" w:hAnsi="Symbol" w:hint="default"/>
+      </w:rPr>
+    </w:lvl>
+    <w:lvl w:ilvl="1" w:tplc="08090003" w:tentative="1">
+      <w:start w:val="1"/>
+      <w:numFmt w:val="bullet"/>
+      <w:lvlText w:val="o"/>
+      <w:lvlJc w:val="left"/>
+      <w:pPr>
+        <w:ind w:left="1440" w:hanging="360"/>
+      </w:pPr>
+      <w:rPr>
+        <w:rFonts w:ascii="Courier New" w:hAnsi="Courier New" w:cs="Courier New" w:hint="default"/>
+      </w:rPr>
+    </w:lvl>
+    <w:lvl w:ilvl="2" w:tplc="08090005" w:tentative="1">
+      <w:start w:val="1"/>
+      <w:numFmt w:val="bullet"/>
+      <w:lvlText w:val=""/>
+      <w:lvlJc w:val="left"/>
+      <w:pPr>
+        <w:ind w:left="2160" w:hanging="360"/>
+      </w:pPr>
+      <w:rPr>
+        <w:rFonts w:ascii="Wingdings" w:hAnsi="Wingdings" w:hint="default"/>
+      </w:rPr>
+    </w:lvl>
+    <w:lvl w:ilvl="3" w:tplc="08090001" w:tentative="1">
+      <w:start w:val="1"/>
+      <w:numFmt w:val="bullet"/>
+      <w:lvlText w:val=""/>
+      <w:lvlJc w:val="left"/>
+      <w:pPr>
+        <w:ind w:left="2880" w:hanging="360"/>
+      </w:pPr>
+      <w:rPr>
+        <w:rFonts w:ascii="Symbol" w:hAnsi="Symbol" w:hint="default"/>
+      </w:rPr>
+    </w:lvl>
+    <w:lvl w:ilvl="4" w:tplc="08090003" w:tentative="1">
+      <w:start w:val="1"/>
+      <w:numFmt w:val="bullet"/>
+      <w:lvlText w:val="o"/>
+      <w:lvlJc w:val="left"/>
+      <w:pPr>
+        <w:ind w:left="3600" w:hanging="360"/>
+      </w:pPr>
+      <w:rPr>
+        <w:rFonts w:ascii="Courier New" w:hAnsi="Courier New" w:cs="Courier New" w:hint="default"/>
+      </w:rPr>
+    </w:lvl>
+    <w:lvl w:ilvl="5" w:tplc="08090005" w:tentative="1">
+      <w:start w:val="1"/>
+      <w:numFmt w:val="bullet"/>
+      <w:lvlText w:val=""/>
+      <w:lvlJc w:val="left"/>
+      <w:pPr>
+        <w:ind w:left="4320" w:hanging="360"/>
+      </w:pPr>
+      <w:rPr>
+        <w:rFonts w:ascii="Wingdings" w:hAnsi="Wingdings" w:hint="default"/>
+      </w:rPr>
+    </w:lvl>
+    <w:lvl w:ilvl="6" w:tplc="08090001" w:tentative="1">
+      <w:start w:val="1"/>
+      <w:numFmt w:val="bullet"/>
+      <w:lvlText w:val=""/>
+      <w:lvlJc w:val="left"/>
+      <w:pPr>
+        <w:ind w:left="5040" w:hanging="360"/>
+      </w:pPr>
+      <w:rPr>
+        <w:rFonts w:ascii="Symbol" w:hAnsi="Symbol" w:hint="default"/>
+      </w:rPr>
+    </w:lvl>
+    <w:lvl w:ilvl="7" w:tplc="08090003" w:tentative="1">
+      <w:start w:val="1"/>
+      <w:numFmt w:val="bullet"/>
+      <w:lvlText w:val="o"/>
+      <w:lvlJc w:val="left"/>
+      <w:pPr>
+        <w:ind w:left="5760" w:hanging="360"/>
+      </w:pPr>
+      <w:rPr>
+        <w:rFonts w:ascii="Courier New" w:hAnsi="Courier New" w:cs="Courier New" w:hint="default"/>
+      </w:rPr>
+    </w:lvl>
+    <w:lvl w:ilvl="8" w:tplc="08090005" w:tentative="1">
+      <w:start w:val="1"/>
+      <w:numFmt w:val="bullet"/>
+      <w:lvlText w:val=""/>
+      <w:lvlJc w:val="left"/>
+      <w:pPr>
+        <w:ind w:left="6480" w:hanging="360"/>
+      </w:pPr>
+      <w:rPr>
+        <w:rFonts w:ascii="Wingdings" w:hAnsi="Wingdings" w:hint="default"/>
+      </w:rPr>
+    </w:lvl>
+  </w:abstractNum>
+  <w:abstractNum w:abstractNumId="12" w15:restartNumberingAfterBreak="0">
+    <w:nsid w:val="5C0F04D1"/>
+    <w:multiLevelType w:val="hybridMultilevel"/>
+    <w:tmpl w:val="0F3CAC58"/>
+    <w:lvl w:ilvl="0" w:tplc="08090001">
+      <w:start w:val="1"/>
+      <w:numFmt w:val="bullet"/>
+      <w:lvlText w:val=""/>
+      <w:lvlJc w:val="left"/>
+      <w:pPr>
+        <w:ind w:left="720" w:hanging="360"/>
+      </w:pPr>
+      <w:rPr>
+        <w:rFonts w:ascii="Symbol" w:hAnsi="Symbol" w:hint="default"/>
+      </w:rPr>
+    </w:lvl>
+    <w:lvl w:ilvl="1" w:tplc="08090003" w:tentative="1">
+      <w:start w:val="1"/>
+      <w:numFmt w:val="bullet"/>
+      <w:lvlText w:val="o"/>
+      <w:lvlJc w:val="left"/>
+      <w:pPr>
+        <w:ind w:left="1440" w:hanging="360"/>
+      </w:pPr>
+      <w:rPr>
+        <w:rFonts w:ascii="Courier New" w:hAnsi="Courier New" w:cs="Courier New" w:hint="default"/>
+      </w:rPr>
+    </w:lvl>
+    <w:lvl w:ilvl="2" w:tplc="08090005" w:tentative="1">
+      <w:start w:val="1"/>
+      <w:numFmt w:val="bullet"/>
+      <w:lvlText w:val=""/>
+      <w:lvlJc w:val="left"/>
+      <w:pPr>
+        <w:ind w:left="2160" w:hanging="360"/>
+      </w:pPr>
+      <w:rPr>
+        <w:rFonts w:ascii="Wingdings" w:hAnsi="Wingdings" w:hint="default"/>
+      </w:rPr>
+    </w:lvl>
+    <w:lvl w:ilvl="3" w:tplc="08090001" w:tentative="1">
+      <w:start w:val="1"/>
+      <w:numFmt w:val="bullet"/>
+      <w:lvlText w:val=""/>
+      <w:lvlJc w:val="left"/>
+      <w:pPr>
+        <w:ind w:left="2880" w:hanging="360"/>
+      </w:pPr>
+      <w:rPr>
+        <w:rFonts w:ascii="Symbol" w:hAnsi="Symbol" w:hint="default"/>
+      </w:rPr>
+    </w:lvl>
+    <w:lvl w:ilvl="4" w:tplc="08090003" w:tentative="1">
+      <w:start w:val="1"/>
+      <w:numFmt w:val="bullet"/>
+      <w:lvlText w:val="o"/>
+      <w:lvlJc w:val="left"/>
+      <w:pPr>
+        <w:ind w:left="3600" w:hanging="360"/>
+      </w:pPr>
+      <w:rPr>
+        <w:rFonts w:ascii="Courier New" w:hAnsi="Courier New" w:cs="Courier New" w:hint="default"/>
+      </w:rPr>
+    </w:lvl>
+    <w:lvl w:ilvl="5" w:tplc="08090005" w:tentative="1">
+      <w:start w:val="1"/>
+      <w:numFmt w:val="bullet"/>
+      <w:lvlText w:val=""/>
+      <w:lvlJc w:val="left"/>
+      <w:pPr>
+        <w:ind w:left="4320" w:hanging="360"/>
+      </w:pPr>
+      <w:rPr>
+        <w:rFonts w:ascii="Wingdings" w:hAnsi="Wingdings" w:hint="default"/>
+      </w:rPr>
+    </w:lvl>
+    <w:lvl w:ilvl="6" w:tplc="08090001" w:tentative="1">
+      <w:start w:val="1"/>
+      <w:numFmt w:val="bullet"/>
+      <w:lvlText w:val=""/>
+      <w:lvlJc w:val="left"/>
+      <w:pPr>
+        <w:ind w:left="5040" w:hanging="360"/>
+      </w:pPr>
+      <w:rPr>
+        <w:rFonts w:ascii="Symbol" w:hAnsi="Symbol" w:hint="default"/>
+      </w:rPr>
+    </w:lvl>
+    <w:lvl w:ilvl="7" w:tplc="08090003" w:tentative="1">
+      <w:start w:val="1"/>
+      <w:numFmt w:val="bullet"/>
+      <w:lvlText w:val="o"/>
+      <w:lvlJc w:val="left"/>
+      <w:pPr>
+        <w:ind w:left="5760" w:hanging="360"/>
+      </w:pPr>
+      <w:rPr>
+        <w:rFonts w:ascii="Courier New" w:hAnsi="Courier New" w:cs="Courier New" w:hint="default"/>
+      </w:rPr>
+    </w:lvl>
+    <w:lvl w:ilvl="8" w:tplc="08090005" w:tentative="1">
+      <w:start w:val="1"/>
+      <w:numFmt w:val="bullet"/>
+      <w:lvlText w:val=""/>
+      <w:lvlJc w:val="left"/>
+      <w:pPr>
+        <w:ind w:left="6480" w:hanging="360"/>
+      </w:pPr>
+      <w:rPr>
+        <w:rFonts w:ascii="Wingdings" w:hAnsi="Wingdings" w:hint="default"/>
+      </w:rPr>
+    </w:lvl>
+  </w:abstractNum>
+  <w:abstractNum w:abstractNumId="13" w15:restartNumberingAfterBreak="0">
     <w:nsid w:val="5E4A7C50"/>
     <w:multiLevelType w:val="hybridMultilevel"/>
     <w:tmpl w:val="1CF0624E"/>
@@ -20838,7 +23183,120 @@
       </w:pPr>
     </w:lvl>
   </w:abstractNum>
-  <w:abstractNum w:abstractNumId="5" w15:restartNumberingAfterBreak="0">
+  <w:abstractNum w:abstractNumId="14" w15:restartNumberingAfterBreak="0">
+    <w:nsid w:val="63DA6E35"/>
+    <w:multiLevelType w:val="hybridMultilevel"/>
+    <w:tmpl w:val="76FE90E0"/>
+    <w:lvl w:ilvl="0" w:tplc="08090001">
+      <w:start w:val="1"/>
+      <w:numFmt w:val="bullet"/>
+      <w:lvlText w:val=""/>
+      <w:lvlJc w:val="left"/>
+      <w:pPr>
+        <w:ind w:left="720" w:hanging="360"/>
+      </w:pPr>
+      <w:rPr>
+        <w:rFonts w:ascii="Symbol" w:hAnsi="Symbol" w:hint="default"/>
+      </w:rPr>
+    </w:lvl>
+    <w:lvl w:ilvl="1" w:tplc="08090003" w:tentative="1">
+      <w:start w:val="1"/>
+      <w:numFmt w:val="bullet"/>
+      <w:lvlText w:val="o"/>
+      <w:lvlJc w:val="left"/>
+      <w:pPr>
+        <w:ind w:left="1440" w:hanging="360"/>
+      </w:pPr>
+      <w:rPr>
+        <w:rFonts w:ascii="Courier New" w:hAnsi="Courier New" w:cs="Courier New" w:hint="default"/>
+      </w:rPr>
+    </w:lvl>
+    <w:lvl w:ilvl="2" w:tplc="08090005" w:tentative="1">
+      <w:start w:val="1"/>
+      <w:numFmt w:val="bullet"/>
+      <w:lvlText w:val=""/>
+      <w:lvlJc w:val="left"/>
+      <w:pPr>
+        <w:ind w:left="2160" w:hanging="360"/>
+      </w:pPr>
+      <w:rPr>
+        <w:rFonts w:ascii="Wingdings" w:hAnsi="Wingdings" w:hint="default"/>
+      </w:rPr>
+    </w:lvl>
+    <w:lvl w:ilvl="3" w:tplc="08090001" w:tentative="1">
+      <w:start w:val="1"/>
+      <w:numFmt w:val="bullet"/>
+      <w:lvlText w:val=""/>
+      <w:lvlJc w:val="left"/>
+      <w:pPr>
+        <w:ind w:left="2880" w:hanging="360"/>
+      </w:pPr>
+      <w:rPr>
+        <w:rFonts w:ascii="Symbol" w:hAnsi="Symbol" w:hint="default"/>
+      </w:rPr>
+    </w:lvl>
+    <w:lvl w:ilvl="4" w:tplc="08090003" w:tentative="1">
+      <w:start w:val="1"/>
+      <w:numFmt w:val="bullet"/>
+      <w:lvlText w:val="o"/>
+      <w:lvlJc w:val="left"/>
+      <w:pPr>
+        <w:ind w:left="3600" w:hanging="360"/>
+      </w:pPr>
+      <w:rPr>
+        <w:rFonts w:ascii="Courier New" w:hAnsi="Courier New" w:cs="Courier New" w:hint="default"/>
+      </w:rPr>
+    </w:lvl>
+    <w:lvl w:ilvl="5" w:tplc="08090005" w:tentative="1">
+      <w:start w:val="1"/>
+      <w:numFmt w:val="bullet"/>
+      <w:lvlText w:val=""/>
+      <w:lvlJc w:val="left"/>
+      <w:pPr>
+        <w:ind w:left="4320" w:hanging="360"/>
+      </w:pPr>
+      <w:rPr>
+        <w:rFonts w:ascii="Wingdings" w:hAnsi="Wingdings" w:hint="default"/>
+      </w:rPr>
+    </w:lvl>
+    <w:lvl w:ilvl="6" w:tplc="08090001" w:tentative="1">
+      <w:start w:val="1"/>
+      <w:numFmt w:val="bullet"/>
+      <w:lvlText w:val=""/>
+      <w:lvlJc w:val="left"/>
+      <w:pPr>
+        <w:ind w:left="5040" w:hanging="360"/>
+      </w:pPr>
+      <w:rPr>
+        <w:rFonts w:ascii="Symbol" w:hAnsi="Symbol" w:hint="default"/>
+      </w:rPr>
+    </w:lvl>
+    <w:lvl w:ilvl="7" w:tplc="08090003" w:tentative="1">
+      <w:start w:val="1"/>
+      <w:numFmt w:val="bullet"/>
+      <w:lvlText w:val="o"/>
+      <w:lvlJc w:val="left"/>
+      <w:pPr>
+        <w:ind w:left="5760" w:hanging="360"/>
+      </w:pPr>
+      <w:rPr>
+        <w:rFonts w:ascii="Courier New" w:hAnsi="Courier New" w:cs="Courier New" w:hint="default"/>
+      </w:rPr>
+    </w:lvl>
+    <w:lvl w:ilvl="8" w:tplc="08090005" w:tentative="1">
+      <w:start w:val="1"/>
+      <w:numFmt w:val="bullet"/>
+      <w:lvlText w:val=""/>
+      <w:lvlJc w:val="left"/>
+      <w:pPr>
+        <w:ind w:left="6480" w:hanging="360"/>
+      </w:pPr>
+      <w:rPr>
+        <w:rFonts w:ascii="Wingdings" w:hAnsi="Wingdings" w:hint="default"/>
+      </w:rPr>
+    </w:lvl>
+  </w:abstractNum>
+  <w:abstractNum w:abstractNumId="15" w15:restartNumberingAfterBreak="0">
     <w:nsid w:val="6CAF56E0"/>
     <w:multiLevelType w:val="hybridMultilevel"/>
     <w:tmpl w:val="1CF0624E"/>
@@ -20927,7 +23385,7 @@
       </w:pPr>
     </w:lvl>
   </w:abstractNum>
-  <w:abstractNum w:abstractNumId="6" w15:restartNumberingAfterBreak="0">
+  <w:abstractNum w:abstractNumId="16" w15:restartNumberingAfterBreak="0">
     <w:nsid w:val="72CB2210"/>
     <w:multiLevelType w:val="hybridMultilevel"/>
     <w:tmpl w:val="1CF0624E"/>
@@ -21017,25 +23475,55 @@
     </w:lvl>
   </w:abstractNum>
   <w:num w:numId="1">
-    <w:abstractNumId w:val="2"/>
+    <w:abstractNumId w:val="7"/>
   </w:num>
   <w:num w:numId="2">
     <w:abstractNumId w:val="0"/>
   </w:num>
   <w:num w:numId="3">
-    <w:abstractNumId w:val="3"/>
+    <w:abstractNumId w:val="8"/>
   </w:num>
   <w:num w:numId="4">
-    <w:abstractNumId w:val="4"/>
+    <w:abstractNumId w:val="13"/>
   </w:num>
   <w:num w:numId="5">
     <w:abstractNumId w:val="1"/>
   </w:num>
   <w:num w:numId="6">
+    <w:abstractNumId w:val="16"/>
+  </w:num>
+  <w:num w:numId="7">
+    <w:abstractNumId w:val="15"/>
+  </w:num>
+  <w:num w:numId="8">
+    <w:abstractNumId w:val="3"/>
+  </w:num>
+  <w:num w:numId="9">
+    <w:abstractNumId w:val="9"/>
+  </w:num>
+  <w:num w:numId="10">
+    <w:abstractNumId w:val="2"/>
+  </w:num>
+  <w:num w:numId="11">
+    <w:abstractNumId w:val="14"/>
+  </w:num>
+  <w:num w:numId="12">
+    <w:abstractNumId w:val="11"/>
+  </w:num>
+  <w:num w:numId="13">
+    <w:abstractNumId w:val="10"/>
+  </w:num>
+  <w:num w:numId="14">
+    <w:abstractNumId w:val="12"/>
+  </w:num>
+  <w:num w:numId="15">
     <w:abstractNumId w:val="6"/>
   </w:num>
-  <w:num w:numId="7">
+  <w:num w:numId="16">
     <w:abstractNumId w:val="5"/>
+  </w:num>
+  <w:num w:numId="17">
+    <w:abstractNumId w:val="4"/>
   </w:num>
 </w:numbering>
 </file>
@@ -21468,11 +23956,11 @@
     <w:uiPriority w:val="9"/>
     <w:unhideWhenUsed/>
     <w:qFormat/>
-    <w:rsid w:val="00627AC0"/>
+    <w:rsid w:val="00191B51"/>
     <w:pPr>
       <w:keepNext/>
       <w:keepLines/>
-      <w:spacing w:before="40" w:after="0"/>
+      <w:spacing w:before="240" w:after="0"/>
       <w:outlineLvl w:val="1"/>
     </w:pPr>
     <w:rPr>
@@ -21582,7 +24070,7 @@
     <w:basedOn w:val="DefaultParagraphFont"/>
     <w:link w:val="Heading2"/>
     <w:uiPriority w:val="9"/>
-    <w:rsid w:val="00627AC0"/>
+    <w:rsid w:val="00191B51"/>
     <w:rPr>
       <w:rFonts w:asciiTheme="majorHAnsi" w:eastAsiaTheme="majorEastAsia" w:hAnsiTheme="majorHAnsi" w:cstheme="majorBidi"/>
       <w:color w:val="2E74B5" w:themeColor="accent1" w:themeShade="BF"/>

</xml_diff>

<commit_message>
Stories  -  all now have 'learned' and 'what next' sections
</commit_message>
<xml_diff>
--- a/Reversi/documentation/Stories.docx
+++ b/Reversi/documentation/Stories.docx
@@ -14339,8 +14339,9 @@
       <w:r>
         <w:t xml:space="preserve"> Error in logic.</w:t>
       </w:r>
-    </w:p>
-    <w:p>
+      <w:r>
+        <w:t xml:space="preserve"> </w:t>
+      </w:r>
       <w:r>
         <w:t xml:space="preserve">We need to be testing for adjacency to piece of the </w:t>
       </w:r>
@@ -14351,12 +14352,7 @@
         <w:t xml:space="preserve">opposite </w:t>
       </w:r>
       <w:r>
-        <w:t xml:space="preserve"> side.</w:t>
-      </w:r>
-    </w:p>
-    <w:p>
-      <w:r>
-        <w:t xml:space="preserve">We </w:t>
+        <w:t xml:space="preserve"> side.We </w:t>
       </w:r>
       <w:r>
         <w:rPr>
@@ -14376,7 +14372,6 @@
         <w:rPr>
           <w:color w:val="0000FF"/>
         </w:rPr>
-        <w:lastRenderedPageBreak/>
         <w:t>public</w:t>
       </w:r>
       <w:r>
@@ -14590,6 +14585,7 @@
         <w:rPr>
           <w:color w:val="0000FF"/>
         </w:rPr>
+        <w:lastRenderedPageBreak/>
         <w:t>function</w:t>
       </w:r>
       <w:r>
@@ -14943,7 +14939,6 @@
         <w:rPr>
           <w:color w:val="0000FF"/>
         </w:rPr>
-        <w:lastRenderedPageBreak/>
         <w:t>public</w:t>
       </w:r>
       <w:r>
@@ -15161,17 +15156,74 @@
         <w:pStyle w:val="ListParagraph"/>
         <w:numPr>
           <w:ilvl w:val="0"/>
-          <w:numId w:val="19"/>
+          <w:numId w:val="20"/>
         </w:numPr>
-        <w:rPr>
-          <w:rFonts w:asciiTheme="majorHAnsi" w:hAnsiTheme="majorHAnsi" w:cstheme="majorBidi"/>
-          <w:color w:val="2E74B5" w:themeColor="accent1" w:themeShade="BF"/>
-          <w:sz w:val="32"/>
-          <w:szCs w:val="32"/>
-        </w:rPr>
-      </w:pPr>
-      <w:bookmarkStart w:id="0" w:name="_GoBack"/>
-      <w:bookmarkEnd w:id="0"/>
+      </w:pPr>
+      <w:r>
+        <w:t xml:space="preserve">The LoDash </w:t>
+      </w:r>
+      <w:r>
+        <w:rPr>
+          <w:rFonts w:ascii="Consolas" w:hAnsi="Consolas" w:cs="Consolas"/>
+          <w:color w:val="000000"/>
+          <w:sz w:val="18"/>
+          <w:szCs w:val="19"/>
+        </w:rPr>
+        <w:t>_.some</w:t>
+      </w:r>
+      <w:r>
+        <w:t xml:space="preserve"> function finds if there are any members in a collection that match given criteria</w:t>
+      </w:r>
+    </w:p>
+    <w:p>
+      <w:pPr>
+        <w:pStyle w:val="ListParagraph"/>
+        <w:numPr>
+          <w:ilvl w:val="0"/>
+          <w:numId w:val="20"/>
+        </w:numPr>
+      </w:pPr>
+      <w:r>
+        <w:t>Forgettint he ‘boundary’ or ‘edge’ cases are a common source of programming error</w:t>
+      </w:r>
+    </w:p>
+    <w:p>
+      <w:pPr>
+        <w:pStyle w:val="ListParagraph"/>
+        <w:numPr>
+          <w:ilvl w:val="0"/>
+          <w:numId w:val="20"/>
+        </w:numPr>
+      </w:pPr>
+      <w:r>
+        <w:t>Simple rules and algorithms are best written straight into code, but more complex ones should be sketched out carefully before starting coding</w:t>
+      </w:r>
+    </w:p>
+    <w:p>
+      <w:pPr>
+        <w:pStyle w:val="ListParagraph"/>
+        <w:numPr>
+          <w:ilvl w:val="0"/>
+          <w:numId w:val="20"/>
+        </w:numPr>
+      </w:pPr>
+      <w:r>
+        <w:t>Similar logic that appears in two different places should be factored out into a single, generalised function that both can delegate to.</w:t>
+      </w:r>
+    </w:p>
+    <w:p>
+      <w:pPr>
+        <w:pStyle w:val="Heading2"/>
+      </w:pPr>
+      <w:r>
+        <w:lastRenderedPageBreak/>
+        <w:t>What next?</w:t>
+      </w:r>
+    </w:p>
+    <w:p>
+      <w:r>
+        <w:t>We’ve now implemented the simple rules, so we need to get onto the meat of the problem:  identifying pieces of the opposite side that are, or would be, captured by a move.</w:t>
+      </w:r>
     </w:p>
     <w:p>
       <w:pPr>
@@ -17848,6 +17900,139 @@
     </w:p>
     <w:p>
       <w:pPr>
+        <w:pStyle w:val="Heading2"/>
+      </w:pPr>
+      <w:r>
+        <w:t>What have we learned?</w:t>
+      </w:r>
+    </w:p>
+    <w:p>
+      <w:r>
+        <w:t>Make sure you’ve understood all these points before moving on to the next story.</w:t>
+      </w:r>
+    </w:p>
+    <w:p>
+      <w:pPr>
+        <w:pStyle w:val="ListParagraph"/>
+        <w:numPr>
+          <w:ilvl w:val="0"/>
+          <w:numId w:val="21"/>
+        </w:numPr>
+      </w:pPr>
+      <w:r>
+        <w:lastRenderedPageBreak/>
+        <w:t xml:space="preserve">Some stories can’t be broken into small pieces that each add value to the user, but they can and should still be broken into smaller stages that can be designed, implemented, and tested, by the programmer. </w:t>
+      </w:r>
+    </w:p>
+    <w:p>
+      <w:pPr>
+        <w:pStyle w:val="ListParagraph"/>
+        <w:numPr>
+          <w:ilvl w:val="0"/>
+          <w:numId w:val="21"/>
+        </w:numPr>
+      </w:pPr>
+      <w:r>
+        <w:t xml:space="preserve">The LoDash </w:t>
+      </w:r>
+      <w:r>
+        <w:rPr>
+          <w:rFonts w:ascii="Consolas" w:hAnsi="Consolas" w:cs="Consolas"/>
+          <w:color w:val="000000"/>
+          <w:sz w:val="18"/>
+          <w:szCs w:val="19"/>
+        </w:rPr>
+        <w:t>_.forEach</w:t>
+      </w:r>
+      <w:r>
+        <w:t xml:space="preserve"> function is a very succinct way to write simple loops that apply the same function to each object in a given collection.</w:t>
+      </w:r>
+    </w:p>
+    <w:p>
+      <w:pPr>
+        <w:pStyle w:val="ListParagraph"/>
+        <w:numPr>
+          <w:ilvl w:val="0"/>
+          <w:numId w:val="21"/>
+        </w:numPr>
+      </w:pPr>
+      <w:r>
+        <w:t>When a function has to handle multiple cases, implement and test the cases one at a time</w:t>
+      </w:r>
+    </w:p>
+    <w:p>
+      <w:pPr>
+        <w:pStyle w:val="ListParagraph"/>
+        <w:numPr>
+          <w:ilvl w:val="0"/>
+          <w:numId w:val="21"/>
+        </w:numPr>
+      </w:pPr>
+      <w:r>
+        <w:t>Changing the ‘signature’ (name and/or parameters) of a function may break code that already calls it, but in a language like TypeScript the compiler will show you where you need to make changes</w:t>
+      </w:r>
+      <w:r>
+        <w:t xml:space="preserve"> to match the new signature</w:t>
+      </w:r>
+    </w:p>
+    <w:p>
+      <w:pPr>
+        <w:pStyle w:val="ListParagraph"/>
+      </w:pPr>
+    </w:p>
+    <w:p>
+      <w:pPr>
+        <w:pStyle w:val="Heading2"/>
+      </w:pPr>
+      <w:r>
+        <w:t>What next?</w:t>
+      </w:r>
+    </w:p>
+    <w:p>
+      <w:r>
+        <w:t>We can now highlight the squares that would be captured by a new placement. Now we want to use that functionality to add two new pieces of value:</w:t>
+      </w:r>
+    </w:p>
+    <w:p>
+      <w:pPr>
+        <w:pStyle w:val="ListParagraph"/>
+        <w:numPr>
+          <w:ilvl w:val="0"/>
+          <w:numId w:val="3"/>
+        </w:numPr>
+      </w:pPr>
+      <w:r>
+        <w:t xml:space="preserve">A placement is no valid unless </w:t>
+      </w:r>
+      <w:r>
+        <w:rPr>
+          <w:i/>
+        </w:rPr>
+        <w:t>at least one</w:t>
+      </w:r>
+      <w:r>
+        <w:t xml:space="preserve"> piece would be captured</w:t>
+      </w:r>
+    </w:p>
+    <w:p>
+      <w:pPr>
+        <w:pStyle w:val="ListParagraph"/>
+        <w:numPr>
+          <w:ilvl w:val="0"/>
+          <w:numId w:val="3"/>
+        </w:numPr>
+      </w:pPr>
+      <w:r>
+        <w:t>When the placement is made, the captured pieces should be flipped automatically</w:t>
+      </w:r>
+    </w:p>
+    <w:p>
+      <w:r>
+        <w:t>It turns out that having done the hard work in this story, those next two items are so simple to implement that we will combine them into one story.</w:t>
+      </w:r>
+    </w:p>
+    <w:p>
+      <w:pPr>
         <w:pStyle w:val="Heading1"/>
       </w:pPr>
       <w:r>
@@ -17985,6 +18170,97 @@
       </w:r>
     </w:p>
     <w:p>
+      <w:r>
+        <w:t>TODO: These three rules could even ven re-written closer to english e.g.</w:t>
+      </w:r>
+    </w:p>
+    <w:p>
+      <w:pPr>
+        <w:pStyle w:val="CodeSnippet"/>
+      </w:pPr>
+      <w:r>
+        <w:t xml:space="preserve">    </w:t>
+      </w:r>
+      <w:r>
+        <w:rPr>
+          <w:color w:val="0000FF"/>
+        </w:rPr>
+        <w:t>return</w:t>
+      </w:r>
+      <w:r>
+        <w:t xml:space="preserve"> sq.</w:t>
+      </w:r>
+      <w:r>
+        <w:t>isEmpty()</w:t>
+      </w:r>
+      <w:r>
+        <w:t xml:space="preserve"> &amp;&amp;</w:t>
+      </w:r>
+    </w:p>
+    <w:p>
+      <w:pPr>
+        <w:pStyle w:val="CodeSnippet"/>
+      </w:pPr>
+      <w:r>
+        <w:t xml:space="preserve">        </w:t>
+      </w:r>
+      <w:r>
+        <w:t>sq</w:t>
+      </w:r>
+      <w:r>
+        <w:t>.</w:t>
+      </w:r>
+      <w:r>
+        <w:t>squareI</w:t>
+      </w:r>
+      <w:r>
+        <w:t>sAdjacentToPiece</w:t>
+      </w:r>
+      <w:r>
+        <w:t>Of</w:t>
+      </w:r>
+      <w:r>
+        <w:t xml:space="preserve">(oppositeSideTo(side)) </w:t>
+      </w:r>
+      <w:r>
+        <w:t>&amp;&amp;</w:t>
+      </w:r>
+    </w:p>
+    <w:p>
+      <w:pPr>
+        <w:pStyle w:val="CodeSnippet"/>
+      </w:pPr>
+      <w:r>
+        <w:t xml:space="preserve">        </w:t>
+      </w:r>
+      <w:r>
+        <w:t>sq</w:t>
+      </w:r>
+      <w:r>
+        <w:t>.</w:t>
+      </w:r>
+      <w:r>
+        <w:t>wouldCaptureAtLeastOnePieceIfPlacing</w:t>
+      </w:r>
+      <w:r>
+        <w:t>(</w:t>
+      </w:r>
+      <w:r>
+        <w:t>side</w:t>
+      </w:r>
+      <w:r>
+        <w:t>)</w:t>
+      </w:r>
+      <w:r>
+        <w:t>;</w:t>
+      </w:r>
+    </w:p>
+    <w:p>
+      <w:r>
+        <w:t>As well as some renaming, this involves moving the methods from Board on to Square, which in turn means that Square must be created with a reference to its Board. It can then delegate back.</w:t>
+      </w:r>
+    </w:p>
+    <w:p>
       <w:pPr>
         <w:pStyle w:val="Heading2"/>
       </w:pPr>
@@ -18290,6 +18566,7 @@
         <w:rPr>
           <w:color w:val="0000FF"/>
         </w:rPr>
+        <w:lastRenderedPageBreak/>
         <w:t>function</w:t>
       </w:r>
       <w:r>
@@ -18546,6 +18823,56 @@
       </w:pPr>
       <w:r>
         <w:t>}</w:t>
+      </w:r>
+    </w:p>
+    <w:p>
+      <w:pPr>
+        <w:pStyle w:val="Heading2"/>
+      </w:pPr>
+      <w:r>
+        <w:t>What have we learned?</w:t>
+      </w:r>
+    </w:p>
+    <w:p>
+      <w:r>
+        <w:t>Make sure you’ve understood all these points before moving on to the next story.</w:t>
+      </w:r>
+    </w:p>
+    <w:p>
+      <w:pPr>
+        <w:pStyle w:val="ListParagraph"/>
+        <w:numPr>
+          <w:ilvl w:val="0"/>
+          <w:numId w:val="23"/>
+        </w:numPr>
+      </w:pPr>
+      <w:r>
+        <w:t>A good aim is to design functions and methods so that, when called, the syntax reads as close to plain English as possible</w:t>
+      </w:r>
+    </w:p>
+    <w:p>
+      <w:pPr>
+        <w:pStyle w:val="ListParagraph"/>
+        <w:numPr>
+          <w:ilvl w:val="0"/>
+          <w:numId w:val="23"/>
+        </w:numPr>
+      </w:pPr>
+      <w:r>
+        <w:t>Some bugs don’t show up initially.  This highlights the importance of thorough testing.</w:t>
+      </w:r>
+    </w:p>
+    <w:p>
+      <w:pPr>
+        <w:pStyle w:val="Heading2"/>
+      </w:pPr>
+      <w:r>
+        <w:t>What next?</w:t>
+      </w:r>
+    </w:p>
+    <w:p>
+      <w:r>
+        <w:t xml:space="preserve">Now that we are flipping pieces correctly, it would be nice to have a continuously updated count of the number of pieces of each side.  </w:t>
       </w:r>
     </w:p>
     <w:p>
@@ -19256,6 +19583,68 @@
     </w:p>
     <w:p>
       <w:pPr>
+        <w:pStyle w:val="Heading2"/>
+      </w:pPr>
+      <w:r>
+        <w:t>What have we learned?</w:t>
+      </w:r>
+    </w:p>
+    <w:p>
+      <w:r>
+        <w:t>Make sure you’ve understood all these points before moving on to the next story.</w:t>
+      </w:r>
+    </w:p>
+    <w:p>
+      <w:pPr>
+        <w:pStyle w:val="ListParagraph"/>
+        <w:numPr>
+          <w:ilvl w:val="0"/>
+          <w:numId w:val="24"/>
+        </w:numPr>
+      </w:pPr>
+      <w:r>
+        <w:t xml:space="preserve">The LoDash </w:t>
+      </w:r>
+      <w:r>
+        <w:rPr>
+          <w:rFonts w:ascii="Consolas" w:hAnsi="Consolas" w:cs="Consolas"/>
+          <w:color w:val="000000"/>
+          <w:sz w:val="18"/>
+          <w:szCs w:val="19"/>
+        </w:rPr>
+        <w:t>_.filter</w:t>
+      </w:r>
+      <w:r>
+        <w:rPr>
+          <w:rFonts w:ascii="Consolas" w:hAnsi="Consolas" w:cs="Consolas"/>
+          <w:color w:val="000000"/>
+          <w:sz w:val="18"/>
+          <w:szCs w:val="19"/>
+        </w:rPr>
+        <w:t xml:space="preserve"> </w:t>
+      </w:r>
+      <w:r>
+        <w:t>function</w:t>
+      </w:r>
+      <w:r>
+        <w:t xml:space="preserve"> allows us to filter a larger collection down to a smaller once, containing only objects that match certain criteria</w:t>
+      </w:r>
+    </w:p>
+    <w:p>
+      <w:pPr>
+        <w:pStyle w:val="Heading2"/>
+      </w:pPr>
+      <w:r>
+        <w:t>What next?</w:t>
+      </w:r>
+    </w:p>
+    <w:p>
+      <w:r>
+        <w:t>With the ability to count pieces we can now check when the board is full, and determine which side has one.</w:t>
+      </w:r>
+    </w:p>
+    <w:p>
+      <w:pPr>
         <w:pStyle w:val="Heading1"/>
       </w:pPr>
       <w:r>
@@ -20549,19 +20938,47 @@
         <w:t>&gt;</w:t>
       </w:r>
     </w:p>
-    <w:p/>
+    <w:p>
+      <w:r>
+        <w:t>How to test this? By setting up a near-complete board?</w:t>
+      </w:r>
+    </w:p>
+    <w:p>
+      <w:pPr>
+        <w:pStyle w:val="Heading2"/>
+      </w:pPr>
+      <w:r>
+        <w:t>What have we learned?</w:t>
+      </w:r>
+    </w:p>
+    <w:p>
+      <w:r>
+        <w:t>We implemented this story without having to learn any new concepts, just by applying techniques that we learned in previous ones to new situations.  This is a good sign!</w:t>
+      </w:r>
+    </w:p>
+    <w:p>
+      <w:pPr>
+        <w:pStyle w:val="Heading2"/>
+      </w:pPr>
+      <w:r>
+        <w:t>What next?</w:t>
+      </w:r>
+    </w:p>
+    <w:p>
+      <w:r>
+        <w:t xml:space="preserve">It is actually quite rare that players can simply move alternately until all 64 squares are filled.  Usually, towards the end of the game one player will be unable to move. It isn’t the end of the game, </w:t>
+      </w:r>
+      <w:r>
+        <w:lastRenderedPageBreak/>
+        <w:t>though, unless both players are unable to move. So we need to allow one side to ‘skip’ their turn and allow the other side to play again.</w:t>
+      </w:r>
+    </w:p>
     <w:p>
       <w:pPr>
         <w:rPr>
           <w:color w:val="FFC000"/>
         </w:rPr>
       </w:pPr>
-      <w:r>
-        <w:rPr>
-          <w:color w:val="FFC000"/>
-        </w:rPr>
-        <w:t>TODO: each story should end with a critique and set-up for the next story.</w:t>
-      </w:r>
     </w:p>
     <w:p>
       <w:pPr>
@@ -21563,6 +21980,9 @@
     <w:p>
       <w:pPr>
         <w:pStyle w:val="CodeSnippet"/>
+        <w:rPr>
+          <w:color w:val="0000FF"/>
+        </w:rPr>
       </w:pPr>
       <w:r>
         <w:t xml:space="preserve"> </w:t>
@@ -21624,7 +22044,111 @@
     </w:p>
     <w:p>
       <w:pPr>
+        <w:pStyle w:val="CodeSnippet"/>
+        <w:rPr>
+          <w:color w:val="0000FF"/>
+        </w:rPr>
+      </w:pPr>
+    </w:p>
+    <w:p>
+      <w:pPr>
+        <w:pStyle w:val="Heading2"/>
+      </w:pPr>
+      <w:r>
+        <w:t>What have we learned?</w:t>
+      </w:r>
+    </w:p>
+    <w:p>
+      <w:pPr>
+        <w:pStyle w:val="ListParagraph"/>
+        <w:numPr>
+          <w:ilvl w:val="0"/>
+          <w:numId w:val="24"/>
+        </w:numPr>
+      </w:pPr>
+      <w:r>
+        <w:t>How to write a complete application!]</w:t>
+      </w:r>
+    </w:p>
+    <w:p>
+      <w:pPr>
+        <w:pStyle w:val="Heading2"/>
+      </w:pPr>
+      <w:r>
+        <w:t>What next?</w:t>
+      </w:r>
+    </w:p>
+    <w:p>
+      <w:r>
+        <w:t>This is the end of the first version of the application, but there are plenty more major improvements and extensions that we could make, including:</w:t>
+      </w:r>
+    </w:p>
+    <w:p>
+      <w:pPr>
+        <w:pStyle w:val="ListParagraph"/>
+        <w:numPr>
+          <w:ilvl w:val="0"/>
+          <w:numId w:val="24"/>
+        </w:numPr>
+      </w:pPr>
+      <w:r>
+        <w:t>Managing a mini-tournament between multiple players, keeping track of scores, and determining who should play next, based on whether it is a ‘pool’ or ‘knockout’</w:t>
+      </w:r>
+      <w:r>
+        <w:t xml:space="preserve">, or ‘best of x’, </w:t>
+      </w:r>
+      <w:r>
+        <w:t>tournament</w:t>
+      </w:r>
+    </w:p>
+    <w:p>
+      <w:pPr>
+        <w:pStyle w:val="ListParagraph"/>
+        <w:numPr>
+          <w:ilvl w:val="0"/>
+          <w:numId w:val="24"/>
+        </w:numPr>
+      </w:pPr>
+      <w:r>
+        <w:t>Creating an ‘automated player’ so that one human player can play against the computer</w:t>
+      </w:r>
+    </w:p>
+    <w:p>
+      <w:pPr>
+        <w:pStyle w:val="ListParagraph"/>
+        <w:numPr>
+          <w:ilvl w:val="0"/>
+          <w:numId w:val="24"/>
+        </w:numPr>
+      </w:pPr>
+      <w:r>
+        <w:t>Creating automated players of increasing sophistication</w:t>
+      </w:r>
+      <w:r>
+        <w:t xml:space="preserve"> and running them against each other in a fully automated match</w:t>
+      </w:r>
+    </w:p>
+    <w:p>
+      <w:pPr>
+        <w:pStyle w:val="ListParagraph"/>
+        <w:numPr>
+          <w:ilvl w:val="0"/>
+          <w:numId w:val="24"/>
+        </w:numPr>
+      </w:pPr>
+      <w:r>
+        <w:t>Running a fully automated tournament, possibly over a large number of games, to determine the relative peformance of different automated-players</w:t>
+      </w:r>
+      <w:bookmarkStart w:id="0" w:name="_GoBack"/>
+      <w:bookmarkEnd w:id="0"/>
+    </w:p>
+    <w:p>
+      <w:pPr>
         <w:pStyle w:val="Heading1"/>
+        <w:numPr>
+          <w:ilvl w:val="0"/>
+          <w:numId w:val="24"/>
+        </w:numPr>
       </w:pPr>
       <w:r>
         <w:lastRenderedPageBreak/>
@@ -21757,6 +22281,119 @@
 <file path=word/numbering.xml><?xml version="1.0" encoding="utf-8"?>
 <w:numbering xmlns:wpc="http://schemas.microsoft.com/office/word/2010/wordprocessingCanvas" xmlns:mc="http://schemas.openxmlformats.org/markup-compatibility/2006" xmlns:o="urn:schemas-microsoft-com:office:office" xmlns:r="http://schemas.openxmlformats.org/officeDocument/2006/relationships" xmlns:m="http://schemas.openxmlformats.org/officeDocument/2006/math" xmlns:v="urn:schemas-microsoft-com:vml" xmlns:wp14="http://schemas.microsoft.com/office/word/2010/wordprocessingDrawing" xmlns:wp="http://schemas.openxmlformats.org/drawingml/2006/wordprocessingDrawing" xmlns:w10="urn:schemas-microsoft-com:office:word" xmlns:w="http://schemas.openxmlformats.org/wordprocessingml/2006/main" xmlns:w14="http://schemas.microsoft.com/office/word/2010/wordml" xmlns:w15="http://schemas.microsoft.com/office/word/2012/wordml" xmlns:wpg="http://schemas.microsoft.com/office/word/2010/wordprocessingGroup" xmlns:wpi="http://schemas.microsoft.com/office/word/2010/wordprocessingInk" xmlns:wne="http://schemas.microsoft.com/office/word/2006/wordml" xmlns:wps="http://schemas.microsoft.com/office/word/2010/wordprocessingShape" mc:Ignorable="w14 w15 wp14">
   <w:abstractNum w:abstractNumId="0" w15:restartNumberingAfterBreak="0">
+    <w:nsid w:val="05D27357"/>
+    <w:multiLevelType w:val="hybridMultilevel"/>
+    <w:tmpl w:val="51DCEA58"/>
+    <w:lvl w:ilvl="0" w:tplc="08090001">
+      <w:start w:val="1"/>
+      <w:numFmt w:val="bullet"/>
+      <w:lvlText w:val=""/>
+      <w:lvlJc w:val="left"/>
+      <w:pPr>
+        <w:ind w:left="720" w:hanging="360"/>
+      </w:pPr>
+      <w:rPr>
+        <w:rFonts w:ascii="Symbol" w:hAnsi="Symbol" w:hint="default"/>
+      </w:rPr>
+    </w:lvl>
+    <w:lvl w:ilvl="1" w:tplc="08090003" w:tentative="1">
+      <w:start w:val="1"/>
+      <w:numFmt w:val="bullet"/>
+      <w:lvlText w:val="o"/>
+      <w:lvlJc w:val="left"/>
+      <w:pPr>
+        <w:ind w:left="1440" w:hanging="360"/>
+      </w:pPr>
+      <w:rPr>
+        <w:rFonts w:ascii="Courier New" w:hAnsi="Courier New" w:cs="Courier New" w:hint="default"/>
+      </w:rPr>
+    </w:lvl>
+    <w:lvl w:ilvl="2" w:tplc="08090005" w:tentative="1">
+      <w:start w:val="1"/>
+      <w:numFmt w:val="bullet"/>
+      <w:lvlText w:val=""/>
+      <w:lvlJc w:val="left"/>
+      <w:pPr>
+        <w:ind w:left="2160" w:hanging="360"/>
+      </w:pPr>
+      <w:rPr>
+        <w:rFonts w:ascii="Wingdings" w:hAnsi="Wingdings" w:hint="default"/>
+      </w:rPr>
+    </w:lvl>
+    <w:lvl w:ilvl="3" w:tplc="08090001" w:tentative="1">
+      <w:start w:val="1"/>
+      <w:numFmt w:val="bullet"/>
+      <w:lvlText w:val=""/>
+      <w:lvlJc w:val="left"/>
+      <w:pPr>
+        <w:ind w:left="2880" w:hanging="360"/>
+      </w:pPr>
+      <w:rPr>
+        <w:rFonts w:ascii="Symbol" w:hAnsi="Symbol" w:hint="default"/>
+      </w:rPr>
+    </w:lvl>
+    <w:lvl w:ilvl="4" w:tplc="08090003" w:tentative="1">
+      <w:start w:val="1"/>
+      <w:numFmt w:val="bullet"/>
+      <w:lvlText w:val="o"/>
+      <w:lvlJc w:val="left"/>
+      <w:pPr>
+        <w:ind w:left="3600" w:hanging="360"/>
+      </w:pPr>
+      <w:rPr>
+        <w:rFonts w:ascii="Courier New" w:hAnsi="Courier New" w:cs="Courier New" w:hint="default"/>
+      </w:rPr>
+    </w:lvl>
+    <w:lvl w:ilvl="5" w:tplc="08090005" w:tentative="1">
+      <w:start w:val="1"/>
+      <w:numFmt w:val="bullet"/>
+      <w:lvlText w:val=""/>
+      <w:lvlJc w:val="left"/>
+      <w:pPr>
+        <w:ind w:left="4320" w:hanging="360"/>
+      </w:pPr>
+      <w:rPr>
+        <w:rFonts w:ascii="Wingdings" w:hAnsi="Wingdings" w:hint="default"/>
+      </w:rPr>
+    </w:lvl>
+    <w:lvl w:ilvl="6" w:tplc="08090001" w:tentative="1">
+      <w:start w:val="1"/>
+      <w:numFmt w:val="bullet"/>
+      <w:lvlText w:val=""/>
+      <w:lvlJc w:val="left"/>
+      <w:pPr>
+        <w:ind w:left="5040" w:hanging="360"/>
+      </w:pPr>
+      <w:rPr>
+        <w:rFonts w:ascii="Symbol" w:hAnsi="Symbol" w:hint="default"/>
+      </w:rPr>
+    </w:lvl>
+    <w:lvl w:ilvl="7" w:tplc="08090003" w:tentative="1">
+      <w:start w:val="1"/>
+      <w:numFmt w:val="bullet"/>
+      <w:lvlText w:val="o"/>
+      <w:lvlJc w:val="left"/>
+      <w:pPr>
+        <w:ind w:left="5760" w:hanging="360"/>
+      </w:pPr>
+      <w:rPr>
+        <w:rFonts w:ascii="Courier New" w:hAnsi="Courier New" w:cs="Courier New" w:hint="default"/>
+      </w:rPr>
+    </w:lvl>
+    <w:lvl w:ilvl="8" w:tplc="08090005" w:tentative="1">
+      <w:start w:val="1"/>
+      <w:numFmt w:val="bullet"/>
+      <w:lvlText w:val=""/>
+      <w:lvlJc w:val="left"/>
+      <w:pPr>
+        <w:ind w:left="6480" w:hanging="360"/>
+      </w:pPr>
+      <w:rPr>
+        <w:rFonts w:ascii="Wingdings" w:hAnsi="Wingdings" w:hint="default"/>
+      </w:rPr>
+    </w:lvl>
+  </w:abstractNum>
+  <w:abstractNum w:abstractNumId="1" w15:restartNumberingAfterBreak="0">
     <w:nsid w:val="0B11299E"/>
     <w:multiLevelType w:val="hybridMultilevel"/>
     <w:tmpl w:val="1CF0624E"/>
@@ -21845,7 +22482,7 @@
       </w:pPr>
     </w:lvl>
   </w:abstractNum>
-  <w:abstractNum w:abstractNumId="1" w15:restartNumberingAfterBreak="0">
+  <w:abstractNum w:abstractNumId="2" w15:restartNumberingAfterBreak="0">
     <w:nsid w:val="0B527757"/>
     <w:multiLevelType w:val="hybridMultilevel"/>
     <w:tmpl w:val="1CF0624E"/>
@@ -21934,7 +22571,120 @@
       </w:pPr>
     </w:lvl>
   </w:abstractNum>
-  <w:abstractNum w:abstractNumId="2" w15:restartNumberingAfterBreak="0">
+  <w:abstractNum w:abstractNumId="3" w15:restartNumberingAfterBreak="0">
+    <w:nsid w:val="0B697F16"/>
+    <w:multiLevelType w:val="hybridMultilevel"/>
+    <w:tmpl w:val="971818CE"/>
+    <w:lvl w:ilvl="0" w:tplc="946698C6">
+      <w:start w:val="1"/>
+      <w:numFmt w:val="bullet"/>
+      <w:lvlText w:val="-"/>
+      <w:lvlJc w:val="left"/>
+      <w:pPr>
+        <w:ind w:left="720" w:hanging="360"/>
+      </w:pPr>
+      <w:rPr>
+        <w:rFonts w:ascii="Calibri" w:eastAsiaTheme="minorHAnsi" w:hAnsi="Calibri" w:cstheme="minorBidi" w:hint="default"/>
+      </w:rPr>
+    </w:lvl>
+    <w:lvl w:ilvl="1" w:tplc="08090003" w:tentative="1">
+      <w:start w:val="1"/>
+      <w:numFmt w:val="bullet"/>
+      <w:lvlText w:val="o"/>
+      <w:lvlJc w:val="left"/>
+      <w:pPr>
+        <w:ind w:left="1440" w:hanging="360"/>
+      </w:pPr>
+      <w:rPr>
+        <w:rFonts w:ascii="Courier New" w:hAnsi="Courier New" w:cs="Courier New" w:hint="default"/>
+      </w:rPr>
+    </w:lvl>
+    <w:lvl w:ilvl="2" w:tplc="08090005" w:tentative="1">
+      <w:start w:val="1"/>
+      <w:numFmt w:val="bullet"/>
+      <w:lvlText w:val=""/>
+      <w:lvlJc w:val="left"/>
+      <w:pPr>
+        <w:ind w:left="2160" w:hanging="360"/>
+      </w:pPr>
+      <w:rPr>
+        <w:rFonts w:ascii="Wingdings" w:hAnsi="Wingdings" w:hint="default"/>
+      </w:rPr>
+    </w:lvl>
+    <w:lvl w:ilvl="3" w:tplc="08090001" w:tentative="1">
+      <w:start w:val="1"/>
+      <w:numFmt w:val="bullet"/>
+      <w:lvlText w:val=""/>
+      <w:lvlJc w:val="left"/>
+      <w:pPr>
+        <w:ind w:left="2880" w:hanging="360"/>
+      </w:pPr>
+      <w:rPr>
+        <w:rFonts w:ascii="Symbol" w:hAnsi="Symbol" w:hint="default"/>
+      </w:rPr>
+    </w:lvl>
+    <w:lvl w:ilvl="4" w:tplc="08090003" w:tentative="1">
+      <w:start w:val="1"/>
+      <w:numFmt w:val="bullet"/>
+      <w:lvlText w:val="o"/>
+      <w:lvlJc w:val="left"/>
+      <w:pPr>
+        <w:ind w:left="3600" w:hanging="360"/>
+      </w:pPr>
+      <w:rPr>
+        <w:rFonts w:ascii="Courier New" w:hAnsi="Courier New" w:cs="Courier New" w:hint="default"/>
+      </w:rPr>
+    </w:lvl>
+    <w:lvl w:ilvl="5" w:tplc="08090005" w:tentative="1">
+      <w:start w:val="1"/>
+      <w:numFmt w:val="bullet"/>
+      <w:lvlText w:val=""/>
+      <w:lvlJc w:val="left"/>
+      <w:pPr>
+        <w:ind w:left="4320" w:hanging="360"/>
+      </w:pPr>
+      <w:rPr>
+        <w:rFonts w:ascii="Wingdings" w:hAnsi="Wingdings" w:hint="default"/>
+      </w:rPr>
+    </w:lvl>
+    <w:lvl w:ilvl="6" w:tplc="08090001" w:tentative="1">
+      <w:start w:val="1"/>
+      <w:numFmt w:val="bullet"/>
+      <w:lvlText w:val=""/>
+      <w:lvlJc w:val="left"/>
+      <w:pPr>
+        <w:ind w:left="5040" w:hanging="360"/>
+      </w:pPr>
+      <w:rPr>
+        <w:rFonts w:ascii="Symbol" w:hAnsi="Symbol" w:hint="default"/>
+      </w:rPr>
+    </w:lvl>
+    <w:lvl w:ilvl="7" w:tplc="08090003" w:tentative="1">
+      <w:start w:val="1"/>
+      <w:numFmt w:val="bullet"/>
+      <w:lvlText w:val="o"/>
+      <w:lvlJc w:val="left"/>
+      <w:pPr>
+        <w:ind w:left="5760" w:hanging="360"/>
+      </w:pPr>
+      <w:rPr>
+        <w:rFonts w:ascii="Courier New" w:hAnsi="Courier New" w:cs="Courier New" w:hint="default"/>
+      </w:rPr>
+    </w:lvl>
+    <w:lvl w:ilvl="8" w:tplc="08090005" w:tentative="1">
+      <w:start w:val="1"/>
+      <w:numFmt w:val="bullet"/>
+      <w:lvlText w:val=""/>
+      <w:lvlJc w:val="left"/>
+      <w:pPr>
+        <w:ind w:left="6480" w:hanging="360"/>
+      </w:pPr>
+      <w:rPr>
+        <w:rFonts w:ascii="Wingdings" w:hAnsi="Wingdings" w:hint="default"/>
+      </w:rPr>
+    </w:lvl>
+  </w:abstractNum>
+  <w:abstractNum w:abstractNumId="4" w15:restartNumberingAfterBreak="0">
     <w:nsid w:val="136670F6"/>
     <w:multiLevelType w:val="hybridMultilevel"/>
     <w:tmpl w:val="C58C4794"/>
@@ -22047,7 +22797,7 @@
       </w:rPr>
     </w:lvl>
   </w:abstractNum>
-  <w:abstractNum w:abstractNumId="3" w15:restartNumberingAfterBreak="0">
+  <w:abstractNum w:abstractNumId="5" w15:restartNumberingAfterBreak="0">
     <w:nsid w:val="22571CD3"/>
     <w:multiLevelType w:val="hybridMultilevel"/>
     <w:tmpl w:val="15FCD036"/>
@@ -22160,7 +22910,7 @@
       </w:rPr>
     </w:lvl>
   </w:abstractNum>
-  <w:abstractNum w:abstractNumId="4" w15:restartNumberingAfterBreak="0">
+  <w:abstractNum w:abstractNumId="6" w15:restartNumberingAfterBreak="0">
     <w:nsid w:val="2BBA47D7"/>
     <w:multiLevelType w:val="hybridMultilevel"/>
     <w:tmpl w:val="9F0E6B8E"/>
@@ -22273,7 +23023,7 @@
       </w:rPr>
     </w:lvl>
   </w:abstractNum>
-  <w:abstractNum w:abstractNumId="5" w15:restartNumberingAfterBreak="0">
+  <w:abstractNum w:abstractNumId="7" w15:restartNumberingAfterBreak="0">
     <w:nsid w:val="2CD348AC"/>
     <w:multiLevelType w:val="hybridMultilevel"/>
     <w:tmpl w:val="7F2E80C0"/>
@@ -22386,7 +23136,7 @@
       </w:rPr>
     </w:lvl>
   </w:abstractNum>
-  <w:abstractNum w:abstractNumId="6" w15:restartNumberingAfterBreak="0">
+  <w:abstractNum w:abstractNumId="8" w15:restartNumberingAfterBreak="0">
     <w:nsid w:val="2DA00DD5"/>
     <w:multiLevelType w:val="hybridMultilevel"/>
     <w:tmpl w:val="A7C22B54"/>
@@ -22499,10 +23249,10 @@
       </w:rPr>
     </w:lvl>
   </w:abstractNum>
-  <w:abstractNum w:abstractNumId="7" w15:restartNumberingAfterBreak="0">
-    <w:nsid w:val="37B9059E"/>
+  <w:abstractNum w:abstractNumId="9" w15:restartNumberingAfterBreak="0">
+    <w:nsid w:val="333D5D95"/>
     <w:multiLevelType w:val="hybridMultilevel"/>
-    <w:tmpl w:val="3FF4BD48"/>
+    <w:tmpl w:val="DE62F5C8"/>
     <w:lvl w:ilvl="0" w:tplc="08090001">
       <w:start w:val="1"/>
       <w:numFmt w:val="bullet"/>
@@ -22612,10 +23362,10 @@
       </w:rPr>
     </w:lvl>
   </w:abstractNum>
-  <w:abstractNum w:abstractNumId="8" w15:restartNumberingAfterBreak="0">
-    <w:nsid w:val="3A412009"/>
+  <w:abstractNum w:abstractNumId="10" w15:restartNumberingAfterBreak="0">
+    <w:nsid w:val="37B9059E"/>
     <w:multiLevelType w:val="hybridMultilevel"/>
-    <w:tmpl w:val="5B02D18E"/>
+    <w:tmpl w:val="3FF4BD48"/>
     <w:lvl w:ilvl="0" w:tplc="08090001">
       <w:start w:val="1"/>
       <w:numFmt w:val="bullet"/>
@@ -22725,7 +23475,233 @@
       </w:rPr>
     </w:lvl>
   </w:abstractNum>
-  <w:abstractNum w:abstractNumId="9" w15:restartNumberingAfterBreak="0">
+  <w:abstractNum w:abstractNumId="11" w15:restartNumberingAfterBreak="0">
+    <w:nsid w:val="37BA1799"/>
+    <w:multiLevelType w:val="hybridMultilevel"/>
+    <w:tmpl w:val="4B6CC912"/>
+    <w:lvl w:ilvl="0" w:tplc="08090001">
+      <w:start w:val="1"/>
+      <w:numFmt w:val="bullet"/>
+      <w:lvlText w:val=""/>
+      <w:lvlJc w:val="left"/>
+      <w:pPr>
+        <w:ind w:left="720" w:hanging="360"/>
+      </w:pPr>
+      <w:rPr>
+        <w:rFonts w:ascii="Symbol" w:hAnsi="Symbol" w:hint="default"/>
+      </w:rPr>
+    </w:lvl>
+    <w:lvl w:ilvl="1" w:tplc="08090003" w:tentative="1">
+      <w:start w:val="1"/>
+      <w:numFmt w:val="bullet"/>
+      <w:lvlText w:val="o"/>
+      <w:lvlJc w:val="left"/>
+      <w:pPr>
+        <w:ind w:left="1440" w:hanging="360"/>
+      </w:pPr>
+      <w:rPr>
+        <w:rFonts w:ascii="Courier New" w:hAnsi="Courier New" w:cs="Courier New" w:hint="default"/>
+      </w:rPr>
+    </w:lvl>
+    <w:lvl w:ilvl="2" w:tplc="08090005" w:tentative="1">
+      <w:start w:val="1"/>
+      <w:numFmt w:val="bullet"/>
+      <w:lvlText w:val=""/>
+      <w:lvlJc w:val="left"/>
+      <w:pPr>
+        <w:ind w:left="2160" w:hanging="360"/>
+      </w:pPr>
+      <w:rPr>
+        <w:rFonts w:ascii="Wingdings" w:hAnsi="Wingdings" w:hint="default"/>
+      </w:rPr>
+    </w:lvl>
+    <w:lvl w:ilvl="3" w:tplc="08090001" w:tentative="1">
+      <w:start w:val="1"/>
+      <w:numFmt w:val="bullet"/>
+      <w:lvlText w:val=""/>
+      <w:lvlJc w:val="left"/>
+      <w:pPr>
+        <w:ind w:left="2880" w:hanging="360"/>
+      </w:pPr>
+      <w:rPr>
+        <w:rFonts w:ascii="Symbol" w:hAnsi="Symbol" w:hint="default"/>
+      </w:rPr>
+    </w:lvl>
+    <w:lvl w:ilvl="4" w:tplc="08090003" w:tentative="1">
+      <w:start w:val="1"/>
+      <w:numFmt w:val="bullet"/>
+      <w:lvlText w:val="o"/>
+      <w:lvlJc w:val="left"/>
+      <w:pPr>
+        <w:ind w:left="3600" w:hanging="360"/>
+      </w:pPr>
+      <w:rPr>
+        <w:rFonts w:ascii="Courier New" w:hAnsi="Courier New" w:cs="Courier New" w:hint="default"/>
+      </w:rPr>
+    </w:lvl>
+    <w:lvl w:ilvl="5" w:tplc="08090005" w:tentative="1">
+      <w:start w:val="1"/>
+      <w:numFmt w:val="bullet"/>
+      <w:lvlText w:val=""/>
+      <w:lvlJc w:val="left"/>
+      <w:pPr>
+        <w:ind w:left="4320" w:hanging="360"/>
+      </w:pPr>
+      <w:rPr>
+        <w:rFonts w:ascii="Wingdings" w:hAnsi="Wingdings" w:hint="default"/>
+      </w:rPr>
+    </w:lvl>
+    <w:lvl w:ilvl="6" w:tplc="08090001" w:tentative="1">
+      <w:start w:val="1"/>
+      <w:numFmt w:val="bullet"/>
+      <w:lvlText w:val=""/>
+      <w:lvlJc w:val="left"/>
+      <w:pPr>
+        <w:ind w:left="5040" w:hanging="360"/>
+      </w:pPr>
+      <w:rPr>
+        <w:rFonts w:ascii="Symbol" w:hAnsi="Symbol" w:hint="default"/>
+      </w:rPr>
+    </w:lvl>
+    <w:lvl w:ilvl="7" w:tplc="08090003" w:tentative="1">
+      <w:start w:val="1"/>
+      <w:numFmt w:val="bullet"/>
+      <w:lvlText w:val="o"/>
+      <w:lvlJc w:val="left"/>
+      <w:pPr>
+        <w:ind w:left="5760" w:hanging="360"/>
+      </w:pPr>
+      <w:rPr>
+        <w:rFonts w:ascii="Courier New" w:hAnsi="Courier New" w:cs="Courier New" w:hint="default"/>
+      </w:rPr>
+    </w:lvl>
+    <w:lvl w:ilvl="8" w:tplc="08090005" w:tentative="1">
+      <w:start w:val="1"/>
+      <w:numFmt w:val="bullet"/>
+      <w:lvlText w:val=""/>
+      <w:lvlJc w:val="left"/>
+      <w:pPr>
+        <w:ind w:left="6480" w:hanging="360"/>
+      </w:pPr>
+      <w:rPr>
+        <w:rFonts w:ascii="Wingdings" w:hAnsi="Wingdings" w:hint="default"/>
+      </w:rPr>
+    </w:lvl>
+  </w:abstractNum>
+  <w:abstractNum w:abstractNumId="12" w15:restartNumberingAfterBreak="0">
+    <w:nsid w:val="3A412009"/>
+    <w:multiLevelType w:val="hybridMultilevel"/>
+    <w:tmpl w:val="5B02D18E"/>
+    <w:lvl w:ilvl="0" w:tplc="08090001">
+      <w:start w:val="1"/>
+      <w:numFmt w:val="bullet"/>
+      <w:lvlText w:val=""/>
+      <w:lvlJc w:val="left"/>
+      <w:pPr>
+        <w:ind w:left="720" w:hanging="360"/>
+      </w:pPr>
+      <w:rPr>
+        <w:rFonts w:ascii="Symbol" w:hAnsi="Symbol" w:hint="default"/>
+      </w:rPr>
+    </w:lvl>
+    <w:lvl w:ilvl="1" w:tplc="08090003" w:tentative="1">
+      <w:start w:val="1"/>
+      <w:numFmt w:val="bullet"/>
+      <w:lvlText w:val="o"/>
+      <w:lvlJc w:val="left"/>
+      <w:pPr>
+        <w:ind w:left="1440" w:hanging="360"/>
+      </w:pPr>
+      <w:rPr>
+        <w:rFonts w:ascii="Courier New" w:hAnsi="Courier New" w:cs="Courier New" w:hint="default"/>
+      </w:rPr>
+    </w:lvl>
+    <w:lvl w:ilvl="2" w:tplc="08090005" w:tentative="1">
+      <w:start w:val="1"/>
+      <w:numFmt w:val="bullet"/>
+      <w:lvlText w:val=""/>
+      <w:lvlJc w:val="left"/>
+      <w:pPr>
+        <w:ind w:left="2160" w:hanging="360"/>
+      </w:pPr>
+      <w:rPr>
+        <w:rFonts w:ascii="Wingdings" w:hAnsi="Wingdings" w:hint="default"/>
+      </w:rPr>
+    </w:lvl>
+    <w:lvl w:ilvl="3" w:tplc="08090001" w:tentative="1">
+      <w:start w:val="1"/>
+      <w:numFmt w:val="bullet"/>
+      <w:lvlText w:val=""/>
+      <w:lvlJc w:val="left"/>
+      <w:pPr>
+        <w:ind w:left="2880" w:hanging="360"/>
+      </w:pPr>
+      <w:rPr>
+        <w:rFonts w:ascii="Symbol" w:hAnsi="Symbol" w:hint="default"/>
+      </w:rPr>
+    </w:lvl>
+    <w:lvl w:ilvl="4" w:tplc="08090003" w:tentative="1">
+      <w:start w:val="1"/>
+      <w:numFmt w:val="bullet"/>
+      <w:lvlText w:val="o"/>
+      <w:lvlJc w:val="left"/>
+      <w:pPr>
+        <w:ind w:left="3600" w:hanging="360"/>
+      </w:pPr>
+      <w:rPr>
+        <w:rFonts w:ascii="Courier New" w:hAnsi="Courier New" w:cs="Courier New" w:hint="default"/>
+      </w:rPr>
+    </w:lvl>
+    <w:lvl w:ilvl="5" w:tplc="08090005" w:tentative="1">
+      <w:start w:val="1"/>
+      <w:numFmt w:val="bullet"/>
+      <w:lvlText w:val=""/>
+      <w:lvlJc w:val="left"/>
+      <w:pPr>
+        <w:ind w:left="4320" w:hanging="360"/>
+      </w:pPr>
+      <w:rPr>
+        <w:rFonts w:ascii="Wingdings" w:hAnsi="Wingdings" w:hint="default"/>
+      </w:rPr>
+    </w:lvl>
+    <w:lvl w:ilvl="6" w:tplc="08090001" w:tentative="1">
+      <w:start w:val="1"/>
+      <w:numFmt w:val="bullet"/>
+      <w:lvlText w:val=""/>
+      <w:lvlJc w:val="left"/>
+      <w:pPr>
+        <w:ind w:left="5040" w:hanging="360"/>
+      </w:pPr>
+      <w:rPr>
+        <w:rFonts w:ascii="Symbol" w:hAnsi="Symbol" w:hint="default"/>
+      </w:rPr>
+    </w:lvl>
+    <w:lvl w:ilvl="7" w:tplc="08090003" w:tentative="1">
+      <w:start w:val="1"/>
+      <w:numFmt w:val="bullet"/>
+      <w:lvlText w:val="o"/>
+      <w:lvlJc w:val="left"/>
+      <w:pPr>
+        <w:ind w:left="5760" w:hanging="360"/>
+      </w:pPr>
+      <w:rPr>
+        <w:rFonts w:ascii="Courier New" w:hAnsi="Courier New" w:cs="Courier New" w:hint="default"/>
+      </w:rPr>
+    </w:lvl>
+    <w:lvl w:ilvl="8" w:tplc="08090005" w:tentative="1">
+      <w:start w:val="1"/>
+      <w:numFmt w:val="bullet"/>
+      <w:lvlText w:val=""/>
+      <w:lvlJc w:val="left"/>
+      <w:pPr>
+        <w:ind w:left="6480" w:hanging="360"/>
+      </w:pPr>
+      <w:rPr>
+        <w:rFonts w:ascii="Wingdings" w:hAnsi="Wingdings" w:hint="default"/>
+      </w:rPr>
+    </w:lvl>
+  </w:abstractNum>
+  <w:abstractNum w:abstractNumId="13" w15:restartNumberingAfterBreak="0">
     <w:nsid w:val="41E00182"/>
     <w:multiLevelType w:val="hybridMultilevel"/>
     <w:tmpl w:val="1EFC1EE0"/>
@@ -22837,7 +23813,7 @@
       </w:rPr>
     </w:lvl>
   </w:abstractNum>
-  <w:abstractNum w:abstractNumId="10" w15:restartNumberingAfterBreak="0">
+  <w:abstractNum w:abstractNumId="14" w15:restartNumberingAfterBreak="0">
     <w:nsid w:val="42F212A3"/>
     <w:multiLevelType w:val="hybridMultilevel"/>
     <w:tmpl w:val="74101882"/>
@@ -22950,7 +23926,7 @@
       </w:rPr>
     </w:lvl>
   </w:abstractNum>
-  <w:abstractNum w:abstractNumId="11" w15:restartNumberingAfterBreak="0">
+  <w:abstractNum w:abstractNumId="15" w15:restartNumberingAfterBreak="0">
     <w:nsid w:val="4B52603D"/>
     <w:multiLevelType w:val="hybridMultilevel"/>
     <w:tmpl w:val="B6383B1E"/>
@@ -23063,7 +24039,7 @@
       </w:rPr>
     </w:lvl>
   </w:abstractNum>
-  <w:abstractNum w:abstractNumId="12" w15:restartNumberingAfterBreak="0">
+  <w:abstractNum w:abstractNumId="16" w15:restartNumberingAfterBreak="0">
     <w:nsid w:val="4E4612B5"/>
     <w:multiLevelType w:val="hybridMultilevel"/>
     <w:tmpl w:val="D068C67C"/>
@@ -23176,10 +24152,10 @@
       </w:rPr>
     </w:lvl>
   </w:abstractNum>
-  <w:abstractNum w:abstractNumId="13" w15:restartNumberingAfterBreak="0">
-    <w:nsid w:val="5B505D88"/>
+  <w:abstractNum w:abstractNumId="17" w15:restartNumberingAfterBreak="0">
+    <w:nsid w:val="52D61DA6"/>
     <w:multiLevelType w:val="hybridMultilevel"/>
-    <w:tmpl w:val="E346B36A"/>
+    <w:tmpl w:val="3092999C"/>
     <w:lvl w:ilvl="0" w:tplc="08090001">
       <w:start w:val="1"/>
       <w:numFmt w:val="bullet"/>
@@ -23289,10 +24265,10 @@
       </w:rPr>
     </w:lvl>
   </w:abstractNum>
-  <w:abstractNum w:abstractNumId="14" w15:restartNumberingAfterBreak="0">
-    <w:nsid w:val="5C0F04D1"/>
+  <w:abstractNum w:abstractNumId="18" w15:restartNumberingAfterBreak="0">
+    <w:nsid w:val="5B505D88"/>
     <w:multiLevelType w:val="hybridMultilevel"/>
-    <w:tmpl w:val="0F3CAC58"/>
+    <w:tmpl w:val="E346B36A"/>
     <w:lvl w:ilvl="0" w:tplc="08090001">
       <w:start w:val="1"/>
       <w:numFmt w:val="bullet"/>
@@ -23402,7 +24378,120 @@
       </w:rPr>
     </w:lvl>
   </w:abstractNum>
-  <w:abstractNum w:abstractNumId="15" w15:restartNumberingAfterBreak="0">
+  <w:abstractNum w:abstractNumId="19" w15:restartNumberingAfterBreak="0">
+    <w:nsid w:val="5C0F04D1"/>
+    <w:multiLevelType w:val="hybridMultilevel"/>
+    <w:tmpl w:val="0F3CAC58"/>
+    <w:lvl w:ilvl="0" w:tplc="08090001">
+      <w:start w:val="1"/>
+      <w:numFmt w:val="bullet"/>
+      <w:lvlText w:val=""/>
+      <w:lvlJc w:val="left"/>
+      <w:pPr>
+        <w:ind w:left="720" w:hanging="360"/>
+      </w:pPr>
+      <w:rPr>
+        <w:rFonts w:ascii="Symbol" w:hAnsi="Symbol" w:hint="default"/>
+      </w:rPr>
+    </w:lvl>
+    <w:lvl w:ilvl="1" w:tplc="08090003" w:tentative="1">
+      <w:start w:val="1"/>
+      <w:numFmt w:val="bullet"/>
+      <w:lvlText w:val="o"/>
+      <w:lvlJc w:val="left"/>
+      <w:pPr>
+        <w:ind w:left="1440" w:hanging="360"/>
+      </w:pPr>
+      <w:rPr>
+        <w:rFonts w:ascii="Courier New" w:hAnsi="Courier New" w:cs="Courier New" w:hint="default"/>
+      </w:rPr>
+    </w:lvl>
+    <w:lvl w:ilvl="2" w:tplc="08090005" w:tentative="1">
+      <w:start w:val="1"/>
+      <w:numFmt w:val="bullet"/>
+      <w:lvlText w:val=""/>
+      <w:lvlJc w:val="left"/>
+      <w:pPr>
+        <w:ind w:left="2160" w:hanging="360"/>
+      </w:pPr>
+      <w:rPr>
+        <w:rFonts w:ascii="Wingdings" w:hAnsi="Wingdings" w:hint="default"/>
+      </w:rPr>
+    </w:lvl>
+    <w:lvl w:ilvl="3" w:tplc="08090001" w:tentative="1">
+      <w:start w:val="1"/>
+      <w:numFmt w:val="bullet"/>
+      <w:lvlText w:val=""/>
+      <w:lvlJc w:val="left"/>
+      <w:pPr>
+        <w:ind w:left="2880" w:hanging="360"/>
+      </w:pPr>
+      <w:rPr>
+        <w:rFonts w:ascii="Symbol" w:hAnsi="Symbol" w:hint="default"/>
+      </w:rPr>
+    </w:lvl>
+    <w:lvl w:ilvl="4" w:tplc="08090003" w:tentative="1">
+      <w:start w:val="1"/>
+      <w:numFmt w:val="bullet"/>
+      <w:lvlText w:val="o"/>
+      <w:lvlJc w:val="left"/>
+      <w:pPr>
+        <w:ind w:left="3600" w:hanging="360"/>
+      </w:pPr>
+      <w:rPr>
+        <w:rFonts w:ascii="Courier New" w:hAnsi="Courier New" w:cs="Courier New" w:hint="default"/>
+      </w:rPr>
+    </w:lvl>
+    <w:lvl w:ilvl="5" w:tplc="08090005" w:tentative="1">
+      <w:start w:val="1"/>
+      <w:numFmt w:val="bullet"/>
+      <w:lvlText w:val=""/>
+      <w:lvlJc w:val="left"/>
+      <w:pPr>
+        <w:ind w:left="4320" w:hanging="360"/>
+      </w:pPr>
+      <w:rPr>
+        <w:rFonts w:ascii="Wingdings" w:hAnsi="Wingdings" w:hint="default"/>
+      </w:rPr>
+    </w:lvl>
+    <w:lvl w:ilvl="6" w:tplc="08090001" w:tentative="1">
+      <w:start w:val="1"/>
+      <w:numFmt w:val="bullet"/>
+      <w:lvlText w:val=""/>
+      <w:lvlJc w:val="left"/>
+      <w:pPr>
+        <w:ind w:left="5040" w:hanging="360"/>
+      </w:pPr>
+      <w:rPr>
+        <w:rFonts w:ascii="Symbol" w:hAnsi="Symbol" w:hint="default"/>
+      </w:rPr>
+    </w:lvl>
+    <w:lvl w:ilvl="7" w:tplc="08090003" w:tentative="1">
+      <w:start w:val="1"/>
+      <w:numFmt w:val="bullet"/>
+      <w:lvlText w:val="o"/>
+      <w:lvlJc w:val="left"/>
+      <w:pPr>
+        <w:ind w:left="5760" w:hanging="360"/>
+      </w:pPr>
+      <w:rPr>
+        <w:rFonts w:ascii="Courier New" w:hAnsi="Courier New" w:cs="Courier New" w:hint="default"/>
+      </w:rPr>
+    </w:lvl>
+    <w:lvl w:ilvl="8" w:tplc="08090005" w:tentative="1">
+      <w:start w:val="1"/>
+      <w:numFmt w:val="bullet"/>
+      <w:lvlText w:val=""/>
+      <w:lvlJc w:val="left"/>
+      <w:pPr>
+        <w:ind w:left="6480" w:hanging="360"/>
+      </w:pPr>
+      <w:rPr>
+        <w:rFonts w:ascii="Wingdings" w:hAnsi="Wingdings" w:hint="default"/>
+      </w:rPr>
+    </w:lvl>
+  </w:abstractNum>
+  <w:abstractNum w:abstractNumId="20" w15:restartNumberingAfterBreak="0">
     <w:nsid w:val="5E4A7C50"/>
     <w:multiLevelType w:val="hybridMultilevel"/>
     <w:tmpl w:val="1CF0624E"/>
@@ -23491,7 +24580,7 @@
       </w:pPr>
     </w:lvl>
   </w:abstractNum>
-  <w:abstractNum w:abstractNumId="16" w15:restartNumberingAfterBreak="0">
+  <w:abstractNum w:abstractNumId="21" w15:restartNumberingAfterBreak="0">
     <w:nsid w:val="63DA6E35"/>
     <w:multiLevelType w:val="hybridMultilevel"/>
     <w:tmpl w:val="76FE90E0"/>
@@ -23604,7 +24693,7 @@
       </w:rPr>
     </w:lvl>
   </w:abstractNum>
-  <w:abstractNum w:abstractNumId="17" w15:restartNumberingAfterBreak="0">
+  <w:abstractNum w:abstractNumId="22" w15:restartNumberingAfterBreak="0">
     <w:nsid w:val="6CAF56E0"/>
     <w:multiLevelType w:val="hybridMultilevel"/>
     <w:tmpl w:val="1CF0624E"/>
@@ -23693,7 +24782,7 @@
       </w:pPr>
     </w:lvl>
   </w:abstractNum>
-  <w:abstractNum w:abstractNumId="18" w15:restartNumberingAfterBreak="0">
+  <w:abstractNum w:abstractNumId="23" w15:restartNumberingAfterBreak="0">
     <w:nsid w:val="72CB2210"/>
     <w:multiLevelType w:val="hybridMultilevel"/>
     <w:tmpl w:val="1CF0624E"/>
@@ -23783,61 +24872,76 @@
     </w:lvl>
   </w:abstractNum>
   <w:num w:numId="1">
+    <w:abstractNumId w:val="13"/>
+  </w:num>
+  <w:num w:numId="2">
+    <w:abstractNumId w:val="1"/>
+  </w:num>
+  <w:num w:numId="3">
+    <w:abstractNumId w:val="14"/>
+  </w:num>
+  <w:num w:numId="4">
+    <w:abstractNumId w:val="20"/>
+  </w:num>
+  <w:num w:numId="5">
+    <w:abstractNumId w:val="2"/>
+  </w:num>
+  <w:num w:numId="6">
+    <w:abstractNumId w:val="23"/>
+  </w:num>
+  <w:num w:numId="7">
+    <w:abstractNumId w:val="22"/>
+  </w:num>
+  <w:num w:numId="8">
+    <w:abstractNumId w:val="6"/>
+  </w:num>
+  <w:num w:numId="9">
+    <w:abstractNumId w:val="15"/>
+  </w:num>
+  <w:num w:numId="10">
+    <w:abstractNumId w:val="4"/>
+  </w:num>
+  <w:num w:numId="11">
+    <w:abstractNumId w:val="21"/>
+  </w:num>
+  <w:num w:numId="12">
+    <w:abstractNumId w:val="18"/>
+  </w:num>
+  <w:num w:numId="13">
+    <w:abstractNumId w:val="16"/>
+  </w:num>
+  <w:num w:numId="14">
+    <w:abstractNumId w:val="19"/>
+  </w:num>
+  <w:num w:numId="15">
+    <w:abstractNumId w:val="10"/>
+  </w:num>
+  <w:num w:numId="16">
+    <w:abstractNumId w:val="8"/>
+  </w:num>
+  <w:num w:numId="17">
+    <w:abstractNumId w:val="7"/>
+  </w:num>
+  <w:num w:numId="18">
+    <w:abstractNumId w:val="5"/>
+  </w:num>
+  <w:num w:numId="19">
+    <w:abstractNumId w:val="12"/>
+  </w:num>
+  <w:num w:numId="20">
+    <w:abstractNumId w:val="0"/>
+  </w:num>
+  <w:num w:numId="21">
+    <w:abstractNumId w:val="17"/>
+  </w:num>
+  <w:num w:numId="22">
+    <w:abstractNumId w:val="3"/>
+  </w:num>
+  <w:num w:numId="23">
     <w:abstractNumId w:val="9"/>
   </w:num>
-  <w:num w:numId="2">
-    <w:abstractNumId w:val="0"/>
-  </w:num>
-  <w:num w:numId="3">
-    <w:abstractNumId w:val="10"/>
-  </w:num>
-  <w:num w:numId="4">
-    <w:abstractNumId w:val="15"/>
-  </w:num>
-  <w:num w:numId="5">
-    <w:abstractNumId w:val="1"/>
-  </w:num>
-  <w:num w:numId="6">
-    <w:abstractNumId w:val="18"/>
-  </w:num>
-  <w:num w:numId="7">
-    <w:abstractNumId w:val="17"/>
-  </w:num>
-  <w:num w:numId="8">
-    <w:abstractNumId w:val="4"/>
-  </w:num>
-  <w:num w:numId="9">
+  <w:num w:numId="24">
     <w:abstractNumId w:val="11"/>
-  </w:num>
-  <w:num w:numId="10">
-    <w:abstractNumId w:val="2"/>
-  </w:num>
-  <w:num w:numId="11">
-    <w:abstractNumId w:val="16"/>
-  </w:num>
-  <w:num w:numId="12">
-    <w:abstractNumId w:val="13"/>
-  </w:num>
-  <w:num w:numId="13">
-    <w:abstractNumId w:val="12"/>
-  </w:num>
-  <w:num w:numId="14">
-    <w:abstractNumId w:val="14"/>
-  </w:num>
-  <w:num w:numId="15">
-    <w:abstractNumId w:val="7"/>
-  </w:num>
-  <w:num w:numId="16">
-    <w:abstractNumId w:val="6"/>
-  </w:num>
-  <w:num w:numId="17">
-    <w:abstractNumId w:val="5"/>
-  </w:num>
-  <w:num w:numId="18">
-    <w:abstractNumId w:val="3"/>
-  </w:num>
-  <w:num w:numId="19">
-    <w:abstractNumId w:val="8"/>
   </w:num>
 </w:numbering>
 </file>

</xml_diff>